<commit_message>
Doc: Se agregaron comentarios al plan de iteracion 2 de la fase de elaboracion
</commit_message>
<xml_diff>
--- a/2. Etapa de elaboración/Iteración 2/Plan de iteracion/Plan de Iteracion E2_Vesta Risk Manager_T-Code.docx
+++ b/2. Etapa de elaboración/Iteración 2/Plan de iteracion/Plan de Iteracion E2_Vesta Risk Manager_T-Code.docx
@@ -449,15 +449,39 @@
         <w:rPr>
           <w:lang w:val="es-AR"/>
         </w:rPr>
-        <w:t>T-Code</w:t>
-      </w:r>
+        <w:t>T-</w:t>
+      </w:r>
+      <w:proofErr w:type="spellStart"/>
+      <w:r>
+        <w:rPr>
+          <w:lang w:val="es-AR"/>
+        </w:rPr>
+        <w:t>Code</w:t>
+      </w:r>
+      <w:proofErr w:type="spellEnd"/>
     </w:p>
     <w:p>
       <w:pPr>
         <w:pStyle w:val="Sinespaciado"/>
       </w:pPr>
       <w:r>
-        <w:t>Agustín Collareda, Cintia Hernandez y Hugo Frey</w:t>
+        <w:t xml:space="preserve">Agustín </w:t>
+      </w:r>
+      <w:proofErr w:type="spellStart"/>
+      <w:r>
+        <w:t>Collareda</w:t>
+      </w:r>
+      <w:proofErr w:type="spellEnd"/>
+      <w:r>
+        <w:t xml:space="preserve">, Cintia </w:t>
+      </w:r>
+      <w:proofErr w:type="spellStart"/>
+      <w:r>
+        <w:t>Hernandez</w:t>
+      </w:r>
+      <w:proofErr w:type="spellEnd"/>
+      <w:r>
+        <w:t xml:space="preserve"> y Hugo Frey</w:t>
       </w:r>
     </w:p>
     <w:p/>
@@ -607,6 +631,7 @@
         <w:rPr>
           <w:noProof/>
         </w:rPr>
+        <w:lastRenderedPageBreak/>
         <mc:AlternateContent>
           <mc:Choice Requires="wps">
             <w:drawing>
@@ -906,6 +931,7 @@
         </w:tabs>
       </w:pPr>
       <w:r>
+        <w:lastRenderedPageBreak/>
         <w:t>Tabla de contenido</w:t>
       </w:r>
     </w:p>
@@ -2012,6 +2038,7 @@
         <w:rPr>
           <w:lang w:val="es-AR"/>
         </w:rPr>
+        <w:lastRenderedPageBreak/>
         <w:t>Plan de Iteración</w:t>
       </w:r>
     </w:p>
@@ -2065,10 +2092,23 @@
         <w:pStyle w:val="PSI-Ttulo2"/>
       </w:pPr>
       <w:bookmarkStart w:id="2" w:name="_Toc257627930"/>
+      <w:commentRangeStart w:id="3"/>
       <w:r>
         <w:t>Referencias</w:t>
       </w:r>
       <w:bookmarkEnd w:id="2"/>
+      <w:commentRangeEnd w:id="3"/>
+      <w:r>
+        <w:rPr>
+          <w:rStyle w:val="Refdecomentario"/>
+          <w:rFonts w:ascii="Calibri" w:eastAsia="Calibri" w:hAnsi="Calibri"/>
+          <w:b w:val="0"/>
+          <w:bCs w:val="0"/>
+          <w:color w:val="auto"/>
+          <w:lang w:val="es-ES"/>
+        </w:rPr>
+        <w:commentReference w:id="3"/>
+      </w:r>
     </w:p>
     <w:p>
       <w:pPr>
@@ -2100,21 +2140,21 @@
       <w:pPr>
         <w:pStyle w:val="PSI-Ttulo1"/>
       </w:pPr>
-      <w:bookmarkStart w:id="3" w:name="_Toc257627931"/>
+      <w:bookmarkStart w:id="4" w:name="_Toc257627931"/>
       <w:r>
         <w:t>Objetivos</w:t>
       </w:r>
-      <w:bookmarkEnd w:id="3"/>
+      <w:bookmarkEnd w:id="4"/>
     </w:p>
     <w:p>
       <w:pPr>
         <w:pStyle w:val="PSI-Ttulo2"/>
       </w:pPr>
-      <w:bookmarkStart w:id="4" w:name="_Toc257627932"/>
+      <w:bookmarkStart w:id="5" w:name="_Toc257627932"/>
       <w:r>
         <w:t>Criterios de Evaluación</w:t>
       </w:r>
-      <w:bookmarkEnd w:id="4"/>
+      <w:bookmarkEnd w:id="5"/>
     </w:p>
     <w:p>
       <w:pPr>
@@ -2222,7 +2262,15 @@
         </w:numPr>
       </w:pPr>
       <w:r>
-        <w:t>Adaptar UARGFlow al proyecto.</w:t>
+        <w:t xml:space="preserve">Adaptar </w:t>
+      </w:r>
+      <w:proofErr w:type="spellStart"/>
+      <w:r>
+        <w:t>UARGFlow</w:t>
+      </w:r>
+      <w:proofErr w:type="spellEnd"/>
+      <w:r>
+        <w:t xml:space="preserve"> al proyecto.</w:t>
       </w:r>
     </w:p>
     <w:p>
@@ -2246,12 +2294,11 @@
       <w:pPr>
         <w:pStyle w:val="PSI-Ttulo2"/>
       </w:pPr>
-      <w:bookmarkStart w:id="5" w:name="_Toc257627933"/>
-      <w:r>
-        <w:lastRenderedPageBreak/>
+      <w:bookmarkStart w:id="6" w:name="_Toc257627933"/>
+      <w:r>
         <w:t>Elementos de la Línea Base</w:t>
       </w:r>
-      <w:bookmarkEnd w:id="5"/>
+      <w:bookmarkEnd w:id="6"/>
     </w:p>
     <w:p>
       <w:pPr>
@@ -2269,6 +2316,7 @@
         </w:numPr>
       </w:pPr>
       <w:r>
+        <w:lastRenderedPageBreak/>
         <w:t>Modelo de casos de uso</w:t>
       </w:r>
     </w:p>
@@ -2325,11 +2373,11 @@
       <w:pPr>
         <w:pStyle w:val="PSI-Ttulo1"/>
       </w:pPr>
-      <w:bookmarkStart w:id="6" w:name="_Toc257627934"/>
+      <w:bookmarkStart w:id="7" w:name="_Toc257627934"/>
       <w:r>
         <w:t>Planificación</w:t>
       </w:r>
-      <w:bookmarkEnd w:id="6"/>
+      <w:bookmarkEnd w:id="7"/>
     </w:p>
     <w:p>
       <w:pPr>
@@ -2498,12 +2546,20 @@
                 <w:bCs/>
               </w:rPr>
             </w:pPr>
+            <w:commentRangeStart w:id="8"/>
             <w:r>
               <w:rPr>
                 <w:b/>
                 <w:bCs/>
               </w:rPr>
               <w:t>Elaborar modelo de casos de uso</w:t>
+            </w:r>
+            <w:commentRangeEnd w:id="8"/>
+            <w:r>
+              <w:rPr>
+                <w:rStyle w:val="Refdecomentario"/>
+              </w:rPr>
+              <w:commentReference w:id="8"/>
             </w:r>
           </w:p>
         </w:tc>
@@ -2905,7 +2961,8 @@
                 <w:bCs/>
               </w:rPr>
             </w:pPr>
-            <w:commentRangeStart w:id="7"/>
+            <w:commentRangeStart w:id="9"/>
+            <w:commentRangeStart w:id="10"/>
             <w:r>
               <w:rPr>
                 <w:b/>
@@ -2913,12 +2970,19 @@
               </w:rPr>
               <w:t>Elaborar primer prototipo funcional</w:t>
             </w:r>
-            <w:commentRangeEnd w:id="7"/>
+            <w:commentRangeEnd w:id="9"/>
             <w:r>
               <w:rPr>
                 <w:rStyle w:val="Refdecomentario"/>
               </w:rPr>
-              <w:commentReference w:id="7"/>
+              <w:commentReference w:id="9"/>
+            </w:r>
+            <w:commentRangeEnd w:id="10"/>
+            <w:r>
+              <w:rPr>
+                <w:rStyle w:val="Refdecomentario"/>
+              </w:rPr>
+              <w:commentReference w:id="10"/>
             </w:r>
           </w:p>
         </w:tc>
@@ -3210,7 +3274,6 @@
                 <w:b/>
                 <w:bCs/>
               </w:rPr>
-              <w:lastRenderedPageBreak/>
               <w:t>Elaborar plan de pruebas</w:t>
             </w:r>
           </w:p>
@@ -3298,6 +3361,7 @@
                 <w:b/>
                 <w:bCs/>
               </w:rPr>
+              <w:lastRenderedPageBreak/>
               <w:t>Iniciar elaboración del modelo de diseño</w:t>
             </w:r>
           </w:p>
@@ -3436,7 +3500,23 @@
                 <w:b/>
                 <w:bCs/>
               </w:rPr>
-              <w:t>Implementar UARGflow funcional</w:t>
+              <w:t xml:space="preserve">Implementar </w:t>
+            </w:r>
+            <w:proofErr w:type="spellStart"/>
+            <w:r>
+              <w:rPr>
+                <w:b/>
+                <w:bCs/>
+              </w:rPr>
+              <w:t>UARGflow</w:t>
+            </w:r>
+            <w:proofErr w:type="spellEnd"/>
+            <w:r>
+              <w:rPr>
+                <w:b/>
+                <w:bCs/>
+              </w:rPr>
+              <w:t xml:space="preserve"> funcional</w:t>
             </w:r>
           </w:p>
         </w:tc>
@@ -3476,8 +3556,13 @@
           </w:tcPr>
           <w:p>
             <w:r>
-              <w:t>Probar implementación de UARGflow</w:t>
+              <w:t xml:space="preserve">Probar implementación de </w:t>
             </w:r>
+            <w:proofErr w:type="spellStart"/>
+            <w:r>
+              <w:t>UARGflow</w:t>
+            </w:r>
+            <w:proofErr w:type="spellEnd"/>
           </w:p>
         </w:tc>
         <w:tc>
@@ -3855,7 +3940,7 @@
           <w:u w:val="single"/>
         </w:rPr>
       </w:pPr>
-      <w:bookmarkStart w:id="8" w:name="_Toc238197615"/>
+      <w:bookmarkStart w:id="11" w:name="_Toc238197615"/>
       <w:r>
         <w:t>*La columna “responsable” indica al principal encargado de la tarea, pero al ser un equipo de desarrollo chico todos los integrantes tienen mayor o menor participación en todas las tareas.</w:t>
       </w:r>
@@ -3866,7 +3951,15 @@
       </w:r>
       <w:r>
         <w:tab/>
-        <w:t>HC: Hernandez Cintia</w:t>
+        <w:t xml:space="preserve">HC: </w:t>
+      </w:r>
+      <w:proofErr w:type="spellStart"/>
+      <w:r>
+        <w:t>Hernandez</w:t>
+      </w:r>
+      <w:proofErr w:type="spellEnd"/>
+      <w:r>
+        <w:t xml:space="preserve"> Cintia</w:t>
       </w:r>
       <w:r>
         <w:br/>
@@ -3874,7 +3967,15 @@
       </w:r>
       <w:r>
         <w:br/>
-        <w:t xml:space="preserve">CA: Collareda Agustín </w:t>
+        <w:t xml:space="preserve">CA: </w:t>
+      </w:r>
+      <w:proofErr w:type="spellStart"/>
+      <w:r>
+        <w:t>Collareda</w:t>
+      </w:r>
+      <w:proofErr w:type="spellEnd"/>
+      <w:r>
+        <w:t xml:space="preserve"> Agustín </w:t>
       </w:r>
     </w:p>
     <w:p>
@@ -3889,22 +3990,30 @@
           <w:rFonts w:eastAsia="DejaVu Sans"/>
         </w:rPr>
       </w:pPr>
-      <w:bookmarkStart w:id="9" w:name="_Toc257627935"/>
+      <w:bookmarkStart w:id="12" w:name="_Toc257627935"/>
       <w:r>
         <w:rPr>
           <w:rFonts w:eastAsia="DejaVu Sans"/>
         </w:rPr>
         <w:t>Casos de Uso y Escenarios</w:t>
       </w:r>
-      <w:bookmarkEnd w:id="8"/>
-      <w:bookmarkEnd w:id="9"/>
+      <w:bookmarkEnd w:id="11"/>
+      <w:bookmarkEnd w:id="12"/>
     </w:p>
     <w:p>
       <w:pPr>
         <w:pStyle w:val="PSI-Comentario"/>
       </w:pPr>
       <w:r>
-        <w:t>[En este apartado hay que listar los Casos de Uso y los  escenarios que corresponden a esa iteración, los cuales están descritos en el documento de Arquitectura del Software y en el de  Especificaciones de Requerimiento de Software.]</w:t>
+        <w:t xml:space="preserve">[En este apartado hay que listar los Casos de Uso y </w:t>
+      </w:r>
+      <w:proofErr w:type="gramStart"/>
+      <w:r>
+        <w:t>los  escenarios</w:t>
+      </w:r>
+      <w:proofErr w:type="gramEnd"/>
+      <w:r>
+        <w:t xml:space="preserve"> que corresponden a esa iteración, los cuales están descritos en el documento de Arquitectura del Software y en el de  Especificaciones de Requerimiento de Software.]</w:t>
       </w:r>
     </w:p>
     <w:p>
@@ -3916,19 +4025,26 @@
       <w:pPr>
         <w:pStyle w:val="PSI-Ttulo1"/>
       </w:pPr>
-      <w:bookmarkStart w:id="10" w:name="_Toc257627936"/>
-      <w:r>
-        <w:lastRenderedPageBreak/>
+      <w:bookmarkStart w:id="13" w:name="_Toc257627936"/>
+      <w:r>
         <w:t>Recursos</w:t>
       </w:r>
-      <w:bookmarkEnd w:id="10"/>
+      <w:bookmarkEnd w:id="13"/>
     </w:p>
     <w:p>
       <w:pPr>
         <w:pStyle w:val="PSI-Comentario"/>
       </w:pPr>
       <w:r>
-        <w:t>[Aquí se puede hacer referencia a los recursos adicionales que serán necesarios para el desarrollo de las actividades planificadas, por ejemplo equipos informáticos, bibliografía, etc.]</w:t>
+        <w:t xml:space="preserve">[Aquí se puede hacer referencia a los recursos adicionales que serán necesarios para el desarrollo de las actividades planificadas, por </w:t>
+      </w:r>
+      <w:proofErr w:type="gramStart"/>
+      <w:r>
+        <w:t>ejemplo</w:t>
+      </w:r>
+      <w:proofErr w:type="gramEnd"/>
+      <w:r>
+        <w:t xml:space="preserve"> equipos informáticos, bibliografía, etc.]</w:t>
       </w:r>
     </w:p>
     <w:p>
@@ -3940,14 +4056,14 @@
       <w:pPr>
         <w:pStyle w:val="PSI-Ttulo1"/>
       </w:pPr>
-      <w:bookmarkStart w:id="11" w:name="_Toc257627937"/>
+      <w:bookmarkStart w:id="14" w:name="_Toc257627937"/>
       <w:r>
         <w:t>Evaluación</w:t>
       </w:r>
       <w:r>
         <w:t xml:space="preserve"> [Fecha]</w:t>
       </w:r>
-      <w:bookmarkEnd w:id="11"/>
+      <w:bookmarkEnd w:id="14"/>
     </w:p>
     <w:p>
       <w:pPr>
@@ -3964,11 +4080,11 @@
       <w:pPr>
         <w:pStyle w:val="PSI-Ttulo2"/>
       </w:pPr>
-      <w:bookmarkStart w:id="12" w:name="_Toc257627938"/>
+      <w:bookmarkStart w:id="15" w:name="_Toc257627938"/>
       <w:r>
         <w:t>Objetivos Alcanzados</w:t>
       </w:r>
-      <w:bookmarkEnd w:id="12"/>
+      <w:bookmarkEnd w:id="15"/>
     </w:p>
     <w:p>
       <w:pPr>
@@ -3987,14 +4103,14 @@
       <w:pPr>
         <w:pStyle w:val="PSI-Ttulo2"/>
       </w:pPr>
-      <w:bookmarkStart w:id="13" w:name="_Toc257627939"/>
+      <w:bookmarkStart w:id="16" w:name="_Toc257627939"/>
       <w:r>
         <w:t>Objetivos No A</w:t>
       </w:r>
       <w:r>
         <w:t>lcanzados</w:t>
       </w:r>
-      <w:bookmarkEnd w:id="13"/>
+      <w:bookmarkEnd w:id="16"/>
     </w:p>
     <w:p>
       <w:pPr>
@@ -4013,11 +4129,11 @@
       <w:pPr>
         <w:pStyle w:val="PSI-Ttulo2"/>
       </w:pPr>
-      <w:bookmarkStart w:id="14" w:name="_Toc257627940"/>
+      <w:bookmarkStart w:id="17" w:name="_Toc257627940"/>
       <w:r>
         <w:t>Elementos incluidos en la Línea Base</w:t>
       </w:r>
-      <w:bookmarkEnd w:id="14"/>
+      <w:bookmarkEnd w:id="17"/>
     </w:p>
     <w:p>
       <w:pPr>
@@ -4036,11 +4152,11 @@
       <w:pPr>
         <w:pStyle w:val="PSI-Ttulo1"/>
       </w:pPr>
-      <w:bookmarkStart w:id="15" w:name="_Toc257627941"/>
+      <w:bookmarkStart w:id="18" w:name="_Toc257627941"/>
       <w:r>
         <w:t>Conclusión</w:t>
       </w:r>
-      <w:bookmarkEnd w:id="15"/>
+      <w:bookmarkEnd w:id="18"/>
     </w:p>
     <w:p>
       <w:pPr>
@@ -4054,18 +4170,18 @@
       <w:pPr>
         <w:pStyle w:val="PSI-Ttulo2"/>
       </w:pPr>
-      <w:bookmarkStart w:id="16" w:name="_Toc238197620"/>
+      <w:bookmarkStart w:id="19" w:name="_Toc238197620"/>
     </w:p>
     <w:p>
       <w:pPr>
         <w:pStyle w:val="PSI-Ttulo2"/>
       </w:pPr>
-      <w:bookmarkStart w:id="17" w:name="_Toc257627942"/>
+      <w:bookmarkStart w:id="20" w:name="_Toc257627942"/>
       <w:r>
         <w:t>Estado del repositorio</w:t>
       </w:r>
-      <w:bookmarkEnd w:id="16"/>
-      <w:bookmarkEnd w:id="17"/>
+      <w:bookmarkEnd w:id="19"/>
+      <w:bookmarkEnd w:id="20"/>
     </w:p>
     <w:p>
       <w:pPr>
@@ -4100,10 +4216,11 @@
 
 <file path=word/comments.xml><?xml version="1.0" encoding="utf-8"?>
 <w:comments xmlns:wpc="http://schemas.microsoft.com/office/word/2010/wordprocessingCanvas" xmlns:cx="http://schemas.microsoft.com/office/drawing/2014/chartex" xmlns:cx1="http://schemas.microsoft.com/office/drawing/2015/9/8/chartex" xmlns:cx2="http://schemas.microsoft.com/office/drawing/2015/10/21/chartex" xmlns:cx3="http://schemas.microsoft.com/office/drawing/2016/5/9/chartex" xmlns:cx4="http://schemas.microsoft.com/office/drawing/2016/5/10/chartex" xmlns:cx5="http://schemas.microsoft.com/office/drawing/2016/5/11/chartex" xmlns:cx6="http://schemas.microsoft.com/office/drawing/2016/5/12/chartex" xmlns:cx7="http://schemas.microsoft.com/office/drawing/2016/5/13/chartex" xmlns:cx8="http://schemas.microsoft.com/office/drawing/2016/5/14/chartex" xmlns:mc="http://schemas.openxmlformats.org/markup-compatibility/2006" xmlns:aink="http://schemas.microsoft.com/office/drawing/2016/ink" xmlns:am3d="http://schemas.microsoft.com/office/drawing/2017/model3d" xmlns:o="urn:schemas-microsoft-com:office:office" xmlns:oel="http://schemas.microsoft.com/office/2019/extlst" xmlns:r="http://schemas.openxmlformats.org/officeDocument/2006/relationships" xmlns:m="http://schemas.openxmlformats.org/officeDocument/2006/math" xmlns:v="urn:schemas-microsoft-com:vml" xmlns:wp14="http://schemas.microsoft.com/office/word/2010/wordprocessingDrawing" xmlns:wp="http://schemas.openxmlformats.org/drawingml/2006/wordprocessingDrawing" xmlns:w10="urn:schemas-microsoft-com:office:word" xmlns:w="http://schemas.openxmlformats.org/wordprocessingml/2006/main" xmlns:w14="http://schemas.microsoft.com/office/word/2010/wordml" xmlns:w15="http://schemas.microsoft.com/office/word/2012/wordml" xmlns:w16cex="http://schemas.microsoft.com/office/word/2018/wordml/cex" xmlns:w16cid="http://schemas.microsoft.com/office/word/2016/wordml/cid" xmlns:w16="http://schemas.microsoft.com/office/word/2018/wordml" xmlns:w16du="http://schemas.microsoft.com/office/word/2023/wordml/word16du" xmlns:w16sdtdh="http://schemas.microsoft.com/office/word/2020/wordml/sdtdatahash" xmlns:w16se="http://schemas.microsoft.com/office/word/2015/wordml/symex" xmlns:wpg="http://schemas.microsoft.com/office/word/2010/wordprocessingGroup" xmlns:wpi="http://schemas.microsoft.com/office/word/2010/wordprocessingInk" xmlns:wne="http://schemas.microsoft.com/office/word/2006/wordml" xmlns:wps="http://schemas.microsoft.com/office/word/2010/wordprocessingShape" mc:Ignorable="w14 w15 w16se w16cid w16 w16cex w16sdtdh w16du wp14">
-  <w:comment w:id="7" w:author="Agustin Collareda" w:date="2024-09-22T22:32:00Z" w:initials="AC">
+  <w:comment w:id="3" w:author="Hugo Frey" w:date="2024-09-23T01:40:00Z" w:initials="HF">
     <w:p>
       <w:pPr>
         <w:pStyle w:val="Textocomentario"/>
+        <w:ind w:left="0" w:firstLine="0"/>
       </w:pPr>
       <w:r>
         <w:rPr>
@@ -4112,7 +4229,57 @@
         <w:annotationRef/>
       </w:r>
       <w:r>
+        <w:t>Hacer referencia a plan de calidad y plan de riesgos y plan de gestion de configuraciones y no se si falta otro plan mas</w:t>
+      </w:r>
+    </w:p>
+  </w:comment>
+  <w:comment w:id="8" w:author="Hugo Frey" w:date="2024-09-23T01:48:00Z" w:initials="HF">
+    <w:p>
+      <w:pPr>
+        <w:pStyle w:val="Textocomentario"/>
+        <w:ind w:left="0" w:firstLine="0"/>
+      </w:pPr>
+      <w:r>
+        <w:rPr>
+          <w:rStyle w:val="Refdecomentario"/>
+        </w:rPr>
+        <w:annotationRef/>
+      </w:r>
+      <w:r>
+        <w:t>Falta las tareas de gestion de riesgos, identfiicacion y analisis y seguimiento</w:t>
+      </w:r>
+    </w:p>
+  </w:comment>
+  <w:comment w:id="9" w:author="Agustin Collareda" w:date="2024-09-22T22:32:00Z" w:initials="AC">
+    <w:p>
+      <w:pPr>
+        <w:pStyle w:val="Textocomentario"/>
+      </w:pPr>
+      <w:r>
+        <w:rPr>
+          <w:rStyle w:val="Refdecomentario"/>
+        </w:rPr>
+        <w:annotationRef/>
+      </w:r>
+      <w:r>
         <w:t>debe tener subtareas pero no se cuales xd</w:t>
+      </w:r>
+    </w:p>
+  </w:comment>
+  <w:comment w:id="10" w:author="Hugo Frey" w:date="2024-09-23T01:41:00Z" w:initials="HF">
+    <w:p>
+      <w:pPr>
+        <w:pStyle w:val="Textocomentario"/>
+        <w:ind w:left="0" w:firstLine="0"/>
+      </w:pPr>
+      <w:r>
+        <w:rPr>
+          <w:rStyle w:val="Refdecomentario"/>
+        </w:rPr>
+        <w:annotationRef/>
+      </w:r>
+      <w:r>
+        <w:t>Yo plantearia las siguientes: Hacer pantallas, preguntar a que hace referencia funcional y creo que nada mas</w:t>
       </w:r>
     </w:p>
   </w:comment>
@@ -4121,19 +4288,28 @@
 
 <file path=word/commentsExtended.xml><?xml version="1.0" encoding="utf-8"?>
 <w15:commentsEx xmlns:wpc="http://schemas.microsoft.com/office/word/2010/wordprocessingCanvas" xmlns:cx="http://schemas.microsoft.com/office/drawing/2014/chartex" xmlns:cx1="http://schemas.microsoft.com/office/drawing/2015/9/8/chartex" xmlns:cx2="http://schemas.microsoft.com/office/drawing/2015/10/21/chartex" xmlns:cx3="http://schemas.microsoft.com/office/drawing/2016/5/9/chartex" xmlns:cx4="http://schemas.microsoft.com/office/drawing/2016/5/10/chartex" xmlns:cx5="http://schemas.microsoft.com/office/drawing/2016/5/11/chartex" xmlns:cx6="http://schemas.microsoft.com/office/drawing/2016/5/12/chartex" xmlns:cx7="http://schemas.microsoft.com/office/drawing/2016/5/13/chartex" xmlns:cx8="http://schemas.microsoft.com/office/drawing/2016/5/14/chartex" xmlns:mc="http://schemas.openxmlformats.org/markup-compatibility/2006" xmlns:aink="http://schemas.microsoft.com/office/drawing/2016/ink" xmlns:am3d="http://schemas.microsoft.com/office/drawing/2017/model3d" xmlns:o="urn:schemas-microsoft-com:office:office" xmlns:oel="http://schemas.microsoft.com/office/2019/extlst" xmlns:r="http://schemas.openxmlformats.org/officeDocument/2006/relationships" xmlns:m="http://schemas.openxmlformats.org/officeDocument/2006/math" xmlns:v="urn:schemas-microsoft-com:vml" xmlns:wp14="http://schemas.microsoft.com/office/word/2010/wordprocessingDrawing" xmlns:wp="http://schemas.openxmlformats.org/drawingml/2006/wordprocessingDrawing" xmlns:w10="urn:schemas-microsoft-com:office:word" xmlns:w="http://schemas.openxmlformats.org/wordprocessingml/2006/main" xmlns:w14="http://schemas.microsoft.com/office/word/2010/wordml" xmlns:w15="http://schemas.microsoft.com/office/word/2012/wordml" xmlns:w16cex="http://schemas.microsoft.com/office/word/2018/wordml/cex" xmlns:w16cid="http://schemas.microsoft.com/office/word/2016/wordml/cid" xmlns:w16="http://schemas.microsoft.com/office/word/2018/wordml" xmlns:w16du="http://schemas.microsoft.com/office/word/2023/wordml/word16du" xmlns:w16sdtdh="http://schemas.microsoft.com/office/word/2020/wordml/sdtdatahash" xmlns:w16se="http://schemas.microsoft.com/office/word/2015/wordml/symex" xmlns:wpg="http://schemas.microsoft.com/office/word/2010/wordprocessingGroup" xmlns:wpi="http://schemas.microsoft.com/office/word/2010/wordprocessingInk" xmlns:wne="http://schemas.microsoft.com/office/word/2006/wordml" xmlns:wps="http://schemas.microsoft.com/office/word/2010/wordprocessingShape" mc:Ignorable="w14 w15 w16se w16cid w16 w16cex w16sdtdh w16du wp14">
+  <w15:commentEx w15:paraId="150754B7" w15:done="0"/>
+  <w15:commentEx w15:paraId="43E615EB" w15:done="0"/>
   <w15:commentEx w15:paraId="55746E75" w15:done="0"/>
+  <w15:commentEx w15:paraId="667E8BE0" w15:paraIdParent="55746E75" w15:done="0"/>
 </w15:commentsEx>
 </file>
 
 <file path=word/commentsExtensible.xml><?xml version="1.0" encoding="utf-8"?>
 <w16cex:commentsExtensible xmlns:wpc="http://schemas.microsoft.com/office/word/2010/wordprocessingCanvas" xmlns:cx="http://schemas.microsoft.com/office/drawing/2014/chartex" xmlns:cx1="http://schemas.microsoft.com/office/drawing/2015/9/8/chartex" xmlns:cx2="http://schemas.microsoft.com/office/drawing/2015/10/21/chartex" xmlns:cx3="http://schemas.microsoft.com/office/drawing/2016/5/9/chartex" xmlns:cx4="http://schemas.microsoft.com/office/drawing/2016/5/10/chartex" xmlns:cx5="http://schemas.microsoft.com/office/drawing/2016/5/11/chartex" xmlns:cx6="http://schemas.microsoft.com/office/drawing/2016/5/12/chartex" xmlns:cx7="http://schemas.microsoft.com/office/drawing/2016/5/13/chartex" xmlns:cx8="http://schemas.microsoft.com/office/drawing/2016/5/14/chartex" xmlns:cr="http://schemas.microsoft.com/office/comments/2020/reactions" xmlns:mc="http://schemas.openxmlformats.org/markup-compatibility/2006" xmlns:aink="http://schemas.microsoft.com/office/drawing/2016/ink" xmlns:am3d="http://schemas.microsoft.com/office/drawing/2017/model3d" xmlns:o="urn:schemas-microsoft-com:office:office" xmlns:oel="http://schemas.microsoft.com/office/2019/extlst" xmlns:r="http://schemas.openxmlformats.org/officeDocument/2006/relationships" xmlns:m="http://schemas.openxmlformats.org/officeDocument/2006/math" xmlns:v="urn:schemas-microsoft-com:vml" xmlns:wp14="http://schemas.microsoft.com/office/word/2010/wordprocessingDrawing" xmlns:wp="http://schemas.openxmlformats.org/drawingml/2006/wordprocessingDrawing" xmlns:w10="urn:schemas-microsoft-com:office:word" xmlns:w="http://schemas.openxmlformats.org/wordprocessingml/2006/main" xmlns:w14="http://schemas.microsoft.com/office/word/2010/wordml" xmlns:w15="http://schemas.microsoft.com/office/word/2012/wordml" xmlns:w16cex="http://schemas.microsoft.com/office/word/2018/wordml/cex" xmlns:w16cid="http://schemas.microsoft.com/office/word/2016/wordml/cid" xmlns:w16="http://schemas.microsoft.com/office/word/2018/wordml" xmlns:w16du="http://schemas.microsoft.com/office/word/2023/wordml/word16du" xmlns:w16sdtdh="http://schemas.microsoft.com/office/word/2020/wordml/sdtdatahash" xmlns:w16se="http://schemas.microsoft.com/office/word/2015/wordml/symex" xmlns:wpg="http://schemas.microsoft.com/office/word/2010/wordprocessingGroup" xmlns:wpi="http://schemas.microsoft.com/office/word/2010/wordprocessingInk" xmlns:wne="http://schemas.microsoft.com/office/word/2006/wordml" xmlns:wps="http://schemas.microsoft.com/office/word/2010/wordprocessingShape" mc:Ignorable="w14 w15 w16se w16cid w16 w16cex w16sdtdh cr w16du wp14">
+  <w16cex:commentExtensible w16cex:durableId="1757D4B0" w16cex:dateUtc="2024-09-23T04:40:00Z"/>
+  <w16cex:commentExtensible w16cex:durableId="59665A8F" w16cex:dateUtc="2024-09-23T04:48:00Z"/>
   <w16cex:commentExtensible w16cex:durableId="6431216C" w16cex:dateUtc="2024-09-23T01:32:00Z"/>
+  <w16cex:commentExtensible w16cex:durableId="09789321" w16cex:dateUtc="2024-09-23T04:41:00Z"/>
 </w16cex:commentsExtensible>
 </file>
 
 <file path=word/commentsIds.xml><?xml version="1.0" encoding="utf-8"?>
 <w16cid:commentsIds xmlns:wpc="http://schemas.microsoft.com/office/word/2010/wordprocessingCanvas" xmlns:cx="http://schemas.microsoft.com/office/drawing/2014/chartex" xmlns:cx1="http://schemas.microsoft.com/office/drawing/2015/9/8/chartex" xmlns:cx2="http://schemas.microsoft.com/office/drawing/2015/10/21/chartex" xmlns:cx3="http://schemas.microsoft.com/office/drawing/2016/5/9/chartex" xmlns:cx4="http://schemas.microsoft.com/office/drawing/2016/5/10/chartex" xmlns:cx5="http://schemas.microsoft.com/office/drawing/2016/5/11/chartex" xmlns:cx6="http://schemas.microsoft.com/office/drawing/2016/5/12/chartex" xmlns:cx7="http://schemas.microsoft.com/office/drawing/2016/5/13/chartex" xmlns:cx8="http://schemas.microsoft.com/office/drawing/2016/5/14/chartex" xmlns:mc="http://schemas.openxmlformats.org/markup-compatibility/2006" xmlns:aink="http://schemas.microsoft.com/office/drawing/2016/ink" xmlns:am3d="http://schemas.microsoft.com/office/drawing/2017/model3d" xmlns:o="urn:schemas-microsoft-com:office:office" xmlns:oel="http://schemas.microsoft.com/office/2019/extlst" xmlns:r="http://schemas.openxmlformats.org/officeDocument/2006/relationships" xmlns:m="http://schemas.openxmlformats.org/officeDocument/2006/math" xmlns:v="urn:schemas-microsoft-com:vml" xmlns:wp14="http://schemas.microsoft.com/office/word/2010/wordprocessingDrawing" xmlns:wp="http://schemas.openxmlformats.org/drawingml/2006/wordprocessingDrawing" xmlns:w10="urn:schemas-microsoft-com:office:word" xmlns:w="http://schemas.openxmlformats.org/wordprocessingml/2006/main" xmlns:w14="http://schemas.microsoft.com/office/word/2010/wordml" xmlns:w15="http://schemas.microsoft.com/office/word/2012/wordml" xmlns:w16cex="http://schemas.microsoft.com/office/word/2018/wordml/cex" xmlns:w16cid="http://schemas.microsoft.com/office/word/2016/wordml/cid" xmlns:w16="http://schemas.microsoft.com/office/word/2018/wordml" xmlns:w16du="http://schemas.microsoft.com/office/word/2023/wordml/word16du" xmlns:w16sdtdh="http://schemas.microsoft.com/office/word/2020/wordml/sdtdatahash" xmlns:w16se="http://schemas.microsoft.com/office/word/2015/wordml/symex" xmlns:wpg="http://schemas.microsoft.com/office/word/2010/wordprocessingGroup" xmlns:wpi="http://schemas.microsoft.com/office/word/2010/wordprocessingInk" xmlns:wne="http://schemas.microsoft.com/office/word/2006/wordml" xmlns:wps="http://schemas.microsoft.com/office/word/2010/wordprocessingShape" mc:Ignorable="w14 w15 w16se w16cid w16 w16cex w16sdtdh w16du wp14">
+  <w16cid:commentId w16cid:paraId="150754B7" w16cid:durableId="1757D4B0"/>
+  <w16cid:commentId w16cid:paraId="43E615EB" w16cid:durableId="59665A8F"/>
   <w16cid:commentId w16cid:paraId="55746E75" w16cid:durableId="6431216C"/>
+  <w16cid:commentId w16cid:paraId="667E8BE0" w16cid:durableId="09789321"/>
 </w16cid:commentsIds>
 </file>
 
@@ -5092,7 +5268,23 @@
         <w:rFonts w:ascii="Cambria" w:eastAsia="Times New Roman" w:hAnsi="Cambria"/>
         <w:szCs w:val="36"/>
       </w:rPr>
-      <w:t>Vesta Risk Manager</w:t>
+      <w:t xml:space="preserve">Vesta </w:t>
+    </w:r>
+    <w:proofErr w:type="spellStart"/>
+    <w:r>
+      <w:rPr>
+        <w:rFonts w:ascii="Cambria" w:eastAsia="Times New Roman" w:hAnsi="Cambria"/>
+        <w:szCs w:val="36"/>
+      </w:rPr>
+      <w:t>Risk</w:t>
+    </w:r>
+    <w:proofErr w:type="spellEnd"/>
+    <w:r>
+      <w:rPr>
+        <w:rFonts w:ascii="Cambria" w:eastAsia="Times New Roman" w:hAnsi="Cambria"/>
+        <w:szCs w:val="36"/>
+      </w:rPr>
+      <w:t xml:space="preserve"> Manager</w:t>
     </w:r>
     <w:r>
       <w:rPr>
@@ -6781,6 +6973,9 @@
 
 <file path=word/people.xml><?xml version="1.0" encoding="utf-8"?>
 <w15:people xmlns:wpc="http://schemas.microsoft.com/office/word/2010/wordprocessingCanvas" xmlns:cx="http://schemas.microsoft.com/office/drawing/2014/chartex" xmlns:cx1="http://schemas.microsoft.com/office/drawing/2015/9/8/chartex" xmlns:cx2="http://schemas.microsoft.com/office/drawing/2015/10/21/chartex" xmlns:cx3="http://schemas.microsoft.com/office/drawing/2016/5/9/chartex" xmlns:cx4="http://schemas.microsoft.com/office/drawing/2016/5/10/chartex" xmlns:cx5="http://schemas.microsoft.com/office/drawing/2016/5/11/chartex" xmlns:cx6="http://schemas.microsoft.com/office/drawing/2016/5/12/chartex" xmlns:cx7="http://schemas.microsoft.com/office/drawing/2016/5/13/chartex" xmlns:cx8="http://schemas.microsoft.com/office/drawing/2016/5/14/chartex" xmlns:mc="http://schemas.openxmlformats.org/markup-compatibility/2006" xmlns:aink="http://schemas.microsoft.com/office/drawing/2016/ink" xmlns:am3d="http://schemas.microsoft.com/office/drawing/2017/model3d" xmlns:o="urn:schemas-microsoft-com:office:office" xmlns:oel="http://schemas.microsoft.com/office/2019/extlst" xmlns:r="http://schemas.openxmlformats.org/officeDocument/2006/relationships" xmlns:m="http://schemas.openxmlformats.org/officeDocument/2006/math" xmlns:v="urn:schemas-microsoft-com:vml" xmlns:wp14="http://schemas.microsoft.com/office/word/2010/wordprocessingDrawing" xmlns:wp="http://schemas.openxmlformats.org/drawingml/2006/wordprocessingDrawing" xmlns:w10="urn:schemas-microsoft-com:office:word" xmlns:w="http://schemas.openxmlformats.org/wordprocessingml/2006/main" xmlns:w14="http://schemas.microsoft.com/office/word/2010/wordml" xmlns:w15="http://schemas.microsoft.com/office/word/2012/wordml" xmlns:w16cex="http://schemas.microsoft.com/office/word/2018/wordml/cex" xmlns:w16cid="http://schemas.microsoft.com/office/word/2016/wordml/cid" xmlns:w16="http://schemas.microsoft.com/office/word/2018/wordml" xmlns:w16du="http://schemas.microsoft.com/office/word/2023/wordml/word16du" xmlns:w16sdtdh="http://schemas.microsoft.com/office/word/2020/wordml/sdtdatahash" xmlns:w16se="http://schemas.microsoft.com/office/word/2015/wordml/symex" xmlns:wpg="http://schemas.microsoft.com/office/word/2010/wordprocessingGroup" xmlns:wpi="http://schemas.microsoft.com/office/word/2010/wordprocessingInk" xmlns:wne="http://schemas.microsoft.com/office/word/2006/wordml" xmlns:wps="http://schemas.microsoft.com/office/word/2010/wordprocessingShape" mc:Ignorable="w14 w15 w16se w16cid w16 w16cex w16sdtdh w16du wp14">
+  <w15:person w15:author="Hugo Frey">
+    <w15:presenceInfo w15:providerId="None" w15:userId="Hugo Frey"/>
+  </w15:person>
   <w15:person w15:author="Agustin Collareda">
     <w15:presenceInfo w15:providerId="Windows Live" w15:userId="45e4728b33cff1ec"/>
   </w15:person>
@@ -7289,7 +7484,6 @@
     <w:uiPriority w:val="99"/>
     <w:semiHidden/>
     <w:unhideWhenUsed/>
-    <w:qFormat/>
     <w:tblPr>
       <w:tblInd w:w="0" w:type="dxa"/>
       <w:tblCellMar>
@@ -7672,7 +7866,7 @@
       <w:u w:val="single"/>
     </w:rPr>
   </w:style>
-  <w:style w:type="paragraph" w:styleId="TtulodeTDC">
+  <w:style w:type="paragraph" w:customStyle="1" w:styleId="TtulodeTDC">
     <w:name w:val="Título de TDC"/>
     <w:basedOn w:val="Ttulo1"/>
     <w:next w:val="Normal"/>
@@ -7967,7 +8161,6 @@
     <w:basedOn w:val="Normal"/>
     <w:link w:val="TextocomentarioCar"/>
     <w:uiPriority w:val="99"/>
-    <w:semiHidden/>
     <w:unhideWhenUsed/>
     <w:rsid w:val="002F4C17"/>
     <w:rPr>
@@ -7980,7 +8173,6 @@
     <w:basedOn w:val="Fuentedeprrafopredeter"/>
     <w:link w:val="Textocomentario"/>
     <w:uiPriority w:val="99"/>
-    <w:semiHidden/>
     <w:rsid w:val="002F4C17"/>
     <w:rPr>
       <w:lang w:val="es-ES" w:eastAsia="en-US"/>

</xml_diff>

<commit_message>
Doc: agrega planificación de la iteración E2
</commit_message>
<xml_diff>
--- a/2. Etapa de elaboración/Iteración 2/Plan de iteracion/Plan de Iteracion E2_Vesta Risk Manager_T-Code.docx
+++ b/2. Etapa de elaboración/Iteración 2/Plan de iteracion/Plan de Iteracion E2_Vesta Risk Manager_T-Code.docx
@@ -392,7 +392,7 @@
           <w:rFonts w:ascii="Cambria" w:hAnsi="Cambria"/>
           <w:sz w:val="36"/>
           <w:szCs w:val="36"/>
-          <w:lang w:val="en-US"/>
+          <w:lang w:val="es-AR"/>
         </w:rPr>
       </w:pPr>
       <w:r>
@@ -400,43 +400,10 @@
           <w:rFonts w:ascii="Cambria" w:hAnsi="Cambria"/>
           <w:sz w:val="36"/>
           <w:szCs w:val="36"/>
-          <w:lang w:val="en-US"/>
+          <w:lang w:val="es-AR"/>
         </w:rPr>
         <w:t>Vesta Risk Manager</w:t>
       </w:r>
-    </w:p>
-    <w:p>
-      <w:pPr>
-        <w:pStyle w:val="Sinespaciado"/>
-        <w:rPr>
-          <w:lang w:val="en-US"/>
-        </w:rPr>
-      </w:pPr>
-    </w:p>
-    <w:p>
-      <w:pPr>
-        <w:pStyle w:val="Sinespaciado"/>
-        <w:rPr>
-          <w:lang w:val="en-US"/>
-        </w:rPr>
-      </w:pPr>
-    </w:p>
-    <w:p>
-      <w:pPr>
-        <w:pStyle w:val="Sinespaciado"/>
-        <w:rPr>
-          <w:u w:val="single"/>
-          <w:lang w:val="en-US"/>
-        </w:rPr>
-      </w:pPr>
-    </w:p>
-    <w:p>
-      <w:pPr>
-        <w:pStyle w:val="Sinespaciado"/>
-        <w:rPr>
-          <w:lang w:val="en-US"/>
-        </w:rPr>
-      </w:pPr>
     </w:p>
     <w:p>
       <w:pPr>
@@ -445,43 +412,52 @@
           <w:lang w:val="es-AR"/>
         </w:rPr>
       </w:pPr>
+    </w:p>
+    <w:p>
+      <w:pPr>
+        <w:pStyle w:val="Sinespaciado"/>
+        <w:rPr>
+          <w:lang w:val="es-AR"/>
+        </w:rPr>
+      </w:pPr>
+    </w:p>
+    <w:p>
+      <w:pPr>
+        <w:pStyle w:val="Sinespaciado"/>
+        <w:rPr>
+          <w:u w:val="single"/>
+          <w:lang w:val="es-AR"/>
+        </w:rPr>
+      </w:pPr>
+    </w:p>
+    <w:p>
+      <w:pPr>
+        <w:pStyle w:val="Sinespaciado"/>
+        <w:rPr>
+          <w:lang w:val="es-AR"/>
+        </w:rPr>
+      </w:pPr>
+    </w:p>
+    <w:p>
+      <w:pPr>
+        <w:pStyle w:val="Sinespaciado"/>
+        <w:rPr>
+          <w:lang w:val="es-AR"/>
+        </w:rPr>
+      </w:pPr>
       <w:r>
         <w:rPr>
           <w:lang w:val="es-AR"/>
         </w:rPr>
-        <w:t>T-</w:t>
+        <w:t>T-Code</w:t>
       </w:r>
-      <w:proofErr w:type="spellStart"/>
+    </w:p>
+    <w:p>
+      <w:pPr>
+        <w:pStyle w:val="Sinespaciado"/>
+      </w:pPr>
       <w:r>
-        <w:rPr>
-          <w:lang w:val="es-AR"/>
-        </w:rPr>
-        <w:t>Code</w:t>
-      </w:r>
-      <w:proofErr w:type="spellEnd"/>
-    </w:p>
-    <w:p>
-      <w:pPr>
-        <w:pStyle w:val="Sinespaciado"/>
-      </w:pPr>
-      <w:r>
-        <w:t xml:space="preserve">Agustín </w:t>
-      </w:r>
-      <w:proofErr w:type="spellStart"/>
-      <w:r>
-        <w:t>Collareda</w:t>
-      </w:r>
-      <w:proofErr w:type="spellEnd"/>
-      <w:r>
-        <w:t xml:space="preserve">, Cintia </w:t>
-      </w:r>
-      <w:proofErr w:type="spellStart"/>
-      <w:r>
-        <w:t>Hernandez</w:t>
-      </w:r>
-      <w:proofErr w:type="spellEnd"/>
-      <w:r>
-        <w:t xml:space="preserve"> y Hugo Frey</w:t>
+        <w:t>Agustín Collareda, Cintia Hernandez y Hugo Frey</w:t>
       </w:r>
     </w:p>
     <w:p/>
@@ -2112,14 +2088,6 @@
     </w:p>
     <w:p>
       <w:pPr>
-        <w:pStyle w:val="PSI-Comentario"/>
-      </w:pPr>
-      <w:r>
-        <w:t>[Indicar otros documentos relacionados con el presente plan.]</w:t>
-      </w:r>
-    </w:p>
-    <w:p>
-      <w:pPr>
         <w:pStyle w:val="PSI-Normal"/>
         <w:numPr>
           <w:ilvl w:val="0"/>
@@ -2133,6 +2101,42 @@
     <w:p>
       <w:pPr>
         <w:pStyle w:val="PSI-Normal"/>
+        <w:numPr>
+          <w:ilvl w:val="0"/>
+          <w:numId w:val="13"/>
+        </w:numPr>
+      </w:pPr>
+      <w:r>
+        <w:t>Plan de calidad</w:t>
+      </w:r>
+    </w:p>
+    <w:p>
+      <w:pPr>
+        <w:pStyle w:val="PSI-Normal"/>
+        <w:numPr>
+          <w:ilvl w:val="0"/>
+          <w:numId w:val="13"/>
+        </w:numPr>
+      </w:pPr>
+      <w:r>
+        <w:t>Plan de riesgos</w:t>
+      </w:r>
+    </w:p>
+    <w:p>
+      <w:pPr>
+        <w:pStyle w:val="PSI-Normal"/>
+        <w:numPr>
+          <w:ilvl w:val="0"/>
+          <w:numId w:val="13"/>
+        </w:numPr>
+      </w:pPr>
+      <w:r>
+        <w:t>Plan de gestión de configuraciones</w:t>
+      </w:r>
+    </w:p>
+    <w:p>
+      <w:pPr>
+        <w:pStyle w:val="PSI-Normal"/>
         <w:ind w:left="0" w:firstLine="0"/>
       </w:pPr>
     </w:p>
@@ -2157,14 +2161,6 @@
       <w:bookmarkEnd w:id="5"/>
     </w:p>
     <w:p>
-      <w:pPr>
-        <w:pStyle w:val="PSI-Comentario"/>
-      </w:pPr>
-      <w:r>
-        <w:t>[Listar en esta sección los objetivos que se pretenden alcanzar al finalizar esta iteración. Estos criterios servirán de guía para la evaluación del trabajo realizado en este período, permitiendo establecer de una forma más sencilla las tareas que pueden darse por concluidas y las que deben replanificarse.]</w:t>
-      </w:r>
-    </w:p>
-    <w:p>
       <w:r>
         <w:t xml:space="preserve">Los objetivos que se pretenden alcanzar al finalizar esta iteración son: </w:t>
       </w:r>
@@ -2262,15 +2258,7 @@
         </w:numPr>
       </w:pPr>
       <w:r>
-        <w:t xml:space="preserve">Adaptar </w:t>
-      </w:r>
-      <w:proofErr w:type="spellStart"/>
-      <w:r>
-        <w:t>UARGFlow</w:t>
-      </w:r>
-      <w:proofErr w:type="spellEnd"/>
-      <w:r>
-        <w:t xml:space="preserve"> al proyecto.</w:t>
+        <w:t>Adaptar UARGFlow al proyecto.</w:t>
       </w:r>
     </w:p>
     <w:p>
@@ -2316,7 +2304,6 @@
         </w:numPr>
       </w:pPr>
       <w:r>
-        <w:lastRenderedPageBreak/>
         <w:t>Modelo de casos de uso</w:t>
       </w:r>
     </w:p>
@@ -2328,6 +2315,7 @@
         </w:numPr>
       </w:pPr>
       <w:r>
+        <w:lastRenderedPageBreak/>
         <w:t>Modelo de datos</w:t>
       </w:r>
     </w:p>
@@ -2546,20 +2534,12 @@
                 <w:bCs/>
               </w:rPr>
             </w:pPr>
-            <w:commentRangeStart w:id="8"/>
             <w:r>
               <w:rPr>
                 <w:b/>
                 <w:bCs/>
               </w:rPr>
-              <w:t>Elaborar modelo de casos de uso</w:t>
-            </w:r>
-            <w:commentRangeEnd w:id="8"/>
-            <w:r>
-              <w:rPr>
-                <w:rStyle w:val="Refdecomentario"/>
-              </w:rPr>
-              <w:commentReference w:id="8"/>
+              <w:t>Realizar seguimiento de riesgos</w:t>
             </w:r>
           </w:p>
         </w:tc>
@@ -2568,7 +2548,11 @@
             <w:tcW w:w="1134" w:type="dxa"/>
             <w:vAlign w:val="center"/>
           </w:tcPr>
-          <w:p/>
+          <w:p>
+            <w:r>
+              <w:t>24/09</w:t>
+            </w:r>
+          </w:p>
         </w:tc>
         <w:tc>
           <w:tcPr>
@@ -2577,7 +2561,7 @@
           </w:tcPr>
           <w:p>
             <w:r>
-              <w:t>27/09</w:t>
+              <w:t>11/10</w:t>
             </w:r>
           </w:p>
         </w:tc>
@@ -2585,208 +2569,12 @@
           <w:tcPr>
             <w:tcW w:w="1133" w:type="dxa"/>
           </w:tcPr>
-          <w:p/>
-        </w:tc>
-      </w:tr>
-      <w:tr>
-        <w:trPr>
-          <w:jc w:val="center"/>
-        </w:trPr>
-        <w:tc>
-          <w:tcPr>
-            <w:tcW w:w="5671" w:type="dxa"/>
-            <w:vAlign w:val="center"/>
-          </w:tcPr>
-          <w:p>
-            <w:r>
-              <w:t>Realizar ajustes al modelo de casos de uso</w:t>
-            </w:r>
-          </w:p>
-        </w:tc>
-        <w:tc>
-          <w:tcPr>
-            <w:tcW w:w="1134" w:type="dxa"/>
-            <w:vAlign w:val="center"/>
-          </w:tcPr>
-          <w:p/>
-        </w:tc>
-        <w:tc>
-          <w:tcPr>
-            <w:tcW w:w="1133" w:type="dxa"/>
-            <w:vAlign w:val="center"/>
-          </w:tcPr>
-          <w:p/>
-        </w:tc>
-        <w:tc>
-          <w:tcPr>
-            <w:tcW w:w="1133" w:type="dxa"/>
-          </w:tcPr>
-          <w:p>
-            <w:r>
-              <w:t>HC</w:t>
-            </w:r>
-          </w:p>
-        </w:tc>
-      </w:tr>
-      <w:tr>
-        <w:trPr>
-          <w:jc w:val="center"/>
-        </w:trPr>
-        <w:tc>
-          <w:tcPr>
-            <w:tcW w:w="5671" w:type="dxa"/>
-            <w:vAlign w:val="center"/>
-          </w:tcPr>
-          <w:p>
-            <w:r>
-              <w:t>Elaborar diagrama de paquetes</w:t>
-            </w:r>
-          </w:p>
-        </w:tc>
-        <w:tc>
-          <w:tcPr>
-            <w:tcW w:w="1134" w:type="dxa"/>
-            <w:vAlign w:val="center"/>
-          </w:tcPr>
-          <w:p/>
-        </w:tc>
-        <w:tc>
-          <w:tcPr>
-            <w:tcW w:w="1133" w:type="dxa"/>
-            <w:vAlign w:val="center"/>
-          </w:tcPr>
-          <w:p/>
-        </w:tc>
-        <w:tc>
-          <w:tcPr>
-            <w:tcW w:w="1133" w:type="dxa"/>
-          </w:tcPr>
-          <w:p>
-            <w:r>
-              <w:t>FH</w:t>
-            </w:r>
-          </w:p>
-        </w:tc>
-      </w:tr>
-      <w:tr>
-        <w:trPr>
-          <w:jc w:val="center"/>
-        </w:trPr>
-        <w:tc>
-          <w:tcPr>
-            <w:tcW w:w="5671" w:type="dxa"/>
-            <w:vAlign w:val="center"/>
-          </w:tcPr>
-          <w:p>
-            <w:r>
-              <w:t>Elaborar diagrama de componentes</w:t>
-            </w:r>
-          </w:p>
-        </w:tc>
-        <w:tc>
-          <w:tcPr>
-            <w:tcW w:w="1134" w:type="dxa"/>
-            <w:vAlign w:val="center"/>
-          </w:tcPr>
-          <w:p/>
-        </w:tc>
-        <w:tc>
-          <w:tcPr>
-            <w:tcW w:w="1133" w:type="dxa"/>
-            <w:vAlign w:val="center"/>
-          </w:tcPr>
-          <w:p/>
-        </w:tc>
-        <w:tc>
-          <w:tcPr>
-            <w:tcW w:w="1133" w:type="dxa"/>
-          </w:tcPr>
-          <w:p>
-            <w:r>
-              <w:t>CA</w:t>
-            </w:r>
-          </w:p>
-        </w:tc>
-      </w:tr>
-      <w:tr>
-        <w:trPr>
-          <w:jc w:val="center"/>
-        </w:trPr>
-        <w:tc>
-          <w:tcPr>
-            <w:tcW w:w="5671" w:type="dxa"/>
-            <w:vAlign w:val="center"/>
-          </w:tcPr>
-          <w:p>
-            <w:r>
-              <w:t>Elaborar diagrama de clases</w:t>
-            </w:r>
-          </w:p>
-        </w:tc>
-        <w:tc>
-          <w:tcPr>
-            <w:tcW w:w="1134" w:type="dxa"/>
-            <w:vAlign w:val="center"/>
-          </w:tcPr>
-          <w:p/>
-        </w:tc>
-        <w:tc>
-          <w:tcPr>
-            <w:tcW w:w="1133" w:type="dxa"/>
-            <w:vAlign w:val="center"/>
-          </w:tcPr>
-          <w:p/>
-        </w:tc>
-        <w:tc>
-          <w:tcPr>
-            <w:tcW w:w="1133" w:type="dxa"/>
-          </w:tcPr>
-          <w:p>
-            <w:r>
-              <w:t>HC</w:t>
-            </w:r>
-          </w:p>
-        </w:tc>
-      </w:tr>
-      <w:tr>
-        <w:trPr>
-          <w:jc w:val="center"/>
-        </w:trPr>
-        <w:tc>
-          <w:tcPr>
-            <w:tcW w:w="5671" w:type="dxa"/>
-            <w:vAlign w:val="center"/>
-          </w:tcPr>
-          <w:p>
-            <w:r>
-              <w:t>Revisar modelo de casos de uso</w:t>
-            </w:r>
-          </w:p>
-        </w:tc>
-        <w:tc>
-          <w:tcPr>
-            <w:tcW w:w="1134" w:type="dxa"/>
-            <w:vAlign w:val="center"/>
-          </w:tcPr>
-          <w:p/>
-        </w:tc>
-        <w:tc>
-          <w:tcPr>
-            <w:tcW w:w="1133" w:type="dxa"/>
-            <w:vAlign w:val="center"/>
-          </w:tcPr>
-          <w:p/>
-        </w:tc>
-        <w:tc>
-          <w:tcPr>
-            <w:tcW w:w="1133" w:type="dxa"/>
-          </w:tcPr>
           <w:p>
             <w:pPr>
-              <w:ind w:left="-14" w:firstLine="14"/>
+              <w:ind w:left="0" w:firstLine="0"/>
             </w:pPr>
             <w:r>
-              <w:t>CA, HC, FH</w:t>
+              <w:t>HC, CA, FH</w:t>
             </w:r>
           </w:p>
         </w:tc>
@@ -2813,7 +2601,7 @@
                 <w:b/>
                 <w:bCs/>
               </w:rPr>
-              <w:t>Elaborar presentación 27/09</w:t>
+              <w:t>Elaborar modelo de casos de uso</w:t>
             </w:r>
           </w:p>
         </w:tc>
@@ -2822,8 +2610,56 @@
             <w:tcW w:w="1134" w:type="dxa"/>
             <w:vAlign w:val="center"/>
           </w:tcPr>
+          <w:p>
+            <w:r>
+              <w:t>24/09</w:t>
+            </w:r>
+          </w:p>
+        </w:tc>
+        <w:tc>
+          <w:tcPr>
+            <w:tcW w:w="1133" w:type="dxa"/>
+            <w:vAlign w:val="center"/>
+          </w:tcPr>
+          <w:p>
+            <w:r>
+              <w:t>27/09</w:t>
+            </w:r>
+          </w:p>
+        </w:tc>
+        <w:tc>
+          <w:tcPr>
+            <w:tcW w:w="1133" w:type="dxa"/>
+          </w:tcPr>
           <w:p/>
         </w:tc>
+      </w:tr>
+      <w:tr>
+        <w:trPr>
+          <w:jc w:val="center"/>
+        </w:trPr>
+        <w:tc>
+          <w:tcPr>
+            <w:tcW w:w="5671" w:type="dxa"/>
+            <w:vAlign w:val="center"/>
+          </w:tcPr>
+          <w:p>
+            <w:r>
+              <w:t>Realizar ajustes al modelo de casos de uso</w:t>
+            </w:r>
+          </w:p>
+        </w:tc>
+        <w:tc>
+          <w:tcPr>
+            <w:tcW w:w="1134" w:type="dxa"/>
+            <w:vAlign w:val="center"/>
+          </w:tcPr>
+          <w:p>
+            <w:r>
+              <w:t>24/09</w:t>
+            </w:r>
+          </w:p>
+        </w:tc>
         <w:tc>
           <w:tcPr>
             <w:tcW w:w="1133" w:type="dxa"/>
@@ -2831,7 +2667,13 @@
           </w:tcPr>
           <w:p>
             <w:r>
-              <w:t>27/09</w:t>
+              <w:t>2</w:t>
+            </w:r>
+            <w:r>
+              <w:t>4</w:t>
+            </w:r>
+            <w:r>
+              <w:t>/09</w:t>
             </w:r>
           </w:p>
         </w:tc>
@@ -2842,6 +2684,201 @@
           <w:p>
             <w:r>
               <w:t>HC</w:t>
+            </w:r>
+          </w:p>
+        </w:tc>
+      </w:tr>
+      <w:tr>
+        <w:trPr>
+          <w:jc w:val="center"/>
+        </w:trPr>
+        <w:tc>
+          <w:tcPr>
+            <w:tcW w:w="5671" w:type="dxa"/>
+            <w:vAlign w:val="center"/>
+          </w:tcPr>
+          <w:p>
+            <w:r>
+              <w:t>Elaborar diagrama de paquetes</w:t>
+            </w:r>
+          </w:p>
+        </w:tc>
+        <w:tc>
+          <w:tcPr>
+            <w:tcW w:w="1134" w:type="dxa"/>
+            <w:vAlign w:val="center"/>
+          </w:tcPr>
+          <w:p>
+            <w:r>
+              <w:t>24/09</w:t>
+            </w:r>
+          </w:p>
+        </w:tc>
+        <w:tc>
+          <w:tcPr>
+            <w:tcW w:w="1133" w:type="dxa"/>
+            <w:vAlign w:val="center"/>
+          </w:tcPr>
+          <w:p>
+            <w:r>
+              <w:t>26/09</w:t>
+            </w:r>
+          </w:p>
+        </w:tc>
+        <w:tc>
+          <w:tcPr>
+            <w:tcW w:w="1133" w:type="dxa"/>
+          </w:tcPr>
+          <w:p>
+            <w:r>
+              <w:t>FH</w:t>
+            </w:r>
+          </w:p>
+        </w:tc>
+      </w:tr>
+      <w:tr>
+        <w:trPr>
+          <w:jc w:val="center"/>
+        </w:trPr>
+        <w:tc>
+          <w:tcPr>
+            <w:tcW w:w="5671" w:type="dxa"/>
+            <w:vAlign w:val="center"/>
+          </w:tcPr>
+          <w:p>
+            <w:r>
+              <w:t>Elaborar diagrama de componentes</w:t>
+            </w:r>
+          </w:p>
+        </w:tc>
+        <w:tc>
+          <w:tcPr>
+            <w:tcW w:w="1134" w:type="dxa"/>
+            <w:vAlign w:val="center"/>
+          </w:tcPr>
+          <w:p>
+            <w:r>
+              <w:t>24/09</w:t>
+            </w:r>
+          </w:p>
+        </w:tc>
+        <w:tc>
+          <w:tcPr>
+            <w:tcW w:w="1133" w:type="dxa"/>
+            <w:vAlign w:val="center"/>
+          </w:tcPr>
+          <w:p>
+            <w:r>
+              <w:t>26/09</w:t>
+            </w:r>
+          </w:p>
+        </w:tc>
+        <w:tc>
+          <w:tcPr>
+            <w:tcW w:w="1133" w:type="dxa"/>
+          </w:tcPr>
+          <w:p>
+            <w:r>
+              <w:t>CA</w:t>
+            </w:r>
+          </w:p>
+        </w:tc>
+      </w:tr>
+      <w:tr>
+        <w:trPr>
+          <w:jc w:val="center"/>
+        </w:trPr>
+        <w:tc>
+          <w:tcPr>
+            <w:tcW w:w="5671" w:type="dxa"/>
+            <w:vAlign w:val="center"/>
+          </w:tcPr>
+          <w:p>
+            <w:r>
+              <w:t>Elaborar diagrama de clases</w:t>
+            </w:r>
+          </w:p>
+        </w:tc>
+        <w:tc>
+          <w:tcPr>
+            <w:tcW w:w="1134" w:type="dxa"/>
+            <w:vAlign w:val="center"/>
+          </w:tcPr>
+          <w:p>
+            <w:r>
+              <w:t>25/09</w:t>
+            </w:r>
+          </w:p>
+        </w:tc>
+        <w:tc>
+          <w:tcPr>
+            <w:tcW w:w="1133" w:type="dxa"/>
+            <w:vAlign w:val="center"/>
+          </w:tcPr>
+          <w:p>
+            <w:r>
+              <w:t>26/09</w:t>
+            </w:r>
+          </w:p>
+        </w:tc>
+        <w:tc>
+          <w:tcPr>
+            <w:tcW w:w="1133" w:type="dxa"/>
+          </w:tcPr>
+          <w:p>
+            <w:r>
+              <w:t>HC</w:t>
+            </w:r>
+          </w:p>
+        </w:tc>
+      </w:tr>
+      <w:tr>
+        <w:trPr>
+          <w:jc w:val="center"/>
+        </w:trPr>
+        <w:tc>
+          <w:tcPr>
+            <w:tcW w:w="5671" w:type="dxa"/>
+            <w:vAlign w:val="center"/>
+          </w:tcPr>
+          <w:p>
+            <w:r>
+              <w:t>Revisar modelo de casos de uso</w:t>
+            </w:r>
+          </w:p>
+        </w:tc>
+        <w:tc>
+          <w:tcPr>
+            <w:tcW w:w="1134" w:type="dxa"/>
+            <w:vAlign w:val="center"/>
+          </w:tcPr>
+          <w:p>
+            <w:r>
+              <w:t>26/09</w:t>
+            </w:r>
+          </w:p>
+        </w:tc>
+        <w:tc>
+          <w:tcPr>
+            <w:tcW w:w="1133" w:type="dxa"/>
+            <w:vAlign w:val="center"/>
+          </w:tcPr>
+          <w:p>
+            <w:r>
+              <w:t>26/09</w:t>
+            </w:r>
+          </w:p>
+        </w:tc>
+        <w:tc>
+          <w:tcPr>
+            <w:tcW w:w="1133" w:type="dxa"/>
+          </w:tcPr>
+          <w:p>
+            <w:pPr>
+              <w:ind w:left="-14" w:firstLine="14"/>
+            </w:pPr>
+            <w:r>
+              <w:t>CA, HC, FH</w:t>
             </w:r>
           </w:p>
         </w:tc>
@@ -2868,7 +2905,7 @@
                 <w:b/>
                 <w:bCs/>
               </w:rPr>
-              <w:t>Realizar estimación fase de elaboración iteración 2</w:t>
+              <w:t>Elaborar presentación 27/09</w:t>
             </w:r>
           </w:p>
         </w:tc>
@@ -2877,7 +2914,11 @@
             <w:tcW w:w="1134" w:type="dxa"/>
             <w:vAlign w:val="center"/>
           </w:tcPr>
-          <w:p/>
+          <w:p>
+            <w:r>
+              <w:t>27/09</w:t>
+            </w:r>
+          </w:p>
         </w:tc>
         <w:tc>
           <w:tcPr>
@@ -2886,7 +2927,7 @@
           </w:tcPr>
           <w:p>
             <w:r>
-              <w:t>1/10</w:t>
+              <w:t>27/09</w:t>
             </w:r>
           </w:p>
         </w:tc>
@@ -2896,50 +2937,7 @@
           </w:tcPr>
           <w:p>
             <w:r>
-              <w:t>CA</w:t>
-            </w:r>
-          </w:p>
-        </w:tc>
-      </w:tr>
-      <w:tr>
-        <w:trPr>
-          <w:jc w:val="center"/>
-        </w:trPr>
-        <w:tc>
-          <w:tcPr>
-            <w:tcW w:w="5671" w:type="dxa"/>
-            <w:vAlign w:val="center"/>
-          </w:tcPr>
-          <w:p>
-            <w:r>
-              <w:t>Revisar</w:t>
-            </w:r>
-            <w:r>
-              <w:t xml:space="preserve"> estimación fase de elaboración iteración 2</w:t>
-            </w:r>
-          </w:p>
-        </w:tc>
-        <w:tc>
-          <w:tcPr>
-            <w:tcW w:w="1134" w:type="dxa"/>
-            <w:vAlign w:val="center"/>
-          </w:tcPr>
-          <w:p/>
-        </w:tc>
-        <w:tc>
-          <w:tcPr>
-            <w:tcW w:w="1133" w:type="dxa"/>
-            <w:vAlign w:val="center"/>
-          </w:tcPr>
-          <w:p/>
-        </w:tc>
-        <w:tc>
-          <w:tcPr>
-            <w:tcW w:w="1133" w:type="dxa"/>
-          </w:tcPr>
-          <w:p>
-            <w:r>
-              <w:t>HC, FH</w:t>
+              <w:t>HC</w:t>
             </w:r>
           </w:p>
         </w:tc>
@@ -2961,28 +2959,12 @@
                 <w:bCs/>
               </w:rPr>
             </w:pPr>
-            <w:commentRangeStart w:id="9"/>
-            <w:commentRangeStart w:id="10"/>
             <w:r>
               <w:rPr>
                 <w:b/>
                 <w:bCs/>
               </w:rPr>
-              <w:t>Elaborar primer prototipo funcional</w:t>
-            </w:r>
-            <w:commentRangeEnd w:id="9"/>
-            <w:r>
-              <w:rPr>
-                <w:rStyle w:val="Refdecomentario"/>
-              </w:rPr>
-              <w:commentReference w:id="9"/>
-            </w:r>
-            <w:commentRangeEnd w:id="10"/>
-            <w:r>
-              <w:rPr>
-                <w:rStyle w:val="Refdecomentario"/>
-              </w:rPr>
-              <w:commentReference w:id="10"/>
+              <w:t>Realizar estimación fase de elaboración iteración 2</w:t>
             </w:r>
           </w:p>
         </w:tc>
@@ -2991,7 +2973,11 @@
             <w:tcW w:w="1134" w:type="dxa"/>
             <w:vAlign w:val="center"/>
           </w:tcPr>
-          <w:p/>
+          <w:p>
+            <w:r>
+              <w:t>27/09</w:t>
+            </w:r>
+          </w:p>
         </w:tc>
         <w:tc>
           <w:tcPr>
@@ -3008,7 +2994,11 @@
           <w:tcPr>
             <w:tcW w:w="1133" w:type="dxa"/>
           </w:tcPr>
-          <w:p/>
+          <w:p>
+            <w:r>
+              <w:t>CA</w:t>
+            </w:r>
+          </w:p>
         </w:tc>
       </w:tr>
       <w:tr>
@@ -3022,7 +3012,10 @@
           </w:tcPr>
           <w:p>
             <w:r>
-              <w:t>Revisar prototipo funcional</w:t>
+              <w:t>Revisar</w:t>
+            </w:r>
+            <w:r>
+              <w:t xml:space="preserve"> estimación fase de elaboración iteración 2</w:t>
             </w:r>
           </w:p>
         </w:tc>
@@ -3031,20 +3024,32 @@
             <w:tcW w:w="1134" w:type="dxa"/>
             <w:vAlign w:val="center"/>
           </w:tcPr>
-          <w:p/>
+          <w:p>
+            <w:r>
+              <w:t>30/09</w:t>
+            </w:r>
+          </w:p>
         </w:tc>
         <w:tc>
           <w:tcPr>
             <w:tcW w:w="1133" w:type="dxa"/>
             <w:vAlign w:val="center"/>
           </w:tcPr>
-          <w:p/>
+          <w:p>
+            <w:r>
+              <w:t>30/09</w:t>
+            </w:r>
+          </w:p>
         </w:tc>
         <w:tc>
           <w:tcPr>
             <w:tcW w:w="1133" w:type="dxa"/>
           </w:tcPr>
-          <w:p/>
+          <w:p>
+            <w:r>
+              <w:t>HC, FH</w:t>
+            </w:r>
+          </w:p>
         </w:tc>
       </w:tr>
       <w:tr>
@@ -3064,12 +3069,28 @@
                 <w:bCs/>
               </w:rPr>
             </w:pPr>
+            <w:commentRangeStart w:id="8"/>
+            <w:commentRangeStart w:id="9"/>
             <w:r>
               <w:rPr>
                 <w:b/>
                 <w:bCs/>
               </w:rPr>
-              <w:t>Elaborar presentación 1/10</w:t>
+              <w:t>Elaborar primer prototipo funcional</w:t>
+            </w:r>
+            <w:commentRangeEnd w:id="8"/>
+            <w:r>
+              <w:rPr>
+                <w:rStyle w:val="Refdecomentario"/>
+              </w:rPr>
+              <w:commentReference w:id="8"/>
+            </w:r>
+            <w:commentRangeEnd w:id="9"/>
+            <w:r>
+              <w:rPr>
+                <w:rStyle w:val="Refdecomentario"/>
+              </w:rPr>
+              <w:commentReference w:id="9"/>
             </w:r>
           </w:p>
         </w:tc>
@@ -3078,8 +3099,56 @@
             <w:tcW w:w="1134" w:type="dxa"/>
             <w:vAlign w:val="center"/>
           </w:tcPr>
+          <w:p>
+            <w:r>
+              <w:t>27/09</w:t>
+            </w:r>
+          </w:p>
+        </w:tc>
+        <w:tc>
+          <w:tcPr>
+            <w:tcW w:w="1133" w:type="dxa"/>
+            <w:vAlign w:val="center"/>
+          </w:tcPr>
+          <w:p>
+            <w:r>
+              <w:t>1/10</w:t>
+            </w:r>
+          </w:p>
+        </w:tc>
+        <w:tc>
+          <w:tcPr>
+            <w:tcW w:w="1133" w:type="dxa"/>
+          </w:tcPr>
           <w:p/>
         </w:tc>
+      </w:tr>
+      <w:tr>
+        <w:trPr>
+          <w:jc w:val="center"/>
+        </w:trPr>
+        <w:tc>
+          <w:tcPr>
+            <w:tcW w:w="5671" w:type="dxa"/>
+            <w:vAlign w:val="center"/>
+          </w:tcPr>
+          <w:p>
+            <w:r>
+              <w:t>Diseñar pantallas del sistema</w:t>
+            </w:r>
+          </w:p>
+        </w:tc>
+        <w:tc>
+          <w:tcPr>
+            <w:tcW w:w="1134" w:type="dxa"/>
+            <w:vAlign w:val="center"/>
+          </w:tcPr>
+          <w:p>
+            <w:r>
+              <w:t>27/09</w:t>
+            </w:r>
+          </w:p>
+        </w:tc>
         <w:tc>
           <w:tcPr>
             <w:tcW w:w="1133" w:type="dxa"/>
@@ -3087,6 +3156,107 @@
           </w:tcPr>
           <w:p>
             <w:r>
+              <w:t>28/09</w:t>
+            </w:r>
+          </w:p>
+        </w:tc>
+        <w:tc>
+          <w:tcPr>
+            <w:tcW w:w="1133" w:type="dxa"/>
+          </w:tcPr>
+          <w:p>
+            <w:r>
+              <w:t>HC, CA</w:t>
+            </w:r>
+          </w:p>
+        </w:tc>
+      </w:tr>
+      <w:tr>
+        <w:trPr>
+          <w:jc w:val="center"/>
+        </w:trPr>
+        <w:tc>
+          <w:tcPr>
+            <w:tcW w:w="5671" w:type="dxa"/>
+            <w:vAlign w:val="center"/>
+          </w:tcPr>
+          <w:p>
+            <w:r>
+              <w:t>Implementar prototipo funcional</w:t>
+            </w:r>
+          </w:p>
+        </w:tc>
+        <w:tc>
+          <w:tcPr>
+            <w:tcW w:w="1134" w:type="dxa"/>
+            <w:vAlign w:val="center"/>
+          </w:tcPr>
+          <w:p>
+            <w:r>
+              <w:t>28/09</w:t>
+            </w:r>
+          </w:p>
+        </w:tc>
+        <w:tc>
+          <w:tcPr>
+            <w:tcW w:w="1133" w:type="dxa"/>
+            <w:vAlign w:val="center"/>
+          </w:tcPr>
+          <w:p>
+            <w:r>
+              <w:t>30/09</w:t>
+            </w:r>
+          </w:p>
+        </w:tc>
+        <w:tc>
+          <w:tcPr>
+            <w:tcW w:w="1133" w:type="dxa"/>
+          </w:tcPr>
+          <w:p>
+            <w:r>
+              <w:t>FH</w:t>
+            </w:r>
+          </w:p>
+        </w:tc>
+      </w:tr>
+      <w:tr>
+        <w:trPr>
+          <w:jc w:val="center"/>
+        </w:trPr>
+        <w:tc>
+          <w:tcPr>
+            <w:tcW w:w="5671" w:type="dxa"/>
+            <w:vAlign w:val="center"/>
+          </w:tcPr>
+          <w:p>
+            <w:pPr>
+              <w:rPr>
+                <w:u w:val="single"/>
+              </w:rPr>
+            </w:pPr>
+            <w:r>
+              <w:t>Revisar prototipo funcional</w:t>
+            </w:r>
+          </w:p>
+        </w:tc>
+        <w:tc>
+          <w:tcPr>
+            <w:tcW w:w="1134" w:type="dxa"/>
+            <w:vAlign w:val="center"/>
+          </w:tcPr>
+          <w:p>
+            <w:r>
+              <w:t>30/09</w:t>
+            </w:r>
+          </w:p>
+        </w:tc>
+        <w:tc>
+          <w:tcPr>
+            <w:tcW w:w="1133" w:type="dxa"/>
+            <w:vAlign w:val="center"/>
+          </w:tcPr>
+          <w:p>
+            <w:r>
               <w:t>1/10</w:t>
             </w:r>
           </w:p>
@@ -3096,8 +3266,14 @@
             <w:tcW w:w="1133" w:type="dxa"/>
           </w:tcPr>
           <w:p>
-            <w:r>
-              <w:t>HC</w:t>
+            <w:pPr>
+              <w:ind w:left="0" w:firstLine="0"/>
+            </w:pPr>
+            <w:r>
+              <w:t>HC, CA</w:t>
+            </w:r>
+            <w:r>
+              <w:t>, FH</w:t>
             </w:r>
           </w:p>
         </w:tc>
@@ -3124,7 +3300,7 @@
                 <w:b/>
                 <w:bCs/>
               </w:rPr>
-              <w:t>Elaborar modelo de datos</w:t>
+              <w:t>Elaborar presentación 1/10</w:t>
             </w:r>
           </w:p>
         </w:tc>
@@ -3133,7 +3309,11 @@
             <w:tcW w:w="1134" w:type="dxa"/>
             <w:vAlign w:val="center"/>
           </w:tcPr>
-          <w:p/>
+          <w:p>
+            <w:r>
+              <w:t>1/10</w:t>
+            </w:r>
+          </w:p>
         </w:tc>
         <w:tc>
           <w:tcPr>
@@ -3142,7 +3322,7 @@
           </w:tcPr>
           <w:p>
             <w:r>
-              <w:t>4/10</w:t>
+              <w:t>1/10</w:t>
             </w:r>
           </w:p>
         </w:tc>
@@ -3152,47 +3332,7 @@
           </w:tcPr>
           <w:p>
             <w:r>
-              <w:t>FH</w:t>
-            </w:r>
-          </w:p>
-        </w:tc>
-      </w:tr>
-      <w:tr>
-        <w:trPr>
-          <w:jc w:val="center"/>
-        </w:trPr>
-        <w:tc>
-          <w:tcPr>
-            <w:tcW w:w="5671" w:type="dxa"/>
-            <w:vAlign w:val="center"/>
-          </w:tcPr>
-          <w:p>
-            <w:r>
-              <w:t>Revisar modelo de datos</w:t>
-            </w:r>
-          </w:p>
-        </w:tc>
-        <w:tc>
-          <w:tcPr>
-            <w:tcW w:w="1134" w:type="dxa"/>
-            <w:vAlign w:val="center"/>
-          </w:tcPr>
-          <w:p/>
-        </w:tc>
-        <w:tc>
-          <w:tcPr>
-            <w:tcW w:w="1133" w:type="dxa"/>
-            <w:vAlign w:val="center"/>
-          </w:tcPr>
-          <w:p/>
-        </w:tc>
-        <w:tc>
-          <w:tcPr>
-            <w:tcW w:w="1133" w:type="dxa"/>
-          </w:tcPr>
-          <w:p>
-            <w:r>
-              <w:t>HC, CA</w:t>
+              <w:t>HC</w:t>
             </w:r>
           </w:p>
         </w:tc>
@@ -3219,7 +3359,7 @@
                 <w:b/>
                 <w:bCs/>
               </w:rPr>
-              <w:t>Elaborar presentación 4/10</w:t>
+              <w:t>Elaborar modelo de datos</w:t>
             </w:r>
           </w:p>
         </w:tc>
@@ -3228,7 +3368,11 @@
             <w:tcW w:w="1134" w:type="dxa"/>
             <w:vAlign w:val="center"/>
           </w:tcPr>
-          <w:p/>
+          <w:p>
+            <w:r>
+              <w:t>1/10</w:t>
+            </w:r>
+          </w:p>
         </w:tc>
         <w:tc>
           <w:tcPr>
@@ -3247,7 +3391,55 @@
           </w:tcPr>
           <w:p>
             <w:r>
-              <w:t>HC</w:t>
+              <w:t>FH</w:t>
+            </w:r>
+          </w:p>
+        </w:tc>
+      </w:tr>
+      <w:tr>
+        <w:trPr>
+          <w:jc w:val="center"/>
+        </w:trPr>
+        <w:tc>
+          <w:tcPr>
+            <w:tcW w:w="5671" w:type="dxa"/>
+            <w:vAlign w:val="center"/>
+          </w:tcPr>
+          <w:p>
+            <w:r>
+              <w:t>Revisar modelo de datos</w:t>
+            </w:r>
+          </w:p>
+        </w:tc>
+        <w:tc>
+          <w:tcPr>
+            <w:tcW w:w="1134" w:type="dxa"/>
+            <w:vAlign w:val="center"/>
+          </w:tcPr>
+          <w:p>
+            <w:r>
+              <w:t>3/10</w:t>
+            </w:r>
+          </w:p>
+        </w:tc>
+        <w:tc>
+          <w:tcPr>
+            <w:tcW w:w="1133" w:type="dxa"/>
+            <w:vAlign w:val="center"/>
+          </w:tcPr>
+          <w:p>
+            <w:r>
+              <w:t>3/10</w:t>
+            </w:r>
+          </w:p>
+        </w:tc>
+        <w:tc>
+          <w:tcPr>
+            <w:tcW w:w="1133" w:type="dxa"/>
+          </w:tcPr>
+          <w:p>
+            <w:r>
+              <w:t>HC, CA</w:t>
             </w:r>
           </w:p>
         </w:tc>
@@ -3274,7 +3466,8 @@
                 <w:b/>
                 <w:bCs/>
               </w:rPr>
-              <w:t>Elaborar plan de pruebas</w:t>
+              <w:lastRenderedPageBreak/>
+              <w:t>Elaborar presentación 4/10</w:t>
             </w:r>
           </w:p>
         </w:tc>
@@ -3283,7 +3476,11 @@
             <w:tcW w:w="1134" w:type="dxa"/>
             <w:vAlign w:val="center"/>
           </w:tcPr>
-          <w:p/>
+          <w:p>
+            <w:r>
+              <w:t>4/10</w:t>
+            </w:r>
+          </w:p>
         </w:tc>
         <w:tc>
           <w:tcPr>
@@ -3292,7 +3489,7 @@
           </w:tcPr>
           <w:p>
             <w:r>
-              <w:t>8/10</w:t>
+              <w:t>4/10</w:t>
             </w:r>
           </w:p>
         </w:tc>
@@ -3300,43 +3497,11 @@
           <w:tcPr>
             <w:tcW w:w="1133" w:type="dxa"/>
           </w:tcPr>
-          <w:p/>
-        </w:tc>
-      </w:tr>
-      <w:tr>
-        <w:trPr>
-          <w:jc w:val="center"/>
-        </w:trPr>
-        <w:tc>
-          <w:tcPr>
-            <w:tcW w:w="5671" w:type="dxa"/>
-            <w:vAlign w:val="center"/>
-          </w:tcPr>
-          <w:p>
-            <w:r>
-              <w:t>Revisar plan de pruebas</w:t>
-            </w:r>
-          </w:p>
-        </w:tc>
-        <w:tc>
-          <w:tcPr>
-            <w:tcW w:w="1134" w:type="dxa"/>
-            <w:vAlign w:val="center"/>
-          </w:tcPr>
-          <w:p/>
-        </w:tc>
-        <w:tc>
-          <w:tcPr>
-            <w:tcW w:w="1133" w:type="dxa"/>
-            <w:vAlign w:val="center"/>
-          </w:tcPr>
-          <w:p/>
-        </w:tc>
-        <w:tc>
-          <w:tcPr>
-            <w:tcW w:w="1133" w:type="dxa"/>
-          </w:tcPr>
-          <w:p/>
+          <w:p>
+            <w:r>
+              <w:t>HC</w:t>
+            </w:r>
+          </w:p>
         </w:tc>
       </w:tr>
       <w:tr>
@@ -3361,8 +3526,7 @@
                 <w:b/>
                 <w:bCs/>
               </w:rPr>
-              <w:lastRenderedPageBreak/>
-              <w:t>Iniciar elaboración del modelo de diseño</w:t>
+              <w:t>Elaborar plan de pruebas</w:t>
             </w:r>
           </w:p>
         </w:tc>
@@ -3371,7 +3535,11 @@
             <w:tcW w:w="1134" w:type="dxa"/>
             <w:vAlign w:val="center"/>
           </w:tcPr>
-          <w:p/>
+          <w:p>
+            <w:r>
+              <w:t>4/10</w:t>
+            </w:r>
+          </w:p>
         </w:tc>
         <w:tc>
           <w:tcPr>
@@ -3388,7 +3556,11 @@
           <w:tcPr>
             <w:tcW w:w="1133" w:type="dxa"/>
           </w:tcPr>
-          <w:p/>
+          <w:p>
+            <w:r>
+              <w:t>CA, FH</w:t>
+            </w:r>
+          </w:p>
         </w:tc>
       </w:tr>
       <w:tr>
@@ -3402,7 +3574,7 @@
           </w:tcPr>
           <w:p>
             <w:r>
-              <w:t>Revisar modelo de diseño inicial</w:t>
+              <w:t>Revisar plan de pruebas</w:t>
             </w:r>
           </w:p>
         </w:tc>
@@ -3411,20 +3583,32 @@
             <w:tcW w:w="1134" w:type="dxa"/>
             <w:vAlign w:val="center"/>
           </w:tcPr>
-          <w:p/>
+          <w:p>
+            <w:r>
+              <w:t>7/10</w:t>
+            </w:r>
+          </w:p>
         </w:tc>
         <w:tc>
           <w:tcPr>
             <w:tcW w:w="1133" w:type="dxa"/>
             <w:vAlign w:val="center"/>
           </w:tcPr>
-          <w:p/>
+          <w:p>
+            <w:r>
+              <w:t>7/10</w:t>
+            </w:r>
+          </w:p>
         </w:tc>
         <w:tc>
           <w:tcPr>
             <w:tcW w:w="1133" w:type="dxa"/>
           </w:tcPr>
-          <w:p/>
+          <w:p>
+            <w:r>
+              <w:t>CH</w:t>
+            </w:r>
+          </w:p>
         </w:tc>
       </w:tr>
       <w:tr>
@@ -3449,7 +3633,7 @@
                 <w:b/>
                 <w:bCs/>
               </w:rPr>
-              <w:t>Elaborar presentación 8/10</w:t>
+              <w:t>Iniciar elaboración del modelo de diseño</w:t>
             </w:r>
           </w:p>
         </w:tc>
@@ -3458,7 +3642,11 @@
             <w:tcW w:w="1134" w:type="dxa"/>
             <w:vAlign w:val="center"/>
           </w:tcPr>
-          <w:p/>
+          <w:p>
+            <w:r>
+              <w:t>4/10</w:t>
+            </w:r>
+          </w:p>
         </w:tc>
         <w:tc>
           <w:tcPr>
@@ -3475,7 +3663,59 @@
           <w:tcPr>
             <w:tcW w:w="1133" w:type="dxa"/>
           </w:tcPr>
-          <w:p/>
+          <w:p>
+            <w:r>
+              <w:t>HC</w:t>
+            </w:r>
+          </w:p>
+        </w:tc>
+      </w:tr>
+      <w:tr>
+        <w:trPr>
+          <w:jc w:val="center"/>
+        </w:trPr>
+        <w:tc>
+          <w:tcPr>
+            <w:tcW w:w="5671" w:type="dxa"/>
+            <w:vAlign w:val="center"/>
+          </w:tcPr>
+          <w:p>
+            <w:r>
+              <w:t>Revisar modelo de diseño inicial</w:t>
+            </w:r>
+          </w:p>
+        </w:tc>
+        <w:tc>
+          <w:tcPr>
+            <w:tcW w:w="1134" w:type="dxa"/>
+            <w:vAlign w:val="center"/>
+          </w:tcPr>
+          <w:p>
+            <w:r>
+              <w:t>7/10</w:t>
+            </w:r>
+          </w:p>
+        </w:tc>
+        <w:tc>
+          <w:tcPr>
+            <w:tcW w:w="1133" w:type="dxa"/>
+            <w:vAlign w:val="center"/>
+          </w:tcPr>
+          <w:p>
+            <w:r>
+              <w:t>7/10</w:t>
+            </w:r>
+          </w:p>
+        </w:tc>
+        <w:tc>
+          <w:tcPr>
+            <w:tcW w:w="1133" w:type="dxa"/>
+          </w:tcPr>
+          <w:p>
+            <w:r>
+              <w:t>CA, FH</w:t>
+            </w:r>
+          </w:p>
         </w:tc>
       </w:tr>
       <w:tr>
@@ -3500,23 +3740,7 @@
                 <w:b/>
                 <w:bCs/>
               </w:rPr>
-              <w:t xml:space="preserve">Implementar </w:t>
-            </w:r>
-            <w:proofErr w:type="spellStart"/>
-            <w:r>
-              <w:rPr>
-                <w:b/>
-                <w:bCs/>
-              </w:rPr>
-              <w:t>UARGflow</w:t>
-            </w:r>
-            <w:proofErr w:type="spellEnd"/>
-            <w:r>
-              <w:rPr>
-                <w:b/>
-                <w:bCs/>
-              </w:rPr>
-              <w:t xml:space="preserve"> funcional</w:t>
+              <w:t>Elaborar presentación 8/10</w:t>
             </w:r>
           </w:p>
         </w:tc>
@@ -3525,7 +3749,11 @@
             <w:tcW w:w="1134" w:type="dxa"/>
             <w:vAlign w:val="center"/>
           </w:tcPr>
-          <w:p/>
+          <w:p>
+            <w:r>
+              <w:t>8/10</w:t>
+            </w:r>
+          </w:p>
         </w:tc>
         <w:tc>
           <w:tcPr>
@@ -3534,7 +3762,7 @@
           </w:tcPr>
           <w:p>
             <w:r>
-              <w:t>11/10</w:t>
+              <w:t>8/10</w:t>
             </w:r>
           </w:p>
         </w:tc>
@@ -3542,7 +3770,11 @@
           <w:tcPr>
             <w:tcW w:w="1133" w:type="dxa"/>
           </w:tcPr>
-          <w:p/>
+          <w:p>
+            <w:r>
+              <w:t>HC</w:t>
+            </w:r>
+          </w:p>
         </w:tc>
       </w:tr>
       <w:tr>
@@ -3555,14 +3787,20 @@
             <w:vAlign w:val="center"/>
           </w:tcPr>
           <w:p>
-            <w:r>
-              <w:t xml:space="preserve">Probar implementación de </w:t>
-            </w:r>
-            <w:proofErr w:type="spellStart"/>
-            <w:r>
-              <w:t>UARGflow</w:t>
-            </w:r>
-            <w:proofErr w:type="spellEnd"/>
+            <w:pPr>
+              <w:jc w:val="center"/>
+              <w:rPr>
+                <w:b/>
+                <w:bCs/>
+              </w:rPr>
+            </w:pPr>
+            <w:r>
+              <w:rPr>
+                <w:b/>
+                <w:bCs/>
+              </w:rPr>
+              <w:t>Implementar UARGflow funcional</w:t>
+            </w:r>
           </w:p>
         </w:tc>
         <w:tc>
@@ -3570,20 +3808,172 @@
             <w:tcW w:w="1134" w:type="dxa"/>
             <w:vAlign w:val="center"/>
           </w:tcPr>
+          <w:p>
+            <w:r>
+              <w:t>8/10</w:t>
+            </w:r>
+          </w:p>
+        </w:tc>
+        <w:tc>
+          <w:tcPr>
+            <w:tcW w:w="1133" w:type="dxa"/>
+            <w:vAlign w:val="center"/>
+          </w:tcPr>
+          <w:p>
+            <w:r>
+              <w:t>11/10</w:t>
+            </w:r>
+          </w:p>
+        </w:tc>
+        <w:tc>
+          <w:tcPr>
+            <w:tcW w:w="1133" w:type="dxa"/>
+          </w:tcPr>
           <w:p/>
         </w:tc>
+      </w:tr>
+      <w:tr>
+        <w:trPr>
+          <w:jc w:val="center"/>
+        </w:trPr>
+        <w:tc>
+          <w:tcPr>
+            <w:tcW w:w="5671" w:type="dxa"/>
+            <w:vAlign w:val="center"/>
+          </w:tcPr>
+          <w:p>
+            <w:r>
+              <w:t>Estudiar UARGflow</w:t>
+            </w:r>
+          </w:p>
+        </w:tc>
+        <w:tc>
+          <w:tcPr>
+            <w:tcW w:w="1134" w:type="dxa"/>
+            <w:vAlign w:val="center"/>
+          </w:tcPr>
+          <w:p>
+            <w:r>
+              <w:t>8/10</w:t>
+            </w:r>
+          </w:p>
+        </w:tc>
         <w:tc>
           <w:tcPr>
             <w:tcW w:w="1133" w:type="dxa"/>
             <w:vAlign w:val="center"/>
           </w:tcPr>
-          <w:p/>
+          <w:p>
+            <w:r>
+              <w:t>8/10</w:t>
+            </w:r>
+          </w:p>
         </w:tc>
         <w:tc>
           <w:tcPr>
             <w:tcW w:w="1133" w:type="dxa"/>
           </w:tcPr>
-          <w:p/>
+          <w:p>
+            <w:r>
+              <w:t>FH</w:t>
+            </w:r>
+          </w:p>
+        </w:tc>
+      </w:tr>
+      <w:tr>
+        <w:trPr>
+          <w:jc w:val="center"/>
+        </w:trPr>
+        <w:tc>
+          <w:tcPr>
+            <w:tcW w:w="5671" w:type="dxa"/>
+            <w:vAlign w:val="center"/>
+          </w:tcPr>
+          <w:p>
+            <w:r>
+              <w:t>Realizar implementación funcional de UARGflow</w:t>
+            </w:r>
+          </w:p>
+        </w:tc>
+        <w:tc>
+          <w:tcPr>
+            <w:tcW w:w="1134" w:type="dxa"/>
+            <w:vAlign w:val="center"/>
+          </w:tcPr>
+          <w:p>
+            <w:r>
+              <w:t>9/10</w:t>
+            </w:r>
+          </w:p>
+        </w:tc>
+        <w:tc>
+          <w:tcPr>
+            <w:tcW w:w="1133" w:type="dxa"/>
+            <w:vAlign w:val="center"/>
+          </w:tcPr>
+          <w:p>
+            <w:r>
+              <w:t>10/10</w:t>
+            </w:r>
+          </w:p>
+        </w:tc>
+        <w:tc>
+          <w:tcPr>
+            <w:tcW w:w="1133" w:type="dxa"/>
+          </w:tcPr>
+          <w:p>
+            <w:r>
+              <w:t>FH</w:t>
+            </w:r>
+          </w:p>
+        </w:tc>
+      </w:tr>
+      <w:tr>
+        <w:trPr>
+          <w:jc w:val="center"/>
+        </w:trPr>
+        <w:tc>
+          <w:tcPr>
+            <w:tcW w:w="5671" w:type="dxa"/>
+            <w:vAlign w:val="center"/>
+          </w:tcPr>
+          <w:p>
+            <w:r>
+              <w:t>Probar implementación de UARGflow</w:t>
+            </w:r>
+          </w:p>
+        </w:tc>
+        <w:tc>
+          <w:tcPr>
+            <w:tcW w:w="1134" w:type="dxa"/>
+            <w:vAlign w:val="center"/>
+          </w:tcPr>
+          <w:p>
+            <w:r>
+              <w:t>10/10</w:t>
+            </w:r>
+          </w:p>
+        </w:tc>
+        <w:tc>
+          <w:tcPr>
+            <w:tcW w:w="1133" w:type="dxa"/>
+            <w:vAlign w:val="center"/>
+          </w:tcPr>
+          <w:p>
+            <w:r>
+              <w:t>10/10</w:t>
+            </w:r>
+          </w:p>
+        </w:tc>
+        <w:tc>
+          <w:tcPr>
+            <w:tcW w:w="1133" w:type="dxa"/>
+          </w:tcPr>
+          <w:p>
+            <w:r>
+              <w:t>HC, CA</w:t>
+            </w:r>
+          </w:p>
         </w:tc>
       </w:tr>
       <w:tr>
@@ -3617,7 +4007,11 @@
             <w:tcW w:w="1134" w:type="dxa"/>
             <w:vAlign w:val="center"/>
           </w:tcPr>
-          <w:p/>
+          <w:p>
+            <w:r>
+              <w:t>8/10</w:t>
+            </w:r>
+          </w:p>
         </w:tc>
         <w:tc>
           <w:tcPr>
@@ -3634,7 +4028,11 @@
           <w:tcPr>
             <w:tcW w:w="1133" w:type="dxa"/>
           </w:tcPr>
-          <w:p/>
+          <w:p>
+            <w:r>
+              <w:t>HC, CA</w:t>
+            </w:r>
+          </w:p>
         </w:tc>
       </w:tr>
       <w:tr>
@@ -3660,20 +4058,32 @@
             <w:tcW w:w="1134" w:type="dxa"/>
             <w:vAlign w:val="center"/>
           </w:tcPr>
-          <w:p/>
+          <w:p>
+            <w:r>
+              <w:t>10/10</w:t>
+            </w:r>
+          </w:p>
         </w:tc>
         <w:tc>
           <w:tcPr>
             <w:tcW w:w="1133" w:type="dxa"/>
             <w:vAlign w:val="center"/>
           </w:tcPr>
-          <w:p/>
+          <w:p>
+            <w:r>
+              <w:t>10/10</w:t>
+            </w:r>
+          </w:p>
         </w:tc>
         <w:tc>
           <w:tcPr>
             <w:tcW w:w="1133" w:type="dxa"/>
           </w:tcPr>
-          <w:p/>
+          <w:p>
+            <w:r>
+              <w:t>FH</w:t>
+            </w:r>
+          </w:p>
         </w:tc>
       </w:tr>
       <w:tr>
@@ -3708,7 +4118,11 @@
             <w:tcW w:w="1134" w:type="dxa"/>
             <w:vAlign w:val="center"/>
           </w:tcPr>
-          <w:p/>
+          <w:p>
+            <w:r>
+              <w:t>8/10</w:t>
+            </w:r>
+          </w:p>
         </w:tc>
         <w:tc>
           <w:tcPr>
@@ -3751,20 +4165,32 @@
             <w:tcW w:w="1134" w:type="dxa"/>
             <w:vAlign w:val="center"/>
           </w:tcPr>
-          <w:p/>
+          <w:p>
+            <w:r>
+              <w:t>8/10</w:t>
+            </w:r>
+          </w:p>
         </w:tc>
         <w:tc>
           <w:tcPr>
             <w:tcW w:w="1133" w:type="dxa"/>
             <w:vAlign w:val="center"/>
           </w:tcPr>
-          <w:p/>
+          <w:p>
+            <w:r>
+              <w:t>10/10</w:t>
+            </w:r>
+          </w:p>
         </w:tc>
         <w:tc>
           <w:tcPr>
             <w:tcW w:w="1133" w:type="dxa"/>
           </w:tcPr>
-          <w:p/>
+          <w:p>
+            <w:r>
+              <w:t>CA</w:t>
+            </w:r>
+          </w:p>
         </w:tc>
       </w:tr>
       <w:tr>
@@ -3790,20 +4216,32 @@
             <w:tcW w:w="1134" w:type="dxa"/>
             <w:vAlign w:val="center"/>
           </w:tcPr>
-          <w:p/>
+          <w:p>
+            <w:r>
+              <w:t>8/10</w:t>
+            </w:r>
+          </w:p>
         </w:tc>
         <w:tc>
           <w:tcPr>
             <w:tcW w:w="1133" w:type="dxa"/>
             <w:vAlign w:val="center"/>
           </w:tcPr>
-          <w:p/>
+          <w:p>
+            <w:r>
+              <w:t>8/10</w:t>
+            </w:r>
+          </w:p>
         </w:tc>
         <w:tc>
           <w:tcPr>
             <w:tcW w:w="1133" w:type="dxa"/>
           </w:tcPr>
-          <w:p/>
+          <w:p>
+            <w:r>
+              <w:t>HC</w:t>
+            </w:r>
+          </w:p>
         </w:tc>
       </w:tr>
       <w:tr>
@@ -3832,20 +4270,32 @@
             <w:tcW w:w="1134" w:type="dxa"/>
             <w:vAlign w:val="center"/>
           </w:tcPr>
-          <w:p/>
+          <w:p>
+            <w:r>
+              <w:t>10/10</w:t>
+            </w:r>
+          </w:p>
         </w:tc>
         <w:tc>
           <w:tcPr>
             <w:tcW w:w="1133" w:type="dxa"/>
             <w:vAlign w:val="center"/>
           </w:tcPr>
-          <w:p/>
+          <w:p>
+            <w:r>
+              <w:t>10/10</w:t>
+            </w:r>
+          </w:p>
         </w:tc>
         <w:tc>
           <w:tcPr>
             <w:tcW w:w="1133" w:type="dxa"/>
           </w:tcPr>
-          <w:p/>
+          <w:p>
+            <w:r>
+              <w:t>FH</w:t>
+            </w:r>
+          </w:p>
         </w:tc>
       </w:tr>
       <w:tr>
@@ -3879,7 +4329,11 @@
             <w:tcW w:w="1134" w:type="dxa"/>
             <w:vAlign w:val="center"/>
           </w:tcPr>
-          <w:p/>
+          <w:p>
+            <w:r>
+              <w:t>11/10</w:t>
+            </w:r>
+          </w:p>
         </w:tc>
         <w:tc>
           <w:tcPr>
@@ -3896,39 +4350,11 @@
           <w:tcPr>
             <w:tcW w:w="1133" w:type="dxa"/>
           </w:tcPr>
-          <w:p/>
-        </w:tc>
-      </w:tr>
-      <w:tr>
-        <w:trPr>
-          <w:jc w:val="center"/>
-        </w:trPr>
-        <w:tc>
-          <w:tcPr>
-            <w:tcW w:w="5671" w:type="dxa"/>
-            <w:vAlign w:val="center"/>
-          </w:tcPr>
-          <w:p/>
-        </w:tc>
-        <w:tc>
-          <w:tcPr>
-            <w:tcW w:w="1134" w:type="dxa"/>
-            <w:vAlign w:val="center"/>
-          </w:tcPr>
-          <w:p/>
-        </w:tc>
-        <w:tc>
-          <w:tcPr>
-            <w:tcW w:w="1133" w:type="dxa"/>
-            <w:vAlign w:val="center"/>
-          </w:tcPr>
-          <w:p/>
-        </w:tc>
-        <w:tc>
-          <w:tcPr>
-            <w:tcW w:w="1133" w:type="dxa"/>
-          </w:tcPr>
-          <w:p/>
+          <w:p>
+            <w:r>
+              <w:t>HC</w:t>
+            </w:r>
+          </w:p>
         </w:tc>
       </w:tr>
     </w:tbl>
@@ -3940,7 +4366,7 @@
           <w:u w:val="single"/>
         </w:rPr>
       </w:pPr>
-      <w:bookmarkStart w:id="11" w:name="_Toc238197615"/>
+      <w:bookmarkStart w:id="10" w:name="_Toc238197615"/>
       <w:r>
         <w:t>*La columna “responsable” indica al principal encargado de la tarea, pero al ser un equipo de desarrollo chico todos los integrantes tienen mayor o menor participación en todas las tareas.</w:t>
       </w:r>
@@ -3951,15 +4377,7 @@
       </w:r>
       <w:r>
         <w:tab/>
-        <w:t xml:space="preserve">HC: </w:t>
-      </w:r>
-      <w:proofErr w:type="spellStart"/>
-      <w:r>
-        <w:t>Hernandez</w:t>
-      </w:r>
-      <w:proofErr w:type="spellEnd"/>
-      <w:r>
-        <w:t xml:space="preserve"> Cintia</w:t>
+        <w:t>HC: Hernandez Cintia</w:t>
       </w:r>
       <w:r>
         <w:br/>
@@ -3967,15 +4385,7 @@
       </w:r>
       <w:r>
         <w:br/>
-        <w:t xml:space="preserve">CA: </w:t>
-      </w:r>
-      <w:proofErr w:type="spellStart"/>
-      <w:r>
-        <w:t>Collareda</w:t>
-      </w:r>
-      <w:proofErr w:type="spellEnd"/>
-      <w:r>
-        <w:t xml:space="preserve"> Agustín </w:t>
+        <w:t xml:space="preserve">CA: Collareda Agustín </w:t>
       </w:r>
     </w:p>
     <w:p>
@@ -3990,31 +4400,24 @@
           <w:rFonts w:eastAsia="DejaVu Sans"/>
         </w:rPr>
       </w:pPr>
-      <w:bookmarkStart w:id="12" w:name="_Toc257627935"/>
+      <w:bookmarkStart w:id="11" w:name="_Toc257627935"/>
       <w:r>
         <w:rPr>
           <w:rFonts w:eastAsia="DejaVu Sans"/>
         </w:rPr>
+        <w:lastRenderedPageBreak/>
         <w:t>Casos de Uso y Escenarios</w:t>
       </w:r>
+      <w:bookmarkEnd w:id="10"/>
       <w:bookmarkEnd w:id="11"/>
-      <w:bookmarkEnd w:id="12"/>
     </w:p>
     <w:p>
       <w:pPr>
         <w:pStyle w:val="PSI-Comentario"/>
       </w:pPr>
       <w:r>
-        <w:t xml:space="preserve">[En este apartado hay que listar los Casos de Uso y </w:t>
+        <w:t>[En este apartado hay que listar los Casos de Uso y los  escenarios que corresponden a esa iteración, los cuales están descritos en el documento de Arquitectura del Software y en el de  Especificaciones de Requerimiento de Software.]</w:t>
       </w:r>
-      <w:proofErr w:type="gramStart"/>
-      <w:r>
-        <w:t>los  escenarios</w:t>
-      </w:r>
-      <w:proofErr w:type="gramEnd"/>
-      <w:r>
-        <w:t xml:space="preserve"> que corresponden a esa iteración, los cuales están descritos en el documento de Arquitectura del Software y en el de  Especificaciones de Requerimiento de Software.]</w:t>
-      </w:r>
     </w:p>
     <w:p>
       <w:pPr>
@@ -4025,27 +4428,19 @@
       <w:pPr>
         <w:pStyle w:val="PSI-Ttulo1"/>
       </w:pPr>
-      <w:bookmarkStart w:id="13" w:name="_Toc257627936"/>
+      <w:bookmarkStart w:id="12" w:name="_Toc257627936"/>
       <w:r>
         <w:t>Recursos</w:t>
       </w:r>
-      <w:bookmarkEnd w:id="13"/>
+      <w:bookmarkEnd w:id="12"/>
     </w:p>
     <w:p>
       <w:pPr>
         <w:pStyle w:val="PSI-Comentario"/>
       </w:pPr>
       <w:r>
-        <w:t xml:space="preserve">[Aquí se puede hacer referencia a los recursos adicionales que serán necesarios para el desarrollo de las actividades planificadas, por </w:t>
+        <w:t>[Aquí se puede hacer referencia a los recursos adicionales que serán necesarios para el desarrollo de las actividades planificadas, por ejemplo equipos informáticos, bibliografía, etc.]</w:t>
       </w:r>
-      <w:proofErr w:type="gramStart"/>
-      <w:r>
-        <w:t>ejemplo</w:t>
-      </w:r>
-      <w:proofErr w:type="gramEnd"/>
-      <w:r>
-        <w:t xml:space="preserve"> equipos informáticos, bibliografía, etc.]</w:t>
-      </w:r>
     </w:p>
     <w:p>
       <w:pPr>
@@ -4056,14 +4451,14 @@
       <w:pPr>
         <w:pStyle w:val="PSI-Ttulo1"/>
       </w:pPr>
-      <w:bookmarkStart w:id="14" w:name="_Toc257627937"/>
+      <w:bookmarkStart w:id="13" w:name="_Toc257627937"/>
       <w:r>
         <w:t>Evaluación</w:t>
       </w:r>
       <w:r>
         <w:t xml:space="preserve"> [Fecha]</w:t>
       </w:r>
-      <w:bookmarkEnd w:id="14"/>
+      <w:bookmarkEnd w:id="13"/>
     </w:p>
     <w:p>
       <w:pPr>
@@ -4080,11 +4475,11 @@
       <w:pPr>
         <w:pStyle w:val="PSI-Ttulo2"/>
       </w:pPr>
-      <w:bookmarkStart w:id="15" w:name="_Toc257627938"/>
+      <w:bookmarkStart w:id="14" w:name="_Toc257627938"/>
       <w:r>
         <w:t>Objetivos Alcanzados</w:t>
       </w:r>
-      <w:bookmarkEnd w:id="15"/>
+      <w:bookmarkEnd w:id="14"/>
     </w:p>
     <w:p>
       <w:pPr>
@@ -4103,14 +4498,14 @@
       <w:pPr>
         <w:pStyle w:val="PSI-Ttulo2"/>
       </w:pPr>
-      <w:bookmarkStart w:id="16" w:name="_Toc257627939"/>
+      <w:bookmarkStart w:id="15" w:name="_Toc257627939"/>
       <w:r>
         <w:t>Objetivos No A</w:t>
       </w:r>
       <w:r>
         <w:t>lcanzados</w:t>
       </w:r>
-      <w:bookmarkEnd w:id="16"/>
+      <w:bookmarkEnd w:id="15"/>
     </w:p>
     <w:p>
       <w:pPr>
@@ -4129,11 +4524,11 @@
       <w:pPr>
         <w:pStyle w:val="PSI-Ttulo2"/>
       </w:pPr>
-      <w:bookmarkStart w:id="17" w:name="_Toc257627940"/>
+      <w:bookmarkStart w:id="16" w:name="_Toc257627940"/>
       <w:r>
         <w:t>Elementos incluidos en la Línea Base</w:t>
       </w:r>
-      <w:bookmarkEnd w:id="17"/>
+      <w:bookmarkEnd w:id="16"/>
     </w:p>
     <w:p>
       <w:pPr>
@@ -4152,11 +4547,11 @@
       <w:pPr>
         <w:pStyle w:val="PSI-Ttulo1"/>
       </w:pPr>
-      <w:bookmarkStart w:id="18" w:name="_Toc257627941"/>
+      <w:bookmarkStart w:id="17" w:name="_Toc257627941"/>
       <w:r>
         <w:t>Conclusión</w:t>
       </w:r>
-      <w:bookmarkEnd w:id="18"/>
+      <w:bookmarkEnd w:id="17"/>
     </w:p>
     <w:p>
       <w:pPr>
@@ -4170,18 +4565,18 @@
       <w:pPr>
         <w:pStyle w:val="PSI-Ttulo2"/>
       </w:pPr>
-      <w:bookmarkStart w:id="19" w:name="_Toc238197620"/>
+      <w:bookmarkStart w:id="18" w:name="_Toc238197620"/>
     </w:p>
     <w:p>
       <w:pPr>
         <w:pStyle w:val="PSI-Ttulo2"/>
       </w:pPr>
-      <w:bookmarkStart w:id="20" w:name="_Toc257627942"/>
+      <w:bookmarkStart w:id="19" w:name="_Toc257627942"/>
       <w:r>
         <w:t>Estado del repositorio</w:t>
       </w:r>
+      <w:bookmarkEnd w:id="18"/>
       <w:bookmarkEnd w:id="19"/>
-      <w:bookmarkEnd w:id="20"/>
     </w:p>
     <w:p>
       <w:pPr>
@@ -4233,24 +4628,7 @@
       </w:r>
     </w:p>
   </w:comment>
-  <w:comment w:id="8" w:author="Hugo Frey" w:date="2024-09-23T01:48:00Z" w:initials="HF">
-    <w:p>
-      <w:pPr>
-        <w:pStyle w:val="Textocomentario"/>
-        <w:ind w:left="0" w:firstLine="0"/>
-      </w:pPr>
-      <w:r>
-        <w:rPr>
-          <w:rStyle w:val="Refdecomentario"/>
-        </w:rPr>
-        <w:annotationRef/>
-      </w:r>
-      <w:r>
-        <w:t>Falta las tareas de gestion de riesgos, identfiicacion y analisis y seguimiento</w:t>
-      </w:r>
-    </w:p>
-  </w:comment>
-  <w:comment w:id="9" w:author="Agustin Collareda" w:date="2024-09-22T22:32:00Z" w:initials="AC">
+  <w:comment w:id="8" w:author="Agustin Collareda" w:date="2024-09-22T22:32:00Z" w:initials="AC">
     <w:p>
       <w:pPr>
         <w:pStyle w:val="Textocomentario"/>
@@ -4266,7 +4644,7 @@
       </w:r>
     </w:p>
   </w:comment>
-  <w:comment w:id="10" w:author="Hugo Frey" w:date="2024-09-23T01:41:00Z" w:initials="HF">
+  <w:comment w:id="9" w:author="Hugo Frey" w:date="2024-09-23T01:41:00Z" w:initials="HF">
     <w:p>
       <w:pPr>
         <w:pStyle w:val="Textocomentario"/>
@@ -4288,17 +4666,15 @@
 
 <file path=word/commentsExtended.xml><?xml version="1.0" encoding="utf-8"?>
 <w15:commentsEx xmlns:wpc="http://schemas.microsoft.com/office/word/2010/wordprocessingCanvas" xmlns:cx="http://schemas.microsoft.com/office/drawing/2014/chartex" xmlns:cx1="http://schemas.microsoft.com/office/drawing/2015/9/8/chartex" xmlns:cx2="http://schemas.microsoft.com/office/drawing/2015/10/21/chartex" xmlns:cx3="http://schemas.microsoft.com/office/drawing/2016/5/9/chartex" xmlns:cx4="http://schemas.microsoft.com/office/drawing/2016/5/10/chartex" xmlns:cx5="http://schemas.microsoft.com/office/drawing/2016/5/11/chartex" xmlns:cx6="http://schemas.microsoft.com/office/drawing/2016/5/12/chartex" xmlns:cx7="http://schemas.microsoft.com/office/drawing/2016/5/13/chartex" xmlns:cx8="http://schemas.microsoft.com/office/drawing/2016/5/14/chartex" xmlns:mc="http://schemas.openxmlformats.org/markup-compatibility/2006" xmlns:aink="http://schemas.microsoft.com/office/drawing/2016/ink" xmlns:am3d="http://schemas.microsoft.com/office/drawing/2017/model3d" xmlns:o="urn:schemas-microsoft-com:office:office" xmlns:oel="http://schemas.microsoft.com/office/2019/extlst" xmlns:r="http://schemas.openxmlformats.org/officeDocument/2006/relationships" xmlns:m="http://schemas.openxmlformats.org/officeDocument/2006/math" xmlns:v="urn:schemas-microsoft-com:vml" xmlns:wp14="http://schemas.microsoft.com/office/word/2010/wordprocessingDrawing" xmlns:wp="http://schemas.openxmlformats.org/drawingml/2006/wordprocessingDrawing" xmlns:w10="urn:schemas-microsoft-com:office:word" xmlns:w="http://schemas.openxmlformats.org/wordprocessingml/2006/main" xmlns:w14="http://schemas.microsoft.com/office/word/2010/wordml" xmlns:w15="http://schemas.microsoft.com/office/word/2012/wordml" xmlns:w16cex="http://schemas.microsoft.com/office/word/2018/wordml/cex" xmlns:w16cid="http://schemas.microsoft.com/office/word/2016/wordml/cid" xmlns:w16="http://schemas.microsoft.com/office/word/2018/wordml" xmlns:w16du="http://schemas.microsoft.com/office/word/2023/wordml/word16du" xmlns:w16sdtdh="http://schemas.microsoft.com/office/word/2020/wordml/sdtdatahash" xmlns:w16se="http://schemas.microsoft.com/office/word/2015/wordml/symex" xmlns:wpg="http://schemas.microsoft.com/office/word/2010/wordprocessingGroup" xmlns:wpi="http://schemas.microsoft.com/office/word/2010/wordprocessingInk" xmlns:wne="http://schemas.microsoft.com/office/word/2006/wordml" xmlns:wps="http://schemas.microsoft.com/office/word/2010/wordprocessingShape" mc:Ignorable="w14 w15 w16se w16cid w16 w16cex w16sdtdh w16du wp14">
-  <w15:commentEx w15:paraId="150754B7" w15:done="0"/>
-  <w15:commentEx w15:paraId="43E615EB" w15:done="0"/>
-  <w15:commentEx w15:paraId="55746E75" w15:done="0"/>
-  <w15:commentEx w15:paraId="667E8BE0" w15:paraIdParent="55746E75" w15:done="0"/>
+  <w15:commentEx w15:paraId="150754B7" w15:done="1"/>
+  <w15:commentEx w15:paraId="55746E75" w15:done="1"/>
+  <w15:commentEx w15:paraId="667E8BE0" w15:paraIdParent="55746E75" w15:done="1"/>
 </w15:commentsEx>
 </file>
 
 <file path=word/commentsExtensible.xml><?xml version="1.0" encoding="utf-8"?>
 <w16cex:commentsExtensible xmlns:wpc="http://schemas.microsoft.com/office/word/2010/wordprocessingCanvas" xmlns:cx="http://schemas.microsoft.com/office/drawing/2014/chartex" xmlns:cx1="http://schemas.microsoft.com/office/drawing/2015/9/8/chartex" xmlns:cx2="http://schemas.microsoft.com/office/drawing/2015/10/21/chartex" xmlns:cx3="http://schemas.microsoft.com/office/drawing/2016/5/9/chartex" xmlns:cx4="http://schemas.microsoft.com/office/drawing/2016/5/10/chartex" xmlns:cx5="http://schemas.microsoft.com/office/drawing/2016/5/11/chartex" xmlns:cx6="http://schemas.microsoft.com/office/drawing/2016/5/12/chartex" xmlns:cx7="http://schemas.microsoft.com/office/drawing/2016/5/13/chartex" xmlns:cx8="http://schemas.microsoft.com/office/drawing/2016/5/14/chartex" xmlns:cr="http://schemas.microsoft.com/office/comments/2020/reactions" xmlns:mc="http://schemas.openxmlformats.org/markup-compatibility/2006" xmlns:aink="http://schemas.microsoft.com/office/drawing/2016/ink" xmlns:am3d="http://schemas.microsoft.com/office/drawing/2017/model3d" xmlns:o="urn:schemas-microsoft-com:office:office" xmlns:oel="http://schemas.microsoft.com/office/2019/extlst" xmlns:r="http://schemas.openxmlformats.org/officeDocument/2006/relationships" xmlns:m="http://schemas.openxmlformats.org/officeDocument/2006/math" xmlns:v="urn:schemas-microsoft-com:vml" xmlns:wp14="http://schemas.microsoft.com/office/word/2010/wordprocessingDrawing" xmlns:wp="http://schemas.openxmlformats.org/drawingml/2006/wordprocessingDrawing" xmlns:w10="urn:schemas-microsoft-com:office:word" xmlns:w="http://schemas.openxmlformats.org/wordprocessingml/2006/main" xmlns:w14="http://schemas.microsoft.com/office/word/2010/wordml" xmlns:w15="http://schemas.microsoft.com/office/word/2012/wordml" xmlns:w16cex="http://schemas.microsoft.com/office/word/2018/wordml/cex" xmlns:w16cid="http://schemas.microsoft.com/office/word/2016/wordml/cid" xmlns:w16="http://schemas.microsoft.com/office/word/2018/wordml" xmlns:w16du="http://schemas.microsoft.com/office/word/2023/wordml/word16du" xmlns:w16sdtdh="http://schemas.microsoft.com/office/word/2020/wordml/sdtdatahash" xmlns:w16se="http://schemas.microsoft.com/office/word/2015/wordml/symex" xmlns:wpg="http://schemas.microsoft.com/office/word/2010/wordprocessingGroup" xmlns:wpi="http://schemas.microsoft.com/office/word/2010/wordprocessingInk" xmlns:wne="http://schemas.microsoft.com/office/word/2006/wordml" xmlns:wps="http://schemas.microsoft.com/office/word/2010/wordprocessingShape" mc:Ignorable="w14 w15 w16se w16cid w16 w16cex w16sdtdh cr w16du wp14">
   <w16cex:commentExtensible w16cex:durableId="1757D4B0" w16cex:dateUtc="2024-09-23T04:40:00Z"/>
-  <w16cex:commentExtensible w16cex:durableId="59665A8F" w16cex:dateUtc="2024-09-23T04:48:00Z"/>
   <w16cex:commentExtensible w16cex:durableId="6431216C" w16cex:dateUtc="2024-09-23T01:32:00Z"/>
   <w16cex:commentExtensible w16cex:durableId="09789321" w16cex:dateUtc="2024-09-23T04:41:00Z"/>
 </w16cex:commentsExtensible>
@@ -4307,7 +4683,6 @@
 <file path=word/commentsIds.xml><?xml version="1.0" encoding="utf-8"?>
 <w16cid:commentsIds xmlns:wpc="http://schemas.microsoft.com/office/word/2010/wordprocessingCanvas" xmlns:cx="http://schemas.microsoft.com/office/drawing/2014/chartex" xmlns:cx1="http://schemas.microsoft.com/office/drawing/2015/9/8/chartex" xmlns:cx2="http://schemas.microsoft.com/office/drawing/2015/10/21/chartex" xmlns:cx3="http://schemas.microsoft.com/office/drawing/2016/5/9/chartex" xmlns:cx4="http://schemas.microsoft.com/office/drawing/2016/5/10/chartex" xmlns:cx5="http://schemas.microsoft.com/office/drawing/2016/5/11/chartex" xmlns:cx6="http://schemas.microsoft.com/office/drawing/2016/5/12/chartex" xmlns:cx7="http://schemas.microsoft.com/office/drawing/2016/5/13/chartex" xmlns:cx8="http://schemas.microsoft.com/office/drawing/2016/5/14/chartex" xmlns:mc="http://schemas.openxmlformats.org/markup-compatibility/2006" xmlns:aink="http://schemas.microsoft.com/office/drawing/2016/ink" xmlns:am3d="http://schemas.microsoft.com/office/drawing/2017/model3d" xmlns:o="urn:schemas-microsoft-com:office:office" xmlns:oel="http://schemas.microsoft.com/office/2019/extlst" xmlns:r="http://schemas.openxmlformats.org/officeDocument/2006/relationships" xmlns:m="http://schemas.openxmlformats.org/officeDocument/2006/math" xmlns:v="urn:schemas-microsoft-com:vml" xmlns:wp14="http://schemas.microsoft.com/office/word/2010/wordprocessingDrawing" xmlns:wp="http://schemas.openxmlformats.org/drawingml/2006/wordprocessingDrawing" xmlns:w10="urn:schemas-microsoft-com:office:word" xmlns:w="http://schemas.openxmlformats.org/wordprocessingml/2006/main" xmlns:w14="http://schemas.microsoft.com/office/word/2010/wordml" xmlns:w15="http://schemas.microsoft.com/office/word/2012/wordml" xmlns:w16cex="http://schemas.microsoft.com/office/word/2018/wordml/cex" xmlns:w16cid="http://schemas.microsoft.com/office/word/2016/wordml/cid" xmlns:w16="http://schemas.microsoft.com/office/word/2018/wordml" xmlns:w16du="http://schemas.microsoft.com/office/word/2023/wordml/word16du" xmlns:w16sdtdh="http://schemas.microsoft.com/office/word/2020/wordml/sdtdatahash" xmlns:w16se="http://schemas.microsoft.com/office/word/2015/wordml/symex" xmlns:wpg="http://schemas.microsoft.com/office/word/2010/wordprocessingGroup" xmlns:wpi="http://schemas.microsoft.com/office/word/2010/wordprocessingInk" xmlns:wne="http://schemas.microsoft.com/office/word/2006/wordml" xmlns:wps="http://schemas.microsoft.com/office/word/2010/wordprocessingShape" mc:Ignorable="w14 w15 w16se w16cid w16 w16cex w16sdtdh w16du wp14">
   <w16cid:commentId w16cid:paraId="150754B7" w16cid:durableId="1757D4B0"/>
-  <w16cid:commentId w16cid:paraId="43E615EB" w16cid:durableId="59665A8F"/>
   <w16cid:commentId w16cid:paraId="55746E75" w16cid:durableId="6431216C"/>
   <w16cid:commentId w16cid:paraId="667E8BE0" w16cid:durableId="09789321"/>
 </w16cid:commentsIds>
@@ -5268,23 +5643,7 @@
         <w:rFonts w:ascii="Cambria" w:eastAsia="Times New Roman" w:hAnsi="Cambria"/>
         <w:szCs w:val="36"/>
       </w:rPr>
-      <w:t xml:space="preserve">Vesta </w:t>
-    </w:r>
-    <w:proofErr w:type="spellStart"/>
-    <w:r>
-      <w:rPr>
-        <w:rFonts w:ascii="Cambria" w:eastAsia="Times New Roman" w:hAnsi="Cambria"/>
-        <w:szCs w:val="36"/>
-      </w:rPr>
-      <w:t>Risk</w:t>
-    </w:r>
-    <w:proofErr w:type="spellEnd"/>
-    <w:r>
-      <w:rPr>
-        <w:rFonts w:ascii="Cambria" w:eastAsia="Times New Roman" w:hAnsi="Cambria"/>
-        <w:szCs w:val="36"/>
-      </w:rPr>
-      <w:t xml:space="preserve"> Manager</w:t>
+      <w:t>Vesta Risk Manager</w:t>
     </w:r>
     <w:r>
       <w:rPr>

</xml_diff>

<commit_message>
Doc: completa secciones del plan de iteración E2
</commit_message>
<xml_diff>
--- a/2. Etapa de elaboración/Iteración 2/Plan de iteracion/Plan de Iteracion E2_Vesta Risk Manager_T-Code.docx
+++ b/2. Etapa de elaboración/Iteración 2/Plan de iteracion/Plan de Iteracion E2_Vesta Risk Manager_T-Code.docx
@@ -402,7 +402,27 @@
           <w:szCs w:val="36"/>
           <w:lang w:val="es-AR"/>
         </w:rPr>
-        <w:t>Vesta Risk Manager</w:t>
+        <w:t xml:space="preserve">Vesta </w:t>
+      </w:r>
+      <w:proofErr w:type="spellStart"/>
+      <w:r>
+        <w:rPr>
+          <w:rFonts w:ascii="Cambria" w:hAnsi="Cambria"/>
+          <w:sz w:val="36"/>
+          <w:szCs w:val="36"/>
+          <w:lang w:val="es-AR"/>
+        </w:rPr>
+        <w:t>Risk</w:t>
+      </w:r>
+      <w:proofErr w:type="spellEnd"/>
+      <w:r>
+        <w:rPr>
+          <w:rFonts w:ascii="Cambria" w:hAnsi="Cambria"/>
+          <w:sz w:val="36"/>
+          <w:szCs w:val="36"/>
+          <w:lang w:val="es-AR"/>
+        </w:rPr>
+        <w:t xml:space="preserve"> Manager</w:t>
       </w:r>
     </w:p>
     <w:p>
@@ -449,15 +469,31 @@
         <w:rPr>
           <w:lang w:val="es-AR"/>
         </w:rPr>
-        <w:t>T-Code</w:t>
-      </w:r>
+        <w:t>T-</w:t>
+      </w:r>
+      <w:proofErr w:type="spellStart"/>
+      <w:r>
+        <w:rPr>
+          <w:lang w:val="es-AR"/>
+        </w:rPr>
+        <w:t>Code</w:t>
+      </w:r>
+      <w:proofErr w:type="spellEnd"/>
     </w:p>
     <w:p>
       <w:pPr>
         <w:pStyle w:val="Sinespaciado"/>
       </w:pPr>
       <w:r>
-        <w:t>Agustín Collareda, Cintia Hernandez y Hugo Frey</w:t>
+        <w:t xml:space="preserve">Agustín Collareda, Cintia </w:t>
+      </w:r>
+      <w:proofErr w:type="spellStart"/>
+      <w:r>
+        <w:t>Hernandez</w:t>
+      </w:r>
+      <w:proofErr w:type="spellEnd"/>
+      <w:r>
+        <w:t xml:space="preserve"> y Hugo Frey</w:t>
       </w:r>
     </w:p>
     <w:p/>
@@ -467,34 +503,39 @@
       </w:pPr>
       <w:r>
         <w:rPr>
-          <w:i w:val="0"/>
           <w:noProof/>
         </w:rPr>
         <w:drawing>
-          <wp:anchor distT="42672" distB="232410" distL="144780" distR="371094" simplePos="0" relativeHeight="251658752" behindDoc="0" locked="0" layoutInCell="1" allowOverlap="1" wp14:anchorId="4AD70A38" wp14:editId="60CF9515">
+          <wp:anchor distT="0" distB="0" distL="114300" distR="114300" simplePos="0" relativeHeight="251663872" behindDoc="0" locked="0" layoutInCell="1" allowOverlap="1" wp14:anchorId="79606FB2" wp14:editId="0B964E36">
             <wp:simplePos x="0" y="0"/>
-            <wp:positionH relativeFrom="margin">
-              <wp:posOffset>-213360</wp:posOffset>
+            <wp:positionH relativeFrom="column">
+              <wp:posOffset>-210185</wp:posOffset>
             </wp:positionH>
-            <wp:positionV relativeFrom="margin">
-              <wp:posOffset>6997827</wp:posOffset>
+            <wp:positionV relativeFrom="paragraph">
+              <wp:posOffset>2743200</wp:posOffset>
             </wp:positionV>
-            <wp:extent cx="1199896" cy="1200023"/>
-            <wp:effectExtent l="95250" t="76200" r="229235" b="248285"/>
-            <wp:wrapSquare wrapText="bothSides"/>
-            <wp:docPr id="24" name="4 Imagen"/>
+            <wp:extent cx="2505456" cy="1261872"/>
+            <wp:effectExtent l="0" t="0" r="0" b="0"/>
+            <wp:wrapNone/>
+            <wp:docPr id="1074722770" name="Imagen 15"/>
             <wp:cNvGraphicFramePr>
-              <a:graphicFrameLocks xmlns:a="http://schemas.openxmlformats.org/drawingml/2006/main"/>
+              <a:graphicFrameLocks xmlns:a="http://schemas.openxmlformats.org/drawingml/2006/main" noChangeAspect="1"/>
             </wp:cNvGraphicFramePr>
             <a:graphic xmlns:a="http://schemas.openxmlformats.org/drawingml/2006/main">
               <a:graphicData uri="http://schemas.openxmlformats.org/drawingml/2006/picture">
                 <pic:pic xmlns:pic="http://schemas.openxmlformats.org/drawingml/2006/picture">
                   <pic:nvPicPr>
-                    <pic:cNvPr id="0" name="psi-negro.png"/>
+                    <pic:cNvPr id="1074722770" name="Imagen 1074722770"/>
                     <pic:cNvPicPr/>
                   </pic:nvPicPr>
                   <pic:blipFill>
-                    <a:blip r:embed="rId9" cstate="print"/>
+                    <a:blip r:embed="rId9" cstate="print">
+                      <a:extLst>
+                        <a:ext uri="{28A0092B-C50C-407E-A947-70E740481C1C}">
+                          <a14:useLocalDpi xmlns:a14="http://schemas.microsoft.com/office/drawing/2010/main" val="0"/>
+                        </a:ext>
+                      </a:extLst>
+                    </a:blip>
                     <a:stretch>
                       <a:fillRect/>
                     </a:stretch>
@@ -502,29 +543,19 @@
                   <pic:spPr>
                     <a:xfrm>
                       <a:off x="0" y="0"/>
-                      <a:ext cx="1199515" cy="1199515"/>
+                      <a:ext cx="2505456" cy="1261872"/>
                     </a:xfrm>
                     <a:prstGeom prst="rect">
                       <a:avLst/>
                     </a:prstGeom>
-                    <a:ln>
-                      <a:noFill/>
-                    </a:ln>
-                    <a:effectLst>
-                      <a:outerShdw blurRad="292100" dist="139700" dir="2700000" algn="tl" rotWithShape="0">
-                        <a:srgbClr val="333333">
-                          <a:alpha val="65000"/>
-                        </a:srgbClr>
-                      </a:outerShdw>
-                    </a:effectLst>
                   </pic:spPr>
                 </pic:pic>
               </a:graphicData>
             </a:graphic>
-            <wp14:sizeRelH relativeFrom="page">
+            <wp14:sizeRelH relativeFrom="margin">
               <wp14:pctWidth>0</wp14:pctWidth>
             </wp14:sizeRelH>
-            <wp14:sizeRelV relativeFrom="page">
+            <wp14:sizeRelV relativeFrom="margin">
               <wp14:pctHeight>0</wp14:pctHeight>
             </wp14:sizeRelV>
           </wp:anchor>
@@ -536,7 +567,7 @@
           <w:noProof/>
         </w:rPr>
         <w:drawing>
-          <wp:anchor distT="128016" distB="315468" distL="254508" distR="443103" simplePos="0" relativeHeight="251657728" behindDoc="0" locked="0" layoutInCell="1" allowOverlap="1" wp14:anchorId="36AFD0F9" wp14:editId="6270EAB1">
+          <wp:anchor distT="128016" distB="315468" distL="254508" distR="443103" simplePos="0" relativeHeight="251657728" behindDoc="0" locked="0" layoutInCell="1" allowOverlap="1" wp14:anchorId="36AFD0F9" wp14:editId="7C8E39F6">
             <wp:simplePos x="0" y="0"/>
             <wp:positionH relativeFrom="margin">
               <wp:posOffset>4301363</wp:posOffset>
@@ -859,7 +890,7 @@
                     <pic:cNvPicPr/>
                   </pic:nvPicPr>
                   <pic:blipFill>
-                    <a:blip r:embed="rId9" cstate="print"/>
+                    <a:blip r:embed="rId11" cstate="print"/>
                     <a:stretch>
                       <a:fillRect/>
                     </a:stretch>
@@ -915,13 +946,15 @@
       <w:pPr>
         <w:pStyle w:val="TDC1"/>
         <w:rPr>
-          <w:rFonts w:eastAsia="Times New Roman"/>
+          <w:rFonts w:asciiTheme="minorHAnsi" w:eastAsiaTheme="minorEastAsia" w:hAnsiTheme="minorHAnsi" w:cstheme="minorBidi"/>
           <w:b w:val="0"/>
           <w:bCs w:val="0"/>
           <w:noProof/>
+          <w:kern w:val="2"/>
           <w:sz w:val="22"/>
           <w:szCs w:val="22"/>
-          <w:lang w:eastAsia="es-ES"/>
+          <w:lang w:val="es-AR" w:eastAsia="es-AR"/>
+          <w14:ligatures w14:val="standardContextual"/>
         </w:rPr>
       </w:pPr>
       <w:r>
@@ -933,7 +966,7 @@
       <w:r>
         <w:fldChar w:fldCharType="separate"/>
       </w:r>
-      <w:hyperlink w:anchor="_Toc257627928" w:history="1">
+      <w:hyperlink w:anchor="_Toc177996188" w:history="1">
         <w:r>
           <w:rPr>
             <w:rStyle w:val="Hipervnculo"/>
@@ -960,7 +993,7 @@
             <w:noProof/>
             <w:webHidden/>
           </w:rPr>
-          <w:instrText xml:space="preserve"> PAGEREF _Toc257627928 \h </w:instrText>
+          <w:instrText xml:space="preserve"> PAGEREF _Toc177996188 \h </w:instrText>
         </w:r>
         <w:r>
           <w:rPr>
@@ -995,16 +1028,18 @@
       <w:pPr>
         <w:pStyle w:val="TDC2"/>
         <w:rPr>
-          <w:rFonts w:eastAsia="Times New Roman"/>
+          <w:rFonts w:asciiTheme="minorHAnsi" w:eastAsiaTheme="minorEastAsia" w:hAnsiTheme="minorHAnsi" w:cstheme="minorBidi"/>
           <w:i w:val="0"/>
           <w:iCs w:val="0"/>
           <w:noProof/>
+          <w:kern w:val="2"/>
           <w:sz w:val="22"/>
           <w:szCs w:val="22"/>
-          <w:lang w:eastAsia="es-ES"/>
+          <w:lang w:val="es-AR" w:eastAsia="es-AR"/>
+          <w14:ligatures w14:val="standardContextual"/>
         </w:rPr>
       </w:pPr>
-      <w:hyperlink w:anchor="_Toc257627929" w:history="1">
+      <w:hyperlink w:anchor="_Toc177996189" w:history="1">
         <w:r>
           <w:rPr>
             <w:rStyle w:val="Hipervnculo"/>
@@ -1031,7 +1066,7 @@
             <w:noProof/>
             <w:webHidden/>
           </w:rPr>
-          <w:instrText xml:space="preserve"> PAGEREF _Toc257627929 \h </w:instrText>
+          <w:instrText xml:space="preserve"> PAGEREF _Toc177996189 \h </w:instrText>
         </w:r>
         <w:r>
           <w:rPr>
@@ -1066,16 +1101,18 @@
       <w:pPr>
         <w:pStyle w:val="TDC2"/>
         <w:rPr>
-          <w:rFonts w:eastAsia="Times New Roman"/>
+          <w:rFonts w:asciiTheme="minorHAnsi" w:eastAsiaTheme="minorEastAsia" w:hAnsiTheme="minorHAnsi" w:cstheme="minorBidi"/>
           <w:i w:val="0"/>
           <w:iCs w:val="0"/>
           <w:noProof/>
+          <w:kern w:val="2"/>
           <w:sz w:val="22"/>
           <w:szCs w:val="22"/>
-          <w:lang w:eastAsia="es-ES"/>
+          <w:lang w:val="es-AR" w:eastAsia="es-AR"/>
+          <w14:ligatures w14:val="standardContextual"/>
         </w:rPr>
       </w:pPr>
-      <w:hyperlink w:anchor="_Toc257627930" w:history="1">
+      <w:hyperlink w:anchor="_Toc177996190" w:history="1">
         <w:r>
           <w:rPr>
             <w:rStyle w:val="Hipervnculo"/>
@@ -1102,7 +1139,7 @@
             <w:noProof/>
             <w:webHidden/>
           </w:rPr>
-          <w:instrText xml:space="preserve"> PAGEREF _Toc257627930 \h </w:instrText>
+          <w:instrText xml:space="preserve"> PAGEREF _Toc177996190 \h </w:instrText>
         </w:r>
         <w:r>
           <w:rPr>
@@ -1137,16 +1174,18 @@
       <w:pPr>
         <w:pStyle w:val="TDC1"/>
         <w:rPr>
-          <w:rFonts w:eastAsia="Times New Roman"/>
+          <w:rFonts w:asciiTheme="minorHAnsi" w:eastAsiaTheme="minorEastAsia" w:hAnsiTheme="minorHAnsi" w:cstheme="minorBidi"/>
           <w:b w:val="0"/>
           <w:bCs w:val="0"/>
           <w:noProof/>
+          <w:kern w:val="2"/>
           <w:sz w:val="22"/>
           <w:szCs w:val="22"/>
-          <w:lang w:eastAsia="es-ES"/>
+          <w:lang w:val="es-AR" w:eastAsia="es-AR"/>
+          <w14:ligatures w14:val="standardContextual"/>
         </w:rPr>
       </w:pPr>
-      <w:hyperlink w:anchor="_Toc257627931" w:history="1">
+      <w:hyperlink w:anchor="_Toc177996191" w:history="1">
         <w:r>
           <w:rPr>
             <w:rStyle w:val="Hipervnculo"/>
@@ -1173,7 +1212,7 @@
             <w:noProof/>
             <w:webHidden/>
           </w:rPr>
-          <w:instrText xml:space="preserve"> PAGEREF _Toc257627931 \h </w:instrText>
+          <w:instrText xml:space="preserve"> PAGEREF _Toc177996191 \h </w:instrText>
         </w:r>
         <w:r>
           <w:rPr>
@@ -1193,7 +1232,7 @@
             <w:noProof/>
             <w:webHidden/>
           </w:rPr>
-          <w:t>5</w:t>
+          <w:t>4</w:t>
         </w:r>
         <w:r>
           <w:rPr>
@@ -1208,16 +1247,18 @@
       <w:pPr>
         <w:pStyle w:val="TDC2"/>
         <w:rPr>
-          <w:rFonts w:eastAsia="Times New Roman"/>
+          <w:rFonts w:asciiTheme="minorHAnsi" w:eastAsiaTheme="minorEastAsia" w:hAnsiTheme="minorHAnsi" w:cstheme="minorBidi"/>
           <w:i w:val="0"/>
           <w:iCs w:val="0"/>
           <w:noProof/>
+          <w:kern w:val="2"/>
           <w:sz w:val="22"/>
           <w:szCs w:val="22"/>
-          <w:lang w:eastAsia="es-ES"/>
+          <w:lang w:val="es-AR" w:eastAsia="es-AR"/>
+          <w14:ligatures w14:val="standardContextual"/>
         </w:rPr>
       </w:pPr>
-      <w:hyperlink w:anchor="_Toc257627932" w:history="1">
+      <w:hyperlink w:anchor="_Toc177996192" w:history="1">
         <w:r>
           <w:rPr>
             <w:rStyle w:val="Hipervnculo"/>
@@ -1244,7 +1285,7 @@
             <w:noProof/>
             <w:webHidden/>
           </w:rPr>
-          <w:instrText xml:space="preserve"> PAGEREF _Toc257627932 \h </w:instrText>
+          <w:instrText xml:space="preserve"> PAGEREF _Toc177996192 \h </w:instrText>
         </w:r>
         <w:r>
           <w:rPr>
@@ -1264,7 +1305,7 @@
             <w:noProof/>
             <w:webHidden/>
           </w:rPr>
-          <w:t>5</w:t>
+          <w:t>4</w:t>
         </w:r>
         <w:r>
           <w:rPr>
@@ -1279,16 +1320,18 @@
       <w:pPr>
         <w:pStyle w:val="TDC2"/>
         <w:rPr>
-          <w:rFonts w:eastAsia="Times New Roman"/>
+          <w:rFonts w:asciiTheme="minorHAnsi" w:eastAsiaTheme="minorEastAsia" w:hAnsiTheme="minorHAnsi" w:cstheme="minorBidi"/>
           <w:i w:val="0"/>
           <w:iCs w:val="0"/>
           <w:noProof/>
+          <w:kern w:val="2"/>
           <w:sz w:val="22"/>
           <w:szCs w:val="22"/>
-          <w:lang w:eastAsia="es-ES"/>
+          <w:lang w:val="es-AR" w:eastAsia="es-AR"/>
+          <w14:ligatures w14:val="standardContextual"/>
         </w:rPr>
       </w:pPr>
-      <w:hyperlink w:anchor="_Toc257627933" w:history="1">
+      <w:hyperlink w:anchor="_Toc177996193" w:history="1">
         <w:r>
           <w:rPr>
             <w:rStyle w:val="Hipervnculo"/>
@@ -1315,7 +1358,7 @@
             <w:noProof/>
             <w:webHidden/>
           </w:rPr>
-          <w:instrText xml:space="preserve"> PAGEREF _Toc257627933 \h </w:instrText>
+          <w:instrText xml:space="preserve"> PAGEREF _Toc177996193 \h </w:instrText>
         </w:r>
         <w:r>
           <w:rPr>
@@ -1335,7 +1378,7 @@
             <w:noProof/>
             <w:webHidden/>
           </w:rPr>
-          <w:t>5</w:t>
+          <w:t>4</w:t>
         </w:r>
         <w:r>
           <w:rPr>
@@ -1350,16 +1393,18 @@
       <w:pPr>
         <w:pStyle w:val="TDC1"/>
         <w:rPr>
-          <w:rFonts w:eastAsia="Times New Roman"/>
+          <w:rFonts w:asciiTheme="minorHAnsi" w:eastAsiaTheme="minorEastAsia" w:hAnsiTheme="minorHAnsi" w:cstheme="minorBidi"/>
           <w:b w:val="0"/>
           <w:bCs w:val="0"/>
           <w:noProof/>
+          <w:kern w:val="2"/>
           <w:sz w:val="22"/>
           <w:szCs w:val="22"/>
-          <w:lang w:eastAsia="es-ES"/>
+          <w:lang w:val="es-AR" w:eastAsia="es-AR"/>
+          <w14:ligatures w14:val="standardContextual"/>
         </w:rPr>
       </w:pPr>
-      <w:hyperlink w:anchor="_Toc257627934" w:history="1">
+      <w:hyperlink w:anchor="_Toc177996194" w:history="1">
         <w:r>
           <w:rPr>
             <w:rStyle w:val="Hipervnculo"/>
@@ -1386,7 +1431,7 @@
             <w:noProof/>
             <w:webHidden/>
           </w:rPr>
-          <w:instrText xml:space="preserve"> PAGEREF _Toc257627934 \h </w:instrText>
+          <w:instrText xml:space="preserve"> PAGEREF _Toc177996194 \h </w:instrText>
         </w:r>
         <w:r>
           <w:rPr>
@@ -1421,23 +1466,24 @@
       <w:pPr>
         <w:pStyle w:val="TDC1"/>
         <w:rPr>
-          <w:rFonts w:eastAsia="Times New Roman"/>
+          <w:rFonts w:asciiTheme="minorHAnsi" w:eastAsiaTheme="minorEastAsia" w:hAnsiTheme="minorHAnsi" w:cstheme="minorBidi"/>
           <w:b w:val="0"/>
           <w:bCs w:val="0"/>
           <w:noProof/>
+          <w:kern w:val="2"/>
           <w:sz w:val="22"/>
           <w:szCs w:val="22"/>
-          <w:lang w:eastAsia="es-ES"/>
+          <w:lang w:val="es-AR" w:eastAsia="es-AR"/>
+          <w14:ligatures w14:val="standardContextual"/>
         </w:rPr>
       </w:pPr>
-      <w:hyperlink w:anchor="_Toc257627935" w:history="1">
+      <w:hyperlink w:anchor="_Toc177996195" w:history="1">
         <w:r>
           <w:rPr>
             <w:rStyle w:val="Hipervnculo"/>
-            <w:rFonts w:ascii="Cambria" w:eastAsia="DejaVu Sans" w:hAnsi="Cambria"/>
-            <w:noProof/>
-          </w:rPr>
-          <w:t>Casos de Uso y Escenarios</w:t>
+            <w:noProof/>
+          </w:rPr>
+          <w:t>Recursos</w:t>
         </w:r>
         <w:r>
           <w:rPr>
@@ -1458,7 +1504,7 @@
             <w:noProof/>
             <w:webHidden/>
           </w:rPr>
-          <w:instrText xml:space="preserve"> PAGEREF _Toc257627935 \h </w:instrText>
+          <w:instrText xml:space="preserve"> PAGEREF _Toc177996195 \h </w:instrText>
         </w:r>
         <w:r>
           <w:rPr>
@@ -1478,7 +1524,7 @@
             <w:noProof/>
             <w:webHidden/>
           </w:rPr>
-          <w:t>5</w:t>
+          <w:t>6</w:t>
         </w:r>
         <w:r>
           <w:rPr>
@@ -1493,22 +1539,24 @@
       <w:pPr>
         <w:pStyle w:val="TDC1"/>
         <w:rPr>
-          <w:rFonts w:eastAsia="Times New Roman"/>
+          <w:rFonts w:asciiTheme="minorHAnsi" w:eastAsiaTheme="minorEastAsia" w:hAnsiTheme="minorHAnsi" w:cstheme="minorBidi"/>
           <w:b w:val="0"/>
           <w:bCs w:val="0"/>
           <w:noProof/>
+          <w:kern w:val="2"/>
           <w:sz w:val="22"/>
           <w:szCs w:val="22"/>
-          <w:lang w:eastAsia="es-ES"/>
+          <w:lang w:val="es-AR" w:eastAsia="es-AR"/>
+          <w14:ligatures w14:val="standardContextual"/>
         </w:rPr>
       </w:pPr>
-      <w:hyperlink w:anchor="_Toc257627936" w:history="1">
+      <w:hyperlink w:anchor="_Toc177996196" w:history="1">
         <w:r>
           <w:rPr>
             <w:rStyle w:val="Hipervnculo"/>
             <w:noProof/>
           </w:rPr>
-          <w:t>Recursos</w:t>
+          <w:t>Evaluación [Fecha]</w:t>
         </w:r>
         <w:r>
           <w:rPr>
@@ -1529,7 +1577,7 @@
             <w:noProof/>
             <w:webHidden/>
           </w:rPr>
-          <w:instrText xml:space="preserve"> PAGEREF _Toc257627936 \h </w:instrText>
+          <w:instrText xml:space="preserve"> PAGEREF _Toc177996196 \h </w:instrText>
         </w:r>
         <w:r>
           <w:rPr>
@@ -1549,7 +1597,226 @@
             <w:noProof/>
             <w:webHidden/>
           </w:rPr>
-          <w:t>5</w:t>
+          <w:t>7</w:t>
+        </w:r>
+        <w:r>
+          <w:rPr>
+            <w:noProof/>
+            <w:webHidden/>
+          </w:rPr>
+          <w:fldChar w:fldCharType="end"/>
+        </w:r>
+      </w:hyperlink>
+    </w:p>
+    <w:p>
+      <w:pPr>
+        <w:pStyle w:val="TDC2"/>
+        <w:rPr>
+          <w:rFonts w:asciiTheme="minorHAnsi" w:eastAsiaTheme="minorEastAsia" w:hAnsiTheme="minorHAnsi" w:cstheme="minorBidi"/>
+          <w:i w:val="0"/>
+          <w:iCs w:val="0"/>
+          <w:noProof/>
+          <w:kern w:val="2"/>
+          <w:sz w:val="22"/>
+          <w:szCs w:val="22"/>
+          <w:lang w:val="es-AR" w:eastAsia="es-AR"/>
+          <w14:ligatures w14:val="standardContextual"/>
+        </w:rPr>
+      </w:pPr>
+      <w:hyperlink w:anchor="_Toc177996197" w:history="1">
+        <w:r>
+          <w:rPr>
+            <w:rStyle w:val="Hipervnculo"/>
+            <w:noProof/>
+          </w:rPr>
+          <w:t>Objetivos Alcanzados</w:t>
+        </w:r>
+        <w:r>
+          <w:rPr>
+            <w:noProof/>
+            <w:webHidden/>
+          </w:rPr>
+          <w:tab/>
+        </w:r>
+        <w:r>
+          <w:rPr>
+            <w:noProof/>
+            <w:webHidden/>
+          </w:rPr>
+          <w:fldChar w:fldCharType="begin"/>
+        </w:r>
+        <w:r>
+          <w:rPr>
+            <w:noProof/>
+            <w:webHidden/>
+          </w:rPr>
+          <w:instrText xml:space="preserve"> PAGEREF _Toc177996197 \h </w:instrText>
+        </w:r>
+        <w:r>
+          <w:rPr>
+            <w:noProof/>
+            <w:webHidden/>
+          </w:rPr>
+        </w:r>
+        <w:r>
+          <w:rPr>
+            <w:noProof/>
+            <w:webHidden/>
+          </w:rPr>
+          <w:fldChar w:fldCharType="separate"/>
+        </w:r>
+        <w:r>
+          <w:rPr>
+            <w:noProof/>
+            <w:webHidden/>
+          </w:rPr>
+          <w:t>7</w:t>
+        </w:r>
+        <w:r>
+          <w:rPr>
+            <w:noProof/>
+            <w:webHidden/>
+          </w:rPr>
+          <w:fldChar w:fldCharType="end"/>
+        </w:r>
+      </w:hyperlink>
+    </w:p>
+    <w:p>
+      <w:pPr>
+        <w:pStyle w:val="TDC2"/>
+        <w:rPr>
+          <w:rFonts w:asciiTheme="minorHAnsi" w:eastAsiaTheme="minorEastAsia" w:hAnsiTheme="minorHAnsi" w:cstheme="minorBidi"/>
+          <w:i w:val="0"/>
+          <w:iCs w:val="0"/>
+          <w:noProof/>
+          <w:kern w:val="2"/>
+          <w:sz w:val="22"/>
+          <w:szCs w:val="22"/>
+          <w:lang w:val="es-AR" w:eastAsia="es-AR"/>
+          <w14:ligatures w14:val="standardContextual"/>
+        </w:rPr>
+      </w:pPr>
+      <w:hyperlink w:anchor="_Toc177996198" w:history="1">
+        <w:r>
+          <w:rPr>
+            <w:rStyle w:val="Hipervnculo"/>
+            <w:noProof/>
+          </w:rPr>
+          <w:t>Objetivos No Alcanzados</w:t>
+        </w:r>
+        <w:r>
+          <w:rPr>
+            <w:noProof/>
+            <w:webHidden/>
+          </w:rPr>
+          <w:tab/>
+        </w:r>
+        <w:r>
+          <w:rPr>
+            <w:noProof/>
+            <w:webHidden/>
+          </w:rPr>
+          <w:fldChar w:fldCharType="begin"/>
+        </w:r>
+        <w:r>
+          <w:rPr>
+            <w:noProof/>
+            <w:webHidden/>
+          </w:rPr>
+          <w:instrText xml:space="preserve"> PAGEREF _Toc177996198 \h </w:instrText>
+        </w:r>
+        <w:r>
+          <w:rPr>
+            <w:noProof/>
+            <w:webHidden/>
+          </w:rPr>
+        </w:r>
+        <w:r>
+          <w:rPr>
+            <w:noProof/>
+            <w:webHidden/>
+          </w:rPr>
+          <w:fldChar w:fldCharType="separate"/>
+        </w:r>
+        <w:r>
+          <w:rPr>
+            <w:noProof/>
+            <w:webHidden/>
+          </w:rPr>
+          <w:t>7</w:t>
+        </w:r>
+        <w:r>
+          <w:rPr>
+            <w:noProof/>
+            <w:webHidden/>
+          </w:rPr>
+          <w:fldChar w:fldCharType="end"/>
+        </w:r>
+      </w:hyperlink>
+    </w:p>
+    <w:p>
+      <w:pPr>
+        <w:pStyle w:val="TDC2"/>
+        <w:rPr>
+          <w:rFonts w:asciiTheme="minorHAnsi" w:eastAsiaTheme="minorEastAsia" w:hAnsiTheme="minorHAnsi" w:cstheme="minorBidi"/>
+          <w:i w:val="0"/>
+          <w:iCs w:val="0"/>
+          <w:noProof/>
+          <w:kern w:val="2"/>
+          <w:sz w:val="22"/>
+          <w:szCs w:val="22"/>
+          <w:lang w:val="es-AR" w:eastAsia="es-AR"/>
+          <w14:ligatures w14:val="standardContextual"/>
+        </w:rPr>
+      </w:pPr>
+      <w:hyperlink w:anchor="_Toc177996199" w:history="1">
+        <w:r>
+          <w:rPr>
+            <w:rStyle w:val="Hipervnculo"/>
+            <w:noProof/>
+          </w:rPr>
+          <w:t>Elementos incluidos en la Línea Base</w:t>
+        </w:r>
+        <w:r>
+          <w:rPr>
+            <w:noProof/>
+            <w:webHidden/>
+          </w:rPr>
+          <w:tab/>
+        </w:r>
+        <w:r>
+          <w:rPr>
+            <w:noProof/>
+            <w:webHidden/>
+          </w:rPr>
+          <w:fldChar w:fldCharType="begin"/>
+        </w:r>
+        <w:r>
+          <w:rPr>
+            <w:noProof/>
+            <w:webHidden/>
+          </w:rPr>
+          <w:instrText xml:space="preserve"> PAGEREF _Toc177996199 \h </w:instrText>
+        </w:r>
+        <w:r>
+          <w:rPr>
+            <w:noProof/>
+            <w:webHidden/>
+          </w:rPr>
+        </w:r>
+        <w:r>
+          <w:rPr>
+            <w:noProof/>
+            <w:webHidden/>
+          </w:rPr>
+          <w:fldChar w:fldCharType="separate"/>
+        </w:r>
+        <w:r>
+          <w:rPr>
+            <w:noProof/>
+            <w:webHidden/>
+          </w:rPr>
+          <w:t>7</w:t>
         </w:r>
         <w:r>
           <w:rPr>
@@ -1564,22 +1831,24 @@
       <w:pPr>
         <w:pStyle w:val="TDC1"/>
         <w:rPr>
-          <w:rFonts w:eastAsia="Times New Roman"/>
+          <w:rFonts w:asciiTheme="minorHAnsi" w:eastAsiaTheme="minorEastAsia" w:hAnsiTheme="minorHAnsi" w:cstheme="minorBidi"/>
           <w:b w:val="0"/>
           <w:bCs w:val="0"/>
           <w:noProof/>
+          <w:kern w:val="2"/>
           <w:sz w:val="22"/>
           <w:szCs w:val="22"/>
-          <w:lang w:eastAsia="es-ES"/>
+          <w:lang w:val="es-AR" w:eastAsia="es-AR"/>
+          <w14:ligatures w14:val="standardContextual"/>
         </w:rPr>
       </w:pPr>
-      <w:hyperlink w:anchor="_Toc257627937" w:history="1">
+      <w:hyperlink w:anchor="_Toc177996200" w:history="1">
         <w:r>
           <w:rPr>
             <w:rStyle w:val="Hipervnculo"/>
             <w:noProof/>
           </w:rPr>
-          <w:t>Evaluación [Fecha]</w:t>
+          <w:t>Conclusión</w:t>
         </w:r>
         <w:r>
           <w:rPr>
@@ -1600,7 +1869,7 @@
             <w:noProof/>
             <w:webHidden/>
           </w:rPr>
-          <w:instrText xml:space="preserve"> PAGEREF _Toc257627937 \h </w:instrText>
+          <w:instrText xml:space="preserve"> PAGEREF _Toc177996200 \h </w:instrText>
         </w:r>
         <w:r>
           <w:rPr>
@@ -1620,7 +1889,7 @@
             <w:noProof/>
             <w:webHidden/>
           </w:rPr>
-          <w:t>5</w:t>
+          <w:t>7</w:t>
         </w:r>
         <w:r>
           <w:rPr>
@@ -1635,22 +1904,24 @@
       <w:pPr>
         <w:pStyle w:val="TDC2"/>
         <w:rPr>
-          <w:rFonts w:eastAsia="Times New Roman"/>
+          <w:rFonts w:asciiTheme="minorHAnsi" w:eastAsiaTheme="minorEastAsia" w:hAnsiTheme="minorHAnsi" w:cstheme="minorBidi"/>
           <w:i w:val="0"/>
           <w:iCs w:val="0"/>
           <w:noProof/>
+          <w:kern w:val="2"/>
           <w:sz w:val="22"/>
           <w:szCs w:val="22"/>
-          <w:lang w:eastAsia="es-ES"/>
+          <w:lang w:val="es-AR" w:eastAsia="es-AR"/>
+          <w14:ligatures w14:val="standardContextual"/>
         </w:rPr>
       </w:pPr>
-      <w:hyperlink w:anchor="_Toc257627938" w:history="1">
+      <w:hyperlink w:anchor="_Toc177996201" w:history="1">
         <w:r>
           <w:rPr>
             <w:rStyle w:val="Hipervnculo"/>
             <w:noProof/>
           </w:rPr>
-          <w:t>Objetivos Alcanzados</w:t>
+          <w:t>Estado del repositorio</w:t>
         </w:r>
         <w:r>
           <w:rPr>
@@ -1671,7 +1942,7 @@
             <w:noProof/>
             <w:webHidden/>
           </w:rPr>
-          <w:instrText xml:space="preserve"> PAGEREF _Toc257627938 \h </w:instrText>
+          <w:instrText xml:space="preserve"> PAGEREF _Toc177996201 \h </w:instrText>
         </w:r>
         <w:r>
           <w:rPr>
@@ -1691,291 +1962,7 @@
             <w:noProof/>
             <w:webHidden/>
           </w:rPr>
-          <w:t>6</w:t>
-        </w:r>
-        <w:r>
-          <w:rPr>
-            <w:noProof/>
-            <w:webHidden/>
-          </w:rPr>
-          <w:fldChar w:fldCharType="end"/>
-        </w:r>
-      </w:hyperlink>
-    </w:p>
-    <w:p>
-      <w:pPr>
-        <w:pStyle w:val="TDC2"/>
-        <w:rPr>
-          <w:rFonts w:eastAsia="Times New Roman"/>
-          <w:i w:val="0"/>
-          <w:iCs w:val="0"/>
-          <w:noProof/>
-          <w:sz w:val="22"/>
-          <w:szCs w:val="22"/>
-          <w:lang w:eastAsia="es-ES"/>
-        </w:rPr>
-      </w:pPr>
-      <w:hyperlink w:anchor="_Toc257627939" w:history="1">
-        <w:r>
-          <w:rPr>
-            <w:rStyle w:val="Hipervnculo"/>
-            <w:noProof/>
-          </w:rPr>
-          <w:t>Objetivos No Alcanzados</w:t>
-        </w:r>
-        <w:r>
-          <w:rPr>
-            <w:noProof/>
-            <w:webHidden/>
-          </w:rPr>
-          <w:tab/>
-        </w:r>
-        <w:r>
-          <w:rPr>
-            <w:noProof/>
-            <w:webHidden/>
-          </w:rPr>
-          <w:fldChar w:fldCharType="begin"/>
-        </w:r>
-        <w:r>
-          <w:rPr>
-            <w:noProof/>
-            <w:webHidden/>
-          </w:rPr>
-          <w:instrText xml:space="preserve"> PAGEREF _Toc257627939 \h </w:instrText>
-        </w:r>
-        <w:r>
-          <w:rPr>
-            <w:noProof/>
-            <w:webHidden/>
-          </w:rPr>
-        </w:r>
-        <w:r>
-          <w:rPr>
-            <w:noProof/>
-            <w:webHidden/>
-          </w:rPr>
-          <w:fldChar w:fldCharType="separate"/>
-        </w:r>
-        <w:r>
-          <w:rPr>
-            <w:noProof/>
-            <w:webHidden/>
-          </w:rPr>
-          <w:t>6</w:t>
-        </w:r>
-        <w:r>
-          <w:rPr>
-            <w:noProof/>
-            <w:webHidden/>
-          </w:rPr>
-          <w:fldChar w:fldCharType="end"/>
-        </w:r>
-      </w:hyperlink>
-    </w:p>
-    <w:p>
-      <w:pPr>
-        <w:pStyle w:val="TDC2"/>
-        <w:rPr>
-          <w:rFonts w:eastAsia="Times New Roman"/>
-          <w:i w:val="0"/>
-          <w:iCs w:val="0"/>
-          <w:noProof/>
-          <w:sz w:val="22"/>
-          <w:szCs w:val="22"/>
-          <w:lang w:eastAsia="es-ES"/>
-        </w:rPr>
-      </w:pPr>
-      <w:hyperlink w:anchor="_Toc257627940" w:history="1">
-        <w:r>
-          <w:rPr>
-            <w:rStyle w:val="Hipervnculo"/>
-            <w:noProof/>
-          </w:rPr>
-          <w:t>Elementos incluidos en la Línea Base</w:t>
-        </w:r>
-        <w:r>
-          <w:rPr>
-            <w:noProof/>
-            <w:webHidden/>
-          </w:rPr>
-          <w:tab/>
-        </w:r>
-        <w:r>
-          <w:rPr>
-            <w:noProof/>
-            <w:webHidden/>
-          </w:rPr>
-          <w:fldChar w:fldCharType="begin"/>
-        </w:r>
-        <w:r>
-          <w:rPr>
-            <w:noProof/>
-            <w:webHidden/>
-          </w:rPr>
-          <w:instrText xml:space="preserve"> PAGEREF _Toc257627940 \h </w:instrText>
-        </w:r>
-        <w:r>
-          <w:rPr>
-            <w:noProof/>
-            <w:webHidden/>
-          </w:rPr>
-        </w:r>
-        <w:r>
-          <w:rPr>
-            <w:noProof/>
-            <w:webHidden/>
-          </w:rPr>
-          <w:fldChar w:fldCharType="separate"/>
-        </w:r>
-        <w:r>
-          <w:rPr>
-            <w:noProof/>
-            <w:webHidden/>
-          </w:rPr>
-          <w:t>6</w:t>
-        </w:r>
-        <w:r>
-          <w:rPr>
-            <w:noProof/>
-            <w:webHidden/>
-          </w:rPr>
-          <w:fldChar w:fldCharType="end"/>
-        </w:r>
-      </w:hyperlink>
-    </w:p>
-    <w:p>
-      <w:pPr>
-        <w:pStyle w:val="TDC1"/>
-        <w:rPr>
-          <w:rFonts w:eastAsia="Times New Roman"/>
-          <w:b w:val="0"/>
-          <w:bCs w:val="0"/>
-          <w:noProof/>
-          <w:sz w:val="22"/>
-          <w:szCs w:val="22"/>
-          <w:lang w:eastAsia="es-ES"/>
-        </w:rPr>
-      </w:pPr>
-      <w:hyperlink w:anchor="_Toc257627941" w:history="1">
-        <w:r>
-          <w:rPr>
-            <w:rStyle w:val="Hipervnculo"/>
-            <w:noProof/>
-          </w:rPr>
-          <w:t>Conclusión</w:t>
-        </w:r>
-        <w:r>
-          <w:rPr>
-            <w:noProof/>
-            <w:webHidden/>
-          </w:rPr>
-          <w:tab/>
-        </w:r>
-        <w:r>
-          <w:rPr>
-            <w:noProof/>
-            <w:webHidden/>
-          </w:rPr>
-          <w:fldChar w:fldCharType="begin"/>
-        </w:r>
-        <w:r>
-          <w:rPr>
-            <w:noProof/>
-            <w:webHidden/>
-          </w:rPr>
-          <w:instrText xml:space="preserve"> PAGEREF _Toc257627941 \h </w:instrText>
-        </w:r>
-        <w:r>
-          <w:rPr>
-            <w:noProof/>
-            <w:webHidden/>
-          </w:rPr>
-        </w:r>
-        <w:r>
-          <w:rPr>
-            <w:noProof/>
-            <w:webHidden/>
-          </w:rPr>
-          <w:fldChar w:fldCharType="separate"/>
-        </w:r>
-        <w:r>
-          <w:rPr>
-            <w:noProof/>
-            <w:webHidden/>
-          </w:rPr>
-          <w:t>6</w:t>
-        </w:r>
-        <w:r>
-          <w:rPr>
-            <w:noProof/>
-            <w:webHidden/>
-          </w:rPr>
-          <w:fldChar w:fldCharType="end"/>
-        </w:r>
-      </w:hyperlink>
-    </w:p>
-    <w:p>
-      <w:pPr>
-        <w:pStyle w:val="TDC2"/>
-        <w:rPr>
-          <w:rFonts w:eastAsia="Times New Roman"/>
-          <w:i w:val="0"/>
-          <w:iCs w:val="0"/>
-          <w:noProof/>
-          <w:sz w:val="22"/>
-          <w:szCs w:val="22"/>
-          <w:lang w:eastAsia="es-ES"/>
-        </w:rPr>
-      </w:pPr>
-      <w:hyperlink w:anchor="_Toc257627942" w:history="1">
-        <w:r>
-          <w:rPr>
-            <w:rStyle w:val="Hipervnculo"/>
-            <w:noProof/>
-          </w:rPr>
-          <w:t>Estado del repositorio</w:t>
-        </w:r>
-        <w:r>
-          <w:rPr>
-            <w:noProof/>
-            <w:webHidden/>
-          </w:rPr>
-          <w:tab/>
-        </w:r>
-        <w:r>
-          <w:rPr>
-            <w:noProof/>
-            <w:webHidden/>
-          </w:rPr>
-          <w:fldChar w:fldCharType="begin"/>
-        </w:r>
-        <w:r>
-          <w:rPr>
-            <w:noProof/>
-            <w:webHidden/>
-          </w:rPr>
-          <w:instrText xml:space="preserve"> PAGEREF _Toc257627942 \h </w:instrText>
-        </w:r>
-        <w:r>
-          <w:rPr>
-            <w:noProof/>
-            <w:webHidden/>
-          </w:rPr>
-        </w:r>
-        <w:r>
-          <w:rPr>
-            <w:noProof/>
-            <w:webHidden/>
-          </w:rPr>
-          <w:fldChar w:fldCharType="separate"/>
-        </w:r>
-        <w:r>
-          <w:rPr>
-            <w:noProof/>
-            <w:webHidden/>
-          </w:rPr>
-          <w:t>6</w:t>
+          <w:t>7</w:t>
         </w:r>
         <w:r>
           <w:rPr>
@@ -2022,7 +2009,7 @@
       <w:pPr>
         <w:pStyle w:val="PSI-Ttulo1"/>
       </w:pPr>
-      <w:bookmarkStart w:id="0" w:name="_Toc257627928"/>
+      <w:bookmarkStart w:id="0" w:name="_Toc177996188"/>
       <w:r>
         <w:t>Introducción</w:t>
       </w:r>
@@ -2037,7 +2024,7 @@
       <w:pPr>
         <w:pStyle w:val="PSI-Ttulo2"/>
       </w:pPr>
-      <w:bookmarkStart w:id="1" w:name="_Toc257627929"/>
+      <w:bookmarkStart w:id="1" w:name="_Toc177996189"/>
       <w:r>
         <w:t>Propósito</w:t>
       </w:r>
@@ -2067,12 +2054,11 @@
       <w:pPr>
         <w:pStyle w:val="PSI-Ttulo2"/>
       </w:pPr>
-      <w:bookmarkStart w:id="2" w:name="_Toc257627930"/>
+      <w:bookmarkStart w:id="2" w:name="_Toc177996190"/>
       <w:commentRangeStart w:id="3"/>
       <w:r>
         <w:t>Referencias</w:t>
       </w:r>
-      <w:bookmarkEnd w:id="2"/>
       <w:commentRangeEnd w:id="3"/>
       <w:r>
         <w:rPr>
@@ -2085,6 +2071,7 @@
         </w:rPr>
         <w:commentReference w:id="3"/>
       </w:r>
+      <w:bookmarkEnd w:id="2"/>
     </w:p>
     <w:p>
       <w:pPr>
@@ -2144,7 +2131,7 @@
       <w:pPr>
         <w:pStyle w:val="PSI-Ttulo1"/>
       </w:pPr>
-      <w:bookmarkStart w:id="4" w:name="_Toc257627931"/>
+      <w:bookmarkStart w:id="4" w:name="_Toc177996191"/>
       <w:r>
         <w:t>Objetivos</w:t>
       </w:r>
@@ -2154,7 +2141,7 @@
       <w:pPr>
         <w:pStyle w:val="PSI-Ttulo2"/>
       </w:pPr>
-      <w:bookmarkStart w:id="5" w:name="_Toc257627932"/>
+      <w:bookmarkStart w:id="5" w:name="_Toc177996192"/>
       <w:r>
         <w:t>Criterios de Evaluación</w:t>
       </w:r>
@@ -2258,7 +2245,15 @@
         </w:numPr>
       </w:pPr>
       <w:r>
-        <w:t>Adaptar UARGFlow al proyecto.</w:t>
+        <w:t xml:space="preserve">Adaptar </w:t>
+      </w:r>
+      <w:proofErr w:type="spellStart"/>
+      <w:r>
+        <w:t>UARGFlow</w:t>
+      </w:r>
+      <w:proofErr w:type="spellEnd"/>
+      <w:r>
+        <w:t xml:space="preserve"> al proyecto.</w:t>
       </w:r>
     </w:p>
     <w:p>
@@ -2282,19 +2277,11 @@
       <w:pPr>
         <w:pStyle w:val="PSI-Ttulo2"/>
       </w:pPr>
-      <w:bookmarkStart w:id="6" w:name="_Toc257627933"/>
+      <w:bookmarkStart w:id="6" w:name="_Toc177996193"/>
       <w:r>
         <w:t>Elementos de la Línea Base</w:t>
       </w:r>
       <w:bookmarkEnd w:id="6"/>
-    </w:p>
-    <w:p>
-      <w:pPr>
-        <w:pStyle w:val="PSI-Comentario"/>
-      </w:pPr>
-      <w:r>
-        <w:t>[Enumerar los elementos de la línea base que deben completarse en esta iteración.]</w:t>
-      </w:r>
     </w:p>
     <w:p>
       <w:pPr>
@@ -2315,7 +2302,6 @@
         </w:numPr>
       </w:pPr>
       <w:r>
-        <w:lastRenderedPageBreak/>
         <w:t>Modelo de datos</w:t>
       </w:r>
     </w:p>
@@ -2327,6 +2313,7 @@
         </w:numPr>
       </w:pPr>
       <w:r>
+        <w:lastRenderedPageBreak/>
         <w:t>Primer prototipo funcional</w:t>
       </w:r>
     </w:p>
@@ -2361,7 +2348,7 @@
       <w:pPr>
         <w:pStyle w:val="PSI-Ttulo1"/>
       </w:pPr>
-      <w:bookmarkStart w:id="7" w:name="_Toc257627934"/>
+      <w:bookmarkStart w:id="7" w:name="_Toc177996194"/>
       <w:r>
         <w:t>Planificación</w:t>
       </w:r>
@@ -3466,7 +3453,6 @@
                 <w:b/>
                 <w:bCs/>
               </w:rPr>
-              <w:lastRenderedPageBreak/>
               <w:t>Elaborar presentación 4/10</w:t>
             </w:r>
           </w:p>
@@ -3526,6 +3512,7 @@
                 <w:b/>
                 <w:bCs/>
               </w:rPr>
+              <w:lastRenderedPageBreak/>
               <w:t>Elaborar plan de pruebas</w:t>
             </w:r>
           </w:p>
@@ -3799,7 +3786,23 @@
                 <w:b/>
                 <w:bCs/>
               </w:rPr>
-              <w:t>Implementar UARGflow funcional</w:t>
+              <w:t xml:space="preserve">Implementar </w:t>
+            </w:r>
+            <w:proofErr w:type="spellStart"/>
+            <w:r>
+              <w:rPr>
+                <w:b/>
+                <w:bCs/>
+              </w:rPr>
+              <w:t>UARGflow</w:t>
+            </w:r>
+            <w:proofErr w:type="spellEnd"/>
+            <w:r>
+              <w:rPr>
+                <w:b/>
+                <w:bCs/>
+              </w:rPr>
+              <w:t xml:space="preserve"> funcional</w:t>
             </w:r>
           </w:p>
         </w:tc>
@@ -3843,8 +3846,13 @@
           </w:tcPr>
           <w:p>
             <w:r>
-              <w:t>Estudiar UARGflow</w:t>
-            </w:r>
+              <w:t xml:space="preserve">Estudiar </w:t>
+            </w:r>
+            <w:proofErr w:type="spellStart"/>
+            <w:r>
+              <w:t>UARGflow</w:t>
+            </w:r>
+            <w:proofErr w:type="spellEnd"/>
           </w:p>
         </w:tc>
         <w:tc>
@@ -3865,7 +3873,10 @@
           </w:tcPr>
           <w:p>
             <w:r>
-              <w:t>8/10</w:t>
+              <w:t>9</w:t>
+            </w:r>
+            <w:r>
+              <w:t>/10</w:t>
             </w:r>
           </w:p>
         </w:tc>
@@ -3876,6 +3887,9 @@
           <w:p>
             <w:r>
               <w:t>FH</w:t>
+            </w:r>
+            <w:r>
+              <w:t>, CA</w:t>
             </w:r>
           </w:p>
         </w:tc>
@@ -3891,8 +3905,13 @@
           </w:tcPr>
           <w:p>
             <w:r>
-              <w:t>Realizar implementación funcional de UARGflow</w:t>
-            </w:r>
+              <w:t xml:space="preserve">Realizar implementación funcional de </w:t>
+            </w:r>
+            <w:proofErr w:type="spellStart"/>
+            <w:r>
+              <w:t>UARGflow</w:t>
+            </w:r>
+            <w:proofErr w:type="spellEnd"/>
           </w:p>
         </w:tc>
         <w:tc>
@@ -3924,6 +3943,9 @@
           <w:p>
             <w:r>
               <w:t>FH</w:t>
+            </w:r>
+            <w:r>
+              <w:t>, CA</w:t>
             </w:r>
           </w:p>
         </w:tc>
@@ -3939,8 +3961,13 @@
           </w:tcPr>
           <w:p>
             <w:r>
-              <w:t>Probar implementación de UARGflow</w:t>
-            </w:r>
+              <w:t xml:space="preserve">Probar implementación de </w:t>
+            </w:r>
+            <w:proofErr w:type="spellStart"/>
+            <w:r>
+              <w:t>UARGflow</w:t>
+            </w:r>
+            <w:proofErr w:type="spellEnd"/>
           </w:p>
         </w:tc>
         <w:tc>
@@ -3971,7 +3998,7 @@
           </w:tcPr>
           <w:p>
             <w:r>
-              <w:t>HC, CA</w:t>
+              <w:t>HC</w:t>
             </w:r>
           </w:p>
         </w:tc>
@@ -4030,7 +4057,7 @@
           </w:tcPr>
           <w:p>
             <w:r>
-              <w:t>HC, CA</w:t>
+              <w:t>HC</w:t>
             </w:r>
           </w:p>
         </w:tc>
@@ -4082,6 +4109,9 @@
           <w:p>
             <w:r>
               <w:t>FH</w:t>
+            </w:r>
+            <w:r>
+              <w:t>, CA</w:t>
             </w:r>
           </w:p>
         </w:tc>
@@ -4377,7 +4407,15 @@
       </w:r>
       <w:r>
         <w:tab/>
-        <w:t>HC: Hernandez Cintia</w:t>
+        <w:t xml:space="preserve">HC: </w:t>
+      </w:r>
+      <w:proofErr w:type="spellStart"/>
+      <w:r>
+        <w:t>Hernandez</w:t>
+      </w:r>
+      <w:proofErr w:type="spellEnd"/>
+      <w:r>
+        <w:t xml:space="preserve"> Cintia</w:t>
       </w:r>
       <w:r>
         <w:br/>
@@ -4388,6 +4426,7 @@
         <w:t xml:space="preserve">CA: Collareda Agustín </w:t>
       </w:r>
     </w:p>
+    <w:bookmarkEnd w:id="10"/>
     <w:p>
       <w:pPr>
         <w:pStyle w:val="PSI-Normal"/>
@@ -4396,27 +4435,262 @@
     <w:p>
       <w:pPr>
         <w:pStyle w:val="PSI-Ttulo1"/>
-        <w:rPr>
-          <w:rFonts w:eastAsia="DejaVu Sans"/>
-        </w:rPr>
-      </w:pPr>
-      <w:bookmarkStart w:id="11" w:name="_Toc257627935"/>
-      <w:r>
-        <w:rPr>
-          <w:rFonts w:eastAsia="DejaVu Sans"/>
-        </w:rPr>
+      </w:pPr>
+      <w:bookmarkStart w:id="11" w:name="_Toc177996195"/>
+      <w:r>
+        <w:t>Recursos</w:t>
+      </w:r>
+      <w:bookmarkEnd w:id="11"/>
+    </w:p>
+    <w:p>
+      <w:r>
+        <w:t xml:space="preserve">Los recursos que se van a utilizar para completar las tareas son: </w:t>
+      </w:r>
+    </w:p>
+    <w:p>
+      <w:r>
+        <w:t>Software:</w:t>
+      </w:r>
+    </w:p>
+    <w:p>
+      <w:pPr>
+        <w:pStyle w:val="Prrafodelista"/>
+        <w:numPr>
+          <w:ilvl w:val="0"/>
+          <w:numId w:val="16"/>
+        </w:numPr>
+      </w:pPr>
+      <w:r>
         <w:lastRenderedPageBreak/>
-        <w:t>Casos de Uso y Escenarios</w:t>
-      </w:r>
-      <w:bookmarkEnd w:id="10"/>
-      <w:bookmarkEnd w:id="11"/>
+        <w:t>Paquete office.</w:t>
+      </w:r>
+    </w:p>
+    <w:p>
+      <w:pPr>
+        <w:pStyle w:val="Prrafodelista"/>
+        <w:numPr>
+          <w:ilvl w:val="0"/>
+          <w:numId w:val="16"/>
+        </w:numPr>
+      </w:pPr>
+      <w:r>
+        <w:t>Plantillas del PSI.</w:t>
+      </w:r>
+    </w:p>
+    <w:p>
+      <w:pPr>
+        <w:pStyle w:val="Prrafodelista"/>
+        <w:numPr>
+          <w:ilvl w:val="0"/>
+          <w:numId w:val="16"/>
+        </w:numPr>
+      </w:pPr>
+      <w:r>
+        <w:t>Draw.io.</w:t>
+      </w:r>
+    </w:p>
+    <w:p>
+      <w:pPr>
+        <w:pStyle w:val="Prrafodelista"/>
+        <w:numPr>
+          <w:ilvl w:val="0"/>
+          <w:numId w:val="16"/>
+        </w:numPr>
+      </w:pPr>
+      <w:r>
+        <w:t>Git.</w:t>
+      </w:r>
+    </w:p>
+    <w:p>
+      <w:pPr>
+        <w:pStyle w:val="Prrafodelista"/>
+        <w:numPr>
+          <w:ilvl w:val="0"/>
+          <w:numId w:val="16"/>
+        </w:numPr>
+      </w:pPr>
+      <w:r>
+        <w:t xml:space="preserve">Visual </w:t>
+      </w:r>
+      <w:proofErr w:type="spellStart"/>
+      <w:r>
+        <w:t>Code</w:t>
+      </w:r>
+      <w:proofErr w:type="spellEnd"/>
+      <w:r>
+        <w:t xml:space="preserve"> Studio</w:t>
+      </w:r>
+    </w:p>
+    <w:p>
+      <w:r>
+        <w:t>Hardware:</w:t>
+      </w:r>
+    </w:p>
+    <w:p>
+      <w:pPr>
+        <w:pStyle w:val="Prrafodelista"/>
+        <w:numPr>
+          <w:ilvl w:val="0"/>
+          <w:numId w:val="16"/>
+        </w:numPr>
+      </w:pPr>
+      <w:r>
+        <w:t>3 computadoras personales.</w:t>
+      </w:r>
+    </w:p>
+    <w:p>
+      <w:r>
+        <w:t>Humanos:</w:t>
+      </w:r>
+    </w:p>
+    <w:p>
+      <w:pPr>
+        <w:pStyle w:val="Prrafodelista"/>
+        <w:numPr>
+          <w:ilvl w:val="0"/>
+          <w:numId w:val="17"/>
+        </w:numPr>
+      </w:pPr>
+      <w:r>
+        <w:t>3 desarrolladores.</w:t>
+      </w:r>
+    </w:p>
+    <w:p>
+      <w:pPr>
+        <w:pStyle w:val="PSI-Ttulo1"/>
+      </w:pPr>
+    </w:p>
+    <w:p>
+      <w:pPr>
+        <w:pStyle w:val="PSI-Ttulo1"/>
+      </w:pPr>
+      <w:bookmarkStart w:id="12" w:name="_Toc177996196"/>
+      <w:r>
+        <w:t>Evaluación</w:t>
+      </w:r>
+      <w:r>
+        <w:t xml:space="preserve"> [Fecha]</w:t>
+      </w:r>
+      <w:bookmarkEnd w:id="12"/>
+    </w:p>
+    <w:p>
+      <w:r>
+        <w:t>Sera completada al final de la iteración.</w:t>
+      </w:r>
+    </w:p>
+    <w:p>
+      <w:pPr>
+        <w:pStyle w:val="PSI-Ttulo2"/>
+      </w:pPr>
+      <w:bookmarkStart w:id="13" w:name="_Toc177996197"/>
+      <w:r>
+        <w:t>Objetivos Alcanzados</w:t>
+      </w:r>
+      <w:bookmarkEnd w:id="13"/>
     </w:p>
     <w:p>
       <w:pPr>
         <w:pStyle w:val="PSI-Comentario"/>
       </w:pPr>
       <w:r>
-        <w:t>[En este apartado hay que listar los Casos de Uso y los  escenarios que corresponden a esa iteración, los cuales están descritos en el documento de Arquitectura del Software y en el de  Especificaciones de Requerimiento de Software.]</w:t>
+        <w:t>[Aquí se hace referencia a los objetivos que fueron alcanzados]</w:t>
+      </w:r>
+    </w:p>
+    <w:p>
+      <w:pPr>
+        <w:pStyle w:val="PSI-Ttulo2"/>
+      </w:pPr>
+    </w:p>
+    <w:p>
+      <w:pPr>
+        <w:pStyle w:val="PSI-Ttulo2"/>
+      </w:pPr>
+      <w:bookmarkStart w:id="14" w:name="_Toc177996198"/>
+      <w:r>
+        <w:t>Objetivos No A</w:t>
+      </w:r>
+      <w:r>
+        <w:t>lcanzados</w:t>
+      </w:r>
+      <w:bookmarkEnd w:id="14"/>
+    </w:p>
+    <w:p>
+      <w:pPr>
+        <w:pStyle w:val="PSI-Comentario"/>
+      </w:pPr>
+      <w:r>
+        <w:t>[Aquí se detallan todos los objetivos que No fueron alcanzados]</w:t>
+      </w:r>
+    </w:p>
+    <w:p>
+      <w:pPr>
+        <w:pStyle w:val="PSI-Ttulo2"/>
+      </w:pPr>
+    </w:p>
+    <w:p>
+      <w:pPr>
+        <w:pStyle w:val="PSI-Ttulo2"/>
+      </w:pPr>
+      <w:bookmarkStart w:id="15" w:name="_Toc177996199"/>
+      <w:r>
+        <w:t>Elementos incluidos en la Línea Base</w:t>
+      </w:r>
+      <w:bookmarkEnd w:id="15"/>
+    </w:p>
+    <w:p>
+      <w:pPr>
+        <w:pStyle w:val="PSI-Comentario"/>
+      </w:pPr>
+      <w:r>
+        <w:t>[Describir los elementos que se encuentran incluidos en la Línea Base]</w:t>
+      </w:r>
+    </w:p>
+    <w:p>
+      <w:pPr>
+        <w:pStyle w:val="PSI-Ttulo1"/>
+      </w:pPr>
+    </w:p>
+    <w:p>
+      <w:pPr>
+        <w:pStyle w:val="PSI-Ttulo1"/>
+      </w:pPr>
+      <w:bookmarkStart w:id="16" w:name="_Toc177996200"/>
+      <w:r>
+        <w:t>Conclusión</w:t>
+      </w:r>
+      <w:bookmarkEnd w:id="16"/>
+    </w:p>
+    <w:p>
+      <w:pPr>
+        <w:pStyle w:val="PSI-Comentario"/>
+      </w:pPr>
+      <w:r>
+        <w:t>[Mencionar las apreciaciones personales del trabajo realizado en esta iteración, los problemas que surgieron y los logros destacables. Por último, establecer si se está en condiciones de pasar a una nueva iteración, o fase según corresponda, o si bien es necesario realizar una nueva planificación del trabajo pendiente.]</w:t>
+      </w:r>
+    </w:p>
+    <w:p>
+      <w:pPr>
+        <w:pStyle w:val="PSI-Ttulo2"/>
+      </w:pPr>
+      <w:bookmarkStart w:id="17" w:name="_Toc238197620"/>
+    </w:p>
+    <w:p>
+      <w:pPr>
+        <w:pStyle w:val="PSI-Ttulo2"/>
+      </w:pPr>
+      <w:bookmarkStart w:id="18" w:name="_Toc177996201"/>
+      <w:r>
+        <w:t>Estado del repositorio</w:t>
+      </w:r>
+      <w:bookmarkEnd w:id="17"/>
+      <w:bookmarkEnd w:id="18"/>
+    </w:p>
+    <w:p>
+      <w:pPr>
+        <w:pStyle w:val="PSI-Comentario"/>
+      </w:pPr>
+      <w:r>
+        <w:t>[Incluir aquí el número de revisión del repositorio a la fecha.]</w:t>
       </w:r>
     </w:p>
     <w:p>
@@ -4426,179 +4700,12 @@
     </w:p>
     <w:p>
       <w:pPr>
-        <w:pStyle w:val="PSI-Ttulo1"/>
-      </w:pPr>
-      <w:bookmarkStart w:id="12" w:name="_Toc257627936"/>
-      <w:r>
-        <w:t>Recursos</w:t>
-      </w:r>
-      <w:bookmarkEnd w:id="12"/>
-    </w:p>
-    <w:p>
-      <w:pPr>
         <w:pStyle w:val="PSI-Comentario"/>
       </w:pPr>
-      <w:r>
-        <w:t>[Aquí se puede hacer referencia a los recursos adicionales que serán necesarios para el desarrollo de las actividades planificadas, por ejemplo equipos informáticos, bibliografía, etc.]</w:t>
-      </w:r>
-    </w:p>
-    <w:p>
-      <w:pPr>
-        <w:pStyle w:val="PSI-Ttulo1"/>
-      </w:pPr>
-    </w:p>
-    <w:p>
-      <w:pPr>
-        <w:pStyle w:val="PSI-Ttulo1"/>
-      </w:pPr>
-      <w:bookmarkStart w:id="13" w:name="_Toc257627937"/>
-      <w:r>
-        <w:t>Evaluación</w:t>
-      </w:r>
-      <w:r>
-        <w:t xml:space="preserve"> [Fecha]</w:t>
-      </w:r>
-      <w:bookmarkEnd w:id="13"/>
-    </w:p>
-    <w:p>
-      <w:pPr>
-        <w:pStyle w:val="PSI-Comentario"/>
-        <w:rPr>
-          <w:u w:val="single"/>
-        </w:rPr>
-      </w:pPr>
-      <w:r>
-        <w:t>[Está sección deberá completarse una vez concluida la iteración. Basándose en los criterios previamente establecidos, evaluar el trabajo realizado y los logros obtenidos, como así también determinar los elementos de configuración que formarán parte de la línea base.]</w:t>
-      </w:r>
-    </w:p>
-    <w:p>
-      <w:pPr>
-        <w:pStyle w:val="PSI-Ttulo2"/>
-      </w:pPr>
-      <w:bookmarkStart w:id="14" w:name="_Toc257627938"/>
-      <w:r>
-        <w:t>Objetivos Alcanzados</w:t>
-      </w:r>
-      <w:bookmarkEnd w:id="14"/>
-    </w:p>
-    <w:p>
-      <w:pPr>
-        <w:pStyle w:val="PSI-Comentario"/>
-      </w:pPr>
-      <w:r>
-        <w:t>[Aquí se hace referencia a los objetivos que fueron alcanzados]</w:t>
-      </w:r>
-    </w:p>
-    <w:p>
-      <w:pPr>
-        <w:pStyle w:val="PSI-Ttulo2"/>
-      </w:pPr>
-    </w:p>
-    <w:p>
-      <w:pPr>
-        <w:pStyle w:val="PSI-Ttulo2"/>
-      </w:pPr>
-      <w:bookmarkStart w:id="15" w:name="_Toc257627939"/>
-      <w:r>
-        <w:t>Objetivos No A</w:t>
-      </w:r>
-      <w:r>
-        <w:t>lcanzados</w:t>
-      </w:r>
-      <w:bookmarkEnd w:id="15"/>
-    </w:p>
-    <w:p>
-      <w:pPr>
-        <w:pStyle w:val="PSI-Comentario"/>
-      </w:pPr>
-      <w:r>
-        <w:t>[Aquí se detallan todos los objetivos que No fueron alcanzados]</w:t>
-      </w:r>
-    </w:p>
-    <w:p>
-      <w:pPr>
-        <w:pStyle w:val="PSI-Ttulo2"/>
-      </w:pPr>
-    </w:p>
-    <w:p>
-      <w:pPr>
-        <w:pStyle w:val="PSI-Ttulo2"/>
-      </w:pPr>
-      <w:bookmarkStart w:id="16" w:name="_Toc257627940"/>
-      <w:r>
-        <w:t>Elementos incluidos en la Línea Base</w:t>
-      </w:r>
-      <w:bookmarkEnd w:id="16"/>
-    </w:p>
-    <w:p>
-      <w:pPr>
-        <w:pStyle w:val="PSI-Comentario"/>
-      </w:pPr>
-      <w:r>
-        <w:t>[Describir los elementos que se encuentran incluidos en la Línea Base]</w:t>
-      </w:r>
-    </w:p>
-    <w:p>
-      <w:pPr>
-        <w:pStyle w:val="PSI-Ttulo1"/>
-      </w:pPr>
-    </w:p>
-    <w:p>
-      <w:pPr>
-        <w:pStyle w:val="PSI-Ttulo1"/>
-      </w:pPr>
-      <w:bookmarkStart w:id="17" w:name="_Toc257627941"/>
-      <w:r>
-        <w:t>Conclusión</w:t>
-      </w:r>
-      <w:bookmarkEnd w:id="17"/>
-    </w:p>
-    <w:p>
-      <w:pPr>
-        <w:pStyle w:val="PSI-Comentario"/>
-      </w:pPr>
-      <w:r>
-        <w:t>[Mencionar las apreciaciones personales del trabajo realizado en esta iteración, los problemas que surgieron y los logros destacables. Por último, establecer si se está en condiciones de pasar a una nueva iteración, o fase según corresponda, o si bien es necesario realizar una nueva planificación del trabajo pendiente.]</w:t>
-      </w:r>
-    </w:p>
-    <w:p>
-      <w:pPr>
-        <w:pStyle w:val="PSI-Ttulo2"/>
-      </w:pPr>
-      <w:bookmarkStart w:id="18" w:name="_Toc238197620"/>
-    </w:p>
-    <w:p>
-      <w:pPr>
-        <w:pStyle w:val="PSI-Ttulo2"/>
-      </w:pPr>
-      <w:bookmarkStart w:id="19" w:name="_Toc257627942"/>
-      <w:r>
-        <w:t>Estado del repositorio</w:t>
-      </w:r>
-      <w:bookmarkEnd w:id="18"/>
-      <w:bookmarkEnd w:id="19"/>
-    </w:p>
-    <w:p>
-      <w:pPr>
-        <w:pStyle w:val="PSI-Comentario"/>
-      </w:pPr>
-      <w:r>
-        <w:t>[Incluir aquí el número de revisión del repositorio a la fecha.]</w:t>
-      </w:r>
-    </w:p>
-    <w:p>
-      <w:pPr>
-        <w:pStyle w:val="PSI-Normal"/>
-      </w:pPr>
-    </w:p>
-    <w:p>
-      <w:pPr>
-        <w:pStyle w:val="PSI-Comentario"/>
-      </w:pPr>
     </w:p>
     <w:sectPr>
-      <w:headerReference w:type="default" r:id="rId15"/>
-      <w:footerReference w:type="default" r:id="rId16"/>
+      <w:headerReference w:type="default" r:id="rId16"/>
+      <w:footerReference w:type="default" r:id="rId17"/>
       <w:pgSz w:w="11906" w:h="16838"/>
       <w:pgMar w:top="1535" w:right="1701" w:bottom="1417" w:left="1701" w:header="567" w:footer="572" w:gutter="0"/>
       <w:cols w:space="708"/>
@@ -4624,7 +4731,23 @@
         <w:annotationRef/>
       </w:r>
       <w:r>
-        <w:t>Hacer referencia a plan de calidad y plan de riesgos y plan de gestion de configuraciones y no se si falta otro plan mas</w:t>
+        <w:t xml:space="preserve">Hacer referencia a plan de calidad y plan de riesgos y plan de </w:t>
+      </w:r>
+      <w:proofErr w:type="spellStart"/>
+      <w:r>
+        <w:t>gestion</w:t>
+      </w:r>
+      <w:proofErr w:type="spellEnd"/>
+      <w:r>
+        <w:t xml:space="preserve"> de configuraciones y no </w:t>
+      </w:r>
+      <w:proofErr w:type="spellStart"/>
+      <w:r>
+        <w:t>se</w:t>
+      </w:r>
+      <w:proofErr w:type="spellEnd"/>
+      <w:r>
+        <w:t xml:space="preserve"> si falta otro plan mas</w:t>
       </w:r>
     </w:p>
   </w:comment>
@@ -4640,8 +4763,21 @@
         <w:annotationRef/>
       </w:r>
       <w:r>
-        <w:t>debe tener subtareas pero no se cuales xd</w:t>
-      </w:r>
+        <w:t xml:space="preserve">debe tener </w:t>
+      </w:r>
+      <w:proofErr w:type="gramStart"/>
+      <w:r>
+        <w:t>subtareas</w:t>
+      </w:r>
+      <w:proofErr w:type="gramEnd"/>
+      <w:r>
+        <w:t xml:space="preserve"> pero no se cuales </w:t>
+      </w:r>
+      <w:proofErr w:type="spellStart"/>
+      <w:r>
+        <w:t>xd</w:t>
+      </w:r>
+      <w:proofErr w:type="spellEnd"/>
     </w:p>
   </w:comment>
   <w:comment w:id="9" w:author="Hugo Frey" w:date="2024-09-23T01:41:00Z" w:initials="HF">
@@ -4657,7 +4793,15 @@
         <w:annotationRef/>
       </w:r>
       <w:r>
-        <w:t>Yo plantearia las siguientes: Hacer pantallas, preguntar a que hace referencia funcional y creo que nada mas</w:t>
+        <w:t xml:space="preserve">Yo </w:t>
+      </w:r>
+      <w:proofErr w:type="spellStart"/>
+      <w:r>
+        <w:t>plantearia</w:t>
+      </w:r>
+      <w:proofErr w:type="spellEnd"/>
+      <w:r>
+        <w:t xml:space="preserve"> las siguientes: Hacer pantallas, preguntar a que hace referencia funcional y creo que nada mas</w:t>
       </w:r>
     </w:p>
   </w:comment>
@@ -5157,6 +5301,66 @@
     </w:pPr>
     <w:r>
       <w:rPr>
+        <w:noProof/>
+      </w:rPr>
+      <w:drawing>
+        <wp:anchor distT="0" distB="0" distL="114300" distR="114300" simplePos="0" relativeHeight="251662336" behindDoc="0" locked="0" layoutInCell="1" allowOverlap="1" wp14:anchorId="0196AF80" wp14:editId="3F42ECFD">
+          <wp:simplePos x="0" y="0"/>
+          <wp:positionH relativeFrom="column">
+            <wp:posOffset>5074920</wp:posOffset>
+          </wp:positionH>
+          <wp:positionV relativeFrom="paragraph">
+            <wp:posOffset>-247015</wp:posOffset>
+          </wp:positionV>
+          <wp:extent cx="667512" cy="621792"/>
+          <wp:effectExtent l="0" t="0" r="0" b="6985"/>
+          <wp:wrapNone/>
+          <wp:docPr id="1598861018" name="Imagen 16" descr="Icono&#10;&#10;Descripción generada automáticamente"/>
+          <wp:cNvGraphicFramePr>
+            <a:graphicFrameLocks xmlns:a="http://schemas.openxmlformats.org/drawingml/2006/main" noChangeAspect="1"/>
+          </wp:cNvGraphicFramePr>
+          <a:graphic xmlns:a="http://schemas.openxmlformats.org/drawingml/2006/main">
+            <a:graphicData uri="http://schemas.openxmlformats.org/drawingml/2006/picture">
+              <pic:pic xmlns:pic="http://schemas.openxmlformats.org/drawingml/2006/picture">
+                <pic:nvPicPr>
+                  <pic:cNvPr id="1598861018" name="Imagen 16" descr="Icono&#10;&#10;Descripción generada automáticamente"/>
+                  <pic:cNvPicPr/>
+                </pic:nvPicPr>
+                <pic:blipFill>
+                  <a:blip r:embed="rId1">
+                    <a:extLst>
+                      <a:ext uri="{28A0092B-C50C-407E-A947-70E740481C1C}">
+                        <a14:useLocalDpi xmlns:a14="http://schemas.microsoft.com/office/drawing/2010/main" val="0"/>
+                      </a:ext>
+                    </a:extLst>
+                  </a:blip>
+                  <a:stretch>
+                    <a:fillRect/>
+                  </a:stretch>
+                </pic:blipFill>
+                <pic:spPr>
+                  <a:xfrm>
+                    <a:off x="0" y="0"/>
+                    <a:ext cx="667512" cy="621792"/>
+                  </a:xfrm>
+                  <a:prstGeom prst="rect">
+                    <a:avLst/>
+                  </a:prstGeom>
+                </pic:spPr>
+              </pic:pic>
+            </a:graphicData>
+          </a:graphic>
+          <wp14:sizeRelH relativeFrom="margin">
+            <wp14:pctWidth>0</wp14:pctWidth>
+          </wp14:sizeRelH>
+          <wp14:sizeRelV relativeFrom="margin">
+            <wp14:pctHeight>0</wp14:pctHeight>
+          </wp14:sizeRelV>
+        </wp:anchor>
+      </w:drawing>
+    </w:r>
+    <w:r>
+      <w:rPr>
         <w:rFonts w:ascii="Cambria" w:eastAsia="Times New Roman" w:hAnsi="Cambria"/>
         <w:lang w:val="es-AR"/>
       </w:rPr>
@@ -5218,76 +5422,7 @@
         <w:szCs w:val="36"/>
       </w:rPr>
       <w:drawing>
-        <wp:anchor distT="0" distB="0" distL="114300" distR="114300" simplePos="0" relativeHeight="251661312" behindDoc="0" locked="0" layoutInCell="1" allowOverlap="1" wp14:anchorId="7EE028F3" wp14:editId="4E216522">
-          <wp:simplePos x="0" y="0"/>
-          <wp:positionH relativeFrom="margin">
-            <wp:posOffset>5235575</wp:posOffset>
-          </wp:positionH>
-          <wp:positionV relativeFrom="margin">
-            <wp:posOffset>-857885</wp:posOffset>
-          </wp:positionV>
-          <wp:extent cx="669290" cy="669290"/>
-          <wp:effectExtent l="0" t="0" r="0" b="0"/>
-          <wp:wrapSquare wrapText="bothSides"/>
-          <wp:docPr id="43" name="0 Imagen" descr="psi-negro.png"/>
-          <wp:cNvGraphicFramePr>
-            <a:graphicFrameLocks xmlns:a="http://schemas.openxmlformats.org/drawingml/2006/main" noChangeAspect="1"/>
-          </wp:cNvGraphicFramePr>
-          <a:graphic xmlns:a="http://schemas.openxmlformats.org/drawingml/2006/main">
-            <a:graphicData uri="http://schemas.openxmlformats.org/drawingml/2006/picture">
-              <pic:pic xmlns:pic="http://schemas.openxmlformats.org/drawingml/2006/picture">
-                <pic:nvPicPr>
-                  <pic:cNvPr id="0" name="0 Imagen" descr="psi-negro.png"/>
-                  <pic:cNvPicPr>
-                    <a:picLocks noChangeAspect="1" noChangeArrowheads="1"/>
-                  </pic:cNvPicPr>
-                </pic:nvPicPr>
-                <pic:blipFill>
-                  <a:blip r:embed="rId1">
-                    <a:extLst>
-                      <a:ext uri="{28A0092B-C50C-407E-A947-70E740481C1C}">
-                        <a14:useLocalDpi xmlns:a14="http://schemas.microsoft.com/office/drawing/2010/main" val="0"/>
-                      </a:ext>
-                    </a:extLst>
-                  </a:blip>
-                  <a:srcRect/>
-                  <a:stretch>
-                    <a:fillRect/>
-                  </a:stretch>
-                </pic:blipFill>
-                <pic:spPr bwMode="auto">
-                  <a:xfrm>
-                    <a:off x="0" y="0"/>
-                    <a:ext cx="669290" cy="669290"/>
-                  </a:xfrm>
-                  <a:prstGeom prst="rect">
-                    <a:avLst/>
-                  </a:prstGeom>
-                  <a:noFill/>
-                  <a:ln>
-                    <a:noFill/>
-                  </a:ln>
-                </pic:spPr>
-              </pic:pic>
-            </a:graphicData>
-          </a:graphic>
-          <wp14:sizeRelH relativeFrom="page">
-            <wp14:pctWidth>0</wp14:pctWidth>
-          </wp14:sizeRelH>
-          <wp14:sizeRelV relativeFrom="page">
-            <wp14:pctHeight>0</wp14:pctHeight>
-          </wp14:sizeRelV>
-        </wp:anchor>
-      </w:drawing>
-    </w:r>
-    <w:r>
-      <w:rPr>
-        <w:rFonts w:ascii="Cambria" w:eastAsia="Times New Roman" w:hAnsi="Cambria"/>
-        <w:noProof/>
-        <w:szCs w:val="36"/>
-      </w:rPr>
-      <w:drawing>
-        <wp:anchor distT="0" distB="0" distL="114300" distR="114300" simplePos="0" relativeHeight="251660288" behindDoc="0" locked="0" layoutInCell="1" allowOverlap="1" wp14:anchorId="788FF207" wp14:editId="7CA207B3">
+        <wp:anchor distT="0" distB="0" distL="114300" distR="114300" simplePos="0" relativeHeight="251660288" behindDoc="0" locked="0" layoutInCell="1" allowOverlap="1" wp14:anchorId="788FF207" wp14:editId="6BFD83B0">
           <wp:simplePos x="0" y="0"/>
           <wp:positionH relativeFrom="margin">
             <wp:posOffset>-470535</wp:posOffset>
@@ -5643,7 +5778,23 @@
         <w:rFonts w:ascii="Cambria" w:eastAsia="Times New Roman" w:hAnsi="Cambria"/>
         <w:szCs w:val="36"/>
       </w:rPr>
-      <w:t>Vesta Risk Manager</w:t>
+      <w:t xml:space="preserve">Vesta </w:t>
+    </w:r>
+    <w:proofErr w:type="spellStart"/>
+    <w:r>
+      <w:rPr>
+        <w:rFonts w:ascii="Cambria" w:eastAsia="Times New Roman" w:hAnsi="Cambria"/>
+        <w:szCs w:val="36"/>
+      </w:rPr>
+      <w:t>Risk</w:t>
+    </w:r>
+    <w:proofErr w:type="spellEnd"/>
+    <w:r>
+      <w:rPr>
+        <w:rFonts w:ascii="Cambria" w:eastAsia="Times New Roman" w:hAnsi="Cambria"/>
+        <w:szCs w:val="36"/>
+      </w:rPr>
+      <w:t xml:space="preserve"> Manager</w:t>
     </w:r>
     <w:r>
       <w:rPr>
@@ -6802,6 +6953,119 @@
     </w:lvl>
   </w:abstractNum>
   <w:abstractNum w:abstractNumId="9" w15:restartNumberingAfterBreak="0">
+    <w:nsid w:val="49B9751D"/>
+    <w:multiLevelType w:val="hybridMultilevel"/>
+    <w:tmpl w:val="06BEEC8A"/>
+    <w:lvl w:ilvl="0" w:tplc="F656D8DE">
+      <w:start w:val="20"/>
+      <w:numFmt w:val="bullet"/>
+      <w:lvlText w:val="-"/>
+      <w:lvlJc w:val="left"/>
+      <w:pPr>
+        <w:ind w:left="720" w:hanging="360"/>
+      </w:pPr>
+      <w:rPr>
+        <w:rFonts w:ascii="Calibri" w:eastAsia="Calibri" w:hAnsi="Calibri" w:cs="Calibri" w:hint="default"/>
+      </w:rPr>
+    </w:lvl>
+    <w:lvl w:ilvl="1" w:tplc="2C0A0003" w:tentative="1">
+      <w:start w:val="1"/>
+      <w:numFmt w:val="bullet"/>
+      <w:lvlText w:val="o"/>
+      <w:lvlJc w:val="left"/>
+      <w:pPr>
+        <w:ind w:left="1440" w:hanging="360"/>
+      </w:pPr>
+      <w:rPr>
+        <w:rFonts w:ascii="Courier New" w:hAnsi="Courier New" w:cs="Courier New" w:hint="default"/>
+      </w:rPr>
+    </w:lvl>
+    <w:lvl w:ilvl="2" w:tplc="2C0A0005" w:tentative="1">
+      <w:start w:val="1"/>
+      <w:numFmt w:val="bullet"/>
+      <w:lvlText w:val=""/>
+      <w:lvlJc w:val="left"/>
+      <w:pPr>
+        <w:ind w:left="2160" w:hanging="360"/>
+      </w:pPr>
+      <w:rPr>
+        <w:rFonts w:ascii="Wingdings" w:hAnsi="Wingdings" w:hint="default"/>
+      </w:rPr>
+    </w:lvl>
+    <w:lvl w:ilvl="3" w:tplc="2C0A0001" w:tentative="1">
+      <w:start w:val="1"/>
+      <w:numFmt w:val="bullet"/>
+      <w:lvlText w:val=""/>
+      <w:lvlJc w:val="left"/>
+      <w:pPr>
+        <w:ind w:left="2880" w:hanging="360"/>
+      </w:pPr>
+      <w:rPr>
+        <w:rFonts w:ascii="Symbol" w:hAnsi="Symbol" w:hint="default"/>
+      </w:rPr>
+    </w:lvl>
+    <w:lvl w:ilvl="4" w:tplc="2C0A0003" w:tentative="1">
+      <w:start w:val="1"/>
+      <w:numFmt w:val="bullet"/>
+      <w:lvlText w:val="o"/>
+      <w:lvlJc w:val="left"/>
+      <w:pPr>
+        <w:ind w:left="3600" w:hanging="360"/>
+      </w:pPr>
+      <w:rPr>
+        <w:rFonts w:ascii="Courier New" w:hAnsi="Courier New" w:cs="Courier New" w:hint="default"/>
+      </w:rPr>
+    </w:lvl>
+    <w:lvl w:ilvl="5" w:tplc="2C0A0005" w:tentative="1">
+      <w:start w:val="1"/>
+      <w:numFmt w:val="bullet"/>
+      <w:lvlText w:val=""/>
+      <w:lvlJc w:val="left"/>
+      <w:pPr>
+        <w:ind w:left="4320" w:hanging="360"/>
+      </w:pPr>
+      <w:rPr>
+        <w:rFonts w:ascii="Wingdings" w:hAnsi="Wingdings" w:hint="default"/>
+      </w:rPr>
+    </w:lvl>
+    <w:lvl w:ilvl="6" w:tplc="2C0A0001" w:tentative="1">
+      <w:start w:val="1"/>
+      <w:numFmt w:val="bullet"/>
+      <w:lvlText w:val=""/>
+      <w:lvlJc w:val="left"/>
+      <w:pPr>
+        <w:ind w:left="5040" w:hanging="360"/>
+      </w:pPr>
+      <w:rPr>
+        <w:rFonts w:ascii="Symbol" w:hAnsi="Symbol" w:hint="default"/>
+      </w:rPr>
+    </w:lvl>
+    <w:lvl w:ilvl="7" w:tplc="2C0A0003" w:tentative="1">
+      <w:start w:val="1"/>
+      <w:numFmt w:val="bullet"/>
+      <w:lvlText w:val="o"/>
+      <w:lvlJc w:val="left"/>
+      <w:pPr>
+        <w:ind w:left="5760" w:hanging="360"/>
+      </w:pPr>
+      <w:rPr>
+        <w:rFonts w:ascii="Courier New" w:hAnsi="Courier New" w:cs="Courier New" w:hint="default"/>
+      </w:rPr>
+    </w:lvl>
+    <w:lvl w:ilvl="8" w:tplc="2C0A0005" w:tentative="1">
+      <w:start w:val="1"/>
+      <w:numFmt w:val="bullet"/>
+      <w:lvlText w:val=""/>
+      <w:lvlJc w:val="left"/>
+      <w:pPr>
+        <w:ind w:left="6480" w:hanging="360"/>
+      </w:pPr>
+      <w:rPr>
+        <w:rFonts w:ascii="Wingdings" w:hAnsi="Wingdings" w:hint="default"/>
+      </w:rPr>
+    </w:lvl>
+  </w:abstractNum>
+  <w:abstractNum w:abstractNumId="10" w15:restartNumberingAfterBreak="0">
     <w:nsid w:val="518521F3"/>
     <w:multiLevelType w:val="hybridMultilevel"/>
     <w:tmpl w:val="24E4A1A6"/>
@@ -6914,7 +7178,7 @@
       </w:rPr>
     </w:lvl>
   </w:abstractNum>
-  <w:abstractNum w:abstractNumId="10" w15:restartNumberingAfterBreak="0">
+  <w:abstractNum w:abstractNumId="11" w15:restartNumberingAfterBreak="0">
     <w:nsid w:val="52D90BB8"/>
     <w:multiLevelType w:val="hybridMultilevel"/>
     <w:tmpl w:val="1D2461DE"/>
@@ -7028,7 +7292,120 @@
       </w:rPr>
     </w:lvl>
   </w:abstractNum>
-  <w:abstractNum w:abstractNumId="11" w15:restartNumberingAfterBreak="0">
+  <w:abstractNum w:abstractNumId="12" w15:restartNumberingAfterBreak="0">
+    <w:nsid w:val="546445E8"/>
+    <w:multiLevelType w:val="hybridMultilevel"/>
+    <w:tmpl w:val="433E0D8C"/>
+    <w:lvl w:ilvl="0" w:tplc="F656D8DE">
+      <w:start w:val="20"/>
+      <w:numFmt w:val="bullet"/>
+      <w:lvlText w:val="-"/>
+      <w:lvlJc w:val="left"/>
+      <w:pPr>
+        <w:ind w:left="720" w:hanging="360"/>
+      </w:pPr>
+      <w:rPr>
+        <w:rFonts w:ascii="Calibri" w:eastAsia="Calibri" w:hAnsi="Calibri" w:cs="Calibri" w:hint="default"/>
+      </w:rPr>
+    </w:lvl>
+    <w:lvl w:ilvl="1" w:tplc="2C0A0003" w:tentative="1">
+      <w:start w:val="1"/>
+      <w:numFmt w:val="bullet"/>
+      <w:lvlText w:val="o"/>
+      <w:lvlJc w:val="left"/>
+      <w:pPr>
+        <w:ind w:left="1440" w:hanging="360"/>
+      </w:pPr>
+      <w:rPr>
+        <w:rFonts w:ascii="Courier New" w:hAnsi="Courier New" w:cs="Courier New" w:hint="default"/>
+      </w:rPr>
+    </w:lvl>
+    <w:lvl w:ilvl="2" w:tplc="2C0A0005" w:tentative="1">
+      <w:start w:val="1"/>
+      <w:numFmt w:val="bullet"/>
+      <w:lvlText w:val=""/>
+      <w:lvlJc w:val="left"/>
+      <w:pPr>
+        <w:ind w:left="2160" w:hanging="360"/>
+      </w:pPr>
+      <w:rPr>
+        <w:rFonts w:ascii="Wingdings" w:hAnsi="Wingdings" w:hint="default"/>
+      </w:rPr>
+    </w:lvl>
+    <w:lvl w:ilvl="3" w:tplc="2C0A0001" w:tentative="1">
+      <w:start w:val="1"/>
+      <w:numFmt w:val="bullet"/>
+      <w:lvlText w:val=""/>
+      <w:lvlJc w:val="left"/>
+      <w:pPr>
+        <w:ind w:left="2880" w:hanging="360"/>
+      </w:pPr>
+      <w:rPr>
+        <w:rFonts w:ascii="Symbol" w:hAnsi="Symbol" w:hint="default"/>
+      </w:rPr>
+    </w:lvl>
+    <w:lvl w:ilvl="4" w:tplc="2C0A0003" w:tentative="1">
+      <w:start w:val="1"/>
+      <w:numFmt w:val="bullet"/>
+      <w:lvlText w:val="o"/>
+      <w:lvlJc w:val="left"/>
+      <w:pPr>
+        <w:ind w:left="3600" w:hanging="360"/>
+      </w:pPr>
+      <w:rPr>
+        <w:rFonts w:ascii="Courier New" w:hAnsi="Courier New" w:cs="Courier New" w:hint="default"/>
+      </w:rPr>
+    </w:lvl>
+    <w:lvl w:ilvl="5" w:tplc="2C0A0005" w:tentative="1">
+      <w:start w:val="1"/>
+      <w:numFmt w:val="bullet"/>
+      <w:lvlText w:val=""/>
+      <w:lvlJc w:val="left"/>
+      <w:pPr>
+        <w:ind w:left="4320" w:hanging="360"/>
+      </w:pPr>
+      <w:rPr>
+        <w:rFonts w:ascii="Wingdings" w:hAnsi="Wingdings" w:hint="default"/>
+      </w:rPr>
+    </w:lvl>
+    <w:lvl w:ilvl="6" w:tplc="2C0A0001" w:tentative="1">
+      <w:start w:val="1"/>
+      <w:numFmt w:val="bullet"/>
+      <w:lvlText w:val=""/>
+      <w:lvlJc w:val="left"/>
+      <w:pPr>
+        <w:ind w:left="5040" w:hanging="360"/>
+      </w:pPr>
+      <w:rPr>
+        <w:rFonts w:ascii="Symbol" w:hAnsi="Symbol" w:hint="default"/>
+      </w:rPr>
+    </w:lvl>
+    <w:lvl w:ilvl="7" w:tplc="2C0A0003" w:tentative="1">
+      <w:start w:val="1"/>
+      <w:numFmt w:val="bullet"/>
+      <w:lvlText w:val="o"/>
+      <w:lvlJc w:val="left"/>
+      <w:pPr>
+        <w:ind w:left="5760" w:hanging="360"/>
+      </w:pPr>
+      <w:rPr>
+        <w:rFonts w:ascii="Courier New" w:hAnsi="Courier New" w:cs="Courier New" w:hint="default"/>
+      </w:rPr>
+    </w:lvl>
+    <w:lvl w:ilvl="8" w:tplc="2C0A0005" w:tentative="1">
+      <w:start w:val="1"/>
+      <w:numFmt w:val="bullet"/>
+      <w:lvlText w:val=""/>
+      <w:lvlJc w:val="left"/>
+      <w:pPr>
+        <w:ind w:left="6480" w:hanging="360"/>
+      </w:pPr>
+      <w:rPr>
+        <w:rFonts w:ascii="Wingdings" w:hAnsi="Wingdings" w:hint="default"/>
+      </w:rPr>
+    </w:lvl>
+  </w:abstractNum>
+  <w:abstractNum w:abstractNumId="13" w15:restartNumberingAfterBreak="0">
     <w:nsid w:val="708E589C"/>
     <w:multiLevelType w:val="multilevel"/>
     <w:tmpl w:val="381042DE"/>
@@ -7168,7 +7545,7 @@
       </w:rPr>
     </w:lvl>
   </w:abstractNum>
-  <w:abstractNum w:abstractNumId="12" w15:restartNumberingAfterBreak="0">
+  <w:abstractNum w:abstractNumId="14" w15:restartNumberingAfterBreak="0">
     <w:nsid w:val="7DD64906"/>
     <w:multiLevelType w:val="hybridMultilevel"/>
     <w:tmpl w:val="795E7434"/>
@@ -7307,25 +7684,31 @@
     <w:abstractNumId w:val="0"/>
   </w:num>
   <w:num w:numId="9" w16cid:durableId="2048138322">
-    <w:abstractNumId w:val="11"/>
+    <w:abstractNumId w:val="13"/>
   </w:num>
   <w:num w:numId="10" w16cid:durableId="785658655">
-    <w:abstractNumId w:val="12"/>
+    <w:abstractNumId w:val="14"/>
   </w:num>
   <w:num w:numId="11" w16cid:durableId="1575817003">
     <w:abstractNumId w:val="5"/>
   </w:num>
   <w:num w:numId="12" w16cid:durableId="361593710">
-    <w:abstractNumId w:val="10"/>
+    <w:abstractNumId w:val="11"/>
   </w:num>
   <w:num w:numId="13" w16cid:durableId="1950819561">
-    <w:abstractNumId w:val="9"/>
+    <w:abstractNumId w:val="10"/>
   </w:num>
   <w:num w:numId="14" w16cid:durableId="1062947363">
     <w:abstractNumId w:val="7"/>
   </w:num>
   <w:num w:numId="15" w16cid:durableId="1550260235">
     <w:abstractNumId w:val="4"/>
+  </w:num>
+  <w:num w:numId="16" w16cid:durableId="72315887">
+    <w:abstractNumId w:val="12"/>
+  </w:num>
+  <w:num w:numId="17" w16cid:durableId="660038590">
+    <w:abstractNumId w:val="9"/>
   </w:num>
 </w:numbering>
 </file>

</xml_diff>

<commit_message>
Doc: comentarios para plan de iteracion 2
</commit_message>
<xml_diff>
--- a/2. Etapa de elaboración/Iteración 2/Plan de iteracion/Plan de Iteracion E2_Vesta Risk Manager_T-Code.docx
+++ b/2. Etapa de elaboración/Iteración 2/Plan de iteracion/Plan de Iteracion E2_Vesta Risk Manager_T-Code.docx
@@ -469,31 +469,15 @@
         <w:rPr>
           <w:lang w:val="es-AR"/>
         </w:rPr>
-        <w:t>T-</w:t>
-      </w:r>
-      <w:proofErr w:type="spellStart"/>
-      <w:r>
-        <w:rPr>
-          <w:lang w:val="es-AR"/>
-        </w:rPr>
-        <w:t>Code</w:t>
-      </w:r>
-      <w:proofErr w:type="spellEnd"/>
+        <w:t>T-Code</w:t>
+      </w:r>
     </w:p>
     <w:p>
       <w:pPr>
         <w:pStyle w:val="Sinespaciado"/>
       </w:pPr>
       <w:r>
-        <w:t xml:space="preserve">Agustín Collareda, Cintia </w:t>
-      </w:r>
-      <w:proofErr w:type="spellStart"/>
-      <w:r>
-        <w:t>Hernandez</w:t>
-      </w:r>
-      <w:proofErr w:type="spellEnd"/>
-      <w:r>
-        <w:t xml:space="preserve"> y Hugo Frey</w:t>
+        <w:t>Agustín Collareda, Cintia Hernandez y Hugo Frey</w:t>
       </w:r>
     </w:p>
     <w:p/>
@@ -2902,8 +2886,24 @@
             <w:vAlign w:val="center"/>
           </w:tcPr>
           <w:p>
+            <w:commentRangeStart w:id="8"/>
+            <w:commentRangeStart w:id="9"/>
             <w:r>
               <w:t>27/09</w:t>
+            </w:r>
+            <w:commentRangeEnd w:id="8"/>
+            <w:r>
+              <w:rPr>
+                <w:rStyle w:val="Refdecomentario"/>
+              </w:rPr>
+              <w:commentReference w:id="8"/>
+            </w:r>
+            <w:commentRangeEnd w:id="9"/>
+            <w:r>
+              <w:rPr>
+                <w:rStyle w:val="Refdecomentario"/>
+              </w:rPr>
+              <w:commentReference w:id="9"/>
             </w:r>
           </w:p>
         </w:tc>
@@ -3056,8 +3056,8 @@
                 <w:bCs/>
               </w:rPr>
             </w:pPr>
-            <w:commentRangeStart w:id="8"/>
-            <w:commentRangeStart w:id="9"/>
+            <w:commentRangeStart w:id="10"/>
+            <w:commentRangeStart w:id="11"/>
             <w:r>
               <w:rPr>
                 <w:b/>
@@ -3065,19 +3065,19 @@
               </w:rPr>
               <w:t>Elaborar primer prototipo funcional</w:t>
             </w:r>
-            <w:commentRangeEnd w:id="8"/>
+            <w:commentRangeEnd w:id="10"/>
             <w:r>
               <w:rPr>
                 <w:rStyle w:val="Refdecomentario"/>
               </w:rPr>
-              <w:commentReference w:id="8"/>
-            </w:r>
-            <w:commentRangeEnd w:id="9"/>
+              <w:commentReference w:id="10"/>
+            </w:r>
+            <w:commentRangeEnd w:id="11"/>
             <w:r>
               <w:rPr>
                 <w:rStyle w:val="Refdecomentario"/>
               </w:rPr>
-              <w:commentReference w:id="9"/>
+              <w:commentReference w:id="11"/>
             </w:r>
           </w:p>
         </w:tc>
@@ -3463,8 +3463,16 @@
             <w:vAlign w:val="center"/>
           </w:tcPr>
           <w:p>
+            <w:commentRangeStart w:id="12"/>
             <w:r>
               <w:t>4/10</w:t>
+            </w:r>
+            <w:commentRangeEnd w:id="12"/>
+            <w:r>
+              <w:rPr>
+                <w:rStyle w:val="Refdecomentario"/>
+              </w:rPr>
+              <w:commentReference w:id="12"/>
             </w:r>
           </w:p>
         </w:tc>
@@ -4396,7 +4404,7 @@
           <w:u w:val="single"/>
         </w:rPr>
       </w:pPr>
-      <w:bookmarkStart w:id="10" w:name="_Toc238197615"/>
+      <w:bookmarkStart w:id="13" w:name="_Toc238197615"/>
       <w:r>
         <w:t>*La columna “responsable” indica al principal encargado de la tarea, pero al ser un equipo de desarrollo chico todos los integrantes tienen mayor o menor participación en todas las tareas.</w:t>
       </w:r>
@@ -4407,15 +4415,7 @@
       </w:r>
       <w:r>
         <w:tab/>
-        <w:t xml:space="preserve">HC: </w:t>
-      </w:r>
-      <w:proofErr w:type="spellStart"/>
-      <w:r>
-        <w:t>Hernandez</w:t>
-      </w:r>
-      <w:proofErr w:type="spellEnd"/>
-      <w:r>
-        <w:t xml:space="preserve"> Cintia</w:t>
+        <w:t>HC: Hernandez Cintia</w:t>
       </w:r>
       <w:r>
         <w:br/>
@@ -4426,7 +4426,7 @@
         <w:t xml:space="preserve">CA: Collareda Agustín </w:t>
       </w:r>
     </w:p>
-    <w:bookmarkEnd w:id="10"/>
+    <w:bookmarkEnd w:id="13"/>
     <w:p>
       <w:pPr>
         <w:pStyle w:val="PSI-Normal"/>
@@ -4436,11 +4436,11 @@
       <w:pPr>
         <w:pStyle w:val="PSI-Ttulo1"/>
       </w:pPr>
-      <w:bookmarkStart w:id="11" w:name="_Toc177996195"/>
+      <w:bookmarkStart w:id="14" w:name="_Toc177996195"/>
       <w:r>
         <w:t>Recursos</w:t>
       </w:r>
-      <w:bookmarkEnd w:id="11"/>
+      <w:bookmarkEnd w:id="14"/>
     </w:p>
     <w:p>
       <w:r>
@@ -4510,15 +4510,7 @@
         </w:numPr>
       </w:pPr>
       <w:r>
-        <w:t xml:space="preserve">Visual </w:t>
-      </w:r>
-      <w:proofErr w:type="spellStart"/>
-      <w:r>
-        <w:t>Code</w:t>
-      </w:r>
-      <w:proofErr w:type="spellEnd"/>
-      <w:r>
-        <w:t xml:space="preserve"> Studio</w:t>
+        <w:t>Visual Code Studio</w:t>
       </w:r>
     </w:p>
     <w:p>
@@ -4564,14 +4556,14 @@
       <w:pPr>
         <w:pStyle w:val="PSI-Ttulo1"/>
       </w:pPr>
-      <w:bookmarkStart w:id="12" w:name="_Toc177996196"/>
+      <w:bookmarkStart w:id="15" w:name="_Toc177996196"/>
       <w:r>
         <w:t>Evaluación</w:t>
       </w:r>
       <w:r>
         <w:t xml:space="preserve"> [Fecha]</w:t>
       </w:r>
-      <w:bookmarkEnd w:id="12"/>
+      <w:bookmarkEnd w:id="15"/>
     </w:p>
     <w:p>
       <w:r>
@@ -4582,11 +4574,11 @@
       <w:pPr>
         <w:pStyle w:val="PSI-Ttulo2"/>
       </w:pPr>
-      <w:bookmarkStart w:id="13" w:name="_Toc177996197"/>
+      <w:bookmarkStart w:id="16" w:name="_Toc177996197"/>
       <w:r>
         <w:t>Objetivos Alcanzados</w:t>
       </w:r>
-      <w:bookmarkEnd w:id="13"/>
+      <w:bookmarkEnd w:id="16"/>
     </w:p>
     <w:p>
       <w:pPr>
@@ -4605,14 +4597,14 @@
       <w:pPr>
         <w:pStyle w:val="PSI-Ttulo2"/>
       </w:pPr>
-      <w:bookmarkStart w:id="14" w:name="_Toc177996198"/>
+      <w:bookmarkStart w:id="17" w:name="_Toc177996198"/>
       <w:r>
         <w:t>Objetivos No A</w:t>
       </w:r>
       <w:r>
         <w:t>lcanzados</w:t>
       </w:r>
-      <w:bookmarkEnd w:id="14"/>
+      <w:bookmarkEnd w:id="17"/>
     </w:p>
     <w:p>
       <w:pPr>
@@ -4631,11 +4623,11 @@
       <w:pPr>
         <w:pStyle w:val="PSI-Ttulo2"/>
       </w:pPr>
-      <w:bookmarkStart w:id="15" w:name="_Toc177996199"/>
+      <w:bookmarkStart w:id="18" w:name="_Toc177996199"/>
       <w:r>
         <w:t>Elementos incluidos en la Línea Base</w:t>
       </w:r>
-      <w:bookmarkEnd w:id="15"/>
+      <w:bookmarkEnd w:id="18"/>
     </w:p>
     <w:p>
       <w:pPr>
@@ -4654,11 +4646,11 @@
       <w:pPr>
         <w:pStyle w:val="PSI-Ttulo1"/>
       </w:pPr>
-      <w:bookmarkStart w:id="16" w:name="_Toc177996200"/>
+      <w:bookmarkStart w:id="19" w:name="_Toc177996200"/>
       <w:r>
         <w:t>Conclusión</w:t>
       </w:r>
-      <w:bookmarkEnd w:id="16"/>
+      <w:bookmarkEnd w:id="19"/>
     </w:p>
     <w:p>
       <w:pPr>
@@ -4672,18 +4664,18 @@
       <w:pPr>
         <w:pStyle w:val="PSI-Ttulo2"/>
       </w:pPr>
-      <w:bookmarkStart w:id="17" w:name="_Toc238197620"/>
+      <w:bookmarkStart w:id="20" w:name="_Toc238197620"/>
     </w:p>
     <w:p>
       <w:pPr>
         <w:pStyle w:val="PSI-Ttulo2"/>
       </w:pPr>
-      <w:bookmarkStart w:id="18" w:name="_Toc177996201"/>
+      <w:bookmarkStart w:id="21" w:name="_Toc177996201"/>
       <w:r>
         <w:t>Estado del repositorio</w:t>
       </w:r>
-      <w:bookmarkEnd w:id="17"/>
-      <w:bookmarkEnd w:id="18"/>
+      <w:bookmarkEnd w:id="20"/>
+      <w:bookmarkEnd w:id="21"/>
     </w:p>
     <w:p>
       <w:pPr>
@@ -4751,7 +4743,7 @@
       </w:r>
     </w:p>
   </w:comment>
-  <w:comment w:id="8" w:author="Agustin Collareda" w:date="2024-09-22T22:32:00Z" w:initials="AC">
+  <w:comment w:id="8" w:author="Cintia Hernández" w:date="2024-09-23T15:44:00Z" w:initials="CH">
     <w:p>
       <w:pPr>
         <w:pStyle w:val="Textocomentario"/>
@@ -4763,24 +4755,11 @@
         <w:annotationRef/>
       </w:r>
       <w:r>
-        <w:t xml:space="preserve">debe tener </w:t>
-      </w:r>
-      <w:proofErr w:type="gramStart"/>
-      <w:r>
-        <w:t>subtareas</w:t>
-      </w:r>
-      <w:proofErr w:type="gramEnd"/>
-      <w:r>
-        <w:t xml:space="preserve"> pero no se cuales </w:t>
-      </w:r>
-      <w:proofErr w:type="spellStart"/>
-      <w:r>
-        <w:t>xd</w:t>
-      </w:r>
-      <w:proofErr w:type="spellEnd"/>
+        <w:t>Puedo empezar el 26</w:t>
+      </w:r>
     </w:p>
   </w:comment>
-  <w:comment w:id="9" w:author="Hugo Frey" w:date="2024-09-23T01:41:00Z" w:initials="HF">
+  <w:comment w:id="9" w:author="Cintia Hernández" w:date="2024-09-23T15:44:00Z" w:initials="CH">
     <w:p>
       <w:pPr>
         <w:pStyle w:val="Textocomentario"/>
@@ -4792,6 +4771,49 @@
         </w:rPr>
         <w:annotationRef/>
       </w:r>
+    </w:p>
+  </w:comment>
+  <w:comment w:id="10" w:author="Agustin Collareda" w:date="2024-09-22T22:32:00Z" w:initials="AC">
+    <w:p>
+      <w:pPr>
+        <w:pStyle w:val="Textocomentario"/>
+      </w:pPr>
+      <w:r>
+        <w:rPr>
+          <w:rStyle w:val="Refdecomentario"/>
+        </w:rPr>
+        <w:annotationRef/>
+      </w:r>
+      <w:r>
+        <w:t xml:space="preserve">debe tener </w:t>
+      </w:r>
+      <w:proofErr w:type="gramStart"/>
+      <w:r>
+        <w:t>subtareas</w:t>
+      </w:r>
+      <w:proofErr w:type="gramEnd"/>
+      <w:r>
+        <w:t xml:space="preserve"> pero no se cuales </w:t>
+      </w:r>
+      <w:proofErr w:type="spellStart"/>
+      <w:r>
+        <w:t>xd</w:t>
+      </w:r>
+      <w:proofErr w:type="spellEnd"/>
+    </w:p>
+  </w:comment>
+  <w:comment w:id="11" w:author="Hugo Frey" w:date="2024-09-23T01:41:00Z" w:initials="HF">
+    <w:p>
+      <w:pPr>
+        <w:pStyle w:val="Textocomentario"/>
+        <w:ind w:left="0" w:firstLine="0"/>
+      </w:pPr>
+      <w:r>
+        <w:rPr>
+          <w:rStyle w:val="Refdecomentario"/>
+        </w:rPr>
+        <w:annotationRef/>
+      </w:r>
       <w:r>
         <w:t xml:space="preserve">Yo </w:t>
       </w:r>
@@ -4802,6 +4824,34 @@
       <w:proofErr w:type="spellEnd"/>
       <w:r>
         <w:t xml:space="preserve"> las siguientes: Hacer pantallas, preguntar a que hace referencia funcional y creo que nada mas</w:t>
+      </w:r>
+    </w:p>
+  </w:comment>
+  <w:comment w:id="12" w:author="Cintia Hernández" w:date="2024-09-23T15:47:00Z" w:initials="CH">
+    <w:p>
+      <w:pPr>
+        <w:pStyle w:val="Textocomentario"/>
+        <w:rPr>
+          <w:rStyle w:val="Refdecomentario"/>
+        </w:rPr>
+      </w:pPr>
+      <w:r>
+        <w:rPr>
+          <w:rStyle w:val="Refdecomentario"/>
+        </w:rPr>
+        <w:annotationRef/>
+      </w:r>
+    </w:p>
+    <w:p>
+      <w:pPr>
+        <w:pStyle w:val="Textocomentario"/>
+        <w:ind w:left="0" w:firstLine="0"/>
+      </w:pPr>
+      <w:r>
+        <w:rPr>
+          <w:rStyle w:val="Refdecomentario"/>
+        </w:rPr>
+        <w:t>Puedo empezar el 3/10</w:t>
       </w:r>
     </w:p>
   </w:comment>
@@ -4811,24 +4861,33 @@
 <file path=word/commentsExtended.xml><?xml version="1.0" encoding="utf-8"?>
 <w15:commentsEx xmlns:wpc="http://schemas.microsoft.com/office/word/2010/wordprocessingCanvas" xmlns:cx="http://schemas.microsoft.com/office/drawing/2014/chartex" xmlns:cx1="http://schemas.microsoft.com/office/drawing/2015/9/8/chartex" xmlns:cx2="http://schemas.microsoft.com/office/drawing/2015/10/21/chartex" xmlns:cx3="http://schemas.microsoft.com/office/drawing/2016/5/9/chartex" xmlns:cx4="http://schemas.microsoft.com/office/drawing/2016/5/10/chartex" xmlns:cx5="http://schemas.microsoft.com/office/drawing/2016/5/11/chartex" xmlns:cx6="http://schemas.microsoft.com/office/drawing/2016/5/12/chartex" xmlns:cx7="http://schemas.microsoft.com/office/drawing/2016/5/13/chartex" xmlns:cx8="http://schemas.microsoft.com/office/drawing/2016/5/14/chartex" xmlns:mc="http://schemas.openxmlformats.org/markup-compatibility/2006" xmlns:aink="http://schemas.microsoft.com/office/drawing/2016/ink" xmlns:am3d="http://schemas.microsoft.com/office/drawing/2017/model3d" xmlns:o="urn:schemas-microsoft-com:office:office" xmlns:oel="http://schemas.microsoft.com/office/2019/extlst" xmlns:r="http://schemas.openxmlformats.org/officeDocument/2006/relationships" xmlns:m="http://schemas.openxmlformats.org/officeDocument/2006/math" xmlns:v="urn:schemas-microsoft-com:vml" xmlns:wp14="http://schemas.microsoft.com/office/word/2010/wordprocessingDrawing" xmlns:wp="http://schemas.openxmlformats.org/drawingml/2006/wordprocessingDrawing" xmlns:w10="urn:schemas-microsoft-com:office:word" xmlns:w="http://schemas.openxmlformats.org/wordprocessingml/2006/main" xmlns:w14="http://schemas.microsoft.com/office/word/2010/wordml" xmlns:w15="http://schemas.microsoft.com/office/word/2012/wordml" xmlns:w16cex="http://schemas.microsoft.com/office/word/2018/wordml/cex" xmlns:w16cid="http://schemas.microsoft.com/office/word/2016/wordml/cid" xmlns:w16="http://schemas.microsoft.com/office/word/2018/wordml" xmlns:w16du="http://schemas.microsoft.com/office/word/2023/wordml/word16du" xmlns:w16sdtdh="http://schemas.microsoft.com/office/word/2020/wordml/sdtdatahash" xmlns:w16se="http://schemas.microsoft.com/office/word/2015/wordml/symex" xmlns:wpg="http://schemas.microsoft.com/office/word/2010/wordprocessingGroup" xmlns:wpi="http://schemas.microsoft.com/office/word/2010/wordprocessingInk" xmlns:wne="http://schemas.microsoft.com/office/word/2006/wordml" xmlns:wps="http://schemas.microsoft.com/office/word/2010/wordprocessingShape" mc:Ignorable="w14 w15 w16se w16cid w16 w16cex w16sdtdh w16du wp14">
   <w15:commentEx w15:paraId="150754B7" w15:done="1"/>
+  <w15:commentEx w15:paraId="551DA56C" w15:done="0"/>
+  <w15:commentEx w15:paraId="7CD2F261" w15:paraIdParent="551DA56C" w15:done="0"/>
   <w15:commentEx w15:paraId="55746E75" w15:done="1"/>
   <w15:commentEx w15:paraId="667E8BE0" w15:paraIdParent="55746E75" w15:done="1"/>
+  <w15:commentEx w15:paraId="19B1F74B" w15:done="0"/>
 </w15:commentsEx>
 </file>
 
 <file path=word/commentsExtensible.xml><?xml version="1.0" encoding="utf-8"?>
 <w16cex:commentsExtensible xmlns:wpc="http://schemas.microsoft.com/office/word/2010/wordprocessingCanvas" xmlns:cx="http://schemas.microsoft.com/office/drawing/2014/chartex" xmlns:cx1="http://schemas.microsoft.com/office/drawing/2015/9/8/chartex" xmlns:cx2="http://schemas.microsoft.com/office/drawing/2015/10/21/chartex" xmlns:cx3="http://schemas.microsoft.com/office/drawing/2016/5/9/chartex" xmlns:cx4="http://schemas.microsoft.com/office/drawing/2016/5/10/chartex" xmlns:cx5="http://schemas.microsoft.com/office/drawing/2016/5/11/chartex" xmlns:cx6="http://schemas.microsoft.com/office/drawing/2016/5/12/chartex" xmlns:cx7="http://schemas.microsoft.com/office/drawing/2016/5/13/chartex" xmlns:cx8="http://schemas.microsoft.com/office/drawing/2016/5/14/chartex" xmlns:cr="http://schemas.microsoft.com/office/comments/2020/reactions" xmlns:mc="http://schemas.openxmlformats.org/markup-compatibility/2006" xmlns:aink="http://schemas.microsoft.com/office/drawing/2016/ink" xmlns:am3d="http://schemas.microsoft.com/office/drawing/2017/model3d" xmlns:o="urn:schemas-microsoft-com:office:office" xmlns:oel="http://schemas.microsoft.com/office/2019/extlst" xmlns:r="http://schemas.openxmlformats.org/officeDocument/2006/relationships" xmlns:m="http://schemas.openxmlformats.org/officeDocument/2006/math" xmlns:v="urn:schemas-microsoft-com:vml" xmlns:wp14="http://schemas.microsoft.com/office/word/2010/wordprocessingDrawing" xmlns:wp="http://schemas.openxmlformats.org/drawingml/2006/wordprocessingDrawing" xmlns:w10="urn:schemas-microsoft-com:office:word" xmlns:w="http://schemas.openxmlformats.org/wordprocessingml/2006/main" xmlns:w14="http://schemas.microsoft.com/office/word/2010/wordml" xmlns:w15="http://schemas.microsoft.com/office/word/2012/wordml" xmlns:w16cex="http://schemas.microsoft.com/office/word/2018/wordml/cex" xmlns:w16cid="http://schemas.microsoft.com/office/word/2016/wordml/cid" xmlns:w16="http://schemas.microsoft.com/office/word/2018/wordml" xmlns:w16du="http://schemas.microsoft.com/office/word/2023/wordml/word16du" xmlns:w16sdtdh="http://schemas.microsoft.com/office/word/2020/wordml/sdtdatahash" xmlns:w16se="http://schemas.microsoft.com/office/word/2015/wordml/symex" xmlns:wpg="http://schemas.microsoft.com/office/word/2010/wordprocessingGroup" xmlns:wpi="http://schemas.microsoft.com/office/word/2010/wordprocessingInk" xmlns:wne="http://schemas.microsoft.com/office/word/2006/wordml" xmlns:wps="http://schemas.microsoft.com/office/word/2010/wordprocessingShape" mc:Ignorable="w14 w15 w16se w16cid w16 w16cex w16sdtdh cr w16du wp14">
   <w16cex:commentExtensible w16cex:durableId="1757D4B0" w16cex:dateUtc="2024-09-23T04:40:00Z"/>
+  <w16cex:commentExtensible w16cex:durableId="7850E559" w16cex:dateUtc="2024-09-23T18:44:00Z"/>
+  <w16cex:commentExtensible w16cex:durableId="49CD9E7D" w16cex:dateUtc="2024-09-23T18:44:00Z"/>
   <w16cex:commentExtensible w16cex:durableId="6431216C" w16cex:dateUtc="2024-09-23T01:32:00Z"/>
   <w16cex:commentExtensible w16cex:durableId="09789321" w16cex:dateUtc="2024-09-23T04:41:00Z"/>
+  <w16cex:commentExtensible w16cex:durableId="3857105D" w16cex:dateUtc="2024-09-23T18:47:00Z"/>
 </w16cex:commentsExtensible>
 </file>
 
 <file path=word/commentsIds.xml><?xml version="1.0" encoding="utf-8"?>
 <w16cid:commentsIds xmlns:wpc="http://schemas.microsoft.com/office/word/2010/wordprocessingCanvas" xmlns:cx="http://schemas.microsoft.com/office/drawing/2014/chartex" xmlns:cx1="http://schemas.microsoft.com/office/drawing/2015/9/8/chartex" xmlns:cx2="http://schemas.microsoft.com/office/drawing/2015/10/21/chartex" xmlns:cx3="http://schemas.microsoft.com/office/drawing/2016/5/9/chartex" xmlns:cx4="http://schemas.microsoft.com/office/drawing/2016/5/10/chartex" xmlns:cx5="http://schemas.microsoft.com/office/drawing/2016/5/11/chartex" xmlns:cx6="http://schemas.microsoft.com/office/drawing/2016/5/12/chartex" xmlns:cx7="http://schemas.microsoft.com/office/drawing/2016/5/13/chartex" xmlns:cx8="http://schemas.microsoft.com/office/drawing/2016/5/14/chartex" xmlns:mc="http://schemas.openxmlformats.org/markup-compatibility/2006" xmlns:aink="http://schemas.microsoft.com/office/drawing/2016/ink" xmlns:am3d="http://schemas.microsoft.com/office/drawing/2017/model3d" xmlns:o="urn:schemas-microsoft-com:office:office" xmlns:oel="http://schemas.microsoft.com/office/2019/extlst" xmlns:r="http://schemas.openxmlformats.org/officeDocument/2006/relationships" xmlns:m="http://schemas.openxmlformats.org/officeDocument/2006/math" xmlns:v="urn:schemas-microsoft-com:vml" xmlns:wp14="http://schemas.microsoft.com/office/word/2010/wordprocessingDrawing" xmlns:wp="http://schemas.openxmlformats.org/drawingml/2006/wordprocessingDrawing" xmlns:w10="urn:schemas-microsoft-com:office:word" xmlns:w="http://schemas.openxmlformats.org/wordprocessingml/2006/main" xmlns:w14="http://schemas.microsoft.com/office/word/2010/wordml" xmlns:w15="http://schemas.microsoft.com/office/word/2012/wordml" xmlns:w16cex="http://schemas.microsoft.com/office/word/2018/wordml/cex" xmlns:w16cid="http://schemas.microsoft.com/office/word/2016/wordml/cid" xmlns:w16="http://schemas.microsoft.com/office/word/2018/wordml" xmlns:w16du="http://schemas.microsoft.com/office/word/2023/wordml/word16du" xmlns:w16sdtdh="http://schemas.microsoft.com/office/word/2020/wordml/sdtdatahash" xmlns:w16se="http://schemas.microsoft.com/office/word/2015/wordml/symex" xmlns:wpg="http://schemas.microsoft.com/office/word/2010/wordprocessingGroup" xmlns:wpi="http://schemas.microsoft.com/office/word/2010/wordprocessingInk" xmlns:wne="http://schemas.microsoft.com/office/word/2006/wordml" xmlns:wps="http://schemas.microsoft.com/office/word/2010/wordprocessingShape" mc:Ignorable="w14 w15 w16se w16cid w16 w16cex w16sdtdh w16du wp14">
   <w16cid:commentId w16cid:paraId="150754B7" w16cid:durableId="1757D4B0"/>
+  <w16cid:commentId w16cid:paraId="551DA56C" w16cid:durableId="7850E559"/>
+  <w16cid:commentId w16cid:paraId="7CD2F261" w16cid:durableId="49CD9E7D"/>
   <w16cid:commentId w16cid:paraId="55746E75" w16cid:durableId="6431216C"/>
   <w16cid:commentId w16cid:paraId="667E8BE0" w16cid:durableId="09789321"/>
+  <w16cid:commentId w16cid:paraId="19B1F74B" w16cid:durableId="3857105D"/>
 </w16cid:commentsIds>
 </file>
 
@@ -7717,6 +7776,9 @@
 <w15:people xmlns:wpc="http://schemas.microsoft.com/office/word/2010/wordprocessingCanvas" xmlns:cx="http://schemas.microsoft.com/office/drawing/2014/chartex" xmlns:cx1="http://schemas.microsoft.com/office/drawing/2015/9/8/chartex" xmlns:cx2="http://schemas.microsoft.com/office/drawing/2015/10/21/chartex" xmlns:cx3="http://schemas.microsoft.com/office/drawing/2016/5/9/chartex" xmlns:cx4="http://schemas.microsoft.com/office/drawing/2016/5/10/chartex" xmlns:cx5="http://schemas.microsoft.com/office/drawing/2016/5/11/chartex" xmlns:cx6="http://schemas.microsoft.com/office/drawing/2016/5/12/chartex" xmlns:cx7="http://schemas.microsoft.com/office/drawing/2016/5/13/chartex" xmlns:cx8="http://schemas.microsoft.com/office/drawing/2016/5/14/chartex" xmlns:mc="http://schemas.openxmlformats.org/markup-compatibility/2006" xmlns:aink="http://schemas.microsoft.com/office/drawing/2016/ink" xmlns:am3d="http://schemas.microsoft.com/office/drawing/2017/model3d" xmlns:o="urn:schemas-microsoft-com:office:office" xmlns:oel="http://schemas.microsoft.com/office/2019/extlst" xmlns:r="http://schemas.openxmlformats.org/officeDocument/2006/relationships" xmlns:m="http://schemas.openxmlformats.org/officeDocument/2006/math" xmlns:v="urn:schemas-microsoft-com:vml" xmlns:wp14="http://schemas.microsoft.com/office/word/2010/wordprocessingDrawing" xmlns:wp="http://schemas.openxmlformats.org/drawingml/2006/wordprocessingDrawing" xmlns:w10="urn:schemas-microsoft-com:office:word" xmlns:w="http://schemas.openxmlformats.org/wordprocessingml/2006/main" xmlns:w14="http://schemas.microsoft.com/office/word/2010/wordml" xmlns:w15="http://schemas.microsoft.com/office/word/2012/wordml" xmlns:w16cex="http://schemas.microsoft.com/office/word/2018/wordml/cex" xmlns:w16cid="http://schemas.microsoft.com/office/word/2016/wordml/cid" xmlns:w16="http://schemas.microsoft.com/office/word/2018/wordml" xmlns:w16du="http://schemas.microsoft.com/office/word/2023/wordml/word16du" xmlns:w16sdtdh="http://schemas.microsoft.com/office/word/2020/wordml/sdtdatahash" xmlns:w16se="http://schemas.microsoft.com/office/word/2015/wordml/symex" xmlns:wpg="http://schemas.microsoft.com/office/word/2010/wordprocessingGroup" xmlns:wpi="http://schemas.microsoft.com/office/word/2010/wordprocessingInk" xmlns:wne="http://schemas.microsoft.com/office/word/2006/wordml" xmlns:wps="http://schemas.microsoft.com/office/word/2010/wordprocessingShape" mc:Ignorable="w14 w15 w16se w16cid w16 w16cex w16sdtdh w16du wp14">
   <w15:person w15:author="Hugo Frey">
     <w15:presenceInfo w15:providerId="None" w15:userId="Hugo Frey"/>
+  </w15:person>
+  <w15:person w15:author="Cintia Hernández">
+    <w15:presenceInfo w15:providerId="Windows Live" w15:userId="d568083dc216519b"/>
   </w15:person>
   <w15:person w15:author="Agustin Collareda">
     <w15:presenceInfo w15:providerId="Windows Live" w15:userId="45e4728b33cff1ec"/>

</xml_diff>

<commit_message>
Doc: modifica plan de iteración E2
</commit_message>
<xml_diff>
--- a/2. Etapa de elaboración/Iteración 2/Plan de iteracion/Plan de Iteracion E2_Vesta Risk Manager_T-Code.docx
+++ b/2. Etapa de elaboración/Iteración 2/Plan de iteracion/Plan de Iteracion E2_Vesta Risk Manager_T-Code.docx
@@ -402,27 +402,7 @@
           <w:szCs w:val="36"/>
           <w:lang w:val="es-AR"/>
         </w:rPr>
-        <w:t xml:space="preserve">Vesta </w:t>
-      </w:r>
-      <w:proofErr w:type="spellStart"/>
-      <w:r>
-        <w:rPr>
-          <w:rFonts w:ascii="Cambria" w:hAnsi="Cambria"/>
-          <w:sz w:val="36"/>
-          <w:szCs w:val="36"/>
-          <w:lang w:val="es-AR"/>
-        </w:rPr>
-        <w:t>Risk</w:t>
-      </w:r>
-      <w:proofErr w:type="spellEnd"/>
-      <w:r>
-        <w:rPr>
-          <w:rFonts w:ascii="Cambria" w:hAnsi="Cambria"/>
-          <w:sz w:val="36"/>
-          <w:szCs w:val="36"/>
-          <w:lang w:val="es-AR"/>
-        </w:rPr>
-        <w:t xml:space="preserve"> Manager</w:t>
+        <w:t>Vesta Risk Manager</w:t>
       </w:r>
     </w:p>
     <w:p>
@@ -2039,21 +2019,8 @@
         <w:pStyle w:val="PSI-Ttulo2"/>
       </w:pPr>
       <w:bookmarkStart w:id="2" w:name="_Toc177996190"/>
-      <w:commentRangeStart w:id="3"/>
       <w:r>
         <w:t>Referencias</w:t>
-      </w:r>
-      <w:commentRangeEnd w:id="3"/>
-      <w:r>
-        <w:rPr>
-          <w:rStyle w:val="Refdecomentario"/>
-          <w:rFonts w:ascii="Calibri" w:eastAsia="Calibri" w:hAnsi="Calibri"/>
-          <w:b w:val="0"/>
-          <w:bCs w:val="0"/>
-          <w:color w:val="auto"/>
-          <w:lang w:val="es-ES"/>
-        </w:rPr>
-        <w:commentReference w:id="3"/>
       </w:r>
       <w:bookmarkEnd w:id="2"/>
     </w:p>
@@ -2115,21 +2082,21 @@
       <w:pPr>
         <w:pStyle w:val="PSI-Ttulo1"/>
       </w:pPr>
-      <w:bookmarkStart w:id="4" w:name="_Toc177996191"/>
+      <w:bookmarkStart w:id="3" w:name="_Toc177996191"/>
       <w:r>
         <w:t>Objetivos</w:t>
       </w:r>
+      <w:bookmarkEnd w:id="3"/>
+    </w:p>
+    <w:p>
+      <w:pPr>
+        <w:pStyle w:val="PSI-Ttulo2"/>
+      </w:pPr>
+      <w:bookmarkStart w:id="4" w:name="_Toc177996192"/>
+      <w:r>
+        <w:t>Criterios de Evaluación</w:t>
+      </w:r>
       <w:bookmarkEnd w:id="4"/>
-    </w:p>
-    <w:p>
-      <w:pPr>
-        <w:pStyle w:val="PSI-Ttulo2"/>
-      </w:pPr>
-      <w:bookmarkStart w:id="5" w:name="_Toc177996192"/>
-      <w:r>
-        <w:t>Criterios de Evaluación</w:t>
-      </w:r>
-      <w:bookmarkEnd w:id="5"/>
     </w:p>
     <w:p>
       <w:r>
@@ -2231,11 +2198,9 @@
       <w:r>
         <w:t xml:space="preserve">Adaptar </w:t>
       </w:r>
-      <w:proofErr w:type="spellStart"/>
-      <w:r>
-        <w:t>UARGFlow</w:t>
-      </w:r>
-      <w:proofErr w:type="spellEnd"/>
+      <w:r>
+        <w:t>UARGflow</w:t>
+      </w:r>
       <w:r>
         <w:t xml:space="preserve"> al proyecto.</w:t>
       </w:r>
@@ -2261,11 +2226,11 @@
       <w:pPr>
         <w:pStyle w:val="PSI-Ttulo2"/>
       </w:pPr>
-      <w:bookmarkStart w:id="6" w:name="_Toc177996193"/>
+      <w:bookmarkStart w:id="5" w:name="_Toc177996193"/>
       <w:r>
         <w:t>Elementos de la Línea Base</w:t>
       </w:r>
-      <w:bookmarkEnd w:id="6"/>
+      <w:bookmarkEnd w:id="5"/>
     </w:p>
     <w:p>
       <w:pPr>
@@ -2331,12 +2296,15 @@
     <w:p>
       <w:pPr>
         <w:pStyle w:val="PSI-Ttulo1"/>
-      </w:pPr>
-      <w:bookmarkStart w:id="7" w:name="_Toc177996194"/>
+        <w:rPr>
+          <w:u w:val="single"/>
+        </w:rPr>
+      </w:pPr>
+      <w:bookmarkStart w:id="6" w:name="_Toc177996194"/>
       <w:r>
         <w:t>Planificación</w:t>
       </w:r>
-      <w:bookmarkEnd w:id="7"/>
+      <w:bookmarkEnd w:id="6"/>
     </w:p>
     <w:p>
       <w:pPr>
@@ -2886,24 +2854,14 @@
             <w:vAlign w:val="center"/>
           </w:tcPr>
           <w:p>
-            <w:commentRangeStart w:id="8"/>
-            <w:commentRangeStart w:id="9"/>
-            <w:r>
-              <w:t>27/09</w:t>
-            </w:r>
-            <w:commentRangeEnd w:id="8"/>
-            <w:r>
-              <w:rPr>
-                <w:rStyle w:val="Refdecomentario"/>
-              </w:rPr>
-              <w:commentReference w:id="8"/>
-            </w:r>
-            <w:commentRangeEnd w:id="9"/>
-            <w:r>
-              <w:rPr>
-                <w:rStyle w:val="Refdecomentario"/>
-              </w:rPr>
-              <w:commentReference w:id="9"/>
+            <w:r>
+              <w:t>2</w:t>
+            </w:r>
+            <w:r>
+              <w:t>6</w:t>
+            </w:r>
+            <w:r>
+              <w:t>/09</w:t>
             </w:r>
           </w:p>
         </w:tc>
@@ -3056,28 +3014,12 @@
                 <w:bCs/>
               </w:rPr>
             </w:pPr>
-            <w:commentRangeStart w:id="10"/>
-            <w:commentRangeStart w:id="11"/>
             <w:r>
               <w:rPr>
                 <w:b/>
                 <w:bCs/>
               </w:rPr>
               <w:t>Elaborar primer prototipo funcional</w:t>
-            </w:r>
-            <w:commentRangeEnd w:id="10"/>
-            <w:r>
-              <w:rPr>
-                <w:rStyle w:val="Refdecomentario"/>
-              </w:rPr>
-              <w:commentReference w:id="10"/>
-            </w:r>
-            <w:commentRangeEnd w:id="11"/>
-            <w:r>
-              <w:rPr>
-                <w:rStyle w:val="Refdecomentario"/>
-              </w:rPr>
-              <w:commentReference w:id="11"/>
             </w:r>
           </w:p>
         </w:tc>
@@ -3463,16 +3405,11 @@
             <w:vAlign w:val="center"/>
           </w:tcPr>
           <w:p>
-            <w:commentRangeStart w:id="12"/>
-            <w:r>
-              <w:t>4/10</w:t>
-            </w:r>
-            <w:commentRangeEnd w:id="12"/>
-            <w:r>
-              <w:rPr>
-                <w:rStyle w:val="Refdecomentario"/>
-              </w:rPr>
-              <w:commentReference w:id="12"/>
+            <w:r>
+              <w:t>3</w:t>
+            </w:r>
+            <w:r>
+              <w:t>/10</w:t>
             </w:r>
           </w:p>
         </w:tc>
@@ -3746,7 +3683,10 @@
           </w:tcPr>
           <w:p>
             <w:r>
-              <w:t>8/10</w:t>
+              <w:t>7</w:t>
+            </w:r>
+            <w:r>
+              <w:t>/10</w:t>
             </w:r>
           </w:p>
         </w:tc>
@@ -3794,23 +3734,7 @@
                 <w:b/>
                 <w:bCs/>
               </w:rPr>
-              <w:t xml:space="preserve">Implementar </w:t>
-            </w:r>
-            <w:proofErr w:type="spellStart"/>
-            <w:r>
-              <w:rPr>
-                <w:b/>
-                <w:bCs/>
-              </w:rPr>
-              <w:t>UARGflow</w:t>
-            </w:r>
-            <w:proofErr w:type="spellEnd"/>
-            <w:r>
-              <w:rPr>
-                <w:b/>
-                <w:bCs/>
-              </w:rPr>
-              <w:t xml:space="preserve"> funcional</w:t>
+              <w:t>Implementar UARGflow funcional</w:t>
             </w:r>
           </w:p>
         </w:tc>
@@ -3854,13 +3778,8 @@
           </w:tcPr>
           <w:p>
             <w:r>
-              <w:t xml:space="preserve">Estudiar </w:t>
-            </w:r>
-            <w:proofErr w:type="spellStart"/>
-            <w:r>
-              <w:t>UARGflow</w:t>
-            </w:r>
-            <w:proofErr w:type="spellEnd"/>
+              <w:t>Estudiar UARGflow</w:t>
+            </w:r>
           </w:p>
         </w:tc>
         <w:tc>
@@ -3913,13 +3832,8 @@
           </w:tcPr>
           <w:p>
             <w:r>
-              <w:t xml:space="preserve">Realizar implementación funcional de </w:t>
-            </w:r>
-            <w:proofErr w:type="spellStart"/>
-            <w:r>
-              <w:t>UARGflow</w:t>
-            </w:r>
-            <w:proofErr w:type="spellEnd"/>
+              <w:t>Realizar implementación funcional de UARGflow</w:t>
+            </w:r>
           </w:p>
         </w:tc>
         <w:tc>
@@ -3969,13 +3883,8 @@
           </w:tcPr>
           <w:p>
             <w:r>
-              <w:t xml:space="preserve">Probar implementación de </w:t>
-            </w:r>
-            <w:proofErr w:type="spellStart"/>
-            <w:r>
-              <w:t>UARGflow</w:t>
-            </w:r>
-            <w:proofErr w:type="spellEnd"/>
+              <w:t>Probar implementación de UARGflow</w:t>
+            </w:r>
           </w:p>
         </w:tc>
         <w:tc>
@@ -4369,7 +4278,13 @@
           </w:tcPr>
           <w:p>
             <w:r>
-              <w:t>11/10</w:t>
+              <w:t>1</w:t>
+            </w:r>
+            <w:r>
+              <w:t>0</w:t>
+            </w:r>
+            <w:r>
+              <w:t>/10</w:t>
             </w:r>
           </w:p>
         </w:tc>
@@ -4404,7 +4319,7 @@
           <w:u w:val="single"/>
         </w:rPr>
       </w:pPr>
-      <w:bookmarkStart w:id="13" w:name="_Toc238197615"/>
+      <w:bookmarkStart w:id="7" w:name="_Toc238197615"/>
       <w:r>
         <w:t>*La columna “responsable” indica al principal encargado de la tarea, pero al ser un equipo de desarrollo chico todos los integrantes tienen mayor o menor participación en todas las tareas.</w:t>
       </w:r>
@@ -4426,7 +4341,7 @@
         <w:t xml:space="preserve">CA: Collareda Agustín </w:t>
       </w:r>
     </w:p>
-    <w:bookmarkEnd w:id="13"/>
+    <w:bookmarkEnd w:id="7"/>
     <w:p>
       <w:pPr>
         <w:pStyle w:val="PSI-Normal"/>
@@ -4436,11 +4351,11 @@
       <w:pPr>
         <w:pStyle w:val="PSI-Ttulo1"/>
       </w:pPr>
-      <w:bookmarkStart w:id="14" w:name="_Toc177996195"/>
+      <w:bookmarkStart w:id="8" w:name="_Toc177996195"/>
       <w:r>
         <w:t>Recursos</w:t>
       </w:r>
-      <w:bookmarkEnd w:id="14"/>
+      <w:bookmarkEnd w:id="8"/>
     </w:p>
     <w:p>
       <w:r>
@@ -4556,148 +4471,181 @@
       <w:pPr>
         <w:pStyle w:val="PSI-Ttulo1"/>
       </w:pPr>
-      <w:bookmarkStart w:id="15" w:name="_Toc177996196"/>
+      <w:bookmarkStart w:id="9" w:name="_Toc177996196"/>
       <w:r>
         <w:t>Evaluación</w:t>
       </w:r>
       <w:r>
         <w:t xml:space="preserve"> [Fecha]</w:t>
       </w:r>
+      <w:bookmarkEnd w:id="9"/>
+    </w:p>
+    <w:p>
+      <w:r>
+        <w:t>Esta sección será</w:t>
+      </w:r>
+      <w:r>
+        <w:t xml:space="preserve"> completada al final de la iteración.</w:t>
+      </w:r>
+    </w:p>
+    <w:p>
+      <w:pPr>
+        <w:pStyle w:val="PSI-Ttulo2"/>
+      </w:pPr>
+      <w:bookmarkStart w:id="10" w:name="_Toc177996197"/>
+      <w:r>
+        <w:t>Objetivos Alcanzados</w:t>
+      </w:r>
+      <w:bookmarkEnd w:id="10"/>
+    </w:p>
+    <w:p>
+      <w:r>
+        <w:t xml:space="preserve">Esta sección </w:t>
+      </w:r>
+      <w:r>
+        <w:t>será</w:t>
+      </w:r>
+      <w:r>
+        <w:t xml:space="preserve"> completada al final de la iteración.</w:t>
+      </w:r>
+    </w:p>
+    <w:p>
+      <w:pPr>
+        <w:pStyle w:val="PSI-Ttulo2"/>
+        <w:rPr>
+          <w:lang w:val="es-ES"/>
+        </w:rPr>
+      </w:pPr>
+    </w:p>
+    <w:p>
+      <w:pPr>
+        <w:pStyle w:val="PSI-Ttulo2"/>
+      </w:pPr>
+      <w:bookmarkStart w:id="11" w:name="_Toc177996198"/>
+      <w:r>
+        <w:t>Objetivos No A</w:t>
+      </w:r>
+      <w:r>
+        <w:t>lcanzados</w:t>
+      </w:r>
+      <w:bookmarkEnd w:id="11"/>
+    </w:p>
+    <w:p>
+      <w:r>
+        <w:t xml:space="preserve">Esta sección </w:t>
+      </w:r>
+      <w:r>
+        <w:t>será</w:t>
+      </w:r>
+      <w:r>
+        <w:t xml:space="preserve"> completada al final de la iteración.</w:t>
+      </w:r>
+    </w:p>
+    <w:p>
+      <w:pPr>
+        <w:pStyle w:val="PSI-Ttulo2"/>
+        <w:rPr>
+          <w:lang w:val="es-ES"/>
+        </w:rPr>
+      </w:pPr>
+    </w:p>
+    <w:p>
+      <w:pPr>
+        <w:pStyle w:val="PSI-Ttulo2"/>
+      </w:pPr>
+      <w:bookmarkStart w:id="12" w:name="_Toc177996199"/>
+      <w:r>
+        <w:t>Elementos incluidos en la Línea Base</w:t>
+      </w:r>
+      <w:bookmarkEnd w:id="12"/>
+    </w:p>
+    <w:p>
+      <w:r>
+        <w:t xml:space="preserve">Esta sección </w:t>
+      </w:r>
+      <w:r>
+        <w:t>será</w:t>
+      </w:r>
+      <w:r>
+        <w:t xml:space="preserve"> completada al final de la iteración.</w:t>
+      </w:r>
+    </w:p>
+    <w:p>
+      <w:pPr>
+        <w:pStyle w:val="PSI-Ttulo1"/>
+        <w:rPr>
+          <w:lang w:val="es-ES"/>
+        </w:rPr>
+      </w:pPr>
+    </w:p>
+    <w:p>
+      <w:pPr>
+        <w:pStyle w:val="PSI-Ttulo1"/>
+      </w:pPr>
+      <w:bookmarkStart w:id="13" w:name="_Toc177996200"/>
+      <w:r>
+        <w:t>Conclusión</w:t>
+      </w:r>
+      <w:bookmarkEnd w:id="13"/>
+    </w:p>
+    <w:p>
+      <w:bookmarkStart w:id="14" w:name="_Toc238197620"/>
+      <w:r>
+        <w:t xml:space="preserve">Esta sección </w:t>
+      </w:r>
+      <w:r>
+        <w:t>será</w:t>
+      </w:r>
+      <w:r>
+        <w:t xml:space="preserve"> completada al final de la iteración.</w:t>
+      </w:r>
+    </w:p>
+    <w:p>
+      <w:pPr>
+        <w:pStyle w:val="PSI-Ttulo2"/>
+        <w:rPr>
+          <w:lang w:val="es-ES"/>
+        </w:rPr>
+      </w:pPr>
+    </w:p>
+    <w:p>
+      <w:pPr>
+        <w:pStyle w:val="PSI-Ttulo2"/>
+      </w:pPr>
+      <w:bookmarkStart w:id="15" w:name="_Toc177996201"/>
+      <w:r>
+        <w:t>Estado del repositorio</w:t>
+      </w:r>
+      <w:bookmarkEnd w:id="14"/>
       <w:bookmarkEnd w:id="15"/>
     </w:p>
     <w:p>
       <w:r>
-        <w:t>Sera completada al final de la iteración.</w:t>
-      </w:r>
-    </w:p>
-    <w:p>
-      <w:pPr>
-        <w:pStyle w:val="PSI-Ttulo2"/>
-      </w:pPr>
-      <w:bookmarkStart w:id="16" w:name="_Toc177996197"/>
-      <w:r>
-        <w:t>Objetivos Alcanzados</w:t>
-      </w:r>
-      <w:bookmarkEnd w:id="16"/>
+        <w:t xml:space="preserve">Esta sección </w:t>
+      </w:r>
+      <w:r>
+        <w:t>será</w:t>
+      </w:r>
+      <w:r>
+        <w:t xml:space="preserve"> completada al final de la iteración.</w:t>
+      </w:r>
+    </w:p>
+    <w:p>
+      <w:pPr>
+        <w:pStyle w:val="PSI-Normal"/>
+        <w:rPr>
+          <w:lang w:val="es-ES"/>
+        </w:rPr>
+      </w:pPr>
     </w:p>
     <w:p>
       <w:pPr>
         <w:pStyle w:val="PSI-Comentario"/>
       </w:pPr>
-      <w:r>
-        <w:t>[Aquí se hace referencia a los objetivos que fueron alcanzados]</w:t>
-      </w:r>
-    </w:p>
-    <w:p>
-      <w:pPr>
-        <w:pStyle w:val="PSI-Ttulo2"/>
-      </w:pPr>
-    </w:p>
-    <w:p>
-      <w:pPr>
-        <w:pStyle w:val="PSI-Ttulo2"/>
-      </w:pPr>
-      <w:bookmarkStart w:id="17" w:name="_Toc177996198"/>
-      <w:r>
-        <w:t>Objetivos No A</w:t>
-      </w:r>
-      <w:r>
-        <w:t>lcanzados</w:t>
-      </w:r>
-      <w:bookmarkEnd w:id="17"/>
-    </w:p>
-    <w:p>
-      <w:pPr>
-        <w:pStyle w:val="PSI-Comentario"/>
-      </w:pPr>
-      <w:r>
-        <w:t>[Aquí se detallan todos los objetivos que No fueron alcanzados]</w:t>
-      </w:r>
-    </w:p>
-    <w:p>
-      <w:pPr>
-        <w:pStyle w:val="PSI-Ttulo2"/>
-      </w:pPr>
-    </w:p>
-    <w:p>
-      <w:pPr>
-        <w:pStyle w:val="PSI-Ttulo2"/>
-      </w:pPr>
-      <w:bookmarkStart w:id="18" w:name="_Toc177996199"/>
-      <w:r>
-        <w:t>Elementos incluidos en la Línea Base</w:t>
-      </w:r>
-      <w:bookmarkEnd w:id="18"/>
-    </w:p>
-    <w:p>
-      <w:pPr>
-        <w:pStyle w:val="PSI-Comentario"/>
-      </w:pPr>
-      <w:r>
-        <w:t>[Describir los elementos que se encuentran incluidos en la Línea Base]</w:t>
-      </w:r>
-    </w:p>
-    <w:p>
-      <w:pPr>
-        <w:pStyle w:val="PSI-Ttulo1"/>
-      </w:pPr>
-    </w:p>
-    <w:p>
-      <w:pPr>
-        <w:pStyle w:val="PSI-Ttulo1"/>
-      </w:pPr>
-      <w:bookmarkStart w:id="19" w:name="_Toc177996200"/>
-      <w:r>
-        <w:t>Conclusión</w:t>
-      </w:r>
-      <w:bookmarkEnd w:id="19"/>
-    </w:p>
-    <w:p>
-      <w:pPr>
-        <w:pStyle w:val="PSI-Comentario"/>
-      </w:pPr>
-      <w:r>
-        <w:t>[Mencionar las apreciaciones personales del trabajo realizado en esta iteración, los problemas que surgieron y los logros destacables. Por último, establecer si se está en condiciones de pasar a una nueva iteración, o fase según corresponda, o si bien es necesario realizar una nueva planificación del trabajo pendiente.]</w:t>
-      </w:r>
-    </w:p>
-    <w:p>
-      <w:pPr>
-        <w:pStyle w:val="PSI-Ttulo2"/>
-      </w:pPr>
-      <w:bookmarkStart w:id="20" w:name="_Toc238197620"/>
-    </w:p>
-    <w:p>
-      <w:pPr>
-        <w:pStyle w:val="PSI-Ttulo2"/>
-      </w:pPr>
-      <w:bookmarkStart w:id="21" w:name="_Toc177996201"/>
-      <w:r>
-        <w:t>Estado del repositorio</w:t>
-      </w:r>
-      <w:bookmarkEnd w:id="20"/>
-      <w:bookmarkEnd w:id="21"/>
-    </w:p>
-    <w:p>
-      <w:pPr>
-        <w:pStyle w:val="PSI-Comentario"/>
-      </w:pPr>
-      <w:r>
-        <w:t>[Incluir aquí el número de revisión del repositorio a la fecha.]</w:t>
-      </w:r>
-    </w:p>
-    <w:p>
-      <w:pPr>
-        <w:pStyle w:val="PSI-Normal"/>
-      </w:pPr>
-    </w:p>
-    <w:p>
-      <w:pPr>
-        <w:pStyle w:val="PSI-Comentario"/>
-      </w:pPr>
     </w:p>
     <w:sectPr>
-      <w:headerReference w:type="default" r:id="rId16"/>
-      <w:footerReference w:type="default" r:id="rId17"/>
+      <w:headerReference w:type="default" r:id="rId12"/>
+      <w:footerReference w:type="default" r:id="rId13"/>
       <w:pgSz w:w="11906" w:h="16838"/>
       <w:pgMar w:top="1535" w:right="1701" w:bottom="1417" w:left="1701" w:header="567" w:footer="572" w:gutter="0"/>
       <w:cols w:space="708"/>
@@ -4706,189 +4654,6 @@
     </w:sectPr>
   </w:body>
 </w:document>
-</file>
-
-<file path=word/comments.xml><?xml version="1.0" encoding="utf-8"?>
-<w:comments xmlns:wpc="http://schemas.microsoft.com/office/word/2010/wordprocessingCanvas" xmlns:cx="http://schemas.microsoft.com/office/drawing/2014/chartex" xmlns:cx1="http://schemas.microsoft.com/office/drawing/2015/9/8/chartex" xmlns:cx2="http://schemas.microsoft.com/office/drawing/2015/10/21/chartex" xmlns:cx3="http://schemas.microsoft.com/office/drawing/2016/5/9/chartex" xmlns:cx4="http://schemas.microsoft.com/office/drawing/2016/5/10/chartex" xmlns:cx5="http://schemas.microsoft.com/office/drawing/2016/5/11/chartex" xmlns:cx6="http://schemas.microsoft.com/office/drawing/2016/5/12/chartex" xmlns:cx7="http://schemas.microsoft.com/office/drawing/2016/5/13/chartex" xmlns:cx8="http://schemas.microsoft.com/office/drawing/2016/5/14/chartex" xmlns:mc="http://schemas.openxmlformats.org/markup-compatibility/2006" xmlns:aink="http://schemas.microsoft.com/office/drawing/2016/ink" xmlns:am3d="http://schemas.microsoft.com/office/drawing/2017/model3d" xmlns:o="urn:schemas-microsoft-com:office:office" xmlns:oel="http://schemas.microsoft.com/office/2019/extlst" xmlns:r="http://schemas.openxmlformats.org/officeDocument/2006/relationships" xmlns:m="http://schemas.openxmlformats.org/officeDocument/2006/math" xmlns:v="urn:schemas-microsoft-com:vml" xmlns:wp14="http://schemas.microsoft.com/office/word/2010/wordprocessingDrawing" xmlns:wp="http://schemas.openxmlformats.org/drawingml/2006/wordprocessingDrawing" xmlns:w10="urn:schemas-microsoft-com:office:word" xmlns:w="http://schemas.openxmlformats.org/wordprocessingml/2006/main" xmlns:w14="http://schemas.microsoft.com/office/word/2010/wordml" xmlns:w15="http://schemas.microsoft.com/office/word/2012/wordml" xmlns:w16cex="http://schemas.microsoft.com/office/word/2018/wordml/cex" xmlns:w16cid="http://schemas.microsoft.com/office/word/2016/wordml/cid" xmlns:w16="http://schemas.microsoft.com/office/word/2018/wordml" xmlns:w16du="http://schemas.microsoft.com/office/word/2023/wordml/word16du" xmlns:w16sdtdh="http://schemas.microsoft.com/office/word/2020/wordml/sdtdatahash" xmlns:w16se="http://schemas.microsoft.com/office/word/2015/wordml/symex" xmlns:wpg="http://schemas.microsoft.com/office/word/2010/wordprocessingGroup" xmlns:wpi="http://schemas.microsoft.com/office/word/2010/wordprocessingInk" xmlns:wne="http://schemas.microsoft.com/office/word/2006/wordml" xmlns:wps="http://schemas.microsoft.com/office/word/2010/wordprocessingShape" mc:Ignorable="w14 w15 w16se w16cid w16 w16cex w16sdtdh w16du wp14">
-  <w:comment w:id="3" w:author="Hugo Frey" w:date="2024-09-23T01:40:00Z" w:initials="HF">
-    <w:p>
-      <w:pPr>
-        <w:pStyle w:val="Textocomentario"/>
-        <w:ind w:left="0" w:firstLine="0"/>
-      </w:pPr>
-      <w:r>
-        <w:rPr>
-          <w:rStyle w:val="Refdecomentario"/>
-        </w:rPr>
-        <w:annotationRef/>
-      </w:r>
-      <w:r>
-        <w:t xml:space="preserve">Hacer referencia a plan de calidad y plan de riesgos y plan de </w:t>
-      </w:r>
-      <w:proofErr w:type="spellStart"/>
-      <w:r>
-        <w:t>gestion</w:t>
-      </w:r>
-      <w:proofErr w:type="spellEnd"/>
-      <w:r>
-        <w:t xml:space="preserve"> de configuraciones y no </w:t>
-      </w:r>
-      <w:proofErr w:type="spellStart"/>
-      <w:r>
-        <w:t>se</w:t>
-      </w:r>
-      <w:proofErr w:type="spellEnd"/>
-      <w:r>
-        <w:t xml:space="preserve"> si falta otro plan mas</w:t>
-      </w:r>
-    </w:p>
-  </w:comment>
-  <w:comment w:id="8" w:author="Cintia Hernández" w:date="2024-09-23T15:44:00Z" w:initials="CH">
-    <w:p>
-      <w:pPr>
-        <w:pStyle w:val="Textocomentario"/>
-      </w:pPr>
-      <w:r>
-        <w:rPr>
-          <w:rStyle w:val="Refdecomentario"/>
-        </w:rPr>
-        <w:annotationRef/>
-      </w:r>
-      <w:r>
-        <w:t>Puedo empezar el 26</w:t>
-      </w:r>
-    </w:p>
-  </w:comment>
-  <w:comment w:id="9" w:author="Cintia Hernández" w:date="2024-09-23T15:44:00Z" w:initials="CH">
-    <w:p>
-      <w:pPr>
-        <w:pStyle w:val="Textocomentario"/>
-        <w:ind w:left="0" w:firstLine="0"/>
-      </w:pPr>
-      <w:r>
-        <w:rPr>
-          <w:rStyle w:val="Refdecomentario"/>
-        </w:rPr>
-        <w:annotationRef/>
-      </w:r>
-    </w:p>
-  </w:comment>
-  <w:comment w:id="10" w:author="Agustin Collareda" w:date="2024-09-22T22:32:00Z" w:initials="AC">
-    <w:p>
-      <w:pPr>
-        <w:pStyle w:val="Textocomentario"/>
-      </w:pPr>
-      <w:r>
-        <w:rPr>
-          <w:rStyle w:val="Refdecomentario"/>
-        </w:rPr>
-        <w:annotationRef/>
-      </w:r>
-      <w:r>
-        <w:t xml:space="preserve">debe tener </w:t>
-      </w:r>
-      <w:proofErr w:type="gramStart"/>
-      <w:r>
-        <w:t>subtareas</w:t>
-      </w:r>
-      <w:proofErr w:type="gramEnd"/>
-      <w:r>
-        <w:t xml:space="preserve"> pero no se cuales </w:t>
-      </w:r>
-      <w:proofErr w:type="spellStart"/>
-      <w:r>
-        <w:t>xd</w:t>
-      </w:r>
-      <w:proofErr w:type="spellEnd"/>
-    </w:p>
-  </w:comment>
-  <w:comment w:id="11" w:author="Hugo Frey" w:date="2024-09-23T01:41:00Z" w:initials="HF">
-    <w:p>
-      <w:pPr>
-        <w:pStyle w:val="Textocomentario"/>
-        <w:ind w:left="0" w:firstLine="0"/>
-      </w:pPr>
-      <w:r>
-        <w:rPr>
-          <w:rStyle w:val="Refdecomentario"/>
-        </w:rPr>
-        <w:annotationRef/>
-      </w:r>
-      <w:r>
-        <w:t xml:space="preserve">Yo </w:t>
-      </w:r>
-      <w:proofErr w:type="spellStart"/>
-      <w:r>
-        <w:t>plantearia</w:t>
-      </w:r>
-      <w:proofErr w:type="spellEnd"/>
-      <w:r>
-        <w:t xml:space="preserve"> las siguientes: Hacer pantallas, preguntar a que hace referencia funcional y creo que nada mas</w:t>
-      </w:r>
-    </w:p>
-  </w:comment>
-  <w:comment w:id="12" w:author="Cintia Hernández" w:date="2024-09-23T15:47:00Z" w:initials="CH">
-    <w:p>
-      <w:pPr>
-        <w:pStyle w:val="Textocomentario"/>
-        <w:rPr>
-          <w:rStyle w:val="Refdecomentario"/>
-        </w:rPr>
-      </w:pPr>
-      <w:r>
-        <w:rPr>
-          <w:rStyle w:val="Refdecomentario"/>
-        </w:rPr>
-        <w:annotationRef/>
-      </w:r>
-    </w:p>
-    <w:p>
-      <w:pPr>
-        <w:pStyle w:val="Textocomentario"/>
-        <w:ind w:left="0" w:firstLine="0"/>
-      </w:pPr>
-      <w:r>
-        <w:rPr>
-          <w:rStyle w:val="Refdecomentario"/>
-        </w:rPr>
-        <w:t>Puedo empezar el 3/10</w:t>
-      </w:r>
-    </w:p>
-  </w:comment>
-</w:comments>
-</file>
-
-<file path=word/commentsExtended.xml><?xml version="1.0" encoding="utf-8"?>
-<w15:commentsEx xmlns:wpc="http://schemas.microsoft.com/office/word/2010/wordprocessingCanvas" xmlns:cx="http://schemas.microsoft.com/office/drawing/2014/chartex" xmlns:cx1="http://schemas.microsoft.com/office/drawing/2015/9/8/chartex" xmlns:cx2="http://schemas.microsoft.com/office/drawing/2015/10/21/chartex" xmlns:cx3="http://schemas.microsoft.com/office/drawing/2016/5/9/chartex" xmlns:cx4="http://schemas.microsoft.com/office/drawing/2016/5/10/chartex" xmlns:cx5="http://schemas.microsoft.com/office/drawing/2016/5/11/chartex" xmlns:cx6="http://schemas.microsoft.com/office/drawing/2016/5/12/chartex" xmlns:cx7="http://schemas.microsoft.com/office/drawing/2016/5/13/chartex" xmlns:cx8="http://schemas.microsoft.com/office/drawing/2016/5/14/chartex" xmlns:mc="http://schemas.openxmlformats.org/markup-compatibility/2006" xmlns:aink="http://schemas.microsoft.com/office/drawing/2016/ink" xmlns:am3d="http://schemas.microsoft.com/office/drawing/2017/model3d" xmlns:o="urn:schemas-microsoft-com:office:office" xmlns:oel="http://schemas.microsoft.com/office/2019/extlst" xmlns:r="http://schemas.openxmlformats.org/officeDocument/2006/relationships" xmlns:m="http://schemas.openxmlformats.org/officeDocument/2006/math" xmlns:v="urn:schemas-microsoft-com:vml" xmlns:wp14="http://schemas.microsoft.com/office/word/2010/wordprocessingDrawing" xmlns:wp="http://schemas.openxmlformats.org/drawingml/2006/wordprocessingDrawing" xmlns:w10="urn:schemas-microsoft-com:office:word" xmlns:w="http://schemas.openxmlformats.org/wordprocessingml/2006/main" xmlns:w14="http://schemas.microsoft.com/office/word/2010/wordml" xmlns:w15="http://schemas.microsoft.com/office/word/2012/wordml" xmlns:w16cex="http://schemas.microsoft.com/office/word/2018/wordml/cex" xmlns:w16cid="http://schemas.microsoft.com/office/word/2016/wordml/cid" xmlns:w16="http://schemas.microsoft.com/office/word/2018/wordml" xmlns:w16du="http://schemas.microsoft.com/office/word/2023/wordml/word16du" xmlns:w16sdtdh="http://schemas.microsoft.com/office/word/2020/wordml/sdtdatahash" xmlns:w16se="http://schemas.microsoft.com/office/word/2015/wordml/symex" xmlns:wpg="http://schemas.microsoft.com/office/word/2010/wordprocessingGroup" xmlns:wpi="http://schemas.microsoft.com/office/word/2010/wordprocessingInk" xmlns:wne="http://schemas.microsoft.com/office/word/2006/wordml" xmlns:wps="http://schemas.microsoft.com/office/word/2010/wordprocessingShape" mc:Ignorable="w14 w15 w16se w16cid w16 w16cex w16sdtdh w16du wp14">
-  <w15:commentEx w15:paraId="150754B7" w15:done="1"/>
-  <w15:commentEx w15:paraId="551DA56C" w15:done="0"/>
-  <w15:commentEx w15:paraId="7CD2F261" w15:paraIdParent="551DA56C" w15:done="0"/>
-  <w15:commentEx w15:paraId="55746E75" w15:done="1"/>
-  <w15:commentEx w15:paraId="667E8BE0" w15:paraIdParent="55746E75" w15:done="1"/>
-  <w15:commentEx w15:paraId="19B1F74B" w15:done="0"/>
-</w15:commentsEx>
-</file>
-
-<file path=word/commentsExtensible.xml><?xml version="1.0" encoding="utf-8"?>
-<w16cex:commentsExtensible xmlns:wpc="http://schemas.microsoft.com/office/word/2010/wordprocessingCanvas" xmlns:cx="http://schemas.microsoft.com/office/drawing/2014/chartex" xmlns:cx1="http://schemas.microsoft.com/office/drawing/2015/9/8/chartex" xmlns:cx2="http://schemas.microsoft.com/office/drawing/2015/10/21/chartex" xmlns:cx3="http://schemas.microsoft.com/office/drawing/2016/5/9/chartex" xmlns:cx4="http://schemas.microsoft.com/office/drawing/2016/5/10/chartex" xmlns:cx5="http://schemas.microsoft.com/office/drawing/2016/5/11/chartex" xmlns:cx6="http://schemas.microsoft.com/office/drawing/2016/5/12/chartex" xmlns:cx7="http://schemas.microsoft.com/office/drawing/2016/5/13/chartex" xmlns:cx8="http://schemas.microsoft.com/office/drawing/2016/5/14/chartex" xmlns:cr="http://schemas.microsoft.com/office/comments/2020/reactions" xmlns:mc="http://schemas.openxmlformats.org/markup-compatibility/2006" xmlns:aink="http://schemas.microsoft.com/office/drawing/2016/ink" xmlns:am3d="http://schemas.microsoft.com/office/drawing/2017/model3d" xmlns:o="urn:schemas-microsoft-com:office:office" xmlns:oel="http://schemas.microsoft.com/office/2019/extlst" xmlns:r="http://schemas.openxmlformats.org/officeDocument/2006/relationships" xmlns:m="http://schemas.openxmlformats.org/officeDocument/2006/math" xmlns:v="urn:schemas-microsoft-com:vml" xmlns:wp14="http://schemas.microsoft.com/office/word/2010/wordprocessingDrawing" xmlns:wp="http://schemas.openxmlformats.org/drawingml/2006/wordprocessingDrawing" xmlns:w10="urn:schemas-microsoft-com:office:word" xmlns:w="http://schemas.openxmlformats.org/wordprocessingml/2006/main" xmlns:w14="http://schemas.microsoft.com/office/word/2010/wordml" xmlns:w15="http://schemas.microsoft.com/office/word/2012/wordml" xmlns:w16cex="http://schemas.microsoft.com/office/word/2018/wordml/cex" xmlns:w16cid="http://schemas.microsoft.com/office/word/2016/wordml/cid" xmlns:w16="http://schemas.microsoft.com/office/word/2018/wordml" xmlns:w16du="http://schemas.microsoft.com/office/word/2023/wordml/word16du" xmlns:w16sdtdh="http://schemas.microsoft.com/office/word/2020/wordml/sdtdatahash" xmlns:w16se="http://schemas.microsoft.com/office/word/2015/wordml/symex" xmlns:wpg="http://schemas.microsoft.com/office/word/2010/wordprocessingGroup" xmlns:wpi="http://schemas.microsoft.com/office/word/2010/wordprocessingInk" xmlns:wne="http://schemas.microsoft.com/office/word/2006/wordml" xmlns:wps="http://schemas.microsoft.com/office/word/2010/wordprocessingShape" mc:Ignorable="w14 w15 w16se w16cid w16 w16cex w16sdtdh cr w16du wp14">
-  <w16cex:commentExtensible w16cex:durableId="1757D4B0" w16cex:dateUtc="2024-09-23T04:40:00Z"/>
-  <w16cex:commentExtensible w16cex:durableId="7850E559" w16cex:dateUtc="2024-09-23T18:44:00Z"/>
-  <w16cex:commentExtensible w16cex:durableId="49CD9E7D" w16cex:dateUtc="2024-09-23T18:44:00Z"/>
-  <w16cex:commentExtensible w16cex:durableId="6431216C" w16cex:dateUtc="2024-09-23T01:32:00Z"/>
-  <w16cex:commentExtensible w16cex:durableId="09789321" w16cex:dateUtc="2024-09-23T04:41:00Z"/>
-  <w16cex:commentExtensible w16cex:durableId="3857105D" w16cex:dateUtc="2024-09-23T18:47:00Z"/>
-</w16cex:commentsExtensible>
-</file>
-
-<file path=word/commentsIds.xml><?xml version="1.0" encoding="utf-8"?>
-<w16cid:commentsIds xmlns:wpc="http://schemas.microsoft.com/office/word/2010/wordprocessingCanvas" xmlns:cx="http://schemas.microsoft.com/office/drawing/2014/chartex" xmlns:cx1="http://schemas.microsoft.com/office/drawing/2015/9/8/chartex" xmlns:cx2="http://schemas.microsoft.com/office/drawing/2015/10/21/chartex" xmlns:cx3="http://schemas.microsoft.com/office/drawing/2016/5/9/chartex" xmlns:cx4="http://schemas.microsoft.com/office/drawing/2016/5/10/chartex" xmlns:cx5="http://schemas.microsoft.com/office/drawing/2016/5/11/chartex" xmlns:cx6="http://schemas.microsoft.com/office/drawing/2016/5/12/chartex" xmlns:cx7="http://schemas.microsoft.com/office/drawing/2016/5/13/chartex" xmlns:cx8="http://schemas.microsoft.com/office/drawing/2016/5/14/chartex" xmlns:mc="http://schemas.openxmlformats.org/markup-compatibility/2006" xmlns:aink="http://schemas.microsoft.com/office/drawing/2016/ink" xmlns:am3d="http://schemas.microsoft.com/office/drawing/2017/model3d" xmlns:o="urn:schemas-microsoft-com:office:office" xmlns:oel="http://schemas.microsoft.com/office/2019/extlst" xmlns:r="http://schemas.openxmlformats.org/officeDocument/2006/relationships" xmlns:m="http://schemas.openxmlformats.org/officeDocument/2006/math" xmlns:v="urn:schemas-microsoft-com:vml" xmlns:wp14="http://schemas.microsoft.com/office/word/2010/wordprocessingDrawing" xmlns:wp="http://schemas.openxmlformats.org/drawingml/2006/wordprocessingDrawing" xmlns:w10="urn:schemas-microsoft-com:office:word" xmlns:w="http://schemas.openxmlformats.org/wordprocessingml/2006/main" xmlns:w14="http://schemas.microsoft.com/office/word/2010/wordml" xmlns:w15="http://schemas.microsoft.com/office/word/2012/wordml" xmlns:w16cex="http://schemas.microsoft.com/office/word/2018/wordml/cex" xmlns:w16cid="http://schemas.microsoft.com/office/word/2016/wordml/cid" xmlns:w16="http://schemas.microsoft.com/office/word/2018/wordml" xmlns:w16du="http://schemas.microsoft.com/office/word/2023/wordml/word16du" xmlns:w16sdtdh="http://schemas.microsoft.com/office/word/2020/wordml/sdtdatahash" xmlns:w16se="http://schemas.microsoft.com/office/word/2015/wordml/symex" xmlns:wpg="http://schemas.microsoft.com/office/word/2010/wordprocessingGroup" xmlns:wpi="http://schemas.microsoft.com/office/word/2010/wordprocessingInk" xmlns:wne="http://schemas.microsoft.com/office/word/2006/wordml" xmlns:wps="http://schemas.microsoft.com/office/word/2010/wordprocessingShape" mc:Ignorable="w14 w15 w16se w16cid w16 w16cex w16sdtdh w16du wp14">
-  <w16cid:commentId w16cid:paraId="150754B7" w16cid:durableId="1757D4B0"/>
-  <w16cid:commentId w16cid:paraId="551DA56C" w16cid:durableId="7850E559"/>
-  <w16cid:commentId w16cid:paraId="7CD2F261" w16cid:durableId="49CD9E7D"/>
-  <w16cid:commentId w16cid:paraId="55746E75" w16cid:durableId="6431216C"/>
-  <w16cid:commentId w16cid:paraId="667E8BE0" w16cid:durableId="09789321"/>
-  <w16cid:commentId w16cid:paraId="19B1F74B" w16cid:durableId="3857105D"/>
-</w16cid:commentsIds>
 </file>
 
 <file path=word/endnotes.xml><?xml version="1.0" encoding="utf-8"?>
@@ -5837,23 +5602,7 @@
         <w:rFonts w:ascii="Cambria" w:eastAsia="Times New Roman" w:hAnsi="Cambria"/>
         <w:szCs w:val="36"/>
       </w:rPr>
-      <w:t xml:space="preserve">Vesta </w:t>
-    </w:r>
-    <w:proofErr w:type="spellStart"/>
-    <w:r>
-      <w:rPr>
-        <w:rFonts w:ascii="Cambria" w:eastAsia="Times New Roman" w:hAnsi="Cambria"/>
-        <w:szCs w:val="36"/>
-      </w:rPr>
-      <w:t>Risk</w:t>
-    </w:r>
-    <w:proofErr w:type="spellEnd"/>
-    <w:r>
-      <w:rPr>
-        <w:rFonts w:ascii="Cambria" w:eastAsia="Times New Roman" w:hAnsi="Cambria"/>
-        <w:szCs w:val="36"/>
-      </w:rPr>
-      <w:t xml:space="preserve"> Manager</w:t>
+      <w:t>Vesta Risk Manager</w:t>
     </w:r>
     <w:r>
       <w:rPr>
@@ -7770,20 +7519,6 @@
     <w:abstractNumId w:val="9"/>
   </w:num>
 </w:numbering>
-</file>
-
-<file path=word/people.xml><?xml version="1.0" encoding="utf-8"?>
-<w15:people xmlns:wpc="http://schemas.microsoft.com/office/word/2010/wordprocessingCanvas" xmlns:cx="http://schemas.microsoft.com/office/drawing/2014/chartex" xmlns:cx1="http://schemas.microsoft.com/office/drawing/2015/9/8/chartex" xmlns:cx2="http://schemas.microsoft.com/office/drawing/2015/10/21/chartex" xmlns:cx3="http://schemas.microsoft.com/office/drawing/2016/5/9/chartex" xmlns:cx4="http://schemas.microsoft.com/office/drawing/2016/5/10/chartex" xmlns:cx5="http://schemas.microsoft.com/office/drawing/2016/5/11/chartex" xmlns:cx6="http://schemas.microsoft.com/office/drawing/2016/5/12/chartex" xmlns:cx7="http://schemas.microsoft.com/office/drawing/2016/5/13/chartex" xmlns:cx8="http://schemas.microsoft.com/office/drawing/2016/5/14/chartex" xmlns:mc="http://schemas.openxmlformats.org/markup-compatibility/2006" xmlns:aink="http://schemas.microsoft.com/office/drawing/2016/ink" xmlns:am3d="http://schemas.microsoft.com/office/drawing/2017/model3d" xmlns:o="urn:schemas-microsoft-com:office:office" xmlns:oel="http://schemas.microsoft.com/office/2019/extlst" xmlns:r="http://schemas.openxmlformats.org/officeDocument/2006/relationships" xmlns:m="http://schemas.openxmlformats.org/officeDocument/2006/math" xmlns:v="urn:schemas-microsoft-com:vml" xmlns:wp14="http://schemas.microsoft.com/office/word/2010/wordprocessingDrawing" xmlns:wp="http://schemas.openxmlformats.org/drawingml/2006/wordprocessingDrawing" xmlns:w10="urn:schemas-microsoft-com:office:word" xmlns:w="http://schemas.openxmlformats.org/wordprocessingml/2006/main" xmlns:w14="http://schemas.microsoft.com/office/word/2010/wordml" xmlns:w15="http://schemas.microsoft.com/office/word/2012/wordml" xmlns:w16cex="http://schemas.microsoft.com/office/word/2018/wordml/cex" xmlns:w16cid="http://schemas.microsoft.com/office/word/2016/wordml/cid" xmlns:w16="http://schemas.microsoft.com/office/word/2018/wordml" xmlns:w16du="http://schemas.microsoft.com/office/word/2023/wordml/word16du" xmlns:w16sdtdh="http://schemas.microsoft.com/office/word/2020/wordml/sdtdatahash" xmlns:w16se="http://schemas.microsoft.com/office/word/2015/wordml/symex" xmlns:wpg="http://schemas.microsoft.com/office/word/2010/wordprocessingGroup" xmlns:wpi="http://schemas.microsoft.com/office/word/2010/wordprocessingInk" xmlns:wne="http://schemas.microsoft.com/office/word/2006/wordml" xmlns:wps="http://schemas.microsoft.com/office/word/2010/wordprocessingShape" mc:Ignorable="w14 w15 w16se w16cid w16 w16cex w16sdtdh w16du wp14">
-  <w15:person w15:author="Hugo Frey">
-    <w15:presenceInfo w15:providerId="None" w15:userId="Hugo Frey"/>
-  </w15:person>
-  <w15:person w15:author="Cintia Hernández">
-    <w15:presenceInfo w15:providerId="Windows Live" w15:userId="d568083dc216519b"/>
-  </w15:person>
-  <w15:person w15:author="Agustin Collareda">
-    <w15:presenceInfo w15:providerId="Windows Live" w15:userId="45e4728b33cff1ec"/>
-  </w15:person>
-</w15:people>
 </file>
 
 <file path=word/styles.xml><?xml version="1.0" encoding="utf-8"?>

</xml_diff>

<commit_message>
Doc: ajuste el estandar de documentación en plan de pruebas, modelo de CU y plan de iteracion 2
</commit_message>
<xml_diff>
--- a/2. Etapa de elaboración/Iteración 2/Plan de iteracion/Plan de Iteracion E2_Vesta Risk Manager_T-Code.docx
+++ b/2. Etapa de elaboración/Iteración 2/Plan de iteracion/Plan de Iteracion E2_Vesta Risk Manager_T-Code.docx
@@ -4500,13 +4500,7 @@
     </w:p>
     <w:p>
       <w:r>
-        <w:t xml:space="preserve">Esta sección </w:t>
-      </w:r>
-      <w:r>
-        <w:t>será</w:t>
-      </w:r>
-      <w:r>
-        <w:t xml:space="preserve"> completada al final de la iteración.</w:t>
+        <w:t>Esta sección será completada al final de la iteración.</w:t>
       </w:r>
     </w:p>
     <w:p>
@@ -4532,13 +4526,7 @@
     </w:p>
     <w:p>
       <w:r>
-        <w:t xml:space="preserve">Esta sección </w:t>
-      </w:r>
-      <w:r>
-        <w:t>será</w:t>
-      </w:r>
-      <w:r>
-        <w:t xml:space="preserve"> completada al final de la iteración.</w:t>
+        <w:t>Esta sección será completada al final de la iteración.</w:t>
       </w:r>
     </w:p>
     <w:p>
@@ -4561,13 +4549,7 @@
     </w:p>
     <w:p>
       <w:r>
-        <w:t xml:space="preserve">Esta sección </w:t>
-      </w:r>
-      <w:r>
-        <w:t>será</w:t>
-      </w:r>
-      <w:r>
-        <w:t xml:space="preserve"> completada al final de la iteración.</w:t>
+        <w:t>Esta sección será completada al final de la iteración.</w:t>
       </w:r>
     </w:p>
     <w:p>
@@ -4591,13 +4573,7 @@
     <w:p>
       <w:bookmarkStart w:id="14" w:name="_Toc238197620"/>
       <w:r>
-        <w:t xml:space="preserve">Esta sección </w:t>
-      </w:r>
-      <w:r>
-        <w:t>será</w:t>
-      </w:r>
-      <w:r>
-        <w:t xml:space="preserve"> completada al final de la iteración.</w:t>
+        <w:t>Esta sección será completada al final de la iteración.</w:t>
       </w:r>
     </w:p>
     <w:p>
@@ -4621,13 +4597,7 @@
     </w:p>
     <w:p>
       <w:r>
-        <w:t xml:space="preserve">Esta sección </w:t>
-      </w:r>
-      <w:r>
-        <w:t>será</w:t>
-      </w:r>
-      <w:r>
-        <w:t xml:space="preserve"> completada al final de la iteración.</w:t>
+        <w:t>Esta sección será completada al final de la iteración.</w:t>
       </w:r>
     </w:p>
     <w:p>
@@ -4691,11 +4661,25 @@
         <w:tab w:val="center" w:pos="4252"/>
       </w:tabs>
     </w:pPr>
+    <w:sdt>
+      <w:sdtPr>
+        <w:alias w:val="Compañía"/>
+        <w:id w:val="3709535"/>
+        <w:dataBinding w:prefixMappings="xmlns:ns0='http://schemas.openxmlformats.org/officeDocument/2006/extended-properties' " w:xpath="/ns0:Properties[1]/ns0:Company[1]" w:storeItemID="{6668398D-A668-4E3E-A5EB-62B293D839F1}"/>
+        <w:text/>
+      </w:sdtPr>
+      <w:sdtContent>
+        <w:r>
+          <w:t>T-Code</w:t>
+        </w:r>
+      </w:sdtContent>
+    </w:sdt>
     <w:r>
       <w:rPr>
-        <w:lang w:val="es-AR"/>
-      </w:rPr>
-      <w:t xml:space="preserve">Nombre del Grupo de Desarrollo o Asignatura   </w:t>
+        <w:noProof/>
+        <w:lang w:eastAsia="es-ES"/>
+      </w:rPr>
+      <w:t xml:space="preserve"> </w:t>
     </w:r>
     <w:r>
       <w:rPr>
@@ -5070,20 +5054,33 @@
       </mc:AlternateContent>
     </w:r>
   </w:p>
-  <w:p>
-    <w:pPr>
-      <w:tabs>
-        <w:tab w:val="center" w:pos="4252"/>
-      </w:tabs>
-      <w:spacing w:before="0"/>
-    </w:pPr>
-    <w:r>
-      <w:rPr>
-        <w:lang w:val="es-AR"/>
-      </w:rPr>
-      <w:t>Nombre del Autor</w:t>
-    </w:r>
-  </w:p>
+  <w:sdt>
+    <w:sdtPr>
+      <w:rPr>
+        <w:rFonts w:asciiTheme="minorHAnsi" w:eastAsiaTheme="minorHAnsi" w:hAnsiTheme="minorHAnsi" w:cstheme="minorBidi"/>
+      </w:rPr>
+      <w:alias w:val="Autor"/>
+      <w:id w:val="10350663"/>
+      <w:dataBinding w:prefixMappings="xmlns:ns0='http://purl.org/dc/elements/1.1/' xmlns:ns1='http://schemas.openxmlformats.org/package/2006/metadata/core-properties' " w:xpath="/ns1:coreProperties[1]/ns0:creator[1]" w:storeItemID="{6C3C8BC8-F283-45AE-878A-BAB7291924A1}"/>
+      <w:text/>
+    </w:sdtPr>
+    <w:sdtContent>
+      <w:p>
+        <w:pPr>
+          <w:tabs>
+            <w:tab w:val="center" w:pos="4252"/>
+          </w:tabs>
+          <w:spacing w:before="0"/>
+        </w:pPr>
+        <w:r>
+          <w:rPr>
+            <w:rFonts w:asciiTheme="minorHAnsi" w:eastAsiaTheme="minorHAnsi" w:hAnsiTheme="minorHAnsi" w:cstheme="minorBidi"/>
+          </w:rPr>
+          <w:t>Agustín Collareda, Cintia Hernandez y Hugo Frey</w:t>
+        </w:r>
+      </w:p>
+    </w:sdtContent>
+  </w:sdt>
 </w:ftr>
 </file>
 

</xml_diff>

<commit_message>
Doc: corrige autor del documento
</commit_message>
<xml_diff>
--- a/2. Etapa de elaboración/Iteración 2/Plan de iteracion/Plan de Iteracion E2_Vesta Risk Manager_T-Code.docx
+++ b/2. Etapa de elaboración/Iteración 2/Plan de iteracion/Plan de Iteracion E2_Vesta Risk Manager_T-Code.docx
@@ -5076,7 +5076,21 @@
           <w:rPr>
             <w:rFonts w:asciiTheme="minorHAnsi" w:eastAsiaTheme="minorHAnsi" w:hAnsiTheme="minorHAnsi" w:cstheme="minorBidi"/>
           </w:rPr>
-          <w:t>Agustín Collareda, Cintia Hernandez y Hugo Frey</w:t>
+          <w:t xml:space="preserve">Agustín Collareda, Cintia </w:t>
+        </w:r>
+        <w:proofErr w:type="spellStart"/>
+        <w:r>
+          <w:rPr>
+            <w:rFonts w:asciiTheme="minorHAnsi" w:eastAsiaTheme="minorHAnsi" w:hAnsiTheme="minorHAnsi" w:cstheme="minorBidi"/>
+          </w:rPr>
+          <w:t>Hernandez</w:t>
+        </w:r>
+        <w:proofErr w:type="spellEnd"/>
+        <w:r>
+          <w:rPr>
+            <w:rFonts w:asciiTheme="minorHAnsi" w:eastAsiaTheme="minorHAnsi" w:hAnsiTheme="minorHAnsi" w:cstheme="minorBidi"/>
+          </w:rPr>
+          <w:t xml:space="preserve"> y Hugo Frey</w:t>
         </w:r>
       </w:p>
     </w:sdtContent>

</xml_diff>

<commit_message>
Doc: Se modificaron los indices y se avanzo con el plan de pruebas
</commit_message>
<xml_diff>
--- a/2. Etapa de elaboración/Iteración 2/Plan de iteracion/Plan de Iteracion E2_Vesta Risk Manager_T-Code.docx
+++ b/2. Etapa de elaboración/Iteración 2/Plan de iteracion/Plan de Iteracion E2_Vesta Risk Manager_T-Code.docx
@@ -915,8 +915,8 @@
           <w:bCs w:val="0"/>
           <w:noProof/>
           <w:kern w:val="2"/>
-          <w:sz w:val="22"/>
-          <w:szCs w:val="22"/>
+          <w:sz w:val="24"/>
+          <w:szCs w:val="24"/>
           <w:lang w:val="es-AR" w:eastAsia="es-AR"/>
           <w14:ligatures w14:val="standardContextual"/>
         </w:rPr>
@@ -930,7 +930,7 @@
       <w:r>
         <w:fldChar w:fldCharType="separate"/>
       </w:r>
-      <w:hyperlink w:anchor="_Toc177996188" w:history="1">
+      <w:hyperlink w:anchor="_Toc178063447" w:history="1">
         <w:r>
           <w:rPr>
             <w:rStyle w:val="Hipervnculo"/>
@@ -957,7 +957,7 @@
             <w:noProof/>
             <w:webHidden/>
           </w:rPr>
-          <w:instrText xml:space="preserve"> PAGEREF _Toc177996188 \h </w:instrText>
+          <w:instrText xml:space="preserve"> PAGEREF _Toc178063447 \h </w:instrText>
         </w:r>
         <w:r>
           <w:rPr>
@@ -997,13 +997,13 @@
           <w:iCs w:val="0"/>
           <w:noProof/>
           <w:kern w:val="2"/>
-          <w:sz w:val="22"/>
-          <w:szCs w:val="22"/>
+          <w:sz w:val="24"/>
+          <w:szCs w:val="24"/>
           <w:lang w:val="es-AR" w:eastAsia="es-AR"/>
           <w14:ligatures w14:val="standardContextual"/>
         </w:rPr>
       </w:pPr>
-      <w:hyperlink w:anchor="_Toc177996189" w:history="1">
+      <w:hyperlink w:anchor="_Toc178063448" w:history="1">
         <w:r>
           <w:rPr>
             <w:rStyle w:val="Hipervnculo"/>
@@ -1030,7 +1030,7 @@
             <w:noProof/>
             <w:webHidden/>
           </w:rPr>
-          <w:instrText xml:space="preserve"> PAGEREF _Toc177996189 \h </w:instrText>
+          <w:instrText xml:space="preserve"> PAGEREF _Toc178063448 \h </w:instrText>
         </w:r>
         <w:r>
           <w:rPr>
@@ -1070,13 +1070,13 @@
           <w:iCs w:val="0"/>
           <w:noProof/>
           <w:kern w:val="2"/>
-          <w:sz w:val="22"/>
-          <w:szCs w:val="22"/>
+          <w:sz w:val="24"/>
+          <w:szCs w:val="24"/>
           <w:lang w:val="es-AR" w:eastAsia="es-AR"/>
           <w14:ligatures w14:val="standardContextual"/>
         </w:rPr>
       </w:pPr>
-      <w:hyperlink w:anchor="_Toc177996190" w:history="1">
+      <w:hyperlink w:anchor="_Toc178063449" w:history="1">
         <w:r>
           <w:rPr>
             <w:rStyle w:val="Hipervnculo"/>
@@ -1103,7 +1103,7 @@
             <w:noProof/>
             <w:webHidden/>
           </w:rPr>
-          <w:instrText xml:space="preserve"> PAGEREF _Toc177996190 \h </w:instrText>
+          <w:instrText xml:space="preserve"> PAGEREF _Toc178063449 \h </w:instrText>
         </w:r>
         <w:r>
           <w:rPr>
@@ -1143,13 +1143,13 @@
           <w:bCs w:val="0"/>
           <w:noProof/>
           <w:kern w:val="2"/>
-          <w:sz w:val="22"/>
-          <w:szCs w:val="22"/>
+          <w:sz w:val="24"/>
+          <w:szCs w:val="24"/>
           <w:lang w:val="es-AR" w:eastAsia="es-AR"/>
           <w14:ligatures w14:val="standardContextual"/>
         </w:rPr>
       </w:pPr>
-      <w:hyperlink w:anchor="_Toc177996191" w:history="1">
+      <w:hyperlink w:anchor="_Toc178063450" w:history="1">
         <w:r>
           <w:rPr>
             <w:rStyle w:val="Hipervnculo"/>
@@ -1176,7 +1176,7 @@
             <w:noProof/>
             <w:webHidden/>
           </w:rPr>
-          <w:instrText xml:space="preserve"> PAGEREF _Toc177996191 \h </w:instrText>
+          <w:instrText xml:space="preserve"> PAGEREF _Toc178063450 \h </w:instrText>
         </w:r>
         <w:r>
           <w:rPr>
@@ -1216,13 +1216,13 @@
           <w:iCs w:val="0"/>
           <w:noProof/>
           <w:kern w:val="2"/>
-          <w:sz w:val="22"/>
-          <w:szCs w:val="22"/>
+          <w:sz w:val="24"/>
+          <w:szCs w:val="24"/>
           <w:lang w:val="es-AR" w:eastAsia="es-AR"/>
           <w14:ligatures w14:val="standardContextual"/>
         </w:rPr>
       </w:pPr>
-      <w:hyperlink w:anchor="_Toc177996192" w:history="1">
+      <w:hyperlink w:anchor="_Toc178063451" w:history="1">
         <w:r>
           <w:rPr>
             <w:rStyle w:val="Hipervnculo"/>
@@ -1249,7 +1249,7 @@
             <w:noProof/>
             <w:webHidden/>
           </w:rPr>
-          <w:instrText xml:space="preserve"> PAGEREF _Toc177996192 \h </w:instrText>
+          <w:instrText xml:space="preserve"> PAGEREF _Toc178063451 \h </w:instrText>
         </w:r>
         <w:r>
           <w:rPr>
@@ -1289,13 +1289,13 @@
           <w:iCs w:val="0"/>
           <w:noProof/>
           <w:kern w:val="2"/>
-          <w:sz w:val="22"/>
-          <w:szCs w:val="22"/>
+          <w:sz w:val="24"/>
+          <w:szCs w:val="24"/>
           <w:lang w:val="es-AR" w:eastAsia="es-AR"/>
           <w14:ligatures w14:val="standardContextual"/>
         </w:rPr>
       </w:pPr>
-      <w:hyperlink w:anchor="_Toc177996193" w:history="1">
+      <w:hyperlink w:anchor="_Toc178063452" w:history="1">
         <w:r>
           <w:rPr>
             <w:rStyle w:val="Hipervnculo"/>
@@ -1322,7 +1322,7 @@
             <w:noProof/>
             <w:webHidden/>
           </w:rPr>
-          <w:instrText xml:space="preserve"> PAGEREF _Toc177996193 \h </w:instrText>
+          <w:instrText xml:space="preserve"> PAGEREF _Toc178063452 \h </w:instrText>
         </w:r>
         <w:r>
           <w:rPr>
@@ -1362,13 +1362,13 @@
           <w:bCs w:val="0"/>
           <w:noProof/>
           <w:kern w:val="2"/>
-          <w:sz w:val="22"/>
-          <w:szCs w:val="22"/>
+          <w:sz w:val="24"/>
+          <w:szCs w:val="24"/>
           <w:lang w:val="es-AR" w:eastAsia="es-AR"/>
           <w14:ligatures w14:val="standardContextual"/>
         </w:rPr>
       </w:pPr>
-      <w:hyperlink w:anchor="_Toc177996194" w:history="1">
+      <w:hyperlink w:anchor="_Toc178063453" w:history="1">
         <w:r>
           <w:rPr>
             <w:rStyle w:val="Hipervnculo"/>
@@ -1395,7 +1395,7 @@
             <w:noProof/>
             <w:webHidden/>
           </w:rPr>
-          <w:instrText xml:space="preserve"> PAGEREF _Toc177996194 \h </w:instrText>
+          <w:instrText xml:space="preserve"> PAGEREF _Toc178063453 \h </w:instrText>
         </w:r>
         <w:r>
           <w:rPr>
@@ -1435,13 +1435,13 @@
           <w:bCs w:val="0"/>
           <w:noProof/>
           <w:kern w:val="2"/>
-          <w:sz w:val="22"/>
-          <w:szCs w:val="22"/>
+          <w:sz w:val="24"/>
+          <w:szCs w:val="24"/>
           <w:lang w:val="es-AR" w:eastAsia="es-AR"/>
           <w14:ligatures w14:val="standardContextual"/>
         </w:rPr>
       </w:pPr>
-      <w:hyperlink w:anchor="_Toc177996195" w:history="1">
+      <w:hyperlink w:anchor="_Toc178063454" w:history="1">
         <w:r>
           <w:rPr>
             <w:rStyle w:val="Hipervnculo"/>
@@ -1468,7 +1468,7 @@
             <w:noProof/>
             <w:webHidden/>
           </w:rPr>
-          <w:instrText xml:space="preserve"> PAGEREF _Toc177996195 \h </w:instrText>
+          <w:instrText xml:space="preserve"> PAGEREF _Toc178063454 \h </w:instrText>
         </w:r>
         <w:r>
           <w:rPr>
@@ -1508,13 +1508,13 @@
           <w:bCs w:val="0"/>
           <w:noProof/>
           <w:kern w:val="2"/>
-          <w:sz w:val="22"/>
-          <w:szCs w:val="22"/>
+          <w:sz w:val="24"/>
+          <w:szCs w:val="24"/>
           <w:lang w:val="es-AR" w:eastAsia="es-AR"/>
           <w14:ligatures w14:val="standardContextual"/>
         </w:rPr>
       </w:pPr>
-      <w:hyperlink w:anchor="_Toc177996196" w:history="1">
+      <w:hyperlink w:anchor="_Toc178063455" w:history="1">
         <w:r>
           <w:rPr>
             <w:rStyle w:val="Hipervnculo"/>
@@ -1541,7 +1541,7 @@
             <w:noProof/>
             <w:webHidden/>
           </w:rPr>
-          <w:instrText xml:space="preserve"> PAGEREF _Toc177996196 \h </w:instrText>
+          <w:instrText xml:space="preserve"> PAGEREF _Toc178063455 \h </w:instrText>
         </w:r>
         <w:r>
           <w:rPr>
@@ -1581,13 +1581,13 @@
           <w:iCs w:val="0"/>
           <w:noProof/>
           <w:kern w:val="2"/>
-          <w:sz w:val="22"/>
-          <w:szCs w:val="22"/>
+          <w:sz w:val="24"/>
+          <w:szCs w:val="24"/>
           <w:lang w:val="es-AR" w:eastAsia="es-AR"/>
           <w14:ligatures w14:val="standardContextual"/>
         </w:rPr>
       </w:pPr>
-      <w:hyperlink w:anchor="_Toc177996197" w:history="1">
+      <w:hyperlink w:anchor="_Toc178063456" w:history="1">
         <w:r>
           <w:rPr>
             <w:rStyle w:val="Hipervnculo"/>
@@ -1614,7 +1614,7 @@
             <w:noProof/>
             <w:webHidden/>
           </w:rPr>
-          <w:instrText xml:space="preserve"> PAGEREF _Toc177996197 \h </w:instrText>
+          <w:instrText xml:space="preserve"> PAGEREF _Toc178063456 \h </w:instrText>
         </w:r>
         <w:r>
           <w:rPr>
@@ -1654,13 +1654,13 @@
           <w:iCs w:val="0"/>
           <w:noProof/>
           <w:kern w:val="2"/>
-          <w:sz w:val="22"/>
-          <w:szCs w:val="22"/>
+          <w:sz w:val="24"/>
+          <w:szCs w:val="24"/>
           <w:lang w:val="es-AR" w:eastAsia="es-AR"/>
           <w14:ligatures w14:val="standardContextual"/>
         </w:rPr>
       </w:pPr>
-      <w:hyperlink w:anchor="_Toc177996198" w:history="1">
+      <w:hyperlink w:anchor="_Toc178063457" w:history="1">
         <w:r>
           <w:rPr>
             <w:rStyle w:val="Hipervnculo"/>
@@ -1687,7 +1687,7 @@
             <w:noProof/>
             <w:webHidden/>
           </w:rPr>
-          <w:instrText xml:space="preserve"> PAGEREF _Toc177996198 \h </w:instrText>
+          <w:instrText xml:space="preserve"> PAGEREF _Toc178063457 \h </w:instrText>
         </w:r>
         <w:r>
           <w:rPr>
@@ -1727,13 +1727,13 @@
           <w:iCs w:val="0"/>
           <w:noProof/>
           <w:kern w:val="2"/>
-          <w:sz w:val="22"/>
-          <w:szCs w:val="22"/>
+          <w:sz w:val="24"/>
+          <w:szCs w:val="24"/>
           <w:lang w:val="es-AR" w:eastAsia="es-AR"/>
           <w14:ligatures w14:val="standardContextual"/>
         </w:rPr>
       </w:pPr>
-      <w:hyperlink w:anchor="_Toc177996199" w:history="1">
+      <w:hyperlink w:anchor="_Toc178063458" w:history="1">
         <w:r>
           <w:rPr>
             <w:rStyle w:val="Hipervnculo"/>
@@ -1760,7 +1760,7 @@
             <w:noProof/>
             <w:webHidden/>
           </w:rPr>
-          <w:instrText xml:space="preserve"> PAGEREF _Toc177996199 \h </w:instrText>
+          <w:instrText xml:space="preserve"> PAGEREF _Toc178063458 \h </w:instrText>
         </w:r>
         <w:r>
           <w:rPr>
@@ -1800,13 +1800,13 @@
           <w:bCs w:val="0"/>
           <w:noProof/>
           <w:kern w:val="2"/>
-          <w:sz w:val="22"/>
-          <w:szCs w:val="22"/>
+          <w:sz w:val="24"/>
+          <w:szCs w:val="24"/>
           <w:lang w:val="es-AR" w:eastAsia="es-AR"/>
           <w14:ligatures w14:val="standardContextual"/>
         </w:rPr>
       </w:pPr>
-      <w:hyperlink w:anchor="_Toc177996200" w:history="1">
+      <w:hyperlink w:anchor="_Toc178063459" w:history="1">
         <w:r>
           <w:rPr>
             <w:rStyle w:val="Hipervnculo"/>
@@ -1833,7 +1833,7 @@
             <w:noProof/>
             <w:webHidden/>
           </w:rPr>
-          <w:instrText xml:space="preserve"> PAGEREF _Toc177996200 \h </w:instrText>
+          <w:instrText xml:space="preserve"> PAGEREF _Toc178063459 \h </w:instrText>
         </w:r>
         <w:r>
           <w:rPr>
@@ -1873,13 +1873,13 @@
           <w:iCs w:val="0"/>
           <w:noProof/>
           <w:kern w:val="2"/>
-          <w:sz w:val="22"/>
-          <w:szCs w:val="22"/>
+          <w:sz w:val="24"/>
+          <w:szCs w:val="24"/>
           <w:lang w:val="es-AR" w:eastAsia="es-AR"/>
           <w14:ligatures w14:val="standardContextual"/>
         </w:rPr>
       </w:pPr>
-      <w:hyperlink w:anchor="_Toc177996201" w:history="1">
+      <w:hyperlink w:anchor="_Toc178063460" w:history="1">
         <w:r>
           <w:rPr>
             <w:rStyle w:val="Hipervnculo"/>
@@ -1906,7 +1906,7 @@
             <w:noProof/>
             <w:webHidden/>
           </w:rPr>
-          <w:instrText xml:space="preserve"> PAGEREF _Toc177996201 \h </w:instrText>
+          <w:instrText xml:space="preserve"> PAGEREF _Toc178063460 \h </w:instrText>
         </w:r>
         <w:r>
           <w:rPr>
@@ -1973,7 +1973,7 @@
       <w:pPr>
         <w:pStyle w:val="PSI-Ttulo1"/>
       </w:pPr>
-      <w:bookmarkStart w:id="0" w:name="_Toc177996188"/>
+      <w:bookmarkStart w:id="0" w:name="_Toc178063447"/>
       <w:r>
         <w:t>Introducción</w:t>
       </w:r>
@@ -1988,7 +1988,7 @@
       <w:pPr>
         <w:pStyle w:val="PSI-Ttulo2"/>
       </w:pPr>
-      <w:bookmarkStart w:id="1" w:name="_Toc177996189"/>
+      <w:bookmarkStart w:id="1" w:name="_Toc178063448"/>
       <w:r>
         <w:t>Propósito</w:t>
       </w:r>
@@ -2018,7 +2018,7 @@
       <w:pPr>
         <w:pStyle w:val="PSI-Ttulo2"/>
       </w:pPr>
-      <w:bookmarkStart w:id="2" w:name="_Toc177996190"/>
+      <w:bookmarkStart w:id="2" w:name="_Toc178063449"/>
       <w:r>
         <w:t>Referencias</w:t>
       </w:r>
@@ -2082,7 +2082,7 @@
       <w:pPr>
         <w:pStyle w:val="PSI-Ttulo1"/>
       </w:pPr>
-      <w:bookmarkStart w:id="3" w:name="_Toc177996191"/>
+      <w:bookmarkStart w:id="3" w:name="_Toc178063450"/>
       <w:r>
         <w:t>Objetivos</w:t>
       </w:r>
@@ -2092,7 +2092,7 @@
       <w:pPr>
         <w:pStyle w:val="PSI-Ttulo2"/>
       </w:pPr>
-      <w:bookmarkStart w:id="4" w:name="_Toc177996192"/>
+      <w:bookmarkStart w:id="4" w:name="_Toc178063451"/>
       <w:r>
         <w:t>Criterios de Evaluación</w:t>
       </w:r>
@@ -2226,7 +2226,7 @@
       <w:pPr>
         <w:pStyle w:val="PSI-Ttulo2"/>
       </w:pPr>
-      <w:bookmarkStart w:id="5" w:name="_Toc177996193"/>
+      <w:bookmarkStart w:id="5" w:name="_Toc178063452"/>
       <w:r>
         <w:t>Elementos de la Línea Base</w:t>
       </w:r>
@@ -2300,7 +2300,7 @@
           <w:u w:val="single"/>
         </w:rPr>
       </w:pPr>
-      <w:bookmarkStart w:id="6" w:name="_Toc177996194"/>
+      <w:bookmarkStart w:id="6" w:name="_Toc178063453"/>
       <w:r>
         <w:t>Planificación</w:t>
       </w:r>
@@ -4351,7 +4351,7 @@
       <w:pPr>
         <w:pStyle w:val="PSI-Ttulo1"/>
       </w:pPr>
-      <w:bookmarkStart w:id="8" w:name="_Toc177996195"/>
+      <w:bookmarkStart w:id="8" w:name="_Toc178063454"/>
       <w:r>
         <w:t>Recursos</w:t>
       </w:r>
@@ -4471,7 +4471,7 @@
       <w:pPr>
         <w:pStyle w:val="PSI-Ttulo1"/>
       </w:pPr>
-      <w:bookmarkStart w:id="9" w:name="_Toc177996196"/>
+      <w:bookmarkStart w:id="9" w:name="_Toc178063455"/>
       <w:r>
         <w:t>Evaluación</w:t>
       </w:r>
@@ -4492,7 +4492,7 @@
       <w:pPr>
         <w:pStyle w:val="PSI-Ttulo2"/>
       </w:pPr>
-      <w:bookmarkStart w:id="10" w:name="_Toc177996197"/>
+      <w:bookmarkStart w:id="10" w:name="_Toc178063456"/>
       <w:r>
         <w:t>Objetivos Alcanzados</w:t>
       </w:r>
@@ -4515,7 +4515,7 @@
       <w:pPr>
         <w:pStyle w:val="PSI-Ttulo2"/>
       </w:pPr>
-      <w:bookmarkStart w:id="11" w:name="_Toc177996198"/>
+      <w:bookmarkStart w:id="11" w:name="_Toc178063457"/>
       <w:r>
         <w:t>Objetivos No A</w:t>
       </w:r>
@@ -4541,7 +4541,7 @@
       <w:pPr>
         <w:pStyle w:val="PSI-Ttulo2"/>
       </w:pPr>
-      <w:bookmarkStart w:id="12" w:name="_Toc177996199"/>
+      <w:bookmarkStart w:id="12" w:name="_Toc178063458"/>
       <w:r>
         <w:t>Elementos incluidos en la Línea Base</w:t>
       </w:r>
@@ -4564,7 +4564,7 @@
       <w:pPr>
         <w:pStyle w:val="PSI-Ttulo1"/>
       </w:pPr>
-      <w:bookmarkStart w:id="13" w:name="_Toc177996200"/>
+      <w:bookmarkStart w:id="13" w:name="_Toc178063459"/>
       <w:r>
         <w:t>Conclusión</w:t>
       </w:r>
@@ -4588,7 +4588,7 @@
       <w:pPr>
         <w:pStyle w:val="PSI-Ttulo2"/>
       </w:pPr>
-      <w:bookmarkStart w:id="15" w:name="_Toc177996201"/>
+      <w:bookmarkStart w:id="15" w:name="_Toc178063460"/>
       <w:r>
         <w:t>Estado del repositorio</w:t>
       </w:r>
@@ -5076,21 +5076,7 @@
           <w:rPr>
             <w:rFonts w:asciiTheme="minorHAnsi" w:eastAsiaTheme="minorHAnsi" w:hAnsiTheme="minorHAnsi" w:cstheme="minorBidi"/>
           </w:rPr>
-          <w:t xml:space="preserve">Agustín Collareda, Cintia </w:t>
-        </w:r>
-        <w:proofErr w:type="spellStart"/>
-        <w:r>
-          <w:rPr>
-            <w:rFonts w:asciiTheme="minorHAnsi" w:eastAsiaTheme="minorHAnsi" w:hAnsiTheme="minorHAnsi" w:cstheme="minorBidi"/>
-          </w:rPr>
-          <w:t>Hernandez</w:t>
-        </w:r>
-        <w:proofErr w:type="spellEnd"/>
-        <w:r>
-          <w:rPr>
-            <w:rFonts w:asciiTheme="minorHAnsi" w:eastAsiaTheme="minorHAnsi" w:hAnsiTheme="minorHAnsi" w:cstheme="minorBidi"/>
-          </w:rPr>
-          <w:t xml:space="preserve"> y Hugo Frey</w:t>
+          <w:t>Agustín Collareda, Cintia Hernandez y Hugo Frey</w:t>
         </w:r>
       </w:p>
     </w:sdtContent>

</xml_diff>

<commit_message>
Doc: corrije plan de iteración E2
</commit_message>
<xml_diff>
--- a/2. Etapa de elaboración/Iteración 2/Plan de iteracion/Plan de Iteracion E2_Vesta Risk Manager_T-Code.docx
+++ b/2. Etapa de elaboración/Iteración 2/Plan de iteracion/Plan de Iteracion E2_Vesta Risk Manager_T-Code.docx
@@ -11,6 +11,14 @@
           <w:szCs w:val="72"/>
         </w:rPr>
       </w:pPr>
+      <w:r>
+        <w:rPr>
+          <w:rFonts w:ascii="Cambria" w:hAnsi="Cambria"/>
+          <w:sz w:val="72"/>
+          <w:szCs w:val="72"/>
+        </w:rPr>
+        <w:t xml:space="preserve"> </w:t>
+      </w:r>
     </w:p>
     <w:p>
       <w:pPr>
@@ -449,15 +457,31 @@
         <w:rPr>
           <w:lang w:val="es-AR"/>
         </w:rPr>
-        <w:t>T-Code</w:t>
+        <w:t>T-</w:t>
       </w:r>
+      <w:proofErr w:type="spellStart"/>
+      <w:r>
+        <w:rPr>
+          <w:lang w:val="es-AR"/>
+        </w:rPr>
+        <w:t>Code</w:t>
+      </w:r>
+      <w:proofErr w:type="spellEnd"/>
     </w:p>
     <w:p>
       <w:pPr>
         <w:pStyle w:val="Sinespaciado"/>
       </w:pPr>
       <w:r>
-        <w:t>Agustín Collareda, Cintia Hernandez y Hugo Frey</w:t>
+        <w:t xml:space="preserve">Agustín Collareda, Cintia </w:t>
+      </w:r>
+      <w:proofErr w:type="spellStart"/>
+      <w:r>
+        <w:t>Hernandez</w:t>
+      </w:r>
+      <w:proofErr w:type="spellEnd"/>
+      <w:r>
+        <w:t xml:space="preserve"> y Hugo Frey</w:t>
       </w:r>
     </w:p>
     <w:p/>
@@ -2313,7 +2337,7 @@
     </w:p>
     <w:tbl>
       <w:tblPr>
-        <w:tblW w:w="9071" w:type="dxa"/>
+        <w:tblW w:w="11337" w:type="dxa"/>
         <w:jc w:val="center"/>
         <w:tblBorders>
           <w:top w:val="single" w:sz="4" w:space="0" w:color="auto"/>
@@ -2331,6 +2355,8 @@
         <w:gridCol w:w="1134"/>
         <w:gridCol w:w="1133"/>
         <w:gridCol w:w="1133"/>
+        <w:gridCol w:w="1133"/>
+        <w:gridCol w:w="1133"/>
       </w:tblGrid>
       <w:tr>
         <w:trPr>
@@ -2443,6 +2469,7 @@
                 <w:rFonts w:ascii="Times New Roman" w:eastAsia="Times New Roman" w:hAnsi="Times New Roman"/>
                 <w:sz w:val="24"/>
                 <w:szCs w:val="24"/>
+                <w:highlight w:val="lightGray"/>
               </w:rPr>
             </w:pPr>
             <w:r>
@@ -2451,7 +2478,68 @@
                 <w:sz w:val="24"/>
                 <w:szCs w:val="24"/>
               </w:rPr>
-              <w:t>Responsable*</w:t>
+              <w:t>Inicio real</w:t>
+            </w:r>
+          </w:p>
+        </w:tc>
+        <w:tc>
+          <w:tcPr>
+            <w:tcW w:w="1133" w:type="dxa"/>
+            <w:shd w:val="clear" w:color="auto" w:fill="E6E6E6"/>
+          </w:tcPr>
+          <w:p>
+            <w:pPr>
+              <w:pStyle w:val="PSI-Normal"/>
+              <w:widowControl w:val="0"/>
+              <w:suppressAutoHyphens/>
+              <w:spacing w:before="0" w:line="240" w:lineRule="atLeast"/>
+              <w:ind w:left="0" w:firstLine="0"/>
+              <w:jc w:val="center"/>
+              <w:rPr>
+                <w:rFonts w:ascii="Times New Roman" w:eastAsia="Times New Roman" w:hAnsi="Times New Roman"/>
+                <w:sz w:val="24"/>
+                <w:szCs w:val="24"/>
+                <w:highlight w:val="lightGray"/>
+              </w:rPr>
+            </w:pPr>
+            <w:r>
+              <w:rPr>
+                <w:rFonts w:ascii="Times New Roman" w:eastAsia="Times New Roman" w:hAnsi="Times New Roman"/>
+                <w:sz w:val="24"/>
+                <w:szCs w:val="24"/>
+                <w:highlight w:val="lightGray"/>
+              </w:rPr>
+              <w:t>Fin real</w:t>
+            </w:r>
+          </w:p>
+        </w:tc>
+        <w:tc>
+          <w:tcPr>
+            <w:tcW w:w="1133" w:type="dxa"/>
+            <w:shd w:val="clear" w:color="auto" w:fill="E6E6E6"/>
+          </w:tcPr>
+          <w:p>
+            <w:pPr>
+              <w:pStyle w:val="PSI-Normal"/>
+              <w:widowControl w:val="0"/>
+              <w:suppressAutoHyphens/>
+              <w:spacing w:before="0" w:line="240" w:lineRule="atLeast"/>
+              <w:ind w:left="0" w:firstLine="0"/>
+              <w:jc w:val="center"/>
+              <w:rPr>
+                <w:rFonts w:ascii="Times New Roman" w:eastAsia="Times New Roman" w:hAnsi="Times New Roman"/>
+                <w:sz w:val="24"/>
+                <w:szCs w:val="24"/>
+                <w:u w:val="single"/>
+              </w:rPr>
+            </w:pPr>
+            <w:r>
+              <w:rPr>
+                <w:rFonts w:ascii="Times New Roman" w:eastAsia="Times New Roman" w:hAnsi="Times New Roman"/>
+                <w:sz w:val="24"/>
+                <w:szCs w:val="24"/>
+              </w:rPr>
+              <w:t>Responsable</w:t>
             </w:r>
           </w:p>
         </w:tc>
@@ -2478,7 +2566,7 @@
                 <w:b/>
                 <w:bCs/>
               </w:rPr>
-              <w:t>Realizar seguimiento de riesgos</w:t>
+              <w:t>Ejecutar plan de respuesta del riesgo RK02</w:t>
             </w:r>
           </w:p>
         </w:tc>
@@ -2488,6 +2576,9 @@
             <w:vAlign w:val="center"/>
           </w:tcPr>
           <w:p>
+            <w:pPr>
+              <w:jc w:val="center"/>
+            </w:pPr>
             <w:r>
               <w:t>24/09</w:t>
             </w:r>
@@ -2499,21 +2590,47 @@
             <w:vAlign w:val="center"/>
           </w:tcPr>
           <w:p>
-            <w:r>
-              <w:t>11/10</w:t>
-            </w:r>
-          </w:p>
-        </w:tc>
-        <w:tc>
-          <w:tcPr>
-            <w:tcW w:w="1133" w:type="dxa"/>
-          </w:tcPr>
-          <w:p>
-            <w:pPr>
-              <w:ind w:left="0" w:firstLine="0"/>
-            </w:pPr>
-            <w:r>
-              <w:t>HC, CA, FH</w:t>
+            <w:pPr>
+              <w:jc w:val="center"/>
+            </w:pPr>
+            <w:r>
+              <w:t>8/10</w:t>
+            </w:r>
+          </w:p>
+        </w:tc>
+        <w:tc>
+          <w:tcPr>
+            <w:tcW w:w="1133" w:type="dxa"/>
+          </w:tcPr>
+          <w:p>
+            <w:pPr>
+              <w:jc w:val="center"/>
+              <w:rPr>
+                <w:color w:val="388600"/>
+              </w:rPr>
+            </w:pPr>
+          </w:p>
+        </w:tc>
+        <w:tc>
+          <w:tcPr>
+            <w:tcW w:w="1133" w:type="dxa"/>
+          </w:tcPr>
+          <w:p>
+            <w:pPr>
+              <w:jc w:val="center"/>
+            </w:pPr>
+          </w:p>
+        </w:tc>
+        <w:tc>
+          <w:tcPr>
+            <w:tcW w:w="1133" w:type="dxa"/>
+          </w:tcPr>
+          <w:p>
+            <w:pPr>
+              <w:jc w:val="center"/>
+            </w:pPr>
+            <w:r>
+              <w:t>CA</w:t>
             </w:r>
           </w:p>
         </w:tc>
@@ -2529,6 +2646,92 @@
           </w:tcPr>
           <w:p>
             <w:pPr>
+              <w:rPr>
+                <w:b/>
+                <w:bCs/>
+              </w:rPr>
+            </w:pPr>
+            <w:r>
+              <w:t>Realizar una retrospectiva de la estimación dada sobre lo ocurrido.</w:t>
+            </w:r>
+          </w:p>
+        </w:tc>
+        <w:tc>
+          <w:tcPr>
+            <w:tcW w:w="1134" w:type="dxa"/>
+            <w:vAlign w:val="center"/>
+          </w:tcPr>
+          <w:p>
+            <w:pPr>
+              <w:jc w:val="center"/>
+            </w:pPr>
+            <w:r>
+              <w:t>24/09</w:t>
+            </w:r>
+          </w:p>
+        </w:tc>
+        <w:tc>
+          <w:tcPr>
+            <w:tcW w:w="1133" w:type="dxa"/>
+            <w:vAlign w:val="center"/>
+          </w:tcPr>
+          <w:p>
+            <w:pPr>
+              <w:jc w:val="center"/>
+            </w:pPr>
+            <w:r>
+              <w:t>8/10</w:t>
+            </w:r>
+          </w:p>
+        </w:tc>
+        <w:tc>
+          <w:tcPr>
+            <w:tcW w:w="1133" w:type="dxa"/>
+          </w:tcPr>
+          <w:p>
+            <w:pPr>
+              <w:jc w:val="center"/>
+              <w:rPr>
+                <w:color w:val="388600"/>
+              </w:rPr>
+            </w:pPr>
+          </w:p>
+        </w:tc>
+        <w:tc>
+          <w:tcPr>
+            <w:tcW w:w="1133" w:type="dxa"/>
+          </w:tcPr>
+          <w:p>
+            <w:pPr>
+              <w:jc w:val="center"/>
+            </w:pPr>
+          </w:p>
+        </w:tc>
+        <w:tc>
+          <w:tcPr>
+            <w:tcW w:w="1133" w:type="dxa"/>
+          </w:tcPr>
+          <w:p>
+            <w:pPr>
+              <w:jc w:val="center"/>
+            </w:pPr>
+            <w:r>
+              <w:t>CA</w:t>
+            </w:r>
+          </w:p>
+        </w:tc>
+      </w:tr>
+      <w:tr>
+        <w:trPr>
+          <w:jc w:val="center"/>
+        </w:trPr>
+        <w:tc>
+          <w:tcPr>
+            <w:tcW w:w="5671" w:type="dxa"/>
+            <w:vAlign w:val="center"/>
+          </w:tcPr>
+          <w:p>
+            <w:pPr>
               <w:jc w:val="center"/>
               <w:rPr>
                 <w:b/>
@@ -2550,6 +2753,9 @@
             <w:vAlign w:val="center"/>
           </w:tcPr>
           <w:p>
+            <w:pPr>
+              <w:jc w:val="center"/>
+            </w:pPr>
             <w:r>
               <w:t>24/09</w:t>
             </w:r>
@@ -2561,6 +2767,9 @@
             <w:vAlign w:val="center"/>
           </w:tcPr>
           <w:p>
+            <w:pPr>
+              <w:jc w:val="center"/>
+            </w:pPr>
             <w:r>
               <w:t>27/09</w:t>
             </w:r>
@@ -2570,7 +2779,37 @@
           <w:tcPr>
             <w:tcW w:w="1133" w:type="dxa"/>
           </w:tcPr>
-          <w:p/>
+          <w:p>
+            <w:pPr>
+              <w:jc w:val="center"/>
+            </w:pPr>
+            <w:r>
+              <w:rPr>
+                <w:color w:val="388600"/>
+              </w:rPr>
+              <w:t>23/09</w:t>
+            </w:r>
+          </w:p>
+        </w:tc>
+        <w:tc>
+          <w:tcPr>
+            <w:tcW w:w="1133" w:type="dxa"/>
+          </w:tcPr>
+          <w:p>
+            <w:pPr>
+              <w:jc w:val="center"/>
+            </w:pPr>
+          </w:p>
+        </w:tc>
+        <w:tc>
+          <w:tcPr>
+            <w:tcW w:w="1133" w:type="dxa"/>
+          </w:tcPr>
+          <w:p>
+            <w:pPr>
+              <w:jc w:val="center"/>
+            </w:pPr>
+          </w:p>
         </w:tc>
       </w:tr>
       <w:tr>
@@ -2594,6 +2833,9 @@
             <w:vAlign w:val="center"/>
           </w:tcPr>
           <w:p>
+            <w:pPr>
+              <w:jc w:val="center"/>
+            </w:pPr>
             <w:r>
               <w:t>24/09</w:t>
             </w:r>
@@ -2605,22 +2847,60 @@
             <w:vAlign w:val="center"/>
           </w:tcPr>
           <w:p>
-            <w:r>
-              <w:t>2</w:t>
-            </w:r>
-            <w:r>
-              <w:t>4</w:t>
-            </w:r>
-            <w:r>
-              <w:t>/09</w:t>
-            </w:r>
-          </w:p>
-        </w:tc>
-        <w:tc>
-          <w:tcPr>
-            <w:tcW w:w="1133" w:type="dxa"/>
-          </w:tcPr>
-          <w:p>
+            <w:pPr>
+              <w:jc w:val="center"/>
+            </w:pPr>
+            <w:r>
+              <w:t>24/09</w:t>
+            </w:r>
+          </w:p>
+        </w:tc>
+        <w:tc>
+          <w:tcPr>
+            <w:tcW w:w="1133" w:type="dxa"/>
+          </w:tcPr>
+          <w:p>
+            <w:pPr>
+              <w:jc w:val="center"/>
+              <w:rPr>
+                <w:color w:val="388600"/>
+              </w:rPr>
+            </w:pPr>
+            <w:r>
+              <w:rPr>
+                <w:color w:val="388600"/>
+              </w:rPr>
+              <w:t>23/09</w:t>
+            </w:r>
+          </w:p>
+        </w:tc>
+        <w:tc>
+          <w:tcPr>
+            <w:tcW w:w="1133" w:type="dxa"/>
+          </w:tcPr>
+          <w:p>
+            <w:pPr>
+              <w:jc w:val="center"/>
+              <w:rPr>
+                <w:color w:val="388600"/>
+              </w:rPr>
+            </w:pPr>
+            <w:r>
+              <w:rPr>
+                <w:color w:val="388600"/>
+              </w:rPr>
+              <w:t>23/09</w:t>
+            </w:r>
+          </w:p>
+        </w:tc>
+        <w:tc>
+          <w:tcPr>
+            <w:tcW w:w="1133" w:type="dxa"/>
+          </w:tcPr>
+          <w:p>
+            <w:pPr>
+              <w:jc w:val="center"/>
+            </w:pPr>
             <w:r>
               <w:t>HC</w:t>
             </w:r>
@@ -2648,6 +2928,9 @@
             <w:vAlign w:val="center"/>
           </w:tcPr>
           <w:p>
+            <w:pPr>
+              <w:jc w:val="center"/>
+            </w:pPr>
             <w:r>
               <w:t>24/09</w:t>
             </w:r>
@@ -2659,6 +2942,9 @@
             <w:vAlign w:val="center"/>
           </w:tcPr>
           <w:p>
+            <w:pPr>
+              <w:jc w:val="center"/>
+            </w:pPr>
             <w:r>
               <w:t>26/09</w:t>
             </w:r>
@@ -2669,6 +2955,41 @@
             <w:tcW w:w="1133" w:type="dxa"/>
           </w:tcPr>
           <w:p>
+            <w:pPr>
+              <w:jc w:val="center"/>
+            </w:pPr>
+            <w:r>
+              <w:rPr>
+                <w:color w:val="FF0000"/>
+              </w:rPr>
+              <w:t>26/09</w:t>
+            </w:r>
+          </w:p>
+        </w:tc>
+        <w:tc>
+          <w:tcPr>
+            <w:tcW w:w="1133" w:type="dxa"/>
+          </w:tcPr>
+          <w:p>
+            <w:pPr>
+              <w:jc w:val="center"/>
+              <w:rPr>
+                <w:u w:val="single"/>
+              </w:rPr>
+            </w:pPr>
+            <w:r>
+              <w:t>-</w:t>
+            </w:r>
+          </w:p>
+        </w:tc>
+        <w:tc>
+          <w:tcPr>
+            <w:tcW w:w="1133" w:type="dxa"/>
+          </w:tcPr>
+          <w:p>
+            <w:pPr>
+              <w:jc w:val="center"/>
+            </w:pPr>
             <w:r>
               <w:t>FH</w:t>
             </w:r>
@@ -2696,6 +3017,9 @@
             <w:vAlign w:val="center"/>
           </w:tcPr>
           <w:p>
+            <w:pPr>
+              <w:jc w:val="center"/>
+            </w:pPr>
             <w:r>
               <w:t>24/09</w:t>
             </w:r>
@@ -2707,6 +3031,9 @@
             <w:vAlign w:val="center"/>
           </w:tcPr>
           <w:p>
+            <w:pPr>
+              <w:jc w:val="center"/>
+            </w:pPr>
             <w:r>
               <w:t>26/09</w:t>
             </w:r>
@@ -2717,6 +3044,29 @@
             <w:tcW w:w="1133" w:type="dxa"/>
           </w:tcPr>
           <w:p>
+            <w:pPr>
+              <w:jc w:val="center"/>
+            </w:pPr>
+          </w:p>
+        </w:tc>
+        <w:tc>
+          <w:tcPr>
+            <w:tcW w:w="1133" w:type="dxa"/>
+          </w:tcPr>
+          <w:p>
+            <w:pPr>
+              <w:jc w:val="center"/>
+            </w:pPr>
+          </w:p>
+        </w:tc>
+        <w:tc>
+          <w:tcPr>
+            <w:tcW w:w="1133" w:type="dxa"/>
+          </w:tcPr>
+          <w:p>
+            <w:pPr>
+              <w:jc w:val="center"/>
+            </w:pPr>
             <w:r>
               <w:t>CA</w:t>
             </w:r>
@@ -2744,6 +3094,9 @@
             <w:vAlign w:val="center"/>
           </w:tcPr>
           <w:p>
+            <w:pPr>
+              <w:jc w:val="center"/>
+            </w:pPr>
             <w:r>
               <w:t>25/09</w:t>
             </w:r>
@@ -2755,6 +3108,9 @@
             <w:vAlign w:val="center"/>
           </w:tcPr>
           <w:p>
+            <w:pPr>
+              <w:jc w:val="center"/>
+            </w:pPr>
             <w:r>
               <w:t>26/09</w:t>
             </w:r>
@@ -2765,6 +3121,29 @@
             <w:tcW w:w="1133" w:type="dxa"/>
           </w:tcPr>
           <w:p>
+            <w:pPr>
+              <w:jc w:val="center"/>
+            </w:pPr>
+          </w:p>
+        </w:tc>
+        <w:tc>
+          <w:tcPr>
+            <w:tcW w:w="1133" w:type="dxa"/>
+          </w:tcPr>
+          <w:p>
+            <w:pPr>
+              <w:jc w:val="center"/>
+            </w:pPr>
+          </w:p>
+        </w:tc>
+        <w:tc>
+          <w:tcPr>
+            <w:tcW w:w="1133" w:type="dxa"/>
+          </w:tcPr>
+          <w:p>
+            <w:pPr>
+              <w:jc w:val="center"/>
+            </w:pPr>
             <w:r>
               <w:t>HC</w:t>
             </w:r>
@@ -2792,6 +3171,9 @@
             <w:vAlign w:val="center"/>
           </w:tcPr>
           <w:p>
+            <w:pPr>
+              <w:jc w:val="center"/>
+            </w:pPr>
             <w:r>
               <w:t>26/09</w:t>
             </w:r>
@@ -2803,6 +3185,9 @@
             <w:vAlign w:val="center"/>
           </w:tcPr>
           <w:p>
+            <w:pPr>
+              <w:jc w:val="center"/>
+            </w:pPr>
             <w:r>
               <w:t>26/09</w:t>
             </w:r>
@@ -2815,6 +3200,29 @@
           <w:p>
             <w:pPr>
               <w:ind w:left="-14" w:firstLine="14"/>
+              <w:jc w:val="center"/>
+            </w:pPr>
+          </w:p>
+        </w:tc>
+        <w:tc>
+          <w:tcPr>
+            <w:tcW w:w="1133" w:type="dxa"/>
+          </w:tcPr>
+          <w:p>
+            <w:pPr>
+              <w:ind w:left="-14" w:firstLine="14"/>
+              <w:jc w:val="center"/>
+            </w:pPr>
+          </w:p>
+        </w:tc>
+        <w:tc>
+          <w:tcPr>
+            <w:tcW w:w="1133" w:type="dxa"/>
+          </w:tcPr>
+          <w:p>
+            <w:pPr>
+              <w:ind w:left="-14" w:firstLine="14"/>
+              <w:jc w:val="center"/>
             </w:pPr>
             <w:r>
               <w:t>CA, HC, FH</w:t>
@@ -2832,6 +3240,86 @@
             <w:vAlign w:val="center"/>
           </w:tcPr>
           <w:p>
+            <w:r>
+              <w:t>Realizar correcciones al modelo de casos de uso</w:t>
+            </w:r>
+          </w:p>
+        </w:tc>
+        <w:tc>
+          <w:tcPr>
+            <w:tcW w:w="1134" w:type="dxa"/>
+            <w:vAlign w:val="center"/>
+          </w:tcPr>
+          <w:p>
+            <w:pPr>
+              <w:jc w:val="center"/>
+            </w:pPr>
+            <w:r>
+              <w:t>26/09</w:t>
+            </w:r>
+          </w:p>
+        </w:tc>
+        <w:tc>
+          <w:tcPr>
+            <w:tcW w:w="1133" w:type="dxa"/>
+            <w:vAlign w:val="center"/>
+          </w:tcPr>
+          <w:p>
+            <w:pPr>
+              <w:jc w:val="center"/>
+            </w:pPr>
+            <w:r>
+              <w:t>26/09</w:t>
+            </w:r>
+          </w:p>
+        </w:tc>
+        <w:tc>
+          <w:tcPr>
+            <w:tcW w:w="1133" w:type="dxa"/>
+          </w:tcPr>
+          <w:p>
+            <w:pPr>
+              <w:ind w:left="-14" w:firstLine="14"/>
+              <w:jc w:val="center"/>
+            </w:pPr>
+          </w:p>
+        </w:tc>
+        <w:tc>
+          <w:tcPr>
+            <w:tcW w:w="1133" w:type="dxa"/>
+          </w:tcPr>
+          <w:p>
+            <w:pPr>
+              <w:ind w:left="-14" w:firstLine="14"/>
+              <w:jc w:val="center"/>
+            </w:pPr>
+          </w:p>
+        </w:tc>
+        <w:tc>
+          <w:tcPr>
+            <w:tcW w:w="1133" w:type="dxa"/>
+          </w:tcPr>
+          <w:p>
+            <w:pPr>
+              <w:ind w:left="-14" w:firstLine="14"/>
+              <w:jc w:val="center"/>
+            </w:pPr>
+            <w:r>
+              <w:t>CA, HC, FH</w:t>
+            </w:r>
+          </w:p>
+        </w:tc>
+      </w:tr>
+      <w:tr>
+        <w:trPr>
+          <w:jc w:val="center"/>
+        </w:trPr>
+        <w:tc>
+          <w:tcPr>
+            <w:tcW w:w="5671" w:type="dxa"/>
+            <w:vAlign w:val="center"/>
+          </w:tcPr>
+          <w:p>
             <w:pPr>
               <w:jc w:val="center"/>
               <w:rPr>
@@ -2854,23 +3342,23 @@
             <w:vAlign w:val="center"/>
           </w:tcPr>
           <w:p>
-            <w:r>
-              <w:t>2</w:t>
-            </w:r>
-            <w:r>
-              <w:t>6</w:t>
-            </w:r>
-            <w:r>
-              <w:t>/09</w:t>
-            </w:r>
-          </w:p>
-        </w:tc>
-        <w:tc>
-          <w:tcPr>
-            <w:tcW w:w="1133" w:type="dxa"/>
-            <w:vAlign w:val="center"/>
-          </w:tcPr>
-          <w:p>
+            <w:pPr>
+              <w:jc w:val="center"/>
+            </w:pPr>
+            <w:r>
+              <w:t>26/09</w:t>
+            </w:r>
+          </w:p>
+        </w:tc>
+        <w:tc>
+          <w:tcPr>
+            <w:tcW w:w="1133" w:type="dxa"/>
+            <w:vAlign w:val="center"/>
+          </w:tcPr>
+          <w:p>
+            <w:pPr>
+              <w:jc w:val="center"/>
+            </w:pPr>
             <w:r>
               <w:t>27/09</w:t>
             </w:r>
@@ -2881,6 +3369,32 @@
             <w:tcW w:w="1133" w:type="dxa"/>
           </w:tcPr>
           <w:p>
+            <w:pPr>
+              <w:jc w:val="center"/>
+            </w:pPr>
+            <w:r>
+              <w:t>-</w:t>
+            </w:r>
+          </w:p>
+        </w:tc>
+        <w:tc>
+          <w:tcPr>
+            <w:tcW w:w="1133" w:type="dxa"/>
+          </w:tcPr>
+          <w:p>
+            <w:pPr>
+              <w:jc w:val="center"/>
+            </w:pPr>
+          </w:p>
+        </w:tc>
+        <w:tc>
+          <w:tcPr>
+            <w:tcW w:w="1133" w:type="dxa"/>
+          </w:tcPr>
+          <w:p>
+            <w:pPr>
+              <w:jc w:val="center"/>
+            </w:pPr>
             <w:r>
               <w:t>HC</w:t>
             </w:r>
@@ -2919,6 +3433,9 @@
             <w:vAlign w:val="center"/>
           </w:tcPr>
           <w:p>
+            <w:pPr>
+              <w:jc w:val="center"/>
+            </w:pPr>
             <w:r>
               <w:t>27/09</w:t>
             </w:r>
@@ -2930,6 +3447,9 @@
             <w:vAlign w:val="center"/>
           </w:tcPr>
           <w:p>
+            <w:pPr>
+              <w:jc w:val="center"/>
+            </w:pPr>
             <w:r>
               <w:t>1/10</w:t>
             </w:r>
@@ -2940,6 +3460,47 @@
             <w:tcW w:w="1133" w:type="dxa"/>
           </w:tcPr>
           <w:p>
+            <w:pPr>
+              <w:jc w:val="center"/>
+              <w:rPr>
+                <w:color w:val="388600"/>
+              </w:rPr>
+            </w:pPr>
+            <w:r>
+              <w:rPr>
+                <w:color w:val="388600"/>
+              </w:rPr>
+              <w:t>23/09</w:t>
+            </w:r>
+          </w:p>
+        </w:tc>
+        <w:tc>
+          <w:tcPr>
+            <w:tcW w:w="1133" w:type="dxa"/>
+          </w:tcPr>
+          <w:p>
+            <w:pPr>
+              <w:jc w:val="center"/>
+              <w:rPr>
+                <w:color w:val="388600"/>
+              </w:rPr>
+            </w:pPr>
+            <w:r>
+              <w:rPr>
+                <w:color w:val="388600"/>
+              </w:rPr>
+              <w:t>23/09</w:t>
+            </w:r>
+          </w:p>
+        </w:tc>
+        <w:tc>
+          <w:tcPr>
+            <w:tcW w:w="1133" w:type="dxa"/>
+          </w:tcPr>
+          <w:p>
+            <w:pPr>
+              <w:jc w:val="center"/>
+            </w:pPr>
             <w:r>
               <w:t>CA</w:t>
             </w:r>
@@ -2970,6 +3531,9 @@
             <w:vAlign w:val="center"/>
           </w:tcPr>
           <w:p>
+            <w:pPr>
+              <w:jc w:val="center"/>
+            </w:pPr>
             <w:r>
               <w:t>30/09</w:t>
             </w:r>
@@ -2981,6 +3545,9 @@
             <w:vAlign w:val="center"/>
           </w:tcPr>
           <w:p>
+            <w:pPr>
+              <w:jc w:val="center"/>
+            </w:pPr>
             <w:r>
               <w:t>30/09</w:t>
             </w:r>
@@ -2991,6 +3558,47 @@
             <w:tcW w:w="1133" w:type="dxa"/>
           </w:tcPr>
           <w:p>
+            <w:pPr>
+              <w:jc w:val="center"/>
+              <w:rPr>
+                <w:color w:val="388600"/>
+              </w:rPr>
+            </w:pPr>
+            <w:r>
+              <w:rPr>
+                <w:color w:val="388600"/>
+              </w:rPr>
+              <w:t>23/09</w:t>
+            </w:r>
+          </w:p>
+        </w:tc>
+        <w:tc>
+          <w:tcPr>
+            <w:tcW w:w="1133" w:type="dxa"/>
+          </w:tcPr>
+          <w:p>
+            <w:pPr>
+              <w:jc w:val="center"/>
+              <w:rPr>
+                <w:color w:val="388600"/>
+              </w:rPr>
+            </w:pPr>
+            <w:r>
+              <w:rPr>
+                <w:color w:val="388600"/>
+              </w:rPr>
+              <w:t>23/09</w:t>
+            </w:r>
+          </w:p>
+        </w:tc>
+        <w:tc>
+          <w:tcPr>
+            <w:tcW w:w="1133" w:type="dxa"/>
+          </w:tcPr>
+          <w:p>
+            <w:pPr>
+              <w:jc w:val="center"/>
+            </w:pPr>
             <w:r>
               <w:t>HC, FH</w:t>
             </w:r>
@@ -3007,6 +3615,89 @@
             <w:vAlign w:val="center"/>
           </w:tcPr>
           <w:p>
+            <w:r>
+              <w:t>Realizar correcciones a la estimación de la fase de elaboración 2</w:t>
+            </w:r>
+          </w:p>
+        </w:tc>
+        <w:tc>
+          <w:tcPr>
+            <w:tcW w:w="1134" w:type="dxa"/>
+            <w:vAlign w:val="center"/>
+          </w:tcPr>
+          <w:p>
+            <w:pPr>
+              <w:jc w:val="center"/>
+            </w:pPr>
+            <w:r>
+              <w:t>30/09</w:t>
+            </w:r>
+          </w:p>
+        </w:tc>
+        <w:tc>
+          <w:tcPr>
+            <w:tcW w:w="1133" w:type="dxa"/>
+            <w:vAlign w:val="center"/>
+          </w:tcPr>
+          <w:p>
+            <w:pPr>
+              <w:jc w:val="center"/>
+            </w:pPr>
+            <w:r>
+              <w:t>30/09</w:t>
+            </w:r>
+          </w:p>
+        </w:tc>
+        <w:tc>
+          <w:tcPr>
+            <w:tcW w:w="1133" w:type="dxa"/>
+          </w:tcPr>
+          <w:p>
+            <w:pPr>
+              <w:jc w:val="center"/>
+              <w:rPr>
+                <w:color w:val="388600"/>
+              </w:rPr>
+            </w:pPr>
+          </w:p>
+        </w:tc>
+        <w:tc>
+          <w:tcPr>
+            <w:tcW w:w="1133" w:type="dxa"/>
+          </w:tcPr>
+          <w:p>
+            <w:pPr>
+              <w:jc w:val="center"/>
+              <w:rPr>
+                <w:color w:val="388600"/>
+              </w:rPr>
+            </w:pPr>
+          </w:p>
+        </w:tc>
+        <w:tc>
+          <w:tcPr>
+            <w:tcW w:w="1133" w:type="dxa"/>
+          </w:tcPr>
+          <w:p>
+            <w:pPr>
+              <w:jc w:val="center"/>
+            </w:pPr>
+            <w:r>
+              <w:t>CA</w:t>
+            </w:r>
+          </w:p>
+        </w:tc>
+      </w:tr>
+      <w:tr>
+        <w:trPr>
+          <w:jc w:val="center"/>
+        </w:trPr>
+        <w:tc>
+          <w:tcPr>
+            <w:tcW w:w="5671" w:type="dxa"/>
+            <w:vAlign w:val="center"/>
+          </w:tcPr>
+          <w:p>
             <w:pPr>
               <w:jc w:val="center"/>
               <w:rPr>
@@ -3029,6 +3720,9 @@
             <w:vAlign w:val="center"/>
           </w:tcPr>
           <w:p>
+            <w:pPr>
+              <w:jc w:val="center"/>
+            </w:pPr>
             <w:r>
               <w:t>27/09</w:t>
             </w:r>
@@ -3040,6 +3734,9 @@
             <w:vAlign w:val="center"/>
           </w:tcPr>
           <w:p>
+            <w:pPr>
+              <w:jc w:val="center"/>
+            </w:pPr>
             <w:r>
               <w:t>1/10</w:t>
             </w:r>
@@ -3049,7 +3746,31 @@
           <w:tcPr>
             <w:tcW w:w="1133" w:type="dxa"/>
           </w:tcPr>
-          <w:p/>
+          <w:p>
+            <w:pPr>
+              <w:jc w:val="center"/>
+            </w:pPr>
+          </w:p>
+        </w:tc>
+        <w:tc>
+          <w:tcPr>
+            <w:tcW w:w="1133" w:type="dxa"/>
+          </w:tcPr>
+          <w:p>
+            <w:pPr>
+              <w:jc w:val="center"/>
+            </w:pPr>
+          </w:p>
+        </w:tc>
+        <w:tc>
+          <w:tcPr>
+            <w:tcW w:w="1133" w:type="dxa"/>
+          </w:tcPr>
+          <w:p>
+            <w:pPr>
+              <w:jc w:val="center"/>
+            </w:pPr>
+          </w:p>
         </w:tc>
       </w:tr>
       <w:tr>
@@ -3073,6 +3794,9 @@
             <w:vAlign w:val="center"/>
           </w:tcPr>
           <w:p>
+            <w:pPr>
+              <w:jc w:val="center"/>
+            </w:pPr>
             <w:r>
               <w:t>27/09</w:t>
             </w:r>
@@ -3084,6 +3808,9 @@
             <w:vAlign w:val="center"/>
           </w:tcPr>
           <w:p>
+            <w:pPr>
+              <w:jc w:val="center"/>
+            </w:pPr>
             <w:r>
               <w:t>28/09</w:t>
             </w:r>
@@ -3094,6 +3821,29 @@
             <w:tcW w:w="1133" w:type="dxa"/>
           </w:tcPr>
           <w:p>
+            <w:pPr>
+              <w:jc w:val="center"/>
+            </w:pPr>
+          </w:p>
+        </w:tc>
+        <w:tc>
+          <w:tcPr>
+            <w:tcW w:w="1133" w:type="dxa"/>
+          </w:tcPr>
+          <w:p>
+            <w:pPr>
+              <w:jc w:val="center"/>
+            </w:pPr>
+          </w:p>
+        </w:tc>
+        <w:tc>
+          <w:tcPr>
+            <w:tcW w:w="1133" w:type="dxa"/>
+          </w:tcPr>
+          <w:p>
+            <w:pPr>
+              <w:jc w:val="center"/>
+            </w:pPr>
             <w:r>
               <w:t>HC, CA</w:t>
             </w:r>
@@ -3121,6 +3871,9 @@
             <w:vAlign w:val="center"/>
           </w:tcPr>
           <w:p>
+            <w:pPr>
+              <w:jc w:val="center"/>
+            </w:pPr>
             <w:r>
               <w:t>28/09</w:t>
             </w:r>
@@ -3132,6 +3885,9 @@
             <w:vAlign w:val="center"/>
           </w:tcPr>
           <w:p>
+            <w:pPr>
+              <w:jc w:val="center"/>
+            </w:pPr>
             <w:r>
               <w:t>30/09</w:t>
             </w:r>
@@ -3142,6 +3898,29 @@
             <w:tcW w:w="1133" w:type="dxa"/>
           </w:tcPr>
           <w:p>
+            <w:pPr>
+              <w:jc w:val="center"/>
+            </w:pPr>
+          </w:p>
+        </w:tc>
+        <w:tc>
+          <w:tcPr>
+            <w:tcW w:w="1133" w:type="dxa"/>
+          </w:tcPr>
+          <w:p>
+            <w:pPr>
+              <w:jc w:val="center"/>
+            </w:pPr>
+          </w:p>
+        </w:tc>
+        <w:tc>
+          <w:tcPr>
+            <w:tcW w:w="1133" w:type="dxa"/>
+          </w:tcPr>
+          <w:p>
+            <w:pPr>
+              <w:jc w:val="center"/>
+            </w:pPr>
             <w:r>
               <w:t>FH</w:t>
             </w:r>
@@ -3174,6 +3953,9 @@
             <w:vAlign w:val="center"/>
           </w:tcPr>
           <w:p>
+            <w:pPr>
+              <w:jc w:val="center"/>
+            </w:pPr>
             <w:r>
               <w:t>30/09</w:t>
             </w:r>
@@ -3185,8 +3967,17 @@
             <w:vAlign w:val="center"/>
           </w:tcPr>
           <w:p>
-            <w:r>
-              <w:t>1/10</w:t>
+            <w:pPr>
+              <w:jc w:val="center"/>
+            </w:pPr>
+            <w:r>
+              <w:t>30</w:t>
+            </w:r>
+            <w:r>
+              <w:t>/</w:t>
+            </w:r>
+            <w:r>
+              <w:t>09</w:t>
             </w:r>
           </w:p>
         </w:tc>
@@ -3197,12 +3988,32 @@
           <w:p>
             <w:pPr>
               <w:ind w:left="0" w:firstLine="0"/>
-            </w:pPr>
-            <w:r>
-              <w:t>HC, CA</w:t>
-            </w:r>
-            <w:r>
-              <w:t>, FH</w:t>
+              <w:jc w:val="center"/>
+            </w:pPr>
+          </w:p>
+        </w:tc>
+        <w:tc>
+          <w:tcPr>
+            <w:tcW w:w="1133" w:type="dxa"/>
+          </w:tcPr>
+          <w:p>
+            <w:pPr>
+              <w:ind w:left="0" w:firstLine="0"/>
+              <w:jc w:val="center"/>
+            </w:pPr>
+          </w:p>
+        </w:tc>
+        <w:tc>
+          <w:tcPr>
+            <w:tcW w:w="1133" w:type="dxa"/>
+          </w:tcPr>
+          <w:p>
+            <w:pPr>
+              <w:ind w:left="0" w:firstLine="0"/>
+              <w:jc w:val="center"/>
+            </w:pPr>
+            <w:r>
+              <w:t>HC, CA, FH</w:t>
             </w:r>
           </w:p>
         </w:tc>
@@ -3217,6 +4028,87 @@
             <w:vAlign w:val="center"/>
           </w:tcPr>
           <w:p>
+            <w:r>
+              <w:lastRenderedPageBreak/>
+              <w:t>Realizar correcciones al prototipo funcional</w:t>
+            </w:r>
+          </w:p>
+        </w:tc>
+        <w:tc>
+          <w:tcPr>
+            <w:tcW w:w="1134" w:type="dxa"/>
+            <w:vAlign w:val="center"/>
+          </w:tcPr>
+          <w:p>
+            <w:pPr>
+              <w:jc w:val="center"/>
+            </w:pPr>
+            <w:r>
+              <w:t>30/09</w:t>
+            </w:r>
+          </w:p>
+        </w:tc>
+        <w:tc>
+          <w:tcPr>
+            <w:tcW w:w="1133" w:type="dxa"/>
+            <w:vAlign w:val="center"/>
+          </w:tcPr>
+          <w:p>
+            <w:pPr>
+              <w:jc w:val="center"/>
+            </w:pPr>
+            <w:r>
+              <w:t>30/09</w:t>
+            </w:r>
+          </w:p>
+        </w:tc>
+        <w:tc>
+          <w:tcPr>
+            <w:tcW w:w="1133" w:type="dxa"/>
+          </w:tcPr>
+          <w:p>
+            <w:pPr>
+              <w:ind w:left="0" w:firstLine="0"/>
+              <w:jc w:val="center"/>
+            </w:pPr>
+          </w:p>
+        </w:tc>
+        <w:tc>
+          <w:tcPr>
+            <w:tcW w:w="1133" w:type="dxa"/>
+          </w:tcPr>
+          <w:p>
+            <w:pPr>
+              <w:ind w:left="0" w:firstLine="0"/>
+              <w:jc w:val="center"/>
+            </w:pPr>
+          </w:p>
+        </w:tc>
+        <w:tc>
+          <w:tcPr>
+            <w:tcW w:w="1133" w:type="dxa"/>
+          </w:tcPr>
+          <w:p>
+            <w:pPr>
+              <w:ind w:left="0" w:firstLine="0"/>
+              <w:jc w:val="center"/>
+            </w:pPr>
+            <w:r>
+              <w:t>HC, CA, FH</w:t>
+            </w:r>
+          </w:p>
+        </w:tc>
+      </w:tr>
+      <w:tr>
+        <w:trPr>
+          <w:jc w:val="center"/>
+        </w:trPr>
+        <w:tc>
+          <w:tcPr>
+            <w:tcW w:w="5671" w:type="dxa"/>
+            <w:vAlign w:val="center"/>
+          </w:tcPr>
+          <w:p>
             <w:pPr>
               <w:jc w:val="center"/>
               <w:rPr>
@@ -3239,6 +4131,9 @@
             <w:vAlign w:val="center"/>
           </w:tcPr>
           <w:p>
+            <w:pPr>
+              <w:jc w:val="center"/>
+            </w:pPr>
             <w:r>
               <w:t>1/10</w:t>
             </w:r>
@@ -3250,6 +4145,9 @@
             <w:vAlign w:val="center"/>
           </w:tcPr>
           <w:p>
+            <w:pPr>
+              <w:jc w:val="center"/>
+            </w:pPr>
             <w:r>
               <w:t>1/10</w:t>
             </w:r>
@@ -3260,6 +4158,29 @@
             <w:tcW w:w="1133" w:type="dxa"/>
           </w:tcPr>
           <w:p>
+            <w:pPr>
+              <w:jc w:val="center"/>
+            </w:pPr>
+          </w:p>
+        </w:tc>
+        <w:tc>
+          <w:tcPr>
+            <w:tcW w:w="1133" w:type="dxa"/>
+          </w:tcPr>
+          <w:p>
+            <w:pPr>
+              <w:jc w:val="center"/>
+            </w:pPr>
+          </w:p>
+        </w:tc>
+        <w:tc>
+          <w:tcPr>
+            <w:tcW w:w="1133" w:type="dxa"/>
+          </w:tcPr>
+          <w:p>
+            <w:pPr>
+              <w:jc w:val="center"/>
+            </w:pPr>
             <w:r>
               <w:t>HC</w:t>
             </w:r>
@@ -3288,7 +4209,7 @@
                 <w:b/>
                 <w:bCs/>
               </w:rPr>
-              <w:t>Elaborar modelo de datos</w:t>
+              <w:t>Ejecutar plan de respuesta del riesgo RK09</w:t>
             </w:r>
           </w:p>
         </w:tc>
@@ -3298,6 +4219,9 @@
             <w:vAlign w:val="center"/>
           </w:tcPr>
           <w:p>
+            <w:pPr>
+              <w:jc w:val="center"/>
+            </w:pPr>
             <w:r>
               <w:t>1/10</w:t>
             </w:r>
@@ -3309,6 +4233,9 @@
             <w:vAlign w:val="center"/>
           </w:tcPr>
           <w:p>
+            <w:pPr>
+              <w:jc w:val="center"/>
+            </w:pPr>
             <w:r>
               <w:t>4/10</w:t>
             </w:r>
@@ -3319,8 +4246,31 @@
             <w:tcW w:w="1133" w:type="dxa"/>
           </w:tcPr>
           <w:p>
-            <w:r>
-              <w:t>FH</w:t>
+            <w:pPr>
+              <w:jc w:val="center"/>
+            </w:pPr>
+          </w:p>
+        </w:tc>
+        <w:tc>
+          <w:tcPr>
+            <w:tcW w:w="1133" w:type="dxa"/>
+          </w:tcPr>
+          <w:p>
+            <w:pPr>
+              <w:jc w:val="center"/>
+            </w:pPr>
+          </w:p>
+        </w:tc>
+        <w:tc>
+          <w:tcPr>
+            <w:tcW w:w="1133" w:type="dxa"/>
+          </w:tcPr>
+          <w:p>
+            <w:pPr>
+              <w:jc w:val="center"/>
+            </w:pPr>
+            <w:r>
+              <w:t>CH</w:t>
             </w:r>
           </w:p>
         </w:tc>
@@ -3336,7 +4286,7 @@
           </w:tcPr>
           <w:p>
             <w:r>
-              <w:t>Revisar modelo de datos</w:t>
+              <w:t>Investigar métodos de prueba</w:t>
             </w:r>
           </w:p>
         </w:tc>
@@ -3346,29 +4296,58 @@
             <w:vAlign w:val="center"/>
           </w:tcPr>
           <w:p>
-            <w:r>
-              <w:t>3/10</w:t>
-            </w:r>
-          </w:p>
-        </w:tc>
-        <w:tc>
-          <w:tcPr>
-            <w:tcW w:w="1133" w:type="dxa"/>
-            <w:vAlign w:val="center"/>
-          </w:tcPr>
-          <w:p>
-            <w:r>
-              <w:t>3/10</w:t>
-            </w:r>
-          </w:p>
-        </w:tc>
-        <w:tc>
-          <w:tcPr>
-            <w:tcW w:w="1133" w:type="dxa"/>
-          </w:tcPr>
-          <w:p>
-            <w:r>
-              <w:t>HC, CA</w:t>
+            <w:pPr>
+              <w:jc w:val="center"/>
+            </w:pPr>
+            <w:r>
+              <w:t>1/10</w:t>
+            </w:r>
+          </w:p>
+        </w:tc>
+        <w:tc>
+          <w:tcPr>
+            <w:tcW w:w="1133" w:type="dxa"/>
+            <w:vAlign w:val="center"/>
+          </w:tcPr>
+          <w:p>
+            <w:pPr>
+              <w:jc w:val="center"/>
+            </w:pPr>
+            <w:r>
+              <w:t>4/10</w:t>
+            </w:r>
+          </w:p>
+        </w:tc>
+        <w:tc>
+          <w:tcPr>
+            <w:tcW w:w="1133" w:type="dxa"/>
+          </w:tcPr>
+          <w:p>
+            <w:pPr>
+              <w:jc w:val="center"/>
+            </w:pPr>
+          </w:p>
+        </w:tc>
+        <w:tc>
+          <w:tcPr>
+            <w:tcW w:w="1133" w:type="dxa"/>
+          </w:tcPr>
+          <w:p>
+            <w:pPr>
+              <w:jc w:val="center"/>
+            </w:pPr>
+          </w:p>
+        </w:tc>
+        <w:tc>
+          <w:tcPr>
+            <w:tcW w:w="1133" w:type="dxa"/>
+          </w:tcPr>
+          <w:p>
+            <w:pPr>
+              <w:jc w:val="center"/>
+            </w:pPr>
+            <w:r>
+              <w:t>CH</w:t>
             </w:r>
           </w:p>
         </w:tc>
@@ -3395,7 +4374,21 @@
                 <w:b/>
                 <w:bCs/>
               </w:rPr>
-              <w:t>Elaborar presentación 4/10</w:t>
+              <w:t xml:space="preserve">Ejecutar plan de </w:t>
+            </w:r>
+            <w:r>
+              <w:rPr>
+                <w:b/>
+                <w:bCs/>
+              </w:rPr>
+              <w:t>respuesta</w:t>
+            </w:r>
+            <w:r>
+              <w:rPr>
+                <w:b/>
+                <w:bCs/>
+              </w:rPr>
+              <w:t xml:space="preserve"> del riesgo RK03</w:t>
             </w:r>
           </w:p>
         </w:tc>
@@ -3405,20 +4398,23 @@
             <w:vAlign w:val="center"/>
           </w:tcPr>
           <w:p>
-            <w:r>
-              <w:t>3</w:t>
-            </w:r>
-            <w:r>
-              <w:t>/10</w:t>
-            </w:r>
-          </w:p>
-        </w:tc>
-        <w:tc>
-          <w:tcPr>
-            <w:tcW w:w="1133" w:type="dxa"/>
-            <w:vAlign w:val="center"/>
-          </w:tcPr>
-          <w:p>
+            <w:pPr>
+              <w:jc w:val="center"/>
+            </w:pPr>
+            <w:r>
+              <w:t>1/10</w:t>
+            </w:r>
+          </w:p>
+        </w:tc>
+        <w:tc>
+          <w:tcPr>
+            <w:tcW w:w="1133" w:type="dxa"/>
+            <w:vAlign w:val="center"/>
+          </w:tcPr>
+          <w:p>
+            <w:pPr>
+              <w:jc w:val="center"/>
+            </w:pPr>
             <w:r>
               <w:t>4/10</w:t>
             </w:r>
@@ -3429,8 +4425,31 @@
             <w:tcW w:w="1133" w:type="dxa"/>
           </w:tcPr>
           <w:p>
-            <w:r>
-              <w:t>HC</w:t>
+            <w:pPr>
+              <w:jc w:val="center"/>
+            </w:pPr>
+          </w:p>
+        </w:tc>
+        <w:tc>
+          <w:tcPr>
+            <w:tcW w:w="1133" w:type="dxa"/>
+          </w:tcPr>
+          <w:p>
+            <w:pPr>
+              <w:jc w:val="center"/>
+            </w:pPr>
+          </w:p>
+        </w:tc>
+        <w:tc>
+          <w:tcPr>
+            <w:tcW w:w="1133" w:type="dxa"/>
+          </w:tcPr>
+          <w:p>
+            <w:pPr>
+              <w:jc w:val="center"/>
+            </w:pPr>
+            <w:r>
+              <w:t>FH</w:t>
             </w:r>
           </w:p>
         </w:tc>
@@ -3445,20 +4464,8 @@
             <w:vAlign w:val="center"/>
           </w:tcPr>
           <w:p>
-            <w:pPr>
-              <w:jc w:val="center"/>
-              <w:rPr>
-                <w:b/>
-                <w:bCs/>
-              </w:rPr>
-            </w:pPr>
-            <w:r>
-              <w:rPr>
-                <w:b/>
-                <w:bCs/>
-              </w:rPr>
-              <w:lastRenderedPageBreak/>
-              <w:t>Elaborar plan de pruebas</w:t>
+            <w:r>
+              <w:t>Buscar cursos PHP</w:t>
             </w:r>
           </w:p>
         </w:tc>
@@ -3468,29 +4475,58 @@
             <w:vAlign w:val="center"/>
           </w:tcPr>
           <w:p>
-            <w:r>
-              <w:t>4/10</w:t>
-            </w:r>
-          </w:p>
-        </w:tc>
-        <w:tc>
-          <w:tcPr>
-            <w:tcW w:w="1133" w:type="dxa"/>
-            <w:vAlign w:val="center"/>
-          </w:tcPr>
-          <w:p>
-            <w:r>
-              <w:t>8/10</w:t>
-            </w:r>
-          </w:p>
-        </w:tc>
-        <w:tc>
-          <w:tcPr>
-            <w:tcW w:w="1133" w:type="dxa"/>
-          </w:tcPr>
-          <w:p>
-            <w:r>
-              <w:t>CA, FH</w:t>
+            <w:pPr>
+              <w:jc w:val="center"/>
+            </w:pPr>
+            <w:r>
+              <w:t>1/10</w:t>
+            </w:r>
+          </w:p>
+        </w:tc>
+        <w:tc>
+          <w:tcPr>
+            <w:tcW w:w="1133" w:type="dxa"/>
+            <w:vAlign w:val="center"/>
+          </w:tcPr>
+          <w:p>
+            <w:pPr>
+              <w:jc w:val="center"/>
+            </w:pPr>
+            <w:r>
+              <w:t>2/10</w:t>
+            </w:r>
+          </w:p>
+        </w:tc>
+        <w:tc>
+          <w:tcPr>
+            <w:tcW w:w="1133" w:type="dxa"/>
+          </w:tcPr>
+          <w:p>
+            <w:pPr>
+              <w:jc w:val="center"/>
+            </w:pPr>
+          </w:p>
+        </w:tc>
+        <w:tc>
+          <w:tcPr>
+            <w:tcW w:w="1133" w:type="dxa"/>
+          </w:tcPr>
+          <w:p>
+            <w:pPr>
+              <w:jc w:val="center"/>
+            </w:pPr>
+          </w:p>
+        </w:tc>
+        <w:tc>
+          <w:tcPr>
+            <w:tcW w:w="1133" w:type="dxa"/>
+          </w:tcPr>
+          <w:p>
+            <w:pPr>
+              <w:jc w:val="center"/>
+            </w:pPr>
+            <w:r>
+              <w:t>FH</w:t>
             </w:r>
           </w:p>
         </w:tc>
@@ -3506,7 +4542,7 @@
           </w:tcPr>
           <w:p>
             <w:r>
-              <w:t>Revisar plan de pruebas</w:t>
+              <w:t>Realizar mejor curso encontrado</w:t>
             </w:r>
           </w:p>
         </w:tc>
@@ -3516,29 +4552,58 @@
             <w:vAlign w:val="center"/>
           </w:tcPr>
           <w:p>
-            <w:r>
-              <w:t>7/10</w:t>
-            </w:r>
-          </w:p>
-        </w:tc>
-        <w:tc>
-          <w:tcPr>
-            <w:tcW w:w="1133" w:type="dxa"/>
-            <w:vAlign w:val="center"/>
-          </w:tcPr>
-          <w:p>
-            <w:r>
-              <w:t>7/10</w:t>
-            </w:r>
-          </w:p>
-        </w:tc>
-        <w:tc>
-          <w:tcPr>
-            <w:tcW w:w="1133" w:type="dxa"/>
-          </w:tcPr>
-          <w:p>
-            <w:r>
-              <w:t>CH</w:t>
+            <w:pPr>
+              <w:jc w:val="center"/>
+            </w:pPr>
+            <w:r>
+              <w:t>2/10</w:t>
+            </w:r>
+          </w:p>
+        </w:tc>
+        <w:tc>
+          <w:tcPr>
+            <w:tcW w:w="1133" w:type="dxa"/>
+            <w:vAlign w:val="center"/>
+          </w:tcPr>
+          <w:p>
+            <w:pPr>
+              <w:jc w:val="center"/>
+            </w:pPr>
+            <w:r>
+              <w:t>3/10</w:t>
+            </w:r>
+          </w:p>
+        </w:tc>
+        <w:tc>
+          <w:tcPr>
+            <w:tcW w:w="1133" w:type="dxa"/>
+          </w:tcPr>
+          <w:p>
+            <w:pPr>
+              <w:jc w:val="center"/>
+            </w:pPr>
+          </w:p>
+        </w:tc>
+        <w:tc>
+          <w:tcPr>
+            <w:tcW w:w="1133" w:type="dxa"/>
+          </w:tcPr>
+          <w:p>
+            <w:pPr>
+              <w:jc w:val="center"/>
+            </w:pPr>
+          </w:p>
+        </w:tc>
+        <w:tc>
+          <w:tcPr>
+            <w:tcW w:w="1133" w:type="dxa"/>
+          </w:tcPr>
+          <w:p>
+            <w:pPr>
+              <w:jc w:val="center"/>
+            </w:pPr>
+            <w:r>
+              <w:t>FH, CA</w:t>
             </w:r>
           </w:p>
         </w:tc>
@@ -3553,6 +4618,999 @@
             <w:vAlign w:val="center"/>
           </w:tcPr>
           <w:p>
+            <w:r>
+              <w:t>Elaborar pequeños proyectos de prueba</w:t>
+            </w:r>
+          </w:p>
+        </w:tc>
+        <w:tc>
+          <w:tcPr>
+            <w:tcW w:w="1134" w:type="dxa"/>
+            <w:vAlign w:val="center"/>
+          </w:tcPr>
+          <w:p>
+            <w:pPr>
+              <w:jc w:val="center"/>
+            </w:pPr>
+            <w:r>
+              <w:t>3/10</w:t>
+            </w:r>
+          </w:p>
+        </w:tc>
+        <w:tc>
+          <w:tcPr>
+            <w:tcW w:w="1133" w:type="dxa"/>
+            <w:vAlign w:val="center"/>
+          </w:tcPr>
+          <w:p>
+            <w:pPr>
+              <w:jc w:val="center"/>
+            </w:pPr>
+            <w:r>
+              <w:t>4/10</w:t>
+            </w:r>
+          </w:p>
+        </w:tc>
+        <w:tc>
+          <w:tcPr>
+            <w:tcW w:w="1133" w:type="dxa"/>
+          </w:tcPr>
+          <w:p>
+            <w:pPr>
+              <w:jc w:val="center"/>
+            </w:pPr>
+          </w:p>
+        </w:tc>
+        <w:tc>
+          <w:tcPr>
+            <w:tcW w:w="1133" w:type="dxa"/>
+          </w:tcPr>
+          <w:p>
+            <w:pPr>
+              <w:jc w:val="center"/>
+            </w:pPr>
+          </w:p>
+        </w:tc>
+        <w:tc>
+          <w:tcPr>
+            <w:tcW w:w="1133" w:type="dxa"/>
+          </w:tcPr>
+          <w:p>
+            <w:pPr>
+              <w:jc w:val="center"/>
+            </w:pPr>
+            <w:r>
+              <w:t>FH, CA</w:t>
+            </w:r>
+          </w:p>
+        </w:tc>
+      </w:tr>
+      <w:tr>
+        <w:trPr>
+          <w:jc w:val="center"/>
+        </w:trPr>
+        <w:tc>
+          <w:tcPr>
+            <w:tcW w:w="5671" w:type="dxa"/>
+            <w:vAlign w:val="center"/>
+          </w:tcPr>
+          <w:p>
+            <w:pPr>
+              <w:jc w:val="center"/>
+              <w:rPr>
+                <w:b/>
+                <w:bCs/>
+              </w:rPr>
+            </w:pPr>
+            <w:r>
+              <w:rPr>
+                <w:b/>
+                <w:bCs/>
+              </w:rPr>
+              <w:t xml:space="preserve">Ejecutar plan de </w:t>
+            </w:r>
+            <w:r>
+              <w:rPr>
+                <w:b/>
+                <w:bCs/>
+              </w:rPr>
+              <w:t>respuesta</w:t>
+            </w:r>
+            <w:r>
+              <w:rPr>
+                <w:b/>
+                <w:bCs/>
+              </w:rPr>
+              <w:t xml:space="preserve"> del riesgo RK11</w:t>
+            </w:r>
+          </w:p>
+        </w:tc>
+        <w:tc>
+          <w:tcPr>
+            <w:tcW w:w="1134" w:type="dxa"/>
+            <w:vAlign w:val="center"/>
+          </w:tcPr>
+          <w:p>
+            <w:pPr>
+              <w:jc w:val="center"/>
+            </w:pPr>
+            <w:r>
+              <w:t>4/10</w:t>
+            </w:r>
+          </w:p>
+        </w:tc>
+        <w:tc>
+          <w:tcPr>
+            <w:tcW w:w="1133" w:type="dxa"/>
+            <w:vAlign w:val="center"/>
+          </w:tcPr>
+          <w:p>
+            <w:pPr>
+              <w:jc w:val="center"/>
+            </w:pPr>
+            <w:r>
+              <w:t>7/10</w:t>
+            </w:r>
+          </w:p>
+        </w:tc>
+        <w:tc>
+          <w:tcPr>
+            <w:tcW w:w="1133" w:type="dxa"/>
+          </w:tcPr>
+          <w:p>
+            <w:pPr>
+              <w:jc w:val="center"/>
+            </w:pPr>
+          </w:p>
+        </w:tc>
+        <w:tc>
+          <w:tcPr>
+            <w:tcW w:w="1133" w:type="dxa"/>
+          </w:tcPr>
+          <w:p>
+            <w:pPr>
+              <w:jc w:val="center"/>
+            </w:pPr>
+          </w:p>
+        </w:tc>
+        <w:tc>
+          <w:tcPr>
+            <w:tcW w:w="1133" w:type="dxa"/>
+          </w:tcPr>
+          <w:p>
+            <w:pPr>
+              <w:jc w:val="center"/>
+            </w:pPr>
+            <w:r>
+              <w:t>CA</w:t>
+            </w:r>
+          </w:p>
+        </w:tc>
+      </w:tr>
+      <w:tr>
+        <w:trPr>
+          <w:jc w:val="center"/>
+        </w:trPr>
+        <w:tc>
+          <w:tcPr>
+            <w:tcW w:w="5671" w:type="dxa"/>
+            <w:vAlign w:val="center"/>
+          </w:tcPr>
+          <w:p>
+            <w:r>
+              <w:t>Actualizar UARGflow a PHP8</w:t>
+            </w:r>
+          </w:p>
+        </w:tc>
+        <w:tc>
+          <w:tcPr>
+            <w:tcW w:w="1134" w:type="dxa"/>
+            <w:vAlign w:val="center"/>
+          </w:tcPr>
+          <w:p>
+            <w:pPr>
+              <w:jc w:val="center"/>
+            </w:pPr>
+            <w:r>
+              <w:t>4/10</w:t>
+            </w:r>
+          </w:p>
+        </w:tc>
+        <w:tc>
+          <w:tcPr>
+            <w:tcW w:w="1133" w:type="dxa"/>
+            <w:vAlign w:val="center"/>
+          </w:tcPr>
+          <w:p>
+            <w:pPr>
+              <w:jc w:val="center"/>
+            </w:pPr>
+            <w:r>
+              <w:t>7/10</w:t>
+            </w:r>
+          </w:p>
+        </w:tc>
+        <w:tc>
+          <w:tcPr>
+            <w:tcW w:w="1133" w:type="dxa"/>
+          </w:tcPr>
+          <w:p>
+            <w:pPr>
+              <w:jc w:val="center"/>
+            </w:pPr>
+          </w:p>
+        </w:tc>
+        <w:tc>
+          <w:tcPr>
+            <w:tcW w:w="1133" w:type="dxa"/>
+          </w:tcPr>
+          <w:p>
+            <w:pPr>
+              <w:jc w:val="center"/>
+            </w:pPr>
+          </w:p>
+        </w:tc>
+        <w:tc>
+          <w:tcPr>
+            <w:tcW w:w="1133" w:type="dxa"/>
+          </w:tcPr>
+          <w:p>
+            <w:pPr>
+              <w:jc w:val="center"/>
+            </w:pPr>
+            <w:r>
+              <w:t>CA</w:t>
+            </w:r>
+          </w:p>
+        </w:tc>
+      </w:tr>
+      <w:tr>
+        <w:trPr>
+          <w:jc w:val="center"/>
+        </w:trPr>
+        <w:tc>
+          <w:tcPr>
+            <w:tcW w:w="5671" w:type="dxa"/>
+            <w:vAlign w:val="center"/>
+          </w:tcPr>
+          <w:p>
+            <w:pPr>
+              <w:jc w:val="center"/>
+              <w:rPr>
+                <w:b/>
+                <w:bCs/>
+              </w:rPr>
+            </w:pPr>
+            <w:r>
+              <w:rPr>
+                <w:b/>
+                <w:bCs/>
+              </w:rPr>
+              <w:t>Elaborar modelo de datos</w:t>
+            </w:r>
+          </w:p>
+        </w:tc>
+        <w:tc>
+          <w:tcPr>
+            <w:tcW w:w="1134" w:type="dxa"/>
+            <w:vAlign w:val="center"/>
+          </w:tcPr>
+          <w:p>
+            <w:pPr>
+              <w:jc w:val="center"/>
+            </w:pPr>
+            <w:r>
+              <w:t>1/10</w:t>
+            </w:r>
+          </w:p>
+        </w:tc>
+        <w:tc>
+          <w:tcPr>
+            <w:tcW w:w="1133" w:type="dxa"/>
+            <w:vAlign w:val="center"/>
+          </w:tcPr>
+          <w:p>
+            <w:pPr>
+              <w:jc w:val="center"/>
+            </w:pPr>
+            <w:r>
+              <w:t>4/10</w:t>
+            </w:r>
+          </w:p>
+        </w:tc>
+        <w:tc>
+          <w:tcPr>
+            <w:tcW w:w="1133" w:type="dxa"/>
+          </w:tcPr>
+          <w:p>
+            <w:pPr>
+              <w:jc w:val="center"/>
+            </w:pPr>
+          </w:p>
+        </w:tc>
+        <w:tc>
+          <w:tcPr>
+            <w:tcW w:w="1133" w:type="dxa"/>
+          </w:tcPr>
+          <w:p>
+            <w:pPr>
+              <w:jc w:val="center"/>
+            </w:pPr>
+          </w:p>
+        </w:tc>
+        <w:tc>
+          <w:tcPr>
+            <w:tcW w:w="1133" w:type="dxa"/>
+          </w:tcPr>
+          <w:p>
+            <w:pPr>
+              <w:jc w:val="center"/>
+            </w:pPr>
+            <w:r>
+              <w:t>FH</w:t>
+            </w:r>
+          </w:p>
+        </w:tc>
+      </w:tr>
+      <w:tr>
+        <w:trPr>
+          <w:jc w:val="center"/>
+        </w:trPr>
+        <w:tc>
+          <w:tcPr>
+            <w:tcW w:w="5671" w:type="dxa"/>
+            <w:vAlign w:val="center"/>
+          </w:tcPr>
+          <w:p>
+            <w:r>
+              <w:t>Revisar modelo de datos</w:t>
+            </w:r>
+          </w:p>
+        </w:tc>
+        <w:tc>
+          <w:tcPr>
+            <w:tcW w:w="1134" w:type="dxa"/>
+            <w:vAlign w:val="center"/>
+          </w:tcPr>
+          <w:p>
+            <w:pPr>
+              <w:jc w:val="center"/>
+            </w:pPr>
+            <w:r>
+              <w:t>3/10</w:t>
+            </w:r>
+          </w:p>
+        </w:tc>
+        <w:tc>
+          <w:tcPr>
+            <w:tcW w:w="1133" w:type="dxa"/>
+            <w:vAlign w:val="center"/>
+          </w:tcPr>
+          <w:p>
+            <w:pPr>
+              <w:jc w:val="center"/>
+            </w:pPr>
+            <w:r>
+              <w:t>3/10</w:t>
+            </w:r>
+          </w:p>
+        </w:tc>
+        <w:tc>
+          <w:tcPr>
+            <w:tcW w:w="1133" w:type="dxa"/>
+          </w:tcPr>
+          <w:p>
+            <w:pPr>
+              <w:jc w:val="center"/>
+            </w:pPr>
+          </w:p>
+        </w:tc>
+        <w:tc>
+          <w:tcPr>
+            <w:tcW w:w="1133" w:type="dxa"/>
+          </w:tcPr>
+          <w:p>
+            <w:pPr>
+              <w:jc w:val="center"/>
+            </w:pPr>
+          </w:p>
+        </w:tc>
+        <w:tc>
+          <w:tcPr>
+            <w:tcW w:w="1133" w:type="dxa"/>
+          </w:tcPr>
+          <w:p>
+            <w:pPr>
+              <w:jc w:val="center"/>
+            </w:pPr>
+            <w:r>
+              <w:t>HC, CA</w:t>
+            </w:r>
+          </w:p>
+        </w:tc>
+      </w:tr>
+      <w:tr>
+        <w:trPr>
+          <w:jc w:val="center"/>
+        </w:trPr>
+        <w:tc>
+          <w:tcPr>
+            <w:tcW w:w="5671" w:type="dxa"/>
+            <w:vAlign w:val="center"/>
+          </w:tcPr>
+          <w:p>
+            <w:r>
+              <w:t>Realizar correcciones al modelo de datos</w:t>
+            </w:r>
+          </w:p>
+        </w:tc>
+        <w:tc>
+          <w:tcPr>
+            <w:tcW w:w="1134" w:type="dxa"/>
+            <w:vAlign w:val="center"/>
+          </w:tcPr>
+          <w:p>
+            <w:pPr>
+              <w:jc w:val="center"/>
+            </w:pPr>
+            <w:r>
+              <w:t>3/10</w:t>
+            </w:r>
+          </w:p>
+        </w:tc>
+        <w:tc>
+          <w:tcPr>
+            <w:tcW w:w="1133" w:type="dxa"/>
+            <w:vAlign w:val="center"/>
+          </w:tcPr>
+          <w:p>
+            <w:pPr>
+              <w:jc w:val="center"/>
+            </w:pPr>
+            <w:r>
+              <w:t>3/10</w:t>
+            </w:r>
+          </w:p>
+        </w:tc>
+        <w:tc>
+          <w:tcPr>
+            <w:tcW w:w="1133" w:type="dxa"/>
+          </w:tcPr>
+          <w:p>
+            <w:pPr>
+              <w:jc w:val="center"/>
+            </w:pPr>
+          </w:p>
+        </w:tc>
+        <w:tc>
+          <w:tcPr>
+            <w:tcW w:w="1133" w:type="dxa"/>
+          </w:tcPr>
+          <w:p>
+            <w:pPr>
+              <w:jc w:val="center"/>
+            </w:pPr>
+          </w:p>
+        </w:tc>
+        <w:tc>
+          <w:tcPr>
+            <w:tcW w:w="1133" w:type="dxa"/>
+          </w:tcPr>
+          <w:p>
+            <w:pPr>
+              <w:jc w:val="center"/>
+            </w:pPr>
+            <w:r>
+              <w:t>FH</w:t>
+            </w:r>
+          </w:p>
+        </w:tc>
+      </w:tr>
+      <w:tr>
+        <w:trPr>
+          <w:jc w:val="center"/>
+        </w:trPr>
+        <w:tc>
+          <w:tcPr>
+            <w:tcW w:w="5671" w:type="dxa"/>
+            <w:vAlign w:val="center"/>
+          </w:tcPr>
+          <w:p>
+            <w:pPr>
+              <w:jc w:val="center"/>
+              <w:rPr>
+                <w:b/>
+                <w:bCs/>
+              </w:rPr>
+            </w:pPr>
+            <w:r>
+              <w:rPr>
+                <w:b/>
+                <w:bCs/>
+              </w:rPr>
+              <w:t>Elaborar presentación 4/10</w:t>
+            </w:r>
+          </w:p>
+        </w:tc>
+        <w:tc>
+          <w:tcPr>
+            <w:tcW w:w="1134" w:type="dxa"/>
+            <w:vAlign w:val="center"/>
+          </w:tcPr>
+          <w:p>
+            <w:pPr>
+              <w:jc w:val="center"/>
+            </w:pPr>
+            <w:r>
+              <w:t>3/10</w:t>
+            </w:r>
+          </w:p>
+        </w:tc>
+        <w:tc>
+          <w:tcPr>
+            <w:tcW w:w="1133" w:type="dxa"/>
+            <w:vAlign w:val="center"/>
+          </w:tcPr>
+          <w:p>
+            <w:pPr>
+              <w:jc w:val="center"/>
+            </w:pPr>
+            <w:r>
+              <w:t>4/10</w:t>
+            </w:r>
+          </w:p>
+        </w:tc>
+        <w:tc>
+          <w:tcPr>
+            <w:tcW w:w="1133" w:type="dxa"/>
+          </w:tcPr>
+          <w:p>
+            <w:pPr>
+              <w:jc w:val="center"/>
+            </w:pPr>
+          </w:p>
+        </w:tc>
+        <w:tc>
+          <w:tcPr>
+            <w:tcW w:w="1133" w:type="dxa"/>
+          </w:tcPr>
+          <w:p>
+            <w:pPr>
+              <w:jc w:val="center"/>
+            </w:pPr>
+          </w:p>
+        </w:tc>
+        <w:tc>
+          <w:tcPr>
+            <w:tcW w:w="1133" w:type="dxa"/>
+          </w:tcPr>
+          <w:p>
+            <w:pPr>
+              <w:jc w:val="center"/>
+            </w:pPr>
+            <w:r>
+              <w:t>HC</w:t>
+            </w:r>
+          </w:p>
+        </w:tc>
+      </w:tr>
+      <w:tr>
+        <w:trPr>
+          <w:jc w:val="center"/>
+        </w:trPr>
+        <w:tc>
+          <w:tcPr>
+            <w:tcW w:w="5671" w:type="dxa"/>
+            <w:vAlign w:val="center"/>
+          </w:tcPr>
+          <w:p>
+            <w:pPr>
+              <w:jc w:val="center"/>
+              <w:rPr>
+                <w:b/>
+                <w:bCs/>
+              </w:rPr>
+            </w:pPr>
+            <w:r>
+              <w:rPr>
+                <w:b/>
+                <w:bCs/>
+              </w:rPr>
+              <w:t>Aprobación del prototipo funcional</w:t>
+            </w:r>
+          </w:p>
+        </w:tc>
+        <w:tc>
+          <w:tcPr>
+            <w:tcW w:w="1134" w:type="dxa"/>
+            <w:vAlign w:val="center"/>
+          </w:tcPr>
+          <w:p>
+            <w:pPr>
+              <w:jc w:val="center"/>
+            </w:pPr>
+            <w:r>
+              <w:t>4/10</w:t>
+            </w:r>
+          </w:p>
+        </w:tc>
+        <w:tc>
+          <w:tcPr>
+            <w:tcW w:w="1133" w:type="dxa"/>
+            <w:vAlign w:val="center"/>
+          </w:tcPr>
+          <w:p>
+            <w:pPr>
+              <w:jc w:val="center"/>
+            </w:pPr>
+            <w:r>
+              <w:t>8/10</w:t>
+            </w:r>
+          </w:p>
+        </w:tc>
+        <w:tc>
+          <w:tcPr>
+            <w:tcW w:w="1133" w:type="dxa"/>
+          </w:tcPr>
+          <w:p>
+            <w:pPr>
+              <w:jc w:val="center"/>
+            </w:pPr>
+          </w:p>
+        </w:tc>
+        <w:tc>
+          <w:tcPr>
+            <w:tcW w:w="1133" w:type="dxa"/>
+          </w:tcPr>
+          <w:p>
+            <w:pPr>
+              <w:jc w:val="center"/>
+            </w:pPr>
+          </w:p>
+        </w:tc>
+        <w:tc>
+          <w:tcPr>
+            <w:tcW w:w="1133" w:type="dxa"/>
+          </w:tcPr>
+          <w:p>
+            <w:pPr>
+              <w:jc w:val="center"/>
+            </w:pPr>
+            <w:r>
+              <w:t>HC, CA, FH</w:t>
+            </w:r>
+          </w:p>
+        </w:tc>
+      </w:tr>
+      <w:tr>
+        <w:trPr>
+          <w:jc w:val="center"/>
+        </w:trPr>
+        <w:tc>
+          <w:tcPr>
+            <w:tcW w:w="5671" w:type="dxa"/>
+            <w:vAlign w:val="center"/>
+          </w:tcPr>
+          <w:p>
+            <w:r>
+              <w:t>Realizar correcciones al prototipo funcional</w:t>
+            </w:r>
+          </w:p>
+        </w:tc>
+        <w:tc>
+          <w:tcPr>
+            <w:tcW w:w="1134" w:type="dxa"/>
+            <w:vAlign w:val="center"/>
+          </w:tcPr>
+          <w:p>
+            <w:pPr>
+              <w:jc w:val="center"/>
+            </w:pPr>
+            <w:r>
+              <w:t>4/10</w:t>
+            </w:r>
+          </w:p>
+        </w:tc>
+        <w:tc>
+          <w:tcPr>
+            <w:tcW w:w="1133" w:type="dxa"/>
+            <w:vAlign w:val="center"/>
+          </w:tcPr>
+          <w:p>
+            <w:pPr>
+              <w:jc w:val="center"/>
+            </w:pPr>
+            <w:r>
+              <w:t>8/10</w:t>
+            </w:r>
+          </w:p>
+        </w:tc>
+        <w:tc>
+          <w:tcPr>
+            <w:tcW w:w="1133" w:type="dxa"/>
+          </w:tcPr>
+          <w:p>
+            <w:pPr>
+              <w:jc w:val="center"/>
+            </w:pPr>
+          </w:p>
+        </w:tc>
+        <w:tc>
+          <w:tcPr>
+            <w:tcW w:w="1133" w:type="dxa"/>
+          </w:tcPr>
+          <w:p>
+            <w:pPr>
+              <w:jc w:val="center"/>
+            </w:pPr>
+          </w:p>
+        </w:tc>
+        <w:tc>
+          <w:tcPr>
+            <w:tcW w:w="1133" w:type="dxa"/>
+          </w:tcPr>
+          <w:p>
+            <w:pPr>
+              <w:jc w:val="center"/>
+            </w:pPr>
+            <w:r>
+              <w:t>HC, CA, FH</w:t>
+            </w:r>
+          </w:p>
+        </w:tc>
+      </w:tr>
+      <w:tr>
+        <w:trPr>
+          <w:jc w:val="center"/>
+        </w:trPr>
+        <w:tc>
+          <w:tcPr>
+            <w:tcW w:w="5671" w:type="dxa"/>
+            <w:vAlign w:val="center"/>
+          </w:tcPr>
+          <w:p>
+            <w:pPr>
+              <w:jc w:val="center"/>
+              <w:rPr>
+                <w:b/>
+                <w:bCs/>
+              </w:rPr>
+            </w:pPr>
+            <w:r>
+              <w:rPr>
+                <w:b/>
+                <w:bCs/>
+              </w:rPr>
+              <w:t>Elaborar plan de pruebas</w:t>
+            </w:r>
+          </w:p>
+        </w:tc>
+        <w:tc>
+          <w:tcPr>
+            <w:tcW w:w="1134" w:type="dxa"/>
+            <w:vAlign w:val="center"/>
+          </w:tcPr>
+          <w:p>
+            <w:pPr>
+              <w:jc w:val="center"/>
+            </w:pPr>
+            <w:r>
+              <w:t>4/10</w:t>
+            </w:r>
+          </w:p>
+        </w:tc>
+        <w:tc>
+          <w:tcPr>
+            <w:tcW w:w="1133" w:type="dxa"/>
+            <w:vAlign w:val="center"/>
+          </w:tcPr>
+          <w:p>
+            <w:pPr>
+              <w:jc w:val="center"/>
+            </w:pPr>
+            <w:r>
+              <w:t>8/10</w:t>
+            </w:r>
+          </w:p>
+        </w:tc>
+        <w:tc>
+          <w:tcPr>
+            <w:tcW w:w="1133" w:type="dxa"/>
+          </w:tcPr>
+          <w:p>
+            <w:pPr>
+              <w:jc w:val="center"/>
+            </w:pPr>
+          </w:p>
+        </w:tc>
+        <w:tc>
+          <w:tcPr>
+            <w:tcW w:w="1133" w:type="dxa"/>
+          </w:tcPr>
+          <w:p>
+            <w:pPr>
+              <w:jc w:val="center"/>
+            </w:pPr>
+          </w:p>
+        </w:tc>
+        <w:tc>
+          <w:tcPr>
+            <w:tcW w:w="1133" w:type="dxa"/>
+          </w:tcPr>
+          <w:p>
+            <w:pPr>
+              <w:jc w:val="center"/>
+            </w:pPr>
+            <w:r>
+              <w:t>CA, FH</w:t>
+            </w:r>
+          </w:p>
+        </w:tc>
+      </w:tr>
+      <w:tr>
+        <w:trPr>
+          <w:jc w:val="center"/>
+        </w:trPr>
+        <w:tc>
+          <w:tcPr>
+            <w:tcW w:w="5671" w:type="dxa"/>
+            <w:vAlign w:val="center"/>
+          </w:tcPr>
+          <w:p>
+            <w:r>
+              <w:t>Revisar plan de pruebas</w:t>
+            </w:r>
+          </w:p>
+        </w:tc>
+        <w:tc>
+          <w:tcPr>
+            <w:tcW w:w="1134" w:type="dxa"/>
+            <w:vAlign w:val="center"/>
+          </w:tcPr>
+          <w:p>
+            <w:pPr>
+              <w:jc w:val="center"/>
+            </w:pPr>
+            <w:r>
+              <w:t>7/10</w:t>
+            </w:r>
+          </w:p>
+        </w:tc>
+        <w:tc>
+          <w:tcPr>
+            <w:tcW w:w="1133" w:type="dxa"/>
+            <w:vAlign w:val="center"/>
+          </w:tcPr>
+          <w:p>
+            <w:pPr>
+              <w:jc w:val="center"/>
+            </w:pPr>
+            <w:r>
+              <w:t>7/10</w:t>
+            </w:r>
+          </w:p>
+        </w:tc>
+        <w:tc>
+          <w:tcPr>
+            <w:tcW w:w="1133" w:type="dxa"/>
+          </w:tcPr>
+          <w:p>
+            <w:pPr>
+              <w:jc w:val="center"/>
+            </w:pPr>
+          </w:p>
+        </w:tc>
+        <w:tc>
+          <w:tcPr>
+            <w:tcW w:w="1133" w:type="dxa"/>
+          </w:tcPr>
+          <w:p>
+            <w:pPr>
+              <w:jc w:val="center"/>
+            </w:pPr>
+          </w:p>
+        </w:tc>
+        <w:tc>
+          <w:tcPr>
+            <w:tcW w:w="1133" w:type="dxa"/>
+          </w:tcPr>
+          <w:p>
+            <w:pPr>
+              <w:jc w:val="center"/>
+            </w:pPr>
+            <w:r>
+              <w:t>CH</w:t>
+            </w:r>
+          </w:p>
+        </w:tc>
+      </w:tr>
+      <w:tr>
+        <w:trPr>
+          <w:jc w:val="center"/>
+        </w:trPr>
+        <w:tc>
+          <w:tcPr>
+            <w:tcW w:w="5671" w:type="dxa"/>
+            <w:vAlign w:val="center"/>
+          </w:tcPr>
+          <w:p>
+            <w:r>
+              <w:t>Realizar correcciones al plan de pruebas</w:t>
+            </w:r>
+          </w:p>
+        </w:tc>
+        <w:tc>
+          <w:tcPr>
+            <w:tcW w:w="1134" w:type="dxa"/>
+            <w:vAlign w:val="center"/>
+          </w:tcPr>
+          <w:p>
+            <w:pPr>
+              <w:jc w:val="center"/>
+            </w:pPr>
+            <w:r>
+              <w:t>7/10</w:t>
+            </w:r>
+          </w:p>
+        </w:tc>
+        <w:tc>
+          <w:tcPr>
+            <w:tcW w:w="1133" w:type="dxa"/>
+            <w:vAlign w:val="center"/>
+          </w:tcPr>
+          <w:p>
+            <w:pPr>
+              <w:jc w:val="center"/>
+            </w:pPr>
+            <w:r>
+              <w:t>7/10</w:t>
+            </w:r>
+          </w:p>
+        </w:tc>
+        <w:tc>
+          <w:tcPr>
+            <w:tcW w:w="1133" w:type="dxa"/>
+          </w:tcPr>
+          <w:p>
+            <w:pPr>
+              <w:jc w:val="center"/>
+            </w:pPr>
+          </w:p>
+        </w:tc>
+        <w:tc>
+          <w:tcPr>
+            <w:tcW w:w="1133" w:type="dxa"/>
+          </w:tcPr>
+          <w:p>
+            <w:pPr>
+              <w:jc w:val="center"/>
+            </w:pPr>
+          </w:p>
+        </w:tc>
+        <w:tc>
+          <w:tcPr>
+            <w:tcW w:w="1133" w:type="dxa"/>
+          </w:tcPr>
+          <w:p>
+            <w:pPr>
+              <w:jc w:val="center"/>
+            </w:pPr>
+            <w:r>
+              <w:t>CA, FH</w:t>
+            </w:r>
+          </w:p>
+        </w:tc>
+      </w:tr>
+      <w:tr>
+        <w:trPr>
+          <w:jc w:val="center"/>
+        </w:trPr>
+        <w:tc>
+          <w:tcPr>
+            <w:tcW w:w="5671" w:type="dxa"/>
+            <w:vAlign w:val="center"/>
+          </w:tcPr>
+          <w:p>
             <w:pPr>
               <w:jc w:val="center"/>
               <w:rPr>
@@ -3575,6 +5633,9 @@
             <w:vAlign w:val="center"/>
           </w:tcPr>
           <w:p>
+            <w:pPr>
+              <w:jc w:val="center"/>
+            </w:pPr>
             <w:r>
               <w:t>4/10</w:t>
             </w:r>
@@ -3586,6 +5647,9 @@
             <w:vAlign w:val="center"/>
           </w:tcPr>
           <w:p>
+            <w:pPr>
+              <w:jc w:val="center"/>
+            </w:pPr>
             <w:r>
               <w:t>8/10</w:t>
             </w:r>
@@ -3596,6 +5660,29 @@
             <w:tcW w:w="1133" w:type="dxa"/>
           </w:tcPr>
           <w:p>
+            <w:pPr>
+              <w:jc w:val="center"/>
+            </w:pPr>
+          </w:p>
+        </w:tc>
+        <w:tc>
+          <w:tcPr>
+            <w:tcW w:w="1133" w:type="dxa"/>
+          </w:tcPr>
+          <w:p>
+            <w:pPr>
+              <w:jc w:val="center"/>
+            </w:pPr>
+          </w:p>
+        </w:tc>
+        <w:tc>
+          <w:tcPr>
+            <w:tcW w:w="1133" w:type="dxa"/>
+          </w:tcPr>
+          <w:p>
+            <w:pPr>
+              <w:jc w:val="center"/>
+            </w:pPr>
             <w:r>
               <w:t>HC</w:t>
             </w:r>
@@ -3623,6 +5710,9 @@
             <w:vAlign w:val="center"/>
           </w:tcPr>
           <w:p>
+            <w:pPr>
+              <w:jc w:val="center"/>
+            </w:pPr>
             <w:r>
               <w:t>7/10</w:t>
             </w:r>
@@ -3634,6 +5724,9 @@
             <w:vAlign w:val="center"/>
           </w:tcPr>
           <w:p>
+            <w:pPr>
+              <w:jc w:val="center"/>
+            </w:pPr>
             <w:r>
               <w:t>7/10</w:t>
             </w:r>
@@ -3644,6 +5737,29 @@
             <w:tcW w:w="1133" w:type="dxa"/>
           </w:tcPr>
           <w:p>
+            <w:pPr>
+              <w:jc w:val="center"/>
+            </w:pPr>
+          </w:p>
+        </w:tc>
+        <w:tc>
+          <w:tcPr>
+            <w:tcW w:w="1133" w:type="dxa"/>
+          </w:tcPr>
+          <w:p>
+            <w:pPr>
+              <w:jc w:val="center"/>
+            </w:pPr>
+          </w:p>
+        </w:tc>
+        <w:tc>
+          <w:tcPr>
+            <w:tcW w:w="1133" w:type="dxa"/>
+          </w:tcPr>
+          <w:p>
+            <w:pPr>
+              <w:jc w:val="center"/>
+            </w:pPr>
             <w:r>
               <w:t>CA, FH</w:t>
             </w:r>
@@ -3660,6 +5776,83 @@
             <w:vAlign w:val="center"/>
           </w:tcPr>
           <w:p>
+            <w:r>
+              <w:t>Realizar correcciones al modelo de diseño inicial</w:t>
+            </w:r>
+          </w:p>
+        </w:tc>
+        <w:tc>
+          <w:tcPr>
+            <w:tcW w:w="1134" w:type="dxa"/>
+            <w:vAlign w:val="center"/>
+          </w:tcPr>
+          <w:p>
+            <w:pPr>
+              <w:jc w:val="center"/>
+            </w:pPr>
+            <w:r>
+              <w:t>7/10</w:t>
+            </w:r>
+          </w:p>
+        </w:tc>
+        <w:tc>
+          <w:tcPr>
+            <w:tcW w:w="1133" w:type="dxa"/>
+            <w:vAlign w:val="center"/>
+          </w:tcPr>
+          <w:p>
+            <w:pPr>
+              <w:jc w:val="center"/>
+            </w:pPr>
+            <w:r>
+              <w:t>7/10</w:t>
+            </w:r>
+          </w:p>
+        </w:tc>
+        <w:tc>
+          <w:tcPr>
+            <w:tcW w:w="1133" w:type="dxa"/>
+          </w:tcPr>
+          <w:p>
+            <w:pPr>
+              <w:jc w:val="center"/>
+            </w:pPr>
+          </w:p>
+        </w:tc>
+        <w:tc>
+          <w:tcPr>
+            <w:tcW w:w="1133" w:type="dxa"/>
+          </w:tcPr>
+          <w:p>
+            <w:pPr>
+              <w:jc w:val="center"/>
+            </w:pPr>
+          </w:p>
+        </w:tc>
+        <w:tc>
+          <w:tcPr>
+            <w:tcW w:w="1133" w:type="dxa"/>
+          </w:tcPr>
+          <w:p>
+            <w:pPr>
+              <w:jc w:val="center"/>
+            </w:pPr>
+            <w:r>
+              <w:t>HC</w:t>
+            </w:r>
+          </w:p>
+        </w:tc>
+      </w:tr>
+      <w:tr>
+        <w:trPr>
+          <w:jc w:val="center"/>
+        </w:trPr>
+        <w:tc>
+          <w:tcPr>
+            <w:tcW w:w="5671" w:type="dxa"/>
+            <w:vAlign w:val="center"/>
+          </w:tcPr>
+          <w:p>
             <w:pPr>
               <w:jc w:val="center"/>
               <w:rPr>
@@ -3682,20 +5875,23 @@
             <w:vAlign w:val="center"/>
           </w:tcPr>
           <w:p>
-            <w:r>
-              <w:t>7</w:t>
-            </w:r>
-            <w:r>
-              <w:t>/10</w:t>
-            </w:r>
-          </w:p>
-        </w:tc>
-        <w:tc>
-          <w:tcPr>
-            <w:tcW w:w="1133" w:type="dxa"/>
-            <w:vAlign w:val="center"/>
-          </w:tcPr>
-          <w:p>
+            <w:pPr>
+              <w:jc w:val="center"/>
+            </w:pPr>
+            <w:r>
+              <w:t>7/10</w:t>
+            </w:r>
+          </w:p>
+        </w:tc>
+        <w:tc>
+          <w:tcPr>
+            <w:tcW w:w="1133" w:type="dxa"/>
+            <w:vAlign w:val="center"/>
+          </w:tcPr>
+          <w:p>
+            <w:pPr>
+              <w:jc w:val="center"/>
+            </w:pPr>
             <w:r>
               <w:t>8/10</w:t>
             </w:r>
@@ -3706,6 +5902,29 @@
             <w:tcW w:w="1133" w:type="dxa"/>
           </w:tcPr>
           <w:p>
+            <w:pPr>
+              <w:jc w:val="center"/>
+            </w:pPr>
+          </w:p>
+        </w:tc>
+        <w:tc>
+          <w:tcPr>
+            <w:tcW w:w="1133" w:type="dxa"/>
+          </w:tcPr>
+          <w:p>
+            <w:pPr>
+              <w:jc w:val="center"/>
+            </w:pPr>
+          </w:p>
+        </w:tc>
+        <w:tc>
+          <w:tcPr>
+            <w:tcW w:w="1133" w:type="dxa"/>
+          </w:tcPr>
+          <w:p>
+            <w:pPr>
+              <w:jc w:val="center"/>
+            </w:pPr>
             <w:r>
               <w:t>HC</w:t>
             </w:r>
@@ -3744,6 +5963,9 @@
             <w:vAlign w:val="center"/>
           </w:tcPr>
           <w:p>
+            <w:pPr>
+              <w:jc w:val="center"/>
+            </w:pPr>
             <w:r>
               <w:t>8/10</w:t>
             </w:r>
@@ -3755,6 +5977,9 @@
             <w:vAlign w:val="center"/>
           </w:tcPr>
           <w:p>
+            <w:pPr>
+              <w:jc w:val="center"/>
+            </w:pPr>
             <w:r>
               <w:t>11/10</w:t>
             </w:r>
@@ -3764,7 +5989,31 @@
           <w:tcPr>
             <w:tcW w:w="1133" w:type="dxa"/>
           </w:tcPr>
-          <w:p/>
+          <w:p>
+            <w:pPr>
+              <w:jc w:val="center"/>
+            </w:pPr>
+          </w:p>
+        </w:tc>
+        <w:tc>
+          <w:tcPr>
+            <w:tcW w:w="1133" w:type="dxa"/>
+          </w:tcPr>
+          <w:p>
+            <w:pPr>
+              <w:jc w:val="center"/>
+            </w:pPr>
+          </w:p>
+        </w:tc>
+        <w:tc>
+          <w:tcPr>
+            <w:tcW w:w="1133" w:type="dxa"/>
+          </w:tcPr>
+          <w:p>
+            <w:pPr>
+              <w:jc w:val="center"/>
+            </w:pPr>
+          </w:p>
         </w:tc>
       </w:tr>
       <w:tr>
@@ -3778,6 +6027,7 @@
           </w:tcPr>
           <w:p>
             <w:r>
+              <w:lastRenderedPageBreak/>
               <w:t>Estudiar UARGflow</w:t>
             </w:r>
           </w:p>
@@ -3788,6 +6038,9 @@
             <w:vAlign w:val="center"/>
           </w:tcPr>
           <w:p>
+            <w:pPr>
+              <w:jc w:val="center"/>
+            </w:pPr>
             <w:r>
               <w:t>8/10</w:t>
             </w:r>
@@ -3799,24 +6052,44 @@
             <w:vAlign w:val="center"/>
           </w:tcPr>
           <w:p>
-            <w:r>
-              <w:t>9</w:t>
-            </w:r>
-            <w:r>
-              <w:t>/10</w:t>
-            </w:r>
-          </w:p>
-        </w:tc>
-        <w:tc>
-          <w:tcPr>
-            <w:tcW w:w="1133" w:type="dxa"/>
-          </w:tcPr>
-          <w:p>
-            <w:r>
-              <w:t>FH</w:t>
-            </w:r>
-            <w:r>
-              <w:t>, CA</w:t>
+            <w:pPr>
+              <w:jc w:val="center"/>
+            </w:pPr>
+            <w:r>
+              <w:t>9/10</w:t>
+            </w:r>
+          </w:p>
+        </w:tc>
+        <w:tc>
+          <w:tcPr>
+            <w:tcW w:w="1133" w:type="dxa"/>
+          </w:tcPr>
+          <w:p>
+            <w:pPr>
+              <w:jc w:val="center"/>
+            </w:pPr>
+          </w:p>
+        </w:tc>
+        <w:tc>
+          <w:tcPr>
+            <w:tcW w:w="1133" w:type="dxa"/>
+          </w:tcPr>
+          <w:p>
+            <w:pPr>
+              <w:jc w:val="center"/>
+            </w:pPr>
+          </w:p>
+        </w:tc>
+        <w:tc>
+          <w:tcPr>
+            <w:tcW w:w="1133" w:type="dxa"/>
+          </w:tcPr>
+          <w:p>
+            <w:pPr>
+              <w:jc w:val="center"/>
+            </w:pPr>
+            <w:r>
+              <w:t>FH, CA</w:t>
             </w:r>
           </w:p>
         </w:tc>
@@ -3842,6 +6115,9 @@
             <w:vAlign w:val="center"/>
           </w:tcPr>
           <w:p>
+            <w:pPr>
+              <w:jc w:val="center"/>
+            </w:pPr>
             <w:r>
               <w:t>9/10</w:t>
             </w:r>
@@ -3853,6 +6129,9 @@
             <w:vAlign w:val="center"/>
           </w:tcPr>
           <w:p>
+            <w:pPr>
+              <w:jc w:val="center"/>
+            </w:pPr>
             <w:r>
               <w:t>10/10</w:t>
             </w:r>
@@ -3863,11 +6142,31 @@
             <w:tcW w:w="1133" w:type="dxa"/>
           </w:tcPr>
           <w:p>
-            <w:r>
-              <w:t>FH</w:t>
-            </w:r>
-            <w:r>
-              <w:t>, CA</w:t>
+            <w:pPr>
+              <w:jc w:val="center"/>
+            </w:pPr>
+          </w:p>
+        </w:tc>
+        <w:tc>
+          <w:tcPr>
+            <w:tcW w:w="1133" w:type="dxa"/>
+          </w:tcPr>
+          <w:p>
+            <w:pPr>
+              <w:jc w:val="center"/>
+            </w:pPr>
+          </w:p>
+        </w:tc>
+        <w:tc>
+          <w:tcPr>
+            <w:tcW w:w="1133" w:type="dxa"/>
+          </w:tcPr>
+          <w:p>
+            <w:pPr>
+              <w:jc w:val="center"/>
+            </w:pPr>
+            <w:r>
+              <w:t>FH, CA</w:t>
             </w:r>
           </w:p>
         </w:tc>
@@ -3893,6 +6192,9 @@
             <w:vAlign w:val="center"/>
           </w:tcPr>
           <w:p>
+            <w:pPr>
+              <w:jc w:val="center"/>
+            </w:pPr>
             <w:r>
               <w:t>10/10</w:t>
             </w:r>
@@ -3904,6 +6206,9 @@
             <w:vAlign w:val="center"/>
           </w:tcPr>
           <w:p>
+            <w:pPr>
+              <w:jc w:val="center"/>
+            </w:pPr>
             <w:r>
               <w:t>10/10</w:t>
             </w:r>
@@ -3914,6 +6219,29 @@
             <w:tcW w:w="1133" w:type="dxa"/>
           </w:tcPr>
           <w:p>
+            <w:pPr>
+              <w:jc w:val="center"/>
+            </w:pPr>
+          </w:p>
+        </w:tc>
+        <w:tc>
+          <w:tcPr>
+            <w:tcW w:w="1133" w:type="dxa"/>
+          </w:tcPr>
+          <w:p>
+            <w:pPr>
+              <w:jc w:val="center"/>
+            </w:pPr>
+          </w:p>
+        </w:tc>
+        <w:tc>
+          <w:tcPr>
+            <w:tcW w:w="1133" w:type="dxa"/>
+          </w:tcPr>
+          <w:p>
+            <w:pPr>
+              <w:jc w:val="center"/>
+            </w:pPr>
             <w:r>
               <w:t>HC</w:t>
             </w:r>
@@ -3930,6 +6258,83 @@
             <w:vAlign w:val="center"/>
           </w:tcPr>
           <w:p>
+            <w:r>
+              <w:t>Realizar correcciones UARGflow funcional</w:t>
+            </w:r>
+          </w:p>
+        </w:tc>
+        <w:tc>
+          <w:tcPr>
+            <w:tcW w:w="1134" w:type="dxa"/>
+            <w:vAlign w:val="center"/>
+          </w:tcPr>
+          <w:p>
+            <w:pPr>
+              <w:jc w:val="center"/>
+            </w:pPr>
+            <w:r>
+              <w:t>10/10</w:t>
+            </w:r>
+          </w:p>
+        </w:tc>
+        <w:tc>
+          <w:tcPr>
+            <w:tcW w:w="1133" w:type="dxa"/>
+            <w:vAlign w:val="center"/>
+          </w:tcPr>
+          <w:p>
+            <w:pPr>
+              <w:jc w:val="center"/>
+            </w:pPr>
+            <w:r>
+              <w:t>10/10</w:t>
+            </w:r>
+          </w:p>
+        </w:tc>
+        <w:tc>
+          <w:tcPr>
+            <w:tcW w:w="1133" w:type="dxa"/>
+          </w:tcPr>
+          <w:p>
+            <w:pPr>
+              <w:jc w:val="center"/>
+            </w:pPr>
+          </w:p>
+        </w:tc>
+        <w:tc>
+          <w:tcPr>
+            <w:tcW w:w="1133" w:type="dxa"/>
+          </w:tcPr>
+          <w:p>
+            <w:pPr>
+              <w:jc w:val="center"/>
+            </w:pPr>
+          </w:p>
+        </w:tc>
+        <w:tc>
+          <w:tcPr>
+            <w:tcW w:w="1133" w:type="dxa"/>
+          </w:tcPr>
+          <w:p>
+            <w:pPr>
+              <w:jc w:val="center"/>
+            </w:pPr>
+            <w:r>
+              <w:t>FH, CA</w:t>
+            </w:r>
+          </w:p>
+        </w:tc>
+      </w:tr>
+      <w:tr>
+        <w:trPr>
+          <w:jc w:val="center"/>
+        </w:trPr>
+        <w:tc>
+          <w:tcPr>
+            <w:tcW w:w="5671" w:type="dxa"/>
+            <w:vAlign w:val="center"/>
+          </w:tcPr>
+          <w:p>
             <w:pPr>
               <w:ind w:left="0" w:firstLine="0"/>
               <w:rPr>
@@ -3952,6 +6357,9 @@
             <w:vAlign w:val="center"/>
           </w:tcPr>
           <w:p>
+            <w:pPr>
+              <w:jc w:val="center"/>
+            </w:pPr>
             <w:r>
               <w:t>8/10</w:t>
             </w:r>
@@ -3963,6 +6371,9 @@
             <w:vAlign w:val="center"/>
           </w:tcPr>
           <w:p>
+            <w:pPr>
+              <w:jc w:val="center"/>
+            </w:pPr>
             <w:r>
               <w:t>11/10</w:t>
             </w:r>
@@ -3973,6 +6384,29 @@
             <w:tcW w:w="1133" w:type="dxa"/>
           </w:tcPr>
           <w:p>
+            <w:pPr>
+              <w:jc w:val="center"/>
+            </w:pPr>
+          </w:p>
+        </w:tc>
+        <w:tc>
+          <w:tcPr>
+            <w:tcW w:w="1133" w:type="dxa"/>
+          </w:tcPr>
+          <w:p>
+            <w:pPr>
+              <w:jc w:val="center"/>
+            </w:pPr>
+          </w:p>
+        </w:tc>
+        <w:tc>
+          <w:tcPr>
+            <w:tcW w:w="1133" w:type="dxa"/>
+          </w:tcPr>
+          <w:p>
+            <w:pPr>
+              <w:jc w:val="center"/>
+            </w:pPr>
             <w:r>
               <w:t>HC</w:t>
             </w:r>
@@ -4003,6 +6437,9 @@
             <w:vAlign w:val="center"/>
           </w:tcPr>
           <w:p>
+            <w:pPr>
+              <w:jc w:val="center"/>
+            </w:pPr>
             <w:r>
               <w:t>10/10</w:t>
             </w:r>
@@ -4014,6 +6451,9 @@
             <w:vAlign w:val="center"/>
           </w:tcPr>
           <w:p>
+            <w:pPr>
+              <w:jc w:val="center"/>
+            </w:pPr>
             <w:r>
               <w:t>10/10</w:t>
             </w:r>
@@ -4024,11 +6464,31 @@
             <w:tcW w:w="1133" w:type="dxa"/>
           </w:tcPr>
           <w:p>
-            <w:r>
-              <w:t>FH</w:t>
-            </w:r>
-            <w:r>
-              <w:t>, CA</w:t>
+            <w:pPr>
+              <w:jc w:val="center"/>
+            </w:pPr>
+          </w:p>
+        </w:tc>
+        <w:tc>
+          <w:tcPr>
+            <w:tcW w:w="1133" w:type="dxa"/>
+          </w:tcPr>
+          <w:p>
+            <w:pPr>
+              <w:jc w:val="center"/>
+            </w:pPr>
+          </w:p>
+        </w:tc>
+        <w:tc>
+          <w:tcPr>
+            <w:tcW w:w="1133" w:type="dxa"/>
+          </w:tcPr>
+          <w:p>
+            <w:pPr>
+              <w:jc w:val="center"/>
+            </w:pPr>
+            <w:r>
+              <w:t>FH, CA</w:t>
             </w:r>
           </w:p>
         </w:tc>
@@ -4045,6 +6505,86 @@
           <w:p>
             <w:pPr>
               <w:ind w:left="0" w:firstLine="0"/>
+            </w:pPr>
+            <w:r>
+              <w:t>Realizar correcciones al plan de iteración de la fase de construcción iteración 1</w:t>
+            </w:r>
+          </w:p>
+        </w:tc>
+        <w:tc>
+          <w:tcPr>
+            <w:tcW w:w="1134" w:type="dxa"/>
+            <w:vAlign w:val="center"/>
+          </w:tcPr>
+          <w:p>
+            <w:pPr>
+              <w:jc w:val="center"/>
+            </w:pPr>
+            <w:r>
+              <w:t>10/10</w:t>
+            </w:r>
+          </w:p>
+        </w:tc>
+        <w:tc>
+          <w:tcPr>
+            <w:tcW w:w="1133" w:type="dxa"/>
+            <w:vAlign w:val="center"/>
+          </w:tcPr>
+          <w:p>
+            <w:pPr>
+              <w:jc w:val="center"/>
+            </w:pPr>
+            <w:r>
+              <w:t>10/10</w:t>
+            </w:r>
+          </w:p>
+        </w:tc>
+        <w:tc>
+          <w:tcPr>
+            <w:tcW w:w="1133" w:type="dxa"/>
+          </w:tcPr>
+          <w:p>
+            <w:pPr>
+              <w:jc w:val="center"/>
+            </w:pPr>
+          </w:p>
+        </w:tc>
+        <w:tc>
+          <w:tcPr>
+            <w:tcW w:w="1133" w:type="dxa"/>
+          </w:tcPr>
+          <w:p>
+            <w:pPr>
+              <w:jc w:val="center"/>
+            </w:pPr>
+          </w:p>
+        </w:tc>
+        <w:tc>
+          <w:tcPr>
+            <w:tcW w:w="1133" w:type="dxa"/>
+          </w:tcPr>
+          <w:p>
+            <w:pPr>
+              <w:jc w:val="center"/>
+            </w:pPr>
+            <w:r>
+              <w:t>HC</w:t>
+            </w:r>
+          </w:p>
+        </w:tc>
+      </w:tr>
+      <w:tr>
+        <w:trPr>
+          <w:jc w:val="center"/>
+        </w:trPr>
+        <w:tc>
+          <w:tcPr>
+            <w:tcW w:w="5671" w:type="dxa"/>
+            <w:vAlign w:val="center"/>
+          </w:tcPr>
+          <w:p>
+            <w:pPr>
+              <w:ind w:left="0" w:firstLine="0"/>
               <w:jc w:val="center"/>
               <w:rPr>
                 <w:b/>
@@ -4066,6 +6606,9 @@
             <w:vAlign w:val="center"/>
           </w:tcPr>
           <w:p>
+            <w:pPr>
+              <w:jc w:val="center"/>
+            </w:pPr>
             <w:r>
               <w:t>8/10</w:t>
             </w:r>
@@ -4077,6 +6620,9 @@
             <w:vAlign w:val="center"/>
           </w:tcPr>
           <w:p>
+            <w:pPr>
+              <w:jc w:val="center"/>
+            </w:pPr>
             <w:r>
               <w:t>11/10</w:t>
             </w:r>
@@ -4086,7 +6632,31 @@
           <w:tcPr>
             <w:tcW w:w="1133" w:type="dxa"/>
           </w:tcPr>
-          <w:p/>
+          <w:p>
+            <w:pPr>
+              <w:jc w:val="center"/>
+            </w:pPr>
+          </w:p>
+        </w:tc>
+        <w:tc>
+          <w:tcPr>
+            <w:tcW w:w="1133" w:type="dxa"/>
+          </w:tcPr>
+          <w:p>
+            <w:pPr>
+              <w:jc w:val="center"/>
+            </w:pPr>
+          </w:p>
+        </w:tc>
+        <w:tc>
+          <w:tcPr>
+            <w:tcW w:w="1133" w:type="dxa"/>
+          </w:tcPr>
+          <w:p>
+            <w:pPr>
+              <w:jc w:val="center"/>
+            </w:pPr>
+          </w:p>
         </w:tc>
       </w:tr>
       <w:tr>
@@ -4113,6 +6683,9 @@
             <w:vAlign w:val="center"/>
           </w:tcPr>
           <w:p>
+            <w:pPr>
+              <w:jc w:val="center"/>
+            </w:pPr>
             <w:r>
               <w:t>8/10</w:t>
             </w:r>
@@ -4124,6 +6697,9 @@
             <w:vAlign w:val="center"/>
           </w:tcPr>
           <w:p>
+            <w:pPr>
+              <w:jc w:val="center"/>
+            </w:pPr>
             <w:r>
               <w:t>10/10</w:t>
             </w:r>
@@ -4134,6 +6710,29 @@
             <w:tcW w:w="1133" w:type="dxa"/>
           </w:tcPr>
           <w:p>
+            <w:pPr>
+              <w:jc w:val="center"/>
+            </w:pPr>
+          </w:p>
+        </w:tc>
+        <w:tc>
+          <w:tcPr>
+            <w:tcW w:w="1133" w:type="dxa"/>
+          </w:tcPr>
+          <w:p>
+            <w:pPr>
+              <w:jc w:val="center"/>
+            </w:pPr>
+          </w:p>
+        </w:tc>
+        <w:tc>
+          <w:tcPr>
+            <w:tcW w:w="1133" w:type="dxa"/>
+          </w:tcPr>
+          <w:p>
+            <w:pPr>
+              <w:jc w:val="center"/>
+            </w:pPr>
             <w:r>
               <w:t>CA</w:t>
             </w:r>
@@ -4164,6 +6763,9 @@
             <w:vAlign w:val="center"/>
           </w:tcPr>
           <w:p>
+            <w:pPr>
+              <w:jc w:val="center"/>
+            </w:pPr>
             <w:r>
               <w:t>8/10</w:t>
             </w:r>
@@ -4175,6 +6777,9 @@
             <w:vAlign w:val="center"/>
           </w:tcPr>
           <w:p>
+            <w:pPr>
+              <w:jc w:val="center"/>
+            </w:pPr>
             <w:r>
               <w:t>8/10</w:t>
             </w:r>
@@ -4185,6 +6790,29 @@
             <w:tcW w:w="1133" w:type="dxa"/>
           </w:tcPr>
           <w:p>
+            <w:pPr>
+              <w:jc w:val="center"/>
+            </w:pPr>
+          </w:p>
+        </w:tc>
+        <w:tc>
+          <w:tcPr>
+            <w:tcW w:w="1133" w:type="dxa"/>
+          </w:tcPr>
+          <w:p>
+            <w:pPr>
+              <w:jc w:val="center"/>
+            </w:pPr>
+          </w:p>
+        </w:tc>
+        <w:tc>
+          <w:tcPr>
+            <w:tcW w:w="1133" w:type="dxa"/>
+          </w:tcPr>
+          <w:p>
+            <w:pPr>
+              <w:jc w:val="center"/>
+            </w:pPr>
             <w:r>
               <w:t>HC</w:t>
             </w:r>
@@ -4218,6 +6846,9 @@
             <w:vAlign w:val="center"/>
           </w:tcPr>
           <w:p>
+            <w:pPr>
+              <w:jc w:val="center"/>
+            </w:pPr>
             <w:r>
               <w:t>10/10</w:t>
             </w:r>
@@ -4229,6 +6860,9 @@
             <w:vAlign w:val="center"/>
           </w:tcPr>
           <w:p>
+            <w:pPr>
+              <w:jc w:val="center"/>
+            </w:pPr>
             <w:r>
               <w:t>10/10</w:t>
             </w:r>
@@ -4239,6 +6873,29 @@
             <w:tcW w:w="1133" w:type="dxa"/>
           </w:tcPr>
           <w:p>
+            <w:pPr>
+              <w:jc w:val="center"/>
+            </w:pPr>
+          </w:p>
+        </w:tc>
+        <w:tc>
+          <w:tcPr>
+            <w:tcW w:w="1133" w:type="dxa"/>
+          </w:tcPr>
+          <w:p>
+            <w:pPr>
+              <w:jc w:val="center"/>
+            </w:pPr>
+          </w:p>
+        </w:tc>
+        <w:tc>
+          <w:tcPr>
+            <w:tcW w:w="1133" w:type="dxa"/>
+          </w:tcPr>
+          <w:p>
+            <w:pPr>
+              <w:jc w:val="center"/>
+            </w:pPr>
             <w:r>
               <w:t>FH</w:t>
             </w:r>
@@ -4256,6 +6913,265 @@
           </w:tcPr>
           <w:p>
             <w:pPr>
+              <w:ind w:left="0" w:firstLine="0"/>
+            </w:pPr>
+            <w:r>
+              <w:t xml:space="preserve">Realizar correcciones sobre las </w:t>
+            </w:r>
+            <w:r>
+              <w:t>actividades de cierre de etapa de elaboración iteración 2</w:t>
+            </w:r>
+          </w:p>
+        </w:tc>
+        <w:tc>
+          <w:tcPr>
+            <w:tcW w:w="1134" w:type="dxa"/>
+            <w:vAlign w:val="center"/>
+          </w:tcPr>
+          <w:p>
+            <w:pPr>
+              <w:jc w:val="center"/>
+            </w:pPr>
+            <w:r>
+              <w:t>10/10</w:t>
+            </w:r>
+          </w:p>
+        </w:tc>
+        <w:tc>
+          <w:tcPr>
+            <w:tcW w:w="1133" w:type="dxa"/>
+            <w:vAlign w:val="center"/>
+          </w:tcPr>
+          <w:p>
+            <w:pPr>
+              <w:jc w:val="center"/>
+            </w:pPr>
+            <w:r>
+              <w:t>10/10</w:t>
+            </w:r>
+          </w:p>
+        </w:tc>
+        <w:tc>
+          <w:tcPr>
+            <w:tcW w:w="1133" w:type="dxa"/>
+          </w:tcPr>
+          <w:p>
+            <w:pPr>
+              <w:jc w:val="center"/>
+            </w:pPr>
+          </w:p>
+        </w:tc>
+        <w:tc>
+          <w:tcPr>
+            <w:tcW w:w="1133" w:type="dxa"/>
+          </w:tcPr>
+          <w:p>
+            <w:pPr>
+              <w:jc w:val="center"/>
+            </w:pPr>
+          </w:p>
+        </w:tc>
+        <w:tc>
+          <w:tcPr>
+            <w:tcW w:w="1133" w:type="dxa"/>
+          </w:tcPr>
+          <w:p>
+            <w:pPr>
+              <w:jc w:val="center"/>
+            </w:pPr>
+            <w:r>
+              <w:t>HC, CA</w:t>
+            </w:r>
+          </w:p>
+        </w:tc>
+      </w:tr>
+      <w:tr>
+        <w:trPr>
+          <w:jc w:val="center"/>
+        </w:trPr>
+        <w:tc>
+          <w:tcPr>
+            <w:tcW w:w="5671" w:type="dxa"/>
+            <w:vAlign w:val="center"/>
+          </w:tcPr>
+          <w:p>
+            <w:pPr>
+              <w:ind w:left="0" w:firstLine="0"/>
+              <w:jc w:val="center"/>
+              <w:rPr>
+                <w:b/>
+                <w:bCs/>
+              </w:rPr>
+            </w:pPr>
+            <w:r>
+              <w:rPr>
+                <w:b/>
+                <w:bCs/>
+              </w:rPr>
+              <w:t>Ejecutar plan de respuesta al riesgo RK08</w:t>
+            </w:r>
+          </w:p>
+        </w:tc>
+        <w:tc>
+          <w:tcPr>
+            <w:tcW w:w="1134" w:type="dxa"/>
+            <w:vAlign w:val="center"/>
+          </w:tcPr>
+          <w:p>
+            <w:pPr>
+              <w:jc w:val="center"/>
+            </w:pPr>
+            <w:r>
+              <w:t>10/10</w:t>
+            </w:r>
+          </w:p>
+        </w:tc>
+        <w:tc>
+          <w:tcPr>
+            <w:tcW w:w="1133" w:type="dxa"/>
+            <w:vAlign w:val="center"/>
+          </w:tcPr>
+          <w:p>
+            <w:pPr>
+              <w:jc w:val="center"/>
+            </w:pPr>
+            <w:r>
+              <w:t>11/10</w:t>
+            </w:r>
+          </w:p>
+        </w:tc>
+        <w:tc>
+          <w:tcPr>
+            <w:tcW w:w="1133" w:type="dxa"/>
+          </w:tcPr>
+          <w:p>
+            <w:pPr>
+              <w:jc w:val="center"/>
+            </w:pPr>
+          </w:p>
+        </w:tc>
+        <w:tc>
+          <w:tcPr>
+            <w:tcW w:w="1133" w:type="dxa"/>
+          </w:tcPr>
+          <w:p>
+            <w:pPr>
+              <w:jc w:val="center"/>
+            </w:pPr>
+          </w:p>
+        </w:tc>
+        <w:tc>
+          <w:tcPr>
+            <w:tcW w:w="1133" w:type="dxa"/>
+          </w:tcPr>
+          <w:p>
+            <w:pPr>
+              <w:jc w:val="center"/>
+            </w:pPr>
+            <w:r>
+              <w:t>FH</w:t>
+            </w:r>
+          </w:p>
+        </w:tc>
+      </w:tr>
+      <w:tr>
+        <w:trPr>
+          <w:jc w:val="center"/>
+        </w:trPr>
+        <w:tc>
+          <w:tcPr>
+            <w:tcW w:w="5671" w:type="dxa"/>
+            <w:vAlign w:val="center"/>
+          </w:tcPr>
+          <w:p>
+            <w:pPr>
+              <w:ind w:left="0" w:firstLine="0"/>
+              <w:rPr>
+                <w:b/>
+                <w:bCs/>
+              </w:rPr>
+            </w:pPr>
+            <w:r>
+              <w:t>Realizar una reunión de retrospectiva al final de cada iteración.</w:t>
+            </w:r>
+          </w:p>
+        </w:tc>
+        <w:tc>
+          <w:tcPr>
+            <w:tcW w:w="1134" w:type="dxa"/>
+            <w:vAlign w:val="center"/>
+          </w:tcPr>
+          <w:p>
+            <w:pPr>
+              <w:jc w:val="center"/>
+            </w:pPr>
+            <w:r>
+              <w:t>10/10</w:t>
+            </w:r>
+          </w:p>
+        </w:tc>
+        <w:tc>
+          <w:tcPr>
+            <w:tcW w:w="1133" w:type="dxa"/>
+            <w:vAlign w:val="center"/>
+          </w:tcPr>
+          <w:p>
+            <w:pPr>
+              <w:jc w:val="center"/>
+              <w:rPr>
+                <w:u w:val="single"/>
+              </w:rPr>
+            </w:pPr>
+            <w:r>
+              <w:t>11/10</w:t>
+            </w:r>
+          </w:p>
+        </w:tc>
+        <w:tc>
+          <w:tcPr>
+            <w:tcW w:w="1133" w:type="dxa"/>
+          </w:tcPr>
+          <w:p>
+            <w:pPr>
+              <w:jc w:val="center"/>
+            </w:pPr>
+          </w:p>
+        </w:tc>
+        <w:tc>
+          <w:tcPr>
+            <w:tcW w:w="1133" w:type="dxa"/>
+          </w:tcPr>
+          <w:p>
+            <w:pPr>
+              <w:jc w:val="center"/>
+            </w:pPr>
+          </w:p>
+        </w:tc>
+        <w:tc>
+          <w:tcPr>
+            <w:tcW w:w="1133" w:type="dxa"/>
+          </w:tcPr>
+          <w:p>
+            <w:pPr>
+              <w:jc w:val="center"/>
+            </w:pPr>
+            <w:r>
+              <w:t>FH</w:t>
+            </w:r>
+          </w:p>
+        </w:tc>
+      </w:tr>
+      <w:tr>
+        <w:trPr>
+          <w:jc w:val="center"/>
+        </w:trPr>
+        <w:tc>
+          <w:tcPr>
+            <w:tcW w:w="5671" w:type="dxa"/>
+            <w:vAlign w:val="center"/>
+          </w:tcPr>
+          <w:p>
+            <w:pPr>
               <w:jc w:val="center"/>
               <w:rPr>
                 <w:b/>
@@ -4277,71 +7193,250 @@
             <w:vAlign w:val="center"/>
           </w:tcPr>
           <w:p>
-            <w:r>
+            <w:pPr>
+              <w:jc w:val="center"/>
+            </w:pPr>
+            <w:r>
+              <w:t>10/10</w:t>
+            </w:r>
+          </w:p>
+        </w:tc>
+        <w:tc>
+          <w:tcPr>
+            <w:tcW w:w="1133" w:type="dxa"/>
+            <w:vAlign w:val="center"/>
+          </w:tcPr>
+          <w:p>
+            <w:pPr>
+              <w:jc w:val="center"/>
+            </w:pPr>
+            <w:r>
+              <w:t>11/10</w:t>
+            </w:r>
+          </w:p>
+        </w:tc>
+        <w:tc>
+          <w:tcPr>
+            <w:tcW w:w="1133" w:type="dxa"/>
+          </w:tcPr>
+          <w:p>
+            <w:pPr>
+              <w:jc w:val="center"/>
+            </w:pPr>
+          </w:p>
+        </w:tc>
+        <w:tc>
+          <w:tcPr>
+            <w:tcW w:w="1133" w:type="dxa"/>
+          </w:tcPr>
+          <w:p>
+            <w:pPr>
+              <w:jc w:val="center"/>
+            </w:pPr>
+          </w:p>
+        </w:tc>
+        <w:tc>
+          <w:tcPr>
+            <w:tcW w:w="1133" w:type="dxa"/>
+          </w:tcPr>
+          <w:p>
+            <w:pPr>
+              <w:jc w:val="center"/>
+            </w:pPr>
+            <w:r>
+              <w:t>HC</w:t>
+            </w:r>
+          </w:p>
+        </w:tc>
+      </w:tr>
+      <w:tr>
+        <w:trPr>
+          <w:jc w:val="center"/>
+        </w:trPr>
+        <w:tc>
+          <w:tcPr>
+            <w:tcW w:w="11337" w:type="dxa"/>
+            <w:gridSpan w:val="6"/>
+            <w:shd w:val="clear" w:color="auto" w:fill="BFBFBF" w:themeFill="background1" w:themeFillShade="BF"/>
+            <w:vAlign w:val="center"/>
+          </w:tcPr>
+          <w:p>
+            <w:pPr>
+              <w:jc w:val="center"/>
+              <w:rPr>
+                <w:b/>
+                <w:bCs/>
+              </w:rPr>
+            </w:pPr>
+            <w:r>
+              <w:rPr>
+                <w:b/>
+                <w:bCs/>
+              </w:rPr>
+              <w:t>Observaciones</w:t>
+            </w:r>
+          </w:p>
+        </w:tc>
+      </w:tr>
+      <w:tr>
+        <w:trPr>
+          <w:jc w:val="center"/>
+        </w:trPr>
+        <w:tc>
+          <w:tcPr>
+            <w:tcW w:w="11337" w:type="dxa"/>
+            <w:gridSpan w:val="6"/>
+            <w:shd w:val="clear" w:color="auto" w:fill="auto"/>
+            <w:vAlign w:val="center"/>
+          </w:tcPr>
+          <w:p>
+            <w:pPr>
+              <w:pStyle w:val="PSI-Normal"/>
+              <w:ind w:left="0" w:firstLine="3"/>
+              <w:rPr>
+                <w:u w:val="single"/>
+              </w:rPr>
+            </w:pPr>
+            <w:bookmarkStart w:id="7" w:name="_Toc238197615"/>
+            <w:r>
+              <w:rPr>
+                <w:vertAlign w:val="superscript"/>
+              </w:rPr>
               <w:t>1</w:t>
             </w:r>
             <w:r>
-              <w:t>0</w:t>
-            </w:r>
-            <w:r>
-              <w:t>/10</w:t>
-            </w:r>
-          </w:p>
-        </w:tc>
-        <w:tc>
-          <w:tcPr>
-            <w:tcW w:w="1133" w:type="dxa"/>
-            <w:vAlign w:val="center"/>
-          </w:tcPr>
-          <w:p>
-            <w:r>
-              <w:t>11/10</w:t>
-            </w:r>
-          </w:p>
-        </w:tc>
-        <w:tc>
-          <w:tcPr>
-            <w:tcW w:w="1133" w:type="dxa"/>
-          </w:tcPr>
-          <w:p>
-            <w:r>
-              <w:t>HC</w:t>
-            </w:r>
+              <w:t>La columna “responsable” indica al principal encargado de la tarea, pero al ser un equipo de desarrollo chico todos los integrantes tienen mayor o menor participación en todas las tareas.</w:t>
+            </w:r>
+          </w:p>
+          <w:p>
+            <w:r>
+              <w:rPr>
+                <w:vertAlign w:val="superscript"/>
+              </w:rPr>
+              <w:t>2</w:t>
+            </w:r>
+            <w:r>
+              <w:t xml:space="preserve">HC: </w:t>
+            </w:r>
+            <w:proofErr w:type="spellStart"/>
+            <w:r>
+              <w:t>Hernandez</w:t>
+            </w:r>
+            <w:proofErr w:type="spellEnd"/>
+            <w:r>
+              <w:t xml:space="preserve"> Cintia</w:t>
+            </w:r>
+            <w:r>
+              <w:br/>
+              <w:t>FH: Frey Hugo</w:t>
+            </w:r>
+            <w:r>
+              <w:br/>
+              <w:t xml:space="preserve">CA: Collareda Agustín </w:t>
+            </w:r>
+          </w:p>
+          <w:p>
+            <w:pPr>
+              <w:rPr>
+                <w:vertAlign w:val="superscript"/>
+              </w:rPr>
+            </w:pPr>
+            <w:r>
+              <w:rPr>
+                <w:vertAlign w:val="superscript"/>
+              </w:rPr>
+              <w:t>3</w:t>
+            </w:r>
+            <w:r>
+              <w:rPr>
+                <w:color w:val="ED0000"/>
+              </w:rPr>
+              <w:t>Color de f</w:t>
+            </w:r>
+            <w:r>
+              <w:rPr>
+                <w:color w:val="ED0000"/>
+              </w:rPr>
+              <w:t>uente roj</w:t>
+            </w:r>
+            <w:r>
+              <w:rPr>
+                <w:color w:val="ED0000"/>
+              </w:rPr>
+              <w:t>o</w:t>
+            </w:r>
+            <w:r>
+              <w:rPr>
+                <w:color w:val="ED0000"/>
+              </w:rPr>
+              <w:t xml:space="preserve"> </w:t>
+            </w:r>
+            <w:r>
+              <w:sym w:font="Wingdings" w:char="F0E0"/>
+            </w:r>
+            <w:r>
+              <w:t xml:space="preserve"> </w:t>
+            </w:r>
+            <w:r>
+              <w:t xml:space="preserve">Tarea empezada/terminada </w:t>
+            </w:r>
+            <w:proofErr w:type="spellStart"/>
+            <w:r>
+              <w:t>mas</w:t>
+            </w:r>
+            <w:proofErr w:type="spellEnd"/>
+            <w:r>
+              <w:t xml:space="preserve"> tarde de lo planificado</w:t>
+            </w:r>
+          </w:p>
+          <w:p>
+            <w:r>
+              <w:rPr>
+                <w:color w:val="388600"/>
+              </w:rPr>
+              <w:t xml:space="preserve">Color de fuente verde </w:t>
+            </w:r>
+            <w:r>
+              <w:sym w:font="Wingdings" w:char="F0E0"/>
+            </w:r>
+            <w:r>
+              <w:t xml:space="preserve"> </w:t>
+            </w:r>
+            <w:r>
+              <w:t>Tarea empezada/terminada antes de lo planificado</w:t>
+            </w:r>
+          </w:p>
+          <w:p>
+            <w:r>
+              <w:lastRenderedPageBreak/>
+              <w:t>“-”</w:t>
+            </w:r>
+            <w:r>
+              <w:t xml:space="preserve"> </w:t>
+            </w:r>
+            <w:r>
+              <w:sym w:font="Wingdings" w:char="F0E0"/>
+            </w:r>
+            <w:r>
+              <w:t xml:space="preserve"> </w:t>
+            </w:r>
+            <w:r>
+              <w:t>Tarea empezada/terminada en la fecha planificada</w:t>
+            </w:r>
+          </w:p>
+          <w:bookmarkEnd w:id="7"/>
+          <w:p>
+            <w:pPr>
+              <w:jc w:val="center"/>
+              <w:rPr>
+                <w:b/>
+                <w:bCs/>
+              </w:rPr>
+            </w:pPr>
           </w:p>
         </w:tc>
       </w:tr>
     </w:tbl>
-    <w:p>
-      <w:pPr>
-        <w:pStyle w:val="PSI-Normal"/>
-        <w:ind w:left="0" w:firstLine="3"/>
-        <w:rPr>
-          <w:u w:val="single"/>
-        </w:rPr>
-      </w:pPr>
-      <w:bookmarkStart w:id="7" w:name="_Toc238197615"/>
-      <w:r>
-        <w:t>*La columna “responsable” indica al principal encargado de la tarea, pero al ser un equipo de desarrollo chico todos los integrantes tienen mayor o menor participación en todas las tareas.</w:t>
-      </w:r>
-    </w:p>
-    <w:p>
-      <w:r>
-        <w:t>**</w:t>
-      </w:r>
-      <w:r>
-        <w:tab/>
-        <w:t>HC: Hernandez Cintia</w:t>
-      </w:r>
-      <w:r>
-        <w:br/>
-        <w:t>FH: Frey Hugo</w:t>
-      </w:r>
-      <w:r>
-        <w:br/>
-        <w:t xml:space="preserve">CA: Collareda Agustín </w:t>
-      </w:r>
-    </w:p>
-    <w:bookmarkEnd w:id="7"/>
     <w:p>
       <w:pPr>
         <w:pStyle w:val="PSI-Normal"/>
@@ -4376,7 +7471,6 @@
         </w:numPr>
       </w:pPr>
       <w:r>
-        <w:lastRenderedPageBreak/>
         <w:t>Paquete office.</w:t>
       </w:r>
     </w:p>
@@ -4425,7 +7519,15 @@
         </w:numPr>
       </w:pPr>
       <w:r>
-        <w:t>Visual Code Studio</w:t>
+        <w:t xml:space="preserve">Visual </w:t>
+      </w:r>
+      <w:proofErr w:type="spellStart"/>
+      <w:r>
+        <w:t>Code</w:t>
+      </w:r>
+      <w:proofErr w:type="spellEnd"/>
+      <w:r>
+        <w:t xml:space="preserve"> Studio</w:t>
       </w:r>
     </w:p>
     <w:p>
@@ -4670,8 +7772,13 @@
       </w:sdtPr>
       <w:sdtContent>
         <w:r>
-          <w:t>T-Code</w:t>
+          <w:t>T-</w:t>
         </w:r>
+        <w:proofErr w:type="spellStart"/>
+        <w:r>
+          <w:t>Code</w:t>
+        </w:r>
+        <w:proofErr w:type="spellEnd"/>
       </w:sdtContent>
     </w:sdt>
     <w:r>
@@ -5076,7 +8183,21 @@
           <w:rPr>
             <w:rFonts w:asciiTheme="minorHAnsi" w:eastAsiaTheme="minorHAnsi" w:hAnsiTheme="minorHAnsi" w:cstheme="minorBidi"/>
           </w:rPr>
-          <w:t>Agustín Collareda, Cintia Hernandez y Hugo Frey</w:t>
+          <w:t xml:space="preserve">Agustín Collareda, Cintia </w:t>
+        </w:r>
+        <w:proofErr w:type="spellStart"/>
+        <w:r>
+          <w:rPr>
+            <w:rFonts w:asciiTheme="minorHAnsi" w:eastAsiaTheme="minorHAnsi" w:hAnsiTheme="minorHAnsi" w:cstheme="minorBidi"/>
+          </w:rPr>
+          <w:t>Hernandez</w:t>
+        </w:r>
+        <w:proofErr w:type="spellEnd"/>
+        <w:r>
+          <w:rPr>
+            <w:rFonts w:asciiTheme="minorHAnsi" w:eastAsiaTheme="minorHAnsi" w:hAnsiTheme="minorHAnsi" w:cstheme="minorBidi"/>
+          </w:rPr>
+          <w:t xml:space="preserve"> y Hugo Frey</w:t>
         </w:r>
       </w:p>
     </w:sdtContent>

</xml_diff>

<commit_message>
doc: agrega diagrama de gantt
</commit_message>
<xml_diff>
--- a/2. Etapa de elaboración/Iteración 2/Plan de iteracion/Plan de Iteracion E2_Vesta Risk Manager_T-Code.docx
+++ b/2. Etapa de elaboración/Iteración 2/Plan de iteracion/Plan de Iteracion E2_Vesta Risk Manager_T-Code.docx
@@ -457,31 +457,15 @@
         <w:rPr>
           <w:lang w:val="es-AR"/>
         </w:rPr>
-        <w:t>T-</w:t>
+        <w:t>T-Code</w:t>
       </w:r>
-      <w:proofErr w:type="spellStart"/>
-      <w:r>
-        <w:rPr>
-          <w:lang w:val="es-AR"/>
-        </w:rPr>
-        <w:t>Code</w:t>
-      </w:r>
-      <w:proofErr w:type="spellEnd"/>
     </w:p>
     <w:p>
       <w:pPr>
         <w:pStyle w:val="Sinespaciado"/>
       </w:pPr>
       <w:r>
-        <w:t xml:space="preserve">Agustín Collareda, Cintia </w:t>
-      </w:r>
-      <w:proofErr w:type="spellStart"/>
-      <w:r>
-        <w:t>Hernandez</w:t>
-      </w:r>
-      <w:proofErr w:type="spellEnd"/>
-      <w:r>
-        <w:t xml:space="preserve"> y Hugo Frey</w:t>
+        <w:t>Agustín Collareda, Cintia Hernandez y Hugo Frey</w:t>
       </w:r>
     </w:p>
     <w:p/>
@@ -2771,7 +2755,13 @@
               <w:jc w:val="center"/>
             </w:pPr>
             <w:r>
-              <w:t>27/09</w:t>
+              <w:t>2</w:t>
+            </w:r>
+            <w:r>
+              <w:t>6</w:t>
+            </w:r>
+            <w:r>
+              <w:t>/09</w:t>
             </w:r>
           </w:p>
         </w:tc>
@@ -3047,6 +3037,12 @@
             <w:pPr>
               <w:jc w:val="center"/>
             </w:pPr>
+            <w:r>
+              <w:rPr>
+                <w:color w:val="FF0000"/>
+              </w:rPr>
+              <w:t>26/09</w:t>
+            </w:r>
           </w:p>
         </w:tc>
         <w:tc>
@@ -3202,6 +3198,9 @@
               <w:ind w:left="-14" w:firstLine="14"/>
               <w:jc w:val="center"/>
             </w:pPr>
+            <w:r>
+              <w:t>-</w:t>
+            </w:r>
           </w:p>
         </w:tc>
         <w:tc>
@@ -3213,6 +3212,12 @@
               <w:ind w:left="-14" w:firstLine="14"/>
               <w:jc w:val="center"/>
             </w:pPr>
+            <w:r>
+              <w:rPr>
+                <w:color w:val="FF0000"/>
+              </w:rPr>
+              <w:t>27/09</w:t>
+            </w:r>
           </w:p>
         </w:tc>
         <w:tc>
@@ -3269,7 +3274,13 @@
               <w:jc w:val="center"/>
             </w:pPr>
             <w:r>
-              <w:t>26/09</w:t>
+              <w:t>2</w:t>
+            </w:r>
+            <w:r>
+              <w:t>6</w:t>
+            </w:r>
+            <w:r>
+              <w:t>/09</w:t>
             </w:r>
           </w:p>
         </w:tc>
@@ -3282,6 +3293,9 @@
               <w:ind w:left="-14" w:firstLine="14"/>
               <w:jc w:val="center"/>
             </w:pPr>
+            <w:r>
+              <w:t>-</w:t>
+            </w:r>
           </w:p>
         </w:tc>
         <w:tc>
@@ -3293,6 +3307,12 @@
               <w:ind w:left="-14" w:firstLine="14"/>
               <w:jc w:val="center"/>
             </w:pPr>
+            <w:r>
+              <w:rPr>
+                <w:color w:val="000000" w:themeColor="text1"/>
+              </w:rPr>
+              <w:t>-</w:t>
+            </w:r>
           </w:p>
         </w:tc>
         <w:tc>
@@ -3385,6 +3405,9 @@
             <w:pPr>
               <w:jc w:val="center"/>
             </w:pPr>
+            <w:r>
+              <w:t>-</w:t>
+            </w:r>
           </w:p>
         </w:tc>
         <w:tc>
@@ -3451,7 +3474,7 @@
               <w:jc w:val="center"/>
             </w:pPr>
             <w:r>
-              <w:t>1/10</w:t>
+              <w:t>30/09</w:t>
             </w:r>
           </w:p>
         </w:tc>
@@ -3487,9 +3510,9 @@
             </w:pPr>
             <w:r>
               <w:rPr>
-                <w:color w:val="388600"/>
+                <w:color w:val="000000" w:themeColor="text1"/>
               </w:rPr>
-              <w:t>23/09</w:t>
+              <w:t>-</w:t>
             </w:r>
           </w:p>
         </w:tc>
@@ -3518,10 +3541,7 @@
           </w:tcPr>
           <w:p>
             <w:r>
-              <w:t>Revisar</w:t>
-            </w:r>
-            <w:r>
-              <w:t xml:space="preserve"> estimación fase de elaboración iteración 2</w:t>
+              <w:t>Realizar segunda estimación por CU</w:t>
             </w:r>
           </w:p>
         </w:tc>
@@ -3535,7 +3555,7 @@
               <w:jc w:val="center"/>
             </w:pPr>
             <w:r>
-              <w:t>30/09</w:t>
+              <w:t>27/09</w:t>
             </w:r>
           </w:p>
         </w:tc>
@@ -3600,7 +3620,7 @@
               <w:jc w:val="center"/>
             </w:pPr>
             <w:r>
-              <w:t>HC, FH</w:t>
+              <w:t>CA</w:t>
             </w:r>
           </w:p>
         </w:tc>
@@ -3616,7 +3636,10 @@
           </w:tcPr>
           <w:p>
             <w:r>
-              <w:t>Realizar correcciones a la estimación de la fase de elaboración 2</w:t>
+              <w:t>Revisar</w:t>
+            </w:r>
+            <w:r>
+              <w:t xml:space="preserve"> estimación fase de elaboración iteración 2</w:t>
             </w:r>
           </w:p>
         </w:tc>
@@ -3659,31 +3682,43 @@
                 <w:color w:val="388600"/>
               </w:rPr>
             </w:pPr>
-          </w:p>
-        </w:tc>
-        <w:tc>
-          <w:tcPr>
-            <w:tcW w:w="1133" w:type="dxa"/>
-          </w:tcPr>
-          <w:p>
-            <w:pPr>
-              <w:jc w:val="center"/>
+            <w:r>
               <w:rPr>
                 <w:color w:val="388600"/>
               </w:rPr>
-            </w:pPr>
-          </w:p>
-        </w:tc>
-        <w:tc>
-          <w:tcPr>
-            <w:tcW w:w="1133" w:type="dxa"/>
-          </w:tcPr>
-          <w:p>
-            <w:pPr>
-              <w:jc w:val="center"/>
-            </w:pPr>
-            <w:r>
-              <w:t>CA</w:t>
+              <w:t>23/09</w:t>
+            </w:r>
+          </w:p>
+        </w:tc>
+        <w:tc>
+          <w:tcPr>
+            <w:tcW w:w="1133" w:type="dxa"/>
+          </w:tcPr>
+          <w:p>
+            <w:pPr>
+              <w:jc w:val="center"/>
+              <w:rPr>
+                <w:color w:val="388600"/>
+              </w:rPr>
+            </w:pPr>
+            <w:r>
+              <w:rPr>
+                <w:color w:val="388600"/>
+              </w:rPr>
+              <w:t>23/09</w:t>
+            </w:r>
+          </w:p>
+        </w:tc>
+        <w:tc>
+          <w:tcPr>
+            <w:tcW w:w="1133" w:type="dxa"/>
+          </w:tcPr>
+          <w:p>
+            <w:pPr>
+              <w:jc w:val="center"/>
+            </w:pPr>
+            <w:r>
+              <w:t>HC, FH</w:t>
             </w:r>
           </w:p>
         </w:tc>
@@ -3698,6 +3733,101 @@
             <w:vAlign w:val="center"/>
           </w:tcPr>
           <w:p>
+            <w:r>
+              <w:t>Realizar correcciones a la estimación de la fase de elaboración 2</w:t>
+            </w:r>
+          </w:p>
+        </w:tc>
+        <w:tc>
+          <w:tcPr>
+            <w:tcW w:w="1134" w:type="dxa"/>
+            <w:vAlign w:val="center"/>
+          </w:tcPr>
+          <w:p>
+            <w:pPr>
+              <w:jc w:val="center"/>
+            </w:pPr>
+            <w:r>
+              <w:t>30/09</w:t>
+            </w:r>
+          </w:p>
+        </w:tc>
+        <w:tc>
+          <w:tcPr>
+            <w:tcW w:w="1133" w:type="dxa"/>
+            <w:vAlign w:val="center"/>
+          </w:tcPr>
+          <w:p>
+            <w:pPr>
+              <w:jc w:val="center"/>
+            </w:pPr>
+            <w:r>
+              <w:t>30/09</w:t>
+            </w:r>
+          </w:p>
+        </w:tc>
+        <w:tc>
+          <w:tcPr>
+            <w:tcW w:w="1133" w:type="dxa"/>
+          </w:tcPr>
+          <w:p>
+            <w:pPr>
+              <w:jc w:val="center"/>
+              <w:rPr>
+                <w:color w:val="388600"/>
+              </w:rPr>
+            </w:pPr>
+            <w:r>
+              <w:rPr>
+                <w:color w:val="388600"/>
+              </w:rPr>
+              <w:t>-</w:t>
+            </w:r>
+          </w:p>
+        </w:tc>
+        <w:tc>
+          <w:tcPr>
+            <w:tcW w:w="1133" w:type="dxa"/>
+          </w:tcPr>
+          <w:p>
+            <w:pPr>
+              <w:jc w:val="center"/>
+              <w:rPr>
+                <w:color w:val="388600"/>
+              </w:rPr>
+            </w:pPr>
+            <w:r>
+              <w:rPr>
+                <w:color w:val="388600"/>
+              </w:rPr>
+              <w:t>-</w:t>
+            </w:r>
+          </w:p>
+        </w:tc>
+        <w:tc>
+          <w:tcPr>
+            <w:tcW w:w="1133" w:type="dxa"/>
+          </w:tcPr>
+          <w:p>
+            <w:pPr>
+              <w:jc w:val="center"/>
+            </w:pPr>
+            <w:r>
+              <w:t>CA</w:t>
+            </w:r>
+          </w:p>
+        </w:tc>
+      </w:tr>
+      <w:tr>
+        <w:trPr>
+          <w:jc w:val="center"/>
+        </w:trPr>
+        <w:tc>
+          <w:tcPr>
+            <w:tcW w:w="5671" w:type="dxa"/>
+            <w:vAlign w:val="center"/>
+          </w:tcPr>
+          <w:p>
             <w:pPr>
               <w:jc w:val="center"/>
               <w:rPr>
@@ -3738,18 +3868,21 @@
               <w:jc w:val="center"/>
             </w:pPr>
             <w:r>
-              <w:t>1/10</w:t>
-            </w:r>
-          </w:p>
-        </w:tc>
-        <w:tc>
-          <w:tcPr>
-            <w:tcW w:w="1133" w:type="dxa"/>
-          </w:tcPr>
-          <w:p>
-            <w:pPr>
-              <w:jc w:val="center"/>
-            </w:pPr>
+              <w:t>30/09</w:t>
+            </w:r>
+          </w:p>
+        </w:tc>
+        <w:tc>
+          <w:tcPr>
+            <w:tcW w:w="1133" w:type="dxa"/>
+          </w:tcPr>
+          <w:p>
+            <w:pPr>
+              <w:jc w:val="center"/>
+            </w:pPr>
+            <w:r>
+              <w:t>-</w:t>
+            </w:r>
           </w:p>
         </w:tc>
         <w:tc>
@@ -3824,16 +3957,22 @@
             <w:pPr>
               <w:jc w:val="center"/>
             </w:pPr>
-          </w:p>
-        </w:tc>
-        <w:tc>
-          <w:tcPr>
-            <w:tcW w:w="1133" w:type="dxa"/>
-          </w:tcPr>
-          <w:p>
-            <w:pPr>
-              <w:jc w:val="center"/>
-            </w:pPr>
+            <w:r>
+              <w:t>-</w:t>
+            </w:r>
+          </w:p>
+        </w:tc>
+        <w:tc>
+          <w:tcPr>
+            <w:tcW w:w="1133" w:type="dxa"/>
+          </w:tcPr>
+          <w:p>
+            <w:pPr>
+              <w:jc w:val="center"/>
+            </w:pPr>
+            <w:r>
+              <w:t>-</w:t>
+            </w:r>
           </w:p>
         </w:tc>
         <w:tc>
@@ -3901,6 +4040,9 @@
             <w:pPr>
               <w:jc w:val="center"/>
             </w:pPr>
+            <w:r>
+              <w:t>-</w:t>
+            </w:r>
           </w:p>
         </w:tc>
         <w:tc>
@@ -3943,6 +4085,7 @@
               </w:rPr>
             </w:pPr>
             <w:r>
+              <w:lastRenderedPageBreak/>
               <w:t>Revisar prototipo funcional</w:t>
             </w:r>
           </w:p>
@@ -3971,13 +4114,7 @@
               <w:jc w:val="center"/>
             </w:pPr>
             <w:r>
-              <w:t>30</w:t>
-            </w:r>
-            <w:r>
-              <w:t>/</w:t>
-            </w:r>
-            <w:r>
-              <w:t>09</w:t>
+              <w:t>30/09</w:t>
             </w:r>
           </w:p>
         </w:tc>
@@ -4029,7 +4166,6 @@
           </w:tcPr>
           <w:p>
             <w:r>
-              <w:lastRenderedPageBreak/>
               <w:t>Realizar correcciones al prototipo funcional</w:t>
             </w:r>
           </w:p>
@@ -4374,6 +4510,735 @@
                 <w:b/>
                 <w:bCs/>
               </w:rPr>
+              <w:t>Ejecutar plan de respuesta del riesgo RK03</w:t>
+            </w:r>
+          </w:p>
+        </w:tc>
+        <w:tc>
+          <w:tcPr>
+            <w:tcW w:w="1134" w:type="dxa"/>
+            <w:vAlign w:val="center"/>
+          </w:tcPr>
+          <w:p>
+            <w:pPr>
+              <w:jc w:val="center"/>
+            </w:pPr>
+            <w:r>
+              <w:t>1/10</w:t>
+            </w:r>
+          </w:p>
+        </w:tc>
+        <w:tc>
+          <w:tcPr>
+            <w:tcW w:w="1133" w:type="dxa"/>
+            <w:vAlign w:val="center"/>
+          </w:tcPr>
+          <w:p>
+            <w:pPr>
+              <w:jc w:val="center"/>
+            </w:pPr>
+            <w:r>
+              <w:t>4/10</w:t>
+            </w:r>
+          </w:p>
+        </w:tc>
+        <w:tc>
+          <w:tcPr>
+            <w:tcW w:w="1133" w:type="dxa"/>
+          </w:tcPr>
+          <w:p>
+            <w:pPr>
+              <w:jc w:val="center"/>
+            </w:pPr>
+          </w:p>
+        </w:tc>
+        <w:tc>
+          <w:tcPr>
+            <w:tcW w:w="1133" w:type="dxa"/>
+          </w:tcPr>
+          <w:p>
+            <w:pPr>
+              <w:jc w:val="center"/>
+            </w:pPr>
+          </w:p>
+        </w:tc>
+        <w:tc>
+          <w:tcPr>
+            <w:tcW w:w="1133" w:type="dxa"/>
+          </w:tcPr>
+          <w:p>
+            <w:pPr>
+              <w:jc w:val="center"/>
+            </w:pPr>
+            <w:r>
+              <w:t>FH</w:t>
+            </w:r>
+          </w:p>
+        </w:tc>
+      </w:tr>
+      <w:tr>
+        <w:trPr>
+          <w:jc w:val="center"/>
+        </w:trPr>
+        <w:tc>
+          <w:tcPr>
+            <w:tcW w:w="5671" w:type="dxa"/>
+            <w:vAlign w:val="center"/>
+          </w:tcPr>
+          <w:p>
+            <w:r>
+              <w:t>Buscar cursos PHP</w:t>
+            </w:r>
+          </w:p>
+        </w:tc>
+        <w:tc>
+          <w:tcPr>
+            <w:tcW w:w="1134" w:type="dxa"/>
+            <w:vAlign w:val="center"/>
+          </w:tcPr>
+          <w:p>
+            <w:pPr>
+              <w:jc w:val="center"/>
+            </w:pPr>
+            <w:r>
+              <w:t>1/10</w:t>
+            </w:r>
+          </w:p>
+        </w:tc>
+        <w:tc>
+          <w:tcPr>
+            <w:tcW w:w="1133" w:type="dxa"/>
+            <w:vAlign w:val="center"/>
+          </w:tcPr>
+          <w:p>
+            <w:pPr>
+              <w:jc w:val="center"/>
+            </w:pPr>
+            <w:r>
+              <w:t>2/10</w:t>
+            </w:r>
+          </w:p>
+        </w:tc>
+        <w:tc>
+          <w:tcPr>
+            <w:tcW w:w="1133" w:type="dxa"/>
+          </w:tcPr>
+          <w:p>
+            <w:pPr>
+              <w:jc w:val="center"/>
+            </w:pPr>
+          </w:p>
+        </w:tc>
+        <w:tc>
+          <w:tcPr>
+            <w:tcW w:w="1133" w:type="dxa"/>
+          </w:tcPr>
+          <w:p>
+            <w:pPr>
+              <w:jc w:val="center"/>
+            </w:pPr>
+          </w:p>
+        </w:tc>
+        <w:tc>
+          <w:tcPr>
+            <w:tcW w:w="1133" w:type="dxa"/>
+          </w:tcPr>
+          <w:p>
+            <w:pPr>
+              <w:jc w:val="center"/>
+            </w:pPr>
+            <w:r>
+              <w:t>FH</w:t>
+            </w:r>
+          </w:p>
+        </w:tc>
+      </w:tr>
+      <w:tr>
+        <w:trPr>
+          <w:jc w:val="center"/>
+        </w:trPr>
+        <w:tc>
+          <w:tcPr>
+            <w:tcW w:w="5671" w:type="dxa"/>
+            <w:vAlign w:val="center"/>
+          </w:tcPr>
+          <w:p>
+            <w:r>
+              <w:t>Realizar mejor curso encontrado</w:t>
+            </w:r>
+          </w:p>
+        </w:tc>
+        <w:tc>
+          <w:tcPr>
+            <w:tcW w:w="1134" w:type="dxa"/>
+            <w:vAlign w:val="center"/>
+          </w:tcPr>
+          <w:p>
+            <w:pPr>
+              <w:jc w:val="center"/>
+            </w:pPr>
+            <w:r>
+              <w:t>2/10</w:t>
+            </w:r>
+          </w:p>
+        </w:tc>
+        <w:tc>
+          <w:tcPr>
+            <w:tcW w:w="1133" w:type="dxa"/>
+            <w:vAlign w:val="center"/>
+          </w:tcPr>
+          <w:p>
+            <w:pPr>
+              <w:jc w:val="center"/>
+            </w:pPr>
+            <w:r>
+              <w:t>3/10</w:t>
+            </w:r>
+          </w:p>
+        </w:tc>
+        <w:tc>
+          <w:tcPr>
+            <w:tcW w:w="1133" w:type="dxa"/>
+          </w:tcPr>
+          <w:p>
+            <w:pPr>
+              <w:jc w:val="center"/>
+            </w:pPr>
+          </w:p>
+        </w:tc>
+        <w:tc>
+          <w:tcPr>
+            <w:tcW w:w="1133" w:type="dxa"/>
+          </w:tcPr>
+          <w:p>
+            <w:pPr>
+              <w:jc w:val="center"/>
+            </w:pPr>
+          </w:p>
+        </w:tc>
+        <w:tc>
+          <w:tcPr>
+            <w:tcW w:w="1133" w:type="dxa"/>
+          </w:tcPr>
+          <w:p>
+            <w:pPr>
+              <w:jc w:val="center"/>
+            </w:pPr>
+            <w:r>
+              <w:t>FH, CA</w:t>
+            </w:r>
+          </w:p>
+        </w:tc>
+      </w:tr>
+      <w:tr>
+        <w:trPr>
+          <w:jc w:val="center"/>
+        </w:trPr>
+        <w:tc>
+          <w:tcPr>
+            <w:tcW w:w="5671" w:type="dxa"/>
+            <w:vAlign w:val="center"/>
+          </w:tcPr>
+          <w:p>
+            <w:r>
+              <w:t>Elaborar pequeños proyectos de prueba</w:t>
+            </w:r>
+          </w:p>
+        </w:tc>
+        <w:tc>
+          <w:tcPr>
+            <w:tcW w:w="1134" w:type="dxa"/>
+            <w:vAlign w:val="center"/>
+          </w:tcPr>
+          <w:p>
+            <w:pPr>
+              <w:jc w:val="center"/>
+            </w:pPr>
+            <w:r>
+              <w:t>3/10</w:t>
+            </w:r>
+          </w:p>
+        </w:tc>
+        <w:tc>
+          <w:tcPr>
+            <w:tcW w:w="1133" w:type="dxa"/>
+            <w:vAlign w:val="center"/>
+          </w:tcPr>
+          <w:p>
+            <w:pPr>
+              <w:jc w:val="center"/>
+            </w:pPr>
+            <w:r>
+              <w:t>4/10</w:t>
+            </w:r>
+          </w:p>
+        </w:tc>
+        <w:tc>
+          <w:tcPr>
+            <w:tcW w:w="1133" w:type="dxa"/>
+          </w:tcPr>
+          <w:p>
+            <w:pPr>
+              <w:jc w:val="center"/>
+            </w:pPr>
+          </w:p>
+        </w:tc>
+        <w:tc>
+          <w:tcPr>
+            <w:tcW w:w="1133" w:type="dxa"/>
+          </w:tcPr>
+          <w:p>
+            <w:pPr>
+              <w:jc w:val="center"/>
+            </w:pPr>
+          </w:p>
+        </w:tc>
+        <w:tc>
+          <w:tcPr>
+            <w:tcW w:w="1133" w:type="dxa"/>
+          </w:tcPr>
+          <w:p>
+            <w:pPr>
+              <w:jc w:val="center"/>
+            </w:pPr>
+            <w:r>
+              <w:t>FH, CA</w:t>
+            </w:r>
+          </w:p>
+        </w:tc>
+      </w:tr>
+      <w:tr>
+        <w:trPr>
+          <w:jc w:val="center"/>
+        </w:trPr>
+        <w:tc>
+          <w:tcPr>
+            <w:tcW w:w="5671" w:type="dxa"/>
+            <w:vAlign w:val="center"/>
+          </w:tcPr>
+          <w:p>
+            <w:pPr>
+              <w:jc w:val="center"/>
+              <w:rPr>
+                <w:b/>
+                <w:bCs/>
+              </w:rPr>
+            </w:pPr>
+            <w:r>
+              <w:rPr>
+                <w:b/>
+                <w:bCs/>
+              </w:rPr>
+              <w:t>Elaborar modelo de datos</w:t>
+            </w:r>
+          </w:p>
+        </w:tc>
+        <w:tc>
+          <w:tcPr>
+            <w:tcW w:w="1134" w:type="dxa"/>
+            <w:vAlign w:val="center"/>
+          </w:tcPr>
+          <w:p>
+            <w:pPr>
+              <w:jc w:val="center"/>
+            </w:pPr>
+            <w:r>
+              <w:t>1/10</w:t>
+            </w:r>
+          </w:p>
+        </w:tc>
+        <w:tc>
+          <w:tcPr>
+            <w:tcW w:w="1133" w:type="dxa"/>
+            <w:vAlign w:val="center"/>
+          </w:tcPr>
+          <w:p>
+            <w:pPr>
+              <w:jc w:val="center"/>
+            </w:pPr>
+            <w:r>
+              <w:t>3</w:t>
+            </w:r>
+            <w:r>
+              <w:t>/10</w:t>
+            </w:r>
+          </w:p>
+        </w:tc>
+        <w:tc>
+          <w:tcPr>
+            <w:tcW w:w="1133" w:type="dxa"/>
+          </w:tcPr>
+          <w:p>
+            <w:pPr>
+              <w:jc w:val="center"/>
+            </w:pPr>
+          </w:p>
+        </w:tc>
+        <w:tc>
+          <w:tcPr>
+            <w:tcW w:w="1133" w:type="dxa"/>
+          </w:tcPr>
+          <w:p>
+            <w:pPr>
+              <w:jc w:val="center"/>
+            </w:pPr>
+          </w:p>
+        </w:tc>
+        <w:tc>
+          <w:tcPr>
+            <w:tcW w:w="1133" w:type="dxa"/>
+          </w:tcPr>
+          <w:p>
+            <w:pPr>
+              <w:jc w:val="center"/>
+            </w:pPr>
+            <w:r>
+              <w:t>FH</w:t>
+            </w:r>
+          </w:p>
+        </w:tc>
+      </w:tr>
+      <w:tr>
+        <w:trPr>
+          <w:jc w:val="center"/>
+        </w:trPr>
+        <w:tc>
+          <w:tcPr>
+            <w:tcW w:w="5671" w:type="dxa"/>
+            <w:vAlign w:val="center"/>
+          </w:tcPr>
+          <w:p>
+            <w:r>
+              <w:t>Realizar modelo de datos</w:t>
+            </w:r>
+          </w:p>
+        </w:tc>
+        <w:tc>
+          <w:tcPr>
+            <w:tcW w:w="1134" w:type="dxa"/>
+            <w:vAlign w:val="center"/>
+          </w:tcPr>
+          <w:p>
+            <w:pPr>
+              <w:jc w:val="center"/>
+            </w:pPr>
+            <w:r>
+              <w:t>1/10</w:t>
+            </w:r>
+          </w:p>
+        </w:tc>
+        <w:tc>
+          <w:tcPr>
+            <w:tcW w:w="1133" w:type="dxa"/>
+            <w:vAlign w:val="center"/>
+          </w:tcPr>
+          <w:p>
+            <w:pPr>
+              <w:jc w:val="center"/>
+            </w:pPr>
+            <w:r>
+              <w:t>3/10</w:t>
+            </w:r>
+          </w:p>
+        </w:tc>
+        <w:tc>
+          <w:tcPr>
+            <w:tcW w:w="1133" w:type="dxa"/>
+          </w:tcPr>
+          <w:p>
+            <w:pPr>
+              <w:jc w:val="center"/>
+            </w:pPr>
+          </w:p>
+        </w:tc>
+        <w:tc>
+          <w:tcPr>
+            <w:tcW w:w="1133" w:type="dxa"/>
+          </w:tcPr>
+          <w:p>
+            <w:pPr>
+              <w:jc w:val="center"/>
+            </w:pPr>
+          </w:p>
+        </w:tc>
+        <w:tc>
+          <w:tcPr>
+            <w:tcW w:w="1133" w:type="dxa"/>
+          </w:tcPr>
+          <w:p>
+            <w:pPr>
+              <w:jc w:val="center"/>
+            </w:pPr>
+            <w:r>
+              <w:t>FH</w:t>
+            </w:r>
+          </w:p>
+        </w:tc>
+      </w:tr>
+      <w:tr>
+        <w:trPr>
+          <w:jc w:val="center"/>
+        </w:trPr>
+        <w:tc>
+          <w:tcPr>
+            <w:tcW w:w="5671" w:type="dxa"/>
+            <w:vAlign w:val="center"/>
+          </w:tcPr>
+          <w:p>
+            <w:r>
+              <w:t>Revisar modelo de datos</w:t>
+            </w:r>
+          </w:p>
+        </w:tc>
+        <w:tc>
+          <w:tcPr>
+            <w:tcW w:w="1134" w:type="dxa"/>
+            <w:vAlign w:val="center"/>
+          </w:tcPr>
+          <w:p>
+            <w:pPr>
+              <w:jc w:val="center"/>
+            </w:pPr>
+            <w:r>
+              <w:t>3/10</w:t>
+            </w:r>
+          </w:p>
+        </w:tc>
+        <w:tc>
+          <w:tcPr>
+            <w:tcW w:w="1133" w:type="dxa"/>
+            <w:vAlign w:val="center"/>
+          </w:tcPr>
+          <w:p>
+            <w:pPr>
+              <w:jc w:val="center"/>
+            </w:pPr>
+            <w:r>
+              <w:t>3/10</w:t>
+            </w:r>
+          </w:p>
+        </w:tc>
+        <w:tc>
+          <w:tcPr>
+            <w:tcW w:w="1133" w:type="dxa"/>
+          </w:tcPr>
+          <w:p>
+            <w:pPr>
+              <w:jc w:val="center"/>
+            </w:pPr>
+          </w:p>
+        </w:tc>
+        <w:tc>
+          <w:tcPr>
+            <w:tcW w:w="1133" w:type="dxa"/>
+          </w:tcPr>
+          <w:p>
+            <w:pPr>
+              <w:jc w:val="center"/>
+            </w:pPr>
+          </w:p>
+        </w:tc>
+        <w:tc>
+          <w:tcPr>
+            <w:tcW w:w="1133" w:type="dxa"/>
+          </w:tcPr>
+          <w:p>
+            <w:pPr>
+              <w:jc w:val="center"/>
+            </w:pPr>
+            <w:r>
+              <w:t>HC, CA</w:t>
+            </w:r>
+          </w:p>
+        </w:tc>
+      </w:tr>
+      <w:tr>
+        <w:trPr>
+          <w:jc w:val="center"/>
+        </w:trPr>
+        <w:tc>
+          <w:tcPr>
+            <w:tcW w:w="5671" w:type="dxa"/>
+            <w:vAlign w:val="center"/>
+          </w:tcPr>
+          <w:p>
+            <w:r>
+              <w:t>Realizar correcciones al modelo de datos</w:t>
+            </w:r>
+          </w:p>
+        </w:tc>
+        <w:tc>
+          <w:tcPr>
+            <w:tcW w:w="1134" w:type="dxa"/>
+            <w:vAlign w:val="center"/>
+          </w:tcPr>
+          <w:p>
+            <w:pPr>
+              <w:jc w:val="center"/>
+            </w:pPr>
+            <w:r>
+              <w:t>3/10</w:t>
+            </w:r>
+          </w:p>
+        </w:tc>
+        <w:tc>
+          <w:tcPr>
+            <w:tcW w:w="1133" w:type="dxa"/>
+            <w:vAlign w:val="center"/>
+          </w:tcPr>
+          <w:p>
+            <w:pPr>
+              <w:jc w:val="center"/>
+            </w:pPr>
+            <w:r>
+              <w:t>3/10</w:t>
+            </w:r>
+          </w:p>
+        </w:tc>
+        <w:tc>
+          <w:tcPr>
+            <w:tcW w:w="1133" w:type="dxa"/>
+          </w:tcPr>
+          <w:p>
+            <w:pPr>
+              <w:jc w:val="center"/>
+            </w:pPr>
+          </w:p>
+        </w:tc>
+        <w:tc>
+          <w:tcPr>
+            <w:tcW w:w="1133" w:type="dxa"/>
+          </w:tcPr>
+          <w:p>
+            <w:pPr>
+              <w:jc w:val="center"/>
+            </w:pPr>
+          </w:p>
+        </w:tc>
+        <w:tc>
+          <w:tcPr>
+            <w:tcW w:w="1133" w:type="dxa"/>
+          </w:tcPr>
+          <w:p>
+            <w:pPr>
+              <w:jc w:val="center"/>
+            </w:pPr>
+            <w:r>
+              <w:t>FH</w:t>
+            </w:r>
+          </w:p>
+        </w:tc>
+      </w:tr>
+      <w:tr>
+        <w:trPr>
+          <w:jc w:val="center"/>
+        </w:trPr>
+        <w:tc>
+          <w:tcPr>
+            <w:tcW w:w="5671" w:type="dxa"/>
+            <w:vAlign w:val="center"/>
+          </w:tcPr>
+          <w:p>
+            <w:pPr>
+              <w:jc w:val="center"/>
+              <w:rPr>
+                <w:b/>
+                <w:bCs/>
+              </w:rPr>
+            </w:pPr>
+            <w:r>
+              <w:rPr>
+                <w:b/>
+                <w:bCs/>
+              </w:rPr>
+              <w:t>Elaborar presentación 4/10</w:t>
+            </w:r>
+          </w:p>
+        </w:tc>
+        <w:tc>
+          <w:tcPr>
+            <w:tcW w:w="1134" w:type="dxa"/>
+            <w:vAlign w:val="center"/>
+          </w:tcPr>
+          <w:p>
+            <w:pPr>
+              <w:jc w:val="center"/>
+            </w:pPr>
+            <w:r>
+              <w:t>3/10</w:t>
+            </w:r>
+          </w:p>
+        </w:tc>
+        <w:tc>
+          <w:tcPr>
+            <w:tcW w:w="1133" w:type="dxa"/>
+            <w:vAlign w:val="center"/>
+          </w:tcPr>
+          <w:p>
+            <w:pPr>
+              <w:jc w:val="center"/>
+            </w:pPr>
+            <w:r>
+              <w:t>4/10</w:t>
+            </w:r>
+          </w:p>
+        </w:tc>
+        <w:tc>
+          <w:tcPr>
+            <w:tcW w:w="1133" w:type="dxa"/>
+          </w:tcPr>
+          <w:p>
+            <w:pPr>
+              <w:jc w:val="center"/>
+            </w:pPr>
+          </w:p>
+        </w:tc>
+        <w:tc>
+          <w:tcPr>
+            <w:tcW w:w="1133" w:type="dxa"/>
+          </w:tcPr>
+          <w:p>
+            <w:pPr>
+              <w:jc w:val="center"/>
+            </w:pPr>
+          </w:p>
+        </w:tc>
+        <w:tc>
+          <w:tcPr>
+            <w:tcW w:w="1133" w:type="dxa"/>
+          </w:tcPr>
+          <w:p>
+            <w:pPr>
+              <w:jc w:val="center"/>
+            </w:pPr>
+            <w:r>
+              <w:t>HC</w:t>
+            </w:r>
+          </w:p>
+        </w:tc>
+      </w:tr>
+      <w:tr>
+        <w:trPr>
+          <w:jc w:val="center"/>
+        </w:trPr>
+        <w:tc>
+          <w:tcPr>
+            <w:tcW w:w="5671" w:type="dxa"/>
+            <w:vAlign w:val="center"/>
+          </w:tcPr>
+          <w:p>
+            <w:pPr>
+              <w:jc w:val="center"/>
+              <w:rPr>
+                <w:b/>
+                <w:bCs/>
+              </w:rPr>
+            </w:pPr>
+            <w:r>
+              <w:rPr>
+                <w:b/>
+                <w:bCs/>
+              </w:rPr>
               <w:t xml:space="preserve">Ejecutar plan de </w:t>
             </w:r>
             <w:r>
@@ -4388,7 +5253,7 @@
                 <w:b/>
                 <w:bCs/>
               </w:rPr>
-              <w:t xml:space="preserve"> del riesgo RK03</w:t>
+              <w:t xml:space="preserve"> del riesgo RK11</w:t>
             </w:r>
           </w:p>
         </w:tc>
@@ -4402,20 +5267,6 @@
               <w:jc w:val="center"/>
             </w:pPr>
             <w:r>
-              <w:t>1/10</w:t>
-            </w:r>
-          </w:p>
-        </w:tc>
-        <w:tc>
-          <w:tcPr>
-            <w:tcW w:w="1133" w:type="dxa"/>
-            <w:vAlign w:val="center"/>
-          </w:tcPr>
-          <w:p>
-            <w:pPr>
-              <w:jc w:val="center"/>
-            </w:pPr>
-            <w:r>
               <w:t>4/10</w:t>
             </w:r>
           </w:p>
@@ -4423,33 +5274,47 @@
         <w:tc>
           <w:tcPr>
             <w:tcW w:w="1133" w:type="dxa"/>
-          </w:tcPr>
-          <w:p>
-            <w:pPr>
-              <w:jc w:val="center"/>
-            </w:pPr>
-          </w:p>
-        </w:tc>
-        <w:tc>
-          <w:tcPr>
-            <w:tcW w:w="1133" w:type="dxa"/>
-          </w:tcPr>
-          <w:p>
-            <w:pPr>
-              <w:jc w:val="center"/>
-            </w:pPr>
-          </w:p>
-        </w:tc>
-        <w:tc>
-          <w:tcPr>
-            <w:tcW w:w="1133" w:type="dxa"/>
-          </w:tcPr>
-          <w:p>
-            <w:pPr>
-              <w:jc w:val="center"/>
-            </w:pPr>
-            <w:r>
-              <w:t>FH</w:t>
+            <w:vAlign w:val="center"/>
+          </w:tcPr>
+          <w:p>
+            <w:pPr>
+              <w:jc w:val="center"/>
+            </w:pPr>
+            <w:r>
+              <w:t>7/10</w:t>
+            </w:r>
+          </w:p>
+        </w:tc>
+        <w:tc>
+          <w:tcPr>
+            <w:tcW w:w="1133" w:type="dxa"/>
+          </w:tcPr>
+          <w:p>
+            <w:pPr>
+              <w:jc w:val="center"/>
+            </w:pPr>
+          </w:p>
+        </w:tc>
+        <w:tc>
+          <w:tcPr>
+            <w:tcW w:w="1133" w:type="dxa"/>
+          </w:tcPr>
+          <w:p>
+            <w:pPr>
+              <w:jc w:val="center"/>
+            </w:pPr>
+          </w:p>
+        </w:tc>
+        <w:tc>
+          <w:tcPr>
+            <w:tcW w:w="1133" w:type="dxa"/>
+          </w:tcPr>
+          <w:p>
+            <w:pPr>
+              <w:jc w:val="center"/>
+            </w:pPr>
+            <w:r>
+              <w:t>CA</w:t>
             </w:r>
           </w:p>
         </w:tc>
@@ -4464,8 +5329,15 @@
             <w:vAlign w:val="center"/>
           </w:tcPr>
           <w:p>
-            <w:r>
-              <w:t>Buscar cursos PHP</w:t>
+            <w:pPr>
+              <w:jc w:val="center"/>
+              <w:rPr>
+                <w:b/>
+                <w:bCs/>
+              </w:rPr>
+            </w:pPr>
+            <w:r>
+              <w:t>Actualizar UARGflow a PHP8</w:t>
             </w:r>
           </w:p>
         </w:tc>
@@ -4479,54 +5351,54 @@
               <w:jc w:val="center"/>
             </w:pPr>
             <w:r>
-              <w:t>1/10</w:t>
-            </w:r>
-          </w:p>
-        </w:tc>
-        <w:tc>
-          <w:tcPr>
-            <w:tcW w:w="1133" w:type="dxa"/>
-            <w:vAlign w:val="center"/>
-          </w:tcPr>
-          <w:p>
-            <w:pPr>
-              <w:jc w:val="center"/>
-            </w:pPr>
-            <w:r>
-              <w:t>2/10</w:t>
-            </w:r>
-          </w:p>
-        </w:tc>
-        <w:tc>
-          <w:tcPr>
-            <w:tcW w:w="1133" w:type="dxa"/>
-          </w:tcPr>
-          <w:p>
-            <w:pPr>
-              <w:jc w:val="center"/>
-            </w:pPr>
-          </w:p>
-        </w:tc>
-        <w:tc>
-          <w:tcPr>
-            <w:tcW w:w="1133" w:type="dxa"/>
-          </w:tcPr>
-          <w:p>
-            <w:pPr>
-              <w:jc w:val="center"/>
-            </w:pPr>
-          </w:p>
-        </w:tc>
-        <w:tc>
-          <w:tcPr>
-            <w:tcW w:w="1133" w:type="dxa"/>
-          </w:tcPr>
-          <w:p>
-            <w:pPr>
-              <w:jc w:val="center"/>
-            </w:pPr>
-            <w:r>
-              <w:t>FH</w:t>
+              <w:t>4/10</w:t>
+            </w:r>
+          </w:p>
+        </w:tc>
+        <w:tc>
+          <w:tcPr>
+            <w:tcW w:w="1133" w:type="dxa"/>
+            <w:vAlign w:val="center"/>
+          </w:tcPr>
+          <w:p>
+            <w:pPr>
+              <w:jc w:val="center"/>
+            </w:pPr>
+            <w:r>
+              <w:t>7/10</w:t>
+            </w:r>
+          </w:p>
+        </w:tc>
+        <w:tc>
+          <w:tcPr>
+            <w:tcW w:w="1133" w:type="dxa"/>
+          </w:tcPr>
+          <w:p>
+            <w:pPr>
+              <w:jc w:val="center"/>
+            </w:pPr>
+          </w:p>
+        </w:tc>
+        <w:tc>
+          <w:tcPr>
+            <w:tcW w:w="1133" w:type="dxa"/>
+          </w:tcPr>
+          <w:p>
+            <w:pPr>
+              <w:jc w:val="center"/>
+            </w:pPr>
+          </w:p>
+        </w:tc>
+        <w:tc>
+          <w:tcPr>
+            <w:tcW w:w="1133" w:type="dxa"/>
+          </w:tcPr>
+          <w:p>
+            <w:pPr>
+              <w:jc w:val="center"/>
+            </w:pPr>
+            <w:r>
+              <w:t>CA</w:t>
             </w:r>
           </w:p>
         </w:tc>
@@ -4541,8 +5413,19 @@
             <w:vAlign w:val="center"/>
           </w:tcPr>
           <w:p>
-            <w:r>
-              <w:t>Realizar mejor curso encontrado</w:t>
+            <w:pPr>
+              <w:jc w:val="center"/>
+              <w:rPr>
+                <w:b/>
+                <w:bCs/>
+              </w:rPr>
+            </w:pPr>
+            <w:r>
+              <w:rPr>
+                <w:b/>
+                <w:bCs/>
+              </w:rPr>
+              <w:t>Aprobación del prototipo funcional</w:t>
             </w:r>
           </w:p>
         </w:tc>
@@ -4556,54 +5439,54 @@
               <w:jc w:val="center"/>
             </w:pPr>
             <w:r>
-              <w:t>2/10</w:t>
-            </w:r>
-          </w:p>
-        </w:tc>
-        <w:tc>
-          <w:tcPr>
-            <w:tcW w:w="1133" w:type="dxa"/>
-            <w:vAlign w:val="center"/>
-          </w:tcPr>
-          <w:p>
-            <w:pPr>
-              <w:jc w:val="center"/>
-            </w:pPr>
-            <w:r>
-              <w:t>3/10</w:t>
-            </w:r>
-          </w:p>
-        </w:tc>
-        <w:tc>
-          <w:tcPr>
-            <w:tcW w:w="1133" w:type="dxa"/>
-          </w:tcPr>
-          <w:p>
-            <w:pPr>
-              <w:jc w:val="center"/>
-            </w:pPr>
-          </w:p>
-        </w:tc>
-        <w:tc>
-          <w:tcPr>
-            <w:tcW w:w="1133" w:type="dxa"/>
-          </w:tcPr>
-          <w:p>
-            <w:pPr>
-              <w:jc w:val="center"/>
-            </w:pPr>
-          </w:p>
-        </w:tc>
-        <w:tc>
-          <w:tcPr>
-            <w:tcW w:w="1133" w:type="dxa"/>
-          </w:tcPr>
-          <w:p>
-            <w:pPr>
-              <w:jc w:val="center"/>
-            </w:pPr>
-            <w:r>
-              <w:t>FH, CA</w:t>
+              <w:t>4/10</w:t>
+            </w:r>
+          </w:p>
+        </w:tc>
+        <w:tc>
+          <w:tcPr>
+            <w:tcW w:w="1133" w:type="dxa"/>
+            <w:vAlign w:val="center"/>
+          </w:tcPr>
+          <w:p>
+            <w:pPr>
+              <w:jc w:val="center"/>
+            </w:pPr>
+            <w:r>
+              <w:t>8/10</w:t>
+            </w:r>
+          </w:p>
+        </w:tc>
+        <w:tc>
+          <w:tcPr>
+            <w:tcW w:w="1133" w:type="dxa"/>
+          </w:tcPr>
+          <w:p>
+            <w:pPr>
+              <w:jc w:val="center"/>
+            </w:pPr>
+          </w:p>
+        </w:tc>
+        <w:tc>
+          <w:tcPr>
+            <w:tcW w:w="1133" w:type="dxa"/>
+          </w:tcPr>
+          <w:p>
+            <w:pPr>
+              <w:jc w:val="center"/>
+            </w:pPr>
+          </w:p>
+        </w:tc>
+        <w:tc>
+          <w:tcPr>
+            <w:tcW w:w="1133" w:type="dxa"/>
+          </w:tcPr>
+          <w:p>
+            <w:pPr>
+              <w:jc w:val="center"/>
+            </w:pPr>
+            <w:r>
+              <w:t>HC, CA, FH</w:t>
             </w:r>
           </w:p>
         </w:tc>
@@ -4619,7 +5502,7 @@
           </w:tcPr>
           <w:p>
             <w:r>
-              <w:t>Elaborar pequeños proyectos de prueba</w:t>
+              <w:t>Realizar correcciones al prototipo funcional</w:t>
             </w:r>
           </w:p>
         </w:tc>
@@ -4633,20 +5516,6 @@
               <w:jc w:val="center"/>
             </w:pPr>
             <w:r>
-              <w:t>3/10</w:t>
-            </w:r>
-          </w:p>
-        </w:tc>
-        <w:tc>
-          <w:tcPr>
-            <w:tcW w:w="1133" w:type="dxa"/>
-            <w:vAlign w:val="center"/>
-          </w:tcPr>
-          <w:p>
-            <w:pPr>
-              <w:jc w:val="center"/>
-            </w:pPr>
-            <w:r>
               <w:t>4/10</w:t>
             </w:r>
           </w:p>
@@ -4654,33 +5523,47 @@
         <w:tc>
           <w:tcPr>
             <w:tcW w:w="1133" w:type="dxa"/>
-          </w:tcPr>
-          <w:p>
-            <w:pPr>
-              <w:jc w:val="center"/>
-            </w:pPr>
-          </w:p>
-        </w:tc>
-        <w:tc>
-          <w:tcPr>
-            <w:tcW w:w="1133" w:type="dxa"/>
-          </w:tcPr>
-          <w:p>
-            <w:pPr>
-              <w:jc w:val="center"/>
-            </w:pPr>
-          </w:p>
-        </w:tc>
-        <w:tc>
-          <w:tcPr>
-            <w:tcW w:w="1133" w:type="dxa"/>
-          </w:tcPr>
-          <w:p>
-            <w:pPr>
-              <w:jc w:val="center"/>
-            </w:pPr>
-            <w:r>
-              <w:t>FH, CA</w:t>
+            <w:vAlign w:val="center"/>
+          </w:tcPr>
+          <w:p>
+            <w:pPr>
+              <w:jc w:val="center"/>
+            </w:pPr>
+            <w:r>
+              <w:t>8/10</w:t>
+            </w:r>
+          </w:p>
+        </w:tc>
+        <w:tc>
+          <w:tcPr>
+            <w:tcW w:w="1133" w:type="dxa"/>
+          </w:tcPr>
+          <w:p>
+            <w:pPr>
+              <w:jc w:val="center"/>
+            </w:pPr>
+          </w:p>
+        </w:tc>
+        <w:tc>
+          <w:tcPr>
+            <w:tcW w:w="1133" w:type="dxa"/>
+          </w:tcPr>
+          <w:p>
+            <w:pPr>
+              <w:jc w:val="center"/>
+            </w:pPr>
+          </w:p>
+        </w:tc>
+        <w:tc>
+          <w:tcPr>
+            <w:tcW w:w="1133" w:type="dxa"/>
+          </w:tcPr>
+          <w:p>
+            <w:pPr>
+              <w:jc w:val="center"/>
+            </w:pPr>
+            <w:r>
+              <w:t>HC, CA, FH</w:t>
             </w:r>
           </w:p>
         </w:tc>
@@ -4707,21 +5590,7 @@
                 <w:b/>
                 <w:bCs/>
               </w:rPr>
-              <w:t xml:space="preserve">Ejecutar plan de </w:t>
-            </w:r>
-            <w:r>
-              <w:rPr>
-                <w:b/>
-                <w:bCs/>
-              </w:rPr>
-              <w:t>respuesta</w:t>
-            </w:r>
-            <w:r>
-              <w:rPr>
-                <w:b/>
-                <w:bCs/>
-              </w:rPr>
-              <w:t xml:space="preserve"> del riesgo RK11</w:t>
+              <w:t>Elaborar plan de pruebas</w:t>
             </w:r>
           </w:p>
         </w:tc>
@@ -4749,40 +5618,40 @@
               <w:jc w:val="center"/>
             </w:pPr>
             <w:r>
-              <w:t>7/10</w:t>
-            </w:r>
-          </w:p>
-        </w:tc>
-        <w:tc>
-          <w:tcPr>
-            <w:tcW w:w="1133" w:type="dxa"/>
-          </w:tcPr>
-          <w:p>
-            <w:pPr>
-              <w:jc w:val="center"/>
-            </w:pPr>
-          </w:p>
-        </w:tc>
-        <w:tc>
-          <w:tcPr>
-            <w:tcW w:w="1133" w:type="dxa"/>
-          </w:tcPr>
-          <w:p>
-            <w:pPr>
-              <w:jc w:val="center"/>
-            </w:pPr>
-          </w:p>
-        </w:tc>
-        <w:tc>
-          <w:tcPr>
-            <w:tcW w:w="1133" w:type="dxa"/>
-          </w:tcPr>
-          <w:p>
-            <w:pPr>
-              <w:jc w:val="center"/>
-            </w:pPr>
-            <w:r>
-              <w:t>CA</w:t>
+              <w:t>8/10</w:t>
+            </w:r>
+          </w:p>
+        </w:tc>
+        <w:tc>
+          <w:tcPr>
+            <w:tcW w:w="1133" w:type="dxa"/>
+          </w:tcPr>
+          <w:p>
+            <w:pPr>
+              <w:jc w:val="center"/>
+            </w:pPr>
+          </w:p>
+        </w:tc>
+        <w:tc>
+          <w:tcPr>
+            <w:tcW w:w="1133" w:type="dxa"/>
+          </w:tcPr>
+          <w:p>
+            <w:pPr>
+              <w:jc w:val="center"/>
+            </w:pPr>
+          </w:p>
+        </w:tc>
+        <w:tc>
+          <w:tcPr>
+            <w:tcW w:w="1133" w:type="dxa"/>
+          </w:tcPr>
+          <w:p>
+            <w:pPr>
+              <w:jc w:val="center"/>
+            </w:pPr>
+            <w:r>
+              <w:t>CA, FH</w:t>
             </w:r>
           </w:p>
         </w:tc>
@@ -4798,7 +5667,7 @@
           </w:tcPr>
           <w:p>
             <w:r>
-              <w:t>Actualizar UARGflow a PHP8</w:t>
+              <w:t>Realizar documento del plan de pruebas</w:t>
             </w:r>
           </w:p>
         </w:tc>
@@ -4859,7 +5728,7 @@
               <w:jc w:val="center"/>
             </w:pPr>
             <w:r>
-              <w:t>CA</w:t>
+              <w:t>CA, FH</w:t>
             </w:r>
           </w:p>
         </w:tc>
@@ -4874,19 +5743,8 @@
             <w:vAlign w:val="center"/>
           </w:tcPr>
           <w:p>
-            <w:pPr>
-              <w:jc w:val="center"/>
-              <w:rPr>
-                <w:b/>
-                <w:bCs/>
-              </w:rPr>
-            </w:pPr>
-            <w:r>
-              <w:rPr>
-                <w:b/>
-                <w:bCs/>
-              </w:rPr>
-              <w:t>Elaborar modelo de datos</w:t>
+            <w:r>
+              <w:t>Revisar plan de pruebas</w:t>
             </w:r>
           </w:p>
         </w:tc>
@@ -4900,54 +5758,54 @@
               <w:jc w:val="center"/>
             </w:pPr>
             <w:r>
-              <w:t>1/10</w:t>
-            </w:r>
-          </w:p>
-        </w:tc>
-        <w:tc>
-          <w:tcPr>
-            <w:tcW w:w="1133" w:type="dxa"/>
-            <w:vAlign w:val="center"/>
-          </w:tcPr>
-          <w:p>
-            <w:pPr>
-              <w:jc w:val="center"/>
-            </w:pPr>
-            <w:r>
-              <w:t>4/10</w:t>
-            </w:r>
-          </w:p>
-        </w:tc>
-        <w:tc>
-          <w:tcPr>
-            <w:tcW w:w="1133" w:type="dxa"/>
-          </w:tcPr>
-          <w:p>
-            <w:pPr>
-              <w:jc w:val="center"/>
-            </w:pPr>
-          </w:p>
-        </w:tc>
-        <w:tc>
-          <w:tcPr>
-            <w:tcW w:w="1133" w:type="dxa"/>
-          </w:tcPr>
-          <w:p>
-            <w:pPr>
-              <w:jc w:val="center"/>
-            </w:pPr>
-          </w:p>
-        </w:tc>
-        <w:tc>
-          <w:tcPr>
-            <w:tcW w:w="1133" w:type="dxa"/>
-          </w:tcPr>
-          <w:p>
-            <w:pPr>
-              <w:jc w:val="center"/>
-            </w:pPr>
-            <w:r>
-              <w:t>FH</w:t>
+              <w:t>7/10</w:t>
+            </w:r>
+          </w:p>
+        </w:tc>
+        <w:tc>
+          <w:tcPr>
+            <w:tcW w:w="1133" w:type="dxa"/>
+            <w:vAlign w:val="center"/>
+          </w:tcPr>
+          <w:p>
+            <w:pPr>
+              <w:jc w:val="center"/>
+            </w:pPr>
+            <w:r>
+              <w:t>7/10</w:t>
+            </w:r>
+          </w:p>
+        </w:tc>
+        <w:tc>
+          <w:tcPr>
+            <w:tcW w:w="1133" w:type="dxa"/>
+          </w:tcPr>
+          <w:p>
+            <w:pPr>
+              <w:jc w:val="center"/>
+            </w:pPr>
+          </w:p>
+        </w:tc>
+        <w:tc>
+          <w:tcPr>
+            <w:tcW w:w="1133" w:type="dxa"/>
+          </w:tcPr>
+          <w:p>
+            <w:pPr>
+              <w:jc w:val="center"/>
+            </w:pPr>
+          </w:p>
+        </w:tc>
+        <w:tc>
+          <w:tcPr>
+            <w:tcW w:w="1133" w:type="dxa"/>
+          </w:tcPr>
+          <w:p>
+            <w:pPr>
+              <w:jc w:val="center"/>
+            </w:pPr>
+            <w:r>
+              <w:t>CH</w:t>
             </w:r>
           </w:p>
         </w:tc>
@@ -4963,7 +5821,7 @@
           </w:tcPr>
           <w:p>
             <w:r>
-              <w:t>Revisar modelo de datos</w:t>
+              <w:t>Realizar correcciones al plan de pruebas</w:t>
             </w:r>
           </w:p>
         </w:tc>
@@ -4977,54 +5835,54 @@
               <w:jc w:val="center"/>
             </w:pPr>
             <w:r>
-              <w:t>3/10</w:t>
-            </w:r>
-          </w:p>
-        </w:tc>
-        <w:tc>
-          <w:tcPr>
-            <w:tcW w:w="1133" w:type="dxa"/>
-            <w:vAlign w:val="center"/>
-          </w:tcPr>
-          <w:p>
-            <w:pPr>
-              <w:jc w:val="center"/>
-            </w:pPr>
-            <w:r>
-              <w:t>3/10</w:t>
-            </w:r>
-          </w:p>
-        </w:tc>
-        <w:tc>
-          <w:tcPr>
-            <w:tcW w:w="1133" w:type="dxa"/>
-          </w:tcPr>
-          <w:p>
-            <w:pPr>
-              <w:jc w:val="center"/>
-            </w:pPr>
-          </w:p>
-        </w:tc>
-        <w:tc>
-          <w:tcPr>
-            <w:tcW w:w="1133" w:type="dxa"/>
-          </w:tcPr>
-          <w:p>
-            <w:pPr>
-              <w:jc w:val="center"/>
-            </w:pPr>
-          </w:p>
-        </w:tc>
-        <w:tc>
-          <w:tcPr>
-            <w:tcW w:w="1133" w:type="dxa"/>
-          </w:tcPr>
-          <w:p>
-            <w:pPr>
-              <w:jc w:val="center"/>
-            </w:pPr>
-            <w:r>
-              <w:t>HC, CA</w:t>
+              <w:t>7/10</w:t>
+            </w:r>
+          </w:p>
+        </w:tc>
+        <w:tc>
+          <w:tcPr>
+            <w:tcW w:w="1133" w:type="dxa"/>
+            <w:vAlign w:val="center"/>
+          </w:tcPr>
+          <w:p>
+            <w:pPr>
+              <w:jc w:val="center"/>
+            </w:pPr>
+            <w:r>
+              <w:t>7/10</w:t>
+            </w:r>
+          </w:p>
+        </w:tc>
+        <w:tc>
+          <w:tcPr>
+            <w:tcW w:w="1133" w:type="dxa"/>
+          </w:tcPr>
+          <w:p>
+            <w:pPr>
+              <w:jc w:val="center"/>
+            </w:pPr>
+          </w:p>
+        </w:tc>
+        <w:tc>
+          <w:tcPr>
+            <w:tcW w:w="1133" w:type="dxa"/>
+          </w:tcPr>
+          <w:p>
+            <w:pPr>
+              <w:jc w:val="center"/>
+            </w:pPr>
+          </w:p>
+        </w:tc>
+        <w:tc>
+          <w:tcPr>
+            <w:tcW w:w="1133" w:type="dxa"/>
+          </w:tcPr>
+          <w:p>
+            <w:pPr>
+              <w:jc w:val="center"/>
+            </w:pPr>
+            <w:r>
+              <w:t>CA, FH</w:t>
             </w:r>
           </w:p>
         </w:tc>
@@ -5039,8 +5897,19 @@
             <w:vAlign w:val="center"/>
           </w:tcPr>
           <w:p>
-            <w:r>
-              <w:t>Realizar correcciones al modelo de datos</w:t>
+            <w:pPr>
+              <w:jc w:val="center"/>
+              <w:rPr>
+                <w:b/>
+                <w:bCs/>
+              </w:rPr>
+            </w:pPr>
+            <w:r>
+              <w:rPr>
+                <w:b/>
+                <w:bCs/>
+              </w:rPr>
+              <w:t>Iniciar elaboración del modelo de diseño</w:t>
             </w:r>
           </w:p>
         </w:tc>
@@ -5054,54 +5923,54 @@
               <w:jc w:val="center"/>
             </w:pPr>
             <w:r>
-              <w:t>3/10</w:t>
-            </w:r>
-          </w:p>
-        </w:tc>
-        <w:tc>
-          <w:tcPr>
-            <w:tcW w:w="1133" w:type="dxa"/>
-            <w:vAlign w:val="center"/>
-          </w:tcPr>
-          <w:p>
-            <w:pPr>
-              <w:jc w:val="center"/>
-            </w:pPr>
-            <w:r>
-              <w:t>3/10</w:t>
-            </w:r>
-          </w:p>
-        </w:tc>
-        <w:tc>
-          <w:tcPr>
-            <w:tcW w:w="1133" w:type="dxa"/>
-          </w:tcPr>
-          <w:p>
-            <w:pPr>
-              <w:jc w:val="center"/>
-            </w:pPr>
-          </w:p>
-        </w:tc>
-        <w:tc>
-          <w:tcPr>
-            <w:tcW w:w="1133" w:type="dxa"/>
-          </w:tcPr>
-          <w:p>
-            <w:pPr>
-              <w:jc w:val="center"/>
-            </w:pPr>
-          </w:p>
-        </w:tc>
-        <w:tc>
-          <w:tcPr>
-            <w:tcW w:w="1133" w:type="dxa"/>
-          </w:tcPr>
-          <w:p>
-            <w:pPr>
-              <w:jc w:val="center"/>
-            </w:pPr>
-            <w:r>
-              <w:t>FH</w:t>
+              <w:t>4/10</w:t>
+            </w:r>
+          </w:p>
+        </w:tc>
+        <w:tc>
+          <w:tcPr>
+            <w:tcW w:w="1133" w:type="dxa"/>
+            <w:vAlign w:val="center"/>
+          </w:tcPr>
+          <w:p>
+            <w:pPr>
+              <w:jc w:val="center"/>
+            </w:pPr>
+            <w:r>
+              <w:t>8/10</w:t>
+            </w:r>
+          </w:p>
+        </w:tc>
+        <w:tc>
+          <w:tcPr>
+            <w:tcW w:w="1133" w:type="dxa"/>
+          </w:tcPr>
+          <w:p>
+            <w:pPr>
+              <w:jc w:val="center"/>
+            </w:pPr>
+          </w:p>
+        </w:tc>
+        <w:tc>
+          <w:tcPr>
+            <w:tcW w:w="1133" w:type="dxa"/>
+          </w:tcPr>
+          <w:p>
+            <w:pPr>
+              <w:jc w:val="center"/>
+            </w:pPr>
+          </w:p>
+        </w:tc>
+        <w:tc>
+          <w:tcPr>
+            <w:tcW w:w="1133" w:type="dxa"/>
+          </w:tcPr>
+          <w:p>
+            <w:pPr>
+              <w:jc w:val="center"/>
+            </w:pPr>
+            <w:r>
+              <w:t>HC</w:t>
             </w:r>
           </w:p>
         </w:tc>
@@ -5116,19 +5985,8 @@
             <w:vAlign w:val="center"/>
           </w:tcPr>
           <w:p>
-            <w:pPr>
-              <w:jc w:val="center"/>
-              <w:rPr>
-                <w:b/>
-                <w:bCs/>
-              </w:rPr>
-            </w:pPr>
-            <w:r>
-              <w:rPr>
-                <w:b/>
-                <w:bCs/>
-              </w:rPr>
-              <w:t>Elaborar presentación 4/10</w:t>
+            <w:r>
+              <w:t>Elaborar modelo de diseño inicial</w:t>
             </w:r>
           </w:p>
         </w:tc>
@@ -5142,21 +6000,21 @@
               <w:jc w:val="center"/>
             </w:pPr>
             <w:r>
-              <w:t>3/10</w:t>
-            </w:r>
-          </w:p>
-        </w:tc>
-        <w:tc>
-          <w:tcPr>
-            <w:tcW w:w="1133" w:type="dxa"/>
-            <w:vAlign w:val="center"/>
-          </w:tcPr>
-          <w:p>
-            <w:pPr>
-              <w:jc w:val="center"/>
-            </w:pPr>
-            <w:r>
               <w:t>4/10</w:t>
+            </w:r>
+          </w:p>
+        </w:tc>
+        <w:tc>
+          <w:tcPr>
+            <w:tcW w:w="1133" w:type="dxa"/>
+            <w:vAlign w:val="center"/>
+          </w:tcPr>
+          <w:p>
+            <w:pPr>
+              <w:jc w:val="center"/>
+            </w:pPr>
+            <w:r>
+              <w:t>7/10</w:t>
             </w:r>
           </w:p>
         </w:tc>
@@ -5204,19 +6062,9 @@
             <w:vAlign w:val="center"/>
           </w:tcPr>
           <w:p>
-            <w:pPr>
-              <w:jc w:val="center"/>
-              <w:rPr>
-                <w:b/>
-                <w:bCs/>
-              </w:rPr>
-            </w:pPr>
-            <w:r>
-              <w:rPr>
-                <w:b/>
-                <w:bCs/>
-              </w:rPr>
-              <w:t>Aprobación del prototipo funcional</w:t>
+            <w:r>
+              <w:lastRenderedPageBreak/>
+              <w:t>Revisar modelo de diseño inicial</w:t>
             </w:r>
           </w:p>
         </w:tc>
@@ -5230,54 +6078,54 @@
               <w:jc w:val="center"/>
             </w:pPr>
             <w:r>
-              <w:t>4/10</w:t>
-            </w:r>
-          </w:p>
-        </w:tc>
-        <w:tc>
-          <w:tcPr>
-            <w:tcW w:w="1133" w:type="dxa"/>
-            <w:vAlign w:val="center"/>
-          </w:tcPr>
-          <w:p>
-            <w:pPr>
-              <w:jc w:val="center"/>
-            </w:pPr>
-            <w:r>
-              <w:t>8/10</w:t>
-            </w:r>
-          </w:p>
-        </w:tc>
-        <w:tc>
-          <w:tcPr>
-            <w:tcW w:w="1133" w:type="dxa"/>
-          </w:tcPr>
-          <w:p>
-            <w:pPr>
-              <w:jc w:val="center"/>
-            </w:pPr>
-          </w:p>
-        </w:tc>
-        <w:tc>
-          <w:tcPr>
-            <w:tcW w:w="1133" w:type="dxa"/>
-          </w:tcPr>
-          <w:p>
-            <w:pPr>
-              <w:jc w:val="center"/>
-            </w:pPr>
-          </w:p>
-        </w:tc>
-        <w:tc>
-          <w:tcPr>
-            <w:tcW w:w="1133" w:type="dxa"/>
-          </w:tcPr>
-          <w:p>
-            <w:pPr>
-              <w:jc w:val="center"/>
-            </w:pPr>
-            <w:r>
-              <w:t>HC, CA, FH</w:t>
+              <w:t>7/10</w:t>
+            </w:r>
+          </w:p>
+        </w:tc>
+        <w:tc>
+          <w:tcPr>
+            <w:tcW w:w="1133" w:type="dxa"/>
+            <w:vAlign w:val="center"/>
+          </w:tcPr>
+          <w:p>
+            <w:pPr>
+              <w:jc w:val="center"/>
+            </w:pPr>
+            <w:r>
+              <w:t>7/10</w:t>
+            </w:r>
+          </w:p>
+        </w:tc>
+        <w:tc>
+          <w:tcPr>
+            <w:tcW w:w="1133" w:type="dxa"/>
+          </w:tcPr>
+          <w:p>
+            <w:pPr>
+              <w:jc w:val="center"/>
+            </w:pPr>
+          </w:p>
+        </w:tc>
+        <w:tc>
+          <w:tcPr>
+            <w:tcW w:w="1133" w:type="dxa"/>
+          </w:tcPr>
+          <w:p>
+            <w:pPr>
+              <w:jc w:val="center"/>
+            </w:pPr>
+          </w:p>
+        </w:tc>
+        <w:tc>
+          <w:tcPr>
+            <w:tcW w:w="1133" w:type="dxa"/>
+          </w:tcPr>
+          <w:p>
+            <w:pPr>
+              <w:jc w:val="center"/>
+            </w:pPr>
+            <w:r>
+              <w:t>CA, FH</w:t>
             </w:r>
           </w:p>
         </w:tc>
@@ -5293,7 +6141,7 @@
           </w:tcPr>
           <w:p>
             <w:r>
-              <w:t>Realizar correcciones al prototipo funcional</w:t>
+              <w:t>Realizar correcciones al modelo de diseño inicial</w:t>
             </w:r>
           </w:p>
         </w:tc>
@@ -5307,54 +6155,54 @@
               <w:jc w:val="center"/>
             </w:pPr>
             <w:r>
-              <w:t>4/10</w:t>
-            </w:r>
-          </w:p>
-        </w:tc>
-        <w:tc>
-          <w:tcPr>
-            <w:tcW w:w="1133" w:type="dxa"/>
-            <w:vAlign w:val="center"/>
-          </w:tcPr>
-          <w:p>
-            <w:pPr>
-              <w:jc w:val="center"/>
-            </w:pPr>
-            <w:r>
-              <w:t>8/10</w:t>
-            </w:r>
-          </w:p>
-        </w:tc>
-        <w:tc>
-          <w:tcPr>
-            <w:tcW w:w="1133" w:type="dxa"/>
-          </w:tcPr>
-          <w:p>
-            <w:pPr>
-              <w:jc w:val="center"/>
-            </w:pPr>
-          </w:p>
-        </w:tc>
-        <w:tc>
-          <w:tcPr>
-            <w:tcW w:w="1133" w:type="dxa"/>
-          </w:tcPr>
-          <w:p>
-            <w:pPr>
-              <w:jc w:val="center"/>
-            </w:pPr>
-          </w:p>
-        </w:tc>
-        <w:tc>
-          <w:tcPr>
-            <w:tcW w:w="1133" w:type="dxa"/>
-          </w:tcPr>
-          <w:p>
-            <w:pPr>
-              <w:jc w:val="center"/>
-            </w:pPr>
-            <w:r>
-              <w:t>HC, CA, FH</w:t>
+              <w:t>7/10</w:t>
+            </w:r>
+          </w:p>
+        </w:tc>
+        <w:tc>
+          <w:tcPr>
+            <w:tcW w:w="1133" w:type="dxa"/>
+            <w:vAlign w:val="center"/>
+          </w:tcPr>
+          <w:p>
+            <w:pPr>
+              <w:jc w:val="center"/>
+            </w:pPr>
+            <w:r>
+              <w:t>7/10</w:t>
+            </w:r>
+          </w:p>
+        </w:tc>
+        <w:tc>
+          <w:tcPr>
+            <w:tcW w:w="1133" w:type="dxa"/>
+          </w:tcPr>
+          <w:p>
+            <w:pPr>
+              <w:jc w:val="center"/>
+            </w:pPr>
+          </w:p>
+        </w:tc>
+        <w:tc>
+          <w:tcPr>
+            <w:tcW w:w="1133" w:type="dxa"/>
+          </w:tcPr>
+          <w:p>
+            <w:pPr>
+              <w:jc w:val="center"/>
+            </w:pPr>
+          </w:p>
+        </w:tc>
+        <w:tc>
+          <w:tcPr>
+            <w:tcW w:w="1133" w:type="dxa"/>
+          </w:tcPr>
+          <w:p>
+            <w:pPr>
+              <w:jc w:val="center"/>
+            </w:pPr>
+            <w:r>
+              <w:t>HC</w:t>
             </w:r>
           </w:p>
         </w:tc>
@@ -5381,7 +6229,7 @@
                 <w:b/>
                 <w:bCs/>
               </w:rPr>
-              <w:t>Elaborar plan de pruebas</w:t>
+              <w:t>Elaborar presentación 8/10</w:t>
             </w:r>
           </w:p>
         </w:tc>
@@ -5395,7 +6243,7 @@
               <w:jc w:val="center"/>
             </w:pPr>
             <w:r>
-              <w:t>4/10</w:t>
+              <w:t>7/10</w:t>
             </w:r>
           </w:p>
         </w:tc>
@@ -5442,7 +6290,7 @@
               <w:jc w:val="center"/>
             </w:pPr>
             <w:r>
-              <w:t>CA, FH</w:t>
+              <w:t>HC</w:t>
             </w:r>
           </w:p>
         </w:tc>
@@ -5457,8 +6305,19 @@
             <w:vAlign w:val="center"/>
           </w:tcPr>
           <w:p>
-            <w:r>
-              <w:t>Revisar plan de pruebas</w:t>
+            <w:pPr>
+              <w:jc w:val="center"/>
+              <w:rPr>
+                <w:b/>
+                <w:bCs/>
+              </w:rPr>
+            </w:pPr>
+            <w:r>
+              <w:rPr>
+                <w:b/>
+                <w:bCs/>
+              </w:rPr>
+              <w:t>Implementar UARGflow funcional</w:t>
             </w:r>
           </w:p>
         </w:tc>
@@ -5472,55 +6331,52 @@
               <w:jc w:val="center"/>
             </w:pPr>
             <w:r>
-              <w:t>7/10</w:t>
-            </w:r>
-          </w:p>
-        </w:tc>
-        <w:tc>
-          <w:tcPr>
-            <w:tcW w:w="1133" w:type="dxa"/>
-            <w:vAlign w:val="center"/>
-          </w:tcPr>
-          <w:p>
-            <w:pPr>
-              <w:jc w:val="center"/>
-            </w:pPr>
-            <w:r>
-              <w:t>7/10</w:t>
-            </w:r>
-          </w:p>
-        </w:tc>
-        <w:tc>
-          <w:tcPr>
-            <w:tcW w:w="1133" w:type="dxa"/>
-          </w:tcPr>
-          <w:p>
-            <w:pPr>
-              <w:jc w:val="center"/>
-            </w:pPr>
-          </w:p>
-        </w:tc>
-        <w:tc>
-          <w:tcPr>
-            <w:tcW w:w="1133" w:type="dxa"/>
-          </w:tcPr>
-          <w:p>
-            <w:pPr>
-              <w:jc w:val="center"/>
-            </w:pPr>
-          </w:p>
-        </w:tc>
-        <w:tc>
-          <w:tcPr>
-            <w:tcW w:w="1133" w:type="dxa"/>
-          </w:tcPr>
-          <w:p>
-            <w:pPr>
-              <w:jc w:val="center"/>
-            </w:pPr>
-            <w:r>
-              <w:t>CH</w:t>
-            </w:r>
+              <w:t>8/10</w:t>
+            </w:r>
+          </w:p>
+        </w:tc>
+        <w:tc>
+          <w:tcPr>
+            <w:tcW w:w="1133" w:type="dxa"/>
+            <w:vAlign w:val="center"/>
+          </w:tcPr>
+          <w:p>
+            <w:pPr>
+              <w:jc w:val="center"/>
+            </w:pPr>
+            <w:r>
+              <w:t>11/10</w:t>
+            </w:r>
+          </w:p>
+        </w:tc>
+        <w:tc>
+          <w:tcPr>
+            <w:tcW w:w="1133" w:type="dxa"/>
+          </w:tcPr>
+          <w:p>
+            <w:pPr>
+              <w:jc w:val="center"/>
+            </w:pPr>
+          </w:p>
+        </w:tc>
+        <w:tc>
+          <w:tcPr>
+            <w:tcW w:w="1133" w:type="dxa"/>
+          </w:tcPr>
+          <w:p>
+            <w:pPr>
+              <w:jc w:val="center"/>
+            </w:pPr>
+          </w:p>
+        </w:tc>
+        <w:tc>
+          <w:tcPr>
+            <w:tcW w:w="1133" w:type="dxa"/>
+          </w:tcPr>
+          <w:p>
+            <w:pPr>
+              <w:jc w:val="center"/>
+            </w:pPr>
           </w:p>
         </w:tc>
       </w:tr>
@@ -5535,7 +6391,7 @@
           </w:tcPr>
           <w:p>
             <w:r>
-              <w:t>Realizar correcciones al plan de pruebas</w:t>
+              <w:t>Estudiar UARGflow</w:t>
             </w:r>
           </w:p>
         </w:tc>
@@ -5549,54 +6405,54 @@
               <w:jc w:val="center"/>
             </w:pPr>
             <w:r>
-              <w:t>7/10</w:t>
-            </w:r>
-          </w:p>
-        </w:tc>
-        <w:tc>
-          <w:tcPr>
-            <w:tcW w:w="1133" w:type="dxa"/>
-            <w:vAlign w:val="center"/>
-          </w:tcPr>
-          <w:p>
-            <w:pPr>
-              <w:jc w:val="center"/>
-            </w:pPr>
-            <w:r>
-              <w:t>7/10</w:t>
-            </w:r>
-          </w:p>
-        </w:tc>
-        <w:tc>
-          <w:tcPr>
-            <w:tcW w:w="1133" w:type="dxa"/>
-          </w:tcPr>
-          <w:p>
-            <w:pPr>
-              <w:jc w:val="center"/>
-            </w:pPr>
-          </w:p>
-        </w:tc>
-        <w:tc>
-          <w:tcPr>
-            <w:tcW w:w="1133" w:type="dxa"/>
-          </w:tcPr>
-          <w:p>
-            <w:pPr>
-              <w:jc w:val="center"/>
-            </w:pPr>
-          </w:p>
-        </w:tc>
-        <w:tc>
-          <w:tcPr>
-            <w:tcW w:w="1133" w:type="dxa"/>
-          </w:tcPr>
-          <w:p>
-            <w:pPr>
-              <w:jc w:val="center"/>
-            </w:pPr>
-            <w:r>
-              <w:t>CA, FH</w:t>
+              <w:t>8/10</w:t>
+            </w:r>
+          </w:p>
+        </w:tc>
+        <w:tc>
+          <w:tcPr>
+            <w:tcW w:w="1133" w:type="dxa"/>
+            <w:vAlign w:val="center"/>
+          </w:tcPr>
+          <w:p>
+            <w:pPr>
+              <w:jc w:val="center"/>
+            </w:pPr>
+            <w:r>
+              <w:t>9/10</w:t>
+            </w:r>
+          </w:p>
+        </w:tc>
+        <w:tc>
+          <w:tcPr>
+            <w:tcW w:w="1133" w:type="dxa"/>
+          </w:tcPr>
+          <w:p>
+            <w:pPr>
+              <w:jc w:val="center"/>
+            </w:pPr>
+          </w:p>
+        </w:tc>
+        <w:tc>
+          <w:tcPr>
+            <w:tcW w:w="1133" w:type="dxa"/>
+          </w:tcPr>
+          <w:p>
+            <w:pPr>
+              <w:jc w:val="center"/>
+            </w:pPr>
+          </w:p>
+        </w:tc>
+        <w:tc>
+          <w:tcPr>
+            <w:tcW w:w="1133" w:type="dxa"/>
+          </w:tcPr>
+          <w:p>
+            <w:pPr>
+              <w:jc w:val="center"/>
+            </w:pPr>
+            <w:r>
+              <w:t>FH, CA</w:t>
             </w:r>
           </w:p>
         </w:tc>
@@ -5611,19 +6467,8 @@
             <w:vAlign w:val="center"/>
           </w:tcPr>
           <w:p>
-            <w:pPr>
-              <w:jc w:val="center"/>
-              <w:rPr>
-                <w:b/>
-                <w:bCs/>
-              </w:rPr>
-            </w:pPr>
-            <w:r>
-              <w:rPr>
-                <w:b/>
-                <w:bCs/>
-              </w:rPr>
-              <w:t>Iniciar elaboración del modelo de diseño</w:t>
+            <w:r>
+              <w:t>Realizar implementación funcional de UARGflow</w:t>
             </w:r>
           </w:p>
         </w:tc>
@@ -5637,54 +6482,54 @@
               <w:jc w:val="center"/>
             </w:pPr>
             <w:r>
-              <w:t>4/10</w:t>
-            </w:r>
-          </w:p>
-        </w:tc>
-        <w:tc>
-          <w:tcPr>
-            <w:tcW w:w="1133" w:type="dxa"/>
-            <w:vAlign w:val="center"/>
-          </w:tcPr>
-          <w:p>
-            <w:pPr>
-              <w:jc w:val="center"/>
-            </w:pPr>
-            <w:r>
-              <w:t>8/10</w:t>
-            </w:r>
-          </w:p>
-        </w:tc>
-        <w:tc>
-          <w:tcPr>
-            <w:tcW w:w="1133" w:type="dxa"/>
-          </w:tcPr>
-          <w:p>
-            <w:pPr>
-              <w:jc w:val="center"/>
-            </w:pPr>
-          </w:p>
-        </w:tc>
-        <w:tc>
-          <w:tcPr>
-            <w:tcW w:w="1133" w:type="dxa"/>
-          </w:tcPr>
-          <w:p>
-            <w:pPr>
-              <w:jc w:val="center"/>
-            </w:pPr>
-          </w:p>
-        </w:tc>
-        <w:tc>
-          <w:tcPr>
-            <w:tcW w:w="1133" w:type="dxa"/>
-          </w:tcPr>
-          <w:p>
-            <w:pPr>
-              <w:jc w:val="center"/>
-            </w:pPr>
-            <w:r>
-              <w:t>HC</w:t>
+              <w:t>9/10</w:t>
+            </w:r>
+          </w:p>
+        </w:tc>
+        <w:tc>
+          <w:tcPr>
+            <w:tcW w:w="1133" w:type="dxa"/>
+            <w:vAlign w:val="center"/>
+          </w:tcPr>
+          <w:p>
+            <w:pPr>
+              <w:jc w:val="center"/>
+            </w:pPr>
+            <w:r>
+              <w:t>10/10</w:t>
+            </w:r>
+          </w:p>
+        </w:tc>
+        <w:tc>
+          <w:tcPr>
+            <w:tcW w:w="1133" w:type="dxa"/>
+          </w:tcPr>
+          <w:p>
+            <w:pPr>
+              <w:jc w:val="center"/>
+            </w:pPr>
+          </w:p>
+        </w:tc>
+        <w:tc>
+          <w:tcPr>
+            <w:tcW w:w="1133" w:type="dxa"/>
+          </w:tcPr>
+          <w:p>
+            <w:pPr>
+              <w:jc w:val="center"/>
+            </w:pPr>
+          </w:p>
+        </w:tc>
+        <w:tc>
+          <w:tcPr>
+            <w:tcW w:w="1133" w:type="dxa"/>
+          </w:tcPr>
+          <w:p>
+            <w:pPr>
+              <w:jc w:val="center"/>
+            </w:pPr>
+            <w:r>
+              <w:t>FH, CA</w:t>
             </w:r>
           </w:p>
         </w:tc>
@@ -5700,7 +6545,7 @@
           </w:tcPr>
           <w:p>
             <w:r>
-              <w:t>Revisar modelo de diseño inicial</w:t>
+              <w:t>Probar implementación de UARGflow</w:t>
             </w:r>
           </w:p>
         </w:tc>
@@ -5714,54 +6559,54 @@
               <w:jc w:val="center"/>
             </w:pPr>
             <w:r>
-              <w:t>7/10</w:t>
-            </w:r>
-          </w:p>
-        </w:tc>
-        <w:tc>
-          <w:tcPr>
-            <w:tcW w:w="1133" w:type="dxa"/>
-            <w:vAlign w:val="center"/>
-          </w:tcPr>
-          <w:p>
-            <w:pPr>
-              <w:jc w:val="center"/>
-            </w:pPr>
-            <w:r>
-              <w:t>7/10</w:t>
-            </w:r>
-          </w:p>
-        </w:tc>
-        <w:tc>
-          <w:tcPr>
-            <w:tcW w:w="1133" w:type="dxa"/>
-          </w:tcPr>
-          <w:p>
-            <w:pPr>
-              <w:jc w:val="center"/>
-            </w:pPr>
-          </w:p>
-        </w:tc>
-        <w:tc>
-          <w:tcPr>
-            <w:tcW w:w="1133" w:type="dxa"/>
-          </w:tcPr>
-          <w:p>
-            <w:pPr>
-              <w:jc w:val="center"/>
-            </w:pPr>
-          </w:p>
-        </w:tc>
-        <w:tc>
-          <w:tcPr>
-            <w:tcW w:w="1133" w:type="dxa"/>
-          </w:tcPr>
-          <w:p>
-            <w:pPr>
-              <w:jc w:val="center"/>
-            </w:pPr>
-            <w:r>
-              <w:t>CA, FH</w:t>
+              <w:t>10/10</w:t>
+            </w:r>
+          </w:p>
+        </w:tc>
+        <w:tc>
+          <w:tcPr>
+            <w:tcW w:w="1133" w:type="dxa"/>
+            <w:vAlign w:val="center"/>
+          </w:tcPr>
+          <w:p>
+            <w:pPr>
+              <w:jc w:val="center"/>
+            </w:pPr>
+            <w:r>
+              <w:t>10/10</w:t>
+            </w:r>
+          </w:p>
+        </w:tc>
+        <w:tc>
+          <w:tcPr>
+            <w:tcW w:w="1133" w:type="dxa"/>
+          </w:tcPr>
+          <w:p>
+            <w:pPr>
+              <w:jc w:val="center"/>
+            </w:pPr>
+          </w:p>
+        </w:tc>
+        <w:tc>
+          <w:tcPr>
+            <w:tcW w:w="1133" w:type="dxa"/>
+          </w:tcPr>
+          <w:p>
+            <w:pPr>
+              <w:jc w:val="center"/>
+            </w:pPr>
+          </w:p>
+        </w:tc>
+        <w:tc>
+          <w:tcPr>
+            <w:tcW w:w="1133" w:type="dxa"/>
+          </w:tcPr>
+          <w:p>
+            <w:pPr>
+              <w:jc w:val="center"/>
+            </w:pPr>
+            <w:r>
+              <w:t>HC</w:t>
             </w:r>
           </w:p>
         </w:tc>
@@ -5777,7 +6622,7 @@
           </w:tcPr>
           <w:p>
             <w:r>
-              <w:t>Realizar correcciones al modelo de diseño inicial</w:t>
+              <w:t>Realizar correcciones UARGflow funcional</w:t>
             </w:r>
           </w:p>
         </w:tc>
@@ -5791,54 +6636,54 @@
               <w:jc w:val="center"/>
             </w:pPr>
             <w:r>
-              <w:t>7/10</w:t>
-            </w:r>
-          </w:p>
-        </w:tc>
-        <w:tc>
-          <w:tcPr>
-            <w:tcW w:w="1133" w:type="dxa"/>
-            <w:vAlign w:val="center"/>
-          </w:tcPr>
-          <w:p>
-            <w:pPr>
-              <w:jc w:val="center"/>
-            </w:pPr>
-            <w:r>
-              <w:t>7/10</w:t>
-            </w:r>
-          </w:p>
-        </w:tc>
-        <w:tc>
-          <w:tcPr>
-            <w:tcW w:w="1133" w:type="dxa"/>
-          </w:tcPr>
-          <w:p>
-            <w:pPr>
-              <w:jc w:val="center"/>
-            </w:pPr>
-          </w:p>
-        </w:tc>
-        <w:tc>
-          <w:tcPr>
-            <w:tcW w:w="1133" w:type="dxa"/>
-          </w:tcPr>
-          <w:p>
-            <w:pPr>
-              <w:jc w:val="center"/>
-            </w:pPr>
-          </w:p>
-        </w:tc>
-        <w:tc>
-          <w:tcPr>
-            <w:tcW w:w="1133" w:type="dxa"/>
-          </w:tcPr>
-          <w:p>
-            <w:pPr>
-              <w:jc w:val="center"/>
-            </w:pPr>
-            <w:r>
-              <w:t>HC</w:t>
+              <w:t>10/10</w:t>
+            </w:r>
+          </w:p>
+        </w:tc>
+        <w:tc>
+          <w:tcPr>
+            <w:tcW w:w="1133" w:type="dxa"/>
+            <w:vAlign w:val="center"/>
+          </w:tcPr>
+          <w:p>
+            <w:pPr>
+              <w:jc w:val="center"/>
+            </w:pPr>
+            <w:r>
+              <w:t>10/10</w:t>
+            </w:r>
+          </w:p>
+        </w:tc>
+        <w:tc>
+          <w:tcPr>
+            <w:tcW w:w="1133" w:type="dxa"/>
+          </w:tcPr>
+          <w:p>
+            <w:pPr>
+              <w:jc w:val="center"/>
+            </w:pPr>
+          </w:p>
+        </w:tc>
+        <w:tc>
+          <w:tcPr>
+            <w:tcW w:w="1133" w:type="dxa"/>
+          </w:tcPr>
+          <w:p>
+            <w:pPr>
+              <w:jc w:val="center"/>
+            </w:pPr>
+          </w:p>
+        </w:tc>
+        <w:tc>
+          <w:tcPr>
+            <w:tcW w:w="1133" w:type="dxa"/>
+          </w:tcPr>
+          <w:p>
+            <w:pPr>
+              <w:jc w:val="center"/>
+            </w:pPr>
+            <w:r>
+              <w:t>FH, CA</w:t>
             </w:r>
           </w:p>
         </w:tc>
@@ -5854,6 +6699,7 @@
           </w:tcPr>
           <w:p>
             <w:pPr>
+              <w:ind w:left="0" w:firstLine="0"/>
               <w:jc w:val="center"/>
               <w:rPr>
                 <w:b/>
@@ -5865,7 +6711,7 @@
                 <w:b/>
                 <w:bCs/>
               </w:rPr>
-              <w:t>Elaborar presentación 8/10</w:t>
+              <w:t>Elaborar plan de iteración de la fase de construcción iteración 1</w:t>
             </w:r>
           </w:p>
         </w:tc>
@@ -5879,21 +6725,27 @@
               <w:jc w:val="center"/>
             </w:pPr>
             <w:r>
-              <w:t>7/10</w:t>
-            </w:r>
-          </w:p>
-        </w:tc>
-        <w:tc>
-          <w:tcPr>
-            <w:tcW w:w="1133" w:type="dxa"/>
-            <w:vAlign w:val="center"/>
-          </w:tcPr>
-          <w:p>
-            <w:pPr>
-              <w:jc w:val="center"/>
-            </w:pPr>
-            <w:r>
               <w:t>8/10</w:t>
+            </w:r>
+          </w:p>
+        </w:tc>
+        <w:tc>
+          <w:tcPr>
+            <w:tcW w:w="1133" w:type="dxa"/>
+            <w:vAlign w:val="center"/>
+          </w:tcPr>
+          <w:p>
+            <w:pPr>
+              <w:jc w:val="center"/>
+            </w:pPr>
+            <w:r>
+              <w:t>1</w:t>
+            </w:r>
+            <w:r>
+              <w:t>0</w:t>
+            </w:r>
+            <w:r>
+              <w:t>/10</w:t>
             </w:r>
           </w:p>
         </w:tc>
@@ -5942,18 +6794,10 @@
           </w:tcPr>
           <w:p>
             <w:pPr>
-              <w:jc w:val="center"/>
-              <w:rPr>
-                <w:b/>
-                <w:bCs/>
-              </w:rPr>
-            </w:pPr>
-            <w:r>
-              <w:rPr>
-                <w:b/>
-                <w:bCs/>
-              </w:rPr>
-              <w:t>Implementar UARGflow funcional</w:t>
+              <w:ind w:left="0" w:firstLine="0"/>
+            </w:pPr>
+            <w:r>
+              <w:t>Elaborar documento de plan de iteración fase C1</w:t>
             </w:r>
           </w:p>
         </w:tc>
@@ -5981,38 +6825,41 @@
               <w:jc w:val="center"/>
             </w:pPr>
             <w:r>
-              <w:t>11/10</w:t>
-            </w:r>
-          </w:p>
-        </w:tc>
-        <w:tc>
-          <w:tcPr>
-            <w:tcW w:w="1133" w:type="dxa"/>
-          </w:tcPr>
-          <w:p>
-            <w:pPr>
-              <w:jc w:val="center"/>
-            </w:pPr>
-          </w:p>
-        </w:tc>
-        <w:tc>
-          <w:tcPr>
-            <w:tcW w:w="1133" w:type="dxa"/>
-          </w:tcPr>
-          <w:p>
-            <w:pPr>
-              <w:jc w:val="center"/>
-            </w:pPr>
-          </w:p>
-        </w:tc>
-        <w:tc>
-          <w:tcPr>
-            <w:tcW w:w="1133" w:type="dxa"/>
-          </w:tcPr>
-          <w:p>
-            <w:pPr>
-              <w:jc w:val="center"/>
-            </w:pPr>
+              <w:t>10/10</w:t>
+            </w:r>
+          </w:p>
+        </w:tc>
+        <w:tc>
+          <w:tcPr>
+            <w:tcW w:w="1133" w:type="dxa"/>
+          </w:tcPr>
+          <w:p>
+            <w:pPr>
+              <w:jc w:val="center"/>
+            </w:pPr>
+          </w:p>
+        </w:tc>
+        <w:tc>
+          <w:tcPr>
+            <w:tcW w:w="1133" w:type="dxa"/>
+          </w:tcPr>
+          <w:p>
+            <w:pPr>
+              <w:jc w:val="center"/>
+            </w:pPr>
+          </w:p>
+        </w:tc>
+        <w:tc>
+          <w:tcPr>
+            <w:tcW w:w="1133" w:type="dxa"/>
+          </w:tcPr>
+          <w:p>
+            <w:pPr>
+              <w:jc w:val="center"/>
+            </w:pPr>
+            <w:r>
+              <w:t>HC</w:t>
+            </w:r>
           </w:p>
         </w:tc>
       </w:tr>
@@ -6026,9 +6873,11 @@
             <w:vAlign w:val="center"/>
           </w:tcPr>
           <w:p>
-            <w:r>
-              <w:lastRenderedPageBreak/>
-              <w:t>Estudiar UARGflow</w:t>
+            <w:pPr>
+              <w:ind w:left="0" w:firstLine="0"/>
+            </w:pPr>
+            <w:r>
+              <w:t>Revisar plan de iteración de la fase de construcción iteración 1</w:t>
             </w:r>
           </w:p>
         </w:tc>
@@ -6042,21 +6891,21 @@
               <w:jc w:val="center"/>
             </w:pPr>
             <w:r>
-              <w:t>8/10</w:t>
-            </w:r>
-          </w:p>
-        </w:tc>
-        <w:tc>
-          <w:tcPr>
-            <w:tcW w:w="1133" w:type="dxa"/>
-            <w:vAlign w:val="center"/>
-          </w:tcPr>
-          <w:p>
-            <w:pPr>
-              <w:jc w:val="center"/>
-            </w:pPr>
-            <w:r>
-              <w:t>9/10</w:t>
+              <w:t>10/10</w:t>
+            </w:r>
+          </w:p>
+        </w:tc>
+        <w:tc>
+          <w:tcPr>
+            <w:tcW w:w="1133" w:type="dxa"/>
+            <w:vAlign w:val="center"/>
+          </w:tcPr>
+          <w:p>
+            <w:pPr>
+              <w:jc w:val="center"/>
+            </w:pPr>
+            <w:r>
+              <w:t>10/10</w:t>
             </w:r>
           </w:p>
         </w:tc>
@@ -6104,8 +6953,11 @@
             <w:vAlign w:val="center"/>
           </w:tcPr>
           <w:p>
-            <w:r>
-              <w:t>Realizar implementación funcional de UARGflow</w:t>
+            <w:pPr>
+              <w:ind w:left="0" w:firstLine="0"/>
+            </w:pPr>
+            <w:r>
+              <w:t>Realizar correcciones al plan de iteración de la fase de construcción iteración 1</w:t>
             </w:r>
           </w:p>
         </w:tc>
@@ -6119,20 +6971,6 @@
               <w:jc w:val="center"/>
             </w:pPr>
             <w:r>
-              <w:t>9/10</w:t>
-            </w:r>
-          </w:p>
-        </w:tc>
-        <w:tc>
-          <w:tcPr>
-            <w:tcW w:w="1133" w:type="dxa"/>
-            <w:vAlign w:val="center"/>
-          </w:tcPr>
-          <w:p>
-            <w:pPr>
-              <w:jc w:val="center"/>
-            </w:pPr>
-            <w:r>
               <w:t>10/10</w:t>
             </w:r>
           </w:p>
@@ -6140,33 +6978,47 @@
         <w:tc>
           <w:tcPr>
             <w:tcW w:w="1133" w:type="dxa"/>
-          </w:tcPr>
-          <w:p>
-            <w:pPr>
-              <w:jc w:val="center"/>
-            </w:pPr>
-          </w:p>
-        </w:tc>
-        <w:tc>
-          <w:tcPr>
-            <w:tcW w:w="1133" w:type="dxa"/>
-          </w:tcPr>
-          <w:p>
-            <w:pPr>
-              <w:jc w:val="center"/>
-            </w:pPr>
-          </w:p>
-        </w:tc>
-        <w:tc>
-          <w:tcPr>
-            <w:tcW w:w="1133" w:type="dxa"/>
-          </w:tcPr>
-          <w:p>
-            <w:pPr>
-              <w:jc w:val="center"/>
-            </w:pPr>
-            <w:r>
-              <w:t>FH, CA</w:t>
+            <w:vAlign w:val="center"/>
+          </w:tcPr>
+          <w:p>
+            <w:pPr>
+              <w:jc w:val="center"/>
+            </w:pPr>
+            <w:r>
+              <w:t>10/10</w:t>
+            </w:r>
+          </w:p>
+        </w:tc>
+        <w:tc>
+          <w:tcPr>
+            <w:tcW w:w="1133" w:type="dxa"/>
+          </w:tcPr>
+          <w:p>
+            <w:pPr>
+              <w:jc w:val="center"/>
+            </w:pPr>
+          </w:p>
+        </w:tc>
+        <w:tc>
+          <w:tcPr>
+            <w:tcW w:w="1133" w:type="dxa"/>
+          </w:tcPr>
+          <w:p>
+            <w:pPr>
+              <w:jc w:val="center"/>
+            </w:pPr>
+          </w:p>
+        </w:tc>
+        <w:tc>
+          <w:tcPr>
+            <w:tcW w:w="1133" w:type="dxa"/>
+          </w:tcPr>
+          <w:p>
+            <w:pPr>
+              <w:jc w:val="center"/>
+            </w:pPr>
+            <w:r>
+              <w:t>HC</w:t>
             </w:r>
           </w:p>
         </w:tc>
@@ -6181,8 +7033,20 @@
             <w:vAlign w:val="center"/>
           </w:tcPr>
           <w:p>
-            <w:r>
-              <w:t>Probar implementación de UARGflow</w:t>
+            <w:pPr>
+              <w:ind w:left="0" w:firstLine="0"/>
+              <w:jc w:val="center"/>
+              <w:rPr>
+                <w:b/>
+                <w:bCs/>
+              </w:rPr>
+            </w:pPr>
+            <w:r>
+              <w:rPr>
+                <w:b/>
+                <w:bCs/>
+              </w:rPr>
+              <w:t>Realizar cierre de etapa de elaboración iteración 2</w:t>
             </w:r>
           </w:p>
         </w:tc>
@@ -6196,55 +7060,58 @@
               <w:jc w:val="center"/>
             </w:pPr>
             <w:r>
-              <w:t>10/10</w:t>
-            </w:r>
-          </w:p>
-        </w:tc>
-        <w:tc>
-          <w:tcPr>
-            <w:tcW w:w="1133" w:type="dxa"/>
-            <w:vAlign w:val="center"/>
-          </w:tcPr>
-          <w:p>
-            <w:pPr>
-              <w:jc w:val="center"/>
-            </w:pPr>
-            <w:r>
-              <w:t>10/10</w:t>
-            </w:r>
-          </w:p>
-        </w:tc>
-        <w:tc>
-          <w:tcPr>
-            <w:tcW w:w="1133" w:type="dxa"/>
-          </w:tcPr>
-          <w:p>
-            <w:pPr>
-              <w:jc w:val="center"/>
-            </w:pPr>
-          </w:p>
-        </w:tc>
-        <w:tc>
-          <w:tcPr>
-            <w:tcW w:w="1133" w:type="dxa"/>
-          </w:tcPr>
-          <w:p>
-            <w:pPr>
-              <w:jc w:val="center"/>
-            </w:pPr>
-          </w:p>
-        </w:tc>
-        <w:tc>
-          <w:tcPr>
-            <w:tcW w:w="1133" w:type="dxa"/>
-          </w:tcPr>
-          <w:p>
-            <w:pPr>
-              <w:jc w:val="center"/>
-            </w:pPr>
-            <w:r>
-              <w:t>HC</w:t>
-            </w:r>
+              <w:t>8/10</w:t>
+            </w:r>
+          </w:p>
+        </w:tc>
+        <w:tc>
+          <w:tcPr>
+            <w:tcW w:w="1133" w:type="dxa"/>
+            <w:vAlign w:val="center"/>
+          </w:tcPr>
+          <w:p>
+            <w:pPr>
+              <w:jc w:val="center"/>
+            </w:pPr>
+            <w:r>
+              <w:t>1</w:t>
+            </w:r>
+            <w:r>
+              <w:t>0</w:t>
+            </w:r>
+            <w:r>
+              <w:t>/10</w:t>
+            </w:r>
+          </w:p>
+        </w:tc>
+        <w:tc>
+          <w:tcPr>
+            <w:tcW w:w="1133" w:type="dxa"/>
+          </w:tcPr>
+          <w:p>
+            <w:pPr>
+              <w:jc w:val="center"/>
+            </w:pPr>
+          </w:p>
+        </w:tc>
+        <w:tc>
+          <w:tcPr>
+            <w:tcW w:w="1133" w:type="dxa"/>
+          </w:tcPr>
+          <w:p>
+            <w:pPr>
+              <w:jc w:val="center"/>
+            </w:pPr>
+          </w:p>
+        </w:tc>
+        <w:tc>
+          <w:tcPr>
+            <w:tcW w:w="1133" w:type="dxa"/>
+          </w:tcPr>
+          <w:p>
+            <w:pPr>
+              <w:jc w:val="center"/>
+            </w:pPr>
           </w:p>
         </w:tc>
       </w:tr>
@@ -6258,8 +7125,11 @@
             <w:vAlign w:val="center"/>
           </w:tcPr>
           <w:p>
-            <w:r>
-              <w:t>Realizar correcciones UARGflow funcional</w:t>
+            <w:pPr>
+              <w:ind w:left="0" w:firstLine="0"/>
+            </w:pPr>
+            <w:r>
+              <w:t>Realizar evaluación y conclusiones de la etapa de elaboración iteración 2</w:t>
             </w:r>
           </w:p>
         </w:tc>
@@ -6273,6 +7143,20 @@
               <w:jc w:val="center"/>
             </w:pPr>
             <w:r>
+              <w:t>8/10</w:t>
+            </w:r>
+          </w:p>
+        </w:tc>
+        <w:tc>
+          <w:tcPr>
+            <w:tcW w:w="1133" w:type="dxa"/>
+            <w:vAlign w:val="center"/>
+          </w:tcPr>
+          <w:p>
+            <w:pPr>
+              <w:jc w:val="center"/>
+            </w:pPr>
+            <w:r>
               <w:t>10/10</w:t>
             </w:r>
           </w:p>
@@ -6280,47 +7164,33 @@
         <w:tc>
           <w:tcPr>
             <w:tcW w:w="1133" w:type="dxa"/>
-            <w:vAlign w:val="center"/>
-          </w:tcPr>
-          <w:p>
-            <w:pPr>
-              <w:jc w:val="center"/>
-            </w:pPr>
-            <w:r>
-              <w:t>10/10</w:t>
-            </w:r>
-          </w:p>
-        </w:tc>
-        <w:tc>
-          <w:tcPr>
-            <w:tcW w:w="1133" w:type="dxa"/>
-          </w:tcPr>
-          <w:p>
-            <w:pPr>
-              <w:jc w:val="center"/>
-            </w:pPr>
-          </w:p>
-        </w:tc>
-        <w:tc>
-          <w:tcPr>
-            <w:tcW w:w="1133" w:type="dxa"/>
-          </w:tcPr>
-          <w:p>
-            <w:pPr>
-              <w:jc w:val="center"/>
-            </w:pPr>
-          </w:p>
-        </w:tc>
-        <w:tc>
-          <w:tcPr>
-            <w:tcW w:w="1133" w:type="dxa"/>
-          </w:tcPr>
-          <w:p>
-            <w:pPr>
-              <w:jc w:val="center"/>
-            </w:pPr>
-            <w:r>
-              <w:t>FH, CA</w:t>
+          </w:tcPr>
+          <w:p>
+            <w:pPr>
+              <w:jc w:val="center"/>
+            </w:pPr>
+          </w:p>
+        </w:tc>
+        <w:tc>
+          <w:tcPr>
+            <w:tcW w:w="1133" w:type="dxa"/>
+          </w:tcPr>
+          <w:p>
+            <w:pPr>
+              <w:jc w:val="center"/>
+            </w:pPr>
+          </w:p>
+        </w:tc>
+        <w:tc>
+          <w:tcPr>
+            <w:tcW w:w="1133" w:type="dxa"/>
+          </w:tcPr>
+          <w:p>
+            <w:pPr>
+              <w:jc w:val="center"/>
+            </w:pPr>
+            <w:r>
+              <w:t>CA</w:t>
             </w:r>
           </w:p>
         </w:tc>
@@ -6337,17 +7207,9 @@
           <w:p>
             <w:pPr>
               <w:ind w:left="0" w:firstLine="0"/>
-              <w:rPr>
-                <w:b/>
-                <w:bCs/>
-              </w:rPr>
-            </w:pPr>
-            <w:r>
-              <w:rPr>
-                <w:b/>
-                <w:bCs/>
-              </w:rPr>
-              <w:t>Elaborar plan de iteración de la fase de construcción iteración 1</w:t>
+            </w:pPr>
+            <w:r>
+              <w:t xml:space="preserve">Realizar una nueva identificación y evaluación de riesgos </w:t>
             </w:r>
           </w:p>
         </w:tc>
@@ -6375,7 +7237,7 @@
               <w:jc w:val="center"/>
             </w:pPr>
             <w:r>
-              <w:t>11/10</w:t>
+              <w:t>8/10</w:t>
             </w:r>
           </w:p>
         </w:tc>
@@ -6425,9 +7287,12 @@
           <w:p>
             <w:pPr>
               <w:ind w:left="0" w:firstLine="0"/>
-            </w:pPr>
-            <w:r>
-              <w:t>Revisar plan de iteración de la fase de construcción iteración 1</w:t>
+              <w:rPr>
+                <w:u w:val="single"/>
+              </w:rPr>
+            </w:pPr>
+            <w:r>
+              <w:t>Revisar actividades de cierre de etapa de elaboración iteración 2</w:t>
             </w:r>
           </w:p>
         </w:tc>
@@ -6488,7 +7353,7 @@
               <w:jc w:val="center"/>
             </w:pPr>
             <w:r>
-              <w:t>FH, CA</w:t>
+              <w:t>FH</w:t>
             </w:r>
           </w:p>
         </w:tc>
@@ -6507,7 +7372,7 @@
               <w:ind w:left="0" w:firstLine="0"/>
             </w:pPr>
             <w:r>
-              <w:t>Realizar correcciones al plan de iteración de la fase de construcción iteración 1</w:t>
+              <w:t>Realizar correcciones sobre las actividades de cierre de etapa de elaboración iteración 2</w:t>
             </w:r>
           </w:p>
         </w:tc>
@@ -6568,7 +7433,7 @@
               <w:jc w:val="center"/>
             </w:pPr>
             <w:r>
-              <w:t>HC</w:t>
+              <w:t>HC, CA</w:t>
             </w:r>
           </w:p>
         </w:tc>
@@ -6596,7 +7461,7 @@
                 <w:b/>
                 <w:bCs/>
               </w:rPr>
-              <w:t>Realizar cierre de etapa de elaboración iteración 2</w:t>
+              <w:t>Ejecutar plan de respuesta al riesgo RK08</w:t>
             </w:r>
           </w:p>
         </w:tc>
@@ -6610,7 +7475,7 @@
               <w:jc w:val="center"/>
             </w:pPr>
             <w:r>
-              <w:t>8/10</w:t>
+              <w:t>10/10</w:t>
             </w:r>
           </w:p>
         </w:tc>
@@ -6656,6 +7521,9 @@
             <w:pPr>
               <w:jc w:val="center"/>
             </w:pPr>
+            <w:r>
+              <w:t>FH</w:t>
+            </w:r>
           </w:p>
         </w:tc>
       </w:tr>
@@ -6671,9 +7539,17 @@
           <w:p>
             <w:pPr>
               <w:ind w:left="0" w:firstLine="0"/>
-            </w:pPr>
-            <w:r>
-              <w:t>Realizar evaluación y conclusiones de la etapa de elaboración iteración 2</w:t>
+              <w:rPr>
+                <w:b/>
+                <w:bCs/>
+                <w:u w:val="single"/>
+              </w:rPr>
+            </w:pPr>
+            <w:r>
+              <w:t>Realizar una reunión de retrospectiva</w:t>
+            </w:r>
+            <w:r>
+              <w:t>.</w:t>
             </w:r>
           </w:p>
         </w:tc>
@@ -6687,20 +7563,6 @@
               <w:jc w:val="center"/>
             </w:pPr>
             <w:r>
-              <w:t>8/10</w:t>
-            </w:r>
-          </w:p>
-        </w:tc>
-        <w:tc>
-          <w:tcPr>
-            <w:tcW w:w="1133" w:type="dxa"/>
-            <w:vAlign w:val="center"/>
-          </w:tcPr>
-          <w:p>
-            <w:pPr>
-              <w:jc w:val="center"/>
-            </w:pPr>
-            <w:r>
               <w:t>10/10</w:t>
             </w:r>
           </w:p>
@@ -6708,33 +7570,50 @@
         <w:tc>
           <w:tcPr>
             <w:tcW w:w="1133" w:type="dxa"/>
-          </w:tcPr>
-          <w:p>
-            <w:pPr>
-              <w:jc w:val="center"/>
-            </w:pPr>
-          </w:p>
-        </w:tc>
-        <w:tc>
-          <w:tcPr>
-            <w:tcW w:w="1133" w:type="dxa"/>
-          </w:tcPr>
-          <w:p>
-            <w:pPr>
-              <w:jc w:val="center"/>
-            </w:pPr>
-          </w:p>
-        </w:tc>
-        <w:tc>
-          <w:tcPr>
-            <w:tcW w:w="1133" w:type="dxa"/>
-          </w:tcPr>
-          <w:p>
-            <w:pPr>
-              <w:jc w:val="center"/>
-            </w:pPr>
-            <w:r>
-              <w:t>CA</w:t>
+            <w:vAlign w:val="center"/>
+          </w:tcPr>
+          <w:p>
+            <w:pPr>
+              <w:jc w:val="center"/>
+              <w:rPr>
+                <w:u w:val="single"/>
+              </w:rPr>
+            </w:pPr>
+            <w:r>
+              <w:t>11/10</w:t>
+            </w:r>
+          </w:p>
+        </w:tc>
+        <w:tc>
+          <w:tcPr>
+            <w:tcW w:w="1133" w:type="dxa"/>
+          </w:tcPr>
+          <w:p>
+            <w:pPr>
+              <w:jc w:val="center"/>
+            </w:pPr>
+          </w:p>
+        </w:tc>
+        <w:tc>
+          <w:tcPr>
+            <w:tcW w:w="1133" w:type="dxa"/>
+          </w:tcPr>
+          <w:p>
+            <w:pPr>
+              <w:jc w:val="center"/>
+            </w:pPr>
+          </w:p>
+        </w:tc>
+        <w:tc>
+          <w:tcPr>
+            <w:tcW w:w="1133" w:type="dxa"/>
+          </w:tcPr>
+          <w:p>
+            <w:pPr>
+              <w:jc w:val="center"/>
+            </w:pPr>
+            <w:r>
+              <w:t>FH</w:t>
             </w:r>
           </w:p>
         </w:tc>
@@ -6750,10 +7629,18 @@
           </w:tcPr>
           <w:p>
             <w:pPr>
-              <w:ind w:left="0" w:firstLine="0"/>
-            </w:pPr>
-            <w:r>
-              <w:t xml:space="preserve">Realizar una nueva identificación y evaluación de riesgos </w:t>
+              <w:jc w:val="center"/>
+              <w:rPr>
+                <w:b/>
+                <w:bCs/>
+              </w:rPr>
+            </w:pPr>
+            <w:r>
+              <w:rPr>
+                <w:b/>
+                <w:bCs/>
+              </w:rPr>
+              <w:t>Elaborar presentación 11/10</w:t>
             </w:r>
           </w:p>
         </w:tc>
@@ -6767,21 +7654,21 @@
               <w:jc w:val="center"/>
             </w:pPr>
             <w:r>
-              <w:t>8/10</w:t>
-            </w:r>
-          </w:p>
-        </w:tc>
-        <w:tc>
-          <w:tcPr>
-            <w:tcW w:w="1133" w:type="dxa"/>
-            <w:vAlign w:val="center"/>
-          </w:tcPr>
-          <w:p>
-            <w:pPr>
-              <w:jc w:val="center"/>
-            </w:pPr>
-            <w:r>
-              <w:t>8/10</w:t>
+              <w:t>10/10</w:t>
+            </w:r>
+          </w:p>
+        </w:tc>
+        <w:tc>
+          <w:tcPr>
+            <w:tcW w:w="1133" w:type="dxa"/>
+            <w:vAlign w:val="center"/>
+          </w:tcPr>
+          <w:p>
+            <w:pPr>
+              <w:jc w:val="center"/>
+            </w:pPr>
+            <w:r>
+              <w:t>11/10</w:t>
             </w:r>
           </w:p>
         </w:tc>
@@ -6825,79 +7712,25 @@
         </w:trPr>
         <w:tc>
           <w:tcPr>
-            <w:tcW w:w="5671" w:type="dxa"/>
-            <w:vAlign w:val="center"/>
-          </w:tcPr>
-          <w:p>
-            <w:pPr>
-              <w:ind w:left="0" w:firstLine="0"/>
+            <w:tcW w:w="11337" w:type="dxa"/>
+            <w:gridSpan w:val="6"/>
+            <w:shd w:val="clear" w:color="auto" w:fill="BFBFBF" w:themeFill="background1" w:themeFillShade="BF"/>
+            <w:vAlign w:val="center"/>
+          </w:tcPr>
+          <w:p>
+            <w:pPr>
+              <w:jc w:val="center"/>
               <w:rPr>
-                <w:u w:val="single"/>
+                <w:b/>
+                <w:bCs/>
               </w:rPr>
             </w:pPr>
             <w:r>
-              <w:t>Revisar actividades de cierre de etapa de elaboración iteración 2</w:t>
-            </w:r>
-          </w:p>
-        </w:tc>
-        <w:tc>
-          <w:tcPr>
-            <w:tcW w:w="1134" w:type="dxa"/>
-            <w:vAlign w:val="center"/>
-          </w:tcPr>
-          <w:p>
-            <w:pPr>
-              <w:jc w:val="center"/>
-            </w:pPr>
-            <w:r>
-              <w:t>10/10</w:t>
-            </w:r>
-          </w:p>
-        </w:tc>
-        <w:tc>
-          <w:tcPr>
-            <w:tcW w:w="1133" w:type="dxa"/>
-            <w:vAlign w:val="center"/>
-          </w:tcPr>
-          <w:p>
-            <w:pPr>
-              <w:jc w:val="center"/>
-            </w:pPr>
-            <w:r>
-              <w:t>10/10</w:t>
-            </w:r>
-          </w:p>
-        </w:tc>
-        <w:tc>
-          <w:tcPr>
-            <w:tcW w:w="1133" w:type="dxa"/>
-          </w:tcPr>
-          <w:p>
-            <w:pPr>
-              <w:jc w:val="center"/>
-            </w:pPr>
-          </w:p>
-        </w:tc>
-        <w:tc>
-          <w:tcPr>
-            <w:tcW w:w="1133" w:type="dxa"/>
-          </w:tcPr>
-          <w:p>
-            <w:pPr>
-              <w:jc w:val="center"/>
-            </w:pPr>
-          </w:p>
-        </w:tc>
-        <w:tc>
-          <w:tcPr>
-            <w:tcW w:w="1133" w:type="dxa"/>
-          </w:tcPr>
-          <w:p>
-            <w:pPr>
-              <w:jc w:val="center"/>
-            </w:pPr>
-            <w:r>
-              <w:t>FH</w:t>
+              <w:rPr>
+                <w:b/>
+                <w:bCs/>
+              </w:rPr>
+              <w:t>Observaciones</w:t>
             </w:r>
           </w:p>
         </w:tc>
@@ -6908,382 +7741,6 @@
         </w:trPr>
         <w:tc>
           <w:tcPr>
-            <w:tcW w:w="5671" w:type="dxa"/>
-            <w:vAlign w:val="center"/>
-          </w:tcPr>
-          <w:p>
-            <w:pPr>
-              <w:ind w:left="0" w:firstLine="0"/>
-            </w:pPr>
-            <w:r>
-              <w:t xml:space="preserve">Realizar correcciones sobre las </w:t>
-            </w:r>
-            <w:r>
-              <w:t>actividades de cierre de etapa de elaboración iteración 2</w:t>
-            </w:r>
-          </w:p>
-        </w:tc>
-        <w:tc>
-          <w:tcPr>
-            <w:tcW w:w="1134" w:type="dxa"/>
-            <w:vAlign w:val="center"/>
-          </w:tcPr>
-          <w:p>
-            <w:pPr>
-              <w:jc w:val="center"/>
-            </w:pPr>
-            <w:r>
-              <w:t>10/10</w:t>
-            </w:r>
-          </w:p>
-        </w:tc>
-        <w:tc>
-          <w:tcPr>
-            <w:tcW w:w="1133" w:type="dxa"/>
-            <w:vAlign w:val="center"/>
-          </w:tcPr>
-          <w:p>
-            <w:pPr>
-              <w:jc w:val="center"/>
-            </w:pPr>
-            <w:r>
-              <w:t>10/10</w:t>
-            </w:r>
-          </w:p>
-        </w:tc>
-        <w:tc>
-          <w:tcPr>
-            <w:tcW w:w="1133" w:type="dxa"/>
-          </w:tcPr>
-          <w:p>
-            <w:pPr>
-              <w:jc w:val="center"/>
-            </w:pPr>
-          </w:p>
-        </w:tc>
-        <w:tc>
-          <w:tcPr>
-            <w:tcW w:w="1133" w:type="dxa"/>
-          </w:tcPr>
-          <w:p>
-            <w:pPr>
-              <w:jc w:val="center"/>
-            </w:pPr>
-          </w:p>
-        </w:tc>
-        <w:tc>
-          <w:tcPr>
-            <w:tcW w:w="1133" w:type="dxa"/>
-          </w:tcPr>
-          <w:p>
-            <w:pPr>
-              <w:jc w:val="center"/>
-            </w:pPr>
-            <w:r>
-              <w:t>HC, CA</w:t>
-            </w:r>
-          </w:p>
-        </w:tc>
-      </w:tr>
-      <w:tr>
-        <w:trPr>
-          <w:jc w:val="center"/>
-        </w:trPr>
-        <w:tc>
-          <w:tcPr>
-            <w:tcW w:w="5671" w:type="dxa"/>
-            <w:vAlign w:val="center"/>
-          </w:tcPr>
-          <w:p>
-            <w:pPr>
-              <w:ind w:left="0" w:firstLine="0"/>
-              <w:jc w:val="center"/>
-              <w:rPr>
-                <w:b/>
-                <w:bCs/>
-              </w:rPr>
-            </w:pPr>
-            <w:r>
-              <w:rPr>
-                <w:b/>
-                <w:bCs/>
-              </w:rPr>
-              <w:t>Ejecutar plan de respuesta al riesgo RK08</w:t>
-            </w:r>
-          </w:p>
-        </w:tc>
-        <w:tc>
-          <w:tcPr>
-            <w:tcW w:w="1134" w:type="dxa"/>
-            <w:vAlign w:val="center"/>
-          </w:tcPr>
-          <w:p>
-            <w:pPr>
-              <w:jc w:val="center"/>
-            </w:pPr>
-            <w:r>
-              <w:t>10/10</w:t>
-            </w:r>
-          </w:p>
-        </w:tc>
-        <w:tc>
-          <w:tcPr>
-            <w:tcW w:w="1133" w:type="dxa"/>
-            <w:vAlign w:val="center"/>
-          </w:tcPr>
-          <w:p>
-            <w:pPr>
-              <w:jc w:val="center"/>
-            </w:pPr>
-            <w:r>
-              <w:t>11/10</w:t>
-            </w:r>
-          </w:p>
-        </w:tc>
-        <w:tc>
-          <w:tcPr>
-            <w:tcW w:w="1133" w:type="dxa"/>
-          </w:tcPr>
-          <w:p>
-            <w:pPr>
-              <w:jc w:val="center"/>
-            </w:pPr>
-          </w:p>
-        </w:tc>
-        <w:tc>
-          <w:tcPr>
-            <w:tcW w:w="1133" w:type="dxa"/>
-          </w:tcPr>
-          <w:p>
-            <w:pPr>
-              <w:jc w:val="center"/>
-            </w:pPr>
-          </w:p>
-        </w:tc>
-        <w:tc>
-          <w:tcPr>
-            <w:tcW w:w="1133" w:type="dxa"/>
-          </w:tcPr>
-          <w:p>
-            <w:pPr>
-              <w:jc w:val="center"/>
-            </w:pPr>
-            <w:r>
-              <w:t>FH</w:t>
-            </w:r>
-          </w:p>
-        </w:tc>
-      </w:tr>
-      <w:tr>
-        <w:trPr>
-          <w:jc w:val="center"/>
-        </w:trPr>
-        <w:tc>
-          <w:tcPr>
-            <w:tcW w:w="5671" w:type="dxa"/>
-            <w:vAlign w:val="center"/>
-          </w:tcPr>
-          <w:p>
-            <w:pPr>
-              <w:ind w:left="0" w:firstLine="0"/>
-              <w:rPr>
-                <w:b/>
-                <w:bCs/>
-              </w:rPr>
-            </w:pPr>
-            <w:r>
-              <w:t>Realizar una reunión de retrospectiva al final de cada iteración.</w:t>
-            </w:r>
-          </w:p>
-        </w:tc>
-        <w:tc>
-          <w:tcPr>
-            <w:tcW w:w="1134" w:type="dxa"/>
-            <w:vAlign w:val="center"/>
-          </w:tcPr>
-          <w:p>
-            <w:pPr>
-              <w:jc w:val="center"/>
-            </w:pPr>
-            <w:r>
-              <w:t>10/10</w:t>
-            </w:r>
-          </w:p>
-        </w:tc>
-        <w:tc>
-          <w:tcPr>
-            <w:tcW w:w="1133" w:type="dxa"/>
-            <w:vAlign w:val="center"/>
-          </w:tcPr>
-          <w:p>
-            <w:pPr>
-              <w:jc w:val="center"/>
-              <w:rPr>
-                <w:u w:val="single"/>
-              </w:rPr>
-            </w:pPr>
-            <w:r>
-              <w:t>11/10</w:t>
-            </w:r>
-          </w:p>
-        </w:tc>
-        <w:tc>
-          <w:tcPr>
-            <w:tcW w:w="1133" w:type="dxa"/>
-          </w:tcPr>
-          <w:p>
-            <w:pPr>
-              <w:jc w:val="center"/>
-            </w:pPr>
-          </w:p>
-        </w:tc>
-        <w:tc>
-          <w:tcPr>
-            <w:tcW w:w="1133" w:type="dxa"/>
-          </w:tcPr>
-          <w:p>
-            <w:pPr>
-              <w:jc w:val="center"/>
-            </w:pPr>
-          </w:p>
-        </w:tc>
-        <w:tc>
-          <w:tcPr>
-            <w:tcW w:w="1133" w:type="dxa"/>
-          </w:tcPr>
-          <w:p>
-            <w:pPr>
-              <w:jc w:val="center"/>
-            </w:pPr>
-            <w:r>
-              <w:t>FH</w:t>
-            </w:r>
-          </w:p>
-        </w:tc>
-      </w:tr>
-      <w:tr>
-        <w:trPr>
-          <w:jc w:val="center"/>
-        </w:trPr>
-        <w:tc>
-          <w:tcPr>
-            <w:tcW w:w="5671" w:type="dxa"/>
-            <w:vAlign w:val="center"/>
-          </w:tcPr>
-          <w:p>
-            <w:pPr>
-              <w:jc w:val="center"/>
-              <w:rPr>
-                <w:b/>
-                <w:bCs/>
-              </w:rPr>
-            </w:pPr>
-            <w:r>
-              <w:rPr>
-                <w:b/>
-                <w:bCs/>
-              </w:rPr>
-              <w:t>Elaborar presentación 11/10</w:t>
-            </w:r>
-          </w:p>
-        </w:tc>
-        <w:tc>
-          <w:tcPr>
-            <w:tcW w:w="1134" w:type="dxa"/>
-            <w:vAlign w:val="center"/>
-          </w:tcPr>
-          <w:p>
-            <w:pPr>
-              <w:jc w:val="center"/>
-            </w:pPr>
-            <w:r>
-              <w:t>10/10</w:t>
-            </w:r>
-          </w:p>
-        </w:tc>
-        <w:tc>
-          <w:tcPr>
-            <w:tcW w:w="1133" w:type="dxa"/>
-            <w:vAlign w:val="center"/>
-          </w:tcPr>
-          <w:p>
-            <w:pPr>
-              <w:jc w:val="center"/>
-            </w:pPr>
-            <w:r>
-              <w:t>11/10</w:t>
-            </w:r>
-          </w:p>
-        </w:tc>
-        <w:tc>
-          <w:tcPr>
-            <w:tcW w:w="1133" w:type="dxa"/>
-          </w:tcPr>
-          <w:p>
-            <w:pPr>
-              <w:jc w:val="center"/>
-            </w:pPr>
-          </w:p>
-        </w:tc>
-        <w:tc>
-          <w:tcPr>
-            <w:tcW w:w="1133" w:type="dxa"/>
-          </w:tcPr>
-          <w:p>
-            <w:pPr>
-              <w:jc w:val="center"/>
-            </w:pPr>
-          </w:p>
-        </w:tc>
-        <w:tc>
-          <w:tcPr>
-            <w:tcW w:w="1133" w:type="dxa"/>
-          </w:tcPr>
-          <w:p>
-            <w:pPr>
-              <w:jc w:val="center"/>
-            </w:pPr>
-            <w:r>
-              <w:t>HC</w:t>
-            </w:r>
-          </w:p>
-        </w:tc>
-      </w:tr>
-      <w:tr>
-        <w:trPr>
-          <w:jc w:val="center"/>
-        </w:trPr>
-        <w:tc>
-          <w:tcPr>
-            <w:tcW w:w="11337" w:type="dxa"/>
-            <w:gridSpan w:val="6"/>
-            <w:shd w:val="clear" w:color="auto" w:fill="BFBFBF" w:themeFill="background1" w:themeFillShade="BF"/>
-            <w:vAlign w:val="center"/>
-          </w:tcPr>
-          <w:p>
-            <w:pPr>
-              <w:jc w:val="center"/>
-              <w:rPr>
-                <w:b/>
-                <w:bCs/>
-              </w:rPr>
-            </w:pPr>
-            <w:r>
-              <w:rPr>
-                <w:b/>
-                <w:bCs/>
-              </w:rPr>
-              <w:t>Observaciones</w:t>
-            </w:r>
-          </w:p>
-        </w:tc>
-      </w:tr>
-      <w:tr>
-        <w:trPr>
-          <w:jc w:val="center"/>
-        </w:trPr>
-        <w:tc>
-          <w:tcPr>
             <w:tcW w:w="11337" w:type="dxa"/>
             <w:gridSpan w:val="6"/>
             <w:shd w:val="clear" w:color="auto" w:fill="auto"/>
@@ -7313,18 +7770,11 @@
               <w:rPr>
                 <w:vertAlign w:val="superscript"/>
               </w:rPr>
+              <w:lastRenderedPageBreak/>
               <w:t>2</w:t>
             </w:r>
             <w:r>
-              <w:t xml:space="preserve">HC: </w:t>
-            </w:r>
-            <w:proofErr w:type="spellStart"/>
-            <w:r>
-              <w:t>Hernandez</w:t>
-            </w:r>
-            <w:proofErr w:type="spellEnd"/>
-            <w:r>
-              <w:t xml:space="preserve"> Cintia</w:t>
+              <w:t>HC: Hernandez Cintia</w:t>
             </w:r>
             <w:r>
               <w:br/>
@@ -7378,15 +7828,7 @@
               <w:t xml:space="preserve"> </w:t>
             </w:r>
             <w:r>
-              <w:t xml:space="preserve">Tarea empezada/terminada </w:t>
-            </w:r>
-            <w:proofErr w:type="spellStart"/>
-            <w:r>
-              <w:t>mas</w:t>
-            </w:r>
-            <w:proofErr w:type="spellEnd"/>
-            <w:r>
-              <w:t xml:space="preserve"> tarde de lo planificado</w:t>
+              <w:t>Tarea empezada/terminada más tarde de lo planificado</w:t>
             </w:r>
           </w:p>
           <w:p>
@@ -7408,7 +7850,6 @@
           </w:p>
           <w:p>
             <w:r>
-              <w:lastRenderedPageBreak/>
               <w:t>“-”</w:t>
             </w:r>
             <w:r>
@@ -7418,10 +7859,7 @@
               <w:sym w:font="Wingdings" w:char="F0E0"/>
             </w:r>
             <w:r>
-              <w:t xml:space="preserve"> </w:t>
-            </w:r>
-            <w:r>
-              <w:t>Tarea empezada/terminada en la fecha planificada</w:t>
+              <w:t xml:space="preserve"> Tarea empezada/terminada en la fecha planificada</w:t>
             </w:r>
           </w:p>
           <w:bookmarkEnd w:id="7"/>
@@ -7441,6 +7879,60 @@
       <w:pPr>
         <w:pStyle w:val="PSI-Normal"/>
       </w:pPr>
+      <w:r>
+        <w:rPr>
+          <w:noProof/>
+        </w:rPr>
+        <w:lastRenderedPageBreak/>
+        <w:drawing>
+          <wp:inline distT="0" distB="0" distL="0" distR="0" wp14:anchorId="28870E75" wp14:editId="4D6EE124">
+            <wp:extent cx="5400040" cy="8406765"/>
+            <wp:effectExtent l="0" t="0" r="0" b="0"/>
+            <wp:docPr id="1683667372" name="Imagen 15"/>
+            <wp:cNvGraphicFramePr>
+              <a:graphicFrameLocks xmlns:a="http://schemas.openxmlformats.org/drawingml/2006/main" noChangeAspect="1"/>
+            </wp:cNvGraphicFramePr>
+            <a:graphic xmlns:a="http://schemas.openxmlformats.org/drawingml/2006/main">
+              <a:graphicData uri="http://schemas.openxmlformats.org/drawingml/2006/picture">
+                <pic:pic xmlns:pic="http://schemas.openxmlformats.org/drawingml/2006/picture">
+                  <pic:nvPicPr>
+                    <pic:cNvPr id="0" name="Picture 1"/>
+                    <pic:cNvPicPr>
+                      <a:picLocks noChangeAspect="1" noChangeArrowheads="1"/>
+                    </pic:cNvPicPr>
+                  </pic:nvPicPr>
+                  <pic:blipFill>
+                    <a:blip r:embed="rId12" cstate="print">
+                      <a:extLst>
+                        <a:ext uri="{28A0092B-C50C-407E-A947-70E740481C1C}">
+                          <a14:useLocalDpi xmlns:a14="http://schemas.microsoft.com/office/drawing/2010/main" val="0"/>
+                        </a:ext>
+                      </a:extLst>
+                    </a:blip>
+                    <a:srcRect/>
+                    <a:stretch>
+                      <a:fillRect/>
+                    </a:stretch>
+                  </pic:blipFill>
+                  <pic:spPr bwMode="auto">
+                    <a:xfrm>
+                      <a:off x="0" y="0"/>
+                      <a:ext cx="5400040" cy="8406765"/>
+                    </a:xfrm>
+                    <a:prstGeom prst="rect">
+                      <a:avLst/>
+                    </a:prstGeom>
+                    <a:noFill/>
+                    <a:ln>
+                      <a:noFill/>
+                    </a:ln>
+                  </pic:spPr>
+                </pic:pic>
+              </a:graphicData>
+            </a:graphic>
+          </wp:inline>
+        </w:drawing>
+      </w:r>
     </w:p>
     <w:p>
       <w:pPr>
@@ -7448,6 +7940,7 @@
       </w:pPr>
       <w:bookmarkStart w:id="8" w:name="_Toc178063454"/>
       <w:r>
+        <w:lastRenderedPageBreak/>
         <w:t>Recursos</w:t>
       </w:r>
       <w:bookmarkEnd w:id="8"/>
@@ -7519,15 +8012,7 @@
         </w:numPr>
       </w:pPr>
       <w:r>
-        <w:t xml:space="preserve">Visual </w:t>
-      </w:r>
-      <w:proofErr w:type="spellStart"/>
-      <w:r>
-        <w:t>Code</w:t>
-      </w:r>
-      <w:proofErr w:type="spellEnd"/>
-      <w:r>
-        <w:t xml:space="preserve"> Studio</w:t>
+        <w:t>Visual Code Studio</w:t>
       </w:r>
     </w:p>
     <w:p>
@@ -7716,8 +8201,8 @@
       </w:pPr>
     </w:p>
     <w:sectPr>
-      <w:headerReference w:type="default" r:id="rId12"/>
-      <w:footerReference w:type="default" r:id="rId13"/>
+      <w:headerReference w:type="default" r:id="rId13"/>
+      <w:footerReference w:type="default" r:id="rId14"/>
       <w:pgSz w:w="11906" w:h="16838"/>
       <w:pgMar w:top="1535" w:right="1701" w:bottom="1417" w:left="1701" w:header="567" w:footer="572" w:gutter="0"/>
       <w:cols w:space="708"/>
@@ -7772,13 +8257,8 @@
       </w:sdtPr>
       <w:sdtContent>
         <w:r>
-          <w:t>T-</w:t>
+          <w:t>T-Code</w:t>
         </w:r>
-        <w:proofErr w:type="spellStart"/>
-        <w:r>
-          <w:t>Code</w:t>
-        </w:r>
-        <w:proofErr w:type="spellEnd"/>
       </w:sdtContent>
     </w:sdt>
     <w:r>
@@ -8183,21 +8663,7 @@
           <w:rPr>
             <w:rFonts w:asciiTheme="minorHAnsi" w:eastAsiaTheme="minorHAnsi" w:hAnsiTheme="minorHAnsi" w:cstheme="minorBidi"/>
           </w:rPr>
-          <w:t xml:space="preserve">Agustín Collareda, Cintia </w:t>
-        </w:r>
-        <w:proofErr w:type="spellStart"/>
-        <w:r>
-          <w:rPr>
-            <w:rFonts w:asciiTheme="minorHAnsi" w:eastAsiaTheme="minorHAnsi" w:hAnsiTheme="minorHAnsi" w:cstheme="minorBidi"/>
-          </w:rPr>
-          <w:t>Hernandez</w:t>
-        </w:r>
-        <w:proofErr w:type="spellEnd"/>
-        <w:r>
-          <w:rPr>
-            <w:rFonts w:asciiTheme="minorHAnsi" w:eastAsiaTheme="minorHAnsi" w:hAnsiTheme="minorHAnsi" w:cstheme="minorBidi"/>
-          </w:rPr>
-          <w:t xml:space="preserve"> y Hugo Frey</w:t>
+          <w:t>Agustín Collareda, Cintia Hernandez y Hugo Frey</w:t>
         </w:r>
       </w:p>
     </w:sdtContent>

</xml_diff>

<commit_message>
doc: se agregaron tareas al cronograma del plan de iteracion E2
</commit_message>
<xml_diff>
--- a/2. Etapa de elaboración/Iteración 2/Plan de iteracion/Plan de Iteracion E2_Vesta Risk Manager_T-Code.docx
+++ b/2. Etapa de elaboración/Iteración 2/Plan de iteracion/Plan de Iteracion E2_Vesta Risk Manager_T-Code.docx
@@ -457,31 +457,15 @@
         <w:rPr>
           <w:lang w:val="es-AR"/>
         </w:rPr>
-        <w:t>T-</w:t>
+        <w:t>T-Code</w:t>
       </w:r>
-      <w:proofErr w:type="spellStart"/>
-      <w:r>
-        <w:rPr>
-          <w:lang w:val="es-AR"/>
-        </w:rPr>
-        <w:t>Code</w:t>
-      </w:r>
-      <w:proofErr w:type="spellEnd"/>
     </w:p>
     <w:p>
       <w:pPr>
         <w:pStyle w:val="Sinespaciado"/>
       </w:pPr>
       <w:r>
-        <w:t xml:space="preserve">Agustín Collareda, Cintia </w:t>
-      </w:r>
-      <w:proofErr w:type="spellStart"/>
-      <w:r>
-        <w:t>Hernandez</w:t>
-      </w:r>
-      <w:proofErr w:type="spellEnd"/>
-      <w:r>
-        <w:t xml:space="preserve"> y Hugo Frey</w:t>
+        <w:t>Agustín Collareda, Cintia Hernandez y Hugo Frey</w:t>
       </w:r>
     </w:p>
     <w:p/>
@@ -3892,6 +3876,9 @@
             <w:pPr>
               <w:jc w:val="center"/>
             </w:pPr>
+            <w:r>
+              <w:t>-</w:t>
+            </w:r>
           </w:p>
         </w:tc>
         <w:tc>
@@ -3965,6 +3952,9 @@
               <w:ind w:left="0" w:firstLine="0"/>
               <w:jc w:val="center"/>
             </w:pPr>
+            <w:r>
+              <w:t>-</w:t>
+            </w:r>
           </w:p>
         </w:tc>
         <w:tc>
@@ -3976,6 +3966,9 @@
               <w:ind w:left="0" w:firstLine="0"/>
               <w:jc w:val="center"/>
             </w:pPr>
+            <w:r>
+              <w:t>-</w:t>
+            </w:r>
           </w:p>
         </w:tc>
         <w:tc>
@@ -4045,6 +4038,9 @@
               <w:ind w:left="0" w:firstLine="0"/>
               <w:jc w:val="center"/>
             </w:pPr>
+            <w:r>
+              <w:t>-</w:t>
+            </w:r>
           </w:p>
         </w:tc>
         <w:tc>
@@ -4056,6 +4052,9 @@
               <w:ind w:left="0" w:firstLine="0"/>
               <w:jc w:val="center"/>
             </w:pPr>
+            <w:r>
+              <w:t>-</w:t>
+            </w:r>
           </w:p>
         </w:tc>
         <w:tc>
@@ -4136,16 +4135,22 @@
             <w:pPr>
               <w:jc w:val="center"/>
             </w:pPr>
-          </w:p>
-        </w:tc>
-        <w:tc>
-          <w:tcPr>
-            <w:tcW w:w="1133" w:type="dxa"/>
-          </w:tcPr>
-          <w:p>
-            <w:pPr>
-              <w:jc w:val="center"/>
-            </w:pPr>
+            <w:r>
+              <w:t>-</w:t>
+            </w:r>
+          </w:p>
+        </w:tc>
+        <w:tc>
+          <w:tcPr>
+            <w:tcW w:w="1133" w:type="dxa"/>
+          </w:tcPr>
+          <w:p>
+            <w:pPr>
+              <w:jc w:val="center"/>
+            </w:pPr>
+            <w:r>
+              <w:t>-</w:t>
+            </w:r>
           </w:p>
         </w:tc>
         <w:tc>
@@ -4224,6 +4229,9 @@
             <w:pPr>
               <w:jc w:val="center"/>
             </w:pPr>
+            <w:r>
+              <w:t>-</w:t>
+            </w:r>
           </w:p>
         </w:tc>
         <w:tc>
@@ -4301,6 +4309,9 @@
             <w:pPr>
               <w:jc w:val="center"/>
             </w:pPr>
+            <w:r>
+              <w:t>-</w:t>
+            </w:r>
           </w:p>
         </w:tc>
         <w:tc>
@@ -4454,28 +4465,37 @@
               <w:jc w:val="center"/>
             </w:pPr>
             <w:r>
-              <w:t>2/10</w:t>
-            </w:r>
-          </w:p>
-        </w:tc>
-        <w:tc>
-          <w:tcPr>
-            <w:tcW w:w="1133" w:type="dxa"/>
-          </w:tcPr>
-          <w:p>
-            <w:pPr>
-              <w:jc w:val="center"/>
-            </w:pPr>
-          </w:p>
-        </w:tc>
-        <w:tc>
-          <w:tcPr>
-            <w:tcW w:w="1133" w:type="dxa"/>
-          </w:tcPr>
-          <w:p>
-            <w:pPr>
-              <w:jc w:val="center"/>
-            </w:pPr>
+              <w:t>1</w:t>
+            </w:r>
+            <w:r>
+              <w:t>/10</w:t>
+            </w:r>
+          </w:p>
+        </w:tc>
+        <w:tc>
+          <w:tcPr>
+            <w:tcW w:w="1133" w:type="dxa"/>
+          </w:tcPr>
+          <w:p>
+            <w:pPr>
+              <w:jc w:val="center"/>
+            </w:pPr>
+            <w:r>
+              <w:t>-</w:t>
+            </w:r>
+          </w:p>
+        </w:tc>
+        <w:tc>
+          <w:tcPr>
+            <w:tcW w:w="1133" w:type="dxa"/>
+          </w:tcPr>
+          <w:p>
+            <w:pPr>
+              <w:jc w:val="center"/>
+            </w:pPr>
+            <w:r>
+              <w:t>-</w:t>
+            </w:r>
           </w:p>
         </w:tc>
         <w:tc>
@@ -4517,7 +4537,10 @@
               <w:jc w:val="center"/>
             </w:pPr>
             <w:r>
-              <w:t>2/10</w:t>
+              <w:t>1</w:t>
+            </w:r>
+            <w:r>
+              <w:t>/10</w:t>
             </w:r>
           </w:p>
         </w:tc>
@@ -4543,16 +4566,22 @@
             <w:pPr>
               <w:jc w:val="center"/>
             </w:pPr>
-          </w:p>
-        </w:tc>
-        <w:tc>
-          <w:tcPr>
-            <w:tcW w:w="1133" w:type="dxa"/>
-          </w:tcPr>
-          <w:p>
-            <w:pPr>
-              <w:jc w:val="center"/>
-            </w:pPr>
+            <w:r>
+              <w:t>-</w:t>
+            </w:r>
+          </w:p>
+        </w:tc>
+        <w:tc>
+          <w:tcPr>
+            <w:tcW w:w="1133" w:type="dxa"/>
+          </w:tcPr>
+          <w:p>
+            <w:pPr>
+              <w:jc w:val="center"/>
+            </w:pPr>
+            <w:r>
+              <w:t>-</w:t>
+            </w:r>
           </w:p>
         </w:tc>
         <w:tc>
@@ -4620,6 +4649,9 @@
             <w:pPr>
               <w:jc w:val="center"/>
             </w:pPr>
+            <w:r>
+              <w:t>-</w:t>
+            </w:r>
           </w:p>
         </w:tc>
         <w:tc>
@@ -4711,16 +4743,25 @@
             <w:pPr>
               <w:jc w:val="center"/>
             </w:pPr>
-          </w:p>
-        </w:tc>
-        <w:tc>
-          <w:tcPr>
-            <w:tcW w:w="1133" w:type="dxa"/>
-          </w:tcPr>
-          <w:p>
-            <w:pPr>
-              <w:jc w:val="center"/>
-            </w:pPr>
+            <w:r>
+              <w:t>-</w:t>
+            </w:r>
+          </w:p>
+        </w:tc>
+        <w:tc>
+          <w:tcPr>
+            <w:tcW w:w="1133" w:type="dxa"/>
+          </w:tcPr>
+          <w:p>
+            <w:pPr>
+              <w:jc w:val="center"/>
+            </w:pPr>
+            <w:r>
+              <w:rPr>
+                <w:color w:val="FF0000"/>
+              </w:rPr>
+              <w:t>4/10</w:t>
+            </w:r>
           </w:p>
         </w:tc>
         <w:tc>
@@ -4788,16 +4829,25 @@
             <w:pPr>
               <w:jc w:val="center"/>
             </w:pPr>
-          </w:p>
-        </w:tc>
-        <w:tc>
-          <w:tcPr>
-            <w:tcW w:w="1133" w:type="dxa"/>
-          </w:tcPr>
-          <w:p>
-            <w:pPr>
-              <w:jc w:val="center"/>
-            </w:pPr>
+            <w:r>
+              <w:t>-</w:t>
+            </w:r>
+          </w:p>
+        </w:tc>
+        <w:tc>
+          <w:tcPr>
+            <w:tcW w:w="1133" w:type="dxa"/>
+          </w:tcPr>
+          <w:p>
+            <w:pPr>
+              <w:jc w:val="center"/>
+            </w:pPr>
+            <w:r>
+              <w:rPr>
+                <w:color w:val="FF0000"/>
+              </w:rPr>
+              <w:t>4/10</w:t>
+            </w:r>
           </w:p>
         </w:tc>
         <w:tc>
@@ -4865,16 +4915,28 @@
             <w:pPr>
               <w:jc w:val="center"/>
             </w:pPr>
-          </w:p>
-        </w:tc>
-        <w:tc>
-          <w:tcPr>
-            <w:tcW w:w="1133" w:type="dxa"/>
-          </w:tcPr>
-          <w:p>
-            <w:pPr>
-              <w:jc w:val="center"/>
-            </w:pPr>
+            <w:r>
+              <w:rPr>
+                <w:color w:val="FF0000"/>
+              </w:rPr>
+              <w:t>4/10</w:t>
+            </w:r>
+          </w:p>
+        </w:tc>
+        <w:tc>
+          <w:tcPr>
+            <w:tcW w:w="1133" w:type="dxa"/>
+          </w:tcPr>
+          <w:p>
+            <w:pPr>
+              <w:jc w:val="center"/>
+            </w:pPr>
+            <w:r>
+              <w:rPr>
+                <w:color w:val="FF0000"/>
+              </w:rPr>
+              <w:t>4/10</w:t>
+            </w:r>
           </w:p>
         </w:tc>
         <w:tc>
@@ -4942,16 +5004,28 @@
             <w:pPr>
               <w:jc w:val="center"/>
             </w:pPr>
-          </w:p>
-        </w:tc>
-        <w:tc>
-          <w:tcPr>
-            <w:tcW w:w="1133" w:type="dxa"/>
-          </w:tcPr>
-          <w:p>
-            <w:pPr>
-              <w:jc w:val="center"/>
-            </w:pPr>
+            <w:r>
+              <w:rPr>
+                <w:color w:val="FF0000"/>
+              </w:rPr>
+              <w:t>4/10</w:t>
+            </w:r>
+          </w:p>
+        </w:tc>
+        <w:tc>
+          <w:tcPr>
+            <w:tcW w:w="1133" w:type="dxa"/>
+          </w:tcPr>
+          <w:p>
+            <w:pPr>
+              <w:jc w:val="center"/>
+            </w:pPr>
+            <w:r>
+              <w:rPr>
+                <w:color w:val="FF0000"/>
+              </w:rPr>
+              <w:t>4/10</w:t>
+            </w:r>
           </w:p>
         </w:tc>
         <w:tc>
@@ -4978,6 +5052,188 @@
             <w:vAlign w:val="center"/>
           </w:tcPr>
           <w:p>
+            <w:r>
+              <w:rPr>
+                <w:b/>
+                <w:bCs/>
+              </w:rPr>
+              <w:t>Aprobación del prototipo funcional</w:t>
+            </w:r>
+          </w:p>
+        </w:tc>
+        <w:tc>
+          <w:tcPr>
+            <w:tcW w:w="1134" w:type="dxa"/>
+            <w:vAlign w:val="center"/>
+          </w:tcPr>
+          <w:p>
+            <w:pPr>
+              <w:jc w:val="center"/>
+            </w:pPr>
+            <w:r>
+              <w:t>1/10</w:t>
+            </w:r>
+          </w:p>
+        </w:tc>
+        <w:tc>
+          <w:tcPr>
+            <w:tcW w:w="1133" w:type="dxa"/>
+            <w:vAlign w:val="center"/>
+          </w:tcPr>
+          <w:p>
+            <w:pPr>
+              <w:jc w:val="center"/>
+            </w:pPr>
+            <w:r>
+              <w:t>4/10</w:t>
+            </w:r>
+          </w:p>
+        </w:tc>
+        <w:tc>
+          <w:tcPr>
+            <w:tcW w:w="1133" w:type="dxa"/>
+          </w:tcPr>
+          <w:p>
+            <w:pPr>
+              <w:jc w:val="center"/>
+              <w:rPr>
+                <w:color w:val="FF0000"/>
+              </w:rPr>
+            </w:pPr>
+            <w:r>
+              <w:t>-</w:t>
+            </w:r>
+          </w:p>
+        </w:tc>
+        <w:tc>
+          <w:tcPr>
+            <w:tcW w:w="1133" w:type="dxa"/>
+          </w:tcPr>
+          <w:p>
+            <w:pPr>
+              <w:jc w:val="center"/>
+              <w:rPr>
+                <w:color w:val="FF0000"/>
+              </w:rPr>
+            </w:pPr>
+            <w:r>
+              <w:t>-</w:t>
+            </w:r>
+          </w:p>
+        </w:tc>
+        <w:tc>
+          <w:tcPr>
+            <w:tcW w:w="1133" w:type="dxa"/>
+          </w:tcPr>
+          <w:p>
+            <w:pPr>
+              <w:jc w:val="center"/>
+            </w:pPr>
+            <w:r>
+              <w:t>HC, CA, FH</w:t>
+            </w:r>
+          </w:p>
+        </w:tc>
+      </w:tr>
+      <w:tr>
+        <w:trPr>
+          <w:jc w:val="center"/>
+        </w:trPr>
+        <w:tc>
+          <w:tcPr>
+            <w:tcW w:w="5671" w:type="dxa"/>
+            <w:vAlign w:val="center"/>
+          </w:tcPr>
+          <w:p>
+            <w:r>
+              <w:t>Realizar correcciones al prototipo funcional</w:t>
+            </w:r>
+          </w:p>
+        </w:tc>
+        <w:tc>
+          <w:tcPr>
+            <w:tcW w:w="1134" w:type="dxa"/>
+            <w:vAlign w:val="center"/>
+          </w:tcPr>
+          <w:p>
+            <w:pPr>
+              <w:jc w:val="center"/>
+            </w:pPr>
+            <w:r>
+              <w:t>1/10</w:t>
+            </w:r>
+          </w:p>
+        </w:tc>
+        <w:tc>
+          <w:tcPr>
+            <w:tcW w:w="1133" w:type="dxa"/>
+            <w:vAlign w:val="center"/>
+          </w:tcPr>
+          <w:p>
+            <w:pPr>
+              <w:jc w:val="center"/>
+            </w:pPr>
+            <w:r>
+              <w:t>4/10</w:t>
+            </w:r>
+          </w:p>
+        </w:tc>
+        <w:tc>
+          <w:tcPr>
+            <w:tcW w:w="1133" w:type="dxa"/>
+          </w:tcPr>
+          <w:p>
+            <w:pPr>
+              <w:jc w:val="center"/>
+              <w:rPr>
+                <w:color w:val="FF0000"/>
+              </w:rPr>
+            </w:pPr>
+            <w:r>
+              <w:t>-</w:t>
+            </w:r>
+          </w:p>
+        </w:tc>
+        <w:tc>
+          <w:tcPr>
+            <w:tcW w:w="1133" w:type="dxa"/>
+          </w:tcPr>
+          <w:p>
+            <w:pPr>
+              <w:jc w:val="center"/>
+              <w:rPr>
+                <w:color w:val="FF0000"/>
+              </w:rPr>
+            </w:pPr>
+            <w:r>
+              <w:t>-</w:t>
+            </w:r>
+          </w:p>
+        </w:tc>
+        <w:tc>
+          <w:tcPr>
+            <w:tcW w:w="1133" w:type="dxa"/>
+          </w:tcPr>
+          <w:p>
+            <w:pPr>
+              <w:jc w:val="center"/>
+            </w:pPr>
+            <w:r>
+              <w:t>HC, CA, FH</w:t>
+            </w:r>
+          </w:p>
+        </w:tc>
+      </w:tr>
+      <w:tr>
+        <w:trPr>
+          <w:jc w:val="center"/>
+        </w:trPr>
+        <w:tc>
+          <w:tcPr>
+            <w:tcW w:w="5671" w:type="dxa"/>
+            <w:vAlign w:val="center"/>
+          </w:tcPr>
+          <w:p>
             <w:pPr>
               <w:jc w:val="center"/>
               <w:rPr>
@@ -5030,16 +5286,25 @@
             <w:pPr>
               <w:jc w:val="center"/>
             </w:pPr>
-          </w:p>
-        </w:tc>
-        <w:tc>
-          <w:tcPr>
-            <w:tcW w:w="1133" w:type="dxa"/>
-          </w:tcPr>
-          <w:p>
-            <w:pPr>
-              <w:jc w:val="center"/>
-            </w:pPr>
+            <w:r>
+              <w:rPr>
+                <w:color w:val="FF0000"/>
+              </w:rPr>
+              <w:t>4/10</w:t>
+            </w:r>
+          </w:p>
+        </w:tc>
+        <w:tc>
+          <w:tcPr>
+            <w:tcW w:w="1133" w:type="dxa"/>
+          </w:tcPr>
+          <w:p>
+            <w:pPr>
+              <w:jc w:val="center"/>
+            </w:pPr>
+            <w:r>
+              <w:t>-</w:t>
+            </w:r>
           </w:p>
         </w:tc>
         <w:tc>
@@ -5078,6 +5343,188 @@
                 <w:b/>
                 <w:bCs/>
               </w:rPr>
+              <w:t>Realizar diagrama de flujos de los estados de los riesgos</w:t>
+            </w:r>
+          </w:p>
+        </w:tc>
+        <w:tc>
+          <w:tcPr>
+            <w:tcW w:w="1134" w:type="dxa"/>
+            <w:vAlign w:val="center"/>
+          </w:tcPr>
+          <w:p>
+            <w:pPr>
+              <w:jc w:val="center"/>
+            </w:pPr>
+            <w:r>
+              <w:t>4/10</w:t>
+            </w:r>
+          </w:p>
+        </w:tc>
+        <w:tc>
+          <w:tcPr>
+            <w:tcW w:w="1133" w:type="dxa"/>
+            <w:vAlign w:val="center"/>
+          </w:tcPr>
+          <w:p>
+            <w:pPr>
+              <w:jc w:val="center"/>
+            </w:pPr>
+            <w:r>
+              <w:t>4/10</w:t>
+            </w:r>
+          </w:p>
+        </w:tc>
+        <w:tc>
+          <w:tcPr>
+            <w:tcW w:w="1133" w:type="dxa"/>
+          </w:tcPr>
+          <w:p>
+            <w:pPr>
+              <w:jc w:val="center"/>
+              <w:rPr>
+                <w:color w:val="FF0000"/>
+              </w:rPr>
+            </w:pPr>
+          </w:p>
+        </w:tc>
+        <w:tc>
+          <w:tcPr>
+            <w:tcW w:w="1133" w:type="dxa"/>
+          </w:tcPr>
+          <w:p>
+            <w:pPr>
+              <w:jc w:val="center"/>
+            </w:pPr>
+          </w:p>
+        </w:tc>
+        <w:tc>
+          <w:tcPr>
+            <w:tcW w:w="1133" w:type="dxa"/>
+          </w:tcPr>
+          <w:p>
+            <w:pPr>
+              <w:jc w:val="center"/>
+            </w:pPr>
+            <w:r>
+              <w:t>CA</w:t>
+            </w:r>
+          </w:p>
+        </w:tc>
+      </w:tr>
+      <w:tr>
+        <w:trPr>
+          <w:jc w:val="center"/>
+        </w:trPr>
+        <w:tc>
+          <w:tcPr>
+            <w:tcW w:w="5671" w:type="dxa"/>
+            <w:vAlign w:val="center"/>
+          </w:tcPr>
+          <w:p>
+            <w:pPr>
+              <w:jc w:val="center"/>
+              <w:rPr>
+                <w:b/>
+                <w:bCs/>
+              </w:rPr>
+            </w:pPr>
+            <w:r>
+              <w:rPr>
+                <w:b/>
+                <w:bCs/>
+              </w:rPr>
+              <w:t>Realizar diagrama de secuencia</w:t>
+            </w:r>
+          </w:p>
+        </w:tc>
+        <w:tc>
+          <w:tcPr>
+            <w:tcW w:w="1134" w:type="dxa"/>
+            <w:vAlign w:val="center"/>
+          </w:tcPr>
+          <w:p>
+            <w:pPr>
+              <w:jc w:val="center"/>
+            </w:pPr>
+            <w:r>
+              <w:t>4/10</w:t>
+            </w:r>
+          </w:p>
+        </w:tc>
+        <w:tc>
+          <w:tcPr>
+            <w:tcW w:w="1133" w:type="dxa"/>
+            <w:vAlign w:val="center"/>
+          </w:tcPr>
+          <w:p>
+            <w:pPr>
+              <w:jc w:val="center"/>
+            </w:pPr>
+            <w:r>
+              <w:t>8/10</w:t>
+            </w:r>
+          </w:p>
+        </w:tc>
+        <w:tc>
+          <w:tcPr>
+            <w:tcW w:w="1133" w:type="dxa"/>
+          </w:tcPr>
+          <w:p>
+            <w:pPr>
+              <w:jc w:val="center"/>
+              <w:rPr>
+                <w:color w:val="FF0000"/>
+              </w:rPr>
+            </w:pPr>
+          </w:p>
+        </w:tc>
+        <w:tc>
+          <w:tcPr>
+            <w:tcW w:w="1133" w:type="dxa"/>
+          </w:tcPr>
+          <w:p>
+            <w:pPr>
+              <w:jc w:val="center"/>
+            </w:pPr>
+          </w:p>
+        </w:tc>
+        <w:tc>
+          <w:tcPr>
+            <w:tcW w:w="1133" w:type="dxa"/>
+          </w:tcPr>
+          <w:p>
+            <w:pPr>
+              <w:jc w:val="center"/>
+            </w:pPr>
+            <w:r>
+              <w:t>HC, FH</w:t>
+            </w:r>
+          </w:p>
+        </w:tc>
+      </w:tr>
+      <w:tr>
+        <w:trPr>
+          <w:jc w:val="center"/>
+        </w:trPr>
+        <w:tc>
+          <w:tcPr>
+            <w:tcW w:w="5671" w:type="dxa"/>
+            <w:vAlign w:val="center"/>
+          </w:tcPr>
+          <w:p>
+            <w:pPr>
+              <w:jc w:val="center"/>
+              <w:rPr>
+                <w:b/>
+                <w:bCs/>
+              </w:rPr>
+            </w:pPr>
+            <w:r>
+              <w:rPr>
+                <w:b/>
+                <w:bCs/>
+              </w:rPr>
               <w:t xml:space="preserve">Ejecutar plan de </w:t>
             </w:r>
             <w:r>
@@ -5264,7 +5711,7 @@
                 <w:b/>
                 <w:bCs/>
               </w:rPr>
-              <w:t>Aprobación del prototipo funcional</w:t>
+              <w:t>Elaborar plan de pruebas</w:t>
             </w:r>
           </w:p>
         </w:tc>
@@ -5325,7 +5772,7 @@
               <w:jc w:val="center"/>
             </w:pPr>
             <w:r>
-              <w:t>HC, CA, FH</w:t>
+              <w:t>CA, FH</w:t>
             </w:r>
           </w:p>
         </w:tc>
@@ -5341,7 +5788,7 @@
           </w:tcPr>
           <w:p>
             <w:r>
-              <w:t>Realizar correcciones al prototipo funcional</w:t>
+              <w:t>Realizar documento del plan de pruebas</w:t>
             </w:r>
           </w:p>
         </w:tc>
@@ -5369,40 +5816,40 @@
               <w:jc w:val="center"/>
             </w:pPr>
             <w:r>
-              <w:t>8/10</w:t>
-            </w:r>
-          </w:p>
-        </w:tc>
-        <w:tc>
-          <w:tcPr>
-            <w:tcW w:w="1133" w:type="dxa"/>
-          </w:tcPr>
-          <w:p>
-            <w:pPr>
-              <w:jc w:val="center"/>
-            </w:pPr>
-          </w:p>
-        </w:tc>
-        <w:tc>
-          <w:tcPr>
-            <w:tcW w:w="1133" w:type="dxa"/>
-          </w:tcPr>
-          <w:p>
-            <w:pPr>
-              <w:jc w:val="center"/>
-            </w:pPr>
-          </w:p>
-        </w:tc>
-        <w:tc>
-          <w:tcPr>
-            <w:tcW w:w="1133" w:type="dxa"/>
-          </w:tcPr>
-          <w:p>
-            <w:pPr>
-              <w:jc w:val="center"/>
-            </w:pPr>
-            <w:r>
-              <w:t>HC, CA, FH</w:t>
+              <w:t>7/10</w:t>
+            </w:r>
+          </w:p>
+        </w:tc>
+        <w:tc>
+          <w:tcPr>
+            <w:tcW w:w="1133" w:type="dxa"/>
+          </w:tcPr>
+          <w:p>
+            <w:pPr>
+              <w:jc w:val="center"/>
+            </w:pPr>
+          </w:p>
+        </w:tc>
+        <w:tc>
+          <w:tcPr>
+            <w:tcW w:w="1133" w:type="dxa"/>
+          </w:tcPr>
+          <w:p>
+            <w:pPr>
+              <w:jc w:val="center"/>
+            </w:pPr>
+          </w:p>
+        </w:tc>
+        <w:tc>
+          <w:tcPr>
+            <w:tcW w:w="1133" w:type="dxa"/>
+          </w:tcPr>
+          <w:p>
+            <w:pPr>
+              <w:jc w:val="center"/>
+            </w:pPr>
+            <w:r>
+              <w:t>CA, FH</w:t>
             </w:r>
           </w:p>
         </w:tc>
@@ -5417,19 +5864,8 @@
             <w:vAlign w:val="center"/>
           </w:tcPr>
           <w:p>
-            <w:pPr>
-              <w:jc w:val="center"/>
-              <w:rPr>
-                <w:b/>
-                <w:bCs/>
-              </w:rPr>
-            </w:pPr>
-            <w:r>
-              <w:rPr>
-                <w:b/>
-                <w:bCs/>
-              </w:rPr>
-              <w:t>Elaborar plan de pruebas</w:t>
+            <w:r>
+              <w:t>Revisar plan de pruebas</w:t>
             </w:r>
           </w:p>
         </w:tc>
@@ -5443,54 +5879,54 @@
               <w:jc w:val="center"/>
             </w:pPr>
             <w:r>
-              <w:t>4/10</w:t>
-            </w:r>
-          </w:p>
-        </w:tc>
-        <w:tc>
-          <w:tcPr>
-            <w:tcW w:w="1133" w:type="dxa"/>
-            <w:vAlign w:val="center"/>
-          </w:tcPr>
-          <w:p>
-            <w:pPr>
-              <w:jc w:val="center"/>
-            </w:pPr>
-            <w:r>
-              <w:t>8/10</w:t>
-            </w:r>
-          </w:p>
-        </w:tc>
-        <w:tc>
-          <w:tcPr>
-            <w:tcW w:w="1133" w:type="dxa"/>
-          </w:tcPr>
-          <w:p>
-            <w:pPr>
-              <w:jc w:val="center"/>
-            </w:pPr>
-          </w:p>
-        </w:tc>
-        <w:tc>
-          <w:tcPr>
-            <w:tcW w:w="1133" w:type="dxa"/>
-          </w:tcPr>
-          <w:p>
-            <w:pPr>
-              <w:jc w:val="center"/>
-            </w:pPr>
-          </w:p>
-        </w:tc>
-        <w:tc>
-          <w:tcPr>
-            <w:tcW w:w="1133" w:type="dxa"/>
-          </w:tcPr>
-          <w:p>
-            <w:pPr>
-              <w:jc w:val="center"/>
-            </w:pPr>
-            <w:r>
-              <w:t>CA, FH</w:t>
+              <w:t>7/10</w:t>
+            </w:r>
+          </w:p>
+        </w:tc>
+        <w:tc>
+          <w:tcPr>
+            <w:tcW w:w="1133" w:type="dxa"/>
+            <w:vAlign w:val="center"/>
+          </w:tcPr>
+          <w:p>
+            <w:pPr>
+              <w:jc w:val="center"/>
+            </w:pPr>
+            <w:r>
+              <w:t>7/10</w:t>
+            </w:r>
+          </w:p>
+        </w:tc>
+        <w:tc>
+          <w:tcPr>
+            <w:tcW w:w="1133" w:type="dxa"/>
+          </w:tcPr>
+          <w:p>
+            <w:pPr>
+              <w:jc w:val="center"/>
+            </w:pPr>
+          </w:p>
+        </w:tc>
+        <w:tc>
+          <w:tcPr>
+            <w:tcW w:w="1133" w:type="dxa"/>
+          </w:tcPr>
+          <w:p>
+            <w:pPr>
+              <w:jc w:val="center"/>
+            </w:pPr>
+          </w:p>
+        </w:tc>
+        <w:tc>
+          <w:tcPr>
+            <w:tcW w:w="1133" w:type="dxa"/>
+          </w:tcPr>
+          <w:p>
+            <w:pPr>
+              <w:jc w:val="center"/>
+            </w:pPr>
+            <w:r>
+              <w:t>CH</w:t>
             </w:r>
           </w:p>
         </w:tc>
@@ -5506,7 +5942,7 @@
           </w:tcPr>
           <w:p>
             <w:r>
-              <w:t>Realizar documento del plan de pruebas</w:t>
+              <w:t>Realizar correcciones al plan de pruebas</w:t>
             </w:r>
           </w:p>
         </w:tc>
@@ -5520,7 +5956,7 @@
               <w:jc w:val="center"/>
             </w:pPr>
             <w:r>
-              <w:t>4/10</w:t>
+              <w:t>7/10</w:t>
             </w:r>
           </w:p>
         </w:tc>
@@ -5582,8 +6018,19 @@
             <w:vAlign w:val="center"/>
           </w:tcPr>
           <w:p>
-            <w:r>
-              <w:t>Revisar plan de pruebas</w:t>
+            <w:pPr>
+              <w:jc w:val="center"/>
+              <w:rPr>
+                <w:b/>
+                <w:bCs/>
+              </w:rPr>
+            </w:pPr>
+            <w:r>
+              <w:rPr>
+                <w:b/>
+                <w:bCs/>
+              </w:rPr>
+              <w:t>Iniciar elaboración del modelo de diseño</w:t>
             </w:r>
           </w:p>
         </w:tc>
@@ -5597,54 +6044,54 @@
               <w:jc w:val="center"/>
             </w:pPr>
             <w:r>
-              <w:t>7/10</w:t>
-            </w:r>
-          </w:p>
-        </w:tc>
-        <w:tc>
-          <w:tcPr>
-            <w:tcW w:w="1133" w:type="dxa"/>
-            <w:vAlign w:val="center"/>
-          </w:tcPr>
-          <w:p>
-            <w:pPr>
-              <w:jc w:val="center"/>
-            </w:pPr>
-            <w:r>
-              <w:t>7/10</w:t>
-            </w:r>
-          </w:p>
-        </w:tc>
-        <w:tc>
-          <w:tcPr>
-            <w:tcW w:w="1133" w:type="dxa"/>
-          </w:tcPr>
-          <w:p>
-            <w:pPr>
-              <w:jc w:val="center"/>
-            </w:pPr>
-          </w:p>
-        </w:tc>
-        <w:tc>
-          <w:tcPr>
-            <w:tcW w:w="1133" w:type="dxa"/>
-          </w:tcPr>
-          <w:p>
-            <w:pPr>
-              <w:jc w:val="center"/>
-            </w:pPr>
-          </w:p>
-        </w:tc>
-        <w:tc>
-          <w:tcPr>
-            <w:tcW w:w="1133" w:type="dxa"/>
-          </w:tcPr>
-          <w:p>
-            <w:pPr>
-              <w:jc w:val="center"/>
-            </w:pPr>
-            <w:r>
-              <w:t>CH</w:t>
+              <w:t>4/10</w:t>
+            </w:r>
+          </w:p>
+        </w:tc>
+        <w:tc>
+          <w:tcPr>
+            <w:tcW w:w="1133" w:type="dxa"/>
+            <w:vAlign w:val="center"/>
+          </w:tcPr>
+          <w:p>
+            <w:pPr>
+              <w:jc w:val="center"/>
+            </w:pPr>
+            <w:r>
+              <w:t>8/10</w:t>
+            </w:r>
+          </w:p>
+        </w:tc>
+        <w:tc>
+          <w:tcPr>
+            <w:tcW w:w="1133" w:type="dxa"/>
+          </w:tcPr>
+          <w:p>
+            <w:pPr>
+              <w:jc w:val="center"/>
+            </w:pPr>
+          </w:p>
+        </w:tc>
+        <w:tc>
+          <w:tcPr>
+            <w:tcW w:w="1133" w:type="dxa"/>
+          </w:tcPr>
+          <w:p>
+            <w:pPr>
+              <w:jc w:val="center"/>
+            </w:pPr>
+          </w:p>
+        </w:tc>
+        <w:tc>
+          <w:tcPr>
+            <w:tcW w:w="1133" w:type="dxa"/>
+          </w:tcPr>
+          <w:p>
+            <w:pPr>
+              <w:jc w:val="center"/>
+            </w:pPr>
+            <w:r>
+              <w:t>HC</w:t>
             </w:r>
           </w:p>
         </w:tc>
@@ -5660,7 +6107,7 @@
           </w:tcPr>
           <w:p>
             <w:r>
-              <w:t>Realizar correcciones al plan de pruebas</w:t>
+              <w:t>Elaborar modelo de diseño inicial</w:t>
             </w:r>
           </w:p>
         </w:tc>
@@ -5674,6 +6121,20 @@
               <w:jc w:val="center"/>
             </w:pPr>
             <w:r>
+              <w:t>4/10</w:t>
+            </w:r>
+          </w:p>
+        </w:tc>
+        <w:tc>
+          <w:tcPr>
+            <w:tcW w:w="1133" w:type="dxa"/>
+            <w:vAlign w:val="center"/>
+          </w:tcPr>
+          <w:p>
+            <w:pPr>
+              <w:jc w:val="center"/>
+            </w:pPr>
+            <w:r>
               <w:t>7/10</w:t>
             </w:r>
           </w:p>
@@ -5681,47 +6142,33 @@
         <w:tc>
           <w:tcPr>
             <w:tcW w:w="1133" w:type="dxa"/>
-            <w:vAlign w:val="center"/>
-          </w:tcPr>
-          <w:p>
-            <w:pPr>
-              <w:jc w:val="center"/>
-            </w:pPr>
-            <w:r>
-              <w:t>7/10</w:t>
-            </w:r>
-          </w:p>
-        </w:tc>
-        <w:tc>
-          <w:tcPr>
-            <w:tcW w:w="1133" w:type="dxa"/>
-          </w:tcPr>
-          <w:p>
-            <w:pPr>
-              <w:jc w:val="center"/>
-            </w:pPr>
-          </w:p>
-        </w:tc>
-        <w:tc>
-          <w:tcPr>
-            <w:tcW w:w="1133" w:type="dxa"/>
-          </w:tcPr>
-          <w:p>
-            <w:pPr>
-              <w:jc w:val="center"/>
-            </w:pPr>
-          </w:p>
-        </w:tc>
-        <w:tc>
-          <w:tcPr>
-            <w:tcW w:w="1133" w:type="dxa"/>
-          </w:tcPr>
-          <w:p>
-            <w:pPr>
-              <w:jc w:val="center"/>
-            </w:pPr>
-            <w:r>
-              <w:t>CA, FH</w:t>
+          </w:tcPr>
+          <w:p>
+            <w:pPr>
+              <w:jc w:val="center"/>
+            </w:pPr>
+          </w:p>
+        </w:tc>
+        <w:tc>
+          <w:tcPr>
+            <w:tcW w:w="1133" w:type="dxa"/>
+          </w:tcPr>
+          <w:p>
+            <w:pPr>
+              <w:jc w:val="center"/>
+            </w:pPr>
+          </w:p>
+        </w:tc>
+        <w:tc>
+          <w:tcPr>
+            <w:tcW w:w="1133" w:type="dxa"/>
+          </w:tcPr>
+          <w:p>
+            <w:pPr>
+              <w:jc w:val="center"/>
+            </w:pPr>
+            <w:r>
+              <w:t>HC</w:t>
             </w:r>
           </w:p>
         </w:tc>
@@ -5736,19 +6183,8 @@
             <w:vAlign w:val="center"/>
           </w:tcPr>
           <w:p>
-            <w:pPr>
-              <w:jc w:val="center"/>
-              <w:rPr>
-                <w:b/>
-                <w:bCs/>
-              </w:rPr>
-            </w:pPr>
-            <w:r>
-              <w:rPr>
-                <w:b/>
-                <w:bCs/>
-              </w:rPr>
-              <w:t>Iniciar elaboración del modelo de diseño</w:t>
+            <w:r>
+              <w:t>Revisar modelo de diseño inicial</w:t>
             </w:r>
           </w:p>
         </w:tc>
@@ -5762,54 +6198,54 @@
               <w:jc w:val="center"/>
             </w:pPr>
             <w:r>
-              <w:t>4/10</w:t>
-            </w:r>
-          </w:p>
-        </w:tc>
-        <w:tc>
-          <w:tcPr>
-            <w:tcW w:w="1133" w:type="dxa"/>
-            <w:vAlign w:val="center"/>
-          </w:tcPr>
-          <w:p>
-            <w:pPr>
-              <w:jc w:val="center"/>
-            </w:pPr>
-            <w:r>
-              <w:t>8/10</w:t>
-            </w:r>
-          </w:p>
-        </w:tc>
-        <w:tc>
-          <w:tcPr>
-            <w:tcW w:w="1133" w:type="dxa"/>
-          </w:tcPr>
-          <w:p>
-            <w:pPr>
-              <w:jc w:val="center"/>
-            </w:pPr>
-          </w:p>
-        </w:tc>
-        <w:tc>
-          <w:tcPr>
-            <w:tcW w:w="1133" w:type="dxa"/>
-          </w:tcPr>
-          <w:p>
-            <w:pPr>
-              <w:jc w:val="center"/>
-            </w:pPr>
-          </w:p>
-        </w:tc>
-        <w:tc>
-          <w:tcPr>
-            <w:tcW w:w="1133" w:type="dxa"/>
-          </w:tcPr>
-          <w:p>
-            <w:pPr>
-              <w:jc w:val="center"/>
-            </w:pPr>
-            <w:r>
-              <w:t>HC</w:t>
+              <w:t>7/10</w:t>
+            </w:r>
+          </w:p>
+        </w:tc>
+        <w:tc>
+          <w:tcPr>
+            <w:tcW w:w="1133" w:type="dxa"/>
+            <w:vAlign w:val="center"/>
+          </w:tcPr>
+          <w:p>
+            <w:pPr>
+              <w:jc w:val="center"/>
+            </w:pPr>
+            <w:r>
+              <w:t>7/10</w:t>
+            </w:r>
+          </w:p>
+        </w:tc>
+        <w:tc>
+          <w:tcPr>
+            <w:tcW w:w="1133" w:type="dxa"/>
+          </w:tcPr>
+          <w:p>
+            <w:pPr>
+              <w:jc w:val="center"/>
+            </w:pPr>
+          </w:p>
+        </w:tc>
+        <w:tc>
+          <w:tcPr>
+            <w:tcW w:w="1133" w:type="dxa"/>
+          </w:tcPr>
+          <w:p>
+            <w:pPr>
+              <w:jc w:val="center"/>
+            </w:pPr>
+          </w:p>
+        </w:tc>
+        <w:tc>
+          <w:tcPr>
+            <w:tcW w:w="1133" w:type="dxa"/>
+          </w:tcPr>
+          <w:p>
+            <w:pPr>
+              <w:jc w:val="center"/>
+            </w:pPr>
+            <w:r>
+              <w:t>CA, FH</w:t>
             </w:r>
           </w:p>
         </w:tc>
@@ -5825,7 +6261,8 @@
           </w:tcPr>
           <w:p>
             <w:r>
-              <w:t>Elaborar modelo de diseño inicial</w:t>
+              <w:lastRenderedPageBreak/>
+              <w:t>Realizar correcciones al modelo de diseño inicial</w:t>
             </w:r>
           </w:p>
         </w:tc>
@@ -5839,7 +6276,7 @@
               <w:jc w:val="center"/>
             </w:pPr>
             <w:r>
-              <w:t>4/10</w:t>
+              <w:t>7/10</w:t>
             </w:r>
           </w:p>
         </w:tc>
@@ -5901,8 +6338,19 @@
             <w:vAlign w:val="center"/>
           </w:tcPr>
           <w:p>
-            <w:r>
-              <w:t>Revisar modelo de diseño inicial</w:t>
+            <w:pPr>
+              <w:jc w:val="center"/>
+              <w:rPr>
+                <w:b/>
+                <w:bCs/>
+              </w:rPr>
+            </w:pPr>
+            <w:r>
+              <w:rPr>
+                <w:b/>
+                <w:bCs/>
+              </w:rPr>
+              <w:t>Elaborar presentación 8/10</w:t>
             </w:r>
           </w:p>
         </w:tc>
@@ -5930,40 +6378,40 @@
               <w:jc w:val="center"/>
             </w:pPr>
             <w:r>
-              <w:t>7/10</w:t>
-            </w:r>
-          </w:p>
-        </w:tc>
-        <w:tc>
-          <w:tcPr>
-            <w:tcW w:w="1133" w:type="dxa"/>
-          </w:tcPr>
-          <w:p>
-            <w:pPr>
-              <w:jc w:val="center"/>
-            </w:pPr>
-          </w:p>
-        </w:tc>
-        <w:tc>
-          <w:tcPr>
-            <w:tcW w:w="1133" w:type="dxa"/>
-          </w:tcPr>
-          <w:p>
-            <w:pPr>
-              <w:jc w:val="center"/>
-            </w:pPr>
-          </w:p>
-        </w:tc>
-        <w:tc>
-          <w:tcPr>
-            <w:tcW w:w="1133" w:type="dxa"/>
-          </w:tcPr>
-          <w:p>
-            <w:pPr>
-              <w:jc w:val="center"/>
-            </w:pPr>
-            <w:r>
-              <w:t>CA, FH</w:t>
+              <w:t>8/10</w:t>
+            </w:r>
+          </w:p>
+        </w:tc>
+        <w:tc>
+          <w:tcPr>
+            <w:tcW w:w="1133" w:type="dxa"/>
+          </w:tcPr>
+          <w:p>
+            <w:pPr>
+              <w:jc w:val="center"/>
+            </w:pPr>
+          </w:p>
+        </w:tc>
+        <w:tc>
+          <w:tcPr>
+            <w:tcW w:w="1133" w:type="dxa"/>
+          </w:tcPr>
+          <w:p>
+            <w:pPr>
+              <w:jc w:val="center"/>
+            </w:pPr>
+          </w:p>
+        </w:tc>
+        <w:tc>
+          <w:tcPr>
+            <w:tcW w:w="1133" w:type="dxa"/>
+          </w:tcPr>
+          <w:p>
+            <w:pPr>
+              <w:jc w:val="center"/>
+            </w:pPr>
+            <w:r>
+              <w:t>HC</w:t>
             </w:r>
           </w:p>
         </w:tc>
@@ -5978,8 +6426,19 @@
             <w:vAlign w:val="center"/>
           </w:tcPr>
           <w:p>
-            <w:r>
-              <w:t>Realizar correcciones al modelo de diseño inicial</w:t>
+            <w:pPr>
+              <w:jc w:val="center"/>
+              <w:rPr>
+                <w:b/>
+                <w:bCs/>
+              </w:rPr>
+            </w:pPr>
+            <w:r>
+              <w:rPr>
+                <w:b/>
+                <w:bCs/>
+              </w:rPr>
+              <w:t>Implementar UARGflow funcional</w:t>
             </w:r>
           </w:p>
         </w:tc>
@@ -5993,55 +6452,52 @@
               <w:jc w:val="center"/>
             </w:pPr>
             <w:r>
-              <w:t>7/10</w:t>
-            </w:r>
-          </w:p>
-        </w:tc>
-        <w:tc>
-          <w:tcPr>
-            <w:tcW w:w="1133" w:type="dxa"/>
-            <w:vAlign w:val="center"/>
-          </w:tcPr>
-          <w:p>
-            <w:pPr>
-              <w:jc w:val="center"/>
-            </w:pPr>
-            <w:r>
-              <w:t>7/10</w:t>
-            </w:r>
-          </w:p>
-        </w:tc>
-        <w:tc>
-          <w:tcPr>
-            <w:tcW w:w="1133" w:type="dxa"/>
-          </w:tcPr>
-          <w:p>
-            <w:pPr>
-              <w:jc w:val="center"/>
-            </w:pPr>
-          </w:p>
-        </w:tc>
-        <w:tc>
-          <w:tcPr>
-            <w:tcW w:w="1133" w:type="dxa"/>
-          </w:tcPr>
-          <w:p>
-            <w:pPr>
-              <w:jc w:val="center"/>
-            </w:pPr>
-          </w:p>
-        </w:tc>
-        <w:tc>
-          <w:tcPr>
-            <w:tcW w:w="1133" w:type="dxa"/>
-          </w:tcPr>
-          <w:p>
-            <w:pPr>
-              <w:jc w:val="center"/>
-            </w:pPr>
-            <w:r>
-              <w:t>HC</w:t>
-            </w:r>
+              <w:t>8/10</w:t>
+            </w:r>
+          </w:p>
+        </w:tc>
+        <w:tc>
+          <w:tcPr>
+            <w:tcW w:w="1133" w:type="dxa"/>
+            <w:vAlign w:val="center"/>
+          </w:tcPr>
+          <w:p>
+            <w:pPr>
+              <w:jc w:val="center"/>
+            </w:pPr>
+            <w:r>
+              <w:t>11/10</w:t>
+            </w:r>
+          </w:p>
+        </w:tc>
+        <w:tc>
+          <w:tcPr>
+            <w:tcW w:w="1133" w:type="dxa"/>
+          </w:tcPr>
+          <w:p>
+            <w:pPr>
+              <w:jc w:val="center"/>
+            </w:pPr>
+          </w:p>
+        </w:tc>
+        <w:tc>
+          <w:tcPr>
+            <w:tcW w:w="1133" w:type="dxa"/>
+          </w:tcPr>
+          <w:p>
+            <w:pPr>
+              <w:jc w:val="center"/>
+            </w:pPr>
+          </w:p>
+        </w:tc>
+        <w:tc>
+          <w:tcPr>
+            <w:tcW w:w="1133" w:type="dxa"/>
+          </w:tcPr>
+          <w:p>
+            <w:pPr>
+              <w:jc w:val="center"/>
+            </w:pPr>
           </w:p>
         </w:tc>
       </w:tr>
@@ -6055,19 +6511,8 @@
             <w:vAlign w:val="center"/>
           </w:tcPr>
           <w:p>
-            <w:pPr>
-              <w:jc w:val="center"/>
-              <w:rPr>
-                <w:b/>
-                <w:bCs/>
-              </w:rPr>
-            </w:pPr>
-            <w:r>
-              <w:rPr>
-                <w:b/>
-                <w:bCs/>
-              </w:rPr>
-              <w:t>Elaborar presentación 8/10</w:t>
+            <w:r>
+              <w:t>Estudiar UARGflow</w:t>
             </w:r>
           </w:p>
         </w:tc>
@@ -6081,20 +6526,6 @@
               <w:jc w:val="center"/>
             </w:pPr>
             <w:r>
-              <w:t>7/10</w:t>
-            </w:r>
-          </w:p>
-        </w:tc>
-        <w:tc>
-          <w:tcPr>
-            <w:tcW w:w="1133" w:type="dxa"/>
-            <w:vAlign w:val="center"/>
-          </w:tcPr>
-          <w:p>
-            <w:pPr>
-              <w:jc w:val="center"/>
-            </w:pPr>
-            <w:r>
               <w:t>8/10</w:t>
             </w:r>
           </w:p>
@@ -6102,33 +6533,47 @@
         <w:tc>
           <w:tcPr>
             <w:tcW w:w="1133" w:type="dxa"/>
-          </w:tcPr>
-          <w:p>
-            <w:pPr>
-              <w:jc w:val="center"/>
-            </w:pPr>
-          </w:p>
-        </w:tc>
-        <w:tc>
-          <w:tcPr>
-            <w:tcW w:w="1133" w:type="dxa"/>
-          </w:tcPr>
-          <w:p>
-            <w:pPr>
-              <w:jc w:val="center"/>
-            </w:pPr>
-          </w:p>
-        </w:tc>
-        <w:tc>
-          <w:tcPr>
-            <w:tcW w:w="1133" w:type="dxa"/>
-          </w:tcPr>
-          <w:p>
-            <w:pPr>
-              <w:jc w:val="center"/>
-            </w:pPr>
-            <w:r>
-              <w:t>HC</w:t>
+            <w:vAlign w:val="center"/>
+          </w:tcPr>
+          <w:p>
+            <w:pPr>
+              <w:jc w:val="center"/>
+            </w:pPr>
+            <w:r>
+              <w:t>9/10</w:t>
+            </w:r>
+          </w:p>
+        </w:tc>
+        <w:tc>
+          <w:tcPr>
+            <w:tcW w:w="1133" w:type="dxa"/>
+          </w:tcPr>
+          <w:p>
+            <w:pPr>
+              <w:jc w:val="center"/>
+            </w:pPr>
+          </w:p>
+        </w:tc>
+        <w:tc>
+          <w:tcPr>
+            <w:tcW w:w="1133" w:type="dxa"/>
+          </w:tcPr>
+          <w:p>
+            <w:pPr>
+              <w:jc w:val="center"/>
+            </w:pPr>
+          </w:p>
+        </w:tc>
+        <w:tc>
+          <w:tcPr>
+            <w:tcW w:w="1133" w:type="dxa"/>
+          </w:tcPr>
+          <w:p>
+            <w:pPr>
+              <w:jc w:val="center"/>
+            </w:pPr>
+            <w:r>
+              <w:t>FH, CA</w:t>
             </w:r>
           </w:p>
         </w:tc>
@@ -6143,20 +6588,8 @@
             <w:vAlign w:val="center"/>
           </w:tcPr>
           <w:p>
-            <w:pPr>
-              <w:jc w:val="center"/>
-              <w:rPr>
-                <w:b/>
-                <w:bCs/>
-              </w:rPr>
-            </w:pPr>
-            <w:r>
-              <w:rPr>
-                <w:b/>
-                <w:bCs/>
-              </w:rPr>
-              <w:lastRenderedPageBreak/>
-              <w:t>Implementar UARGflow funcional</w:t>
+            <w:r>
+              <w:t>Realizar implementación funcional de UARGflow</w:t>
             </w:r>
           </w:p>
         </w:tc>
@@ -6170,52 +6603,55 @@
               <w:jc w:val="center"/>
             </w:pPr>
             <w:r>
-              <w:t>8/10</w:t>
-            </w:r>
-          </w:p>
-        </w:tc>
-        <w:tc>
-          <w:tcPr>
-            <w:tcW w:w="1133" w:type="dxa"/>
-            <w:vAlign w:val="center"/>
-          </w:tcPr>
-          <w:p>
-            <w:pPr>
-              <w:jc w:val="center"/>
-            </w:pPr>
-            <w:r>
-              <w:t>11/10</w:t>
-            </w:r>
-          </w:p>
-        </w:tc>
-        <w:tc>
-          <w:tcPr>
-            <w:tcW w:w="1133" w:type="dxa"/>
-          </w:tcPr>
-          <w:p>
-            <w:pPr>
-              <w:jc w:val="center"/>
-            </w:pPr>
-          </w:p>
-        </w:tc>
-        <w:tc>
-          <w:tcPr>
-            <w:tcW w:w="1133" w:type="dxa"/>
-          </w:tcPr>
-          <w:p>
-            <w:pPr>
-              <w:jc w:val="center"/>
-            </w:pPr>
-          </w:p>
-        </w:tc>
-        <w:tc>
-          <w:tcPr>
-            <w:tcW w:w="1133" w:type="dxa"/>
-          </w:tcPr>
-          <w:p>
-            <w:pPr>
-              <w:jc w:val="center"/>
-            </w:pPr>
+              <w:t>9/10</w:t>
+            </w:r>
+          </w:p>
+        </w:tc>
+        <w:tc>
+          <w:tcPr>
+            <w:tcW w:w="1133" w:type="dxa"/>
+            <w:vAlign w:val="center"/>
+          </w:tcPr>
+          <w:p>
+            <w:pPr>
+              <w:jc w:val="center"/>
+            </w:pPr>
+            <w:r>
+              <w:t>10/10</w:t>
+            </w:r>
+          </w:p>
+        </w:tc>
+        <w:tc>
+          <w:tcPr>
+            <w:tcW w:w="1133" w:type="dxa"/>
+          </w:tcPr>
+          <w:p>
+            <w:pPr>
+              <w:jc w:val="center"/>
+            </w:pPr>
+          </w:p>
+        </w:tc>
+        <w:tc>
+          <w:tcPr>
+            <w:tcW w:w="1133" w:type="dxa"/>
+          </w:tcPr>
+          <w:p>
+            <w:pPr>
+              <w:jc w:val="center"/>
+            </w:pPr>
+          </w:p>
+        </w:tc>
+        <w:tc>
+          <w:tcPr>
+            <w:tcW w:w="1133" w:type="dxa"/>
+          </w:tcPr>
+          <w:p>
+            <w:pPr>
+              <w:jc w:val="center"/>
+            </w:pPr>
+            <w:r>
+              <w:t>FH, CA</w:t>
+            </w:r>
           </w:p>
         </w:tc>
       </w:tr>
@@ -6230,7 +6666,7 @@
           </w:tcPr>
           <w:p>
             <w:r>
-              <w:t>Estudiar UARGflow</w:t>
+              <w:t>Probar implementación de UARGflow</w:t>
             </w:r>
           </w:p>
         </w:tc>
@@ -6244,54 +6680,54 @@
               <w:jc w:val="center"/>
             </w:pPr>
             <w:r>
-              <w:t>8/10</w:t>
-            </w:r>
-          </w:p>
-        </w:tc>
-        <w:tc>
-          <w:tcPr>
-            <w:tcW w:w="1133" w:type="dxa"/>
-            <w:vAlign w:val="center"/>
-          </w:tcPr>
-          <w:p>
-            <w:pPr>
-              <w:jc w:val="center"/>
-            </w:pPr>
-            <w:r>
-              <w:t>9/10</w:t>
-            </w:r>
-          </w:p>
-        </w:tc>
-        <w:tc>
-          <w:tcPr>
-            <w:tcW w:w="1133" w:type="dxa"/>
-          </w:tcPr>
-          <w:p>
-            <w:pPr>
-              <w:jc w:val="center"/>
-            </w:pPr>
-          </w:p>
-        </w:tc>
-        <w:tc>
-          <w:tcPr>
-            <w:tcW w:w="1133" w:type="dxa"/>
-          </w:tcPr>
-          <w:p>
-            <w:pPr>
-              <w:jc w:val="center"/>
-            </w:pPr>
-          </w:p>
-        </w:tc>
-        <w:tc>
-          <w:tcPr>
-            <w:tcW w:w="1133" w:type="dxa"/>
-          </w:tcPr>
-          <w:p>
-            <w:pPr>
-              <w:jc w:val="center"/>
-            </w:pPr>
-            <w:r>
-              <w:t>FH, CA</w:t>
+              <w:t>10/10</w:t>
+            </w:r>
+          </w:p>
+        </w:tc>
+        <w:tc>
+          <w:tcPr>
+            <w:tcW w:w="1133" w:type="dxa"/>
+            <w:vAlign w:val="center"/>
+          </w:tcPr>
+          <w:p>
+            <w:pPr>
+              <w:jc w:val="center"/>
+            </w:pPr>
+            <w:r>
+              <w:t>10/10</w:t>
+            </w:r>
+          </w:p>
+        </w:tc>
+        <w:tc>
+          <w:tcPr>
+            <w:tcW w:w="1133" w:type="dxa"/>
+          </w:tcPr>
+          <w:p>
+            <w:pPr>
+              <w:jc w:val="center"/>
+            </w:pPr>
+          </w:p>
+        </w:tc>
+        <w:tc>
+          <w:tcPr>
+            <w:tcW w:w="1133" w:type="dxa"/>
+          </w:tcPr>
+          <w:p>
+            <w:pPr>
+              <w:jc w:val="center"/>
+            </w:pPr>
+          </w:p>
+        </w:tc>
+        <w:tc>
+          <w:tcPr>
+            <w:tcW w:w="1133" w:type="dxa"/>
+          </w:tcPr>
+          <w:p>
+            <w:pPr>
+              <w:jc w:val="center"/>
+            </w:pPr>
+            <w:r>
+              <w:t>HC</w:t>
             </w:r>
           </w:p>
         </w:tc>
@@ -6307,7 +6743,7 @@
           </w:tcPr>
           <w:p>
             <w:r>
-              <w:t>Realizar implementación funcional de UARGflow</w:t>
+              <w:t>Realizar correcciones UARGflow funcional</w:t>
             </w:r>
           </w:p>
         </w:tc>
@@ -6321,7 +6757,7 @@
               <w:jc w:val="center"/>
             </w:pPr>
             <w:r>
-              <w:t>9/10</w:t>
+              <w:t>10/10</w:t>
             </w:r>
           </w:p>
         </w:tc>
@@ -6383,8 +6819,20 @@
             <w:vAlign w:val="center"/>
           </w:tcPr>
           <w:p>
-            <w:r>
-              <w:t>Probar implementación de UARGflow</w:t>
+            <w:pPr>
+              <w:ind w:left="0" w:firstLine="0"/>
+              <w:jc w:val="center"/>
+              <w:rPr>
+                <w:b/>
+                <w:bCs/>
+              </w:rPr>
+            </w:pPr>
+            <w:r>
+              <w:rPr>
+                <w:b/>
+                <w:bCs/>
+              </w:rPr>
+              <w:t>Elaborar plan de iteración de la fase de construcción iteración 1</w:t>
             </w:r>
           </w:p>
         </w:tc>
@@ -6398,7 +6846,7 @@
               <w:jc w:val="center"/>
             </w:pPr>
             <w:r>
-              <w:t>10/10</w:t>
+              <w:t>8/10</w:t>
             </w:r>
           </w:p>
         </w:tc>
@@ -6460,8 +6908,11 @@
             <w:vAlign w:val="center"/>
           </w:tcPr>
           <w:p>
-            <w:r>
-              <w:t>Realizar correcciones UARGflow funcional</w:t>
+            <w:pPr>
+              <w:ind w:left="0" w:firstLine="0"/>
+            </w:pPr>
+            <w:r>
+              <w:t>Elaborar documento de plan de iteración fase C1</w:t>
             </w:r>
           </w:p>
         </w:tc>
@@ -6475,6 +6926,20 @@
               <w:jc w:val="center"/>
             </w:pPr>
             <w:r>
+              <w:t>8/10</w:t>
+            </w:r>
+          </w:p>
+        </w:tc>
+        <w:tc>
+          <w:tcPr>
+            <w:tcW w:w="1133" w:type="dxa"/>
+            <w:vAlign w:val="center"/>
+          </w:tcPr>
+          <w:p>
+            <w:pPr>
+              <w:jc w:val="center"/>
+            </w:pPr>
+            <w:r>
               <w:t>10/10</w:t>
             </w:r>
           </w:p>
@@ -6482,47 +6947,33 @@
         <w:tc>
           <w:tcPr>
             <w:tcW w:w="1133" w:type="dxa"/>
-            <w:vAlign w:val="center"/>
-          </w:tcPr>
-          <w:p>
-            <w:pPr>
-              <w:jc w:val="center"/>
-            </w:pPr>
-            <w:r>
-              <w:t>10/10</w:t>
-            </w:r>
-          </w:p>
-        </w:tc>
-        <w:tc>
-          <w:tcPr>
-            <w:tcW w:w="1133" w:type="dxa"/>
-          </w:tcPr>
-          <w:p>
-            <w:pPr>
-              <w:jc w:val="center"/>
-            </w:pPr>
-          </w:p>
-        </w:tc>
-        <w:tc>
-          <w:tcPr>
-            <w:tcW w:w="1133" w:type="dxa"/>
-          </w:tcPr>
-          <w:p>
-            <w:pPr>
-              <w:jc w:val="center"/>
-            </w:pPr>
-          </w:p>
-        </w:tc>
-        <w:tc>
-          <w:tcPr>
-            <w:tcW w:w="1133" w:type="dxa"/>
-          </w:tcPr>
-          <w:p>
-            <w:pPr>
-              <w:jc w:val="center"/>
-            </w:pPr>
-            <w:r>
-              <w:t>FH, CA</w:t>
+          </w:tcPr>
+          <w:p>
+            <w:pPr>
+              <w:jc w:val="center"/>
+            </w:pPr>
+          </w:p>
+        </w:tc>
+        <w:tc>
+          <w:tcPr>
+            <w:tcW w:w="1133" w:type="dxa"/>
+          </w:tcPr>
+          <w:p>
+            <w:pPr>
+              <w:jc w:val="center"/>
+            </w:pPr>
+          </w:p>
+        </w:tc>
+        <w:tc>
+          <w:tcPr>
+            <w:tcW w:w="1133" w:type="dxa"/>
+          </w:tcPr>
+          <w:p>
+            <w:pPr>
+              <w:jc w:val="center"/>
+            </w:pPr>
+            <w:r>
+              <w:t>HC</w:t>
             </w:r>
           </w:p>
         </w:tc>
@@ -6539,18 +6990,9 @@
           <w:p>
             <w:pPr>
               <w:ind w:left="0" w:firstLine="0"/>
-              <w:jc w:val="center"/>
-              <w:rPr>
-                <w:b/>
-                <w:bCs/>
-              </w:rPr>
-            </w:pPr>
-            <w:r>
-              <w:rPr>
-                <w:b/>
-                <w:bCs/>
-              </w:rPr>
-              <w:t>Elaborar plan de iteración de la fase de construcción iteración 1</w:t>
+            </w:pPr>
+            <w:r>
+              <w:t>Revisar plan de iteración de la fase de construcción iteración 1</w:t>
             </w:r>
           </w:p>
         </w:tc>
@@ -6564,60 +7006,54 @@
               <w:jc w:val="center"/>
             </w:pPr>
             <w:r>
-              <w:t>8/10</w:t>
-            </w:r>
-          </w:p>
-        </w:tc>
-        <w:tc>
-          <w:tcPr>
-            <w:tcW w:w="1133" w:type="dxa"/>
-            <w:vAlign w:val="center"/>
-          </w:tcPr>
-          <w:p>
-            <w:pPr>
-              <w:jc w:val="center"/>
-            </w:pPr>
-            <w:r>
-              <w:t>1</w:t>
-            </w:r>
-            <w:r>
-              <w:t>0</w:t>
-            </w:r>
-            <w:r>
-              <w:t>/10</w:t>
-            </w:r>
-          </w:p>
-        </w:tc>
-        <w:tc>
-          <w:tcPr>
-            <w:tcW w:w="1133" w:type="dxa"/>
-          </w:tcPr>
-          <w:p>
-            <w:pPr>
-              <w:jc w:val="center"/>
-            </w:pPr>
-          </w:p>
-        </w:tc>
-        <w:tc>
-          <w:tcPr>
-            <w:tcW w:w="1133" w:type="dxa"/>
-          </w:tcPr>
-          <w:p>
-            <w:pPr>
-              <w:jc w:val="center"/>
-            </w:pPr>
-          </w:p>
-        </w:tc>
-        <w:tc>
-          <w:tcPr>
-            <w:tcW w:w="1133" w:type="dxa"/>
-          </w:tcPr>
-          <w:p>
-            <w:pPr>
-              <w:jc w:val="center"/>
-            </w:pPr>
-            <w:r>
-              <w:t>HC</w:t>
+              <w:t>10/10</w:t>
+            </w:r>
+          </w:p>
+        </w:tc>
+        <w:tc>
+          <w:tcPr>
+            <w:tcW w:w="1133" w:type="dxa"/>
+            <w:vAlign w:val="center"/>
+          </w:tcPr>
+          <w:p>
+            <w:pPr>
+              <w:jc w:val="center"/>
+            </w:pPr>
+            <w:r>
+              <w:t>10/10</w:t>
+            </w:r>
+          </w:p>
+        </w:tc>
+        <w:tc>
+          <w:tcPr>
+            <w:tcW w:w="1133" w:type="dxa"/>
+          </w:tcPr>
+          <w:p>
+            <w:pPr>
+              <w:jc w:val="center"/>
+            </w:pPr>
+          </w:p>
+        </w:tc>
+        <w:tc>
+          <w:tcPr>
+            <w:tcW w:w="1133" w:type="dxa"/>
+          </w:tcPr>
+          <w:p>
+            <w:pPr>
+              <w:jc w:val="center"/>
+            </w:pPr>
+          </w:p>
+        </w:tc>
+        <w:tc>
+          <w:tcPr>
+            <w:tcW w:w="1133" w:type="dxa"/>
+          </w:tcPr>
+          <w:p>
+            <w:pPr>
+              <w:jc w:val="center"/>
+            </w:pPr>
+            <w:r>
+              <w:t>FH, CA</w:t>
             </w:r>
           </w:p>
         </w:tc>
@@ -6636,7 +7072,7 @@
               <w:ind w:left="0" w:firstLine="0"/>
             </w:pPr>
             <w:r>
-              <w:t>Elaborar documento de plan de iteración fase C1</w:t>
+              <w:t>Realizar correcciones al plan de iteración de la fase de construcción iteración 1</w:t>
             </w:r>
           </w:p>
         </w:tc>
@@ -6650,7 +7086,7 @@
               <w:jc w:val="center"/>
             </w:pPr>
             <w:r>
-              <w:t>8/10</w:t>
+              <w:t>10/10</w:t>
             </w:r>
           </w:p>
         </w:tc>
@@ -6714,9 +7150,18 @@
           <w:p>
             <w:pPr>
               <w:ind w:left="0" w:firstLine="0"/>
-            </w:pPr>
-            <w:r>
-              <w:t>Revisar plan de iteración de la fase de construcción iteración 1</w:t>
+              <w:jc w:val="center"/>
+              <w:rPr>
+                <w:b/>
+                <w:bCs/>
+              </w:rPr>
+            </w:pPr>
+            <w:r>
+              <w:rPr>
+                <w:b/>
+                <w:bCs/>
+              </w:rPr>
+              <w:t>Realizar cierre de etapa de elaboración iteración 2</w:t>
             </w:r>
           </w:p>
         </w:tc>
@@ -6730,6 +7175,20 @@
               <w:jc w:val="center"/>
             </w:pPr>
             <w:r>
+              <w:t>8/10</w:t>
+            </w:r>
+          </w:p>
+        </w:tc>
+        <w:tc>
+          <w:tcPr>
+            <w:tcW w:w="1133" w:type="dxa"/>
+            <w:vAlign w:val="center"/>
+          </w:tcPr>
+          <w:p>
+            <w:pPr>
+              <w:jc w:val="center"/>
+            </w:pPr>
+            <w:r>
               <w:t>10/10</w:t>
             </w:r>
           </w:p>
@@ -6737,48 +7196,31 @@
         <w:tc>
           <w:tcPr>
             <w:tcW w:w="1133" w:type="dxa"/>
-            <w:vAlign w:val="center"/>
-          </w:tcPr>
-          <w:p>
-            <w:pPr>
-              <w:jc w:val="center"/>
-            </w:pPr>
-            <w:r>
-              <w:t>10/10</w:t>
-            </w:r>
-          </w:p>
-        </w:tc>
-        <w:tc>
-          <w:tcPr>
-            <w:tcW w:w="1133" w:type="dxa"/>
-          </w:tcPr>
-          <w:p>
-            <w:pPr>
-              <w:jc w:val="center"/>
-            </w:pPr>
-          </w:p>
-        </w:tc>
-        <w:tc>
-          <w:tcPr>
-            <w:tcW w:w="1133" w:type="dxa"/>
-          </w:tcPr>
-          <w:p>
-            <w:pPr>
-              <w:jc w:val="center"/>
-            </w:pPr>
-          </w:p>
-        </w:tc>
-        <w:tc>
-          <w:tcPr>
-            <w:tcW w:w="1133" w:type="dxa"/>
-          </w:tcPr>
-          <w:p>
-            <w:pPr>
-              <w:jc w:val="center"/>
-            </w:pPr>
-            <w:r>
-              <w:t>FH, CA</w:t>
-            </w:r>
+          </w:tcPr>
+          <w:p>
+            <w:pPr>
+              <w:jc w:val="center"/>
+            </w:pPr>
+          </w:p>
+        </w:tc>
+        <w:tc>
+          <w:tcPr>
+            <w:tcW w:w="1133" w:type="dxa"/>
+          </w:tcPr>
+          <w:p>
+            <w:pPr>
+              <w:jc w:val="center"/>
+            </w:pPr>
+          </w:p>
+        </w:tc>
+        <w:tc>
+          <w:tcPr>
+            <w:tcW w:w="1133" w:type="dxa"/>
+          </w:tcPr>
+          <w:p>
+            <w:pPr>
+              <w:jc w:val="center"/>
+            </w:pPr>
           </w:p>
         </w:tc>
       </w:tr>
@@ -6796,7 +7238,7 @@
               <w:ind w:left="0" w:firstLine="0"/>
             </w:pPr>
             <w:r>
-              <w:t>Realizar correcciones al plan de iteración de la fase de construcción iteración 1</w:t>
+              <w:t>Realizar evaluación y conclusiones de la etapa de elaboración iteración 2</w:t>
             </w:r>
           </w:p>
         </w:tc>
@@ -6810,6 +7252,20 @@
               <w:jc w:val="center"/>
             </w:pPr>
             <w:r>
+              <w:t>8/10</w:t>
+            </w:r>
+          </w:p>
+        </w:tc>
+        <w:tc>
+          <w:tcPr>
+            <w:tcW w:w="1133" w:type="dxa"/>
+            <w:vAlign w:val="center"/>
+          </w:tcPr>
+          <w:p>
+            <w:pPr>
+              <w:jc w:val="center"/>
+            </w:pPr>
+            <w:r>
               <w:t>10/10</w:t>
             </w:r>
           </w:p>
@@ -6817,47 +7273,33 @@
         <w:tc>
           <w:tcPr>
             <w:tcW w:w="1133" w:type="dxa"/>
-            <w:vAlign w:val="center"/>
-          </w:tcPr>
-          <w:p>
-            <w:pPr>
-              <w:jc w:val="center"/>
-            </w:pPr>
-            <w:r>
-              <w:t>10/10</w:t>
-            </w:r>
-          </w:p>
-        </w:tc>
-        <w:tc>
-          <w:tcPr>
-            <w:tcW w:w="1133" w:type="dxa"/>
-          </w:tcPr>
-          <w:p>
-            <w:pPr>
-              <w:jc w:val="center"/>
-            </w:pPr>
-          </w:p>
-        </w:tc>
-        <w:tc>
-          <w:tcPr>
-            <w:tcW w:w="1133" w:type="dxa"/>
-          </w:tcPr>
-          <w:p>
-            <w:pPr>
-              <w:jc w:val="center"/>
-            </w:pPr>
-          </w:p>
-        </w:tc>
-        <w:tc>
-          <w:tcPr>
-            <w:tcW w:w="1133" w:type="dxa"/>
-          </w:tcPr>
-          <w:p>
-            <w:pPr>
-              <w:jc w:val="center"/>
-            </w:pPr>
-            <w:r>
-              <w:t>HC</w:t>
+          </w:tcPr>
+          <w:p>
+            <w:pPr>
+              <w:jc w:val="center"/>
+            </w:pPr>
+          </w:p>
+        </w:tc>
+        <w:tc>
+          <w:tcPr>
+            <w:tcW w:w="1133" w:type="dxa"/>
+          </w:tcPr>
+          <w:p>
+            <w:pPr>
+              <w:jc w:val="center"/>
+            </w:pPr>
+          </w:p>
+        </w:tc>
+        <w:tc>
+          <w:tcPr>
+            <w:tcW w:w="1133" w:type="dxa"/>
+          </w:tcPr>
+          <w:p>
+            <w:pPr>
+              <w:jc w:val="center"/>
+            </w:pPr>
+            <w:r>
+              <w:t>CA</w:t>
             </w:r>
           </w:p>
         </w:tc>
@@ -6874,18 +7316,9 @@
           <w:p>
             <w:pPr>
               <w:ind w:left="0" w:firstLine="0"/>
-              <w:jc w:val="center"/>
-              <w:rPr>
-                <w:b/>
-                <w:bCs/>
-              </w:rPr>
-            </w:pPr>
-            <w:r>
-              <w:rPr>
-                <w:b/>
-                <w:bCs/>
-              </w:rPr>
-              <w:t>Realizar cierre de etapa de elaboración iteración 2</w:t>
+            </w:pPr>
+            <w:r>
+              <w:t xml:space="preserve">Realizar una nueva identificación y evaluación de riesgos </w:t>
             </w:r>
           </w:p>
         </w:tc>
@@ -6913,44 +7346,41 @@
               <w:jc w:val="center"/>
             </w:pPr>
             <w:r>
-              <w:t>1</w:t>
-            </w:r>
-            <w:r>
-              <w:t>0</w:t>
-            </w:r>
-            <w:r>
-              <w:t>/10</w:t>
-            </w:r>
-          </w:p>
-        </w:tc>
-        <w:tc>
-          <w:tcPr>
-            <w:tcW w:w="1133" w:type="dxa"/>
-          </w:tcPr>
-          <w:p>
-            <w:pPr>
-              <w:jc w:val="center"/>
-            </w:pPr>
-          </w:p>
-        </w:tc>
-        <w:tc>
-          <w:tcPr>
-            <w:tcW w:w="1133" w:type="dxa"/>
-          </w:tcPr>
-          <w:p>
-            <w:pPr>
-              <w:jc w:val="center"/>
-            </w:pPr>
-          </w:p>
-        </w:tc>
-        <w:tc>
-          <w:tcPr>
-            <w:tcW w:w="1133" w:type="dxa"/>
-          </w:tcPr>
-          <w:p>
-            <w:pPr>
-              <w:jc w:val="center"/>
-            </w:pPr>
+              <w:t>8/10</w:t>
+            </w:r>
+          </w:p>
+        </w:tc>
+        <w:tc>
+          <w:tcPr>
+            <w:tcW w:w="1133" w:type="dxa"/>
+          </w:tcPr>
+          <w:p>
+            <w:pPr>
+              <w:jc w:val="center"/>
+            </w:pPr>
+          </w:p>
+        </w:tc>
+        <w:tc>
+          <w:tcPr>
+            <w:tcW w:w="1133" w:type="dxa"/>
+          </w:tcPr>
+          <w:p>
+            <w:pPr>
+              <w:jc w:val="center"/>
+            </w:pPr>
+          </w:p>
+        </w:tc>
+        <w:tc>
+          <w:tcPr>
+            <w:tcW w:w="1133" w:type="dxa"/>
+          </w:tcPr>
+          <w:p>
+            <w:pPr>
+              <w:jc w:val="center"/>
+            </w:pPr>
+            <w:r>
+              <w:t>HC</w:t>
+            </w:r>
           </w:p>
         </w:tc>
       </w:tr>
@@ -6966,9 +7396,12 @@
           <w:p>
             <w:pPr>
               <w:ind w:left="0" w:firstLine="0"/>
-            </w:pPr>
-            <w:r>
-              <w:t>Realizar evaluación y conclusiones de la etapa de elaboración iteración 2</w:t>
+              <w:rPr>
+                <w:u w:val="single"/>
+              </w:rPr>
+            </w:pPr>
+            <w:r>
+              <w:t>Revisar actividades de cierre de etapa de elaboración iteración 2</w:t>
             </w:r>
           </w:p>
         </w:tc>
@@ -6982,20 +7415,6 @@
               <w:jc w:val="center"/>
             </w:pPr>
             <w:r>
-              <w:t>8/10</w:t>
-            </w:r>
-          </w:p>
-        </w:tc>
-        <w:tc>
-          <w:tcPr>
-            <w:tcW w:w="1133" w:type="dxa"/>
-            <w:vAlign w:val="center"/>
-          </w:tcPr>
-          <w:p>
-            <w:pPr>
-              <w:jc w:val="center"/>
-            </w:pPr>
-            <w:r>
               <w:t>10/10</w:t>
             </w:r>
           </w:p>
@@ -7003,33 +7422,47 @@
         <w:tc>
           <w:tcPr>
             <w:tcW w:w="1133" w:type="dxa"/>
-          </w:tcPr>
-          <w:p>
-            <w:pPr>
-              <w:jc w:val="center"/>
-            </w:pPr>
-          </w:p>
-        </w:tc>
-        <w:tc>
-          <w:tcPr>
-            <w:tcW w:w="1133" w:type="dxa"/>
-          </w:tcPr>
-          <w:p>
-            <w:pPr>
-              <w:jc w:val="center"/>
-            </w:pPr>
-          </w:p>
-        </w:tc>
-        <w:tc>
-          <w:tcPr>
-            <w:tcW w:w="1133" w:type="dxa"/>
-          </w:tcPr>
-          <w:p>
-            <w:pPr>
-              <w:jc w:val="center"/>
-            </w:pPr>
-            <w:r>
-              <w:t>CA</w:t>
+            <w:vAlign w:val="center"/>
+          </w:tcPr>
+          <w:p>
+            <w:pPr>
+              <w:jc w:val="center"/>
+            </w:pPr>
+            <w:r>
+              <w:t>10/10</w:t>
+            </w:r>
+          </w:p>
+        </w:tc>
+        <w:tc>
+          <w:tcPr>
+            <w:tcW w:w="1133" w:type="dxa"/>
+          </w:tcPr>
+          <w:p>
+            <w:pPr>
+              <w:jc w:val="center"/>
+            </w:pPr>
+          </w:p>
+        </w:tc>
+        <w:tc>
+          <w:tcPr>
+            <w:tcW w:w="1133" w:type="dxa"/>
+          </w:tcPr>
+          <w:p>
+            <w:pPr>
+              <w:jc w:val="center"/>
+            </w:pPr>
+          </w:p>
+        </w:tc>
+        <w:tc>
+          <w:tcPr>
+            <w:tcW w:w="1133" w:type="dxa"/>
+          </w:tcPr>
+          <w:p>
+            <w:pPr>
+              <w:jc w:val="center"/>
+            </w:pPr>
+            <w:r>
+              <w:t>FH</w:t>
             </w:r>
           </w:p>
         </w:tc>
@@ -7048,7 +7481,7 @@
               <w:ind w:left="0" w:firstLine="0"/>
             </w:pPr>
             <w:r>
-              <w:t xml:space="preserve">Realizar una nueva identificación y evaluación de riesgos </w:t>
+              <w:t>Realizar correcciones sobre las actividades de cierre de etapa de elaboración iteración 2</w:t>
             </w:r>
           </w:p>
         </w:tc>
@@ -7062,54 +7495,54 @@
               <w:jc w:val="center"/>
             </w:pPr>
             <w:r>
-              <w:t>8/10</w:t>
-            </w:r>
-          </w:p>
-        </w:tc>
-        <w:tc>
-          <w:tcPr>
-            <w:tcW w:w="1133" w:type="dxa"/>
-            <w:vAlign w:val="center"/>
-          </w:tcPr>
-          <w:p>
-            <w:pPr>
-              <w:jc w:val="center"/>
-            </w:pPr>
-            <w:r>
-              <w:t>8/10</w:t>
-            </w:r>
-          </w:p>
-        </w:tc>
-        <w:tc>
-          <w:tcPr>
-            <w:tcW w:w="1133" w:type="dxa"/>
-          </w:tcPr>
-          <w:p>
-            <w:pPr>
-              <w:jc w:val="center"/>
-            </w:pPr>
-          </w:p>
-        </w:tc>
-        <w:tc>
-          <w:tcPr>
-            <w:tcW w:w="1133" w:type="dxa"/>
-          </w:tcPr>
-          <w:p>
-            <w:pPr>
-              <w:jc w:val="center"/>
-            </w:pPr>
-          </w:p>
-        </w:tc>
-        <w:tc>
-          <w:tcPr>
-            <w:tcW w:w="1133" w:type="dxa"/>
-          </w:tcPr>
-          <w:p>
-            <w:pPr>
-              <w:jc w:val="center"/>
-            </w:pPr>
-            <w:r>
-              <w:t>HC</w:t>
+              <w:t>10/10</w:t>
+            </w:r>
+          </w:p>
+        </w:tc>
+        <w:tc>
+          <w:tcPr>
+            <w:tcW w:w="1133" w:type="dxa"/>
+            <w:vAlign w:val="center"/>
+          </w:tcPr>
+          <w:p>
+            <w:pPr>
+              <w:jc w:val="center"/>
+            </w:pPr>
+            <w:r>
+              <w:t>10/10</w:t>
+            </w:r>
+          </w:p>
+        </w:tc>
+        <w:tc>
+          <w:tcPr>
+            <w:tcW w:w="1133" w:type="dxa"/>
+          </w:tcPr>
+          <w:p>
+            <w:pPr>
+              <w:jc w:val="center"/>
+            </w:pPr>
+          </w:p>
+        </w:tc>
+        <w:tc>
+          <w:tcPr>
+            <w:tcW w:w="1133" w:type="dxa"/>
+          </w:tcPr>
+          <w:p>
+            <w:pPr>
+              <w:jc w:val="center"/>
+            </w:pPr>
+          </w:p>
+        </w:tc>
+        <w:tc>
+          <w:tcPr>
+            <w:tcW w:w="1133" w:type="dxa"/>
+          </w:tcPr>
+          <w:p>
+            <w:pPr>
+              <w:jc w:val="center"/>
+            </w:pPr>
+            <w:r>
+              <w:t>HC, CA</w:t>
             </w:r>
           </w:p>
         </w:tc>
@@ -7126,12 +7559,14 @@
           <w:p>
             <w:pPr>
               <w:ind w:left="0" w:firstLine="0"/>
+              <w:jc w:val="center"/>
+            </w:pPr>
+            <w:r>
               <w:rPr>
-                <w:u w:val="single"/>
+                <w:b/>
+                <w:bCs/>
               </w:rPr>
-            </w:pPr>
-            <w:r>
-              <w:t>Revisar actividades de cierre de etapa de elaboración iteración 2</w:t>
+              <w:t>Ejecutar plan de respuesta del riesgo RK02</w:t>
             </w:r>
           </w:p>
         </w:tc>
@@ -7192,7 +7627,7 @@
               <w:jc w:val="center"/>
             </w:pPr>
             <w:r>
-              <w:t>FH</w:t>
+              <w:t>CA</w:t>
             </w:r>
           </w:p>
         </w:tc>
@@ -7211,7 +7646,7 @@
               <w:ind w:left="0" w:firstLine="0"/>
             </w:pPr>
             <w:r>
-              <w:t>Realizar correcciones sobre las actividades de cierre de etapa de elaboración iteración 2</w:t>
+              <w:t>Realizar una retrospectiva de la estimación dada sobre lo ocurrido.</w:t>
             </w:r>
           </w:p>
         </w:tc>
@@ -7239,40 +7674,40 @@
               <w:jc w:val="center"/>
             </w:pPr>
             <w:r>
-              <w:t>10/10</w:t>
-            </w:r>
-          </w:p>
-        </w:tc>
-        <w:tc>
-          <w:tcPr>
-            <w:tcW w:w="1133" w:type="dxa"/>
-          </w:tcPr>
-          <w:p>
-            <w:pPr>
-              <w:jc w:val="center"/>
-            </w:pPr>
-          </w:p>
-        </w:tc>
-        <w:tc>
-          <w:tcPr>
-            <w:tcW w:w="1133" w:type="dxa"/>
-          </w:tcPr>
-          <w:p>
-            <w:pPr>
-              <w:jc w:val="center"/>
-            </w:pPr>
-          </w:p>
-        </w:tc>
-        <w:tc>
-          <w:tcPr>
-            <w:tcW w:w="1133" w:type="dxa"/>
-          </w:tcPr>
-          <w:p>
-            <w:pPr>
-              <w:jc w:val="center"/>
-            </w:pPr>
-            <w:r>
-              <w:t>HC, CA</w:t>
+              <w:t>11/10</w:t>
+            </w:r>
+          </w:p>
+        </w:tc>
+        <w:tc>
+          <w:tcPr>
+            <w:tcW w:w="1133" w:type="dxa"/>
+          </w:tcPr>
+          <w:p>
+            <w:pPr>
+              <w:jc w:val="center"/>
+            </w:pPr>
+          </w:p>
+        </w:tc>
+        <w:tc>
+          <w:tcPr>
+            <w:tcW w:w="1133" w:type="dxa"/>
+          </w:tcPr>
+          <w:p>
+            <w:pPr>
+              <w:jc w:val="center"/>
+            </w:pPr>
+          </w:p>
+        </w:tc>
+        <w:tc>
+          <w:tcPr>
+            <w:tcW w:w="1133" w:type="dxa"/>
+          </w:tcPr>
+          <w:p>
+            <w:pPr>
+              <w:jc w:val="center"/>
+            </w:pPr>
+            <w:r>
+              <w:t>CA</w:t>
             </w:r>
           </w:p>
         </w:tc>
@@ -7288,15 +7723,18 @@
           </w:tcPr>
           <w:p>
             <w:pPr>
-              <w:ind w:left="0" w:firstLine="0"/>
-              <w:jc w:val="center"/>
-            </w:pPr>
-            <w:r>
+              <w:jc w:val="center"/>
               <w:rPr>
                 <w:b/>
                 <w:bCs/>
               </w:rPr>
-              <w:t>Ejecutar plan de respuesta del riesgo RK02</w:t>
+            </w:pPr>
+            <w:r>
+              <w:rPr>
+                <w:b/>
+                <w:bCs/>
+              </w:rPr>
+              <w:t>Elaborar presentación 11/10</w:t>
             </w:r>
           </w:p>
         </w:tc>
@@ -7324,40 +7762,40 @@
               <w:jc w:val="center"/>
             </w:pPr>
             <w:r>
-              <w:t>10/10</w:t>
-            </w:r>
-          </w:p>
-        </w:tc>
-        <w:tc>
-          <w:tcPr>
-            <w:tcW w:w="1133" w:type="dxa"/>
-          </w:tcPr>
-          <w:p>
-            <w:pPr>
-              <w:jc w:val="center"/>
-            </w:pPr>
-          </w:p>
-        </w:tc>
-        <w:tc>
-          <w:tcPr>
-            <w:tcW w:w="1133" w:type="dxa"/>
-          </w:tcPr>
-          <w:p>
-            <w:pPr>
-              <w:jc w:val="center"/>
-            </w:pPr>
-          </w:p>
-        </w:tc>
-        <w:tc>
-          <w:tcPr>
-            <w:tcW w:w="1133" w:type="dxa"/>
-          </w:tcPr>
-          <w:p>
-            <w:pPr>
-              <w:jc w:val="center"/>
-            </w:pPr>
-            <w:r>
-              <w:t>CA</w:t>
+              <w:t>11/10</w:t>
+            </w:r>
+          </w:p>
+        </w:tc>
+        <w:tc>
+          <w:tcPr>
+            <w:tcW w:w="1133" w:type="dxa"/>
+          </w:tcPr>
+          <w:p>
+            <w:pPr>
+              <w:jc w:val="center"/>
+            </w:pPr>
+          </w:p>
+        </w:tc>
+        <w:tc>
+          <w:tcPr>
+            <w:tcW w:w="1133" w:type="dxa"/>
+          </w:tcPr>
+          <w:p>
+            <w:pPr>
+              <w:jc w:val="center"/>
+            </w:pPr>
+          </w:p>
+        </w:tc>
+        <w:tc>
+          <w:tcPr>
+            <w:tcW w:w="1133" w:type="dxa"/>
+          </w:tcPr>
+          <w:p>
+            <w:pPr>
+              <w:jc w:val="center"/>
+            </w:pPr>
+            <w:r>
+              <w:t>HC</w:t>
             </w:r>
           </w:p>
         </w:tc>
@@ -7368,82 +7806,25 @@
         </w:trPr>
         <w:tc>
           <w:tcPr>
-            <w:tcW w:w="5671" w:type="dxa"/>
-            <w:vAlign w:val="center"/>
-          </w:tcPr>
-          <w:p>
-            <w:pPr>
-              <w:ind w:left="0" w:firstLine="0"/>
-            </w:pPr>
-            <w:r>
-              <w:t>Realizar una retrospectiva de la estimación dada sobre lo ocurrido.</w:t>
-            </w:r>
-          </w:p>
-        </w:tc>
-        <w:tc>
-          <w:tcPr>
-            <w:tcW w:w="1134" w:type="dxa"/>
-            <w:vAlign w:val="center"/>
-          </w:tcPr>
-          <w:p>
-            <w:pPr>
-              <w:jc w:val="center"/>
-            </w:pPr>
-            <w:r>
-              <w:t>10/10</w:t>
-            </w:r>
-          </w:p>
-        </w:tc>
-        <w:tc>
-          <w:tcPr>
-            <w:tcW w:w="1133" w:type="dxa"/>
-            <w:vAlign w:val="center"/>
-          </w:tcPr>
-          <w:p>
-            <w:pPr>
-              <w:jc w:val="center"/>
-            </w:pPr>
-            <w:r>
-              <w:t>1</w:t>
-            </w:r>
-            <w:r>
-              <w:t>1</w:t>
-            </w:r>
-            <w:r>
-              <w:t>/10</w:t>
-            </w:r>
-          </w:p>
-        </w:tc>
-        <w:tc>
-          <w:tcPr>
-            <w:tcW w:w="1133" w:type="dxa"/>
-          </w:tcPr>
-          <w:p>
-            <w:pPr>
-              <w:jc w:val="center"/>
-            </w:pPr>
-          </w:p>
-        </w:tc>
-        <w:tc>
-          <w:tcPr>
-            <w:tcW w:w="1133" w:type="dxa"/>
-          </w:tcPr>
-          <w:p>
-            <w:pPr>
-              <w:jc w:val="center"/>
-            </w:pPr>
-          </w:p>
-        </w:tc>
-        <w:tc>
-          <w:tcPr>
-            <w:tcW w:w="1133" w:type="dxa"/>
-          </w:tcPr>
-          <w:p>
-            <w:pPr>
-              <w:jc w:val="center"/>
-            </w:pPr>
-            <w:r>
-              <w:t>CA</w:t>
+            <w:tcW w:w="11337" w:type="dxa"/>
+            <w:gridSpan w:val="6"/>
+            <w:shd w:val="clear" w:color="auto" w:fill="BFBFBF" w:themeFill="background1" w:themeFillShade="BF"/>
+            <w:vAlign w:val="center"/>
+          </w:tcPr>
+          <w:p>
+            <w:pPr>
+              <w:jc w:val="center"/>
+              <w:rPr>
+                <w:b/>
+                <w:bCs/>
+              </w:rPr>
+            </w:pPr>
+            <w:r>
+              <w:rPr>
+                <w:b/>
+                <w:bCs/>
+              </w:rPr>
+              <w:t>Observaciones</w:t>
             </w:r>
           </w:p>
         </w:tc>
@@ -7454,123 +7835,6 @@
         </w:trPr>
         <w:tc>
           <w:tcPr>
-            <w:tcW w:w="5671" w:type="dxa"/>
-            <w:vAlign w:val="center"/>
-          </w:tcPr>
-          <w:p>
-            <w:pPr>
-              <w:jc w:val="center"/>
-              <w:rPr>
-                <w:b/>
-                <w:bCs/>
-              </w:rPr>
-            </w:pPr>
-            <w:r>
-              <w:rPr>
-                <w:b/>
-                <w:bCs/>
-              </w:rPr>
-              <w:t>Elaborar presentación 11/10</w:t>
-            </w:r>
-          </w:p>
-        </w:tc>
-        <w:tc>
-          <w:tcPr>
-            <w:tcW w:w="1134" w:type="dxa"/>
-            <w:vAlign w:val="center"/>
-          </w:tcPr>
-          <w:p>
-            <w:pPr>
-              <w:jc w:val="center"/>
-            </w:pPr>
-            <w:r>
-              <w:t>10/10</w:t>
-            </w:r>
-          </w:p>
-        </w:tc>
-        <w:tc>
-          <w:tcPr>
-            <w:tcW w:w="1133" w:type="dxa"/>
-            <w:vAlign w:val="center"/>
-          </w:tcPr>
-          <w:p>
-            <w:pPr>
-              <w:jc w:val="center"/>
-            </w:pPr>
-            <w:r>
-              <w:t>11/10</w:t>
-            </w:r>
-          </w:p>
-        </w:tc>
-        <w:tc>
-          <w:tcPr>
-            <w:tcW w:w="1133" w:type="dxa"/>
-          </w:tcPr>
-          <w:p>
-            <w:pPr>
-              <w:jc w:val="center"/>
-            </w:pPr>
-          </w:p>
-        </w:tc>
-        <w:tc>
-          <w:tcPr>
-            <w:tcW w:w="1133" w:type="dxa"/>
-          </w:tcPr>
-          <w:p>
-            <w:pPr>
-              <w:jc w:val="center"/>
-            </w:pPr>
-          </w:p>
-        </w:tc>
-        <w:tc>
-          <w:tcPr>
-            <w:tcW w:w="1133" w:type="dxa"/>
-          </w:tcPr>
-          <w:p>
-            <w:pPr>
-              <w:jc w:val="center"/>
-            </w:pPr>
-            <w:r>
-              <w:t>HC</w:t>
-            </w:r>
-          </w:p>
-        </w:tc>
-      </w:tr>
-      <w:tr>
-        <w:trPr>
-          <w:jc w:val="center"/>
-        </w:trPr>
-        <w:tc>
-          <w:tcPr>
-            <w:tcW w:w="11337" w:type="dxa"/>
-            <w:gridSpan w:val="6"/>
-            <w:shd w:val="clear" w:color="auto" w:fill="BFBFBF" w:themeFill="background1" w:themeFillShade="BF"/>
-            <w:vAlign w:val="center"/>
-          </w:tcPr>
-          <w:p>
-            <w:pPr>
-              <w:jc w:val="center"/>
-              <w:rPr>
-                <w:b/>
-                <w:bCs/>
-              </w:rPr>
-            </w:pPr>
-            <w:r>
-              <w:rPr>
-                <w:b/>
-                <w:bCs/>
-              </w:rPr>
-              <w:t>Observaciones</w:t>
-            </w:r>
-          </w:p>
-        </w:tc>
-      </w:tr>
-      <w:tr>
-        <w:trPr>
-          <w:jc w:val="center"/>
-        </w:trPr>
-        <w:tc>
-          <w:tcPr>
             <w:tcW w:w="11337" w:type="dxa"/>
             <w:gridSpan w:val="6"/>
             <w:shd w:val="clear" w:color="auto" w:fill="auto"/>
@@ -7600,18 +7864,11 @@
               <w:rPr>
                 <w:vertAlign w:val="superscript"/>
               </w:rPr>
+              <w:lastRenderedPageBreak/>
               <w:t>2</w:t>
             </w:r>
             <w:r>
-              <w:t xml:space="preserve">HC: </w:t>
-            </w:r>
-            <w:proofErr w:type="spellStart"/>
-            <w:r>
-              <w:t>Hernandez</w:t>
-            </w:r>
-            <w:proofErr w:type="spellEnd"/>
-            <w:r>
-              <w:t xml:space="preserve"> Cintia</w:t>
+              <w:t>HC: Hernandez Cintia</w:t>
             </w:r>
             <w:r>
               <w:br/>
@@ -7632,7 +7889,6 @@
               <w:rPr>
                 <w:vertAlign w:val="superscript"/>
               </w:rPr>
-              <w:lastRenderedPageBreak/>
               <w:t>3</w:t>
             </w:r>
             <w:r>
@@ -7723,10 +7979,10 @@
         </w:rPr>
         <w:lastRenderedPageBreak/>
         <w:drawing>
-          <wp:inline distT="0" distB="0" distL="0" distR="0" wp14:anchorId="20C15444" wp14:editId="35904F8A">
-            <wp:extent cx="5400040" cy="8053705"/>
-            <wp:effectExtent l="0" t="0" r="0" b="4445"/>
-            <wp:docPr id="95346959" name="Imagen 15"/>
+          <wp:inline distT="0" distB="0" distL="0" distR="0" wp14:anchorId="492992F9" wp14:editId="044C0CA4">
+            <wp:extent cx="5400040" cy="8381365"/>
+            <wp:effectExtent l="0" t="0" r="0" b="635"/>
+            <wp:docPr id="1648464359" name="Imagen 16"/>
             <wp:cNvGraphicFramePr>
               <a:graphicFrameLocks xmlns:a="http://schemas.openxmlformats.org/drawingml/2006/main" noChangeAspect="1"/>
             </wp:cNvGraphicFramePr>
@@ -7734,7 +7990,7 @@
               <a:graphicData uri="http://schemas.openxmlformats.org/drawingml/2006/picture">
                 <pic:pic xmlns:pic="http://schemas.openxmlformats.org/drawingml/2006/picture">
                   <pic:nvPicPr>
-                    <pic:cNvPr id="0" name="Picture 1"/>
+                    <pic:cNvPr id="0" name="Picture 3"/>
                     <pic:cNvPicPr>
                       <a:picLocks noChangeAspect="1" noChangeArrowheads="1"/>
                     </pic:cNvPicPr>
@@ -7755,7 +8011,7 @@
                   <pic:spPr bwMode="auto">
                     <a:xfrm>
                       <a:off x="0" y="0"/>
-                      <a:ext cx="5400040" cy="8053705"/>
+                      <a:ext cx="5400040" cy="8381365"/>
                     </a:xfrm>
                     <a:prstGeom prst="rect">
                       <a:avLst/>
@@ -7855,15 +8111,7 @@
         </w:numPr>
       </w:pPr>
       <w:r>
-        <w:t xml:space="preserve">Visual </w:t>
-      </w:r>
-      <w:proofErr w:type="spellStart"/>
-      <w:r>
-        <w:t>Code</w:t>
-      </w:r>
-      <w:proofErr w:type="spellEnd"/>
-      <w:r>
-        <w:t xml:space="preserve"> Studio</w:t>
+        <w:t>Visual Code Studio</w:t>
       </w:r>
     </w:p>
     <w:p>
@@ -8108,13 +8356,8 @@
       </w:sdtPr>
       <w:sdtContent>
         <w:r>
-          <w:t>T-</w:t>
+          <w:t>T-Code</w:t>
         </w:r>
-        <w:proofErr w:type="spellStart"/>
-        <w:r>
-          <w:t>Code</w:t>
-        </w:r>
-        <w:proofErr w:type="spellEnd"/>
       </w:sdtContent>
     </w:sdt>
     <w:r>
@@ -8519,21 +8762,7 @@
           <w:rPr>
             <w:rFonts w:asciiTheme="minorHAnsi" w:eastAsiaTheme="minorHAnsi" w:hAnsiTheme="minorHAnsi" w:cstheme="minorBidi"/>
           </w:rPr>
-          <w:t xml:space="preserve">Agustín Collareda, Cintia </w:t>
-        </w:r>
-        <w:proofErr w:type="spellStart"/>
-        <w:r>
-          <w:rPr>
-            <w:rFonts w:asciiTheme="minorHAnsi" w:eastAsiaTheme="minorHAnsi" w:hAnsiTheme="minorHAnsi" w:cstheme="minorBidi"/>
-          </w:rPr>
-          <w:t>Hernandez</w:t>
-        </w:r>
-        <w:proofErr w:type="spellEnd"/>
-        <w:r>
-          <w:rPr>
-            <w:rFonts w:asciiTheme="minorHAnsi" w:eastAsiaTheme="minorHAnsi" w:hAnsiTheme="minorHAnsi" w:cstheme="minorBidi"/>
-          </w:rPr>
-          <w:t xml:space="preserve"> y Hugo Frey</w:t>
+          <w:t>Agustín Collareda, Cintia Hernandez y Hugo Frey</w:t>
         </w:r>
       </w:p>
     </w:sdtContent>

</xml_diff>

<commit_message>
Doc: Se finalizo con la conclusion de la ultima iteracion
</commit_message>
<xml_diff>
--- a/2. Etapa de elaboración/Iteración 2/Plan de iteracion/Plan de Iteracion E2_Vesta Risk Manager_T-Code.docx
+++ b/2. Etapa de elaboración/Iteración 2/Plan de iteracion/Plan de Iteracion E2_Vesta Risk Manager_T-Code.docx
@@ -938,7 +938,7 @@
       <w:r>
         <w:fldChar w:fldCharType="separate"/>
       </w:r>
-      <w:hyperlink w:anchor="_Toc178063447" w:history="1">
+      <w:hyperlink w:anchor="_Toc179475851" w:history="1">
         <w:r>
           <w:rPr>
             <w:rStyle w:val="Hipervnculo"/>
@@ -965,7 +965,7 @@
             <w:noProof/>
             <w:webHidden/>
           </w:rPr>
-          <w:instrText xml:space="preserve"> PAGEREF _Toc178063447 \h </w:instrText>
+          <w:instrText xml:space="preserve"> PAGEREF _Toc179475851 \h </w:instrText>
         </w:r>
         <w:r>
           <w:rPr>
@@ -1011,7 +1011,7 @@
           <w14:ligatures w14:val="standardContextual"/>
         </w:rPr>
       </w:pPr>
-      <w:hyperlink w:anchor="_Toc178063448" w:history="1">
+      <w:hyperlink w:anchor="_Toc179475852" w:history="1">
         <w:r>
           <w:rPr>
             <w:rStyle w:val="Hipervnculo"/>
@@ -1038,7 +1038,7 @@
             <w:noProof/>
             <w:webHidden/>
           </w:rPr>
-          <w:instrText xml:space="preserve"> PAGEREF _Toc178063448 \h </w:instrText>
+          <w:instrText xml:space="preserve"> PAGEREF _Toc179475852 \h </w:instrText>
         </w:r>
         <w:r>
           <w:rPr>
@@ -1084,7 +1084,7 @@
           <w14:ligatures w14:val="standardContextual"/>
         </w:rPr>
       </w:pPr>
-      <w:hyperlink w:anchor="_Toc178063449" w:history="1">
+      <w:hyperlink w:anchor="_Toc179475853" w:history="1">
         <w:r>
           <w:rPr>
             <w:rStyle w:val="Hipervnculo"/>
@@ -1111,7 +1111,7 @@
             <w:noProof/>
             <w:webHidden/>
           </w:rPr>
-          <w:instrText xml:space="preserve"> PAGEREF _Toc178063449 \h </w:instrText>
+          <w:instrText xml:space="preserve"> PAGEREF _Toc179475853 \h </w:instrText>
         </w:r>
         <w:r>
           <w:rPr>
@@ -1157,7 +1157,7 @@
           <w14:ligatures w14:val="standardContextual"/>
         </w:rPr>
       </w:pPr>
-      <w:hyperlink w:anchor="_Toc178063450" w:history="1">
+      <w:hyperlink w:anchor="_Toc179475854" w:history="1">
         <w:r>
           <w:rPr>
             <w:rStyle w:val="Hipervnculo"/>
@@ -1184,7 +1184,7 @@
             <w:noProof/>
             <w:webHidden/>
           </w:rPr>
-          <w:instrText xml:space="preserve"> PAGEREF _Toc178063450 \h </w:instrText>
+          <w:instrText xml:space="preserve"> PAGEREF _Toc179475854 \h </w:instrText>
         </w:r>
         <w:r>
           <w:rPr>
@@ -1230,7 +1230,7 @@
           <w14:ligatures w14:val="standardContextual"/>
         </w:rPr>
       </w:pPr>
-      <w:hyperlink w:anchor="_Toc178063451" w:history="1">
+      <w:hyperlink w:anchor="_Toc179475855" w:history="1">
         <w:r>
           <w:rPr>
             <w:rStyle w:val="Hipervnculo"/>
@@ -1257,7 +1257,7 @@
             <w:noProof/>
             <w:webHidden/>
           </w:rPr>
-          <w:instrText xml:space="preserve"> PAGEREF _Toc178063451 \h </w:instrText>
+          <w:instrText xml:space="preserve"> PAGEREF _Toc179475855 \h </w:instrText>
         </w:r>
         <w:r>
           <w:rPr>
@@ -1303,7 +1303,7 @@
           <w14:ligatures w14:val="standardContextual"/>
         </w:rPr>
       </w:pPr>
-      <w:hyperlink w:anchor="_Toc178063452" w:history="1">
+      <w:hyperlink w:anchor="_Toc179475856" w:history="1">
         <w:r>
           <w:rPr>
             <w:rStyle w:val="Hipervnculo"/>
@@ -1330,7 +1330,7 @@
             <w:noProof/>
             <w:webHidden/>
           </w:rPr>
-          <w:instrText xml:space="preserve"> PAGEREF _Toc178063452 \h </w:instrText>
+          <w:instrText xml:space="preserve"> PAGEREF _Toc179475856 \h </w:instrText>
         </w:r>
         <w:r>
           <w:rPr>
@@ -1376,7 +1376,7 @@
           <w14:ligatures w14:val="standardContextual"/>
         </w:rPr>
       </w:pPr>
-      <w:hyperlink w:anchor="_Toc178063453" w:history="1">
+      <w:hyperlink w:anchor="_Toc179475857" w:history="1">
         <w:r>
           <w:rPr>
             <w:rStyle w:val="Hipervnculo"/>
@@ -1403,7 +1403,7 @@
             <w:noProof/>
             <w:webHidden/>
           </w:rPr>
-          <w:instrText xml:space="preserve"> PAGEREF _Toc178063453 \h </w:instrText>
+          <w:instrText xml:space="preserve"> PAGEREF _Toc179475857 \h </w:instrText>
         </w:r>
         <w:r>
           <w:rPr>
@@ -1449,7 +1449,7 @@
           <w14:ligatures w14:val="standardContextual"/>
         </w:rPr>
       </w:pPr>
-      <w:hyperlink w:anchor="_Toc178063454" w:history="1">
+      <w:hyperlink w:anchor="_Toc179475858" w:history="1">
         <w:r>
           <w:rPr>
             <w:rStyle w:val="Hipervnculo"/>
@@ -1476,7 +1476,7 @@
             <w:noProof/>
             <w:webHidden/>
           </w:rPr>
-          <w:instrText xml:space="preserve"> PAGEREF _Toc178063454 \h </w:instrText>
+          <w:instrText xml:space="preserve"> PAGEREF _Toc179475858 \h </w:instrText>
         </w:r>
         <w:r>
           <w:rPr>
@@ -1496,7 +1496,7 @@
             <w:noProof/>
             <w:webHidden/>
           </w:rPr>
-          <w:t>6</w:t>
+          <w:t>10</w:t>
         </w:r>
         <w:r>
           <w:rPr>
@@ -1522,13 +1522,13 @@
           <w14:ligatures w14:val="standardContextual"/>
         </w:rPr>
       </w:pPr>
-      <w:hyperlink w:anchor="_Toc178063455" w:history="1">
+      <w:hyperlink w:anchor="_Toc179475859" w:history="1">
         <w:r>
           <w:rPr>
             <w:rStyle w:val="Hipervnculo"/>
             <w:noProof/>
           </w:rPr>
-          <w:t>Evaluación [Fecha]</w:t>
+          <w:t>Evaluación 10/10/2024</w:t>
         </w:r>
         <w:r>
           <w:rPr>
@@ -1549,7 +1549,7 @@
             <w:noProof/>
             <w:webHidden/>
           </w:rPr>
-          <w:instrText xml:space="preserve"> PAGEREF _Toc178063455 \h </w:instrText>
+          <w:instrText xml:space="preserve"> PAGEREF _Toc179475859 \h </w:instrText>
         </w:r>
         <w:r>
           <w:rPr>
@@ -1569,7 +1569,7 @@
             <w:noProof/>
             <w:webHidden/>
           </w:rPr>
-          <w:t>7</w:t>
+          <w:t>10</w:t>
         </w:r>
         <w:r>
           <w:rPr>
@@ -1595,7 +1595,7 @@
           <w14:ligatures w14:val="standardContextual"/>
         </w:rPr>
       </w:pPr>
-      <w:hyperlink w:anchor="_Toc178063456" w:history="1">
+      <w:hyperlink w:anchor="_Toc179475860" w:history="1">
         <w:r>
           <w:rPr>
             <w:rStyle w:val="Hipervnculo"/>
@@ -1622,7 +1622,7 @@
             <w:noProof/>
             <w:webHidden/>
           </w:rPr>
-          <w:instrText xml:space="preserve"> PAGEREF _Toc178063456 \h </w:instrText>
+          <w:instrText xml:space="preserve"> PAGEREF _Toc179475860 \h </w:instrText>
         </w:r>
         <w:r>
           <w:rPr>
@@ -1642,7 +1642,7 @@
             <w:noProof/>
             <w:webHidden/>
           </w:rPr>
-          <w:t>7</w:t>
+          <w:t>10</w:t>
         </w:r>
         <w:r>
           <w:rPr>
@@ -1668,7 +1668,7 @@
           <w14:ligatures w14:val="standardContextual"/>
         </w:rPr>
       </w:pPr>
-      <w:hyperlink w:anchor="_Toc178063457" w:history="1">
+      <w:hyperlink w:anchor="_Toc179475861" w:history="1">
         <w:r>
           <w:rPr>
             <w:rStyle w:val="Hipervnculo"/>
@@ -1695,7 +1695,7 @@
             <w:noProof/>
             <w:webHidden/>
           </w:rPr>
-          <w:instrText xml:space="preserve"> PAGEREF _Toc178063457 \h </w:instrText>
+          <w:instrText xml:space="preserve"> PAGEREF _Toc179475861 \h </w:instrText>
         </w:r>
         <w:r>
           <w:rPr>
@@ -1715,7 +1715,7 @@
             <w:noProof/>
             <w:webHidden/>
           </w:rPr>
-          <w:t>7</w:t>
+          <w:t>10</w:t>
         </w:r>
         <w:r>
           <w:rPr>
@@ -1741,7 +1741,7 @@
           <w14:ligatures w14:val="standardContextual"/>
         </w:rPr>
       </w:pPr>
-      <w:hyperlink w:anchor="_Toc178063458" w:history="1">
+      <w:hyperlink w:anchor="_Toc179475862" w:history="1">
         <w:r>
           <w:rPr>
             <w:rStyle w:val="Hipervnculo"/>
@@ -1768,7 +1768,7 @@
             <w:noProof/>
             <w:webHidden/>
           </w:rPr>
-          <w:instrText xml:space="preserve"> PAGEREF _Toc178063458 \h </w:instrText>
+          <w:instrText xml:space="preserve"> PAGEREF _Toc179475862 \h </w:instrText>
         </w:r>
         <w:r>
           <w:rPr>
@@ -1788,7 +1788,7 @@
             <w:noProof/>
             <w:webHidden/>
           </w:rPr>
-          <w:t>7</w:t>
+          <w:t>10</w:t>
         </w:r>
         <w:r>
           <w:rPr>
@@ -1814,7 +1814,7 @@
           <w14:ligatures w14:val="standardContextual"/>
         </w:rPr>
       </w:pPr>
-      <w:hyperlink w:anchor="_Toc178063459" w:history="1">
+      <w:hyperlink w:anchor="_Toc179475863" w:history="1">
         <w:r>
           <w:rPr>
             <w:rStyle w:val="Hipervnculo"/>
@@ -1841,7 +1841,7 @@
             <w:noProof/>
             <w:webHidden/>
           </w:rPr>
-          <w:instrText xml:space="preserve"> PAGEREF _Toc178063459 \h </w:instrText>
+          <w:instrText xml:space="preserve"> PAGEREF _Toc179475863 \h </w:instrText>
         </w:r>
         <w:r>
           <w:rPr>
@@ -1861,7 +1861,7 @@
             <w:noProof/>
             <w:webHidden/>
           </w:rPr>
-          <w:t>7</w:t>
+          <w:t>11</w:t>
         </w:r>
         <w:r>
           <w:rPr>
@@ -1887,7 +1887,7 @@
           <w14:ligatures w14:val="standardContextual"/>
         </w:rPr>
       </w:pPr>
-      <w:hyperlink w:anchor="_Toc178063460" w:history="1">
+      <w:hyperlink w:anchor="_Toc179475864" w:history="1">
         <w:r>
           <w:rPr>
             <w:rStyle w:val="Hipervnculo"/>
@@ -1914,7 +1914,7 @@
             <w:noProof/>
             <w:webHidden/>
           </w:rPr>
-          <w:instrText xml:space="preserve"> PAGEREF _Toc178063460 \h </w:instrText>
+          <w:instrText xml:space="preserve"> PAGEREF _Toc179475864 \h </w:instrText>
         </w:r>
         <w:r>
           <w:rPr>
@@ -1934,7 +1934,7 @@
             <w:noProof/>
             <w:webHidden/>
           </w:rPr>
-          <w:t>7</w:t>
+          <w:t>11</w:t>
         </w:r>
         <w:r>
           <w:rPr>
@@ -1981,7 +1981,7 @@
       <w:pPr>
         <w:pStyle w:val="PSI-Ttulo1"/>
       </w:pPr>
-      <w:bookmarkStart w:id="0" w:name="_Toc178063447"/>
+      <w:bookmarkStart w:id="0" w:name="_Toc179475851"/>
       <w:r>
         <w:t>Introducción</w:t>
       </w:r>
@@ -1996,7 +1996,7 @@
       <w:pPr>
         <w:pStyle w:val="PSI-Ttulo2"/>
       </w:pPr>
-      <w:bookmarkStart w:id="1" w:name="_Toc178063448"/>
+      <w:bookmarkStart w:id="1" w:name="_Toc179475852"/>
       <w:r>
         <w:t>Propósito</w:t>
       </w:r>
@@ -2026,7 +2026,7 @@
       <w:pPr>
         <w:pStyle w:val="PSI-Ttulo2"/>
       </w:pPr>
-      <w:bookmarkStart w:id="2" w:name="_Toc178063449"/>
+      <w:bookmarkStart w:id="2" w:name="_Toc179475853"/>
       <w:r>
         <w:t>Referencias</w:t>
       </w:r>
@@ -2090,7 +2090,7 @@
       <w:pPr>
         <w:pStyle w:val="PSI-Ttulo1"/>
       </w:pPr>
-      <w:bookmarkStart w:id="3" w:name="_Toc178063450"/>
+      <w:bookmarkStart w:id="3" w:name="_Toc179475854"/>
       <w:r>
         <w:t>Objetivos</w:t>
       </w:r>
@@ -2100,7 +2100,7 @@
       <w:pPr>
         <w:pStyle w:val="PSI-Ttulo2"/>
       </w:pPr>
-      <w:bookmarkStart w:id="4" w:name="_Toc178063451"/>
+      <w:bookmarkStart w:id="4" w:name="_Toc179475855"/>
       <w:r>
         <w:t>Criterios de Evaluación</w:t>
       </w:r>
@@ -2234,7 +2234,7 @@
       <w:pPr>
         <w:pStyle w:val="PSI-Ttulo2"/>
       </w:pPr>
-      <w:bookmarkStart w:id="5" w:name="_Toc178063452"/>
+      <w:bookmarkStart w:id="5" w:name="_Toc179475856"/>
       <w:r>
         <w:t>Elementos de la Línea Base</w:t>
       </w:r>
@@ -2308,7 +2308,7 @@
           <w:u w:val="single"/>
         </w:rPr>
       </w:pPr>
-      <w:bookmarkStart w:id="6" w:name="_Toc178063453"/>
+      <w:bookmarkStart w:id="6" w:name="_Toc179475857"/>
       <w:r>
         <w:t>Planificación</w:t>
       </w:r>
@@ -7277,7 +7277,16 @@
           <w:p>
             <w:pPr>
               <w:jc w:val="center"/>
-            </w:pPr>
+              <w:rPr>
+                <w:color w:val="FF0000"/>
+              </w:rPr>
+            </w:pPr>
+            <w:r>
+              <w:rPr>
+                <w:color w:val="FF0000"/>
+              </w:rPr>
+              <w:t>10/10</w:t>
+            </w:r>
           </w:p>
         </w:tc>
         <w:tc>
@@ -7774,16 +7783,22 @@
             <w:pPr>
               <w:jc w:val="center"/>
             </w:pPr>
-          </w:p>
-        </w:tc>
-        <w:tc>
-          <w:tcPr>
-            <w:tcW w:w="1133" w:type="dxa"/>
-          </w:tcPr>
-          <w:p>
-            <w:pPr>
-              <w:jc w:val="center"/>
-            </w:pPr>
+            <w:r>
+              <w:t>-</w:t>
+            </w:r>
+          </w:p>
+        </w:tc>
+        <w:tc>
+          <w:tcPr>
+            <w:tcW w:w="1133" w:type="dxa"/>
+          </w:tcPr>
+          <w:p>
+            <w:pPr>
+              <w:jc w:val="center"/>
+            </w:pPr>
+            <w:r>
+              <w:t>-</w:t>
+            </w:r>
           </w:p>
         </w:tc>
         <w:tc>
@@ -7979,7 +7994,7 @@
         </w:rPr>
         <w:lastRenderedPageBreak/>
         <w:drawing>
-          <wp:inline distT="0" distB="0" distL="0" distR="0" wp14:anchorId="492992F9" wp14:editId="044C0CA4">
+          <wp:inline distT="0" distB="0" distL="0" distR="0" wp14:anchorId="492992F9" wp14:editId="028A20EB">
             <wp:extent cx="5400040" cy="8381365"/>
             <wp:effectExtent l="0" t="0" r="0" b="635"/>
             <wp:docPr id="1648464359" name="Imagen 16"/>
@@ -8037,7 +8052,7 @@
       <w:pPr>
         <w:pStyle w:val="PSI-Ttulo1"/>
       </w:pPr>
-      <w:bookmarkStart w:id="8" w:name="_Toc178063454"/>
+      <w:bookmarkStart w:id="8" w:name="_Toc179475858"/>
       <w:r>
         <w:lastRenderedPageBreak/>
         <w:t>Recursos</w:t>
@@ -8157,28 +8172,23 @@
       <w:pPr>
         <w:pStyle w:val="PSI-Ttulo1"/>
       </w:pPr>
-      <w:bookmarkStart w:id="9" w:name="_Toc178063455"/>
+      <w:bookmarkStart w:id="9" w:name="_Toc179475859"/>
       <w:r>
         <w:t>Evaluación</w:t>
       </w:r>
       <w:r>
-        <w:t xml:space="preserve"> [Fecha]</w:t>
+        <w:t xml:space="preserve"> </w:t>
+      </w:r>
+      <w:r>
+        <w:t>10/10/2024</w:t>
       </w:r>
       <w:bookmarkEnd w:id="9"/>
     </w:p>
     <w:p>
-      <w:r>
-        <w:t>Esta sección será</w:t>
-      </w:r>
-      <w:r>
-        <w:t xml:space="preserve"> completada al final de la iteración.</w:t>
-      </w:r>
-    </w:p>
-    <w:p>
       <w:pPr>
         <w:pStyle w:val="PSI-Ttulo2"/>
       </w:pPr>
-      <w:bookmarkStart w:id="10" w:name="_Toc178063456"/>
+      <w:bookmarkStart w:id="10" w:name="_Toc179475860"/>
       <w:r>
         <w:t>Objetivos Alcanzados</w:t>
       </w:r>
@@ -8186,22 +8196,128 @@
     </w:p>
     <w:p>
       <w:r>
-        <w:t>Esta sección será completada al final de la iteración.</w:t>
+        <w:t>Los objetivos alcanzados en esta iteración fueron:</w:t>
       </w:r>
     </w:p>
     <w:p>
       <w:pPr>
-        <w:pStyle w:val="PSI-Ttulo2"/>
-        <w:rPr>
-          <w:lang w:val="es-ES"/>
-        </w:rPr>
-      </w:pPr>
+        <w:pStyle w:val="Prrafodelista"/>
+        <w:numPr>
+          <w:ilvl w:val="0"/>
+          <w:numId w:val="14"/>
+        </w:numPr>
+      </w:pPr>
+      <w:r>
+        <w:t>Desarrollar el modelo de casos de uso.</w:t>
+      </w:r>
     </w:p>
     <w:p>
       <w:pPr>
+        <w:pStyle w:val="Prrafodelista"/>
+        <w:numPr>
+          <w:ilvl w:val="0"/>
+          <w:numId w:val="14"/>
+        </w:numPr>
+      </w:pPr>
+      <w:r>
+        <w:t>Realizar la estimación por puntos de caso de uso.</w:t>
+      </w:r>
+    </w:p>
+    <w:p>
+      <w:pPr>
+        <w:pStyle w:val="Prrafodelista"/>
+        <w:numPr>
+          <w:ilvl w:val="0"/>
+          <w:numId w:val="14"/>
+        </w:numPr>
+      </w:pPr>
+      <w:r>
+        <w:t>Elaborar el primer prototipo funcional.</w:t>
+      </w:r>
+    </w:p>
+    <w:p>
+      <w:pPr>
+        <w:pStyle w:val="Prrafodelista"/>
+        <w:numPr>
+          <w:ilvl w:val="0"/>
+          <w:numId w:val="14"/>
+        </w:numPr>
+      </w:pPr>
+      <w:r>
+        <w:t>Desarrollar el modelo de datos.</w:t>
+      </w:r>
+    </w:p>
+    <w:p>
+      <w:pPr>
+        <w:pStyle w:val="Prrafodelista"/>
+        <w:numPr>
+          <w:ilvl w:val="0"/>
+          <w:numId w:val="14"/>
+        </w:numPr>
+      </w:pPr>
+      <w:r>
+        <w:t>Desarrollar el plan de pruebas.</w:t>
+      </w:r>
+    </w:p>
+    <w:p>
+      <w:pPr>
+        <w:pStyle w:val="Prrafodelista"/>
+        <w:numPr>
+          <w:ilvl w:val="0"/>
+          <w:numId w:val="14"/>
+        </w:numPr>
+      </w:pPr>
+      <w:r>
+        <w:t>Iniciar la elaboración del modelo de diseño.</w:t>
+      </w:r>
+    </w:p>
+    <w:p>
+      <w:pPr>
+        <w:pStyle w:val="Prrafodelista"/>
+        <w:numPr>
+          <w:ilvl w:val="0"/>
+          <w:numId w:val="14"/>
+        </w:numPr>
+      </w:pPr>
+      <w:r>
+        <w:t xml:space="preserve">Adaptar </w:t>
+      </w:r>
+      <w:r>
+        <w:t>UARGflow</w:t>
+      </w:r>
+      <w:r>
+        <w:t xml:space="preserve"> al proyecto.</w:t>
+      </w:r>
+    </w:p>
+    <w:p>
+      <w:pPr>
+        <w:pStyle w:val="Prrafodelista"/>
+        <w:numPr>
+          <w:ilvl w:val="0"/>
+          <w:numId w:val="14"/>
+        </w:numPr>
+      </w:pPr>
+      <w:r>
+        <w:t>Planificar la fase de construcción iteración 1.</w:t>
+      </w:r>
+    </w:p>
+    <w:p>
+      <w:pPr>
+        <w:pStyle w:val="Prrafodelista"/>
+        <w:numPr>
+          <w:ilvl w:val="0"/>
+          <w:numId w:val="14"/>
+        </w:numPr>
+      </w:pPr>
+      <w:r>
+        <w:t>Revisar el impacto del prototipo funcional en los elementos de la línea base.</w:t>
+      </w:r>
+    </w:p>
+    <w:p>
+      <w:pPr>
         <w:pStyle w:val="PSI-Ttulo2"/>
       </w:pPr>
-      <w:bookmarkStart w:id="11" w:name="_Toc178063457"/>
+      <w:bookmarkStart w:id="11" w:name="_Toc179475861"/>
       <w:r>
         <w:t>Objetivos No A</w:t>
       </w:r>
@@ -8212,7 +8328,37 @@
     </w:p>
     <w:p>
       <w:r>
-        <w:t>Esta sección será completada al final de la iteración.</w:t>
+        <w:t xml:space="preserve">Algunos de los objetivos que no pudieron ser alcanzados en esta etapa fueron: </w:t>
+      </w:r>
+    </w:p>
+    <w:p>
+      <w:pPr>
+        <w:pStyle w:val="Prrafodelista"/>
+        <w:numPr>
+          <w:ilvl w:val="0"/>
+          <w:numId w:val="17"/>
+        </w:numPr>
+      </w:pPr>
+      <w:r>
+        <w:t>Cumplir con la totalidad</w:t>
+      </w:r>
+      <w:r>
+        <w:t xml:space="preserve"> de la ejecución de los planes de riesgo</w:t>
+      </w:r>
+      <w:r>
+        <w:t>.</w:t>
+      </w:r>
+    </w:p>
+    <w:p>
+      <w:pPr>
+        <w:pStyle w:val="Prrafodelista"/>
+        <w:numPr>
+          <w:ilvl w:val="0"/>
+          <w:numId w:val="17"/>
+        </w:numPr>
+      </w:pPr>
+      <w:r>
+        <w:t>Cumplir con los plazos establecidos en la planificación.</w:t>
       </w:r>
     </w:p>
     <w:p>
@@ -8227,7 +8373,7 @@
       <w:pPr>
         <w:pStyle w:val="PSI-Ttulo2"/>
       </w:pPr>
-      <w:bookmarkStart w:id="12" w:name="_Toc178063458"/>
+      <w:bookmarkStart w:id="12" w:name="_Toc179475862"/>
       <w:r>
         <w:t>Elementos incluidos en la Línea Base</w:t>
       </w:r>
@@ -8235,7 +8381,56 @@
     </w:p>
     <w:p>
       <w:r>
-        <w:t>Esta sección será completada al final de la iteración.</w:t>
+        <w:t xml:space="preserve">Los elementos que fueron incluidos en la línea base son: </w:t>
+      </w:r>
+    </w:p>
+    <w:p>
+      <w:pPr>
+        <w:pStyle w:val="Prrafodelista"/>
+        <w:numPr>
+          <w:ilvl w:val="0"/>
+          <w:numId w:val="16"/>
+        </w:numPr>
+      </w:pPr>
+      <w:r>
+        <w:lastRenderedPageBreak/>
+        <w:t>Modelo de casos de uso.</w:t>
+      </w:r>
+    </w:p>
+    <w:p>
+      <w:pPr>
+        <w:pStyle w:val="Prrafodelista"/>
+        <w:numPr>
+          <w:ilvl w:val="0"/>
+          <w:numId w:val="16"/>
+        </w:numPr>
+      </w:pPr>
+      <w:r>
+        <w:t>Modelo de datos.</w:t>
+      </w:r>
+    </w:p>
+    <w:p>
+      <w:pPr>
+        <w:pStyle w:val="Prrafodelista"/>
+        <w:numPr>
+          <w:ilvl w:val="0"/>
+          <w:numId w:val="16"/>
+        </w:numPr>
+      </w:pPr>
+      <w:r>
+        <w:t>Plan de pruebas.</w:t>
+      </w:r>
+    </w:p>
+    <w:p>
+      <w:pPr>
+        <w:pStyle w:val="Prrafodelista"/>
+        <w:numPr>
+          <w:ilvl w:val="0"/>
+          <w:numId w:val="16"/>
+        </w:numPr>
+      </w:pPr>
+      <w:r>
+        <w:t>Plan de la fase de construcción iteración 1.</w:t>
       </w:r>
     </w:p>
     <w:p>
@@ -8250,31 +8445,174 @@
       <w:pPr>
         <w:pStyle w:val="PSI-Ttulo1"/>
       </w:pPr>
-      <w:bookmarkStart w:id="13" w:name="_Toc178063459"/>
+      <w:bookmarkStart w:id="13" w:name="_Toc179475863"/>
       <w:r>
         <w:t>Conclusión</w:t>
       </w:r>
       <w:bookmarkEnd w:id="13"/>
     </w:p>
     <w:p>
+      <w:pPr>
+        <w:pStyle w:val="PSI-Ttulo2"/>
+        <w:ind w:left="0" w:firstLine="0"/>
+        <w:jc w:val="both"/>
+        <w:rPr>
+          <w:rFonts w:ascii="Calibri" w:eastAsia="Calibri" w:hAnsi="Calibri"/>
+          <w:b w:val="0"/>
+          <w:bCs w:val="0"/>
+          <w:color w:val="auto"/>
+          <w:sz w:val="22"/>
+          <w:szCs w:val="22"/>
+          <w:lang w:val="es-ES"/>
+        </w:rPr>
+      </w:pPr>
       <w:bookmarkStart w:id="14" w:name="_Toc238197620"/>
+      <w:bookmarkStart w:id="15" w:name="_Toc179475864"/>
       <w:r>
-        <w:t>Esta sección será completada al final de la iteración.</w:t>
+        <w:rPr>
+          <w:rFonts w:ascii="Calibri" w:eastAsia="Calibri" w:hAnsi="Calibri"/>
+          <w:b w:val="0"/>
+          <w:bCs w:val="0"/>
+          <w:color w:val="auto"/>
+          <w:sz w:val="22"/>
+          <w:szCs w:val="22"/>
+          <w:lang w:val="es-ES"/>
+        </w:rPr>
+        <w:t>Al finalizar esta iteración, se logr</w:t>
+      </w:r>
+      <w:r>
+        <w:rPr>
+          <w:rFonts w:ascii="Calibri" w:eastAsia="Calibri" w:hAnsi="Calibri"/>
+          <w:b w:val="0"/>
+          <w:bCs w:val="0"/>
+          <w:color w:val="auto"/>
+          <w:sz w:val="22"/>
+          <w:szCs w:val="22"/>
+          <w:lang w:val="es-ES"/>
+        </w:rPr>
+        <w:t>ó</w:t>
+      </w:r>
+      <w:r>
+        <w:rPr>
+          <w:rFonts w:ascii="Calibri" w:eastAsia="Calibri" w:hAnsi="Calibri"/>
+          <w:b w:val="0"/>
+          <w:bCs w:val="0"/>
+          <w:color w:val="auto"/>
+          <w:sz w:val="22"/>
+          <w:szCs w:val="22"/>
+          <w:lang w:val="es-ES"/>
+        </w:rPr>
+        <w:t xml:space="preserve"> cumplir con la mayoría de los objetivos planteados, especialmente aquellos relacionados con el desarrollo de componentes clave del sistema</w:t>
+      </w:r>
+      <w:r>
+        <w:rPr>
+          <w:rFonts w:ascii="Calibri" w:eastAsia="Calibri" w:hAnsi="Calibri"/>
+          <w:b w:val="0"/>
+          <w:bCs w:val="0"/>
+          <w:color w:val="auto"/>
+          <w:sz w:val="22"/>
+          <w:szCs w:val="22"/>
+          <w:lang w:val="es-ES"/>
+        </w:rPr>
+        <w:t xml:space="preserve">. Entre ellos </w:t>
+      </w:r>
+      <w:r>
+        <w:rPr>
+          <w:rFonts w:ascii="Calibri" w:eastAsia="Calibri" w:hAnsi="Calibri"/>
+          <w:b w:val="0"/>
+          <w:bCs w:val="0"/>
+          <w:color w:val="auto"/>
+          <w:sz w:val="22"/>
+          <w:szCs w:val="22"/>
+          <w:lang w:val="es-ES"/>
+        </w:rPr>
+        <w:t>el modelo de casos de uso, el modelo de datos y el plan de pruebas. Además, se elaboró un primer prototipo funcional y se revisó su impacto en los elementos de la línea base, lo que permitió validar aspectos</w:t>
+      </w:r>
+      <w:r>
+        <w:rPr>
+          <w:rFonts w:ascii="Calibri" w:eastAsia="Calibri" w:hAnsi="Calibri"/>
+          <w:b w:val="0"/>
+          <w:bCs w:val="0"/>
+          <w:color w:val="auto"/>
+          <w:sz w:val="22"/>
+          <w:szCs w:val="22"/>
+          <w:lang w:val="es-ES"/>
+        </w:rPr>
+        <w:t xml:space="preserve"> importantes</w:t>
+      </w:r>
+      <w:r>
+        <w:rPr>
+          <w:rFonts w:ascii="Calibri" w:eastAsia="Calibri" w:hAnsi="Calibri"/>
+          <w:b w:val="0"/>
+          <w:bCs w:val="0"/>
+          <w:color w:val="auto"/>
+          <w:sz w:val="22"/>
+          <w:szCs w:val="22"/>
+          <w:lang w:val="es-ES"/>
+        </w:rPr>
+        <w:t xml:space="preserve"> del proyecto.</w:t>
       </w:r>
     </w:p>
     <w:p>
       <w:pPr>
         <w:pStyle w:val="PSI-Ttulo2"/>
+        <w:ind w:left="0" w:firstLine="0"/>
+        <w:jc w:val="both"/>
         <w:rPr>
+          <w:rFonts w:ascii="Calibri" w:eastAsia="Calibri" w:hAnsi="Calibri"/>
+          <w:b w:val="0"/>
+          <w:bCs w:val="0"/>
+          <w:color w:val="auto"/>
+          <w:sz w:val="22"/>
+          <w:szCs w:val="22"/>
           <w:lang w:val="es-ES"/>
         </w:rPr>
       </w:pPr>
+      <w:r>
+        <w:rPr>
+          <w:rFonts w:ascii="Calibri" w:eastAsia="Calibri" w:hAnsi="Calibri"/>
+          <w:b w:val="0"/>
+          <w:bCs w:val="0"/>
+          <w:color w:val="auto"/>
+          <w:sz w:val="22"/>
+          <w:szCs w:val="22"/>
+          <w:lang w:val="es-ES"/>
+        </w:rPr>
+        <w:t>Un avance significativo fue la corrección de las fallas detectadas en iteraciones anteriores mediante la implementación de una nueva metodología, lo cual resultó en la finalización y revisión de documentos que previamente habían quedado incompletos. Esto refleja una mejora en los procesos de trabajo y en la coordinación del equipo.</w:t>
+      </w:r>
     </w:p>
     <w:p>
       <w:pPr>
         <w:pStyle w:val="PSI-Ttulo2"/>
-      </w:pPr>
-      <w:bookmarkStart w:id="15" w:name="_Toc178063460"/>
+        <w:ind w:left="0" w:firstLine="0"/>
+        <w:jc w:val="both"/>
+        <w:rPr>
+          <w:rFonts w:ascii="Calibri" w:eastAsia="Calibri" w:hAnsi="Calibri"/>
+          <w:b w:val="0"/>
+          <w:bCs w:val="0"/>
+          <w:color w:val="auto"/>
+          <w:sz w:val="22"/>
+          <w:szCs w:val="22"/>
+          <w:lang w:val="es-ES"/>
+        </w:rPr>
+      </w:pPr>
+      <w:r>
+        <w:rPr>
+          <w:rFonts w:ascii="Calibri" w:eastAsia="Calibri" w:hAnsi="Calibri"/>
+          <w:b w:val="0"/>
+          <w:bCs w:val="0"/>
+          <w:color w:val="auto"/>
+          <w:sz w:val="22"/>
+          <w:szCs w:val="22"/>
+          <w:lang w:val="es-ES"/>
+        </w:rPr>
+        <w:t>Sin embargo, no se pudo cumplir con algunos objetivos, como la ejecución completa de los planes de riesgo y el ajuste a los plazos originalmente establecidos en la planificación. Estos elementos deberán ser atendidos en futuras iteraciones para asegurar una mejor gestión de riesgos y una mayor adherencia a los tiempos previstos.</w:t>
+      </w:r>
+    </w:p>
+    <w:p>
+      <w:pPr>
+        <w:pStyle w:val="PSI-Ttulo2"/>
+      </w:pPr>
       <w:r>
         <w:t>Estado del repositorio</w:t>
       </w:r>
@@ -8590,9 +8928,6 @@
       <w:tab/>
     </w:r>
     <w:r>
-      <w:tab/>
-    </w:r>
-    <w:r>
       <w:rPr>
         <w:rFonts w:ascii="Cambria" w:hAnsi="Cambria" w:cs="Cambria"/>
       </w:rPr>
@@ -10446,17 +10781,17 @@
   <w:abstractNum w:abstractNumId="9" w15:restartNumberingAfterBreak="0">
     <w:nsid w:val="49B9751D"/>
     <w:multiLevelType w:val="hybridMultilevel"/>
-    <w:tmpl w:val="06BEEC8A"/>
-    <w:lvl w:ilvl="0" w:tplc="F656D8DE">
-      <w:start w:val="20"/>
+    <w:tmpl w:val="80FCC004"/>
+    <w:lvl w:ilvl="0" w:tplc="2C0A0001">
+      <w:start w:val="1"/>
       <w:numFmt w:val="bullet"/>
-      <w:lvlText w:val="-"/>
+      <w:lvlText w:val=""/>
       <w:lvlJc w:val="left"/>
       <w:pPr>
         <w:ind w:left="720" w:hanging="360"/>
       </w:pPr>
       <w:rPr>
-        <w:rFonts w:ascii="Calibri" w:eastAsia="Calibri" w:hAnsi="Calibri" w:cs="Calibri" w:hint="default"/>
+        <w:rFonts w:ascii="Symbol" w:hAnsi="Symbol" w:hint="default"/>
       </w:rPr>
     </w:lvl>
     <w:lvl w:ilvl="1" w:tplc="2C0A0003" w:tentative="1">
@@ -10786,17 +11121,17 @@
   <w:abstractNum w:abstractNumId="12" w15:restartNumberingAfterBreak="0">
     <w:nsid w:val="546445E8"/>
     <w:multiLevelType w:val="hybridMultilevel"/>
-    <w:tmpl w:val="433E0D8C"/>
-    <w:lvl w:ilvl="0" w:tplc="F656D8DE">
-      <w:start w:val="20"/>
+    <w:tmpl w:val="FFC8407C"/>
+    <w:lvl w:ilvl="0" w:tplc="2C0A0001">
+      <w:start w:val="1"/>
       <w:numFmt w:val="bullet"/>
-      <w:lvlText w:val="-"/>
+      <w:lvlText w:val=""/>
       <w:lvlJc w:val="left"/>
       <w:pPr>
         <w:ind w:left="720" w:hanging="360"/>
       </w:pPr>
       <w:rPr>
-        <w:rFonts w:ascii="Calibri" w:eastAsia="Calibri" w:hAnsi="Calibri" w:cs="Calibri" w:hint="default"/>
+        <w:rFonts w:ascii="Symbol" w:hAnsi="Symbol" w:hint="default"/>
       </w:rPr>
     </w:lvl>
     <w:lvl w:ilvl="1" w:tplc="2C0A0003" w:tentative="1">
@@ -11698,7 +12033,6 @@
   <w:style w:type="character" w:default="1" w:styleId="Fuentedeprrafopredeter">
     <w:name w:val="Default Paragraph Font"/>
     <w:uiPriority w:val="1"/>
-    <w:semiHidden/>
     <w:unhideWhenUsed/>
   </w:style>
   <w:style w:type="table" w:default="1" w:styleId="Tablanormal">

</xml_diff>

<commit_message>
Doc: Se finalizo el documento del plan de iteracion 2 fase elaboracion
</commit_message>
<xml_diff>
--- a/2. Etapa de elaboración/Iteración 2/Plan de iteracion/Plan de Iteracion E2_Vesta Risk Manager_T-Code.docx
+++ b/2. Etapa de elaboración/Iteración 2/Plan de iteracion/Plan de Iteracion E2_Vesta Risk Manager_T-Code.docx
@@ -938,7 +938,7 @@
       <w:r>
         <w:fldChar w:fldCharType="separate"/>
       </w:r>
-      <w:hyperlink w:anchor="_Toc179475851" w:history="1">
+      <w:hyperlink w:anchor="_Toc179482585" w:history="1">
         <w:r>
           <w:rPr>
             <w:rStyle w:val="Hipervnculo"/>
@@ -965,7 +965,7 @@
             <w:noProof/>
             <w:webHidden/>
           </w:rPr>
-          <w:instrText xml:space="preserve"> PAGEREF _Toc179475851 \h </w:instrText>
+          <w:instrText xml:space="preserve"> PAGEREF _Toc179482585 \h </w:instrText>
         </w:r>
         <w:r>
           <w:rPr>
@@ -1011,7 +1011,7 @@
           <w14:ligatures w14:val="standardContextual"/>
         </w:rPr>
       </w:pPr>
-      <w:hyperlink w:anchor="_Toc179475852" w:history="1">
+      <w:hyperlink w:anchor="_Toc179482586" w:history="1">
         <w:r>
           <w:rPr>
             <w:rStyle w:val="Hipervnculo"/>
@@ -1038,7 +1038,7 @@
             <w:noProof/>
             <w:webHidden/>
           </w:rPr>
-          <w:instrText xml:space="preserve"> PAGEREF _Toc179475852 \h </w:instrText>
+          <w:instrText xml:space="preserve"> PAGEREF _Toc179482586 \h </w:instrText>
         </w:r>
         <w:r>
           <w:rPr>
@@ -1084,7 +1084,7 @@
           <w14:ligatures w14:val="standardContextual"/>
         </w:rPr>
       </w:pPr>
-      <w:hyperlink w:anchor="_Toc179475853" w:history="1">
+      <w:hyperlink w:anchor="_Toc179482587" w:history="1">
         <w:r>
           <w:rPr>
             <w:rStyle w:val="Hipervnculo"/>
@@ -1111,7 +1111,7 @@
             <w:noProof/>
             <w:webHidden/>
           </w:rPr>
-          <w:instrText xml:space="preserve"> PAGEREF _Toc179475853 \h </w:instrText>
+          <w:instrText xml:space="preserve"> PAGEREF _Toc179482587 \h </w:instrText>
         </w:r>
         <w:r>
           <w:rPr>
@@ -1157,7 +1157,7 @@
           <w14:ligatures w14:val="standardContextual"/>
         </w:rPr>
       </w:pPr>
-      <w:hyperlink w:anchor="_Toc179475854" w:history="1">
+      <w:hyperlink w:anchor="_Toc179482588" w:history="1">
         <w:r>
           <w:rPr>
             <w:rStyle w:val="Hipervnculo"/>
@@ -1184,7 +1184,7 @@
             <w:noProof/>
             <w:webHidden/>
           </w:rPr>
-          <w:instrText xml:space="preserve"> PAGEREF _Toc179475854 \h </w:instrText>
+          <w:instrText xml:space="preserve"> PAGEREF _Toc179482588 \h </w:instrText>
         </w:r>
         <w:r>
           <w:rPr>
@@ -1230,7 +1230,7 @@
           <w14:ligatures w14:val="standardContextual"/>
         </w:rPr>
       </w:pPr>
-      <w:hyperlink w:anchor="_Toc179475855" w:history="1">
+      <w:hyperlink w:anchor="_Toc179482589" w:history="1">
         <w:r>
           <w:rPr>
             <w:rStyle w:val="Hipervnculo"/>
@@ -1257,7 +1257,7 @@
             <w:noProof/>
             <w:webHidden/>
           </w:rPr>
-          <w:instrText xml:space="preserve"> PAGEREF _Toc179475855 \h </w:instrText>
+          <w:instrText xml:space="preserve"> PAGEREF _Toc179482589 \h </w:instrText>
         </w:r>
         <w:r>
           <w:rPr>
@@ -1303,7 +1303,7 @@
           <w14:ligatures w14:val="standardContextual"/>
         </w:rPr>
       </w:pPr>
-      <w:hyperlink w:anchor="_Toc179475856" w:history="1">
+      <w:hyperlink w:anchor="_Toc179482590" w:history="1">
         <w:r>
           <w:rPr>
             <w:rStyle w:val="Hipervnculo"/>
@@ -1330,7 +1330,7 @@
             <w:noProof/>
             <w:webHidden/>
           </w:rPr>
-          <w:instrText xml:space="preserve"> PAGEREF _Toc179475856 \h </w:instrText>
+          <w:instrText xml:space="preserve"> PAGEREF _Toc179482590 \h </w:instrText>
         </w:r>
         <w:r>
           <w:rPr>
@@ -1376,7 +1376,7 @@
           <w14:ligatures w14:val="standardContextual"/>
         </w:rPr>
       </w:pPr>
-      <w:hyperlink w:anchor="_Toc179475857" w:history="1">
+      <w:hyperlink w:anchor="_Toc179482591" w:history="1">
         <w:r>
           <w:rPr>
             <w:rStyle w:val="Hipervnculo"/>
@@ -1403,7 +1403,7 @@
             <w:noProof/>
             <w:webHidden/>
           </w:rPr>
-          <w:instrText xml:space="preserve"> PAGEREF _Toc179475857 \h </w:instrText>
+          <w:instrText xml:space="preserve"> PAGEREF _Toc179482591 \h </w:instrText>
         </w:r>
         <w:r>
           <w:rPr>
@@ -1449,7 +1449,7 @@
           <w14:ligatures w14:val="standardContextual"/>
         </w:rPr>
       </w:pPr>
-      <w:hyperlink w:anchor="_Toc179475858" w:history="1">
+      <w:hyperlink w:anchor="_Toc179482592" w:history="1">
         <w:r>
           <w:rPr>
             <w:rStyle w:val="Hipervnculo"/>
@@ -1476,7 +1476,7 @@
             <w:noProof/>
             <w:webHidden/>
           </w:rPr>
-          <w:instrText xml:space="preserve"> PAGEREF _Toc179475858 \h </w:instrText>
+          <w:instrText xml:space="preserve"> PAGEREF _Toc179482592 \h </w:instrText>
         </w:r>
         <w:r>
           <w:rPr>
@@ -1522,7 +1522,7 @@
           <w14:ligatures w14:val="standardContextual"/>
         </w:rPr>
       </w:pPr>
-      <w:hyperlink w:anchor="_Toc179475859" w:history="1">
+      <w:hyperlink w:anchor="_Toc179482593" w:history="1">
         <w:r>
           <w:rPr>
             <w:rStyle w:val="Hipervnculo"/>
@@ -1549,7 +1549,7 @@
             <w:noProof/>
             <w:webHidden/>
           </w:rPr>
-          <w:instrText xml:space="preserve"> PAGEREF _Toc179475859 \h </w:instrText>
+          <w:instrText xml:space="preserve"> PAGEREF _Toc179482593 \h </w:instrText>
         </w:r>
         <w:r>
           <w:rPr>
@@ -1595,7 +1595,7 @@
           <w14:ligatures w14:val="standardContextual"/>
         </w:rPr>
       </w:pPr>
-      <w:hyperlink w:anchor="_Toc179475860" w:history="1">
+      <w:hyperlink w:anchor="_Toc179482594" w:history="1">
         <w:r>
           <w:rPr>
             <w:rStyle w:val="Hipervnculo"/>
@@ -1622,7 +1622,7 @@
             <w:noProof/>
             <w:webHidden/>
           </w:rPr>
-          <w:instrText xml:space="preserve"> PAGEREF _Toc179475860 \h </w:instrText>
+          <w:instrText xml:space="preserve"> PAGEREF _Toc179482594 \h </w:instrText>
         </w:r>
         <w:r>
           <w:rPr>
@@ -1668,7 +1668,7 @@
           <w14:ligatures w14:val="standardContextual"/>
         </w:rPr>
       </w:pPr>
-      <w:hyperlink w:anchor="_Toc179475861" w:history="1">
+      <w:hyperlink w:anchor="_Toc179482595" w:history="1">
         <w:r>
           <w:rPr>
             <w:rStyle w:val="Hipervnculo"/>
@@ -1695,7 +1695,7 @@
             <w:noProof/>
             <w:webHidden/>
           </w:rPr>
-          <w:instrText xml:space="preserve"> PAGEREF _Toc179475861 \h </w:instrText>
+          <w:instrText xml:space="preserve"> PAGEREF _Toc179482595 \h </w:instrText>
         </w:r>
         <w:r>
           <w:rPr>
@@ -1741,7 +1741,7 @@
           <w14:ligatures w14:val="standardContextual"/>
         </w:rPr>
       </w:pPr>
-      <w:hyperlink w:anchor="_Toc179475862" w:history="1">
+      <w:hyperlink w:anchor="_Toc179482596" w:history="1">
         <w:r>
           <w:rPr>
             <w:rStyle w:val="Hipervnculo"/>
@@ -1768,7 +1768,7 @@
             <w:noProof/>
             <w:webHidden/>
           </w:rPr>
-          <w:instrText xml:space="preserve"> PAGEREF _Toc179475862 \h </w:instrText>
+          <w:instrText xml:space="preserve"> PAGEREF _Toc179482596 \h </w:instrText>
         </w:r>
         <w:r>
           <w:rPr>
@@ -1814,7 +1814,7 @@
           <w14:ligatures w14:val="standardContextual"/>
         </w:rPr>
       </w:pPr>
-      <w:hyperlink w:anchor="_Toc179475863" w:history="1">
+      <w:hyperlink w:anchor="_Toc179482597" w:history="1">
         <w:r>
           <w:rPr>
             <w:rStyle w:val="Hipervnculo"/>
@@ -1841,7 +1841,7 @@
             <w:noProof/>
             <w:webHidden/>
           </w:rPr>
-          <w:instrText xml:space="preserve"> PAGEREF _Toc179475863 \h </w:instrText>
+          <w:instrText xml:space="preserve"> PAGEREF _Toc179482597 \h </w:instrText>
         </w:r>
         <w:r>
           <w:rPr>
@@ -1887,7 +1887,7 @@
           <w14:ligatures w14:val="standardContextual"/>
         </w:rPr>
       </w:pPr>
-      <w:hyperlink w:anchor="_Toc179475864" w:history="1">
+      <w:hyperlink w:anchor="_Toc179482598" w:history="1">
         <w:r>
           <w:rPr>
             <w:rStyle w:val="Hipervnculo"/>
@@ -1914,7 +1914,7 @@
             <w:noProof/>
             <w:webHidden/>
           </w:rPr>
-          <w:instrText xml:space="preserve"> PAGEREF _Toc179475864 \h </w:instrText>
+          <w:instrText xml:space="preserve"> PAGEREF _Toc179482598 \h </w:instrText>
         </w:r>
         <w:r>
           <w:rPr>
@@ -1981,7 +1981,7 @@
       <w:pPr>
         <w:pStyle w:val="PSI-Ttulo1"/>
       </w:pPr>
-      <w:bookmarkStart w:id="0" w:name="_Toc179475851"/>
+      <w:bookmarkStart w:id="0" w:name="_Toc179482585"/>
       <w:r>
         <w:t>Introducción</w:t>
       </w:r>
@@ -1989,14 +1989,18 @@
     </w:p>
     <w:p>
       <w:pPr>
-        <w:pStyle w:val="PSI-Normal"/>
-      </w:pPr>
+        <w:ind w:left="0" w:firstLine="0"/>
+        <w:jc w:val="both"/>
+      </w:pPr>
+      <w:r>
+        <w:t>Para este plan de iteración es necesario detallar la programación estimada para la iteración, los recursos a emplear y finamente se deben establecer los criterios de evaluación que se van a tener para la iteración. Es recomendable para las iteraciones emplear herramientas para la planeación de proyectos con el fin de hacer más fácil y organizada esta tarea, de ser empleada cualquier herramienta sus resultados deben ser reflejados en el este plan.</w:t>
+      </w:r>
     </w:p>
     <w:p>
       <w:pPr>
         <w:pStyle w:val="PSI-Ttulo2"/>
       </w:pPr>
-      <w:bookmarkStart w:id="1" w:name="_Toc179475852"/>
+      <w:bookmarkStart w:id="1" w:name="_Toc179482586"/>
       <w:r>
         <w:t>Propósito</w:t>
       </w:r>
@@ -2016,17 +2020,9 @@
     </w:p>
     <w:p>
       <w:pPr>
-        <w:pStyle w:val="PSI-Normal"/>
-        <w:rPr>
-          <w:u w:val="single"/>
-        </w:rPr>
-      </w:pPr>
-    </w:p>
-    <w:p>
-      <w:pPr>
         <w:pStyle w:val="PSI-Ttulo2"/>
       </w:pPr>
-      <w:bookmarkStart w:id="2" w:name="_Toc179475853"/>
+      <w:bookmarkStart w:id="2" w:name="_Toc179482587"/>
       <w:r>
         <w:t>Referencias</w:t>
       </w:r>
@@ -2082,15 +2078,9 @@
     </w:p>
     <w:p>
       <w:pPr>
-        <w:pStyle w:val="PSI-Normal"/>
-        <w:ind w:left="0" w:firstLine="0"/>
-      </w:pPr>
-    </w:p>
-    <w:p>
-      <w:pPr>
         <w:pStyle w:val="PSI-Ttulo1"/>
       </w:pPr>
-      <w:bookmarkStart w:id="3" w:name="_Toc179475854"/>
+      <w:bookmarkStart w:id="3" w:name="_Toc179482588"/>
       <w:r>
         <w:t>Objetivos</w:t>
       </w:r>
@@ -2100,7 +2090,7 @@
       <w:pPr>
         <w:pStyle w:val="PSI-Ttulo2"/>
       </w:pPr>
-      <w:bookmarkStart w:id="4" w:name="_Toc179475855"/>
+      <w:bookmarkStart w:id="4" w:name="_Toc179482589"/>
       <w:r>
         <w:t>Criterios de Evaluación</w:t>
       </w:r>
@@ -2234,7 +2224,7 @@
       <w:pPr>
         <w:pStyle w:val="PSI-Ttulo2"/>
       </w:pPr>
-      <w:bookmarkStart w:id="5" w:name="_Toc179475856"/>
+      <w:bookmarkStart w:id="5" w:name="_Toc179482590"/>
       <w:r>
         <w:t>Elementos de la Línea Base</w:t>
       </w:r>
@@ -2259,6 +2249,7 @@
         </w:numPr>
       </w:pPr>
       <w:r>
+        <w:lastRenderedPageBreak/>
         <w:t>Modelo de datos</w:t>
       </w:r>
     </w:p>
@@ -2270,7 +2261,6 @@
         </w:numPr>
       </w:pPr>
       <w:r>
-        <w:lastRenderedPageBreak/>
         <w:t>Primer prototipo funcional</w:t>
       </w:r>
     </w:p>
@@ -2308,7 +2298,7 @@
           <w:u w:val="single"/>
         </w:rPr>
       </w:pPr>
-      <w:bookmarkStart w:id="6" w:name="_Toc179475857"/>
+      <w:bookmarkStart w:id="6" w:name="_Toc179482591"/>
       <w:r>
         <w:t>Planificación</w:t>
       </w:r>
@@ -3997,6 +3987,7 @@
           </w:tcPr>
           <w:p>
             <w:r>
+              <w:lastRenderedPageBreak/>
               <w:t>Realizar correcciones al prototipo funcional</w:t>
             </w:r>
           </w:p>
@@ -4094,7 +4085,6 @@
                 <w:b/>
                 <w:bCs/>
               </w:rPr>
-              <w:lastRenderedPageBreak/>
               <w:t>Elaborar presentación 1/10</w:t>
             </w:r>
           </w:p>
@@ -5386,16 +5376,40 @@
                 <w:color w:val="FF0000"/>
               </w:rPr>
             </w:pPr>
-          </w:p>
-        </w:tc>
-        <w:tc>
-          <w:tcPr>
-            <w:tcW w:w="1133" w:type="dxa"/>
-          </w:tcPr>
-          <w:p>
-            <w:pPr>
-              <w:jc w:val="center"/>
-            </w:pPr>
+            <w:r>
+              <w:rPr>
+                <w:color w:val="FF0000"/>
+              </w:rPr>
+              <w:t>5</w:t>
+            </w:r>
+            <w:r>
+              <w:rPr>
+                <w:color w:val="FF0000"/>
+              </w:rPr>
+              <w:t>/10</w:t>
+            </w:r>
+          </w:p>
+        </w:tc>
+        <w:tc>
+          <w:tcPr>
+            <w:tcW w:w="1133" w:type="dxa"/>
+          </w:tcPr>
+          <w:p>
+            <w:pPr>
+              <w:jc w:val="center"/>
+            </w:pPr>
+            <w:r>
+              <w:rPr>
+                <w:color w:val="FF0000"/>
+              </w:rPr>
+              <w:t>5</w:t>
+            </w:r>
+            <w:r>
+              <w:rPr>
+                <w:color w:val="FF0000"/>
+              </w:rPr>
+              <w:t>/10</w:t>
+            </w:r>
           </w:p>
         </w:tc>
         <w:tc>
@@ -5477,16 +5491,31 @@
                 <w:color w:val="FF0000"/>
               </w:rPr>
             </w:pPr>
-          </w:p>
-        </w:tc>
-        <w:tc>
-          <w:tcPr>
-            <w:tcW w:w="1133" w:type="dxa"/>
-          </w:tcPr>
-          <w:p>
-            <w:pPr>
-              <w:jc w:val="center"/>
-            </w:pPr>
+            <w:r>
+              <w:rPr>
+                <w:color w:val="FF0000"/>
+              </w:rPr>
+              <w:t>5</w:t>
+            </w:r>
+            <w:r>
+              <w:rPr>
+                <w:color w:val="FF0000"/>
+              </w:rPr>
+              <w:t>/10</w:t>
+            </w:r>
+          </w:p>
+        </w:tc>
+        <w:tc>
+          <w:tcPr>
+            <w:tcW w:w="1133" w:type="dxa"/>
+          </w:tcPr>
+          <w:p>
+            <w:pPr>
+              <w:jc w:val="center"/>
+            </w:pPr>
+            <w:r>
+              <w:t>-</w:t>
+            </w:r>
           </w:p>
         </w:tc>
         <w:tc>
@@ -5579,16 +5608,40 @@
             <w:pPr>
               <w:jc w:val="center"/>
             </w:pPr>
-          </w:p>
-        </w:tc>
-        <w:tc>
-          <w:tcPr>
-            <w:tcW w:w="1133" w:type="dxa"/>
-          </w:tcPr>
-          <w:p>
-            <w:pPr>
-              <w:jc w:val="center"/>
-            </w:pPr>
+            <w:r>
+              <w:rPr>
+                <w:color w:val="FF0000"/>
+              </w:rPr>
+              <w:t>9</w:t>
+            </w:r>
+            <w:r>
+              <w:rPr>
+                <w:color w:val="FF0000"/>
+              </w:rPr>
+              <w:t>/10</w:t>
+            </w:r>
+          </w:p>
+        </w:tc>
+        <w:tc>
+          <w:tcPr>
+            <w:tcW w:w="1133" w:type="dxa"/>
+          </w:tcPr>
+          <w:p>
+            <w:pPr>
+              <w:jc w:val="center"/>
+            </w:pPr>
+            <w:r>
+              <w:rPr>
+                <w:color w:val="FF0000"/>
+              </w:rPr>
+              <w:t>10</w:t>
+            </w:r>
+            <w:r>
+              <w:rPr>
+                <w:color w:val="FF0000"/>
+              </w:rPr>
+              <w:t>/10</w:t>
+            </w:r>
           </w:p>
         </w:tc>
         <w:tc>
@@ -5663,16 +5716,40 @@
             <w:pPr>
               <w:jc w:val="center"/>
             </w:pPr>
-          </w:p>
-        </w:tc>
-        <w:tc>
-          <w:tcPr>
-            <w:tcW w:w="1133" w:type="dxa"/>
-          </w:tcPr>
-          <w:p>
-            <w:pPr>
-              <w:jc w:val="center"/>
-            </w:pPr>
+            <w:r>
+              <w:rPr>
+                <w:color w:val="FF0000"/>
+              </w:rPr>
+              <w:t>9</w:t>
+            </w:r>
+            <w:r>
+              <w:rPr>
+                <w:color w:val="FF0000"/>
+              </w:rPr>
+              <w:t>/10</w:t>
+            </w:r>
+          </w:p>
+        </w:tc>
+        <w:tc>
+          <w:tcPr>
+            <w:tcW w:w="1133" w:type="dxa"/>
+          </w:tcPr>
+          <w:p>
+            <w:pPr>
+              <w:jc w:val="center"/>
+            </w:pPr>
+            <w:r>
+              <w:rPr>
+                <w:color w:val="FF0000"/>
+              </w:rPr>
+              <w:t>10</w:t>
+            </w:r>
+            <w:r>
+              <w:rPr>
+                <w:color w:val="FF0000"/>
+              </w:rPr>
+              <w:t>/10</w:t>
+            </w:r>
           </w:p>
         </w:tc>
         <w:tc>
@@ -5751,16 +5828,40 @@
             <w:pPr>
               <w:jc w:val="center"/>
             </w:pPr>
-          </w:p>
-        </w:tc>
-        <w:tc>
-          <w:tcPr>
-            <w:tcW w:w="1133" w:type="dxa"/>
-          </w:tcPr>
-          <w:p>
-            <w:pPr>
-              <w:jc w:val="center"/>
-            </w:pPr>
+            <w:r>
+              <w:rPr>
+                <w:color w:val="FF0000"/>
+              </w:rPr>
+              <w:t>7</w:t>
+            </w:r>
+            <w:r>
+              <w:rPr>
+                <w:color w:val="FF0000"/>
+              </w:rPr>
+              <w:t>/10</w:t>
+            </w:r>
+          </w:p>
+        </w:tc>
+        <w:tc>
+          <w:tcPr>
+            <w:tcW w:w="1133" w:type="dxa"/>
+          </w:tcPr>
+          <w:p>
+            <w:pPr>
+              <w:jc w:val="center"/>
+            </w:pPr>
+            <w:r>
+              <w:rPr>
+                <w:color w:val="FF0000"/>
+              </w:rPr>
+              <w:t>8</w:t>
+            </w:r>
+            <w:r>
+              <w:rPr>
+                <w:color w:val="FF0000"/>
+              </w:rPr>
+              <w:t>/10</w:t>
+            </w:r>
           </w:p>
         </w:tc>
         <w:tc>
@@ -5828,16 +5929,31 @@
             <w:pPr>
               <w:jc w:val="center"/>
             </w:pPr>
-          </w:p>
-        </w:tc>
-        <w:tc>
-          <w:tcPr>
-            <w:tcW w:w="1133" w:type="dxa"/>
-          </w:tcPr>
-          <w:p>
-            <w:pPr>
-              <w:jc w:val="center"/>
-            </w:pPr>
+            <w:r>
+              <w:rPr>
+                <w:color w:val="FF0000"/>
+              </w:rPr>
+              <w:t>7</w:t>
+            </w:r>
+            <w:r>
+              <w:rPr>
+                <w:color w:val="FF0000"/>
+              </w:rPr>
+              <w:t>/10</w:t>
+            </w:r>
+          </w:p>
+        </w:tc>
+        <w:tc>
+          <w:tcPr>
+            <w:tcW w:w="1133" w:type="dxa"/>
+          </w:tcPr>
+          <w:p>
+            <w:pPr>
+              <w:jc w:val="center"/>
+            </w:pPr>
+            <w:r>
+              <w:t>-</w:t>
+            </w:r>
           </w:p>
         </w:tc>
         <w:tc>
@@ -5905,16 +6021,40 @@
             <w:pPr>
               <w:jc w:val="center"/>
             </w:pPr>
-          </w:p>
-        </w:tc>
-        <w:tc>
-          <w:tcPr>
-            <w:tcW w:w="1133" w:type="dxa"/>
-          </w:tcPr>
-          <w:p>
-            <w:pPr>
-              <w:jc w:val="center"/>
-            </w:pPr>
+            <w:r>
+              <w:rPr>
+                <w:color w:val="FF0000"/>
+              </w:rPr>
+              <w:t>8</w:t>
+            </w:r>
+            <w:r>
+              <w:rPr>
+                <w:color w:val="FF0000"/>
+              </w:rPr>
+              <w:t>/10</w:t>
+            </w:r>
+          </w:p>
+        </w:tc>
+        <w:tc>
+          <w:tcPr>
+            <w:tcW w:w="1133" w:type="dxa"/>
+          </w:tcPr>
+          <w:p>
+            <w:pPr>
+              <w:jc w:val="center"/>
+            </w:pPr>
+            <w:r>
+              <w:rPr>
+                <w:color w:val="FF0000"/>
+              </w:rPr>
+              <w:t>8</w:t>
+            </w:r>
+            <w:r>
+              <w:rPr>
+                <w:color w:val="FF0000"/>
+              </w:rPr>
+              <w:t>/10</w:t>
+            </w:r>
           </w:p>
         </w:tc>
         <w:tc>
@@ -5982,16 +6122,40 @@
             <w:pPr>
               <w:jc w:val="center"/>
             </w:pPr>
-          </w:p>
-        </w:tc>
-        <w:tc>
-          <w:tcPr>
-            <w:tcW w:w="1133" w:type="dxa"/>
-          </w:tcPr>
-          <w:p>
-            <w:pPr>
-              <w:jc w:val="center"/>
-            </w:pPr>
+            <w:r>
+              <w:rPr>
+                <w:color w:val="FF0000"/>
+              </w:rPr>
+              <w:t>8</w:t>
+            </w:r>
+            <w:r>
+              <w:rPr>
+                <w:color w:val="FF0000"/>
+              </w:rPr>
+              <w:t>/10</w:t>
+            </w:r>
+          </w:p>
+        </w:tc>
+        <w:tc>
+          <w:tcPr>
+            <w:tcW w:w="1133" w:type="dxa"/>
+          </w:tcPr>
+          <w:p>
+            <w:pPr>
+              <w:jc w:val="center"/>
+            </w:pPr>
+            <w:r>
+              <w:rPr>
+                <w:color w:val="FF0000"/>
+              </w:rPr>
+              <w:t>8</w:t>
+            </w:r>
+            <w:r>
+              <w:rPr>
+                <w:color w:val="FF0000"/>
+              </w:rPr>
+              <w:t>/10</w:t>
+            </w:r>
           </w:p>
         </w:tc>
         <w:tc>
@@ -6070,16 +6234,31 @@
             <w:pPr>
               <w:jc w:val="center"/>
             </w:pPr>
-          </w:p>
-        </w:tc>
-        <w:tc>
-          <w:tcPr>
-            <w:tcW w:w="1133" w:type="dxa"/>
-          </w:tcPr>
-          <w:p>
-            <w:pPr>
-              <w:jc w:val="center"/>
-            </w:pPr>
+            <w:r>
+              <w:rPr>
+                <w:color w:val="FF0000"/>
+              </w:rPr>
+              <w:t>5</w:t>
+            </w:r>
+            <w:r>
+              <w:rPr>
+                <w:color w:val="FF0000"/>
+              </w:rPr>
+              <w:t>/10</w:t>
+            </w:r>
+          </w:p>
+        </w:tc>
+        <w:tc>
+          <w:tcPr>
+            <w:tcW w:w="1133" w:type="dxa"/>
+          </w:tcPr>
+          <w:p>
+            <w:pPr>
+              <w:jc w:val="center"/>
+            </w:pPr>
+            <w:r>
+              <w:t>-</w:t>
+            </w:r>
           </w:p>
         </w:tc>
         <w:tc>
@@ -6107,6 +6286,7 @@
           </w:tcPr>
           <w:p>
             <w:r>
+              <w:lastRenderedPageBreak/>
               <w:t>Elaborar modelo de diseño inicial</w:t>
             </w:r>
           </w:p>
@@ -6145,18 +6325,43 @@
           </w:tcPr>
           <w:p>
             <w:pPr>
-              <w:jc w:val="center"/>
-            </w:pPr>
-          </w:p>
-        </w:tc>
-        <w:tc>
-          <w:tcPr>
-            <w:tcW w:w="1133" w:type="dxa"/>
-          </w:tcPr>
-          <w:p>
-            <w:pPr>
-              <w:jc w:val="center"/>
-            </w:pPr>
+              <w:ind w:left="0" w:firstLine="0"/>
+              <w:jc w:val="center"/>
+            </w:pPr>
+            <w:r>
+              <w:rPr>
+                <w:color w:val="FF0000"/>
+              </w:rPr>
+              <w:t>5</w:t>
+            </w:r>
+            <w:r>
+              <w:rPr>
+                <w:color w:val="FF0000"/>
+              </w:rPr>
+              <w:t>/10</w:t>
+            </w:r>
+          </w:p>
+        </w:tc>
+        <w:tc>
+          <w:tcPr>
+            <w:tcW w:w="1133" w:type="dxa"/>
+          </w:tcPr>
+          <w:p>
+            <w:pPr>
+              <w:jc w:val="center"/>
+            </w:pPr>
+            <w:r>
+              <w:rPr>
+                <w:color w:val="FF0000"/>
+              </w:rPr>
+              <w:t>8</w:t>
+            </w:r>
+            <w:r>
+              <w:rPr>
+                <w:color w:val="FF0000"/>
+              </w:rPr>
+              <w:t>/10</w:t>
+            </w:r>
           </w:p>
         </w:tc>
         <w:tc>
@@ -6224,16 +6429,40 @@
             <w:pPr>
               <w:jc w:val="center"/>
             </w:pPr>
-          </w:p>
-        </w:tc>
-        <w:tc>
-          <w:tcPr>
-            <w:tcW w:w="1133" w:type="dxa"/>
-          </w:tcPr>
-          <w:p>
-            <w:pPr>
-              <w:jc w:val="center"/>
-            </w:pPr>
+            <w:r>
+              <w:rPr>
+                <w:color w:val="FF0000"/>
+              </w:rPr>
+              <w:t>8</w:t>
+            </w:r>
+            <w:r>
+              <w:rPr>
+                <w:color w:val="FF0000"/>
+              </w:rPr>
+              <w:t>/10</w:t>
+            </w:r>
+          </w:p>
+        </w:tc>
+        <w:tc>
+          <w:tcPr>
+            <w:tcW w:w="1133" w:type="dxa"/>
+          </w:tcPr>
+          <w:p>
+            <w:pPr>
+              <w:jc w:val="center"/>
+            </w:pPr>
+            <w:r>
+              <w:rPr>
+                <w:color w:val="FF0000"/>
+              </w:rPr>
+              <w:t>8</w:t>
+            </w:r>
+            <w:r>
+              <w:rPr>
+                <w:color w:val="FF0000"/>
+              </w:rPr>
+              <w:t>/10</w:t>
+            </w:r>
           </w:p>
         </w:tc>
         <w:tc>
@@ -6261,7 +6490,6 @@
           </w:tcPr>
           <w:p>
             <w:r>
-              <w:lastRenderedPageBreak/>
               <w:t>Realizar correcciones al modelo de diseño inicial</w:t>
             </w:r>
           </w:p>
@@ -6302,16 +6530,40 @@
             <w:pPr>
               <w:jc w:val="center"/>
             </w:pPr>
-          </w:p>
-        </w:tc>
-        <w:tc>
-          <w:tcPr>
-            <w:tcW w:w="1133" w:type="dxa"/>
-          </w:tcPr>
-          <w:p>
-            <w:pPr>
-              <w:jc w:val="center"/>
-            </w:pPr>
+            <w:r>
+              <w:rPr>
+                <w:color w:val="FF0000"/>
+              </w:rPr>
+              <w:t>8</w:t>
+            </w:r>
+            <w:r>
+              <w:rPr>
+                <w:color w:val="FF0000"/>
+              </w:rPr>
+              <w:t>/10</w:t>
+            </w:r>
+          </w:p>
+        </w:tc>
+        <w:tc>
+          <w:tcPr>
+            <w:tcW w:w="1133" w:type="dxa"/>
+          </w:tcPr>
+          <w:p>
+            <w:pPr>
+              <w:jc w:val="center"/>
+            </w:pPr>
+            <w:r>
+              <w:rPr>
+                <w:color w:val="FF0000"/>
+              </w:rPr>
+              <w:t>8</w:t>
+            </w:r>
+            <w:r>
+              <w:rPr>
+                <w:color w:val="FF0000"/>
+              </w:rPr>
+              <w:t>/10</w:t>
+            </w:r>
           </w:p>
         </w:tc>
         <w:tc>
@@ -6390,16 +6642,22 @@
             <w:pPr>
               <w:jc w:val="center"/>
             </w:pPr>
-          </w:p>
-        </w:tc>
-        <w:tc>
-          <w:tcPr>
-            <w:tcW w:w="1133" w:type="dxa"/>
-          </w:tcPr>
-          <w:p>
-            <w:pPr>
-              <w:jc w:val="center"/>
-            </w:pPr>
+            <w:r>
+              <w:t>-</w:t>
+            </w:r>
+          </w:p>
+        </w:tc>
+        <w:tc>
+          <w:tcPr>
+            <w:tcW w:w="1133" w:type="dxa"/>
+          </w:tcPr>
+          <w:p>
+            <w:pPr>
+              <w:jc w:val="center"/>
+            </w:pPr>
+            <w:r>
+              <w:t>-</w:t>
+            </w:r>
           </w:p>
         </w:tc>
         <w:tc>
@@ -6478,6 +6736,9 @@
             <w:pPr>
               <w:jc w:val="center"/>
             </w:pPr>
+            <w:r>
+              <w:t>-</w:t>
+            </w:r>
           </w:p>
         </w:tc>
         <w:tc>
@@ -6552,16 +6813,22 @@
             <w:pPr>
               <w:jc w:val="center"/>
             </w:pPr>
-          </w:p>
-        </w:tc>
-        <w:tc>
-          <w:tcPr>
-            <w:tcW w:w="1133" w:type="dxa"/>
-          </w:tcPr>
-          <w:p>
-            <w:pPr>
-              <w:jc w:val="center"/>
-            </w:pPr>
+            <w:r>
+              <w:t>-</w:t>
+            </w:r>
+          </w:p>
+        </w:tc>
+        <w:tc>
+          <w:tcPr>
+            <w:tcW w:w="1133" w:type="dxa"/>
+          </w:tcPr>
+          <w:p>
+            <w:pPr>
+              <w:jc w:val="center"/>
+            </w:pPr>
+            <w:r>
+              <w:t>-</w:t>
+            </w:r>
           </w:p>
         </w:tc>
         <w:tc>
@@ -6629,16 +6896,22 @@
             <w:pPr>
               <w:jc w:val="center"/>
             </w:pPr>
-          </w:p>
-        </w:tc>
-        <w:tc>
-          <w:tcPr>
-            <w:tcW w:w="1133" w:type="dxa"/>
-          </w:tcPr>
-          <w:p>
-            <w:pPr>
-              <w:jc w:val="center"/>
-            </w:pPr>
+            <w:r>
+              <w:t>-</w:t>
+            </w:r>
+          </w:p>
+        </w:tc>
+        <w:tc>
+          <w:tcPr>
+            <w:tcW w:w="1133" w:type="dxa"/>
+          </w:tcPr>
+          <w:p>
+            <w:pPr>
+              <w:jc w:val="center"/>
+            </w:pPr>
+            <w:r>
+              <w:t>-</w:t>
+            </w:r>
           </w:p>
         </w:tc>
         <w:tc>
@@ -6706,16 +6979,22 @@
             <w:pPr>
               <w:jc w:val="center"/>
             </w:pPr>
-          </w:p>
-        </w:tc>
-        <w:tc>
-          <w:tcPr>
-            <w:tcW w:w="1133" w:type="dxa"/>
-          </w:tcPr>
-          <w:p>
-            <w:pPr>
-              <w:jc w:val="center"/>
-            </w:pPr>
+            <w:r>
+              <w:t>-</w:t>
+            </w:r>
+          </w:p>
+        </w:tc>
+        <w:tc>
+          <w:tcPr>
+            <w:tcW w:w="1133" w:type="dxa"/>
+          </w:tcPr>
+          <w:p>
+            <w:pPr>
+              <w:jc w:val="center"/>
+            </w:pPr>
+            <w:r>
+              <w:t>-</w:t>
+            </w:r>
           </w:p>
         </w:tc>
         <w:tc>
@@ -6783,16 +7062,22 @@
             <w:pPr>
               <w:jc w:val="center"/>
             </w:pPr>
-          </w:p>
-        </w:tc>
-        <w:tc>
-          <w:tcPr>
-            <w:tcW w:w="1133" w:type="dxa"/>
-          </w:tcPr>
-          <w:p>
-            <w:pPr>
-              <w:jc w:val="center"/>
-            </w:pPr>
+            <w:r>
+              <w:t>-</w:t>
+            </w:r>
+          </w:p>
+        </w:tc>
+        <w:tc>
+          <w:tcPr>
+            <w:tcW w:w="1133" w:type="dxa"/>
+          </w:tcPr>
+          <w:p>
+            <w:pPr>
+              <w:jc w:val="center"/>
+            </w:pPr>
+            <w:r>
+              <w:t>-</w:t>
+            </w:r>
           </w:p>
         </w:tc>
         <w:tc>
@@ -6872,6 +7157,18 @@
             <w:pPr>
               <w:jc w:val="center"/>
             </w:pPr>
+            <w:r>
+              <w:rPr>
+                <w:color w:val="FF0000"/>
+              </w:rPr>
+              <w:t>9</w:t>
+            </w:r>
+            <w:r>
+              <w:rPr>
+                <w:color w:val="FF0000"/>
+              </w:rPr>
+              <w:t>/10</w:t>
+            </w:r>
           </w:p>
         </w:tc>
         <w:tc>
@@ -6952,16 +7249,31 @@
             <w:pPr>
               <w:jc w:val="center"/>
             </w:pPr>
-          </w:p>
-        </w:tc>
-        <w:tc>
-          <w:tcPr>
-            <w:tcW w:w="1133" w:type="dxa"/>
-          </w:tcPr>
-          <w:p>
-            <w:pPr>
-              <w:jc w:val="center"/>
-            </w:pPr>
+            <w:r>
+              <w:rPr>
+                <w:color w:val="FF0000"/>
+              </w:rPr>
+              <w:t>9</w:t>
+            </w:r>
+            <w:r>
+              <w:rPr>
+                <w:color w:val="FF0000"/>
+              </w:rPr>
+              <w:t>/10</w:t>
+            </w:r>
+          </w:p>
+        </w:tc>
+        <w:tc>
+          <w:tcPr>
+            <w:tcW w:w="1133" w:type="dxa"/>
+          </w:tcPr>
+          <w:p>
+            <w:pPr>
+              <w:jc w:val="center"/>
+            </w:pPr>
+            <w:r>
+              <w:t>-</w:t>
+            </w:r>
           </w:p>
         </w:tc>
         <w:tc>
@@ -7297,6 +7609,9 @@
             <w:pPr>
               <w:jc w:val="center"/>
             </w:pPr>
+            <w:r>
+              <w:t>-</w:t>
+            </w:r>
           </w:p>
         </w:tc>
         <w:tc>
@@ -7450,16 +7765,22 @@
             <w:pPr>
               <w:jc w:val="center"/>
             </w:pPr>
-          </w:p>
-        </w:tc>
-        <w:tc>
-          <w:tcPr>
-            <w:tcW w:w="1133" w:type="dxa"/>
-          </w:tcPr>
-          <w:p>
-            <w:pPr>
-              <w:jc w:val="center"/>
-            </w:pPr>
+            <w:r>
+              <w:t>-</w:t>
+            </w:r>
+          </w:p>
+        </w:tc>
+        <w:tc>
+          <w:tcPr>
+            <w:tcW w:w="1133" w:type="dxa"/>
+          </w:tcPr>
+          <w:p>
+            <w:pPr>
+              <w:jc w:val="center"/>
+            </w:pPr>
+            <w:r>
+              <w:t>-</w:t>
+            </w:r>
           </w:p>
         </w:tc>
         <w:tc>
@@ -7530,16 +7851,22 @@
             <w:pPr>
               <w:jc w:val="center"/>
             </w:pPr>
-          </w:p>
-        </w:tc>
-        <w:tc>
-          <w:tcPr>
-            <w:tcW w:w="1133" w:type="dxa"/>
-          </w:tcPr>
-          <w:p>
-            <w:pPr>
-              <w:jc w:val="center"/>
-            </w:pPr>
+            <w:r>
+              <w:t>-</w:t>
+            </w:r>
+          </w:p>
+        </w:tc>
+        <w:tc>
+          <w:tcPr>
+            <w:tcW w:w="1133" w:type="dxa"/>
+          </w:tcPr>
+          <w:p>
+            <w:pPr>
+              <w:jc w:val="center"/>
+            </w:pPr>
+            <w:r>
+              <w:t>-</w:t>
+            </w:r>
           </w:p>
         </w:tc>
         <w:tc>
@@ -7615,16 +7942,22 @@
             <w:pPr>
               <w:jc w:val="center"/>
             </w:pPr>
-          </w:p>
-        </w:tc>
-        <w:tc>
-          <w:tcPr>
-            <w:tcW w:w="1133" w:type="dxa"/>
-          </w:tcPr>
-          <w:p>
-            <w:pPr>
-              <w:jc w:val="center"/>
-            </w:pPr>
+            <w:r>
+              <w:t>-</w:t>
+            </w:r>
+          </w:p>
+        </w:tc>
+        <w:tc>
+          <w:tcPr>
+            <w:tcW w:w="1133" w:type="dxa"/>
+          </w:tcPr>
+          <w:p>
+            <w:pPr>
+              <w:jc w:val="center"/>
+            </w:pPr>
+            <w:r>
+              <w:t>-</w:t>
+            </w:r>
           </w:p>
         </w:tc>
         <w:tc>
@@ -7695,16 +8028,22 @@
             <w:pPr>
               <w:jc w:val="center"/>
             </w:pPr>
-          </w:p>
-        </w:tc>
-        <w:tc>
-          <w:tcPr>
-            <w:tcW w:w="1133" w:type="dxa"/>
-          </w:tcPr>
-          <w:p>
-            <w:pPr>
-              <w:jc w:val="center"/>
-            </w:pPr>
+            <w:r>
+              <w:t>-</w:t>
+            </w:r>
+          </w:p>
+        </w:tc>
+        <w:tc>
+          <w:tcPr>
+            <w:tcW w:w="1133" w:type="dxa"/>
+          </w:tcPr>
+          <w:p>
+            <w:pPr>
+              <w:jc w:val="center"/>
+            </w:pPr>
+            <w:r>
+              <w:t>-</w:t>
+            </w:r>
           </w:p>
         </w:tc>
         <w:tc>
@@ -7743,7 +8082,14 @@
                 <w:b/>
                 <w:bCs/>
               </w:rPr>
-              <w:t>Elaborar presentación 11/10</w:t>
+              <w:t>Iniciar Elaboración de</w:t>
+            </w:r>
+            <w:r>
+              <w:rPr>
+                <w:b/>
+                <w:bCs/>
+              </w:rPr>
+              <w:t xml:space="preserve"> presentación 11/10</w:t>
             </w:r>
           </w:p>
         </w:tc>
@@ -7868,6 +8214,7 @@
               <w:rPr>
                 <w:vertAlign w:val="superscript"/>
               </w:rPr>
+              <w:lastRenderedPageBreak/>
               <w:t>1</w:t>
             </w:r>
             <w:r>
@@ -7879,7 +8226,6 @@
               <w:rPr>
                 <w:vertAlign w:val="superscript"/>
               </w:rPr>
-              <w:lastRenderedPageBreak/>
               <w:t>2</w:t>
             </w:r>
             <w:r>
@@ -7994,7 +8340,7 @@
         </w:rPr>
         <w:lastRenderedPageBreak/>
         <w:drawing>
-          <wp:inline distT="0" distB="0" distL="0" distR="0" wp14:anchorId="492992F9" wp14:editId="028A20EB">
+          <wp:inline distT="0" distB="0" distL="0" distR="0" wp14:anchorId="492992F9" wp14:editId="3EA2BDC4">
             <wp:extent cx="5400040" cy="8381365"/>
             <wp:effectExtent l="0" t="0" r="0" b="635"/>
             <wp:docPr id="1648464359" name="Imagen 16"/>
@@ -8052,7 +8398,7 @@
       <w:pPr>
         <w:pStyle w:val="PSI-Ttulo1"/>
       </w:pPr>
-      <w:bookmarkStart w:id="8" w:name="_Toc179475858"/>
+      <w:bookmarkStart w:id="8" w:name="_Toc179482592"/>
       <w:r>
         <w:lastRenderedPageBreak/>
         <w:t>Recursos</w:t>
@@ -8172,7 +8518,7 @@
       <w:pPr>
         <w:pStyle w:val="PSI-Ttulo1"/>
       </w:pPr>
-      <w:bookmarkStart w:id="9" w:name="_Toc179475859"/>
+      <w:bookmarkStart w:id="9" w:name="_Toc179482593"/>
       <w:r>
         <w:t>Evaluación</w:t>
       </w:r>
@@ -8188,7 +8534,7 @@
       <w:pPr>
         <w:pStyle w:val="PSI-Ttulo2"/>
       </w:pPr>
-      <w:bookmarkStart w:id="10" w:name="_Toc179475860"/>
+      <w:bookmarkStart w:id="10" w:name="_Toc179482594"/>
       <w:r>
         <w:t>Objetivos Alcanzados</w:t>
       </w:r>
@@ -8317,7 +8663,7 @@
       <w:pPr>
         <w:pStyle w:val="PSI-Ttulo2"/>
       </w:pPr>
-      <w:bookmarkStart w:id="11" w:name="_Toc179475861"/>
+      <w:bookmarkStart w:id="11" w:name="_Toc179482595"/>
       <w:r>
         <w:t>Objetivos No A</w:t>
       </w:r>
@@ -8373,7 +8719,7 @@
       <w:pPr>
         <w:pStyle w:val="PSI-Ttulo2"/>
       </w:pPr>
-      <w:bookmarkStart w:id="12" w:name="_Toc179475862"/>
+      <w:bookmarkStart w:id="12" w:name="_Toc179482596"/>
       <w:r>
         <w:t>Elementos incluidos en la Línea Base</w:t>
       </w:r>
@@ -8418,7 +8764,7 @@
         </w:numPr>
       </w:pPr>
       <w:r>
-        <w:t>Plan de pruebas.</w:t>
+        <w:t>Primer prototipo funcional</w:t>
       </w:r>
     </w:p>
     <w:p>
@@ -8430,6 +8776,18 @@
         </w:numPr>
       </w:pPr>
       <w:r>
+        <w:t>Plan de pruebas.</w:t>
+      </w:r>
+    </w:p>
+    <w:p>
+      <w:pPr>
+        <w:pStyle w:val="Prrafodelista"/>
+        <w:numPr>
+          <w:ilvl w:val="0"/>
+          <w:numId w:val="16"/>
+        </w:numPr>
+      </w:pPr>
+      <w:r>
         <w:t>Plan de la fase de construcción iteración 1.</w:t>
       </w:r>
     </w:p>
@@ -8445,7 +8803,7 @@
       <w:pPr>
         <w:pStyle w:val="PSI-Ttulo1"/>
       </w:pPr>
-      <w:bookmarkStart w:id="13" w:name="_Toc179475863"/>
+      <w:bookmarkStart w:id="13" w:name="_Toc179482597"/>
       <w:r>
         <w:t>Conclusión</w:t>
       </w:r>
@@ -8453,159 +8811,59 @@
     </w:p>
     <w:p>
       <w:pPr>
-        <w:pStyle w:val="PSI-Ttulo2"/>
         <w:ind w:left="0" w:firstLine="0"/>
         <w:jc w:val="both"/>
         <w:rPr>
-          <w:rFonts w:ascii="Calibri" w:eastAsia="Calibri" w:hAnsi="Calibri"/>
-          <w:b w:val="0"/>
-          <w:bCs w:val="0"/>
-          <w:color w:val="auto"/>
-          <w:sz w:val="22"/>
-          <w:szCs w:val="22"/>
-          <w:lang w:val="es-ES"/>
+          <w:b/>
+          <w:bCs/>
         </w:rPr>
       </w:pPr>
       <w:bookmarkStart w:id="14" w:name="_Toc238197620"/>
-      <w:bookmarkStart w:id="15" w:name="_Toc179475864"/>
       <w:r>
-        <w:rPr>
-          <w:rFonts w:ascii="Calibri" w:eastAsia="Calibri" w:hAnsi="Calibri"/>
-          <w:b w:val="0"/>
-          <w:bCs w:val="0"/>
-          <w:color w:val="auto"/>
-          <w:sz w:val="22"/>
-          <w:szCs w:val="22"/>
-          <w:lang w:val="es-ES"/>
-        </w:rPr>
         <w:t>Al finalizar esta iteración, se logr</w:t>
       </w:r>
       <w:r>
-        <w:rPr>
-          <w:rFonts w:ascii="Calibri" w:eastAsia="Calibri" w:hAnsi="Calibri"/>
-          <w:b w:val="0"/>
-          <w:bCs w:val="0"/>
-          <w:color w:val="auto"/>
-          <w:sz w:val="22"/>
-          <w:szCs w:val="22"/>
-          <w:lang w:val="es-ES"/>
-        </w:rPr>
         <w:t>ó</w:t>
       </w:r>
       <w:r>
-        <w:rPr>
-          <w:rFonts w:ascii="Calibri" w:eastAsia="Calibri" w:hAnsi="Calibri"/>
-          <w:b w:val="0"/>
-          <w:bCs w:val="0"/>
-          <w:color w:val="auto"/>
-          <w:sz w:val="22"/>
-          <w:szCs w:val="22"/>
-          <w:lang w:val="es-ES"/>
-        </w:rPr>
         <w:t xml:space="preserve"> cumplir con la mayoría de los objetivos planteados, especialmente aquellos relacionados con el desarrollo de componentes clave del sistema</w:t>
       </w:r>
       <w:r>
-        <w:rPr>
-          <w:rFonts w:ascii="Calibri" w:eastAsia="Calibri" w:hAnsi="Calibri"/>
-          <w:b w:val="0"/>
-          <w:bCs w:val="0"/>
-          <w:color w:val="auto"/>
-          <w:sz w:val="22"/>
-          <w:szCs w:val="22"/>
-          <w:lang w:val="es-ES"/>
-        </w:rPr>
         <w:t xml:space="preserve">. Entre ellos </w:t>
       </w:r>
       <w:r>
-        <w:rPr>
-          <w:rFonts w:ascii="Calibri" w:eastAsia="Calibri" w:hAnsi="Calibri"/>
-          <w:b w:val="0"/>
-          <w:bCs w:val="0"/>
-          <w:color w:val="auto"/>
-          <w:sz w:val="22"/>
-          <w:szCs w:val="22"/>
-          <w:lang w:val="es-ES"/>
-        </w:rPr>
         <w:t>el modelo de casos de uso, el modelo de datos y el plan de pruebas. Además, se elaboró un primer prototipo funcional y se revisó su impacto en los elementos de la línea base, lo que permitió validar aspectos</w:t>
       </w:r>
       <w:r>
-        <w:rPr>
-          <w:rFonts w:ascii="Calibri" w:eastAsia="Calibri" w:hAnsi="Calibri"/>
-          <w:b w:val="0"/>
-          <w:bCs w:val="0"/>
-          <w:color w:val="auto"/>
-          <w:sz w:val="22"/>
-          <w:szCs w:val="22"/>
-          <w:lang w:val="es-ES"/>
-        </w:rPr>
         <w:t xml:space="preserve"> importantes</w:t>
       </w:r>
       <w:r>
-        <w:rPr>
-          <w:rFonts w:ascii="Calibri" w:eastAsia="Calibri" w:hAnsi="Calibri"/>
-          <w:b w:val="0"/>
-          <w:bCs w:val="0"/>
-          <w:color w:val="auto"/>
-          <w:sz w:val="22"/>
-          <w:szCs w:val="22"/>
-          <w:lang w:val="es-ES"/>
-        </w:rPr>
         <w:t xml:space="preserve"> del proyecto.</w:t>
       </w:r>
     </w:p>
     <w:p>
       <w:pPr>
-        <w:pStyle w:val="PSI-Ttulo2"/>
         <w:ind w:left="0" w:firstLine="0"/>
         <w:jc w:val="both"/>
         <w:rPr>
-          <w:rFonts w:ascii="Calibri" w:eastAsia="Calibri" w:hAnsi="Calibri"/>
-          <w:b w:val="0"/>
-          <w:bCs w:val="0"/>
-          <w:color w:val="auto"/>
-          <w:sz w:val="22"/>
-          <w:szCs w:val="22"/>
-          <w:lang w:val="es-ES"/>
+          <w:b/>
+          <w:bCs/>
         </w:rPr>
       </w:pPr>
       <w:r>
-        <w:rPr>
-          <w:rFonts w:ascii="Calibri" w:eastAsia="Calibri" w:hAnsi="Calibri"/>
-          <w:b w:val="0"/>
-          <w:bCs w:val="0"/>
-          <w:color w:val="auto"/>
-          <w:sz w:val="22"/>
-          <w:szCs w:val="22"/>
-          <w:lang w:val="es-ES"/>
-        </w:rPr>
         <w:t>Un avance significativo fue la corrección de las fallas detectadas en iteraciones anteriores mediante la implementación de una nueva metodología, lo cual resultó en la finalización y revisión de documentos que previamente habían quedado incompletos. Esto refleja una mejora en los procesos de trabajo y en la coordinación del equipo.</w:t>
       </w:r>
     </w:p>
     <w:p>
       <w:pPr>
-        <w:pStyle w:val="PSI-Ttulo2"/>
         <w:ind w:left="0" w:firstLine="0"/>
         <w:jc w:val="both"/>
         <w:rPr>
-          <w:rFonts w:ascii="Calibri" w:eastAsia="Calibri" w:hAnsi="Calibri"/>
-          <w:b w:val="0"/>
-          <w:bCs w:val="0"/>
-          <w:color w:val="auto"/>
-          <w:sz w:val="22"/>
-          <w:szCs w:val="22"/>
-          <w:lang w:val="es-ES"/>
+          <w:b/>
+          <w:bCs/>
         </w:rPr>
       </w:pPr>
       <w:r>
-        <w:rPr>
-          <w:rFonts w:ascii="Calibri" w:eastAsia="Calibri" w:hAnsi="Calibri"/>
-          <w:b w:val="0"/>
-          <w:bCs w:val="0"/>
-          <w:color w:val="auto"/>
-          <w:sz w:val="22"/>
-          <w:szCs w:val="22"/>
-          <w:lang w:val="es-ES"/>
-        </w:rPr>
         <w:t>Sin embargo, no se pudo cumplir con algunos objetivos, como la ejecución completa de los planes de riesgo y el ajuste a los plazos originalmente establecidos en la planificación. Estos elementos deberán ser atendidos en futuras iteraciones para asegurar una mejor gestión de riesgos y una mayor adherencia a los tiempos previstos.</w:t>
       </w:r>
     </w:p>
@@ -8613,6 +8871,7 @@
       <w:pPr>
         <w:pStyle w:val="PSI-Ttulo2"/>
       </w:pPr>
+      <w:bookmarkStart w:id="15" w:name="_Toc179482598"/>
       <w:r>
         <w:t>Estado del repositorio</w:t>
       </w:r>
@@ -8621,7 +8880,243 @@
     </w:p>
     <w:p>
       <w:r>
-        <w:t>Esta sección será completada al final de la iteración.</w:t>
+        <w:t>Al día de la fecha, el repositorio se ve así:</w:t>
+      </w:r>
+    </w:p>
+    <w:p>
+      <w:r>
+        <w:drawing>
+          <wp:inline distT="0" distB="0" distL="0" distR="0" wp14:anchorId="2E4EDA09" wp14:editId="77B1DABF">
+            <wp:extent cx="5400040" cy="2409190"/>
+            <wp:effectExtent l="0" t="0" r="0" b="0"/>
+            <wp:docPr id="719832459" name="Imagen 1"/>
+            <wp:cNvGraphicFramePr>
+              <a:graphicFrameLocks xmlns:a="http://schemas.openxmlformats.org/drawingml/2006/main" noChangeAspect="1"/>
+            </wp:cNvGraphicFramePr>
+            <a:graphic xmlns:a="http://schemas.openxmlformats.org/drawingml/2006/main">
+              <a:graphicData uri="http://schemas.openxmlformats.org/drawingml/2006/picture">
+                <pic:pic xmlns:pic="http://schemas.openxmlformats.org/drawingml/2006/picture">
+                  <pic:nvPicPr>
+                    <pic:cNvPr id="719832459" name=""/>
+                    <pic:cNvPicPr/>
+                  </pic:nvPicPr>
+                  <pic:blipFill>
+                    <a:blip r:embed="rId13"/>
+                    <a:stretch>
+                      <a:fillRect/>
+                    </a:stretch>
+                  </pic:blipFill>
+                  <pic:spPr>
+                    <a:xfrm>
+                      <a:off x="0" y="0"/>
+                      <a:ext cx="5400040" cy="2409190"/>
+                    </a:xfrm>
+                    <a:prstGeom prst="rect">
+                      <a:avLst/>
+                    </a:prstGeom>
+                  </pic:spPr>
+                </pic:pic>
+              </a:graphicData>
+            </a:graphic>
+          </wp:inline>
+        </w:drawing>
+      </w:r>
+    </w:p>
+    <w:p>
+      <w:r>
+        <w:lastRenderedPageBreak/>
+        <w:drawing>
+          <wp:inline distT="0" distB="0" distL="0" distR="0" wp14:anchorId="204C039D" wp14:editId="0E22A58A">
+            <wp:extent cx="5400040" cy="2418080"/>
+            <wp:effectExtent l="0" t="0" r="0" b="1270"/>
+            <wp:docPr id="574059833" name="Imagen 1"/>
+            <wp:cNvGraphicFramePr>
+              <a:graphicFrameLocks xmlns:a="http://schemas.openxmlformats.org/drawingml/2006/main" noChangeAspect="1"/>
+            </wp:cNvGraphicFramePr>
+            <a:graphic xmlns:a="http://schemas.openxmlformats.org/drawingml/2006/main">
+              <a:graphicData uri="http://schemas.openxmlformats.org/drawingml/2006/picture">
+                <pic:pic xmlns:pic="http://schemas.openxmlformats.org/drawingml/2006/picture">
+                  <pic:nvPicPr>
+                    <pic:cNvPr id="574059833" name=""/>
+                    <pic:cNvPicPr/>
+                  </pic:nvPicPr>
+                  <pic:blipFill>
+                    <a:blip r:embed="rId14"/>
+                    <a:stretch>
+                      <a:fillRect/>
+                    </a:stretch>
+                  </pic:blipFill>
+                  <pic:spPr>
+                    <a:xfrm>
+                      <a:off x="0" y="0"/>
+                      <a:ext cx="5400040" cy="2418080"/>
+                    </a:xfrm>
+                    <a:prstGeom prst="rect">
+                      <a:avLst/>
+                    </a:prstGeom>
+                  </pic:spPr>
+                </pic:pic>
+              </a:graphicData>
+            </a:graphic>
+          </wp:inline>
+        </w:drawing>
+      </w:r>
+    </w:p>
+    <w:p>
+      <w:r>
+        <w:drawing>
+          <wp:inline distT="0" distB="0" distL="0" distR="0" wp14:anchorId="4AD9AFD4" wp14:editId="674D1704">
+            <wp:extent cx="5400040" cy="2391410"/>
+            <wp:effectExtent l="0" t="0" r="0" b="8890"/>
+            <wp:docPr id="1473823668" name="Imagen 1" descr="Captura de pantalla de un celular&#10;&#10;Descripción generada automáticamente"/>
+            <wp:cNvGraphicFramePr>
+              <a:graphicFrameLocks xmlns:a="http://schemas.openxmlformats.org/drawingml/2006/main" noChangeAspect="1"/>
+            </wp:cNvGraphicFramePr>
+            <a:graphic xmlns:a="http://schemas.openxmlformats.org/drawingml/2006/main">
+              <a:graphicData uri="http://schemas.openxmlformats.org/drawingml/2006/picture">
+                <pic:pic xmlns:pic="http://schemas.openxmlformats.org/drawingml/2006/picture">
+                  <pic:nvPicPr>
+                    <pic:cNvPr id="1473823668" name="Imagen 1" descr="Captura de pantalla de un celular&#10;&#10;Descripción generada automáticamente"/>
+                    <pic:cNvPicPr/>
+                  </pic:nvPicPr>
+                  <pic:blipFill>
+                    <a:blip r:embed="rId15"/>
+                    <a:stretch>
+                      <a:fillRect/>
+                    </a:stretch>
+                  </pic:blipFill>
+                  <pic:spPr>
+                    <a:xfrm>
+                      <a:off x="0" y="0"/>
+                      <a:ext cx="5400040" cy="2391410"/>
+                    </a:xfrm>
+                    <a:prstGeom prst="rect">
+                      <a:avLst/>
+                    </a:prstGeom>
+                  </pic:spPr>
+                </pic:pic>
+              </a:graphicData>
+            </a:graphic>
+          </wp:inline>
+        </w:drawing>
+      </w:r>
+    </w:p>
+    <w:p>
+      <w:r>
+        <w:drawing>
+          <wp:inline distT="0" distB="0" distL="0" distR="0" wp14:anchorId="04671285" wp14:editId="6BE9E29F">
+            <wp:extent cx="5400040" cy="2423160"/>
+            <wp:effectExtent l="0" t="0" r="0" b="0"/>
+            <wp:docPr id="1553792902" name="Imagen 1" descr="Captura de pantalla de computadora&#10;&#10;Descripción generada automáticamente"/>
+            <wp:cNvGraphicFramePr>
+              <a:graphicFrameLocks xmlns:a="http://schemas.openxmlformats.org/drawingml/2006/main" noChangeAspect="1"/>
+            </wp:cNvGraphicFramePr>
+            <a:graphic xmlns:a="http://schemas.openxmlformats.org/drawingml/2006/main">
+              <a:graphicData uri="http://schemas.openxmlformats.org/drawingml/2006/picture">
+                <pic:pic xmlns:pic="http://schemas.openxmlformats.org/drawingml/2006/picture">
+                  <pic:nvPicPr>
+                    <pic:cNvPr id="1553792902" name="Imagen 1" descr="Captura de pantalla de computadora&#10;&#10;Descripción generada automáticamente"/>
+                    <pic:cNvPicPr/>
+                  </pic:nvPicPr>
+                  <pic:blipFill>
+                    <a:blip r:embed="rId16"/>
+                    <a:stretch>
+                      <a:fillRect/>
+                    </a:stretch>
+                  </pic:blipFill>
+                  <pic:spPr>
+                    <a:xfrm>
+                      <a:off x="0" y="0"/>
+                      <a:ext cx="5400040" cy="2423160"/>
+                    </a:xfrm>
+                    <a:prstGeom prst="rect">
+                      <a:avLst/>
+                    </a:prstGeom>
+                  </pic:spPr>
+                </pic:pic>
+              </a:graphicData>
+            </a:graphic>
+          </wp:inline>
+        </w:drawing>
+      </w:r>
+    </w:p>
+    <w:p>
+      <w:r>
+        <w:lastRenderedPageBreak/>
+        <w:drawing>
+          <wp:inline distT="0" distB="0" distL="0" distR="0" wp14:anchorId="5F448508" wp14:editId="4D8DA9A1">
+            <wp:extent cx="5400040" cy="2465705"/>
+            <wp:effectExtent l="0" t="0" r="0" b="0"/>
+            <wp:docPr id="611995148" name="Imagen 1" descr="Captura de pantalla de un celular&#10;&#10;Descripción generada automáticamente"/>
+            <wp:cNvGraphicFramePr>
+              <a:graphicFrameLocks xmlns:a="http://schemas.openxmlformats.org/drawingml/2006/main" noChangeAspect="1"/>
+            </wp:cNvGraphicFramePr>
+            <a:graphic xmlns:a="http://schemas.openxmlformats.org/drawingml/2006/main">
+              <a:graphicData uri="http://schemas.openxmlformats.org/drawingml/2006/picture">
+                <pic:pic xmlns:pic="http://schemas.openxmlformats.org/drawingml/2006/picture">
+                  <pic:nvPicPr>
+                    <pic:cNvPr id="611995148" name="Imagen 1" descr="Captura de pantalla de un celular&#10;&#10;Descripción generada automáticamente"/>
+                    <pic:cNvPicPr/>
+                  </pic:nvPicPr>
+                  <pic:blipFill>
+                    <a:blip r:embed="rId17"/>
+                    <a:stretch>
+                      <a:fillRect/>
+                    </a:stretch>
+                  </pic:blipFill>
+                  <pic:spPr>
+                    <a:xfrm>
+                      <a:off x="0" y="0"/>
+                      <a:ext cx="5400040" cy="2465705"/>
+                    </a:xfrm>
+                    <a:prstGeom prst="rect">
+                      <a:avLst/>
+                    </a:prstGeom>
+                  </pic:spPr>
+                </pic:pic>
+              </a:graphicData>
+            </a:graphic>
+          </wp:inline>
+        </w:drawing>
+      </w:r>
+    </w:p>
+    <w:p>
+      <w:r>
+        <w:drawing>
+          <wp:inline distT="0" distB="0" distL="0" distR="0" wp14:anchorId="169E49D9" wp14:editId="2ACCF72D">
+            <wp:extent cx="5400040" cy="2402840"/>
+            <wp:effectExtent l="0" t="0" r="0" b="0"/>
+            <wp:docPr id="220374647" name="Imagen 1"/>
+            <wp:cNvGraphicFramePr>
+              <a:graphicFrameLocks xmlns:a="http://schemas.openxmlformats.org/drawingml/2006/main" noChangeAspect="1"/>
+            </wp:cNvGraphicFramePr>
+            <a:graphic xmlns:a="http://schemas.openxmlformats.org/drawingml/2006/main">
+              <a:graphicData uri="http://schemas.openxmlformats.org/drawingml/2006/picture">
+                <pic:pic xmlns:pic="http://schemas.openxmlformats.org/drawingml/2006/picture">
+                  <pic:nvPicPr>
+                    <pic:cNvPr id="220374647" name=""/>
+                    <pic:cNvPicPr/>
+                  </pic:nvPicPr>
+                  <pic:blipFill>
+                    <a:blip r:embed="rId18"/>
+                    <a:stretch>
+                      <a:fillRect/>
+                    </a:stretch>
+                  </pic:blipFill>
+                  <pic:spPr>
+                    <a:xfrm>
+                      <a:off x="0" y="0"/>
+                      <a:ext cx="5400040" cy="2402840"/>
+                    </a:xfrm>
+                    <a:prstGeom prst="rect">
+                      <a:avLst/>
+                    </a:prstGeom>
+                  </pic:spPr>
+                </pic:pic>
+              </a:graphicData>
+            </a:graphic>
+          </wp:inline>
+        </w:drawing>
       </w:r>
     </w:p>
     <w:p>
@@ -8631,6 +9126,46 @@
           <w:lang w:val="es-ES"/>
         </w:rPr>
       </w:pPr>
+      <w:r>
+        <w:rPr>
+          <w:lang w:val="es-ES"/>
+        </w:rPr>
+        <w:drawing>
+          <wp:inline distT="0" distB="0" distL="0" distR="0" wp14:anchorId="0E1CEC33" wp14:editId="407CD4B3">
+            <wp:extent cx="5400040" cy="2409825"/>
+            <wp:effectExtent l="0" t="0" r="0" b="9525"/>
+            <wp:docPr id="1301339000" name="Imagen 1" descr="Captura de pantalla de un celular&#10;&#10;Descripción generada automáticamente"/>
+            <wp:cNvGraphicFramePr>
+              <a:graphicFrameLocks xmlns:a="http://schemas.openxmlformats.org/drawingml/2006/main" noChangeAspect="1"/>
+            </wp:cNvGraphicFramePr>
+            <a:graphic xmlns:a="http://schemas.openxmlformats.org/drawingml/2006/main">
+              <a:graphicData uri="http://schemas.openxmlformats.org/drawingml/2006/picture">
+                <pic:pic xmlns:pic="http://schemas.openxmlformats.org/drawingml/2006/picture">
+                  <pic:nvPicPr>
+                    <pic:cNvPr id="1301339000" name="Imagen 1" descr="Captura de pantalla de un celular&#10;&#10;Descripción generada automáticamente"/>
+                    <pic:cNvPicPr/>
+                  </pic:nvPicPr>
+                  <pic:blipFill>
+                    <a:blip r:embed="rId19"/>
+                    <a:stretch>
+                      <a:fillRect/>
+                    </a:stretch>
+                  </pic:blipFill>
+                  <pic:spPr>
+                    <a:xfrm>
+                      <a:off x="0" y="0"/>
+                      <a:ext cx="5400040" cy="2409825"/>
+                    </a:xfrm>
+                    <a:prstGeom prst="rect">
+                      <a:avLst/>
+                    </a:prstGeom>
+                  </pic:spPr>
+                </pic:pic>
+              </a:graphicData>
+            </a:graphic>
+          </wp:inline>
+        </w:drawing>
+      </w:r>
     </w:p>
     <w:p>
       <w:pPr>
@@ -8638,8 +9173,8 @@
       </w:pPr>
     </w:p>
     <w:sectPr>
-      <w:headerReference w:type="default" r:id="rId13"/>
-      <w:footerReference w:type="default" r:id="rId14"/>
+      <w:headerReference w:type="default" r:id="rId20"/>
+      <w:footerReference w:type="default" r:id="rId21"/>
       <w:pgSz w:w="11906" w:h="16838"/>
       <w:pgMar w:top="1535" w:right="1701" w:bottom="1417" w:left="1701" w:header="567" w:footer="572" w:gutter="0"/>
       <w:cols w:space="708"/>
@@ -10580,6 +11115,118 @@
     </w:lvl>
   </w:abstractNum>
   <w:abstractNum w:abstractNumId="7" w15:restartNumberingAfterBreak="0">
+    <w:nsid w:val="38781A52"/>
+    <w:multiLevelType w:val="hybridMultilevel"/>
+    <w:tmpl w:val="05E451FA"/>
+    <w:lvl w:ilvl="0" w:tplc="F6FE1C38">
+      <w:numFmt w:val="bullet"/>
+      <w:lvlText w:val="-"/>
+      <w:lvlJc w:val="left"/>
+      <w:pPr>
+        <w:ind w:left="720" w:hanging="360"/>
+      </w:pPr>
+      <w:rPr>
+        <w:rFonts w:ascii="Calibri" w:eastAsia="Calibri" w:hAnsi="Calibri" w:cs="Calibri" w:hint="default"/>
+      </w:rPr>
+    </w:lvl>
+    <w:lvl w:ilvl="1" w:tplc="2C0A0003" w:tentative="1">
+      <w:start w:val="1"/>
+      <w:numFmt w:val="bullet"/>
+      <w:lvlText w:val="o"/>
+      <w:lvlJc w:val="left"/>
+      <w:pPr>
+        <w:ind w:left="1440" w:hanging="360"/>
+      </w:pPr>
+      <w:rPr>
+        <w:rFonts w:ascii="Courier New" w:hAnsi="Courier New" w:cs="Courier New" w:hint="default"/>
+      </w:rPr>
+    </w:lvl>
+    <w:lvl w:ilvl="2" w:tplc="2C0A0005" w:tentative="1">
+      <w:start w:val="1"/>
+      <w:numFmt w:val="bullet"/>
+      <w:lvlText w:val=""/>
+      <w:lvlJc w:val="left"/>
+      <w:pPr>
+        <w:ind w:left="2160" w:hanging="360"/>
+      </w:pPr>
+      <w:rPr>
+        <w:rFonts w:ascii="Wingdings" w:hAnsi="Wingdings" w:hint="default"/>
+      </w:rPr>
+    </w:lvl>
+    <w:lvl w:ilvl="3" w:tplc="2C0A0001" w:tentative="1">
+      <w:start w:val="1"/>
+      <w:numFmt w:val="bullet"/>
+      <w:lvlText w:val=""/>
+      <w:lvlJc w:val="left"/>
+      <w:pPr>
+        <w:ind w:left="2880" w:hanging="360"/>
+      </w:pPr>
+      <w:rPr>
+        <w:rFonts w:ascii="Symbol" w:hAnsi="Symbol" w:hint="default"/>
+      </w:rPr>
+    </w:lvl>
+    <w:lvl w:ilvl="4" w:tplc="2C0A0003" w:tentative="1">
+      <w:start w:val="1"/>
+      <w:numFmt w:val="bullet"/>
+      <w:lvlText w:val="o"/>
+      <w:lvlJc w:val="left"/>
+      <w:pPr>
+        <w:ind w:left="3600" w:hanging="360"/>
+      </w:pPr>
+      <w:rPr>
+        <w:rFonts w:ascii="Courier New" w:hAnsi="Courier New" w:cs="Courier New" w:hint="default"/>
+      </w:rPr>
+    </w:lvl>
+    <w:lvl w:ilvl="5" w:tplc="2C0A0005" w:tentative="1">
+      <w:start w:val="1"/>
+      <w:numFmt w:val="bullet"/>
+      <w:lvlText w:val=""/>
+      <w:lvlJc w:val="left"/>
+      <w:pPr>
+        <w:ind w:left="4320" w:hanging="360"/>
+      </w:pPr>
+      <w:rPr>
+        <w:rFonts w:ascii="Wingdings" w:hAnsi="Wingdings" w:hint="default"/>
+      </w:rPr>
+    </w:lvl>
+    <w:lvl w:ilvl="6" w:tplc="2C0A0001" w:tentative="1">
+      <w:start w:val="1"/>
+      <w:numFmt w:val="bullet"/>
+      <w:lvlText w:val=""/>
+      <w:lvlJc w:val="left"/>
+      <w:pPr>
+        <w:ind w:left="5040" w:hanging="360"/>
+      </w:pPr>
+      <w:rPr>
+        <w:rFonts w:ascii="Symbol" w:hAnsi="Symbol" w:hint="default"/>
+      </w:rPr>
+    </w:lvl>
+    <w:lvl w:ilvl="7" w:tplc="2C0A0003" w:tentative="1">
+      <w:start w:val="1"/>
+      <w:numFmt w:val="bullet"/>
+      <w:lvlText w:val="o"/>
+      <w:lvlJc w:val="left"/>
+      <w:pPr>
+        <w:ind w:left="5760" w:hanging="360"/>
+      </w:pPr>
+      <w:rPr>
+        <w:rFonts w:ascii="Courier New" w:hAnsi="Courier New" w:cs="Courier New" w:hint="default"/>
+      </w:rPr>
+    </w:lvl>
+    <w:lvl w:ilvl="8" w:tplc="2C0A0005" w:tentative="1">
+      <w:start w:val="1"/>
+      <w:numFmt w:val="bullet"/>
+      <w:lvlText w:val=""/>
+      <w:lvlJc w:val="left"/>
+      <w:pPr>
+        <w:ind w:left="6480" w:hanging="360"/>
+      </w:pPr>
+      <w:rPr>
+        <w:rFonts w:ascii="Wingdings" w:hAnsi="Wingdings" w:hint="default"/>
+      </w:rPr>
+    </w:lvl>
+  </w:abstractNum>
+  <w:abstractNum w:abstractNumId="8" w15:restartNumberingAfterBreak="0">
     <w:nsid w:val="43C935BD"/>
     <w:multiLevelType w:val="hybridMultilevel"/>
     <w:tmpl w:val="A06CC648"/>
@@ -10692,7 +11339,7 @@
       </w:rPr>
     </w:lvl>
   </w:abstractNum>
-  <w:abstractNum w:abstractNumId="8" w15:restartNumberingAfterBreak="0">
+  <w:abstractNum w:abstractNumId="9" w15:restartNumberingAfterBreak="0">
     <w:nsid w:val="487036EC"/>
     <w:multiLevelType w:val="hybridMultilevel"/>
     <w:tmpl w:val="BDFE724A"/>
@@ -10778,7 +11425,7 @@
       </w:pPr>
     </w:lvl>
   </w:abstractNum>
-  <w:abstractNum w:abstractNumId="9" w15:restartNumberingAfterBreak="0">
+  <w:abstractNum w:abstractNumId="10" w15:restartNumberingAfterBreak="0">
     <w:nsid w:val="49B9751D"/>
     <w:multiLevelType w:val="hybridMultilevel"/>
     <w:tmpl w:val="80FCC004"/>
@@ -10891,7 +11538,7 @@
       </w:rPr>
     </w:lvl>
   </w:abstractNum>
-  <w:abstractNum w:abstractNumId="10" w15:restartNumberingAfterBreak="0">
+  <w:abstractNum w:abstractNumId="11" w15:restartNumberingAfterBreak="0">
     <w:nsid w:val="518521F3"/>
     <w:multiLevelType w:val="hybridMultilevel"/>
     <w:tmpl w:val="24E4A1A6"/>
@@ -11004,7 +11651,7 @@
       </w:rPr>
     </w:lvl>
   </w:abstractNum>
-  <w:abstractNum w:abstractNumId="11" w15:restartNumberingAfterBreak="0">
+  <w:abstractNum w:abstractNumId="12" w15:restartNumberingAfterBreak="0">
     <w:nsid w:val="52D90BB8"/>
     <w:multiLevelType w:val="hybridMultilevel"/>
     <w:tmpl w:val="1D2461DE"/>
@@ -11118,7 +11765,7 @@
       </w:rPr>
     </w:lvl>
   </w:abstractNum>
-  <w:abstractNum w:abstractNumId="12" w15:restartNumberingAfterBreak="0">
+  <w:abstractNum w:abstractNumId="13" w15:restartNumberingAfterBreak="0">
     <w:nsid w:val="546445E8"/>
     <w:multiLevelType w:val="hybridMultilevel"/>
     <w:tmpl w:val="FFC8407C"/>
@@ -11231,7 +11878,7 @@
       </w:rPr>
     </w:lvl>
   </w:abstractNum>
-  <w:abstractNum w:abstractNumId="13" w15:restartNumberingAfterBreak="0">
+  <w:abstractNum w:abstractNumId="14" w15:restartNumberingAfterBreak="0">
     <w:nsid w:val="708E589C"/>
     <w:multiLevelType w:val="multilevel"/>
     <w:tmpl w:val="381042DE"/>
@@ -11371,7 +12018,7 @@
       </w:rPr>
     </w:lvl>
   </w:abstractNum>
-  <w:abstractNum w:abstractNumId="14" w15:restartNumberingAfterBreak="0">
+  <w:abstractNum w:abstractNumId="15" w15:restartNumberingAfterBreak="0">
     <w:nsid w:val="7DD64906"/>
     <w:multiLevelType w:val="hybridMultilevel"/>
     <w:tmpl w:val="795E7434"/>
@@ -11489,13 +12136,13 @@
     <w:abstractNumId w:val="6"/>
   </w:num>
   <w:num w:numId="2" w16cid:durableId="1439636892">
-    <w:abstractNumId w:val="8"/>
+    <w:abstractNumId w:val="9"/>
   </w:num>
   <w:num w:numId="3" w16cid:durableId="667364816">
-    <w:abstractNumId w:val="8"/>
+    <w:abstractNumId w:val="9"/>
   </w:num>
   <w:num w:numId="4" w16cid:durableId="813524097">
-    <w:abstractNumId w:val="8"/>
+    <w:abstractNumId w:val="9"/>
   </w:num>
   <w:num w:numId="5" w16cid:durableId="12810768">
     <w:abstractNumId w:val="1"/>
@@ -11510,31 +12157,34 @@
     <w:abstractNumId w:val="0"/>
   </w:num>
   <w:num w:numId="9" w16cid:durableId="2048138322">
-    <w:abstractNumId w:val="13"/>
+    <w:abstractNumId w:val="14"/>
   </w:num>
   <w:num w:numId="10" w16cid:durableId="785658655">
-    <w:abstractNumId w:val="14"/>
+    <w:abstractNumId w:val="15"/>
   </w:num>
   <w:num w:numId="11" w16cid:durableId="1575817003">
     <w:abstractNumId w:val="5"/>
   </w:num>
   <w:num w:numId="12" w16cid:durableId="361593710">
+    <w:abstractNumId w:val="12"/>
+  </w:num>
+  <w:num w:numId="13" w16cid:durableId="1950819561">
     <w:abstractNumId w:val="11"/>
   </w:num>
-  <w:num w:numId="13" w16cid:durableId="1950819561">
-    <w:abstractNumId w:val="10"/>
-  </w:num>
   <w:num w:numId="14" w16cid:durableId="1062947363">
-    <w:abstractNumId w:val="7"/>
+    <w:abstractNumId w:val="8"/>
   </w:num>
   <w:num w:numId="15" w16cid:durableId="1550260235">
     <w:abstractNumId w:val="4"/>
   </w:num>
   <w:num w:numId="16" w16cid:durableId="72315887">
-    <w:abstractNumId w:val="12"/>
+    <w:abstractNumId w:val="13"/>
   </w:num>
   <w:num w:numId="17" w16cid:durableId="660038590">
-    <w:abstractNumId w:val="9"/>
+    <w:abstractNumId w:val="10"/>
+  </w:num>
+  <w:num w:numId="18" w16cid:durableId="1427731850">
+    <w:abstractNumId w:val="7"/>
   </w:num>
 </w:numbering>
 </file>
@@ -11931,7 +12581,7 @@
   <w:style w:type="paragraph" w:default="1" w:styleId="Normal">
     <w:name w:val="Normal"/>
     <w:qFormat/>
-    <w:rsid w:val="00A0436A"/>
+    <w:rsid w:val="001E0299"/>
     <w:pPr>
       <w:spacing w:before="200" w:line="276" w:lineRule="auto"/>
       <w:ind w:left="357" w:hanging="357"/>
@@ -12033,6 +12683,7 @@
   <w:style w:type="character" w:default="1" w:styleId="Fuentedeprrafopredeter">
     <w:name w:val="Default Paragraph Font"/>
     <w:uiPriority w:val="1"/>
+    <w:semiHidden/>
     <w:unhideWhenUsed/>
   </w:style>
   <w:style w:type="table" w:default="1" w:styleId="Tablanormal">

</xml_diff>

<commit_message>
doc: completar plan de iteracion E2
</commit_message>
<xml_diff>
--- a/2. Etapa de elaboración/Iteración 2/Plan de iteracion/Plan de Iteracion E2_Vesta Risk Manager_T-Code.docx
+++ b/2. Etapa de elaboración/Iteración 2/Plan de iteracion/Plan de Iteracion E2_Vesta Risk Manager_T-Code.docx
@@ -465,7 +465,15 @@
         <w:pStyle w:val="Sinespaciado"/>
       </w:pPr>
       <w:r>
-        <w:t>Agustín Collareda, Cintia Hernandez y Hugo Frey</w:t>
+        <w:t xml:space="preserve">Agustín Collareda, Cintia </w:t>
+      </w:r>
+      <w:proofErr w:type="spellStart"/>
+      <w:r>
+        <w:t>Hernandez</w:t>
+      </w:r>
+      <w:proofErr w:type="spellEnd"/>
+      <w:r>
+        <w:t xml:space="preserve"> y Hugo Frey</w:t>
       </w:r>
     </w:p>
     <w:p/>
@@ -1992,19 +2000,27 @@
         <w:ind w:left="0" w:firstLine="0"/>
         <w:jc w:val="both"/>
       </w:pPr>
+      <w:bookmarkStart w:id="1" w:name="_Hlk179544355"/>
       <w:r>
         <w:t>Para este plan de iteración es necesario detallar la programación estimada para la iteración, los recursos a emplear y finamente se deben establecer los criterios de evaluación que se van a tener para la iteración. Es recomendable para las iteraciones emplear herramientas para la planeación de proyectos con el fin de hacer más fácil y organizada esta tarea, de ser empleada cualquier herramienta sus resultados deben ser reflejados en el este plan.</w:t>
       </w:r>
     </w:p>
+    <w:bookmarkEnd w:id="1"/>
     <w:p>
       <w:pPr>
+        <w:ind w:left="0" w:firstLine="0"/>
+        <w:jc w:val="both"/>
+      </w:pPr>
+    </w:p>
+    <w:p>
+      <w:pPr>
         <w:pStyle w:val="PSI-Ttulo2"/>
       </w:pPr>
-      <w:bookmarkStart w:id="1" w:name="_Toc179482586"/>
+      <w:bookmarkStart w:id="2" w:name="_Toc179482586"/>
       <w:r>
         <w:t>Propósito</w:t>
       </w:r>
-      <w:bookmarkEnd w:id="1"/>
+      <w:bookmarkEnd w:id="2"/>
     </w:p>
     <w:p>
       <w:pPr>
@@ -2020,13 +2036,19 @@
     </w:p>
     <w:p>
       <w:pPr>
+        <w:pStyle w:val="PSI-Normal"/>
+        <w:ind w:left="0" w:firstLine="0"/>
+      </w:pPr>
+    </w:p>
+    <w:p>
+      <w:pPr>
         <w:pStyle w:val="PSI-Ttulo2"/>
       </w:pPr>
-      <w:bookmarkStart w:id="2" w:name="_Toc179482587"/>
+      <w:bookmarkStart w:id="3" w:name="_Toc179482587"/>
       <w:r>
         <w:t>Referencias</w:t>
       </w:r>
-      <w:bookmarkEnd w:id="2"/>
+      <w:bookmarkEnd w:id="3"/>
     </w:p>
     <w:p>
       <w:pPr>
@@ -2080,21 +2102,21 @@
       <w:pPr>
         <w:pStyle w:val="PSI-Ttulo1"/>
       </w:pPr>
-      <w:bookmarkStart w:id="3" w:name="_Toc179482588"/>
+      <w:bookmarkStart w:id="4" w:name="_Toc179482588"/>
       <w:r>
         <w:t>Objetivos</w:t>
       </w:r>
-      <w:bookmarkEnd w:id="3"/>
+      <w:bookmarkEnd w:id="4"/>
     </w:p>
     <w:p>
       <w:pPr>
         <w:pStyle w:val="PSI-Ttulo2"/>
       </w:pPr>
-      <w:bookmarkStart w:id="4" w:name="_Toc179482589"/>
+      <w:bookmarkStart w:id="5" w:name="_Toc179482589"/>
       <w:r>
         <w:t>Criterios de Evaluación</w:t>
       </w:r>
-      <w:bookmarkEnd w:id="4"/>
+      <w:bookmarkEnd w:id="5"/>
     </w:p>
     <w:p>
       <w:r>
@@ -2224,11 +2246,12 @@
       <w:pPr>
         <w:pStyle w:val="PSI-Ttulo2"/>
       </w:pPr>
-      <w:bookmarkStart w:id="5" w:name="_Toc179482590"/>
+      <w:bookmarkStart w:id="6" w:name="_Toc179482590"/>
       <w:r>
+        <w:lastRenderedPageBreak/>
         <w:t>Elementos de la Línea Base</w:t>
       </w:r>
-      <w:bookmarkEnd w:id="5"/>
+      <w:bookmarkEnd w:id="6"/>
     </w:p>
     <w:p>
       <w:pPr>
@@ -2249,7 +2272,6 @@
         </w:numPr>
       </w:pPr>
       <w:r>
-        <w:lastRenderedPageBreak/>
         <w:t>Modelo de datos</w:t>
       </w:r>
     </w:p>
@@ -2298,11 +2320,11 @@
           <w:u w:val="single"/>
         </w:rPr>
       </w:pPr>
-      <w:bookmarkStart w:id="6" w:name="_Toc179482591"/>
+      <w:bookmarkStart w:id="7" w:name="_Toc179482591"/>
       <w:r>
         <w:t>Planificación</w:t>
       </w:r>
-      <w:bookmarkEnd w:id="6"/>
+      <w:bookmarkEnd w:id="7"/>
     </w:p>
     <w:p>
       <w:pPr>
@@ -2344,25 +2366,13 @@
           </w:tcPr>
           <w:p>
             <w:pPr>
-              <w:pStyle w:val="PSI-Normal"/>
-              <w:widowControl w:val="0"/>
-              <w:suppressAutoHyphens/>
-              <w:spacing w:before="0" w:line="240" w:lineRule="atLeast"/>
-              <w:ind w:left="0" w:firstLine="0"/>
-              <w:jc w:val="center"/>
-              <w:rPr>
-                <w:rFonts w:ascii="Times New Roman" w:eastAsia="Times New Roman" w:hAnsi="Times New Roman"/>
-                <w:sz w:val="24"/>
-                <w:szCs w:val="24"/>
-              </w:rPr>
-            </w:pPr>
-            <w:r>
-              <w:rPr>
-                <w:rFonts w:ascii="Times New Roman" w:eastAsia="Times New Roman" w:hAnsi="Times New Roman"/>
-                <w:sz w:val="24"/>
-                <w:szCs w:val="24"/>
-              </w:rPr>
-              <w:t>Nombre de la Tarea</w:t>
+              <w:jc w:val="center"/>
+            </w:pPr>
+            <w:r>
+              <w:t>Nombre</w:t>
+            </w:r>
+            <w:r>
+              <w:t xml:space="preserve"> de la Tarea</w:t>
             </w:r>
           </w:p>
         </w:tc>
@@ -2374,24 +2384,9 @@
           </w:tcPr>
           <w:p>
             <w:pPr>
-              <w:pStyle w:val="PSI-Normal"/>
-              <w:widowControl w:val="0"/>
-              <w:suppressAutoHyphens/>
-              <w:spacing w:before="0" w:line="240" w:lineRule="atLeast"/>
-              <w:ind w:left="0" w:firstLine="0"/>
-              <w:jc w:val="center"/>
-              <w:rPr>
-                <w:rFonts w:ascii="Times New Roman" w:eastAsia="Times New Roman" w:hAnsi="Times New Roman"/>
-                <w:sz w:val="24"/>
-                <w:szCs w:val="24"/>
-              </w:rPr>
-            </w:pPr>
-            <w:r>
-              <w:rPr>
-                <w:rFonts w:ascii="Times New Roman" w:eastAsia="Times New Roman" w:hAnsi="Times New Roman"/>
-                <w:sz w:val="24"/>
-                <w:szCs w:val="24"/>
-              </w:rPr>
+              <w:jc w:val="center"/>
+            </w:pPr>
+            <w:r>
               <w:t>Inicio</w:t>
             </w:r>
           </w:p>
@@ -2404,24 +2399,9 @@
           </w:tcPr>
           <w:p>
             <w:pPr>
-              <w:pStyle w:val="PSI-Normal"/>
-              <w:widowControl w:val="0"/>
-              <w:suppressAutoHyphens/>
-              <w:spacing w:before="0" w:line="240" w:lineRule="atLeast"/>
-              <w:ind w:left="0" w:firstLine="0"/>
-              <w:jc w:val="center"/>
-              <w:rPr>
-                <w:rFonts w:ascii="Times New Roman" w:eastAsia="Times New Roman" w:hAnsi="Times New Roman"/>
-                <w:sz w:val="24"/>
-                <w:szCs w:val="24"/>
-              </w:rPr>
-            </w:pPr>
-            <w:r>
-              <w:rPr>
-                <w:rFonts w:ascii="Times New Roman" w:eastAsia="Times New Roman" w:hAnsi="Times New Roman"/>
-                <w:sz w:val="24"/>
-                <w:szCs w:val="24"/>
-              </w:rPr>
+              <w:jc w:val="center"/>
+            </w:pPr>
+            <w:r>
               <w:t>Fin</w:t>
             </w:r>
           </w:p>
@@ -2433,25 +2413,12 @@
           </w:tcPr>
           <w:p>
             <w:pPr>
-              <w:pStyle w:val="PSI-Normal"/>
-              <w:widowControl w:val="0"/>
-              <w:suppressAutoHyphens/>
-              <w:spacing w:before="0" w:line="240" w:lineRule="atLeast"/>
-              <w:ind w:left="0" w:firstLine="0"/>
-              <w:jc w:val="center"/>
-              <w:rPr>
-                <w:rFonts w:ascii="Times New Roman" w:eastAsia="Times New Roman" w:hAnsi="Times New Roman"/>
-                <w:sz w:val="24"/>
-                <w:szCs w:val="24"/>
+              <w:jc w:val="center"/>
+              <w:rPr>
                 <w:highlight w:val="lightGray"/>
               </w:rPr>
             </w:pPr>
             <w:r>
-              <w:rPr>
-                <w:rFonts w:ascii="Times New Roman" w:eastAsia="Times New Roman" w:hAnsi="Times New Roman"/>
-                <w:sz w:val="24"/>
-                <w:szCs w:val="24"/>
-              </w:rPr>
               <w:t>Inicio real</w:t>
             </w:r>
           </w:p>
@@ -2463,24 +2430,13 @@
           </w:tcPr>
           <w:p>
             <w:pPr>
-              <w:pStyle w:val="PSI-Normal"/>
-              <w:widowControl w:val="0"/>
-              <w:suppressAutoHyphens/>
-              <w:spacing w:before="0" w:line="240" w:lineRule="atLeast"/>
-              <w:ind w:left="0" w:firstLine="0"/>
-              <w:jc w:val="center"/>
-              <w:rPr>
-                <w:rFonts w:ascii="Times New Roman" w:eastAsia="Times New Roman" w:hAnsi="Times New Roman"/>
-                <w:sz w:val="24"/>
-                <w:szCs w:val="24"/>
+              <w:jc w:val="center"/>
+              <w:rPr>
                 <w:highlight w:val="lightGray"/>
               </w:rPr>
             </w:pPr>
             <w:r>
               <w:rPr>
-                <w:rFonts w:ascii="Times New Roman" w:eastAsia="Times New Roman" w:hAnsi="Times New Roman"/>
-                <w:sz w:val="24"/>
-                <w:szCs w:val="24"/>
                 <w:highlight w:val="lightGray"/>
               </w:rPr>
               <w:t>Fin real</w:t>
@@ -2494,25 +2450,12 @@
           </w:tcPr>
           <w:p>
             <w:pPr>
-              <w:pStyle w:val="PSI-Normal"/>
-              <w:widowControl w:val="0"/>
-              <w:suppressAutoHyphens/>
-              <w:spacing w:before="0" w:line="240" w:lineRule="atLeast"/>
-              <w:ind w:left="0" w:firstLine="0"/>
-              <w:jc w:val="center"/>
-              <w:rPr>
-                <w:rFonts w:ascii="Times New Roman" w:eastAsia="Times New Roman" w:hAnsi="Times New Roman"/>
-                <w:sz w:val="24"/>
-                <w:szCs w:val="24"/>
+              <w:jc w:val="center"/>
+              <w:rPr>
                 <w:u w:val="single"/>
               </w:rPr>
             </w:pPr>
             <w:r>
-              <w:rPr>
-                <w:rFonts w:ascii="Times New Roman" w:eastAsia="Times New Roman" w:hAnsi="Times New Roman"/>
-                <w:sz w:val="24"/>
-                <w:szCs w:val="24"/>
-              </w:rPr>
               <w:t>Responsable</w:t>
             </w:r>
           </w:p>
@@ -2601,7 +2544,16 @@
           <w:p>
             <w:pPr>
               <w:jc w:val="center"/>
-            </w:pPr>
+              <w:rPr>
+                <w:u w:val="single"/>
+              </w:rPr>
+            </w:pPr>
+            <w:r>
+              <w:rPr>
+                <w:color w:val="FF0000"/>
+              </w:rPr>
+              <w:t>27/09</w:t>
+            </w:r>
           </w:p>
         </w:tc>
         <w:tc>
@@ -2866,6 +2818,9 @@
             <w:pPr>
               <w:jc w:val="center"/>
             </w:pPr>
+            <w:r>
+              <w:t>-</w:t>
+            </w:r>
           </w:p>
         </w:tc>
         <w:tc>
@@ -2933,16 +2888,22 @@
             <w:pPr>
               <w:jc w:val="center"/>
             </w:pPr>
-          </w:p>
-        </w:tc>
-        <w:tc>
-          <w:tcPr>
-            <w:tcW w:w="1133" w:type="dxa"/>
-          </w:tcPr>
-          <w:p>
-            <w:pPr>
-              <w:jc w:val="center"/>
-            </w:pPr>
+            <w:r>
+              <w:t>-</w:t>
+            </w:r>
+          </w:p>
+        </w:tc>
+        <w:tc>
+          <w:tcPr>
+            <w:tcW w:w="1133" w:type="dxa"/>
+          </w:tcPr>
+          <w:p>
+            <w:pPr>
+              <w:jc w:val="center"/>
+            </w:pPr>
+            <w:r>
+              <w:t>-</w:t>
+            </w:r>
           </w:p>
         </w:tc>
         <w:tc>
@@ -3107,7 +3068,10 @@
               <w:jc w:val="center"/>
             </w:pPr>
             <w:r>
-              <w:t>-</w:t>
+              <w:rPr>
+                <w:color w:val="FF0000"/>
+              </w:rPr>
+              <w:t>27/09</w:t>
             </w:r>
           </w:p>
         </w:tc>
@@ -3122,9 +3086,9 @@
             </w:pPr>
             <w:r>
               <w:rPr>
-                <w:color w:val="000000" w:themeColor="text1"/>
-              </w:rPr>
-              <w:t>-</w:t>
+                <w:color w:val="FF0000"/>
+              </w:rPr>
+              <w:t>27/09</w:t>
             </w:r>
           </w:p>
         </w:tc>
@@ -3813,6 +3777,7 @@
           </w:tcPr>
           <w:p>
             <w:r>
+              <w:lastRenderedPageBreak/>
               <w:t>Implementar prototipo funcional</w:t>
             </w:r>
           </w:p>
@@ -3987,7 +3952,6 @@
           </w:tcPr>
           <w:p>
             <w:r>
-              <w:lastRenderedPageBreak/>
               <w:t>Realizar correcciones al prototipo funcional</w:t>
             </w:r>
           </w:p>
@@ -4230,8 +4194,18 @@
           </w:tcPr>
           <w:p>
             <w:pPr>
-              <w:jc w:val="center"/>
-            </w:pPr>
+              <w:ind w:left="0" w:firstLine="0"/>
+              <w:jc w:val="center"/>
+              <w:rPr>
+                <w:color w:val="FF0000"/>
+              </w:rPr>
+            </w:pPr>
+            <w:r>
+              <w:rPr>
+                <w:color w:val="FF0000"/>
+              </w:rPr>
+              <w:t>Incompleto</w:t>
+            </w:r>
           </w:p>
         </w:tc>
         <w:tc>
@@ -4312,6 +4286,12 @@
             <w:pPr>
               <w:jc w:val="center"/>
             </w:pPr>
+            <w:r>
+              <w:rPr>
+                <w:color w:val="FF0000"/>
+              </w:rPr>
+              <w:t>Incompleto</w:t>
+            </w:r>
           </w:p>
         </w:tc>
         <w:tc>
@@ -4390,16 +4370,25 @@
             <w:pPr>
               <w:jc w:val="center"/>
             </w:pPr>
-          </w:p>
-        </w:tc>
-        <w:tc>
-          <w:tcPr>
-            <w:tcW w:w="1133" w:type="dxa"/>
-          </w:tcPr>
-          <w:p>
-            <w:pPr>
-              <w:jc w:val="center"/>
-            </w:pPr>
+            <w:r>
+              <w:t>-</w:t>
+            </w:r>
+          </w:p>
+        </w:tc>
+        <w:tc>
+          <w:tcPr>
+            <w:tcW w:w="1133" w:type="dxa"/>
+          </w:tcPr>
+          <w:p>
+            <w:pPr>
+              <w:jc w:val="center"/>
+            </w:pPr>
+            <w:r>
+              <w:rPr>
+                <w:color w:val="FF0000"/>
+              </w:rPr>
+              <w:t>11/10</w:t>
+            </w:r>
           </w:p>
         </w:tc>
         <w:tc>
@@ -4455,10 +4444,7 @@
               <w:jc w:val="center"/>
             </w:pPr>
             <w:r>
-              <w:t>1</w:t>
-            </w:r>
-            <w:r>
-              <w:t>/10</w:t>
+              <w:t>1/10</w:t>
             </w:r>
           </w:p>
         </w:tc>
@@ -4527,10 +4513,7 @@
               <w:jc w:val="center"/>
             </w:pPr>
             <w:r>
-              <w:t>1</w:t>
-            </w:r>
-            <w:r>
-              <w:t>/10</w:t>
+              <w:t>1/10</w:t>
             </w:r>
           </w:p>
         </w:tc>
@@ -4652,6 +4635,12 @@
             <w:pPr>
               <w:jc w:val="center"/>
             </w:pPr>
+            <w:r>
+              <w:rPr>
+                <w:color w:val="FF0000"/>
+              </w:rPr>
+              <w:t>11/10</w:t>
+            </w:r>
           </w:p>
         </w:tc>
         <w:tc>
@@ -4718,10 +4707,7 @@
               <w:jc w:val="center"/>
             </w:pPr>
             <w:r>
-              <w:t>3</w:t>
-            </w:r>
-            <w:r>
-              <w:t>/10</w:t>
+              <w:t>3/10</w:t>
             </w:r>
           </w:p>
         </w:tc>
@@ -5981,6 +5967,7 @@
           </w:tcPr>
           <w:p>
             <w:r>
+              <w:lastRenderedPageBreak/>
               <w:t>Revisar plan de pruebas</w:t>
             </w:r>
           </w:p>
@@ -6286,7 +6273,6 @@
           </w:tcPr>
           <w:p>
             <w:r>
-              <w:lastRenderedPageBreak/>
               <w:t>Elaborar modelo de diseño inicial</w:t>
             </w:r>
           </w:p>
@@ -6749,6 +6735,9 @@
             <w:pPr>
               <w:jc w:val="center"/>
             </w:pPr>
+            <w:r>
+              <w:t>-</w:t>
+            </w:r>
           </w:p>
         </w:tc>
         <w:tc>
@@ -7344,16 +7333,28 @@
             <w:pPr>
               <w:jc w:val="center"/>
             </w:pPr>
-          </w:p>
-        </w:tc>
-        <w:tc>
-          <w:tcPr>
-            <w:tcW w:w="1133" w:type="dxa"/>
-          </w:tcPr>
-          <w:p>
-            <w:pPr>
-              <w:jc w:val="center"/>
-            </w:pPr>
+            <w:r>
+              <w:rPr>
+                <w:color w:val="FF0000"/>
+              </w:rPr>
+              <w:t>11/10</w:t>
+            </w:r>
+          </w:p>
+        </w:tc>
+        <w:tc>
+          <w:tcPr>
+            <w:tcW w:w="1133" w:type="dxa"/>
+          </w:tcPr>
+          <w:p>
+            <w:pPr>
+              <w:jc w:val="center"/>
+            </w:pPr>
+            <w:r>
+              <w:rPr>
+                <w:color w:val="FF0000"/>
+              </w:rPr>
+              <w:t>11/10</w:t>
+            </w:r>
           </w:p>
         </w:tc>
         <w:tc>
@@ -7424,16 +7425,28 @@
             <w:pPr>
               <w:jc w:val="center"/>
             </w:pPr>
-          </w:p>
-        </w:tc>
-        <w:tc>
-          <w:tcPr>
-            <w:tcW w:w="1133" w:type="dxa"/>
-          </w:tcPr>
-          <w:p>
-            <w:pPr>
-              <w:jc w:val="center"/>
-            </w:pPr>
+            <w:r>
+              <w:rPr>
+                <w:color w:val="FF0000"/>
+              </w:rPr>
+              <w:t>11/10</w:t>
+            </w:r>
+          </w:p>
+        </w:tc>
+        <w:tc>
+          <w:tcPr>
+            <w:tcW w:w="1133" w:type="dxa"/>
+          </w:tcPr>
+          <w:p>
+            <w:pPr>
+              <w:jc w:val="center"/>
+            </w:pPr>
+            <w:r>
+              <w:rPr>
+                <w:color w:val="FF0000"/>
+              </w:rPr>
+              <w:t>11/10</w:t>
+            </w:r>
           </w:p>
         </w:tc>
         <w:tc>
@@ -7513,16 +7526,25 @@
             <w:pPr>
               <w:jc w:val="center"/>
             </w:pPr>
-          </w:p>
-        </w:tc>
-        <w:tc>
-          <w:tcPr>
-            <w:tcW w:w="1133" w:type="dxa"/>
-          </w:tcPr>
-          <w:p>
-            <w:pPr>
-              <w:jc w:val="center"/>
-            </w:pPr>
+            <w:r>
+              <w:rPr>
+                <w:color w:val="FF0000"/>
+              </w:rPr>
+              <w:t>10/10</w:t>
+            </w:r>
+          </w:p>
+        </w:tc>
+        <w:tc>
+          <w:tcPr>
+            <w:tcW w:w="1133" w:type="dxa"/>
+          </w:tcPr>
+          <w:p>
+            <w:pPr>
+              <w:jc w:val="center"/>
+            </w:pPr>
+            <w:r>
+              <w:t>-</w:t>
+            </w:r>
           </w:p>
         </w:tc>
         <w:tc>
@@ -7988,6 +8010,7 @@
               <w:ind w:left="0" w:firstLine="0"/>
             </w:pPr>
             <w:r>
+              <w:lastRenderedPageBreak/>
               <w:t>Realizar una retrospectiva de la estimación dada sobre lo ocurrido.</w:t>
             </w:r>
           </w:p>
@@ -8209,12 +8232,11 @@
                 <w:u w:val="single"/>
               </w:rPr>
             </w:pPr>
-            <w:bookmarkStart w:id="7" w:name="_Toc238197615"/>
+            <w:bookmarkStart w:id="8" w:name="_Toc238197615"/>
             <w:r>
               <w:rPr>
                 <w:vertAlign w:val="superscript"/>
               </w:rPr>
-              <w:lastRenderedPageBreak/>
               <w:t>1</w:t>
             </w:r>
             <w:r>
@@ -8229,7 +8251,15 @@
               <w:t>2</w:t>
             </w:r>
             <w:r>
-              <w:t>HC: Hernandez Cintia</w:t>
+              <w:t xml:space="preserve">HC: </w:t>
+            </w:r>
+            <w:proofErr w:type="spellStart"/>
+            <w:r>
+              <w:t>Hernandez</w:t>
+            </w:r>
+            <w:proofErr w:type="spellEnd"/>
+            <w:r>
+              <w:t xml:space="preserve"> Cintia</w:t>
             </w:r>
             <w:r>
               <w:br/>
@@ -8317,7 +8347,7 @@
               <w:t xml:space="preserve"> Tarea empezada/terminada en la fecha planificada</w:t>
             </w:r>
           </w:p>
-          <w:bookmarkEnd w:id="7"/>
+          <w:bookmarkEnd w:id="8"/>
           <w:p>
             <w:pPr>
               <w:jc w:val="center"/>
@@ -8340,7 +8370,7 @@
         </w:rPr>
         <w:lastRenderedPageBreak/>
         <w:drawing>
-          <wp:inline distT="0" distB="0" distL="0" distR="0" wp14:anchorId="492992F9" wp14:editId="3EA2BDC4">
+          <wp:inline distT="0" distB="0" distL="0" distR="0" wp14:anchorId="492992F9" wp14:editId="58153469">
             <wp:extent cx="5400040" cy="8381365"/>
             <wp:effectExtent l="0" t="0" r="0" b="635"/>
             <wp:docPr id="1648464359" name="Imagen 16"/>
@@ -8398,12 +8428,12 @@
       <w:pPr>
         <w:pStyle w:val="PSI-Ttulo1"/>
       </w:pPr>
-      <w:bookmarkStart w:id="8" w:name="_Toc179482592"/>
+      <w:bookmarkStart w:id="9" w:name="_Toc179482592"/>
       <w:r>
         <w:lastRenderedPageBreak/>
         <w:t>Recursos</w:t>
       </w:r>
-      <w:bookmarkEnd w:id="8"/>
+      <w:bookmarkEnd w:id="9"/>
     </w:p>
     <w:p>
       <w:r>
@@ -8518,7 +8548,7 @@
       <w:pPr>
         <w:pStyle w:val="PSI-Ttulo1"/>
       </w:pPr>
-      <w:bookmarkStart w:id="9" w:name="_Toc179482593"/>
+      <w:bookmarkStart w:id="10" w:name="_Toc179482593"/>
       <w:r>
         <w:t>Evaluación</w:t>
       </w:r>
@@ -8528,17 +8558,17 @@
       <w:r>
         <w:t>10/10/2024</w:t>
       </w:r>
-      <w:bookmarkEnd w:id="9"/>
+      <w:bookmarkEnd w:id="10"/>
     </w:p>
     <w:p>
       <w:pPr>
         <w:pStyle w:val="PSI-Ttulo2"/>
       </w:pPr>
-      <w:bookmarkStart w:id="10" w:name="_Toc179482594"/>
+      <w:bookmarkStart w:id="11" w:name="_Toc179482594"/>
       <w:r>
         <w:t>Objetivos Alcanzados</w:t>
       </w:r>
-      <w:bookmarkEnd w:id="10"/>
+      <w:bookmarkEnd w:id="11"/>
     </w:p>
     <w:p>
       <w:r>
@@ -8663,14 +8693,14 @@
       <w:pPr>
         <w:pStyle w:val="PSI-Ttulo2"/>
       </w:pPr>
-      <w:bookmarkStart w:id="11" w:name="_Toc179482595"/>
+      <w:bookmarkStart w:id="12" w:name="_Toc179482595"/>
       <w:r>
         <w:t>Objetivos No A</w:t>
       </w:r>
       <w:r>
         <w:t>lcanzados</w:t>
       </w:r>
-      <w:bookmarkEnd w:id="11"/>
+      <w:bookmarkEnd w:id="12"/>
     </w:p>
     <w:p>
       <w:r>
@@ -8719,11 +8749,11 @@
       <w:pPr>
         <w:pStyle w:val="PSI-Ttulo2"/>
       </w:pPr>
-      <w:bookmarkStart w:id="12" w:name="_Toc179482596"/>
+      <w:bookmarkStart w:id="13" w:name="_Toc179482596"/>
       <w:r>
         <w:t>Elementos incluidos en la Línea Base</w:t>
       </w:r>
-      <w:bookmarkEnd w:id="12"/>
+      <w:bookmarkEnd w:id="13"/>
     </w:p>
     <w:p>
       <w:r>
@@ -8803,11 +8833,11 @@
       <w:pPr>
         <w:pStyle w:val="PSI-Ttulo1"/>
       </w:pPr>
-      <w:bookmarkStart w:id="13" w:name="_Toc179482597"/>
+      <w:bookmarkStart w:id="14" w:name="_Toc179482597"/>
       <w:r>
         <w:t>Conclusión</w:t>
       </w:r>
-      <w:bookmarkEnd w:id="13"/>
+      <w:bookmarkEnd w:id="14"/>
     </w:p>
     <w:p>
       <w:pPr>
@@ -8818,7 +8848,7 @@
           <w:bCs/>
         </w:rPr>
       </w:pPr>
-      <w:bookmarkStart w:id="14" w:name="_Toc238197620"/>
+      <w:bookmarkStart w:id="15" w:name="_Toc238197620"/>
       <w:r>
         <w:t>Al finalizar esta iteración, se logr</w:t>
       </w:r>
@@ -8858,10 +8888,6 @@
       <w:pPr>
         <w:ind w:left="0" w:firstLine="0"/>
         <w:jc w:val="both"/>
-        <w:rPr>
-          <w:b/>
-          <w:bCs/>
-        </w:rPr>
       </w:pPr>
       <w:r>
         <w:t>Sin embargo, no se pudo cumplir con algunos objetivos, como la ejecución completa de los planes de riesgo y el ajuste a los plazos originalmente establecidos en la planificación. Estos elementos deberán ser atendidos en futuras iteraciones para asegurar una mejor gestión de riesgos y una mayor adherencia a los tiempos previstos.</w:t>
@@ -8869,14 +8895,25 @@
     </w:p>
     <w:p>
       <w:pPr>
+        <w:ind w:left="0" w:firstLine="0"/>
+        <w:jc w:val="both"/>
+        <w:rPr>
+          <w:b/>
+          <w:bCs/>
+          <w:u w:val="single"/>
+        </w:rPr>
+      </w:pPr>
+    </w:p>
+    <w:p>
+      <w:pPr>
         <w:pStyle w:val="PSI-Ttulo2"/>
       </w:pPr>
-      <w:bookmarkStart w:id="15" w:name="_Toc179482598"/>
+      <w:bookmarkStart w:id="16" w:name="_Toc179482598"/>
       <w:r>
         <w:t>Estado del repositorio</w:t>
       </w:r>
-      <w:bookmarkEnd w:id="14"/>
       <w:bookmarkEnd w:id="15"/>
+      <w:bookmarkEnd w:id="16"/>
     </w:p>
     <w:p>
       <w:r>
@@ -8885,6 +8922,9 @@
     </w:p>
     <w:p>
       <w:r>
+        <w:rPr>
+          <w:noProof/>
+        </w:rPr>
         <w:drawing>
           <wp:inline distT="0" distB="0" distL="0" distR="0" wp14:anchorId="2E4EDA09" wp14:editId="77B1DABF">
             <wp:extent cx="5400040" cy="2409190"/>
@@ -8924,6 +8964,9 @@
     </w:p>
     <w:p>
       <w:r>
+        <w:rPr>
+          <w:noProof/>
+        </w:rPr>
         <w:lastRenderedPageBreak/>
         <w:drawing>
           <wp:inline distT="0" distB="0" distL="0" distR="0" wp14:anchorId="204C039D" wp14:editId="0E22A58A">
@@ -8964,6 +9007,9 @@
     </w:p>
     <w:p>
       <w:r>
+        <w:rPr>
+          <w:noProof/>
+        </w:rPr>
         <w:drawing>
           <wp:inline distT="0" distB="0" distL="0" distR="0" wp14:anchorId="4AD9AFD4" wp14:editId="674D1704">
             <wp:extent cx="5400040" cy="2391410"/>
@@ -9003,6 +9049,9 @@
     </w:p>
     <w:p>
       <w:r>
+        <w:rPr>
+          <w:noProof/>
+        </w:rPr>
         <w:drawing>
           <wp:inline distT="0" distB="0" distL="0" distR="0" wp14:anchorId="04671285" wp14:editId="6BE9E29F">
             <wp:extent cx="5400040" cy="2423160"/>
@@ -9042,6 +9091,9 @@
     </w:p>
     <w:p>
       <w:r>
+        <w:rPr>
+          <w:noProof/>
+        </w:rPr>
         <w:lastRenderedPageBreak/>
         <w:drawing>
           <wp:inline distT="0" distB="0" distL="0" distR="0" wp14:anchorId="5F448508" wp14:editId="4D8DA9A1">
@@ -9082,6 +9134,9 @@
     </w:p>
     <w:p>
       <w:r>
+        <w:rPr>
+          <w:noProof/>
+        </w:rPr>
         <w:drawing>
           <wp:inline distT="0" distB="0" distL="0" distR="0" wp14:anchorId="169E49D9" wp14:editId="2ACCF72D">
             <wp:extent cx="5400040" cy="2402840"/>
@@ -9128,6 +9183,7 @@
       </w:pPr>
       <w:r>
         <w:rPr>
+          <w:noProof/>
           <w:lang w:val="es-ES"/>
         </w:rPr>
         <w:drawing>
@@ -9632,7 +9688,21 @@
           <w:rPr>
             <w:rFonts w:asciiTheme="minorHAnsi" w:eastAsiaTheme="minorHAnsi" w:hAnsiTheme="minorHAnsi" w:cstheme="minorBidi"/>
           </w:rPr>
-          <w:t>Agustín Collareda, Cintia Hernandez y Hugo Frey</w:t>
+          <w:t xml:space="preserve">Agustín Collareda, Cintia </w:t>
+        </w:r>
+        <w:proofErr w:type="spellStart"/>
+        <w:r>
+          <w:rPr>
+            <w:rFonts w:asciiTheme="minorHAnsi" w:eastAsiaTheme="minorHAnsi" w:hAnsiTheme="minorHAnsi" w:cstheme="minorBidi"/>
+          </w:rPr>
+          <w:t>Hernandez</w:t>
+        </w:r>
+        <w:proofErr w:type="spellEnd"/>
+        <w:r>
+          <w:rPr>
+            <w:rFonts w:asciiTheme="minorHAnsi" w:eastAsiaTheme="minorHAnsi" w:hAnsiTheme="minorHAnsi" w:cstheme="minorBidi"/>
+          </w:rPr>
+          <w:t xml:space="preserve"> y Hugo Frey</w:t>
         </w:r>
       </w:p>
     </w:sdtContent>
@@ -12683,7 +12753,6 @@
   <w:style w:type="character" w:default="1" w:styleId="Fuentedeprrafopredeter">
     <w:name w:val="Default Paragraph Font"/>
     <w:uiPriority w:val="1"/>
-    <w:semiHidden/>
     <w:unhideWhenUsed/>
   </w:style>
   <w:style w:type="table" w:default="1" w:styleId="Tablanormal">

</xml_diff>